<commit_message>
Changed to name convention appending a "2" for all new classes in current refactoring effort.  Design doc started.  Slight work in ImageRecognition.java
</commit_message>
<xml_diff>
--- a/Rubik Solver/docs/Design.docx
+++ b/Rubik Solver/docs/Design.docx
@@ -15,15 +15,27 @@
         <w:pStyle w:val="Heading1"/>
       </w:pPr>
       <w:r>
-        <w:t>Thread Model</w:t>
+        <w:t>Notes</w:t>
       </w:r>
     </w:p>
     <w:p>
       <w:pPr>
         <w:pStyle w:val="NoSpacing"/>
-      </w:pPr>
-      <w:r>
-        <w:t>Nearly all code is executed on the OpenCV Frame thread.</w:t>
+        <w:numPr>
+          <w:ilvl w:val="0"/>
+          <w:numId w:val="2"/>
+        </w:numPr>
+      </w:pPr>
+      <w:r>
+        <w:t xml:space="preserve">Prefix Rubik on all allows for easy identification and use of common names like </w:t>
+      </w:r>
+      <w:proofErr w:type="spellStart"/>
+      <w:r>
+        <w:t>Util</w:t>
+      </w:r>
+      <w:proofErr w:type="spellEnd"/>
+      <w:r>
+        <w:t xml:space="preserve"> and Controller.</w:t>
       </w:r>
     </w:p>
     <w:p>
@@ -31,23 +43,23 @@
         <w:pStyle w:val="Heading1"/>
       </w:pPr>
       <w:r>
-        <w:t>Architecture</w:t>
+        <w:t>Thread Model</w:t>
       </w:r>
     </w:p>
     <w:p>
       <w:pPr>
-        <w:pStyle w:val="Heading2"/>
-      </w:pPr>
-      <w:r>
-        <w:t>Image Processing</w:t>
+        <w:pStyle w:val="NoSpacing"/>
+      </w:pPr>
+      <w:r>
+        <w:t>Nearly all code is executed on the OpenCV Frame thread.</w:t>
       </w:r>
     </w:p>
     <w:p>
       <w:pPr>
-        <w:pStyle w:val="Heading2"/>
-      </w:pPr>
-      <w:r>
-        <w:t>Face Recognition</w:t>
+        <w:pStyle w:val="Heading1"/>
+      </w:pPr>
+      <w:r>
+        <w:t>Architecture</w:t>
       </w:r>
     </w:p>
     <w:p>
@@ -55,7 +67,7 @@
         <w:pStyle w:val="Heading2"/>
       </w:pPr>
       <w:r>
-        <w:t>Cube Model (i.e., State)</w:t>
+        <w:t>Image Processing</w:t>
       </w:r>
     </w:p>
     <w:p>
@@ -63,60 +75,60 @@
         <w:pStyle w:val="Heading2"/>
       </w:pPr>
       <w:r>
-        <w:t>Gesture Recognition</w:t>
+        <w:t>Face Recognition</w:t>
       </w:r>
     </w:p>
     <w:p>
       <w:pPr>
-        <w:pStyle w:val="Heading1"/>
-      </w:pPr>
-      <w:r>
-        <w:t>Im</w:t>
-      </w:r>
-      <w:r>
-        <w:t xml:space="preserve">age Analysis Design </w:t>
+        <w:pStyle w:val="Heading2"/>
+      </w:pPr>
+      <w:r>
+        <w:t>Cube Model (i.e., State)</w:t>
       </w:r>
     </w:p>
     <w:p>
-      <w:r>
-        <w:t>The main part of this application is image recognition</w:t>
+      <w:pPr>
+        <w:pStyle w:val="Heading2"/>
+      </w:pPr>
+      <w:r>
+        <w:t>Gesture Recognition</w:t>
       </w:r>
     </w:p>
     <w:p>
-      <w:r>
-        <w:t xml:space="preserve">The top-level design description is according to the </w:t>
-      </w:r>
-      <w:proofErr w:type="spellStart"/>
-      <w:r>
-        <w:t>Sonka</w:t>
-      </w:r>
-      <w:proofErr w:type="spellEnd"/>
-      <w:r>
-        <w:t xml:space="preserve">, </w:t>
-      </w:r>
-      <w:proofErr w:type="spellStart"/>
-      <w:r>
-        <w:t>Hlavac</w:t>
-      </w:r>
-      <w:proofErr w:type="spellEnd"/>
-      <w:r>
-        <w:t xml:space="preserve"> and Boyle text.</w:t>
+      <w:pPr>
+        <w:pStyle w:val="Heading1"/>
+      </w:pPr>
+      <w:r>
+        <w:t>Im</w:t>
+      </w:r>
+      <w:r>
+        <w:t xml:space="preserve">age Analysis Design </w:t>
       </w:r>
     </w:p>
     <w:p>
-      <w:pPr>
-        <w:pStyle w:val="Heading2"/>
-      </w:pPr>
-      <w:r>
-        <w:t>Boarders</w:t>
+      <w:r>
+        <w:t>The main part of this application is image recognition</w:t>
       </w:r>
     </w:p>
     <w:p>
-      <w:pPr>
-        <w:pStyle w:val="Level2"/>
-      </w:pPr>
-      <w:r>
-        <w:t>More specifically, in this application, “contours” are obtained and used.</w:t>
+      <w:r>
+        <w:t xml:space="preserve">The top-level design description is according to the </w:t>
+      </w:r>
+      <w:proofErr w:type="spellStart"/>
+      <w:r>
+        <w:t>Sonka</w:t>
+      </w:r>
+      <w:proofErr w:type="spellEnd"/>
+      <w:r>
+        <w:t xml:space="preserve">, </w:t>
+      </w:r>
+      <w:proofErr w:type="spellStart"/>
+      <w:r>
+        <w:t>Hlavac</w:t>
+      </w:r>
+      <w:proofErr w:type="spellEnd"/>
+      <w:r>
+        <w:t xml:space="preserve"> and Boyle text.</w:t>
       </w:r>
     </w:p>
     <w:p>
@@ -124,15 +136,15 @@
         <w:pStyle w:val="Heading2"/>
       </w:pPr>
       <w:r>
-        <w:t>Curves</w:t>
+        <w:t>Boarders</w:t>
       </w:r>
     </w:p>
     <w:p>
       <w:pPr>
-        <w:pStyle w:val="Heading2"/>
-      </w:pPr>
-      <w:r>
-        <w:t>Segments</w:t>
+        <w:pStyle w:val="Level2"/>
+      </w:pPr>
+      <w:r>
+        <w:t>More specifically, in this application, “contours” are obtained and used.</w:t>
       </w:r>
     </w:p>
     <w:p>
@@ -140,7 +152,7 @@
         <w:pStyle w:val="Heading2"/>
       </w:pPr>
       <w:r>
-        <w:t>Syntactic Description</w:t>
+        <w:t>Curves</w:t>
       </w:r>
     </w:p>
     <w:p>
@@ -148,7 +160,7 @@
         <w:pStyle w:val="Heading2"/>
       </w:pPr>
       <w:r>
-        <w:t>Syntactic Recognition</w:t>
+        <w:t>Segments</w:t>
       </w:r>
     </w:p>
     <w:p>
@@ -156,7 +168,7 @@
         <w:pStyle w:val="Heading2"/>
       </w:pPr>
       <w:r>
-        <w:t>High Level Image Representation</w:t>
+        <w:t>Syntactic Description</w:t>
       </w:r>
     </w:p>
     <w:p>
@@ -164,27 +176,1286 @@
         <w:pStyle w:val="Heading2"/>
       </w:pPr>
       <w:r>
-        <w:t>Image Understanding</w:t>
+        <w:t>Syntactic Recognition</w:t>
       </w:r>
     </w:p>
     <w:p>
       <w:pPr>
-        <w:pStyle w:val="Level2"/>
-      </w:pPr>
+        <w:pStyle w:val="Heading2"/>
+      </w:pPr>
+      <w:r>
+        <w:t>High Level Image Representation</w:t>
+      </w:r>
     </w:p>
     <w:p>
       <w:pPr>
-        <w:pStyle w:val="NoSpacing"/>
-      </w:pPr>
+        <w:pStyle w:val="Heading2"/>
+      </w:pPr>
+      <w:r>
+        <w:t>Image Understanding</w:t>
+      </w:r>
     </w:p>
     <w:p>
       <w:pPr>
+        <w:pStyle w:val="Level2"/>
+      </w:pPr>
+    </w:p>
+    <w:p>
+      <w:pPr>
         <w:pStyle w:val="NoSpacing"/>
       </w:pPr>
+    </w:p>
+    <w:p>
+      <w:pPr>
+        <w:pStyle w:val="Heading1"/>
+        <w:pageBreakBefore/>
+      </w:pPr>
+      <w:r>
+        <w:t>Class Diagram</w:t>
+      </w:r>
+    </w:p>
+    <w:p>
+      <w:r>
+        <w:rPr>
+          <w:noProof/>
+        </w:rPr>
+        <mc:AlternateContent>
+          <mc:Choice Requires="wpc">
+            <w:drawing>
+              <wp:inline distT="0" distB="0" distL="0" distR="0">
+                <wp:extent cx="5486400" cy="4745182"/>
+                <wp:effectExtent l="0" t="0" r="0" b="0"/>
+                <wp:docPr id="1" name="Canvas 1"/>
+                <wp:cNvGraphicFramePr>
+                  <a:graphicFrameLocks xmlns:a="http://schemas.openxmlformats.org/drawingml/2006/main" noChangeAspect="1"/>
+                </wp:cNvGraphicFramePr>
+                <a:graphic xmlns:a="http://schemas.openxmlformats.org/drawingml/2006/main">
+                  <a:graphicData uri="http://schemas.microsoft.com/office/word/2010/wordprocessingCanvas">
+                    <wpc:wpc>
+                      <wpc:bg/>
+                      <wpc:whole/>
+                      <wps:wsp>
+                        <wps:cNvPr id="2" name="Rectangle 2"/>
+                        <wps:cNvSpPr/>
+                        <wps:spPr>
+                          <a:xfrm>
+                            <a:off x="480060" y="518160"/>
+                            <a:ext cx="815340" cy="389890"/>
+                          </a:xfrm>
+                          <a:prstGeom prst="rect">
+                            <a:avLst/>
+                          </a:prstGeom>
+                          <a:noFill/>
+                          <a:ln>
+                            <a:solidFill>
+                              <a:schemeClr val="tx1"/>
+                            </a:solidFill>
+                          </a:ln>
+                        </wps:spPr>
+                        <wps:style>
+                          <a:lnRef idx="2">
+                            <a:schemeClr val="accent1">
+                              <a:shade val="50000"/>
+                            </a:schemeClr>
+                          </a:lnRef>
+                          <a:fillRef idx="1">
+                            <a:schemeClr val="accent1"/>
+                          </a:fillRef>
+                          <a:effectRef idx="0">
+                            <a:schemeClr val="accent1"/>
+                          </a:effectRef>
+                          <a:fontRef idx="minor">
+                            <a:schemeClr val="lt1"/>
+                          </a:fontRef>
+                        </wps:style>
+                        <wps:txbx>
+                          <w:txbxContent>
+                            <w:p>
+                              <w:pPr>
+                                <w:jc w:val="center"/>
+                                <w:rPr>
+                                  <w:rFonts w:ascii="Times New Roman" w:hAnsi="Times New Roman"/>
+                                  <w:color w:val="000000" w:themeColor="text1"/>
+                                </w:rPr>
+                              </w:pPr>
+                              <w:r>
+                                <w:rPr>
+                                  <w:rFonts w:ascii="Times New Roman" w:hAnsi="Times New Roman"/>
+                                  <w:color w:val="000000" w:themeColor="text1"/>
+                                </w:rPr>
+                                <w:t>Activity</w:t>
+                              </w:r>
+                            </w:p>
+                          </w:txbxContent>
+                        </wps:txbx>
+                        <wps:bodyPr rot="0" spcFirstLastPara="0" vertOverflow="overflow" horzOverflow="overflow" vert="horz" wrap="square" lIns="91440" tIns="45720" rIns="91440" bIns="45720" numCol="1" spcCol="0" rtlCol="0" fromWordArt="0" anchor="ctr" anchorCtr="0" forceAA="0" compatLnSpc="1">
+                          <a:prstTxWarp prst="textNoShape">
+                            <a:avLst/>
+                          </a:prstTxWarp>
+                          <a:noAutofit/>
+                        </wps:bodyPr>
+                      </wps:wsp>
+                      <wps:wsp>
+                        <wps:cNvPr id="3" name="Rectangle 3"/>
+                        <wps:cNvSpPr/>
+                        <wps:spPr>
+                          <a:xfrm>
+                            <a:off x="2008800" y="507660"/>
+                            <a:ext cx="1371600" cy="393192"/>
+                          </a:xfrm>
+                          <a:prstGeom prst="rect">
+                            <a:avLst/>
+                          </a:prstGeom>
+                          <a:noFill/>
+                          <a:ln>
+                            <a:solidFill>
+                              <a:schemeClr val="tx1"/>
+                            </a:solidFill>
+                          </a:ln>
+                        </wps:spPr>
+                        <wps:style>
+                          <a:lnRef idx="2">
+                            <a:schemeClr val="accent1">
+                              <a:shade val="50000"/>
+                            </a:schemeClr>
+                          </a:lnRef>
+                          <a:fillRef idx="1">
+                            <a:schemeClr val="accent1"/>
+                          </a:fillRef>
+                          <a:effectRef idx="0">
+                            <a:schemeClr val="accent1"/>
+                          </a:effectRef>
+                          <a:fontRef idx="minor">
+                            <a:schemeClr val="lt1"/>
+                          </a:fontRef>
+                        </wps:style>
+                        <wps:txbx>
+                          <w:txbxContent>
+                            <w:p>
+                              <w:pPr>
+                                <w:pStyle w:val="NormalWeb"/>
+                                <w:spacing w:before="0" w:beforeAutospacing="0" w:after="200" w:afterAutospacing="0" w:line="276" w:lineRule="auto"/>
+                                <w:jc w:val="center"/>
+                              </w:pPr>
+                              <w:proofErr w:type="spellStart"/>
+                              <w:r>
+                                <w:rPr>
+                                  <w:rFonts w:eastAsia="Calibri"/>
+                                  <w:color w:val="000000"/>
+                                  <w:sz w:val="22"/>
+                                  <w:szCs w:val="22"/>
+                                </w:rPr>
+                                <w:t>MenuAndParams</w:t>
+                              </w:r>
+                              <w:proofErr w:type="spellEnd"/>
+                            </w:p>
+                          </w:txbxContent>
+                        </wps:txbx>
+                        <wps:bodyPr rot="0" spcFirstLastPara="0" vert="horz" wrap="square" lIns="91440" tIns="45720" rIns="91440" bIns="45720" numCol="1" spcCol="0" rtlCol="0" fromWordArt="0" anchor="ctr" anchorCtr="0" forceAA="0" compatLnSpc="1">
+                          <a:prstTxWarp prst="textNoShape">
+                            <a:avLst/>
+                          </a:prstTxWarp>
+                          <a:noAutofit/>
+                        </wps:bodyPr>
+                      </wps:wsp>
+                      <wps:wsp>
+                        <wps:cNvPr id="4" name="Rectangle 4"/>
+                        <wps:cNvSpPr/>
+                        <wps:spPr>
+                          <a:xfrm>
+                            <a:off x="2008800" y="1107100"/>
+                            <a:ext cx="1371600" cy="393192"/>
+                          </a:xfrm>
+                          <a:prstGeom prst="rect">
+                            <a:avLst/>
+                          </a:prstGeom>
+                          <a:noFill/>
+                          <a:ln>
+                            <a:solidFill>
+                              <a:schemeClr val="tx1"/>
+                            </a:solidFill>
+                          </a:ln>
+                        </wps:spPr>
+                        <wps:style>
+                          <a:lnRef idx="2">
+                            <a:schemeClr val="accent1">
+                              <a:shade val="50000"/>
+                            </a:schemeClr>
+                          </a:lnRef>
+                          <a:fillRef idx="1">
+                            <a:schemeClr val="accent1"/>
+                          </a:fillRef>
+                          <a:effectRef idx="0">
+                            <a:schemeClr val="accent1"/>
+                          </a:effectRef>
+                          <a:fontRef idx="minor">
+                            <a:schemeClr val="lt1"/>
+                          </a:fontRef>
+                        </wps:style>
+                        <wps:txbx>
+                          <w:txbxContent>
+                            <w:p>
+                              <w:pPr>
+                                <w:pStyle w:val="NormalWeb"/>
+                                <w:spacing w:before="0" w:beforeAutospacing="0" w:after="200" w:afterAutospacing="0" w:line="276" w:lineRule="auto"/>
+                                <w:jc w:val="center"/>
+                              </w:pPr>
+                              <w:proofErr w:type="spellStart"/>
+                              <w:r>
+                                <w:rPr>
+                                  <w:rFonts w:eastAsia="Calibri"/>
+                                  <w:color w:val="000000"/>
+                                  <w:sz w:val="22"/>
+                                  <w:szCs w:val="22"/>
+                                </w:rPr>
+                                <w:t>ImageRecognizer</w:t>
+                              </w:r>
+                              <w:proofErr w:type="spellEnd"/>
+                            </w:p>
+                          </w:txbxContent>
+                        </wps:txbx>
+                        <wps:bodyPr rot="0" spcFirstLastPara="0" vert="horz" wrap="square" lIns="91440" tIns="45720" rIns="91440" bIns="45720" numCol="1" spcCol="0" rtlCol="0" fromWordArt="0" anchor="ctr" anchorCtr="0" forceAA="0" compatLnSpc="1">
+                          <a:prstTxWarp prst="textNoShape">
+                            <a:avLst/>
+                          </a:prstTxWarp>
+                          <a:noAutofit/>
+                        </wps:bodyPr>
+                      </wps:wsp>
+                      <wps:wsp>
+                        <wps:cNvPr id="5" name="Rectangle 5"/>
+                        <wps:cNvSpPr/>
+                        <wps:spPr>
+                          <a:xfrm>
+                            <a:off x="2043776" y="2478700"/>
+                            <a:ext cx="1371600" cy="393192"/>
+                          </a:xfrm>
+                          <a:prstGeom prst="rect">
+                            <a:avLst/>
+                          </a:prstGeom>
+                          <a:noFill/>
+                          <a:ln>
+                            <a:solidFill>
+                              <a:schemeClr val="tx1"/>
+                            </a:solidFill>
+                          </a:ln>
+                        </wps:spPr>
+                        <wps:style>
+                          <a:lnRef idx="2">
+                            <a:schemeClr val="accent1">
+                              <a:shade val="50000"/>
+                            </a:schemeClr>
+                          </a:lnRef>
+                          <a:fillRef idx="1">
+                            <a:schemeClr val="accent1"/>
+                          </a:fillRef>
+                          <a:effectRef idx="0">
+                            <a:schemeClr val="accent1"/>
+                          </a:effectRef>
+                          <a:fontRef idx="minor">
+                            <a:schemeClr val="lt1"/>
+                          </a:fontRef>
+                        </wps:style>
+                        <wps:txbx>
+                          <w:txbxContent>
+                            <w:p>
+                              <w:pPr>
+                                <w:pStyle w:val="NormalWeb"/>
+                                <w:spacing w:before="0" w:beforeAutospacing="0" w:after="200" w:afterAutospacing="0" w:line="276" w:lineRule="auto"/>
+                                <w:jc w:val="center"/>
+                              </w:pPr>
+                              <w:r>
+                                <w:rPr>
+                                  <w:rFonts w:eastAsia="Calibri"/>
+                                  <w:color w:val="000000"/>
+                                  <w:sz w:val="22"/>
+                                  <w:szCs w:val="22"/>
+                                </w:rPr>
+                                <w:t>Controller</w:t>
+                              </w:r>
+                            </w:p>
+                          </w:txbxContent>
+                        </wps:txbx>
+                        <wps:bodyPr rot="0" spcFirstLastPara="0" vert="horz" wrap="square" lIns="91440" tIns="45720" rIns="91440" bIns="45720" numCol="1" spcCol="0" rtlCol="0" fromWordArt="0" anchor="ctr" anchorCtr="0" forceAA="0" compatLnSpc="1">
+                          <a:prstTxWarp prst="textNoShape">
+                            <a:avLst/>
+                          </a:prstTxWarp>
+                          <a:noAutofit/>
+                        </wps:bodyPr>
+                      </wps:wsp>
+                      <wps:wsp>
+                        <wps:cNvPr id="6" name="Rectangle 6"/>
+                        <wps:cNvSpPr/>
+                        <wps:spPr>
+                          <a:xfrm>
+                            <a:off x="2075526" y="3170850"/>
+                            <a:ext cx="1371600" cy="393192"/>
+                          </a:xfrm>
+                          <a:prstGeom prst="rect">
+                            <a:avLst/>
+                          </a:prstGeom>
+                          <a:noFill/>
+                          <a:ln>
+                            <a:solidFill>
+                              <a:schemeClr val="tx1"/>
+                            </a:solidFill>
+                          </a:ln>
+                        </wps:spPr>
+                        <wps:style>
+                          <a:lnRef idx="2">
+                            <a:schemeClr val="accent1">
+                              <a:shade val="50000"/>
+                            </a:schemeClr>
+                          </a:lnRef>
+                          <a:fillRef idx="1">
+                            <a:schemeClr val="accent1"/>
+                          </a:fillRef>
+                          <a:effectRef idx="0">
+                            <a:schemeClr val="accent1"/>
+                          </a:effectRef>
+                          <a:fontRef idx="minor">
+                            <a:schemeClr val="lt1"/>
+                          </a:fontRef>
+                        </wps:style>
+                        <wps:txbx>
+                          <w:txbxContent>
+                            <w:p>
+                              <w:pPr>
+                                <w:pStyle w:val="NormalWeb"/>
+                                <w:spacing w:before="0" w:beforeAutospacing="0" w:after="200" w:afterAutospacing="0" w:line="276" w:lineRule="auto"/>
+                                <w:jc w:val="center"/>
+                              </w:pPr>
+                              <w:proofErr w:type="spellStart"/>
+                              <w:r>
+                                <w:rPr>
+                                  <w:rFonts w:eastAsia="Calibri"/>
+                                  <w:color w:val="000000"/>
+                                  <w:sz w:val="22"/>
+                                  <w:szCs w:val="22"/>
+                                </w:rPr>
+                                <w:t>StateModel</w:t>
+                              </w:r>
+                              <w:proofErr w:type="spellEnd"/>
+                            </w:p>
+                          </w:txbxContent>
+                        </wps:txbx>
+                        <wps:bodyPr rot="0" spcFirstLastPara="0" vert="horz" wrap="square" lIns="91440" tIns="45720" rIns="91440" bIns="45720" numCol="1" spcCol="0" rtlCol="0" fromWordArt="0" anchor="ctr" anchorCtr="0" forceAA="0" compatLnSpc="1">
+                          <a:prstTxWarp prst="textNoShape">
+                            <a:avLst/>
+                          </a:prstTxWarp>
+                          <a:noAutofit/>
+                        </wps:bodyPr>
+                      </wps:wsp>
+                      <wps:wsp>
+                        <wps:cNvPr id="7" name="Rectangle 7"/>
+                        <wps:cNvSpPr/>
+                        <wps:spPr>
+                          <a:xfrm>
+                            <a:off x="2043776" y="1793254"/>
+                            <a:ext cx="1371600" cy="393192"/>
+                          </a:xfrm>
+                          <a:prstGeom prst="rect">
+                            <a:avLst/>
+                          </a:prstGeom>
+                          <a:noFill/>
+                          <a:ln>
+                            <a:solidFill>
+                              <a:schemeClr val="tx1"/>
+                            </a:solidFill>
+                          </a:ln>
+                        </wps:spPr>
+                        <wps:style>
+                          <a:lnRef idx="2">
+                            <a:schemeClr val="accent1">
+                              <a:shade val="50000"/>
+                            </a:schemeClr>
+                          </a:lnRef>
+                          <a:fillRef idx="1">
+                            <a:schemeClr val="accent1"/>
+                          </a:fillRef>
+                          <a:effectRef idx="0">
+                            <a:schemeClr val="accent1"/>
+                          </a:effectRef>
+                          <a:fontRef idx="minor">
+                            <a:schemeClr val="lt1"/>
+                          </a:fontRef>
+                        </wps:style>
+                        <wps:txbx>
+                          <w:txbxContent>
+                            <w:p>
+                              <w:pPr>
+                                <w:pStyle w:val="NormalWeb"/>
+                                <w:spacing w:before="0" w:beforeAutospacing="0" w:after="200" w:afterAutospacing="0" w:line="276" w:lineRule="auto"/>
+                                <w:jc w:val="center"/>
+                              </w:pPr>
+                              <w:r>
+                                <w:rPr>
+                                  <w:rFonts w:eastAsia="Calibri"/>
+                                  <w:color w:val="000000"/>
+                                  <w:sz w:val="22"/>
+                                  <w:szCs w:val="22"/>
+                                </w:rPr>
+                                <w:t>Face</w:t>
+                              </w:r>
+                            </w:p>
+                          </w:txbxContent>
+                        </wps:txbx>
+                        <wps:bodyPr rot="0" spcFirstLastPara="0" vert="horz" wrap="square" lIns="91440" tIns="45720" rIns="91440" bIns="45720" numCol="1" spcCol="0" rtlCol="0" fromWordArt="0" anchor="ctr" anchorCtr="0" forceAA="0" compatLnSpc="1">
+                          <a:prstTxWarp prst="textNoShape">
+                            <a:avLst/>
+                          </a:prstTxWarp>
+                          <a:noAutofit/>
+                        </wps:bodyPr>
+                      </wps:wsp>
+                      <wps:wsp>
+                        <wps:cNvPr id="9" name="Elbow Connector 9"/>
+                        <wps:cNvCnPr>
+                          <a:endCxn id="4" idx="1"/>
+                        </wps:cNvCnPr>
+                        <wps:spPr>
+                          <a:xfrm>
+                            <a:off x="1295400" y="716280"/>
+                            <a:ext cx="713400" cy="587416"/>
+                          </a:xfrm>
+                          <a:prstGeom prst="bentConnector3">
+                            <a:avLst>
+                              <a:gd name="adj1" fmla="val 50000"/>
+                            </a:avLst>
+                          </a:prstGeom>
+                          <a:ln w="12700">
+                            <a:solidFill>
+                              <a:schemeClr val="tx1"/>
+                            </a:solidFill>
+                            <a:headEnd type="diamond" w="lg" len="lg"/>
+                            <a:tailEnd type="arrow"/>
+                          </a:ln>
+                        </wps:spPr>
+                        <wps:style>
+                          <a:lnRef idx="1">
+                            <a:schemeClr val="accent1"/>
+                          </a:lnRef>
+                          <a:fillRef idx="0">
+                            <a:schemeClr val="accent1"/>
+                          </a:fillRef>
+                          <a:effectRef idx="0">
+                            <a:schemeClr val="accent1"/>
+                          </a:effectRef>
+                          <a:fontRef idx="minor">
+                            <a:schemeClr val="tx1"/>
+                          </a:fontRef>
+                        </wps:style>
+                        <wps:bodyPr/>
+                      </wps:wsp>
+                      <wps:wsp>
+                        <wps:cNvPr id="12" name="Elbow Connector 12"/>
+                        <wps:cNvCnPr>
+                          <a:stCxn id="2" idx="3"/>
+                          <a:endCxn id="5" idx="1"/>
+                        </wps:cNvCnPr>
+                        <wps:spPr>
+                          <a:xfrm>
+                            <a:off x="1295400" y="713105"/>
+                            <a:ext cx="748376" cy="1962191"/>
+                          </a:xfrm>
+                          <a:prstGeom prst="bentConnector3">
+                            <a:avLst>
+                              <a:gd name="adj1" fmla="val 31487"/>
+                            </a:avLst>
+                          </a:prstGeom>
+                          <a:ln w="12700">
+                            <a:solidFill>
+                              <a:schemeClr val="tx1"/>
+                            </a:solidFill>
+                            <a:tailEnd type="arrow"/>
+                          </a:ln>
+                        </wps:spPr>
+                        <wps:style>
+                          <a:lnRef idx="1">
+                            <a:schemeClr val="accent1"/>
+                          </a:lnRef>
+                          <a:fillRef idx="0">
+                            <a:schemeClr val="accent1"/>
+                          </a:fillRef>
+                          <a:effectRef idx="0">
+                            <a:schemeClr val="accent1"/>
+                          </a:effectRef>
+                          <a:fontRef idx="minor">
+                            <a:schemeClr val="tx1"/>
+                          </a:fontRef>
+                        </wps:style>
+                        <wps:bodyPr/>
+                      </wps:wsp>
+                      <wps:wsp>
+                        <wps:cNvPr id="14" name="Elbow Connector 14"/>
+                        <wps:cNvCnPr>
+                          <a:stCxn id="2" idx="3"/>
+                          <a:endCxn id="6" idx="1"/>
+                        </wps:cNvCnPr>
+                        <wps:spPr>
+                          <a:xfrm>
+                            <a:off x="1295400" y="713105"/>
+                            <a:ext cx="780126" cy="2654341"/>
+                          </a:xfrm>
+                          <a:prstGeom prst="bentConnector3">
+                            <a:avLst>
+                              <a:gd name="adj1" fmla="val 15369"/>
+                            </a:avLst>
+                          </a:prstGeom>
+                          <a:ln w="12700">
+                            <a:solidFill>
+                              <a:schemeClr val="tx1"/>
+                            </a:solidFill>
+                            <a:tailEnd type="arrow"/>
+                          </a:ln>
+                        </wps:spPr>
+                        <wps:style>
+                          <a:lnRef idx="1">
+                            <a:schemeClr val="accent1"/>
+                          </a:lnRef>
+                          <a:fillRef idx="0">
+                            <a:schemeClr val="accent1"/>
+                          </a:fillRef>
+                          <a:effectRef idx="0">
+                            <a:schemeClr val="accent1"/>
+                          </a:effectRef>
+                          <a:fontRef idx="minor">
+                            <a:schemeClr val="tx1"/>
+                          </a:fontRef>
+                        </wps:style>
+                        <wps:bodyPr/>
+                      </wps:wsp>
+                      <wps:wsp>
+                        <wps:cNvPr id="15" name="Straight Arrow Connector 15"/>
+                        <wps:cNvCnPr>
+                          <a:stCxn id="2" idx="3"/>
+                        </wps:cNvCnPr>
+                        <wps:spPr>
+                          <a:xfrm>
+                            <a:off x="1295400" y="713105"/>
+                            <a:ext cx="713400" cy="0"/>
+                          </a:xfrm>
+                          <a:prstGeom prst="straightConnector1">
+                            <a:avLst/>
+                          </a:prstGeom>
+                          <a:ln w="12700">
+                            <a:solidFill>
+                              <a:schemeClr val="tx1"/>
+                            </a:solidFill>
+                            <a:headEnd type="diamond"/>
+                            <a:tailEnd type="arrow"/>
+                          </a:ln>
+                        </wps:spPr>
+                        <wps:style>
+                          <a:lnRef idx="1">
+                            <a:schemeClr val="accent1"/>
+                          </a:lnRef>
+                          <a:fillRef idx="0">
+                            <a:schemeClr val="accent1"/>
+                          </a:fillRef>
+                          <a:effectRef idx="0">
+                            <a:schemeClr val="accent1"/>
+                          </a:effectRef>
+                          <a:fontRef idx="minor">
+                            <a:schemeClr val="tx1"/>
+                          </a:fontRef>
+                        </wps:style>
+                        <wps:bodyPr/>
+                      </wps:wsp>
+                      <wps:wsp>
+                        <wps:cNvPr id="13" name="Rectangle 13"/>
+                        <wps:cNvSpPr/>
+                        <wps:spPr>
+                          <a:xfrm>
+                            <a:off x="3962291" y="3170783"/>
+                            <a:ext cx="1371600" cy="393192"/>
+                          </a:xfrm>
+                          <a:prstGeom prst="rect">
+                            <a:avLst/>
+                          </a:prstGeom>
+                          <a:noFill/>
+                          <a:ln>
+                            <a:solidFill>
+                              <a:schemeClr val="tx1"/>
+                            </a:solidFill>
+                          </a:ln>
+                        </wps:spPr>
+                        <wps:style>
+                          <a:lnRef idx="2">
+                            <a:schemeClr val="accent1">
+                              <a:shade val="50000"/>
+                            </a:schemeClr>
+                          </a:lnRef>
+                          <a:fillRef idx="1">
+                            <a:schemeClr val="accent1"/>
+                          </a:fillRef>
+                          <a:effectRef idx="0">
+                            <a:schemeClr val="accent1"/>
+                          </a:effectRef>
+                          <a:fontRef idx="minor">
+                            <a:schemeClr val="lt1"/>
+                          </a:fontRef>
+                        </wps:style>
+                        <wps:txbx>
+                          <w:txbxContent>
+                            <w:p>
+                              <w:pPr>
+                                <w:pStyle w:val="NormalWeb"/>
+                                <w:spacing w:before="0" w:beforeAutospacing="0" w:after="200" w:afterAutospacing="0" w:line="276" w:lineRule="auto"/>
+                                <w:jc w:val="center"/>
+                              </w:pPr>
+                              <w:r>
+                                <w:rPr>
+                                  <w:rFonts w:eastAsia="Calibri"/>
+                                  <w:color w:val="000000"/>
+                                  <w:sz w:val="22"/>
+                                  <w:szCs w:val="22"/>
+                                </w:rPr>
+                                <w:t>Instructions View</w:t>
+                              </w:r>
+                            </w:p>
+                          </w:txbxContent>
+                        </wps:txbx>
+                        <wps:bodyPr rot="0" spcFirstLastPara="0" vert="horz" wrap="square" lIns="91440" tIns="45720" rIns="91440" bIns="45720" numCol="1" spcCol="0" rtlCol="0" fromWordArt="0" anchor="ctr" anchorCtr="0" forceAA="0" compatLnSpc="1">
+                          <a:prstTxWarp prst="textNoShape">
+                            <a:avLst/>
+                          </a:prstTxWarp>
+                          <a:noAutofit/>
+                        </wps:bodyPr>
+                      </wps:wsp>
+                      <wps:wsp>
+                        <wps:cNvPr id="16" name="Rectangle 16"/>
+                        <wps:cNvSpPr/>
+                        <wps:spPr>
+                          <a:xfrm>
+                            <a:off x="3962291" y="2482093"/>
+                            <a:ext cx="1371600" cy="393192"/>
+                          </a:xfrm>
+                          <a:prstGeom prst="rect">
+                            <a:avLst/>
+                          </a:prstGeom>
+                          <a:noFill/>
+                          <a:ln>
+                            <a:solidFill>
+                              <a:schemeClr val="tx1"/>
+                            </a:solidFill>
+                          </a:ln>
+                        </wps:spPr>
+                        <wps:style>
+                          <a:lnRef idx="2">
+                            <a:schemeClr val="accent1">
+                              <a:shade val="50000"/>
+                            </a:schemeClr>
+                          </a:lnRef>
+                          <a:fillRef idx="1">
+                            <a:schemeClr val="accent1"/>
+                          </a:fillRef>
+                          <a:effectRef idx="0">
+                            <a:schemeClr val="accent1"/>
+                          </a:effectRef>
+                          <a:fontRef idx="minor">
+                            <a:schemeClr val="lt1"/>
+                          </a:fontRef>
+                        </wps:style>
+                        <wps:txbx>
+                          <w:txbxContent>
+                            <w:p>
+                              <w:pPr>
+                                <w:pStyle w:val="NormalWeb"/>
+                                <w:spacing w:before="0" w:beforeAutospacing="0" w:after="200" w:afterAutospacing="0" w:line="276" w:lineRule="auto"/>
+                                <w:jc w:val="center"/>
+                              </w:pPr>
+                              <w:r>
+                                <w:rPr>
+                                  <w:rFonts w:eastAsia="Calibri"/>
+                                  <w:color w:val="000000"/>
+                                  <w:sz w:val="22"/>
+                                  <w:szCs w:val="22"/>
+                                </w:rPr>
+                                <w:t>Overlay View</w:t>
+                              </w:r>
+                            </w:p>
+                          </w:txbxContent>
+                        </wps:txbx>
+                        <wps:bodyPr rot="0" spcFirstLastPara="0" vert="horz" wrap="square" lIns="91440" tIns="45720" rIns="91440" bIns="45720" numCol="1" spcCol="0" rtlCol="0" fromWordArt="0" anchor="ctr" anchorCtr="0" forceAA="0" compatLnSpc="1">
+                          <a:prstTxWarp prst="textNoShape">
+                            <a:avLst/>
+                          </a:prstTxWarp>
+                          <a:noAutofit/>
+                        </wps:bodyPr>
+                      </wps:wsp>
+                      <wps:wsp>
+                        <wps:cNvPr id="17" name="Rectangle 17"/>
+                        <wps:cNvSpPr/>
+                        <wps:spPr>
+                          <a:xfrm>
+                            <a:off x="3962291" y="3881059"/>
+                            <a:ext cx="1371600" cy="393192"/>
+                          </a:xfrm>
+                          <a:prstGeom prst="rect">
+                            <a:avLst/>
+                          </a:prstGeom>
+                          <a:noFill/>
+                          <a:ln>
+                            <a:solidFill>
+                              <a:schemeClr val="tx1"/>
+                            </a:solidFill>
+                          </a:ln>
+                        </wps:spPr>
+                        <wps:style>
+                          <a:lnRef idx="2">
+                            <a:schemeClr val="accent1">
+                              <a:shade val="50000"/>
+                            </a:schemeClr>
+                          </a:lnRef>
+                          <a:fillRef idx="1">
+                            <a:schemeClr val="accent1"/>
+                          </a:fillRef>
+                          <a:effectRef idx="0">
+                            <a:schemeClr val="accent1"/>
+                          </a:effectRef>
+                          <a:fontRef idx="minor">
+                            <a:schemeClr val="lt1"/>
+                          </a:fontRef>
+                        </wps:style>
+                        <wps:txbx>
+                          <w:txbxContent>
+                            <w:p>
+                              <w:pPr>
+                                <w:pStyle w:val="NormalWeb"/>
+                                <w:spacing w:before="0" w:beforeAutospacing="0" w:after="200" w:afterAutospacing="0" w:line="276" w:lineRule="auto"/>
+                                <w:jc w:val="center"/>
+                              </w:pPr>
+                              <w:r>
+                                <w:rPr>
+                                  <w:rFonts w:eastAsia="Calibri"/>
+                                  <w:color w:val="000000"/>
+                                  <w:sz w:val="22"/>
+                                  <w:szCs w:val="22"/>
+                                </w:rPr>
+                                <w:t>Pilot Cube View</w:t>
+                              </w:r>
+                            </w:p>
+                          </w:txbxContent>
+                        </wps:txbx>
+                        <wps:bodyPr rot="0" spcFirstLastPara="0" vert="horz" wrap="square" lIns="91440" tIns="45720" rIns="91440" bIns="45720" numCol="1" spcCol="0" rtlCol="0" fromWordArt="0" anchor="ctr" anchorCtr="0" forceAA="0" compatLnSpc="1">
+                          <a:prstTxWarp prst="textNoShape">
+                            <a:avLst/>
+                          </a:prstTxWarp>
+                          <a:noAutofit/>
+                        </wps:bodyPr>
+                      </wps:wsp>
+                      <wps:wsp>
+                        <wps:cNvPr id="19" name="Straight Arrow Connector 19"/>
+                        <wps:cNvCnPr>
+                          <a:stCxn id="4" idx="2"/>
+                        </wps:cNvCnPr>
+                        <wps:spPr>
+                          <a:xfrm>
+                            <a:off x="2694600" y="1500292"/>
+                            <a:ext cx="7036" cy="292962"/>
+                          </a:xfrm>
+                          <a:prstGeom prst="straightConnector1">
+                            <a:avLst/>
+                          </a:prstGeom>
+                          <a:ln w="19050">
+                            <a:solidFill>
+                              <a:srgbClr val="008000"/>
+                            </a:solidFill>
+                            <a:tailEnd type="arrow"/>
+                          </a:ln>
+                        </wps:spPr>
+                        <wps:style>
+                          <a:lnRef idx="1">
+                            <a:schemeClr val="accent1"/>
+                          </a:lnRef>
+                          <a:fillRef idx="0">
+                            <a:schemeClr val="accent1"/>
+                          </a:fillRef>
+                          <a:effectRef idx="0">
+                            <a:schemeClr val="accent1"/>
+                          </a:effectRef>
+                          <a:fontRef idx="minor">
+                            <a:schemeClr val="tx1"/>
+                          </a:fontRef>
+                        </wps:style>
+                        <wps:bodyPr/>
+                      </wps:wsp>
+                      <wps:wsp>
+                        <wps:cNvPr id="20" name="Straight Arrow Connector 20"/>
+                        <wps:cNvCnPr>
+                          <a:endCxn id="5" idx="0"/>
+                        </wps:cNvCnPr>
+                        <wps:spPr>
+                          <a:xfrm flipH="1">
+                            <a:off x="2729576" y="2189108"/>
+                            <a:ext cx="6697" cy="289592"/>
+                          </a:xfrm>
+                          <a:prstGeom prst="straightConnector1">
+                            <a:avLst/>
+                          </a:prstGeom>
+                          <a:ln w="19050">
+                            <a:solidFill>
+                              <a:srgbClr val="008000"/>
+                            </a:solidFill>
+                            <a:tailEnd type="arrow"/>
+                          </a:ln>
+                        </wps:spPr>
+                        <wps:style>
+                          <a:lnRef idx="1">
+                            <a:schemeClr val="accent1"/>
+                          </a:lnRef>
+                          <a:fillRef idx="0">
+                            <a:schemeClr val="accent1"/>
+                          </a:fillRef>
+                          <a:effectRef idx="0">
+                            <a:schemeClr val="accent1"/>
+                          </a:effectRef>
+                          <a:fontRef idx="minor">
+                            <a:schemeClr val="tx1"/>
+                          </a:fontRef>
+                        </wps:style>
+                        <wps:bodyPr/>
+                      </wps:wsp>
+                      <wps:wsp>
+                        <wps:cNvPr id="24" name="Straight Arrow Connector 24"/>
+                        <wps:cNvCnPr>
+                          <a:stCxn id="5" idx="2"/>
+                        </wps:cNvCnPr>
+                        <wps:spPr>
+                          <a:xfrm>
+                            <a:off x="2729576" y="2871892"/>
+                            <a:ext cx="6697" cy="298958"/>
+                          </a:xfrm>
+                          <a:prstGeom prst="straightConnector1">
+                            <a:avLst/>
+                          </a:prstGeom>
+                          <a:ln w="19050">
+                            <a:solidFill>
+                              <a:srgbClr val="008000"/>
+                            </a:solidFill>
+                            <a:tailEnd type="arrow"/>
+                          </a:ln>
+                        </wps:spPr>
+                        <wps:style>
+                          <a:lnRef idx="1">
+                            <a:schemeClr val="accent1"/>
+                          </a:lnRef>
+                          <a:fillRef idx="0">
+                            <a:schemeClr val="accent1"/>
+                          </a:fillRef>
+                          <a:effectRef idx="0">
+                            <a:schemeClr val="accent1"/>
+                          </a:effectRef>
+                          <a:fontRef idx="minor">
+                            <a:schemeClr val="tx1"/>
+                          </a:fontRef>
+                        </wps:style>
+                        <wps:bodyPr/>
+                      </wps:wsp>
+                      <wps:wsp>
+                        <wps:cNvPr id="25" name="Straight Arrow Connector 25"/>
+                        <wps:cNvCnPr>
+                          <a:stCxn id="6" idx="3"/>
+                          <a:endCxn id="16" idx="1"/>
+                        </wps:cNvCnPr>
+                        <wps:spPr>
+                          <a:xfrm flipV="1">
+                            <a:off x="3447126" y="2678689"/>
+                            <a:ext cx="515165" cy="688757"/>
+                          </a:xfrm>
+                          <a:prstGeom prst="bentConnector3">
+                            <a:avLst>
+                              <a:gd name="adj1" fmla="val 50000"/>
+                            </a:avLst>
+                          </a:prstGeom>
+                          <a:ln w="19050">
+                            <a:solidFill>
+                              <a:srgbClr val="008000"/>
+                            </a:solidFill>
+                            <a:tailEnd type="arrow"/>
+                          </a:ln>
+                        </wps:spPr>
+                        <wps:style>
+                          <a:lnRef idx="1">
+                            <a:schemeClr val="accent1"/>
+                          </a:lnRef>
+                          <a:fillRef idx="0">
+                            <a:schemeClr val="accent1"/>
+                          </a:fillRef>
+                          <a:effectRef idx="0">
+                            <a:schemeClr val="accent1"/>
+                          </a:effectRef>
+                          <a:fontRef idx="minor">
+                            <a:schemeClr val="tx1"/>
+                          </a:fontRef>
+                        </wps:style>
+                        <wps:bodyPr/>
+                      </wps:wsp>
+                      <wps:wsp>
+                        <wps:cNvPr id="26" name="Straight Arrow Connector 26"/>
+                        <wps:cNvCnPr>
+                          <a:stCxn id="6" idx="3"/>
+                          <a:endCxn id="17" idx="1"/>
+                        </wps:cNvCnPr>
+                        <wps:spPr>
+                          <a:xfrm>
+                            <a:off x="3447126" y="3367446"/>
+                            <a:ext cx="515165" cy="710209"/>
+                          </a:xfrm>
+                          <a:prstGeom prst="bentConnector3">
+                            <a:avLst>
+                              <a:gd name="adj1" fmla="val 50000"/>
+                            </a:avLst>
+                          </a:prstGeom>
+                          <a:ln w="19050">
+                            <a:solidFill>
+                              <a:srgbClr val="008000"/>
+                            </a:solidFill>
+                            <a:tailEnd type="arrow"/>
+                          </a:ln>
+                        </wps:spPr>
+                        <wps:style>
+                          <a:lnRef idx="1">
+                            <a:schemeClr val="accent1"/>
+                          </a:lnRef>
+                          <a:fillRef idx="0">
+                            <a:schemeClr val="accent1"/>
+                          </a:fillRef>
+                          <a:effectRef idx="0">
+                            <a:schemeClr val="accent1"/>
+                          </a:effectRef>
+                          <a:fontRef idx="minor">
+                            <a:schemeClr val="tx1"/>
+                          </a:fontRef>
+                        </wps:style>
+                        <wps:bodyPr/>
+                      </wps:wsp>
+                      <wps:wsp>
+                        <wps:cNvPr id="27" name="Straight Arrow Connector 27"/>
+                        <wps:cNvCnPr>
+                          <a:endCxn id="13" idx="1"/>
+                        </wps:cNvCnPr>
+                        <wps:spPr>
+                          <a:xfrm>
+                            <a:off x="3447126" y="3366138"/>
+                            <a:ext cx="515165" cy="1241"/>
+                          </a:xfrm>
+                          <a:prstGeom prst="straightConnector1">
+                            <a:avLst/>
+                          </a:prstGeom>
+                          <a:ln w="19050">
+                            <a:solidFill>
+                              <a:srgbClr val="008000"/>
+                            </a:solidFill>
+                            <a:tailEnd type="arrow"/>
+                          </a:ln>
+                        </wps:spPr>
+                        <wps:style>
+                          <a:lnRef idx="1">
+                            <a:schemeClr val="accent1"/>
+                          </a:lnRef>
+                          <a:fillRef idx="0">
+                            <a:schemeClr val="accent1"/>
+                          </a:fillRef>
+                          <a:effectRef idx="0">
+                            <a:schemeClr val="accent1"/>
+                          </a:effectRef>
+                          <a:fontRef idx="minor">
+                            <a:schemeClr val="tx1"/>
+                          </a:fontRef>
+                        </wps:style>
+                        <wps:bodyPr/>
+                      </wps:wsp>
+                    </wpc:wpc>
+                  </a:graphicData>
+                </a:graphic>
+              </wp:inline>
+            </w:drawing>
+          </mc:Choice>
+          <mc:Fallback>
+            <w:pict>
+              <v:group id="Canvas 1" o:spid="_x0000_s1026" editas="canvas" style="width:6in;height:373.65pt;mso-position-horizontal-relative:char;mso-position-vertical-relative:line" coordsize="54864,47447" o:gfxdata="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">
+                <v:shapetype id="_x0000_t75" coordsize="21600,21600" o:spt="75" o:preferrelative="t" path="m@4@5l@4@11@9@11@9@5xe" filled="f" stroked="f">
+                  <v:stroke joinstyle="miter"/>
+                  <v:formulas>
+                    <v:f eqn="if lineDrawn pixelLineWidth 0"/>
+                    <v:f eqn="sum @0 1 0"/>
+                    <v:f eqn="sum 0 0 @1"/>
+                    <v:f eqn="prod @2 1 2"/>
+                    <v:f eqn="prod @3 21600 pixelWidth"/>
+                    <v:f eqn="prod @3 21600 pixelHeight"/>
+                    <v:f eqn="sum @0 0 1"/>
+                    <v:f eqn="prod @6 1 2"/>
+                    <v:f eqn="prod @7 21600 pixelWidth"/>
+                    <v:f eqn="sum @8 21600 0"/>
+                    <v:f eqn="prod @7 21600 pixelHeight"/>
+                    <v:f eqn="sum @10 21600 0"/>
+                  </v:formulas>
+                  <v:path o:extrusionok="f" gradientshapeok="t" o:connecttype="rect"/>
+                  <o:lock v:ext="edit" aspectratio="t"/>
+                </v:shapetype>
+                <v:shape id="_x0000_s1027" type="#_x0000_t75" style="position:absolute;width:54864;height:47447;visibility:visible;mso-wrap-style:square">
+                  <v:fill o:detectmouseclick="t"/>
+                  <v:path o:connecttype="none"/>
+                </v:shape>
+                <v:rect id="Rectangle 2" o:spid="_x0000_s1028" style="position:absolute;left:4800;top:5181;width:8154;height:3899;visibility:visible;mso-wrap-style:square;v-text-anchor:middle" o:gfxdata="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" filled="f" strokecolor="black [3213]" strokeweight="2pt">
+                  <v:textbox>
+                    <w:txbxContent>
+                      <w:p>
+                        <w:pPr>
+                          <w:jc w:val="center"/>
+                          <w:rPr>
+                            <w:rFonts w:ascii="Times New Roman" w:hAnsi="Times New Roman"/>
+                            <w:color w:val="000000" w:themeColor="text1"/>
+                          </w:rPr>
+                        </w:pPr>
+                        <w:r>
+                          <w:rPr>
+                            <w:rFonts w:ascii="Times New Roman" w:hAnsi="Times New Roman"/>
+                            <w:color w:val="000000" w:themeColor="text1"/>
+                          </w:rPr>
+                          <w:t>Activity</w:t>
+                        </w:r>
+                      </w:p>
+                    </w:txbxContent>
+                  </v:textbox>
+                </v:rect>
+                <v:rect id="Rectangle 3" o:spid="_x0000_s1029" style="position:absolute;left:20088;top:5076;width:13716;height:3932;visibility:visible;mso-wrap-style:square;v-text-anchor:middle" o:gfxdata="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" filled="f" strokecolor="black [3213]" strokeweight="2pt">
+                  <v:textbox>
+                    <w:txbxContent>
+                      <w:p>
+                        <w:pPr>
+                          <w:pStyle w:val="NormalWeb"/>
+                          <w:spacing w:before="0" w:beforeAutospacing="0" w:after="200" w:afterAutospacing="0" w:line="276" w:lineRule="auto"/>
+                          <w:jc w:val="center"/>
+                        </w:pPr>
+                        <w:proofErr w:type="spellStart"/>
+                        <w:r>
+                          <w:rPr>
+                            <w:rFonts w:eastAsia="Calibri"/>
+                            <w:color w:val="000000"/>
+                            <w:sz w:val="22"/>
+                            <w:szCs w:val="22"/>
+                          </w:rPr>
+                          <w:t>MenuAndParams</w:t>
+                        </w:r>
+                        <w:proofErr w:type="spellEnd"/>
+                      </w:p>
+                    </w:txbxContent>
+                  </v:textbox>
+                </v:rect>
+                <v:rect id="Rectangle 4" o:spid="_x0000_s1030" style="position:absolute;left:20088;top:11071;width:13716;height:3931;visibility:visible;mso-wrap-style:square;v-text-anchor:middle" o:gfxdata="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" filled="f" strokecolor="black [3213]" strokeweight="2pt">
+                  <v:textbox>
+                    <w:txbxContent>
+                      <w:p>
+                        <w:pPr>
+                          <w:pStyle w:val="NormalWeb"/>
+                          <w:spacing w:before="0" w:beforeAutospacing="0" w:after="200" w:afterAutospacing="0" w:line="276" w:lineRule="auto"/>
+                          <w:jc w:val="center"/>
+                        </w:pPr>
+                        <w:proofErr w:type="spellStart"/>
+                        <w:r>
+                          <w:rPr>
+                            <w:rFonts w:eastAsia="Calibri"/>
+                            <w:color w:val="000000"/>
+                            <w:sz w:val="22"/>
+                            <w:szCs w:val="22"/>
+                          </w:rPr>
+                          <w:t>ImageRecognizer</w:t>
+                        </w:r>
+                        <w:proofErr w:type="spellEnd"/>
+                      </w:p>
+                    </w:txbxContent>
+                  </v:textbox>
+                </v:rect>
+                <v:rect id="Rectangle 5" o:spid="_x0000_s1031" style="position:absolute;left:20437;top:24787;width:13716;height:3931;visibility:visible;mso-wrap-style:square;v-text-anchor:middle" o:gfxdata="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" filled="f" strokecolor="black [3213]" strokeweight="2pt">
+                  <v:textbox>
+                    <w:txbxContent>
+                      <w:p>
+                        <w:pPr>
+                          <w:pStyle w:val="NormalWeb"/>
+                          <w:spacing w:before="0" w:beforeAutospacing="0" w:after="200" w:afterAutospacing="0" w:line="276" w:lineRule="auto"/>
+                          <w:jc w:val="center"/>
+                        </w:pPr>
+                        <w:r>
+                          <w:rPr>
+                            <w:rFonts w:eastAsia="Calibri"/>
+                            <w:color w:val="000000"/>
+                            <w:sz w:val="22"/>
+                            <w:szCs w:val="22"/>
+                          </w:rPr>
+                          <w:t>Controller</w:t>
+                        </w:r>
+                      </w:p>
+                    </w:txbxContent>
+                  </v:textbox>
+                </v:rect>
+                <v:rect id="Rectangle 6" o:spid="_x0000_s1032" style="position:absolute;left:20755;top:31708;width:13716;height:3932;visibility:visible;mso-wrap-style:square;v-text-anchor:middle" o:gfxdata="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" filled="f" strokecolor="black [3213]" strokeweight="2pt">
+                  <v:textbox>
+                    <w:txbxContent>
+                      <w:p>
+                        <w:pPr>
+                          <w:pStyle w:val="NormalWeb"/>
+                          <w:spacing w:before="0" w:beforeAutospacing="0" w:after="200" w:afterAutospacing="0" w:line="276" w:lineRule="auto"/>
+                          <w:jc w:val="center"/>
+                        </w:pPr>
+                        <w:proofErr w:type="spellStart"/>
+                        <w:r>
+                          <w:rPr>
+                            <w:rFonts w:eastAsia="Calibri"/>
+                            <w:color w:val="000000"/>
+                            <w:sz w:val="22"/>
+                            <w:szCs w:val="22"/>
+                          </w:rPr>
+                          <w:t>StateModel</w:t>
+                        </w:r>
+                        <w:proofErr w:type="spellEnd"/>
+                      </w:p>
+                    </w:txbxContent>
+                  </v:textbox>
+                </v:rect>
+                <v:rect id="Rectangle 7" o:spid="_x0000_s1033" style="position:absolute;left:20437;top:17932;width:13716;height:3932;visibility:visible;mso-wrap-style:square;v-text-anchor:middle" o:gfxdata="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" filled="f" strokecolor="black [3213]" strokeweight="2pt">
+                  <v:textbox>
+                    <w:txbxContent>
+                      <w:p>
+                        <w:pPr>
+                          <w:pStyle w:val="NormalWeb"/>
+                          <w:spacing w:before="0" w:beforeAutospacing="0" w:after="200" w:afterAutospacing="0" w:line="276" w:lineRule="auto"/>
+                          <w:jc w:val="center"/>
+                        </w:pPr>
+                        <w:r>
+                          <w:rPr>
+                            <w:rFonts w:eastAsia="Calibri"/>
+                            <w:color w:val="000000"/>
+                            <w:sz w:val="22"/>
+                            <w:szCs w:val="22"/>
+                          </w:rPr>
+                          <w:t>Face</w:t>
+                        </w:r>
+                      </w:p>
+                    </w:txbxContent>
+                  </v:textbox>
+                </v:rect>
+                <v:shapetype id="_x0000_t34" coordsize="21600,21600" o:spt="34" o:oned="t" adj="10800" path="m,l@0,0@0,21600,21600,21600e" filled="f">
+                  <v:stroke joinstyle="miter"/>
+                  <v:formulas>
+                    <v:f eqn="val #0"/>
+                  </v:formulas>
+                  <v:path arrowok="t" fillok="f" o:connecttype="none"/>
+                  <v:handles>
+                    <v:h position="#0,center"/>
+                  </v:handles>
+                  <o:lock v:ext="edit" shapetype="t"/>
+                </v:shapetype>
+                <v:shape id="Elbow Connector 9" o:spid="_x0000_s1034" type="#_x0000_t34" style="position:absolute;left:12954;top:7162;width:7134;height:5874;visibility:visible;mso-wrap-style:square" o:connectortype="elbow" o:gfxdata="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" strokecolor="black [3213]" strokeweight="1pt">
+                  <v:stroke startarrow="diamond" startarrowwidth="wide" startarrowlength="long" endarrow="open"/>
+                </v:shape>
+                <v:shape id="Elbow Connector 12" o:spid="_x0000_s1035" type="#_x0000_t34" style="position:absolute;left:12954;top:7131;width:7483;height:19621;visibility:visible;mso-wrap-style:square" o:connectortype="elbow" o:gfxdata="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" adj="6801" strokecolor="black [3213]" strokeweight="1pt">
+                  <v:stroke endarrow="open"/>
+                </v:shape>
+                <v:shape id="Elbow Connector 14" o:spid="_x0000_s1036" type="#_x0000_t34" style="position:absolute;left:12954;top:7131;width:7801;height:26543;visibility:visible;mso-wrap-style:square" o:connectortype="elbow" o:gfxdata="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" adj="3320" strokecolor="black [3213]" strokeweight="1pt">
+                  <v:stroke endarrow="open"/>
+                </v:shape>
+                <v:shapetype id="_x0000_t32" coordsize="21600,21600" o:spt="32" o:oned="t" path="m,l21600,21600e" filled="f">
+                  <v:path arrowok="t" fillok="f" o:connecttype="none"/>
+                  <o:lock v:ext="edit" shapetype="t"/>
+                </v:shapetype>
+                <v:shape id="Straight Arrow Connector 15" o:spid="_x0000_s1037" type="#_x0000_t32" style="position:absolute;left:12954;top:7131;width:7134;height:0;visibility:visible;mso-wrap-style:square" o:connectortype="straight" o:gfxdata="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" strokecolor="black [3213]" strokeweight="1pt">
+                  <v:stroke startarrow="diamond" endarrow="open"/>
+                </v:shape>
+                <v:rect id="Rectangle 13" o:spid="_x0000_s1038" style="position:absolute;left:39622;top:31707;width:13716;height:3932;visibility:visible;mso-wrap-style:square;v-text-anchor:middle" o:gfxdata="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" filled="f" strokecolor="black [3213]" strokeweight="2pt">
+                  <v:textbox>
+                    <w:txbxContent>
+                      <w:p>
+                        <w:pPr>
+                          <w:pStyle w:val="NormalWeb"/>
+                          <w:spacing w:before="0" w:beforeAutospacing="0" w:after="200" w:afterAutospacing="0" w:line="276" w:lineRule="auto"/>
+                          <w:jc w:val="center"/>
+                        </w:pPr>
+                        <w:r>
+                          <w:rPr>
+                            <w:rFonts w:eastAsia="Calibri"/>
+                            <w:color w:val="000000"/>
+                            <w:sz w:val="22"/>
+                            <w:szCs w:val="22"/>
+                          </w:rPr>
+                          <w:t>Instructions View</w:t>
+                        </w:r>
+                      </w:p>
+                    </w:txbxContent>
+                  </v:textbox>
+                </v:rect>
+                <v:rect id="Rectangle 16" o:spid="_x0000_s1039" style="position:absolute;left:39622;top:24820;width:13716;height:3932;visibility:visible;mso-wrap-style:square;v-text-anchor:middle" o:gfxdata="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" filled="f" strokecolor="black [3213]" strokeweight="2pt">
+                  <v:textbox>
+                    <w:txbxContent>
+                      <w:p>
+                        <w:pPr>
+                          <w:pStyle w:val="NormalWeb"/>
+                          <w:spacing w:before="0" w:beforeAutospacing="0" w:after="200" w:afterAutospacing="0" w:line="276" w:lineRule="auto"/>
+                          <w:jc w:val="center"/>
+                        </w:pPr>
+                        <w:r>
+                          <w:rPr>
+                            <w:rFonts w:eastAsia="Calibri"/>
+                            <w:color w:val="000000"/>
+                            <w:sz w:val="22"/>
+                            <w:szCs w:val="22"/>
+                          </w:rPr>
+                          <w:t>Overlay View</w:t>
+                        </w:r>
+                      </w:p>
+                    </w:txbxContent>
+                  </v:textbox>
+                </v:rect>
+                <v:rect id="Rectangle 17" o:spid="_x0000_s1040" style="position:absolute;left:39622;top:38810;width:13716;height:3932;visibility:visible;mso-wrap-style:square;v-text-anchor:middle" o:gfxdata="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" filled="f" strokecolor="black [3213]" strokeweight="2pt">
+                  <v:textbox>
+                    <w:txbxContent>
+                      <w:p>
+                        <w:pPr>
+                          <w:pStyle w:val="NormalWeb"/>
+                          <w:spacing w:before="0" w:beforeAutospacing="0" w:after="200" w:afterAutospacing="0" w:line="276" w:lineRule="auto"/>
+                          <w:jc w:val="center"/>
+                        </w:pPr>
+                        <w:r>
+                          <w:rPr>
+                            <w:rFonts w:eastAsia="Calibri"/>
+                            <w:color w:val="000000"/>
+                            <w:sz w:val="22"/>
+                            <w:szCs w:val="22"/>
+                          </w:rPr>
+                          <w:t>Pilot Cube View</w:t>
+                        </w:r>
+                      </w:p>
+                    </w:txbxContent>
+                  </v:textbox>
+                </v:rect>
+                <v:shape id="Straight Arrow Connector 19" o:spid="_x0000_s1041" type="#_x0000_t32" style="position:absolute;left:26946;top:15002;width:70;height:2930;visibility:visible;mso-wrap-style:square" o:connectortype="straight" o:gfxdata="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" strokecolor="green" strokeweight="1.5pt">
+                  <v:stroke endarrow="open"/>
+                </v:shape>
+                <v:shape id="Straight Arrow Connector 20" o:spid="_x0000_s1042" type="#_x0000_t32" style="position:absolute;left:27295;top:21891;width:67;height:2896;flip:x;visibility:visible;mso-wrap-style:square" o:connectortype="straight" o:gfxdata="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" strokecolor="green" strokeweight="1.5pt">
+                  <v:stroke endarrow="open"/>
+                </v:shape>
+                <v:shape id="Straight Arrow Connector 24" o:spid="_x0000_s1043" type="#_x0000_t32" style="position:absolute;left:27295;top:28718;width:67;height:2990;visibility:visible;mso-wrap-style:square" o:connectortype="straight" o:gfxdata="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" strokecolor="green" strokeweight="1.5pt">
+                  <v:stroke endarrow="open"/>
+                </v:shape>
+                <v:shape id="Straight Arrow Connector 25" o:spid="_x0000_s1044" type="#_x0000_t34" style="position:absolute;left:34471;top:26786;width:5151;height:6888;flip:y;visibility:visible;mso-wrap-style:square" o:connectortype="elbow" o:gfxdata="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" strokecolor="green" strokeweight="1.5pt">
+                  <v:stroke endarrow="open"/>
+                </v:shape>
+                <v:shape id="Straight Arrow Connector 26" o:spid="_x0000_s1045" type="#_x0000_t34" style="position:absolute;left:34471;top:33674;width:5151;height:7102;visibility:visible;mso-wrap-style:square" o:connectortype="elbow" o:gfxdata="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" strokecolor="green" strokeweight="1.5pt">
+                  <v:stroke endarrow="open"/>
+                </v:shape>
+                <v:shape id="Straight Arrow Connector 27" o:spid="_x0000_s1046" type="#_x0000_t32" style="position:absolute;left:34471;top:33661;width:5151;height:12;visibility:visible;mso-wrap-style:square" o:connectortype="straight" o:gfxdata="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" strokecolor="green" strokeweight="1.5pt">
+                  <v:stroke endarrow="open"/>
+                </v:shape>
+                <w10:anchorlock/>
+              </v:group>
+            </w:pict>
+          </mc:Fallback>
+        </mc:AlternateContent>
+      </w:r>
     </w:p>
     <w:sectPr>
       <w:pgSz w:w="12240" w:h="15840"/>
-      <w:pgMar w:top="1440" w:right="1440" w:bottom="1440" w:left="1440" w:header="720" w:footer="720" w:gutter="0"/>
+      <w:pgMar w:top="720" w:right="720" w:bottom="720" w:left="720" w:header="720" w:footer="720" w:gutter="0"/>
       <w:cols w:space="720"/>
       <w:docGrid w:linePitch="360"/>
     </w:sectPr>
@@ -307,8 +1578,124 @@
       </w:rPr>
     </w:lvl>
   </w:abstractNum>
+  <w:abstractNum w:abstractNumId="1">
+    <w:nsid w:val="636D2702"/>
+    <w:multiLevelType w:val="hybridMultilevel"/>
+    <w:tmpl w:val="74AA1BE8"/>
+    <w:lvl w:ilvl="0" w:tplc="04090001">
+      <w:start w:val="1"/>
+      <w:numFmt w:val="bullet"/>
+      <w:lvlText w:val=""/>
+      <w:lvlJc w:val="left"/>
+      <w:pPr>
+        <w:ind w:left="720" w:hanging="360"/>
+      </w:pPr>
+      <w:rPr>
+        <w:rFonts w:ascii="Symbol" w:hAnsi="Symbol" w:hint="default"/>
+      </w:rPr>
+    </w:lvl>
+    <w:lvl w:ilvl="1" w:tplc="04090003" w:tentative="1">
+      <w:start w:val="1"/>
+      <w:numFmt w:val="bullet"/>
+      <w:lvlText w:val="o"/>
+      <w:lvlJc w:val="left"/>
+      <w:pPr>
+        <w:ind w:left="1440" w:hanging="360"/>
+      </w:pPr>
+      <w:rPr>
+        <w:rFonts w:ascii="Courier New" w:hAnsi="Courier New" w:cs="Courier New" w:hint="default"/>
+      </w:rPr>
+    </w:lvl>
+    <w:lvl w:ilvl="2" w:tplc="04090005" w:tentative="1">
+      <w:start w:val="1"/>
+      <w:numFmt w:val="bullet"/>
+      <w:lvlText w:val=""/>
+      <w:lvlJc w:val="left"/>
+      <w:pPr>
+        <w:ind w:left="2160" w:hanging="360"/>
+      </w:pPr>
+      <w:rPr>
+        <w:rFonts w:ascii="Wingdings" w:hAnsi="Wingdings" w:hint="default"/>
+      </w:rPr>
+    </w:lvl>
+    <w:lvl w:ilvl="3" w:tplc="04090001" w:tentative="1">
+      <w:start w:val="1"/>
+      <w:numFmt w:val="bullet"/>
+      <w:lvlText w:val=""/>
+      <w:lvlJc w:val="left"/>
+      <w:pPr>
+        <w:ind w:left="2880" w:hanging="360"/>
+      </w:pPr>
+      <w:rPr>
+        <w:rFonts w:ascii="Symbol" w:hAnsi="Symbol" w:hint="default"/>
+      </w:rPr>
+    </w:lvl>
+    <w:lvl w:ilvl="4" w:tplc="04090003" w:tentative="1">
+      <w:start w:val="1"/>
+      <w:numFmt w:val="bullet"/>
+      <w:lvlText w:val="o"/>
+      <w:lvlJc w:val="left"/>
+      <w:pPr>
+        <w:ind w:left="3600" w:hanging="360"/>
+      </w:pPr>
+      <w:rPr>
+        <w:rFonts w:ascii="Courier New" w:hAnsi="Courier New" w:cs="Courier New" w:hint="default"/>
+      </w:rPr>
+    </w:lvl>
+    <w:lvl w:ilvl="5" w:tplc="04090005" w:tentative="1">
+      <w:start w:val="1"/>
+      <w:numFmt w:val="bullet"/>
+      <w:lvlText w:val=""/>
+      <w:lvlJc w:val="left"/>
+      <w:pPr>
+        <w:ind w:left="4320" w:hanging="360"/>
+      </w:pPr>
+      <w:rPr>
+        <w:rFonts w:ascii="Wingdings" w:hAnsi="Wingdings" w:hint="default"/>
+      </w:rPr>
+    </w:lvl>
+    <w:lvl w:ilvl="6" w:tplc="04090001" w:tentative="1">
+      <w:start w:val="1"/>
+      <w:numFmt w:val="bullet"/>
+      <w:lvlText w:val=""/>
+      <w:lvlJc w:val="left"/>
+      <w:pPr>
+        <w:ind w:left="5040" w:hanging="360"/>
+      </w:pPr>
+      <w:rPr>
+        <w:rFonts w:ascii="Symbol" w:hAnsi="Symbol" w:hint="default"/>
+      </w:rPr>
+    </w:lvl>
+    <w:lvl w:ilvl="7" w:tplc="04090003" w:tentative="1">
+      <w:start w:val="1"/>
+      <w:numFmt w:val="bullet"/>
+      <w:lvlText w:val="o"/>
+      <w:lvlJc w:val="left"/>
+      <w:pPr>
+        <w:ind w:left="5760" w:hanging="360"/>
+      </w:pPr>
+      <w:rPr>
+        <w:rFonts w:ascii="Courier New" w:hAnsi="Courier New" w:cs="Courier New" w:hint="default"/>
+      </w:rPr>
+    </w:lvl>
+    <w:lvl w:ilvl="8" w:tplc="04090005" w:tentative="1">
+      <w:start w:val="1"/>
+      <w:numFmt w:val="bullet"/>
+      <w:lvlText w:val=""/>
+      <w:lvlJc w:val="left"/>
+      <w:pPr>
+        <w:ind w:left="6480" w:hanging="360"/>
+      </w:pPr>
+      <w:rPr>
+        <w:rFonts w:ascii="Wingdings" w:hAnsi="Wingdings" w:hint="default"/>
+      </w:rPr>
+    </w:lvl>
+  </w:abstractNum>
   <w:num w:numId="1">
     <w:abstractNumId w:val="0"/>
+  </w:num>
+  <w:num w:numId="2">
+    <w:abstractNumId w:val="1"/>
   </w:num>
 </w:numbering>
 </file>
@@ -622,6 +2009,22 @@
     <w:link w:val="Level2"/>
     <w:rsid w:val="00357897"/>
   </w:style>
+  <w:style w:type="paragraph" w:styleId="NormalWeb">
+    <w:name w:val="Normal (Web)"/>
+    <w:basedOn w:val="Normal"/>
+    <w:uiPriority w:val="99"/>
+    <w:semiHidden/>
+    <w:unhideWhenUsed/>
+    <w:rsid w:val="00384BAA"/>
+    <w:pPr>
+      <w:spacing w:before="100" w:beforeAutospacing="1" w:after="100" w:afterAutospacing="1" w:line="240" w:lineRule="auto"/>
+    </w:pPr>
+    <w:rPr>
+      <w:rFonts w:ascii="Times New Roman" w:eastAsiaTheme="minorEastAsia" w:hAnsi="Times New Roman" w:cs="Times New Roman"/>
+      <w:sz w:val="24"/>
+      <w:szCs w:val="24"/>
+    </w:rPr>
+  </w:style>
 </w:styles>
 </file>
 
@@ -933,6 +2336,22 @@
     <w:basedOn w:val="NoSpacingChar"/>
     <w:link w:val="Level2"/>
     <w:rsid w:val="00357897"/>
+  </w:style>
+  <w:style w:type="paragraph" w:styleId="NormalWeb">
+    <w:name w:val="Normal (Web)"/>
+    <w:basedOn w:val="Normal"/>
+    <w:uiPriority w:val="99"/>
+    <w:semiHidden/>
+    <w:unhideWhenUsed/>
+    <w:rsid w:val="00384BAA"/>
+    <w:pPr>
+      <w:spacing w:before="100" w:beforeAutospacing="1" w:after="100" w:afterAutospacing="1" w:line="240" w:lineRule="auto"/>
+    </w:pPr>
+    <w:rPr>
+      <w:rFonts w:ascii="Times New Roman" w:eastAsiaTheme="minorEastAsia" w:hAnsi="Times New Roman" w:cs="Times New Roman"/>
+      <w:sz w:val="24"/>
+      <w:szCs w:val="24"/>
+    </w:rPr>
   </w:style>
 </w:styles>
 </file>
@@ -1217,7 +2636,36 @@
       </a:bgFillStyleLst>
     </a:fmtScheme>
   </a:themeElements>
-  <a:objectDefaults/>
+  <a:objectDefaults>
+    <a:spDef>
+      <a:spPr>
+        <a:noFill/>
+        <a:ln>
+          <a:solidFill>
+            <a:schemeClr val="tx1"/>
+          </a:solidFill>
+        </a:ln>
+      </a:spPr>
+      <a:bodyPr rtlCol="0" anchor="ctr"/>
+      <a:lstStyle/>
+      <a:style>
+        <a:lnRef idx="2">
+          <a:schemeClr val="accent1">
+            <a:shade val="50000"/>
+          </a:schemeClr>
+        </a:lnRef>
+        <a:fillRef idx="1">
+          <a:schemeClr val="accent1"/>
+        </a:fillRef>
+        <a:effectRef idx="0">
+          <a:schemeClr val="accent1"/>
+        </a:effectRef>
+        <a:fontRef idx="minor">
+          <a:schemeClr val="lt1"/>
+        </a:fontRef>
+      </a:style>
+    </a:spDef>
+  </a:objectDefaults>
   <a:extraClrSchemeLst/>
 </a:theme>
 </file>
</xml_diff>

<commit_message>
Significant additional core design refactoring.
</commit_message>
<xml_diff>
--- a/Rubik Solver/docs/Design.docx
+++ b/Rubik Solver/docs/Design.docx
@@ -235,6 +235,65 @@
                       <wpc:bg/>
                       <wpc:whole/>
                       <wps:wsp>
+                        <wps:cNvPr id="8" name="Text Box 8"/>
+                        <wps:cNvSpPr txBox="1"/>
+                        <wps:spPr>
+                          <a:xfrm>
+                            <a:off x="3695591" y="1704320"/>
+                            <a:ext cx="266700" cy="338258"/>
+                          </a:xfrm>
+                          <a:prstGeom prst="rect">
+                            <a:avLst/>
+                          </a:prstGeom>
+                          <a:solidFill>
+                            <a:schemeClr val="lt1"/>
+                          </a:solidFill>
+                          <a:ln w="6350">
+                            <a:noFill/>
+                          </a:ln>
+                          <a:effectLst/>
+                        </wps:spPr>
+                        <wps:style>
+                          <a:lnRef idx="0">
+                            <a:schemeClr val="accent1"/>
+                          </a:lnRef>
+                          <a:fillRef idx="0">
+                            <a:schemeClr val="accent1"/>
+                          </a:fillRef>
+                          <a:effectRef idx="0">
+                            <a:schemeClr val="accent1"/>
+                          </a:effectRef>
+                          <a:fontRef idx="minor">
+                            <a:schemeClr val="dk1"/>
+                          </a:fontRef>
+                        </wps:style>
+                        <wps:txbx>
+                          <w:txbxContent>
+                            <w:p>
+                              <w:pPr>
+                                <w:rPr>
+                                  <w:b/>
+                                  <w:sz w:val="28"/>
+                                </w:rPr>
+                              </w:pPr>
+                              <w:r>
+                                <w:rPr>
+                                  <w:b/>
+                                  <w:sz w:val="28"/>
+                                </w:rPr>
+                                <w:t>+</w:t>
+                              </w:r>
+                            </w:p>
+                          </w:txbxContent>
+                        </wps:txbx>
+                        <wps:bodyPr rot="0" spcFirstLastPara="0" vertOverflow="overflow" horzOverflow="overflow" vert="horz" wrap="square" lIns="91440" tIns="45720" rIns="91440" bIns="45720" numCol="1" spcCol="0" rtlCol="0" fromWordArt="0" anchor="t" anchorCtr="0" forceAA="0" compatLnSpc="1">
+                          <a:prstTxWarp prst="textNoShape">
+                            <a:avLst/>
+                          </a:prstTxWarp>
+                          <a:noAutofit/>
+                        </wps:bodyPr>
+                      </wps:wsp>
+                      <wps:wsp>
                         <wps:cNvPr id="2" name="Rectangle 2"/>
                         <wps:cNvSpPr/>
                         <wps:spPr>
@@ -337,6 +396,33 @@
                                 <w:spacing w:before="0" w:beforeAutospacing="0" w:after="200" w:afterAutospacing="0" w:line="276" w:lineRule="auto"/>
                                 <w:jc w:val="center"/>
                               </w:pPr>
+                              <w:r>
+                                <w:rPr>
+                                  <w:rFonts w:eastAsia="Calibri"/>
+                                  <w:color w:val="000000"/>
+                                  <w:sz w:val="22"/>
+                                  <w:szCs w:val="22"/>
+                                </w:rPr>
+                                <w:t>Menu a</w:t>
+                              </w:r>
+                              <w:r>
+                                <w:rPr>
+                                  <w:rFonts w:eastAsia="Calibri"/>
+                                  <w:color w:val="000000"/>
+                                  <w:sz w:val="22"/>
+                                  <w:szCs w:val="22"/>
+                                </w:rPr>
+                                <w:t>nd</w:t>
+                              </w:r>
+                              <w:r>
+                                <w:rPr>
+                                  <w:rFonts w:eastAsia="Calibri"/>
+                                  <w:color w:val="000000"/>
+                                  <w:sz w:val="22"/>
+                                  <w:szCs w:val="22"/>
+                                </w:rPr>
+                                <w:t xml:space="preserve"> </w:t>
+                              </w:r>
                               <w:proofErr w:type="spellStart"/>
                               <w:r>
                                 <w:rPr>
@@ -345,7 +431,7 @@
                                   <w:sz w:val="22"/>
                                   <w:szCs w:val="22"/>
                                 </w:rPr>
-                                <w:t>MenuAndParams</w:t>
+                                <w:t>Params</w:t>
                               </w:r>
                               <w:proofErr w:type="spellEnd"/>
                             </w:p>
@@ -400,7 +486,6 @@
                                 <w:spacing w:before="0" w:beforeAutospacing="0" w:after="200" w:afterAutospacing="0" w:line="276" w:lineRule="auto"/>
                                 <w:jc w:val="center"/>
                               </w:pPr>
-                              <w:proofErr w:type="spellStart"/>
                               <w:r>
                                 <w:rPr>
                                   <w:rFonts w:eastAsia="Calibri"/>
@@ -408,9 +493,26 @@
                                   <w:sz w:val="22"/>
                                   <w:szCs w:val="22"/>
                                 </w:rPr>
-                                <w:t>ImageRecognizer</w:t>
+                                <w:t>Image</w:t>
                               </w:r>
-                              <w:proofErr w:type="spellEnd"/>
+                              <w:r>
+                                <w:rPr>
+                                  <w:rFonts w:eastAsia="Calibri"/>
+                                  <w:color w:val="000000"/>
+                                  <w:sz w:val="22"/>
+                                  <w:szCs w:val="22"/>
+                                </w:rPr>
+                                <w:t xml:space="preserve"> </w:t>
+                              </w:r>
+                              <w:r>
+                                <w:rPr>
+                                  <w:rFonts w:eastAsia="Calibri"/>
+                                  <w:color w:val="000000"/>
+                                  <w:sz w:val="22"/>
+                                  <w:szCs w:val="22"/>
+                                </w:rPr>
+                                <w:t>Recognizer</w:t>
+                              </w:r>
                             </w:p>
                           </w:txbxContent>
                         </wps:txbx>
@@ -524,7 +626,6 @@
                                 <w:spacing w:before="0" w:beforeAutospacing="0" w:after="200" w:afterAutospacing="0" w:line="276" w:lineRule="auto"/>
                                 <w:jc w:val="center"/>
                               </w:pPr>
-                              <w:proofErr w:type="spellStart"/>
                               <w:r>
                                 <w:rPr>
                                   <w:rFonts w:eastAsia="Calibri"/>
@@ -532,9 +633,26 @@
                                   <w:sz w:val="22"/>
                                   <w:szCs w:val="22"/>
                                 </w:rPr>
-                                <w:t>StateModel</w:t>
+                                <w:t>State</w:t>
                               </w:r>
-                              <w:proofErr w:type="spellEnd"/>
+                              <w:r>
+                                <w:rPr>
+                                  <w:rFonts w:eastAsia="Calibri"/>
+                                  <w:color w:val="000000"/>
+                                  <w:sz w:val="22"/>
+                                  <w:szCs w:val="22"/>
+                                </w:rPr>
+                                <w:t xml:space="preserve"> </w:t>
+                              </w:r>
+                              <w:r>
+                                <w:rPr>
+                                  <w:rFonts w:eastAsia="Calibri"/>
+                                  <w:color w:val="000000"/>
+                                  <w:sz w:val="22"/>
+                                  <w:szCs w:val="22"/>
+                                </w:rPr>
+                                <w:t>Model</w:t>
+                              </w:r>
                             </w:p>
                           </w:txbxContent>
                         </wps:txbx>
@@ -1165,6 +1283,296 @@
                         </wps:style>
                         <wps:bodyPr/>
                       </wps:wsp>
+                      <wps:wsp>
+                        <wps:cNvPr id="21" name="Rectangle 21"/>
+                        <wps:cNvSpPr/>
+                        <wps:spPr>
+                          <a:xfrm>
+                            <a:off x="3921420" y="1795886"/>
+                            <a:ext cx="1371600" cy="393065"/>
+                          </a:xfrm>
+                          <a:prstGeom prst="rect">
+                            <a:avLst/>
+                          </a:prstGeom>
+                          <a:noFill/>
+                          <a:ln>
+                            <a:solidFill>
+                              <a:schemeClr val="tx1"/>
+                            </a:solidFill>
+                          </a:ln>
+                        </wps:spPr>
+                        <wps:style>
+                          <a:lnRef idx="2">
+                            <a:schemeClr val="accent1">
+                              <a:shade val="50000"/>
+                            </a:schemeClr>
+                          </a:lnRef>
+                          <a:fillRef idx="1">
+                            <a:schemeClr val="accent1"/>
+                          </a:fillRef>
+                          <a:effectRef idx="0">
+                            <a:schemeClr val="accent1"/>
+                          </a:effectRef>
+                          <a:fontRef idx="minor">
+                            <a:schemeClr val="lt1"/>
+                          </a:fontRef>
+                        </wps:style>
+                        <wps:txbx>
+                          <w:txbxContent>
+                            <w:p>
+                              <w:pPr>
+                                <w:pStyle w:val="NormalWeb"/>
+                                <w:spacing w:before="0" w:beforeAutospacing="0" w:after="200" w:afterAutospacing="0" w:line="276" w:lineRule="auto"/>
+                                <w:jc w:val="center"/>
+                              </w:pPr>
+                              <w:r>
+                                <w:rPr>
+                                  <w:rFonts w:eastAsia="Calibri"/>
+                                  <w:color w:val="000000"/>
+                                  <w:sz w:val="22"/>
+                                  <w:szCs w:val="22"/>
+                                </w:rPr>
+                                <w:t>Rhombus</w:t>
+                              </w:r>
+                            </w:p>
+                          </w:txbxContent>
+                        </wps:txbx>
+                        <wps:bodyPr rot="0" spcFirstLastPara="0" vert="horz" wrap="square" lIns="91440" tIns="45720" rIns="91440" bIns="45720" numCol="1" spcCol="0" rtlCol="0" fromWordArt="0" anchor="ctr" anchorCtr="0" forceAA="0" compatLnSpc="1">
+                          <a:prstTxWarp prst="textNoShape">
+                            <a:avLst/>
+                          </a:prstTxWarp>
+                          <a:noAutofit/>
+                        </wps:bodyPr>
+                      </wps:wsp>
+                      <wps:wsp>
+                        <wps:cNvPr id="22" name="Straight Arrow Connector 22"/>
+                        <wps:cNvCnPr/>
+                        <wps:spPr>
+                          <a:xfrm>
+                            <a:off x="3487997" y="1996788"/>
+                            <a:ext cx="433423" cy="0"/>
+                          </a:xfrm>
+                          <a:prstGeom prst="straightConnector1">
+                            <a:avLst/>
+                          </a:prstGeom>
+                          <a:ln w="12700">
+                            <a:solidFill>
+                              <a:schemeClr val="tx1"/>
+                            </a:solidFill>
+                            <a:headEnd type="diamond" w="lg" len="lg"/>
+                            <a:tailEnd type="arrow"/>
+                          </a:ln>
+                        </wps:spPr>
+                        <wps:style>
+                          <a:lnRef idx="1">
+                            <a:schemeClr val="accent1"/>
+                          </a:lnRef>
+                          <a:fillRef idx="0">
+                            <a:schemeClr val="accent1"/>
+                          </a:fillRef>
+                          <a:effectRef idx="0">
+                            <a:schemeClr val="accent1"/>
+                          </a:effectRef>
+                          <a:fontRef idx="minor">
+                            <a:schemeClr val="tx1"/>
+                          </a:fontRef>
+                        </wps:style>
+                        <wps:bodyPr/>
+                      </wps:wsp>
+                      <wps:wsp>
+                        <wps:cNvPr id="28" name="Rectangle 28"/>
+                        <wps:cNvSpPr/>
+                        <wps:spPr>
+                          <a:xfrm>
+                            <a:off x="3921420" y="1063920"/>
+                            <a:ext cx="1371600" cy="392430"/>
+                          </a:xfrm>
+                          <a:prstGeom prst="rect">
+                            <a:avLst/>
+                          </a:prstGeom>
+                          <a:noFill/>
+                          <a:ln>
+                            <a:solidFill>
+                              <a:schemeClr val="tx1"/>
+                            </a:solidFill>
+                          </a:ln>
+                        </wps:spPr>
+                        <wps:style>
+                          <a:lnRef idx="2">
+                            <a:schemeClr val="accent1">
+                              <a:shade val="50000"/>
+                            </a:schemeClr>
+                          </a:lnRef>
+                          <a:fillRef idx="1">
+                            <a:schemeClr val="accent1"/>
+                          </a:fillRef>
+                          <a:effectRef idx="0">
+                            <a:schemeClr val="accent1"/>
+                          </a:effectRef>
+                          <a:fontRef idx="minor">
+                            <a:schemeClr val="lt1"/>
+                          </a:fontRef>
+                        </wps:style>
+                        <wps:txbx>
+                          <w:txbxContent>
+                            <w:p>
+                              <w:pPr>
+                                <w:pStyle w:val="NormalWeb"/>
+                                <w:spacing w:before="0" w:beforeAutospacing="0" w:after="200" w:afterAutospacing="0" w:line="276" w:lineRule="auto"/>
+                                <w:jc w:val="center"/>
+                              </w:pPr>
+                              <w:r>
+                                <w:rPr>
+                                  <w:rFonts w:eastAsia="Calibri"/>
+                                  <w:color w:val="000000"/>
+                                  <w:sz w:val="22"/>
+                                  <w:szCs w:val="22"/>
+                                </w:rPr>
+                                <w:t>Polygon</w:t>
+                              </w:r>
+                            </w:p>
+                          </w:txbxContent>
+                        </wps:txbx>
+                        <wps:bodyPr rot="0" spcFirstLastPara="0" vert="horz" wrap="square" lIns="91440" tIns="45720" rIns="91440" bIns="45720" numCol="1" spcCol="0" rtlCol="0" fromWordArt="0" anchor="ctr" anchorCtr="0" forceAA="0" compatLnSpc="1">
+                          <a:prstTxWarp prst="textNoShape">
+                            <a:avLst/>
+                          </a:prstTxWarp>
+                          <a:noAutofit/>
+                        </wps:bodyPr>
+                      </wps:wsp>
+                      <wps:wsp>
+                        <wps:cNvPr id="29" name="Rectangle 29"/>
+                        <wps:cNvSpPr/>
+                        <wps:spPr>
+                          <a:xfrm>
+                            <a:off x="3921420" y="393360"/>
+                            <a:ext cx="1371600" cy="392430"/>
+                          </a:xfrm>
+                          <a:prstGeom prst="rect">
+                            <a:avLst/>
+                          </a:prstGeom>
+                          <a:noFill/>
+                          <a:ln>
+                            <a:solidFill>
+                              <a:schemeClr val="tx1"/>
+                            </a:solidFill>
+                          </a:ln>
+                        </wps:spPr>
+                        <wps:style>
+                          <a:lnRef idx="2">
+                            <a:schemeClr val="accent1">
+                              <a:shade val="50000"/>
+                            </a:schemeClr>
+                          </a:lnRef>
+                          <a:fillRef idx="1">
+                            <a:schemeClr val="accent1"/>
+                          </a:fillRef>
+                          <a:effectRef idx="0">
+                            <a:schemeClr val="accent1"/>
+                          </a:effectRef>
+                          <a:fontRef idx="minor">
+                            <a:schemeClr val="lt1"/>
+                          </a:fontRef>
+                        </wps:style>
+                        <wps:txbx>
+                          <w:txbxContent>
+                            <w:p>
+                              <w:pPr>
+                                <w:pStyle w:val="NormalWeb"/>
+                                <w:spacing w:before="0" w:beforeAutospacing="0" w:after="200" w:afterAutospacing="0" w:line="276" w:lineRule="auto"/>
+                                <w:jc w:val="center"/>
+                              </w:pPr>
+                              <w:r>
+                                <w:rPr>
+                                  <w:rFonts w:eastAsia="Calibri"/>
+                                  <w:color w:val="000000"/>
+                                  <w:sz w:val="22"/>
+                                  <w:szCs w:val="22"/>
+                                </w:rPr>
+                                <w:t>Contour</w:t>
+                              </w:r>
+                            </w:p>
+                          </w:txbxContent>
+                        </wps:txbx>
+                        <wps:bodyPr rot="0" spcFirstLastPara="0" vert="horz" wrap="square" lIns="91440" tIns="45720" rIns="91440" bIns="45720" numCol="1" spcCol="0" rtlCol="0" fromWordArt="0" anchor="ctr" anchorCtr="0" forceAA="0" compatLnSpc="1">
+                          <a:prstTxWarp prst="textNoShape">
+                            <a:avLst/>
+                          </a:prstTxWarp>
+                          <a:noAutofit/>
+                        </wps:bodyPr>
+                      </wps:wsp>
+                      <wps:wsp>
+                        <wps:cNvPr id="30" name="Straight Arrow Connector 30"/>
+                        <wps:cNvCnPr>
+                          <a:endCxn id="28" idx="2"/>
+                        </wps:cNvCnPr>
+                        <wps:spPr>
+                          <a:xfrm flipV="1">
+                            <a:off x="4607220" y="1456350"/>
+                            <a:ext cx="0" cy="288120"/>
+                          </a:xfrm>
+                          <a:prstGeom prst="straightConnector1">
+                            <a:avLst/>
+                          </a:prstGeom>
+                          <a:ln w="12700">
+                            <a:solidFill>
+                              <a:schemeClr val="tx1"/>
+                            </a:solidFill>
+                            <a:headEnd type="diamond" w="lg" len="lg"/>
+                            <a:tailEnd type="arrow"/>
+                          </a:ln>
+                        </wps:spPr>
+                        <wps:style>
+                          <a:lnRef idx="1">
+                            <a:schemeClr val="accent1"/>
+                          </a:lnRef>
+                          <a:fillRef idx="0">
+                            <a:schemeClr val="accent1"/>
+                          </a:fillRef>
+                          <a:effectRef idx="0">
+                            <a:schemeClr val="accent1"/>
+                          </a:effectRef>
+                          <a:fontRef idx="minor">
+                            <a:schemeClr val="tx1"/>
+                          </a:fontRef>
+                        </wps:style>
+                        <wps:bodyPr/>
+                      </wps:wsp>
+                      <wps:wsp>
+                        <wps:cNvPr id="31" name="Straight Arrow Connector 31"/>
+                        <wps:cNvCnPr/>
+                        <wps:spPr>
+                          <a:xfrm flipV="1">
+                            <a:off x="4624025" y="785877"/>
+                            <a:ext cx="0" cy="244475"/>
+                          </a:xfrm>
+                          <a:prstGeom prst="straightConnector1">
+                            <a:avLst/>
+                          </a:prstGeom>
+                          <a:ln w="12700">
+                            <a:solidFill>
+                              <a:schemeClr val="tx1"/>
+                            </a:solidFill>
+                            <a:headEnd type="diamond" w="lg" len="lg"/>
+                            <a:tailEnd type="arrow"/>
+                          </a:ln>
+                        </wps:spPr>
+                        <wps:style>
+                          <a:lnRef idx="1">
+                            <a:schemeClr val="accent1"/>
+                          </a:lnRef>
+                          <a:fillRef idx="0">
+                            <a:schemeClr val="accent1"/>
+                          </a:fillRef>
+                          <a:effectRef idx="0">
+                            <a:schemeClr val="accent1"/>
+                          </a:effectRef>
+                          <a:fontRef idx="minor">
+                            <a:schemeClr val="tx1"/>
+                          </a:fontRef>
+                        </wps:style>
+                        <wps:bodyPr/>
+                      </wps:wsp>
                     </wpc:wpc>
                   </a:graphicData>
                 </a:graphic>
@@ -1173,7 +1581,7 @@
           </mc:Choice>
           <mc:Fallback>
             <w:pict>
-              <v:group id="Canvas 1" o:spid="_x0000_s1026" editas="canvas" style="width:6in;height:373.65pt;mso-position-horizontal-relative:char;mso-position-vertical-relative:line" coordsize="54864,47447" o:gfxdata="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">
+              <v:group id="Canvas 1" o:spid="_x0000_s1026" editas="canvas" style="width:6in;height:373.65pt;mso-position-horizontal-relative:char;mso-position-vertical-relative:line" coordsize="54864,47447" o:gfxdata="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">
                 <v:shapetype id="_x0000_t75" coordsize="21600,21600" o:spt="75" o:preferrelative="t" path="m@4@5l@4@11@9@11@9@5xe" filled="f" stroked="f">
                   <v:stroke joinstyle="miter"/>
                   <v:formulas>
@@ -1197,7 +1605,32 @@
                   <v:fill o:detectmouseclick="t"/>
                   <v:path o:connecttype="none"/>
                 </v:shape>
-                <v:rect id="Rectangle 2" o:spid="_x0000_s1028" style="position:absolute;left:4800;top:5181;width:8154;height:3899;visibility:visible;mso-wrap-style:square;v-text-anchor:middle" o:gfxdata="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" filled="f" strokecolor="black [3213]" strokeweight="2pt">
+                <v:shapetype id="_x0000_t202" coordsize="21600,21600" o:spt="202" path="m,l,21600r21600,l21600,xe">
+                  <v:stroke joinstyle="miter"/>
+                  <v:path gradientshapeok="t" o:connecttype="rect"/>
+                </v:shapetype>
+                <v:shape id="Text Box 8" o:spid="_x0000_s1028" type="#_x0000_t202" style="position:absolute;left:36955;top:17043;width:2667;height:3382;visibility:visible;mso-wrap-style:square;v-text-anchor:top" o:gfxdata="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" fillcolor="white [3201]" stroked="f" strokeweight=".5pt">
+                  <v:textbox>
+                    <w:txbxContent>
+                      <w:p>
+                        <w:pPr>
+                          <w:rPr>
+                            <w:b/>
+                            <w:sz w:val="28"/>
+                          </w:rPr>
+                        </w:pPr>
+                        <w:r>
+                          <w:rPr>
+                            <w:b/>
+                            <w:sz w:val="28"/>
+                          </w:rPr>
+                          <w:t>+</w:t>
+                        </w:r>
+                      </w:p>
+                    </w:txbxContent>
+                  </v:textbox>
+                </v:shape>
+                <v:rect id="Rectangle 2" o:spid="_x0000_s1029" style="position:absolute;left:4800;top:5181;width:8154;height:3899;visibility:visible;mso-wrap-style:square;v-text-anchor:middle" o:gfxdata="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" filled="f" strokecolor="black [3213]" strokeweight="2pt">
                   <v:textbox>
                     <w:txbxContent>
                       <w:p>
@@ -1219,7 +1652,7 @@
                     </w:txbxContent>
                   </v:textbox>
                 </v:rect>
-                <v:rect id="Rectangle 3" o:spid="_x0000_s1029" style="position:absolute;left:20088;top:5076;width:13716;height:3932;visibility:visible;mso-wrap-style:square;v-text-anchor:middle" o:gfxdata="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" filled="f" strokecolor="black [3213]" strokeweight="2pt">
+                <v:rect id="Rectangle 3" o:spid="_x0000_s1030" style="position:absolute;left:20088;top:5076;width:13716;height:3932;visibility:visible;mso-wrap-style:square;v-text-anchor:middle" o:gfxdata="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" filled="f" strokecolor="black [3213]" strokeweight="2pt">
                   <v:textbox>
                     <w:txbxContent>
                       <w:p>
@@ -1228,6 +1661,33 @@
                           <w:spacing w:before="0" w:beforeAutospacing="0" w:after="200" w:afterAutospacing="0" w:line="276" w:lineRule="auto"/>
                           <w:jc w:val="center"/>
                         </w:pPr>
+                        <w:r>
+                          <w:rPr>
+                            <w:rFonts w:eastAsia="Calibri"/>
+                            <w:color w:val="000000"/>
+                            <w:sz w:val="22"/>
+                            <w:szCs w:val="22"/>
+                          </w:rPr>
+                          <w:t>Menu a</w:t>
+                        </w:r>
+                        <w:r>
+                          <w:rPr>
+                            <w:rFonts w:eastAsia="Calibri"/>
+                            <w:color w:val="000000"/>
+                            <w:sz w:val="22"/>
+                            <w:szCs w:val="22"/>
+                          </w:rPr>
+                          <w:t>nd</w:t>
+                        </w:r>
+                        <w:r>
+                          <w:rPr>
+                            <w:rFonts w:eastAsia="Calibri"/>
+                            <w:color w:val="000000"/>
+                            <w:sz w:val="22"/>
+                            <w:szCs w:val="22"/>
+                          </w:rPr>
+                          <w:t xml:space="preserve"> </w:t>
+                        </w:r>
                         <w:proofErr w:type="spellStart"/>
                         <w:r>
                           <w:rPr>
@@ -1236,14 +1696,14 @@
                             <w:sz w:val="22"/>
                             <w:szCs w:val="22"/>
                           </w:rPr>
-                          <w:t>MenuAndParams</w:t>
+                          <w:t>Params</w:t>
                         </w:r>
                         <w:proofErr w:type="spellEnd"/>
                       </w:p>
                     </w:txbxContent>
                   </v:textbox>
                 </v:rect>
-                <v:rect id="Rectangle 4" o:spid="_x0000_s1030" style="position:absolute;left:20088;top:11071;width:13716;height:3931;visibility:visible;mso-wrap-style:square;v-text-anchor:middle" o:gfxdata="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" filled="f" strokecolor="black [3213]" strokeweight="2pt">
+                <v:rect id="Rectangle 4" o:spid="_x0000_s1031" style="position:absolute;left:20088;top:11071;width:13716;height:3931;visibility:visible;mso-wrap-style:square;v-text-anchor:middle" o:gfxdata="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" filled="f" strokecolor="black [3213]" strokeweight="2pt">
                   <v:textbox>
                     <w:txbxContent>
                       <w:p>
@@ -1252,7 +1712,6 @@
                           <w:spacing w:before="0" w:beforeAutospacing="0" w:after="200" w:afterAutospacing="0" w:line="276" w:lineRule="auto"/>
                           <w:jc w:val="center"/>
                         </w:pPr>
-                        <w:proofErr w:type="spellStart"/>
                         <w:r>
                           <w:rPr>
                             <w:rFonts w:eastAsia="Calibri"/>
@@ -1260,14 +1719,31 @@
                             <w:sz w:val="22"/>
                             <w:szCs w:val="22"/>
                           </w:rPr>
-                          <w:t>ImageRecognizer</w:t>
+                          <w:t>Image</w:t>
                         </w:r>
-                        <w:proofErr w:type="spellEnd"/>
+                        <w:r>
+                          <w:rPr>
+                            <w:rFonts w:eastAsia="Calibri"/>
+                            <w:color w:val="000000"/>
+                            <w:sz w:val="22"/>
+                            <w:szCs w:val="22"/>
+                          </w:rPr>
+                          <w:t xml:space="preserve"> </w:t>
+                        </w:r>
+                        <w:r>
+                          <w:rPr>
+                            <w:rFonts w:eastAsia="Calibri"/>
+                            <w:color w:val="000000"/>
+                            <w:sz w:val="22"/>
+                            <w:szCs w:val="22"/>
+                          </w:rPr>
+                          <w:t>Recognizer</w:t>
+                        </w:r>
                       </w:p>
                     </w:txbxContent>
                   </v:textbox>
                 </v:rect>
-                <v:rect id="Rectangle 5" o:spid="_x0000_s1031" style="position:absolute;left:20437;top:24787;width:13716;height:3931;visibility:visible;mso-wrap-style:square;v-text-anchor:middle" o:gfxdata="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" filled="f" strokecolor="black [3213]" strokeweight="2pt">
+                <v:rect id="Rectangle 5" o:spid="_x0000_s1032" style="position:absolute;left:20437;top:24787;width:13716;height:3931;visibility:visible;mso-wrap-style:square;v-text-anchor:middle" o:gfxdata="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" filled="f" strokecolor="black [3213]" strokeweight="2pt">
                   <v:textbox>
                     <w:txbxContent>
                       <w:p>
@@ -1289,7 +1765,7 @@
                     </w:txbxContent>
                   </v:textbox>
                 </v:rect>
-                <v:rect id="Rectangle 6" o:spid="_x0000_s1032" style="position:absolute;left:20755;top:31708;width:13716;height:3932;visibility:visible;mso-wrap-style:square;v-text-anchor:middle" o:gfxdata="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" filled="f" strokecolor="black [3213]" strokeweight="2pt">
+                <v:rect id="Rectangle 6" o:spid="_x0000_s1033" style="position:absolute;left:20755;top:31708;width:13716;height:3932;visibility:visible;mso-wrap-style:square;v-text-anchor:middle" o:gfxdata="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" filled="f" strokecolor="black [3213]" strokeweight="2pt">
                   <v:textbox>
                     <w:txbxContent>
                       <w:p>
@@ -1298,7 +1774,6 @@
                           <w:spacing w:before="0" w:beforeAutospacing="0" w:after="200" w:afterAutospacing="0" w:line="276" w:lineRule="auto"/>
                           <w:jc w:val="center"/>
                         </w:pPr>
-                        <w:proofErr w:type="spellStart"/>
                         <w:r>
                           <w:rPr>
                             <w:rFonts w:eastAsia="Calibri"/>
@@ -1306,14 +1781,31 @@
                             <w:sz w:val="22"/>
                             <w:szCs w:val="22"/>
                           </w:rPr>
-                          <w:t>StateModel</w:t>
+                          <w:t>State</w:t>
                         </w:r>
-                        <w:proofErr w:type="spellEnd"/>
+                        <w:r>
+                          <w:rPr>
+                            <w:rFonts w:eastAsia="Calibri"/>
+                            <w:color w:val="000000"/>
+                            <w:sz w:val="22"/>
+                            <w:szCs w:val="22"/>
+                          </w:rPr>
+                          <w:t xml:space="preserve"> </w:t>
+                        </w:r>
+                        <w:r>
+                          <w:rPr>
+                            <w:rFonts w:eastAsia="Calibri"/>
+                            <w:color w:val="000000"/>
+                            <w:sz w:val="22"/>
+                            <w:szCs w:val="22"/>
+                          </w:rPr>
+                          <w:t>Model</w:t>
+                        </w:r>
                       </w:p>
                     </w:txbxContent>
                   </v:textbox>
                 </v:rect>
-                <v:rect id="Rectangle 7" o:spid="_x0000_s1033" style="position:absolute;left:20437;top:17932;width:13716;height:3932;visibility:visible;mso-wrap-style:square;v-text-anchor:middle" o:gfxdata="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" filled="f" strokecolor="black [3213]" strokeweight="2pt">
+                <v:rect id="Rectangle 7" o:spid="_x0000_s1034" style="position:absolute;left:20437;top:17932;width:13716;height:3932;visibility:visible;mso-wrap-style:square;v-text-anchor:middle" o:gfxdata="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" filled="f" strokecolor="black [3213]" strokeweight="2pt">
                   <v:textbox>
                     <w:txbxContent>
                       <w:p>
@@ -1346,23 +1838,23 @@
                   </v:handles>
                   <o:lock v:ext="edit" shapetype="t"/>
                 </v:shapetype>
-                <v:shape id="Elbow Connector 9" o:spid="_x0000_s1034" type="#_x0000_t34" style="position:absolute;left:12954;top:7162;width:7134;height:5874;visibility:visible;mso-wrap-style:square" o:connectortype="elbow" o:gfxdata="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" strokecolor="black [3213]" strokeweight="1pt">
+                <v:shape id="Elbow Connector 9" o:spid="_x0000_s1035" type="#_x0000_t34" style="position:absolute;left:12954;top:7162;width:7134;height:5874;visibility:visible;mso-wrap-style:square" o:connectortype="elbow" o:gfxdata="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" strokecolor="black [3213]" strokeweight="1pt">
                   <v:stroke startarrow="diamond" startarrowwidth="wide" startarrowlength="long" endarrow="open"/>
                 </v:shape>
-                <v:shape id="Elbow Connector 12" o:spid="_x0000_s1035" type="#_x0000_t34" style="position:absolute;left:12954;top:7131;width:7483;height:19621;visibility:visible;mso-wrap-style:square" o:connectortype="elbow" o:gfxdata="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" adj="6801" strokecolor="black [3213]" strokeweight="1pt">
+                <v:shape id="Elbow Connector 12" o:spid="_x0000_s1036" type="#_x0000_t34" style="position:absolute;left:12954;top:7131;width:7483;height:19621;visibility:visible;mso-wrap-style:square" o:connectortype="elbow" o:gfxdata="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" adj="6801" strokecolor="black [3213]" strokeweight="1pt">
                   <v:stroke endarrow="open"/>
                 </v:shape>
-                <v:shape id="Elbow Connector 14" o:spid="_x0000_s1036" type="#_x0000_t34" style="position:absolute;left:12954;top:7131;width:7801;height:26543;visibility:visible;mso-wrap-style:square" o:connectortype="elbow" o:gfxdata="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" adj="3320" strokecolor="black [3213]" strokeweight="1pt">
+                <v:shape id="Elbow Connector 14" o:spid="_x0000_s1037" type="#_x0000_t34" style="position:absolute;left:12954;top:7131;width:7801;height:26543;visibility:visible;mso-wrap-style:square" o:connectortype="elbow" o:gfxdata="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" adj="3320" strokecolor="black [3213]" strokeweight="1pt">
                   <v:stroke endarrow="open"/>
                 </v:shape>
                 <v:shapetype id="_x0000_t32" coordsize="21600,21600" o:spt="32" o:oned="t" path="m,l21600,21600e" filled="f">
                   <v:path arrowok="t" fillok="f" o:connecttype="none"/>
                   <o:lock v:ext="edit" shapetype="t"/>
                 </v:shapetype>
-                <v:shape id="Straight Arrow Connector 15" o:spid="_x0000_s1037" type="#_x0000_t32" style="position:absolute;left:12954;top:7131;width:7134;height:0;visibility:visible;mso-wrap-style:square" o:connectortype="straight" o:gfxdata="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" strokecolor="black [3213]" strokeweight="1pt">
+                <v:shape id="Straight Arrow Connector 15" o:spid="_x0000_s1038" type="#_x0000_t32" style="position:absolute;left:12954;top:7131;width:7134;height:0;visibility:visible;mso-wrap-style:square" o:connectortype="straight" o:gfxdata="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" strokecolor="black [3213]" strokeweight="1pt">
                   <v:stroke startarrow="diamond" endarrow="open"/>
                 </v:shape>
-                <v:rect id="Rectangle 13" o:spid="_x0000_s1038" style="position:absolute;left:39622;top:31707;width:13716;height:3932;visibility:visible;mso-wrap-style:square;v-text-anchor:middle" o:gfxdata="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" filled="f" strokecolor="black [3213]" strokeweight="2pt">
+                <v:rect id="Rectangle 13" o:spid="_x0000_s1039" style="position:absolute;left:39622;top:31707;width:13716;height:3932;visibility:visible;mso-wrap-style:square;v-text-anchor:middle" o:gfxdata="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" filled="f" strokecolor="black [3213]" strokeweight="2pt">
                   <v:textbox>
                     <w:txbxContent>
                       <w:p>
@@ -1384,7 +1876,7 @@
                     </w:txbxContent>
                   </v:textbox>
                 </v:rect>
-                <v:rect id="Rectangle 16" o:spid="_x0000_s1039" style="position:absolute;left:39622;top:24820;width:13716;height:3932;visibility:visible;mso-wrap-style:square;v-text-anchor:middle" o:gfxdata="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" filled="f" strokecolor="black [3213]" strokeweight="2pt">
+                <v:rect id="Rectangle 16" o:spid="_x0000_s1040" style="position:absolute;left:39622;top:24820;width:13716;height:3932;visibility:visible;mso-wrap-style:square;v-text-anchor:middle" o:gfxdata="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" filled="f" strokecolor="black [3213]" strokeweight="2pt">
                   <v:textbox>
                     <w:txbxContent>
                       <w:p>
@@ -1406,7 +1898,7 @@
                     </w:txbxContent>
                   </v:textbox>
                 </v:rect>
-                <v:rect id="Rectangle 17" o:spid="_x0000_s1040" style="position:absolute;left:39622;top:38810;width:13716;height:3932;visibility:visible;mso-wrap-style:square;v-text-anchor:middle" o:gfxdata="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" filled="f" strokecolor="black [3213]" strokeweight="2pt">
+                <v:rect id="Rectangle 17" o:spid="_x0000_s1041" style="position:absolute;left:39622;top:38810;width:13716;height:3932;visibility:visible;mso-wrap-style:square;v-text-anchor:middle" o:gfxdata="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" filled="f" strokecolor="black [3213]" strokeweight="2pt">
                   <v:textbox>
                     <w:txbxContent>
                       <w:p>
@@ -1428,23 +1920,98 @@
                     </w:txbxContent>
                   </v:textbox>
                 </v:rect>
-                <v:shape id="Straight Arrow Connector 19" o:spid="_x0000_s1041" type="#_x0000_t32" style="position:absolute;left:26946;top:15002;width:70;height:2930;visibility:visible;mso-wrap-style:square" o:connectortype="straight" o:gfxdata="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" strokecolor="green" strokeweight="1.5pt">
+                <v:shape id="Straight Arrow Connector 19" o:spid="_x0000_s1042" type="#_x0000_t32" style="position:absolute;left:26946;top:15002;width:70;height:2930;visibility:visible;mso-wrap-style:square" o:connectortype="straight" o:gfxdata="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" strokecolor="green" strokeweight="1.5pt">
                   <v:stroke endarrow="open"/>
                 </v:shape>
-                <v:shape id="Straight Arrow Connector 20" o:spid="_x0000_s1042" type="#_x0000_t32" style="position:absolute;left:27295;top:21891;width:67;height:2896;flip:x;visibility:visible;mso-wrap-style:square" o:connectortype="straight" o:gfxdata="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" strokecolor="green" strokeweight="1.5pt">
+                <v:shape id="Straight Arrow Connector 20" o:spid="_x0000_s1043" type="#_x0000_t32" style="position:absolute;left:27295;top:21891;width:67;height:2896;flip:x;visibility:visible;mso-wrap-style:square" o:connectortype="straight" o:gfxdata="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" strokecolor="green" strokeweight="1.5pt">
                   <v:stroke endarrow="open"/>
                 </v:shape>
-                <v:shape id="Straight Arrow Connector 24" o:spid="_x0000_s1043" type="#_x0000_t32" style="position:absolute;left:27295;top:28718;width:67;height:2990;visibility:visible;mso-wrap-style:square" o:connectortype="straight" o:gfxdata="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" strokecolor="green" strokeweight="1.5pt">
+                <v:shape id="Straight Arrow Connector 24" o:spid="_x0000_s1044" type="#_x0000_t32" style="position:absolute;left:27295;top:28718;width:67;height:2990;visibility:visible;mso-wrap-style:square" o:connectortype="straight" o:gfxdata="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" strokecolor="green" strokeweight="1.5pt">
                   <v:stroke endarrow="open"/>
                 </v:shape>
-                <v:shape id="Straight Arrow Connector 25" o:spid="_x0000_s1044" type="#_x0000_t34" style="position:absolute;left:34471;top:26786;width:5151;height:6888;flip:y;visibility:visible;mso-wrap-style:square" o:connectortype="elbow" o:gfxdata="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" strokecolor="green" strokeweight="1.5pt">
+                <v:shape id="Straight Arrow Connector 25" o:spid="_x0000_s1045" type="#_x0000_t34" style="position:absolute;left:34471;top:26786;width:5151;height:6888;flip:y;visibility:visible;mso-wrap-style:square" o:connectortype="elbow" o:gfxdata="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" strokecolor="green" strokeweight="1.5pt">
                   <v:stroke endarrow="open"/>
                 </v:shape>
-                <v:shape id="Straight Arrow Connector 26" o:spid="_x0000_s1045" type="#_x0000_t34" style="position:absolute;left:34471;top:33674;width:5151;height:7102;visibility:visible;mso-wrap-style:square" o:connectortype="elbow" o:gfxdata="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" strokecolor="green" strokeweight="1.5pt">
+                <v:shape id="Straight Arrow Connector 26" o:spid="_x0000_s1046" type="#_x0000_t34" style="position:absolute;left:34471;top:33674;width:5151;height:7102;visibility:visible;mso-wrap-style:square" o:connectortype="elbow" o:gfxdata="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" strokecolor="green" strokeweight="1.5pt">
                   <v:stroke endarrow="open"/>
                 </v:shape>
-                <v:shape id="Straight Arrow Connector 27" o:spid="_x0000_s1046" type="#_x0000_t32" style="position:absolute;left:34471;top:33661;width:5151;height:12;visibility:visible;mso-wrap-style:square" o:connectortype="straight" o:gfxdata="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" strokecolor="green" strokeweight="1.5pt">
+                <v:shape id="Straight Arrow Connector 27" o:spid="_x0000_s1047" type="#_x0000_t32" style="position:absolute;left:34471;top:33661;width:5151;height:12;visibility:visible;mso-wrap-style:square" o:connectortype="straight" o:gfxdata="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" strokecolor="green" strokeweight="1.5pt">
                   <v:stroke endarrow="open"/>
+                </v:shape>
+                <v:rect id="Rectangle 21" o:spid="_x0000_s1048" style="position:absolute;left:39214;top:17958;width:13716;height:3931;visibility:visible;mso-wrap-style:square;v-text-anchor:middle" o:gfxdata="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" filled="f" strokecolor="black [3213]" strokeweight="2pt">
+                  <v:textbox>
+                    <w:txbxContent>
+                      <w:p>
+                        <w:pPr>
+                          <w:pStyle w:val="NormalWeb"/>
+                          <w:spacing w:before="0" w:beforeAutospacing="0" w:after="200" w:afterAutospacing="0" w:line="276" w:lineRule="auto"/>
+                          <w:jc w:val="center"/>
+                        </w:pPr>
+                        <w:r>
+                          <w:rPr>
+                            <w:rFonts w:eastAsia="Calibri"/>
+                            <w:color w:val="000000"/>
+                            <w:sz w:val="22"/>
+                            <w:szCs w:val="22"/>
+                          </w:rPr>
+                          <w:t>Rhombus</w:t>
+                        </w:r>
+                      </w:p>
+                    </w:txbxContent>
+                  </v:textbox>
+                </v:rect>
+                <v:shape id="Straight Arrow Connector 22" o:spid="_x0000_s1049" type="#_x0000_t32" style="position:absolute;left:34879;top:19967;width:4335;height:0;visibility:visible;mso-wrap-style:square" o:connectortype="straight" o:gfxdata="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" strokecolor="black [3213]" strokeweight="1pt">
+                  <v:stroke startarrow="diamond" startarrowwidth="wide" startarrowlength="long" endarrow="open"/>
+                </v:shape>
+                <v:rect id="Rectangle 28" o:spid="_x0000_s1050" style="position:absolute;left:39214;top:10639;width:13716;height:3924;visibility:visible;mso-wrap-style:square;v-text-anchor:middle" o:gfxdata="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" filled="f" strokecolor="black [3213]" strokeweight="2pt">
+                  <v:textbox>
+                    <w:txbxContent>
+                      <w:p>
+                        <w:pPr>
+                          <w:pStyle w:val="NormalWeb"/>
+                          <w:spacing w:before="0" w:beforeAutospacing="0" w:after="200" w:afterAutospacing="0" w:line="276" w:lineRule="auto"/>
+                          <w:jc w:val="center"/>
+                        </w:pPr>
+                        <w:r>
+                          <w:rPr>
+                            <w:rFonts w:eastAsia="Calibri"/>
+                            <w:color w:val="000000"/>
+                            <w:sz w:val="22"/>
+                            <w:szCs w:val="22"/>
+                          </w:rPr>
+                          <w:t>Polygon</w:t>
+                        </w:r>
+                      </w:p>
+                    </w:txbxContent>
+                  </v:textbox>
+                </v:rect>
+                <v:rect id="Rectangle 29" o:spid="_x0000_s1051" style="position:absolute;left:39214;top:3933;width:13716;height:3924;visibility:visible;mso-wrap-style:square;v-text-anchor:middle" o:gfxdata="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" filled="f" strokecolor="black [3213]" strokeweight="2pt">
+                  <v:textbox>
+                    <w:txbxContent>
+                      <w:p>
+                        <w:pPr>
+                          <w:pStyle w:val="NormalWeb"/>
+                          <w:spacing w:before="0" w:beforeAutospacing="0" w:after="200" w:afterAutospacing="0" w:line="276" w:lineRule="auto"/>
+                          <w:jc w:val="center"/>
+                        </w:pPr>
+                        <w:r>
+                          <w:rPr>
+                            <w:rFonts w:eastAsia="Calibri"/>
+                            <w:color w:val="000000"/>
+                            <w:sz w:val="22"/>
+                            <w:szCs w:val="22"/>
+                          </w:rPr>
+                          <w:t>Contour</w:t>
+                        </w:r>
+                      </w:p>
+                    </w:txbxContent>
+                  </v:textbox>
+                </v:rect>
+                <v:shape id="Straight Arrow Connector 30" o:spid="_x0000_s1052" type="#_x0000_t32" style="position:absolute;left:46072;top:14563;width:0;height:2881;flip:y;visibility:visible;mso-wrap-style:square" o:connectortype="straight" o:gfxdata="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" strokecolor="black [3213]" strokeweight="1pt">
+                  <v:stroke startarrow="diamond" startarrowwidth="wide" startarrowlength="long" endarrow="open"/>
+                </v:shape>
+                <v:shape id="Straight Arrow Connector 31" o:spid="_x0000_s1053" type="#_x0000_t32" style="position:absolute;left:46240;top:7858;width:0;height:2445;flip:y;visibility:visible;mso-wrap-style:square" o:connectortype="straight" o:gfxdata="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" strokecolor="black [3213]" strokeweight="1pt">
+                  <v:stroke startarrow="diamond" startarrowwidth="wide" startarrowlength="long" endarrow="open"/>
                 </v:shape>
                 <w10:anchorlock/>
               </v:group>

</xml_diff>

<commit_message>
Major core refactoring: seperation out of Annotation2.
</commit_message>
<xml_diff>
--- a/Rubik Solver/docs/Design.docx
+++ b/Rubik Solver/docs/Design.docx
@@ -2018,6 +2018,15 @@
             </w:pict>
           </mc:Fallback>
         </mc:AlternateContent>
+      </w:r>
+    </w:p>
+    <w:p/>
+    <w:p>
+      <w:pPr>
+        <w:pStyle w:val="Heading1"/>
+      </w:pPr>
+      <w:r>
+        <w:t>Controller State Diagram</w:t>
       </w:r>
     </w:p>
     <w:sectPr>

</xml_diff>

<commit_message>
Further refactoring cleanup and preperation of Controller port.
</commit_message>
<xml_diff>
--- a/Rubik Solver/docs/Design.docx
+++ b/Rubik Solver/docs/Design.docx
@@ -8,6 +8,153 @@
       </w:pPr>
       <w:r>
         <w:t>This is currently a collection of notes and work in progress.</w:t>
+      </w:r>
+    </w:p>
+    <w:p>
+      <w:pPr>
+        <w:pStyle w:val="Heading1"/>
+      </w:pPr>
+      <w:r>
+        <w:t>Architecture</w:t>
+      </w:r>
+    </w:p>
+    <w:p>
+      <w:pPr>
+        <w:pStyle w:val="NoSpacing"/>
+      </w:pPr>
+      <w:r>
+        <w:t>In reality, the core architecture is just the simple “Model-View-Controller” pattern, or for this application, more logically phrased as a “Controller-Model-View” pattern.  Specifically:</w:t>
+      </w:r>
+    </w:p>
+    <w:p>
+      <w:pPr>
+        <w:pStyle w:val="Heading2"/>
+      </w:pPr>
+      <w:r>
+        <w:t>Controller</w:t>
+      </w:r>
+    </w:p>
+    <w:p>
+      <w:pPr>
+        <w:pStyle w:val="Level2"/>
+      </w:pPr>
+      <w:r>
+        <w:t xml:space="preserve">This lion-share of the application complexity in both code and CPU consumption is in this domain.  Specifically, each incoming Camera Image Frame is fully analyzed in an attempt to recognize a Rubik Face.  Then, additional processing is performed in class </w:t>
+      </w:r>
+      <w:proofErr w:type="spellStart"/>
+      <w:r>
+        <w:t>StateMachine</w:t>
+      </w:r>
+      <w:proofErr w:type="spellEnd"/>
+      <w:r>
+        <w:t xml:space="preserve"> to determine if the Model (or State) should be changed, and, when all six sides of the Rubik Cube have been recorded, the </w:t>
+      </w:r>
+      <w:proofErr w:type="spellStart"/>
+      <w:r>
+        <w:t>TwoPhase</w:t>
+      </w:r>
+      <w:proofErr w:type="spellEnd"/>
+      <w:r>
+        <w:t xml:space="preserve"> Rubik Cube Logic solution is called. </w:t>
+      </w:r>
+    </w:p>
+    <w:p>
+      <w:pPr>
+        <w:pStyle w:val="Heading2"/>
+      </w:pPr>
+      <w:r>
+        <w:t>Model (or State)</w:t>
+      </w:r>
+    </w:p>
+    <w:p>
+      <w:pPr>
+        <w:pStyle w:val="Level2"/>
+      </w:pPr>
+      <w:r>
+        <w:t>Rubik Cube state is captured in the simple class StateModel.java.  Besides the cube six faces, a small amount of additional data (state) is held in this class.  Otherwise, this represents pretty much the full state of the system.</w:t>
+      </w:r>
+    </w:p>
+    <w:p>
+      <w:pPr>
+        <w:pStyle w:val="Heading2"/>
+      </w:pPr>
+      <w:r>
+        <w:t xml:space="preserve">View </w:t>
+      </w:r>
+    </w:p>
+    <w:p>
+      <w:pPr>
+        <w:pStyle w:val="Level2"/>
+      </w:pPr>
+      <w:r>
+        <w:t>There are actually four separate “Views,” they are:</w:t>
+      </w:r>
+    </w:p>
+    <w:p>
+      <w:pPr>
+        <w:pStyle w:val="Heading3"/>
+      </w:pPr>
+      <w:r>
+        <w:t>Diagnostic Annotations</w:t>
+      </w:r>
+    </w:p>
+    <w:p>
+      <w:pPr>
+        <w:pStyle w:val="Level3"/>
+      </w:pPr>
+      <w:r>
+        <w:t>A wide range of diagnostic information is available through the Menu-&gt;Annotation user interface.  This is rendered using OpenCV on the frame image itself.  Information broader that what is in state is offered.</w:t>
+      </w:r>
+    </w:p>
+    <w:p>
+      <w:pPr>
+        <w:pStyle w:val="Heading3"/>
+      </w:pPr>
+      <w:r>
+        <w:t>Pilot Cube</w:t>
+      </w:r>
+    </w:p>
+    <w:p>
+      <w:pPr>
+        <w:pStyle w:val="Level3"/>
+      </w:pPr>
+      <w:r>
+        <w:t>At the time of this writing, the Pilot Cube is immature, but its long term purpose is to represent the state of the cube both in tiles and faces, and eventually to show requested Cube Rotations.  This is rendered using OpenGL.</w:t>
+      </w:r>
+    </w:p>
+    <w:p>
+      <w:pPr>
+        <w:pStyle w:val="Heading3"/>
+      </w:pPr>
+      <w:r>
+        <w:t>Requested Text Directions</w:t>
+      </w:r>
+    </w:p>
+    <w:p>
+      <w:pPr>
+        <w:pStyle w:val="Level3"/>
+      </w:pPr>
+      <w:r>
+        <w:t xml:space="preserve">Text instructions to user to rotate entire cube or rotate an edge can be optionally displayed as a text message.  </w:t>
+      </w:r>
+      <w:r>
+        <w:t>This is rendered using OpenCV on the frame image itself.</w:t>
+      </w:r>
+    </w:p>
+    <w:p>
+      <w:pPr>
+        <w:pStyle w:val="Heading3"/>
+      </w:pPr>
+      <w:r>
+        <w:t>Requested Arrow Directions</w:t>
+      </w:r>
+    </w:p>
+    <w:p>
+      <w:pPr>
+        <w:pStyle w:val="Level3"/>
+      </w:pPr>
+      <w:r>
+        <w:t>Graphic instructions in the form of 3D arrows are rendered in a fashion overlaying the cube itself with proper position, orientation and size.</w:t>
       </w:r>
     </w:p>
     <w:p>
@@ -36,6 +183,30 @@
       <w:proofErr w:type="spellEnd"/>
       <w:r>
         <w:t xml:space="preserve"> and Controller.</w:t>
+      </w:r>
+    </w:p>
+    <w:p>
+      <w:pPr>
+        <w:pStyle w:val="NoSpacing"/>
+        <w:numPr>
+          <w:ilvl w:val="0"/>
+          <w:numId w:val="2"/>
+        </w:numPr>
+      </w:pPr>
+      <w:r>
+        <w:t xml:space="preserve">For simplicity, no frame-to-frame information or feedback. </w:t>
+      </w:r>
+    </w:p>
+    <w:p>
+      <w:pPr>
+        <w:pStyle w:val="NoSpacing"/>
+        <w:numPr>
+          <w:ilvl w:val="0"/>
+          <w:numId w:val="2"/>
+        </w:numPr>
+      </w:pPr>
+      <w:r>
+        <w:t>Significant use of public key word on member variables.</w:t>
       </w:r>
     </w:p>
     <w:p>
@@ -2462,7 +2633,7 @@
   <w:style w:type="paragraph" w:styleId="Heading2">
     <w:name w:val="heading 2"/>
     <w:basedOn w:val="Normal"/>
-    <w:next w:val="Normal"/>
+    <w:next w:val="Level2"/>
     <w:link w:val="Heading2Char"/>
     <w:uiPriority w:val="9"/>
     <w:unhideWhenUsed/>
@@ -2482,6 +2653,29 @@
       <w:color w:val="000000" w:themeColor="text1"/>
       <w:sz w:val="26"/>
       <w:szCs w:val="26"/>
+    </w:rPr>
+  </w:style>
+  <w:style w:type="paragraph" w:styleId="Heading3">
+    <w:name w:val="heading 3"/>
+    <w:basedOn w:val="Normal"/>
+    <w:next w:val="Level3"/>
+    <w:link w:val="Heading3Char"/>
+    <w:uiPriority w:val="9"/>
+    <w:unhideWhenUsed/>
+    <w:qFormat/>
+    <w:rsid w:val="00C65241"/>
+    <w:pPr>
+      <w:keepNext/>
+      <w:keepLines/>
+      <w:spacing w:before="120" w:after="0"/>
+      <w:ind w:left="576"/>
+      <w:outlineLvl w:val="2"/>
+    </w:pPr>
+    <w:rPr>
+      <w:rFonts w:asciiTheme="majorHAnsi" w:eastAsiaTheme="majorEastAsia" w:hAnsiTheme="majorHAnsi" w:cstheme="majorBidi"/>
+      <w:b/>
+      <w:bCs/>
+      <w:color w:val="000000" w:themeColor="text1"/>
     </w:rPr>
   </w:style>
   <w:style w:type="character" w:default="1" w:styleId="DefaultParagraphFont">
@@ -2600,6 +2794,35 @@
       <w:sz w:val="24"/>
       <w:szCs w:val="24"/>
     </w:rPr>
+  </w:style>
+  <w:style w:type="character" w:customStyle="1" w:styleId="Heading3Char">
+    <w:name w:val="Heading 3 Char"/>
+    <w:basedOn w:val="DefaultParagraphFont"/>
+    <w:link w:val="Heading3"/>
+    <w:uiPriority w:val="9"/>
+    <w:rsid w:val="00C65241"/>
+    <w:rPr>
+      <w:rFonts w:asciiTheme="majorHAnsi" w:eastAsiaTheme="majorEastAsia" w:hAnsiTheme="majorHAnsi" w:cstheme="majorBidi"/>
+      <w:b/>
+      <w:bCs/>
+      <w:color w:val="000000" w:themeColor="text1"/>
+    </w:rPr>
+  </w:style>
+  <w:style w:type="paragraph" w:customStyle="1" w:styleId="Level3">
+    <w:name w:val="Level 3"/>
+    <w:basedOn w:val="Level2"/>
+    <w:link w:val="Level3Char"/>
+    <w:qFormat/>
+    <w:rsid w:val="00C65241"/>
+    <w:pPr>
+      <w:ind w:left="576"/>
+    </w:pPr>
+  </w:style>
+  <w:style w:type="character" w:customStyle="1" w:styleId="Level3Char">
+    <w:name w:val="Level 3 Char"/>
+    <w:basedOn w:val="Level2Char"/>
+    <w:link w:val="Level3"/>
+    <w:rsid w:val="00C65241"/>
   </w:style>
 </w:styles>
 </file>
@@ -2790,7 +3013,7 @@
   <w:style w:type="paragraph" w:styleId="Heading2">
     <w:name w:val="heading 2"/>
     <w:basedOn w:val="Normal"/>
-    <w:next w:val="Normal"/>
+    <w:next w:val="Level2"/>
     <w:link w:val="Heading2Char"/>
     <w:uiPriority w:val="9"/>
     <w:unhideWhenUsed/>
@@ -2810,6 +3033,29 @@
       <w:color w:val="000000" w:themeColor="text1"/>
       <w:sz w:val="26"/>
       <w:szCs w:val="26"/>
+    </w:rPr>
+  </w:style>
+  <w:style w:type="paragraph" w:styleId="Heading3">
+    <w:name w:val="heading 3"/>
+    <w:basedOn w:val="Normal"/>
+    <w:next w:val="Level3"/>
+    <w:link w:val="Heading3Char"/>
+    <w:uiPriority w:val="9"/>
+    <w:unhideWhenUsed/>
+    <w:qFormat/>
+    <w:rsid w:val="00C65241"/>
+    <w:pPr>
+      <w:keepNext/>
+      <w:keepLines/>
+      <w:spacing w:before="120" w:after="0"/>
+      <w:ind w:left="576"/>
+      <w:outlineLvl w:val="2"/>
+    </w:pPr>
+    <w:rPr>
+      <w:rFonts w:asciiTheme="majorHAnsi" w:eastAsiaTheme="majorEastAsia" w:hAnsiTheme="majorHAnsi" w:cstheme="majorBidi"/>
+      <w:b/>
+      <w:bCs/>
+      <w:color w:val="000000" w:themeColor="text1"/>
     </w:rPr>
   </w:style>
   <w:style w:type="character" w:default="1" w:styleId="DefaultParagraphFont">
@@ -2928,6 +3174,35 @@
       <w:sz w:val="24"/>
       <w:szCs w:val="24"/>
     </w:rPr>
+  </w:style>
+  <w:style w:type="character" w:customStyle="1" w:styleId="Heading3Char">
+    <w:name w:val="Heading 3 Char"/>
+    <w:basedOn w:val="DefaultParagraphFont"/>
+    <w:link w:val="Heading3"/>
+    <w:uiPriority w:val="9"/>
+    <w:rsid w:val="00C65241"/>
+    <w:rPr>
+      <w:rFonts w:asciiTheme="majorHAnsi" w:eastAsiaTheme="majorEastAsia" w:hAnsiTheme="majorHAnsi" w:cstheme="majorBidi"/>
+      <w:b/>
+      <w:bCs/>
+      <w:color w:val="000000" w:themeColor="text1"/>
+    </w:rPr>
+  </w:style>
+  <w:style w:type="paragraph" w:customStyle="1" w:styleId="Level3">
+    <w:name w:val="Level 3"/>
+    <w:basedOn w:val="Level2"/>
+    <w:link w:val="Level3Char"/>
+    <w:qFormat/>
+    <w:rsid w:val="00C65241"/>
+    <w:pPr>
+      <w:ind w:left="576"/>
+    </w:pPr>
+  </w:style>
+  <w:style w:type="character" w:customStyle="1" w:styleId="Level3Char">
+    <w:name w:val="Level 3 Char"/>
+    <w:basedOn w:val="Level2Char"/>
+    <w:link w:val="Level3"/>
+    <w:rsid w:val="00C65241"/>
   </w:style>
 </w:styles>
 </file>

</xml_diff>

<commit_message>
Filled out lesson plan some.  Added min times to annotation.
</commit_message>
<xml_diff>
--- a/Rubik Solver/docs/Design.docx
+++ b/Rubik Solver/docs/Design.docx
@@ -135,10 +135,7 @@
         <w:pStyle w:val="Level3"/>
       </w:pPr>
       <w:r>
-        <w:t xml:space="preserve">Text instructions to user to rotate entire cube or rotate an edge can be optionally displayed as a text message.  </w:t>
-      </w:r>
-      <w:r>
-        <w:t>This is rendered using OpenCV on the frame image itself.</w:t>
+        <w:t>Text instructions to user to rotate entire cube or rotate an edge can be optionally displayed as a text message.  This is rendered using OpenCV on the frame image itself.</w:t>
       </w:r>
     </w:p>
     <w:p>
@@ -184,6 +181,9 @@
       <w:r>
         <w:t xml:space="preserve"> and Controller.</w:t>
       </w:r>
+      <w:r>
+        <w:t xml:space="preserve"> </w:t>
+      </w:r>
     </w:p>
     <w:p>
       <w:pPr>
@@ -194,18 +194,6 @@
         </w:numPr>
       </w:pPr>
       <w:r>
-        <w:t xml:space="preserve">For simplicity, no frame-to-frame information or feedback. </w:t>
-      </w:r>
-    </w:p>
-    <w:p>
-      <w:pPr>
-        <w:pStyle w:val="NoSpacing"/>
-        <w:numPr>
-          <w:ilvl w:val="0"/>
-          <w:numId w:val="2"/>
-        </w:numPr>
-      </w:pPr>
-      <w:r>
         <w:t>Significant use of public key word on member variables.</w:t>
       </w:r>
     </w:p>
@@ -214,15 +202,39 @@
         <w:pStyle w:val="Heading1"/>
       </w:pPr>
       <w:r>
+        <w:t>Event Model</w:t>
+      </w:r>
+    </w:p>
+    <w:p>
+      <w:pPr>
+        <w:pStyle w:val="Heading2"/>
+      </w:pPr>
+      <w:r>
         <w:t>Thread Model</w:t>
       </w:r>
     </w:p>
     <w:p>
       <w:pPr>
-        <w:pStyle w:val="NoSpacing"/>
+        <w:pStyle w:val="Level2"/>
       </w:pPr>
       <w:r>
         <w:t>Nearly all code is executed on the OpenCV Frame thread.</w:t>
+      </w:r>
+    </w:p>
+    <w:p>
+      <w:pPr>
+        <w:pStyle w:val="Heading2"/>
+      </w:pPr>
+      <w:r>
+        <w:t>Tracking and Feedback</w:t>
+      </w:r>
+    </w:p>
+    <w:p>
+      <w:pPr>
+        <w:pStyle w:val="Level2"/>
+      </w:pPr>
+      <w:r>
+        <w:t xml:space="preserve">For simplicity, no frame to frame information path exists.  That is, each frame is processed without any information from the previous frame. </w:t>
       </w:r>
     </w:p>
     <w:p>

</xml_diff>

<commit_message>
Fleshed out image processing paramters.
</commit_message>
<xml_diff>
--- a/Rubik Solver/docs/Design.docx
+++ b/Rubik Solver/docs/Design.docx
@@ -2204,6 +2204,240 @@
       </w:r>
     </w:p>
     <w:p/>
+    <w:p>
+      <w:pPr>
+        <w:pStyle w:val="Heading1"/>
+      </w:pPr>
+      <w:r>
+        <w:t>Parameters</w:t>
+      </w:r>
+    </w:p>
+    <w:p>
+      <w:r>
+        <w:t xml:space="preserve">The image recognition process uses many “offline parameters” that can be adjusted to improve the process.  Manual adjustment is, of course, undesired.  However, achieving automatic (i.e., “online”) determination of these parameters shall be part of the maturing of this application. </w:t>
+      </w:r>
+    </w:p>
+    <w:p>
+      <w:r>
+        <w:t>All determined, more or less, empirically.</w:t>
+      </w:r>
+    </w:p>
+    <w:p>
+      <w:pPr>
+        <w:pStyle w:val="NoSpacing"/>
+      </w:pPr>
+      <w:r>
+        <w:t>These parameters can be adjusted using the menu option “parameters.”   All parameters are modeled as double precision floating point, and the purpose they serve in the application is as follows:</w:t>
+      </w:r>
+    </w:p>
+    <w:p>
+      <w:pPr>
+        <w:pStyle w:val="NoSpacing"/>
+      </w:pPr>
+    </w:p>
+    <w:p>
+      <w:pPr>
+        <w:pStyle w:val="Heading2"/>
+      </w:pPr>
+      <w:r>
+        <w:t>Gaussian Blur Kernel Size</w:t>
+      </w:r>
+    </w:p>
+    <w:p>
+      <w:pPr>
+        <w:pStyle w:val="Level2"/>
+      </w:pPr>
+      <w:proofErr w:type="gramStart"/>
+      <w:r>
+        <w:t>The square kernel size of the Gaussian Filter.</w:t>
+      </w:r>
+      <w:proofErr w:type="gramEnd"/>
+      <w:r>
+        <w:t xml:space="preserve">  The default is set to 3.  The filter sigma will be computed from the kernel size using the formula:</w:t>
+      </w:r>
+      <w:r>
+        <w:t xml:space="preserve"> sigma </w:t>
+      </w:r>
+      <w:r>
+        <w:t>= 0.3*((ksize-1)*0.5 - 1) + 0.8</w:t>
+      </w:r>
+      <w:r>
+        <w:t>.</w:t>
+      </w:r>
+    </w:p>
+    <w:p>
+      <w:pPr>
+        <w:pStyle w:val="Heading2"/>
+      </w:pPr>
+      <w:r>
+        <w:t xml:space="preserve">Canny </w:t>
+      </w:r>
+      <w:r>
+        <w:t xml:space="preserve">Edge </w:t>
+      </w:r>
+      <w:r>
+        <w:t>Upper Threshold</w:t>
+      </w:r>
+    </w:p>
+    <w:p>
+      <w:pPr>
+        <w:pStyle w:val="Level2"/>
+      </w:pPr>
+      <w:proofErr w:type="gramStart"/>
+      <w:r>
+        <w:t>Gradient threshold at which an edge is declared to exist.</w:t>
+      </w:r>
+      <w:proofErr w:type="gramEnd"/>
+    </w:p>
+    <w:p>
+      <w:pPr>
+        <w:pStyle w:val="Heading2"/>
+      </w:pPr>
+      <w:r>
+        <w:t xml:space="preserve">Canny </w:t>
+      </w:r>
+      <w:r>
+        <w:t xml:space="preserve">Edge </w:t>
+      </w:r>
+      <w:r>
+        <w:t>Lower Threshold</w:t>
+      </w:r>
+    </w:p>
+    <w:p>
+      <w:pPr>
+        <w:pStyle w:val="Level2"/>
+      </w:pPr>
+      <w:r>
+        <w:t xml:space="preserve">Gradient threshold </w:t>
+      </w:r>
+      <w:r>
+        <w:t>at which an edge (once detected) is declared to no longer exist.</w:t>
+      </w:r>
+    </w:p>
+    <w:p>
+      <w:pPr>
+        <w:pStyle w:val="Heading2"/>
+      </w:pPr>
+      <w:r>
+        <w:t>Dilation Kernel Size</w:t>
+      </w:r>
+    </w:p>
+    <w:p>
+      <w:pPr>
+        <w:pStyle w:val="Heading2"/>
+      </w:pPr>
+      <w:r>
+        <w:t>Minimum Co</w:t>
+      </w:r>
+      <w:r>
+        <w:t>ntour Area Size</w:t>
+      </w:r>
+    </w:p>
+    <w:p>
+      <w:pPr>
+        <w:pStyle w:val="Level2"/>
+      </w:pPr>
+      <w:proofErr w:type="gramStart"/>
+      <w:r>
+        <w:t>Minimum contour area size to be considered a tile candidate</w:t>
+      </w:r>
+      <w:r>
+        <w:t>.</w:t>
+      </w:r>
+      <w:proofErr w:type="gramEnd"/>
+    </w:p>
+    <w:p>
+      <w:pPr>
+        <w:pStyle w:val="Heading2"/>
+      </w:pPr>
+      <w:r>
+        <w:t>Polygon Epsilon Threshold</w:t>
+      </w:r>
+    </w:p>
+    <w:p>
+      <w:pPr>
+        <w:pStyle w:val="Heading2"/>
+      </w:pPr>
+      <w:r>
+        <w:t>Minimum Parallelogram Area Size</w:t>
+      </w:r>
+    </w:p>
+    <w:p>
+      <w:pPr>
+        <w:pStyle w:val="Level2"/>
+      </w:pPr>
+      <w:proofErr w:type="gramStart"/>
+      <w:r>
+        <w:t>Minimum parallelogram area size to be considered a tile candidate.</w:t>
+      </w:r>
+      <w:proofErr w:type="gramEnd"/>
+    </w:p>
+    <w:p>
+      <w:pPr>
+        <w:pStyle w:val="Heading2"/>
+      </w:pPr>
+      <w:r>
+        <w:t>Maximum Parallelogram Area Size</w:t>
+      </w:r>
+    </w:p>
+    <w:p>
+      <w:pPr>
+        <w:pStyle w:val="Level2"/>
+      </w:pPr>
+      <w:proofErr w:type="gramStart"/>
+      <w:r>
+        <w:t>Maximum</w:t>
+      </w:r>
+      <w:r>
+        <w:t xml:space="preserve"> parallelogram area size to be considered a tile candidate.</w:t>
+      </w:r>
+      <w:proofErr w:type="gramEnd"/>
+    </w:p>
+    <w:p>
+      <w:pPr>
+        <w:pStyle w:val="Heading2"/>
+      </w:pPr>
+      <w:r>
+        <w:t>Parallelogram Angle Outlier Threshold</w:t>
+      </w:r>
+    </w:p>
+    <w:p>
+      <w:pPr>
+        <w:pStyle w:val="Level2"/>
+      </w:pPr>
+      <w:r>
+        <w:t>The angles (in degrees, there are two angles) that the parallelogram sides make with respect to the absolute coordinate system is calculated.  The mean of these angles among the entire candidate set is calculated.  They should roughly have all the same value.  If any parallelogram exhibits a sufficiently different shape (i.e., angle of sizes) it is rejected.</w:t>
+      </w:r>
+    </w:p>
+    <w:p>
+      <w:pPr>
+        <w:pStyle w:val="Heading2"/>
+      </w:pPr>
+      <w:r>
+        <w:t>Face Least Means Square Sigma Threshold</w:t>
+      </w:r>
+    </w:p>
+    <w:p>
+      <w:pPr>
+        <w:pStyle w:val="Level2"/>
+      </w:pPr>
+      <w:r>
+        <w:t>Threshold for residual Least Means Square error of fitting Parallelogram centers into a 3x3 grid as defined by their candidate grid location and their actual measured centers.  If the residual is less than this value, the candidate tile grid locations are considered valid.</w:t>
+      </w:r>
+    </w:p>
+    <w:p>
+      <w:pPr>
+        <w:pStyle w:val="Heading2"/>
+      </w:pPr>
+      <w:r>
+        <w:t>Manual Luminous Offset</w:t>
+      </w:r>
+    </w:p>
+    <w:p>
+      <w:pPr>
+        <w:pStyle w:val="Level2"/>
+      </w:pPr>
+    </w:p>
     <w:p>
       <w:pPr>
         <w:pStyle w:val="Heading1"/>

</xml_diff>

<commit_message>
Now populating state with full six faces and with respect to classical rubik cube notation.  Additional annoation brought alive.  Introduced observed vs. transformed rubik face.
</commit_message>
<xml_diff>
--- a/Rubik Solver/docs/Design.docx
+++ b/Rubik Solver/docs/Design.docx
@@ -195,6 +195,18 @@
       </w:pPr>
       <w:r>
         <w:t>Significant use of public key word on member variables.</w:t>
+      </w:r>
+    </w:p>
+    <w:p>
+      <w:pPr>
+        <w:pStyle w:val="NoSpacing"/>
+        <w:numPr>
+          <w:ilvl w:val="0"/>
+          <w:numId w:val="2"/>
+        </w:numPr>
+      </w:pPr>
+      <w:r>
+        <w:t>Public vs Private:  Member data is often made public in this implementation.  Compliance with the convention of keeping member data private as much as possible results in too much code being in a very few files: particularly cube state and face state information.  The convention of getters and setters is possible, but really accomplished nothing in terms of member data containment.  I believe this issue is practically an outcome of the use of the MVC design pattern.</w:t>
       </w:r>
     </w:p>
     <w:p>
@@ -2247,36 +2259,111 @@
       <w:pPr>
         <w:pStyle w:val="Level2"/>
       </w:pPr>
+      <w:r>
+        <w:t>The square kernel size of the Gaussian Filter.  The default is set to 3.  The filter sigma will be computed from the kernel size using the formula:</w:t>
+      </w:r>
+      <w:r>
+        <w:t xml:space="preserve"> sigma </w:t>
+      </w:r>
+      <w:r>
+        <w:t>= 0.3*((ksize-1)*0.5 - 1) + 0.8</w:t>
+      </w:r>
+      <w:r>
+        <w:t>.</w:t>
+      </w:r>
+    </w:p>
+    <w:p>
+      <w:pPr>
+        <w:pStyle w:val="Heading2"/>
+      </w:pPr>
+      <w:r>
+        <w:t xml:space="preserve">Canny </w:t>
+      </w:r>
+      <w:r>
+        <w:t xml:space="preserve">Edge </w:t>
+      </w:r>
+      <w:r>
+        <w:t>Upper Threshold</w:t>
+      </w:r>
+    </w:p>
+    <w:p>
+      <w:pPr>
+        <w:pStyle w:val="Level2"/>
+      </w:pPr>
       <w:proofErr w:type="gramStart"/>
       <w:r>
-        <w:t>The square kernel size of the Gaussian Filter.</w:t>
+        <w:t>Gradient threshold at which an edge is declared to exist.</w:t>
       </w:r>
       <w:proofErr w:type="gramEnd"/>
-      <w:r>
-        <w:t xml:space="preserve">  The default is set to 3.  The filter sigma will be computed from the kernel size using the formula:</w:t>
-      </w:r>
-      <w:r>
-        <w:t xml:space="preserve"> sigma </w:t>
-      </w:r>
-      <w:r>
-        <w:t>= 0.3*((ksize-1)*0.5 - 1) + 0.8</w:t>
+    </w:p>
+    <w:p>
+      <w:pPr>
+        <w:pStyle w:val="Heading2"/>
+      </w:pPr>
+      <w:r>
+        <w:t xml:space="preserve">Canny </w:t>
+      </w:r>
+      <w:r>
+        <w:t xml:space="preserve">Edge </w:t>
+      </w:r>
+      <w:r>
+        <w:t>Lower Threshold</w:t>
+      </w:r>
+    </w:p>
+    <w:p>
+      <w:pPr>
+        <w:pStyle w:val="Level2"/>
+      </w:pPr>
+      <w:r>
+        <w:t>Gradient threshold at which an edge (once detected) is declared to no longer exist.</w:t>
+      </w:r>
+    </w:p>
+    <w:p>
+      <w:pPr>
+        <w:pStyle w:val="Heading2"/>
+      </w:pPr>
+      <w:r>
+        <w:t>Dilation Kernel Size</w:t>
+      </w:r>
+    </w:p>
+    <w:p>
+      <w:pPr>
+        <w:pStyle w:val="Heading2"/>
+      </w:pPr>
+      <w:r>
+        <w:t>Minimum Co</w:t>
+      </w:r>
+      <w:r>
+        <w:t>ntour Area Size</w:t>
+      </w:r>
+    </w:p>
+    <w:p>
+      <w:pPr>
+        <w:pStyle w:val="Level2"/>
+      </w:pPr>
+      <w:proofErr w:type="gramStart"/>
+      <w:r>
+        <w:t>Minimum contour area size to be considered a tile candidate</w:t>
       </w:r>
       <w:r>
         <w:t>.</w:t>
       </w:r>
+      <w:proofErr w:type="gramEnd"/>
     </w:p>
     <w:p>
       <w:pPr>
         <w:pStyle w:val="Heading2"/>
       </w:pPr>
       <w:r>
-        <w:t xml:space="preserve">Canny </w:t>
-      </w:r>
-      <w:r>
-        <w:t xml:space="preserve">Edge </w:t>
-      </w:r>
-      <w:r>
-        <w:t>Upper Threshold</w:t>
+        <w:t>Polygon Epsilon Threshold</w:t>
+      </w:r>
+    </w:p>
+    <w:p>
+      <w:pPr>
+        <w:pStyle w:val="Heading2"/>
+      </w:pPr>
+      <w:r>
+        <w:t>Minimum Parallelogram Area Size</w:t>
       </w:r>
     </w:p>
     <w:p>
@@ -2285,7 +2372,7 @@
       </w:pPr>
       <w:proofErr w:type="gramStart"/>
       <w:r>
-        <w:t>Gradient threshold at which an edge is declared to exist.</w:t>
+        <w:t>Minimum parallelogram area size to be considered a tile candidate.</w:t>
       </w:r>
       <w:proofErr w:type="gramEnd"/>
     </w:p>
@@ -2294,102 +2381,16 @@
         <w:pStyle w:val="Heading2"/>
       </w:pPr>
       <w:r>
-        <w:t xml:space="preserve">Canny </w:t>
-      </w:r>
-      <w:r>
-        <w:t xml:space="preserve">Edge </w:t>
-      </w:r>
-      <w:r>
-        <w:t>Lower Threshold</w:t>
+        <w:t>Maximum Parallelogram Area Size</w:t>
       </w:r>
     </w:p>
     <w:p>
       <w:pPr>
         <w:pStyle w:val="Level2"/>
       </w:pPr>
-      <w:r>
-        <w:t xml:space="preserve">Gradient threshold </w:t>
-      </w:r>
-      <w:r>
-        <w:t>at which an edge (once detected) is declared to no longer exist.</w:t>
-      </w:r>
-    </w:p>
-    <w:p>
-      <w:pPr>
-        <w:pStyle w:val="Heading2"/>
-      </w:pPr>
-      <w:r>
-        <w:t>Dilation Kernel Size</w:t>
-      </w:r>
-    </w:p>
-    <w:p>
-      <w:pPr>
-        <w:pStyle w:val="Heading2"/>
-      </w:pPr>
-      <w:r>
-        <w:t>Minimum Co</w:t>
-      </w:r>
-      <w:r>
-        <w:t>ntour Area Size</w:t>
-      </w:r>
-    </w:p>
-    <w:p>
-      <w:pPr>
-        <w:pStyle w:val="Level2"/>
-      </w:pPr>
       <w:proofErr w:type="gramStart"/>
       <w:r>
-        <w:t>Minimum contour area size to be considered a tile candidate</w:t>
-      </w:r>
-      <w:r>
-        <w:t>.</w:t>
-      </w:r>
-      <w:proofErr w:type="gramEnd"/>
-    </w:p>
-    <w:p>
-      <w:pPr>
-        <w:pStyle w:val="Heading2"/>
-      </w:pPr>
-      <w:r>
-        <w:t>Polygon Epsilon Threshold</w:t>
-      </w:r>
-    </w:p>
-    <w:p>
-      <w:pPr>
-        <w:pStyle w:val="Heading2"/>
-      </w:pPr>
-      <w:r>
-        <w:t>Minimum Parallelogram Area Size</w:t>
-      </w:r>
-    </w:p>
-    <w:p>
-      <w:pPr>
-        <w:pStyle w:val="Level2"/>
-      </w:pPr>
-      <w:proofErr w:type="gramStart"/>
-      <w:r>
-        <w:t>Minimum parallelogram area size to be considered a tile candidate.</w:t>
-      </w:r>
-      <w:proofErr w:type="gramEnd"/>
-    </w:p>
-    <w:p>
-      <w:pPr>
-        <w:pStyle w:val="Heading2"/>
-      </w:pPr>
-      <w:r>
-        <w:t>Maximum Parallelogram Area Size</w:t>
-      </w:r>
-    </w:p>
-    <w:p>
-      <w:pPr>
-        <w:pStyle w:val="Level2"/>
-      </w:pPr>
-      <w:proofErr w:type="gramStart"/>
-      <w:r>
-        <w:t>Maximum</w:t>
-      </w:r>
-      <w:r>
-        <w:t xml:space="preserve"> parallelogram area size to be considered a tile candidate.</w:t>
+        <w:t>Maximum parallelogram area size to be considered a tile candidate.</w:t>
       </w:r>
       <w:proofErr w:type="gramEnd"/>
     </w:p>

</xml_diff>

<commit_message>
Documentation and class name change.
</commit_message>
<xml_diff>
--- a/Rubik Solver/docs/Design.docx
+++ b/Rubik Solver/docs/Design.docx
@@ -238,6 +238,7 @@
         <w:pStyle w:val="Heading2"/>
       </w:pPr>
       <w:r>
+        <w:lastRenderedPageBreak/>
         <w:t>Tracking and Feedback</w:t>
       </w:r>
     </w:p>
@@ -406,6 +407,7 @@
         <w:pageBreakBefore/>
       </w:pPr>
       <w:r>
+        <w:lastRenderedPageBreak/>
         <w:t>Class Diagram</w:t>
       </w:r>
       <w:r>
@@ -413,6 +415,7 @@
       </w:r>
     </w:p>
     <w:p>
+      <w:bookmarkStart w:id="0" w:name="_GoBack"/>
       <w:r>
         <w:rPr>
           <w:noProof/>
@@ -420,7 +423,7 @@
         <mc:AlternateContent>
           <mc:Choice Requires="wpc">
             <w:drawing>
-              <wp:inline distT="0" distB="0" distL="0" distR="0" wp14:anchorId="7937759B" wp14:editId="5FA7C241">
+              <wp:inline distT="0" distB="0" distL="0" distR="0" wp14:anchorId="277E10C8" wp14:editId="2A568726">
                 <wp:extent cx="5486400" cy="4745182"/>
                 <wp:effectExtent l="0" t="0" r="0" b="0"/>
                 <wp:docPr id="1" name="Canvas 1"/>
@@ -437,7 +440,7 @@
                         <wps:cNvSpPr txBox="1"/>
                         <wps:spPr>
                           <a:xfrm>
-                            <a:off x="617111" y="2206533"/>
+                            <a:off x="159911" y="2478674"/>
                             <a:ext cx="266700" cy="338258"/>
                           </a:xfrm>
                           <a:prstGeom prst="rect">
@@ -726,7 +729,7 @@
                         <wps:cNvSpPr/>
                         <wps:spPr>
                           <a:xfrm>
-                            <a:off x="2043776" y="2478700"/>
+                            <a:off x="2008800" y="1726623"/>
                             <a:ext cx="1371600" cy="393192"/>
                           </a:xfrm>
                           <a:prstGeom prst="rect">
@@ -787,7 +790,7 @@
                         <wps:cNvSpPr/>
                         <wps:spPr>
                           <a:xfrm>
-                            <a:off x="2075526" y="3170850"/>
+                            <a:off x="2040550" y="2418773"/>
                             <a:ext cx="1371600" cy="393192"/>
                           </a:xfrm>
                           <a:prstGeom prst="rect">
@@ -866,7 +869,7 @@
                         <wps:cNvSpPr/>
                         <wps:spPr>
                           <a:xfrm>
-                            <a:off x="2043776" y="1793254"/>
+                            <a:off x="3831013" y="1107167"/>
                             <a:ext cx="1371600" cy="393192"/>
                           </a:xfrm>
                           <a:prstGeom prst="rect">
@@ -970,11 +973,11 @@
                         <wps:spPr>
                           <a:xfrm>
                             <a:off x="1295400" y="713105"/>
-                            <a:ext cx="748376" cy="1962191"/>
+                            <a:ext cx="713400" cy="1210114"/>
                           </a:xfrm>
                           <a:prstGeom prst="bentConnector3">
                             <a:avLst>
-                              <a:gd name="adj1" fmla="val 31487"/>
+                              <a:gd name="adj1" fmla="val 50000"/>
                             </a:avLst>
                           </a:prstGeom>
                           <a:ln w="12700">
@@ -1009,11 +1012,11 @@
                         <wps:spPr>
                           <a:xfrm>
                             <a:off x="1295400" y="713105"/>
-                            <a:ext cx="780126" cy="2654341"/>
+                            <a:ext cx="745150" cy="1902264"/>
                           </a:xfrm>
                           <a:prstGeom prst="bentConnector3">
                             <a:avLst>
-                              <a:gd name="adj1" fmla="val 15369"/>
+                              <a:gd name="adj1" fmla="val 50000"/>
                             </a:avLst>
                           </a:prstGeom>
                           <a:ln w="12700">
@@ -1081,7 +1084,7 @@
                         <wps:cNvSpPr/>
                         <wps:spPr>
                           <a:xfrm>
-                            <a:off x="3962291" y="3170783"/>
+                            <a:off x="2154272" y="3487738"/>
                             <a:ext cx="1371600" cy="393192"/>
                           </a:xfrm>
                           <a:prstGeom prst="rect">
@@ -1142,7 +1145,7 @@
                         <wps:cNvSpPr/>
                         <wps:spPr>
                           <a:xfrm>
-                            <a:off x="3962291" y="2482093"/>
+                            <a:off x="332400" y="3487769"/>
                             <a:ext cx="1371600" cy="393192"/>
                           </a:xfrm>
                           <a:prstGeom prst="rect">
@@ -1203,7 +1206,7 @@
                         <wps:cNvSpPr/>
                         <wps:spPr>
                           <a:xfrm>
-                            <a:off x="3962291" y="3881059"/>
+                            <a:off x="3927655" y="3496112"/>
                             <a:ext cx="1371600" cy="393192"/>
                           </a:xfrm>
                           <a:prstGeom prst="rect">
@@ -1260,123 +1263,15 @@
                         </wps:bodyPr>
                       </wps:wsp>
                       <wps:wsp>
-                        <wps:cNvPr id="19" name="Straight Arrow Connector 19"/>
+                        <wps:cNvPr id="25" name="Straight Arrow Connector 25"/>
                         <wps:cNvCnPr>
-                          <a:stCxn id="4" idx="2"/>
+                          <a:stCxn id="6" idx="2"/>
+                          <a:endCxn id="16" idx="0"/>
                         </wps:cNvCnPr>
                         <wps:spPr>
-                          <a:xfrm>
-                            <a:off x="2694600" y="1500292"/>
-                            <a:ext cx="7036" cy="292962"/>
-                          </a:xfrm>
-                          <a:prstGeom prst="straightConnector1">
-                            <a:avLst/>
-                          </a:prstGeom>
-                          <a:ln w="19050">
-                            <a:solidFill>
-                              <a:srgbClr val="008000"/>
-                            </a:solidFill>
-                            <a:tailEnd type="arrow"/>
-                          </a:ln>
-                        </wps:spPr>
-                        <wps:style>
-                          <a:lnRef idx="1">
-                            <a:schemeClr val="accent1"/>
-                          </a:lnRef>
-                          <a:fillRef idx="0">
-                            <a:schemeClr val="accent1"/>
-                          </a:fillRef>
-                          <a:effectRef idx="0">
-                            <a:schemeClr val="accent1"/>
-                          </a:effectRef>
-                          <a:fontRef idx="minor">
-                            <a:schemeClr val="tx1"/>
-                          </a:fontRef>
-                        </wps:style>
-                        <wps:bodyPr/>
-                      </wps:wsp>
-                      <wps:wsp>
-                        <wps:cNvPr id="20" name="Straight Arrow Connector 20"/>
-                        <wps:cNvCnPr>
-                          <a:endCxn id="5" idx="0"/>
-                        </wps:cNvCnPr>
-                        <wps:spPr>
-                          <a:xfrm flipH="1">
-                            <a:off x="2729576" y="2189108"/>
-                            <a:ext cx="6697" cy="289592"/>
-                          </a:xfrm>
-                          <a:prstGeom prst="straightConnector1">
-                            <a:avLst/>
-                          </a:prstGeom>
-                          <a:ln w="19050">
-                            <a:solidFill>
-                              <a:srgbClr val="008000"/>
-                            </a:solidFill>
-                            <a:tailEnd type="arrow"/>
-                          </a:ln>
-                        </wps:spPr>
-                        <wps:style>
-                          <a:lnRef idx="1">
-                            <a:schemeClr val="accent1"/>
-                          </a:lnRef>
-                          <a:fillRef idx="0">
-                            <a:schemeClr val="accent1"/>
-                          </a:fillRef>
-                          <a:effectRef idx="0">
-                            <a:schemeClr val="accent1"/>
-                          </a:effectRef>
-                          <a:fontRef idx="minor">
-                            <a:schemeClr val="tx1"/>
-                          </a:fontRef>
-                        </wps:style>
-                        <wps:bodyPr/>
-                      </wps:wsp>
-                      <wps:wsp>
-                        <wps:cNvPr id="24" name="Straight Arrow Connector 24"/>
-                        <wps:cNvCnPr>
-                          <a:stCxn id="5" idx="2"/>
-                        </wps:cNvCnPr>
-                        <wps:spPr>
-                          <a:xfrm>
-                            <a:off x="2729576" y="2871892"/>
-                            <a:ext cx="6697" cy="298958"/>
-                          </a:xfrm>
-                          <a:prstGeom prst="straightConnector1">
-                            <a:avLst/>
-                          </a:prstGeom>
-                          <a:ln w="19050">
-                            <a:solidFill>
-                              <a:srgbClr val="008000"/>
-                            </a:solidFill>
-                            <a:tailEnd type="arrow"/>
-                          </a:ln>
-                        </wps:spPr>
-                        <wps:style>
-                          <a:lnRef idx="1">
-                            <a:schemeClr val="accent1"/>
-                          </a:lnRef>
-                          <a:fillRef idx="0">
-                            <a:schemeClr val="accent1"/>
-                          </a:fillRef>
-                          <a:effectRef idx="0">
-                            <a:schemeClr val="accent1"/>
-                          </a:effectRef>
-                          <a:fontRef idx="minor">
-                            <a:schemeClr val="tx1"/>
-                          </a:fontRef>
-                        </wps:style>
-                        <wps:bodyPr/>
-                      </wps:wsp>
-                      <wps:wsp>
-                        <wps:cNvPr id="25" name="Straight Arrow Connector 25"/>
-                        <wps:cNvCnPr>
-                          <a:stCxn id="6" idx="3"/>
-                          <a:endCxn id="16" idx="1"/>
-                        </wps:cNvCnPr>
-                        <wps:spPr>
-                          <a:xfrm flipV="1">
-                            <a:off x="3447126" y="2678689"/>
-                            <a:ext cx="515165" cy="688757"/>
+                          <a:xfrm rot="5400000">
+                            <a:off x="1534373" y="2295792"/>
+                            <a:ext cx="675804" cy="1708150"/>
                           </a:xfrm>
                           <a:prstGeom prst="bentConnector3">
                             <a:avLst>
@@ -1407,53 +1302,14 @@
                         <wps:bodyPr/>
                       </wps:wsp>
                       <wps:wsp>
-                        <wps:cNvPr id="26" name="Straight Arrow Connector 26"/>
+                        <wps:cNvPr id="27" name="Straight Arrow Connector 27"/>
                         <wps:cNvCnPr>
-                          <a:stCxn id="6" idx="3"/>
-                          <a:endCxn id="17" idx="1"/>
+                          <a:stCxn id="6" idx="2"/>
                         </wps:cNvCnPr>
                         <wps:spPr>
                           <a:xfrm>
-                            <a:off x="3447126" y="3367446"/>
-                            <a:ext cx="515165" cy="710209"/>
-                          </a:xfrm>
-                          <a:prstGeom prst="bentConnector3">
-                            <a:avLst>
-                              <a:gd name="adj1" fmla="val 50000"/>
-                            </a:avLst>
-                          </a:prstGeom>
-                          <a:ln w="19050">
-                            <a:solidFill>
-                              <a:srgbClr val="008000"/>
-                            </a:solidFill>
-                            <a:tailEnd type="arrow"/>
-                          </a:ln>
-                        </wps:spPr>
-                        <wps:style>
-                          <a:lnRef idx="1">
-                            <a:schemeClr val="accent1"/>
-                          </a:lnRef>
-                          <a:fillRef idx="0">
-                            <a:schemeClr val="accent1"/>
-                          </a:fillRef>
-                          <a:effectRef idx="0">
-                            <a:schemeClr val="accent1"/>
-                          </a:effectRef>
-                          <a:fontRef idx="minor">
-                            <a:schemeClr val="tx1"/>
-                          </a:fontRef>
-                        </wps:style>
-                        <wps:bodyPr/>
-                      </wps:wsp>
-                      <wps:wsp>
-                        <wps:cNvPr id="27" name="Straight Arrow Connector 27"/>
-                        <wps:cNvCnPr>
-                          <a:endCxn id="13" idx="1"/>
-                        </wps:cNvCnPr>
-                        <wps:spPr>
-                          <a:xfrm>
-                            <a:off x="3447126" y="3366138"/>
-                            <a:ext cx="515165" cy="1241"/>
+                            <a:off x="2726350" y="2811965"/>
+                            <a:ext cx="58" cy="683807"/>
                           </a:xfrm>
                           <a:prstGeom prst="straightConnector1">
                             <a:avLst/>
@@ -1486,7 +1342,7 @@
                         <wps:cNvCnPr/>
                         <wps:spPr>
                           <a:xfrm>
-                            <a:off x="3487997" y="1996788"/>
+                            <a:off x="4132233" y="1913661"/>
                             <a:ext cx="433423" cy="0"/>
                           </a:xfrm>
                           <a:prstGeom prst="straightConnector1">
@@ -1524,7 +1380,7 @@
           </mc:Choice>
           <mc:Fallback>
             <w:pict>
-              <v:group id="Canvas 1" o:spid="_x0000_s1026" editas="canvas" style="width:6in;height:373.65pt;mso-position-horizontal-relative:char;mso-position-vertical-relative:line" coordsize="54864,47447" o:gfxdata="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">
+              <v:group id="Canvas 1" o:spid="_x0000_s1026" editas="canvas" style="width:6in;height:373.65pt;mso-position-horizontal-relative:char;mso-position-vertical-relative:line" coordsize="54864,47447" o:gfxdata="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">
                 <v:shapetype id="_x0000_t75" coordsize="21600,21600" o:spt="75" o:preferrelative="t" path="m@4@5l@4@11@9@11@9@5xe" filled="f" stroked="f">
                   <v:stroke joinstyle="miter"/>
                   <v:formulas>
@@ -1552,7 +1408,7 @@
                   <v:stroke joinstyle="miter"/>
                   <v:path gradientshapeok="t" o:connecttype="rect"/>
                 </v:shapetype>
-                <v:shape id="Text Box 8" o:spid="_x0000_s1028" type="#_x0000_t202" style="position:absolute;left:6171;top:22065;width:2667;height:3382;visibility:visible;mso-wrap-style:square;v-text-anchor:top" o:gfxdata="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" fillcolor="white [3201]" stroked="f" strokeweight=".5pt">
+                <v:shape id="Text Box 8" o:spid="_x0000_s1028" type="#_x0000_t202" style="position:absolute;left:1599;top:24786;width:2667;height:3383;visibility:visible;mso-wrap-style:square;v-text-anchor:top" o:gfxdata="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" fillcolor="white [3201]" stroked="f" strokeweight=".5pt">
                   <v:textbox>
                     <w:txbxContent>
                       <w:p>
@@ -1686,7 +1542,7 @@
                     </w:txbxContent>
                   </v:textbox>
                 </v:rect>
-                <v:rect id="Rectangle 5" o:spid="_x0000_s1032" style="position:absolute;left:20437;top:24787;width:13716;height:3931;visibility:visible;mso-wrap-style:square;v-text-anchor:middle" o:gfxdata="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" filled="f" strokecolor="black [3213]" strokeweight="2pt">
+                <v:rect id="Rectangle 5" o:spid="_x0000_s1032" style="position:absolute;left:20088;top:17266;width:13716;height:3932;visibility:visible;mso-wrap-style:square;v-text-anchor:middle" o:gfxdata="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" filled="f" strokecolor="black [3213]" strokeweight="2pt">
                   <v:textbox>
                     <w:txbxContent>
                       <w:p>
@@ -1708,7 +1564,7 @@
                     </w:txbxContent>
                   </v:textbox>
                 </v:rect>
-                <v:rect id="Rectangle 6" o:spid="_x0000_s1033" style="position:absolute;left:20755;top:31708;width:13716;height:3932;visibility:visible;mso-wrap-style:square;v-text-anchor:middle" o:gfxdata="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" filled="f" strokecolor="black [3213]" strokeweight="2pt">
+                <v:rect id="Rectangle 6" o:spid="_x0000_s1033" style="position:absolute;left:20405;top:24187;width:13716;height:3932;visibility:visible;mso-wrap-style:square;v-text-anchor:middle" o:gfxdata="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" filled="f" strokecolor="black [3213]" strokeweight="2pt">
                   <v:textbox>
                     <w:txbxContent>
                       <w:p>
@@ -1748,7 +1604,7 @@
                     </w:txbxContent>
                   </v:textbox>
                 </v:rect>
-                <v:rect id="Rectangle 7" o:spid="_x0000_s1034" style="position:absolute;left:20437;top:17932;width:13716;height:3932;visibility:visible;mso-wrap-style:square;v-text-anchor:middle" o:gfxdata="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" filled="f" strokecolor="black [3213]" strokeweight="2pt">
+                <v:rect id="Rectangle 7" o:spid="_x0000_s1034" style="position:absolute;left:38310;top:11071;width:13716;height:3932;visibility:visible;mso-wrap-style:square;v-text-anchor:middle" o:gfxdata="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" filled="f" strokecolor="black [3213]" strokeweight="2pt">
                   <v:textbox>
                     <w:txbxContent>
                       <w:p>
@@ -1784,10 +1640,10 @@
                 <v:shape id="Elbow Connector 9" o:spid="_x0000_s1035" type="#_x0000_t34" style="position:absolute;left:12954;top:7162;width:7134;height:5874;visibility:visible;mso-wrap-style:square" o:connectortype="elbow" o:gfxdata="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" strokecolor="black [3213]" strokeweight="1pt">
                   <v:stroke startarrow="diamond" startarrowwidth="wide" startarrowlength="long" endarrow="open"/>
                 </v:shape>
-                <v:shape id="Elbow Connector 12" o:spid="_x0000_s1036" type="#_x0000_t34" style="position:absolute;left:12954;top:7131;width:7483;height:19621;visibility:visible;mso-wrap-style:square" o:connectortype="elbow" o:gfxdata="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" adj="6801" strokecolor="black [3213]" strokeweight="1pt">
+                <v:shape id="Elbow Connector 12" o:spid="_x0000_s1036" type="#_x0000_t34" style="position:absolute;left:12954;top:7131;width:7134;height:12101;visibility:visible;mso-wrap-style:square" o:connectortype="elbow" o:gfxdata="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" strokecolor="black [3213]" strokeweight="1pt">
                   <v:stroke endarrow="open"/>
                 </v:shape>
-                <v:shape id="Elbow Connector 14" o:spid="_x0000_s1037" type="#_x0000_t34" style="position:absolute;left:12954;top:7131;width:7801;height:26543;visibility:visible;mso-wrap-style:square" o:connectortype="elbow" o:gfxdata="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" adj="3320" strokecolor="black [3213]" strokeweight="1pt">
+                <v:shape id="Elbow Connector 14" o:spid="_x0000_s1037" type="#_x0000_t34" style="position:absolute;left:12954;top:7131;width:7451;height:19022;visibility:visible;mso-wrap-style:square" o:connectortype="elbow" o:gfxdata="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" strokecolor="black [3213]" strokeweight="1pt">
                   <v:stroke endarrow="open"/>
                 </v:shape>
                 <v:shapetype id="_x0000_t32" coordsize="21600,21600" o:spt="32" o:oned="t" path="m,l21600,21600e" filled="f">
@@ -1797,7 +1653,7 @@
                 <v:shape id="Straight Arrow Connector 15" o:spid="_x0000_s1038" type="#_x0000_t32" style="position:absolute;left:12954;top:7131;width:7134;height:0;visibility:visible;mso-wrap-style:square" o:connectortype="straight" o:gfxdata="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" strokecolor="black [3213]" strokeweight="1pt">
                   <v:stroke startarrow="diamond" endarrow="open"/>
                 </v:shape>
-                <v:rect id="Rectangle 13" o:spid="_x0000_s1039" style="position:absolute;left:39622;top:31707;width:13716;height:3932;visibility:visible;mso-wrap-style:square;v-text-anchor:middle" o:gfxdata="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" filled="f" strokecolor="black [3213]" strokeweight="2pt">
+                <v:rect id="Rectangle 13" o:spid="_x0000_s1039" style="position:absolute;left:21542;top:34877;width:13716;height:3932;visibility:visible;mso-wrap-style:square;v-text-anchor:middle" o:gfxdata="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" filled="f" strokecolor="black [3213]" strokeweight="2pt">
                   <v:textbox>
                     <w:txbxContent>
                       <w:p>
@@ -1819,7 +1675,7 @@
                     </w:txbxContent>
                   </v:textbox>
                 </v:rect>
-                <v:rect id="Rectangle 16" o:spid="_x0000_s1040" style="position:absolute;left:39622;top:24820;width:13716;height:3932;visibility:visible;mso-wrap-style:square;v-text-anchor:middle" o:gfxdata="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" filled="f" strokecolor="black [3213]" strokeweight="2pt">
+                <v:rect id="Rectangle 16" o:spid="_x0000_s1040" style="position:absolute;left:3324;top:34877;width:13716;height:3932;visibility:visible;mso-wrap-style:square;v-text-anchor:middle" o:gfxdata="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" filled="f" strokecolor="black [3213]" strokeweight="2pt">
                   <v:textbox>
                     <w:txbxContent>
                       <w:p>
@@ -1841,7 +1697,7 @@
                     </w:txbxContent>
                   </v:textbox>
                 </v:rect>
-                <v:rect id="Rectangle 17" o:spid="_x0000_s1041" style="position:absolute;left:39622;top:38810;width:13716;height:3932;visibility:visible;mso-wrap-style:square;v-text-anchor:middle" o:gfxdata="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" filled="f" strokecolor="black [3213]" strokeweight="2pt">
+                <v:rect id="Rectangle 17" o:spid="_x0000_s1041" style="position:absolute;left:39276;top:34961;width:13716;height:3932;visibility:visible;mso-wrap-style:square;v-text-anchor:middle" o:gfxdata="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" filled="f" strokecolor="black [3213]" strokeweight="2pt">
                   <v:textbox>
                     <w:txbxContent>
                       <w:p>
@@ -1863,25 +1719,13 @@
                     </w:txbxContent>
                   </v:textbox>
                 </v:rect>
-                <v:shape id="Straight Arrow Connector 19" o:spid="_x0000_s1042" type="#_x0000_t32" style="position:absolute;left:26946;top:15002;width:70;height:2930;visibility:visible;mso-wrap-style:square" o:connectortype="straight" o:gfxdata="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" strokecolor="green" strokeweight="1.5pt">
+                <v:shape id="Straight Arrow Connector 25" o:spid="_x0000_s1042" type="#_x0000_t34" style="position:absolute;left:15344;top:22957;width:6758;height:17081;rotation:90;visibility:visible;mso-wrap-style:square" o:connectortype="elbow" o:gfxdata="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" strokecolor="green" strokeweight="1.5pt">
                   <v:stroke endarrow="open"/>
                 </v:shape>
-                <v:shape id="Straight Arrow Connector 20" o:spid="_x0000_s1043" type="#_x0000_t32" style="position:absolute;left:27295;top:21891;width:67;height:2896;flip:x;visibility:visible;mso-wrap-style:square" o:connectortype="straight" o:gfxdata="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" strokecolor="green" strokeweight="1.5pt">
+                <v:shape id="Straight Arrow Connector 27" o:spid="_x0000_s1043" type="#_x0000_t32" style="position:absolute;left:27263;top:28119;width:1;height:6838;visibility:visible;mso-wrap-style:square" o:connectortype="straight" o:gfxdata="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" strokecolor="green" strokeweight="1.5pt">
                   <v:stroke endarrow="open"/>
                 </v:shape>
-                <v:shape id="Straight Arrow Connector 24" o:spid="_x0000_s1044" type="#_x0000_t32" style="position:absolute;left:27295;top:28718;width:67;height:2990;visibility:visible;mso-wrap-style:square" o:connectortype="straight" o:gfxdata="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" strokecolor="green" strokeweight="1.5pt">
-                  <v:stroke endarrow="open"/>
-                </v:shape>
-                <v:shape id="Straight Arrow Connector 25" o:spid="_x0000_s1045" type="#_x0000_t34" style="position:absolute;left:34471;top:26786;width:5151;height:6888;flip:y;visibility:visible;mso-wrap-style:square" o:connectortype="elbow" o:gfxdata="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" strokecolor="green" strokeweight="1.5pt">
-                  <v:stroke endarrow="open"/>
-                </v:shape>
-                <v:shape id="Straight Arrow Connector 26" o:spid="_x0000_s1046" type="#_x0000_t34" style="position:absolute;left:34471;top:33674;width:5151;height:7102;visibility:visible;mso-wrap-style:square" o:connectortype="elbow" o:gfxdata="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" strokecolor="green" strokeweight="1.5pt">
-                  <v:stroke endarrow="open"/>
-                </v:shape>
-                <v:shape id="Straight Arrow Connector 27" o:spid="_x0000_s1047" type="#_x0000_t32" style="position:absolute;left:34471;top:33661;width:5151;height:12;visibility:visible;mso-wrap-style:square" o:connectortype="straight" o:gfxdata="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" strokecolor="green" strokeweight="1.5pt">
-                  <v:stroke endarrow="open"/>
-                </v:shape>
-                <v:shape id="Straight Arrow Connector 22" o:spid="_x0000_s1048" type="#_x0000_t32" style="position:absolute;left:34879;top:19967;width:4335;height:0;visibility:visible;mso-wrap-style:square" o:connectortype="straight" o:gfxdata="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" strokecolor="black [3213]" strokeweight="1pt">
+                <v:shape id="Straight Arrow Connector 22" o:spid="_x0000_s1044" type="#_x0000_t32" style="position:absolute;left:41322;top:19136;width:4334;height:0;visibility:visible;mso-wrap-style:square" o:connectortype="straight" o:gfxdata="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" strokecolor="black [3213]" strokeweight="1pt">
                   <v:stroke startarrow="diamond" startarrowwidth="wide" startarrowlength="long" endarrow="open"/>
                 </v:shape>
                 <w10:anchorlock/>
@@ -1890,6 +1734,7 @@
           </mc:Fallback>
         </mc:AlternateContent>
       </w:r>
+      <w:bookmarkEnd w:id="0"/>
     </w:p>
     <w:p/>
     <w:p>
@@ -1898,6 +1743,7 @@
         <w:pageBreakBefore/>
       </w:pPr>
       <w:r>
+        <w:lastRenderedPageBreak/>
         <w:t>Class Diagram of Per-Frame Objects</w:t>
       </w:r>
     </w:p>
@@ -3335,6 +3181,7 @@
         <w:pStyle w:val="Heading2"/>
       </w:pPr>
       <w:r>
+        <w:lastRenderedPageBreak/>
         <w:t xml:space="preserve">Canny </w:t>
       </w:r>
       <w:r>
@@ -3477,6 +3324,7 @@
         <w:pageBreakBefore/>
       </w:pPr>
       <w:r>
+        <w:lastRenderedPageBreak/>
         <w:t>Stable Face Recognizer</w:t>
       </w:r>
       <w:r>
@@ -6001,6 +5849,7 @@
         <w:pageBreakBefore/>
       </w:pPr>
       <w:r>
+        <w:lastRenderedPageBreak/>
         <w:t>Application State Machine State Diagram</w:t>
       </w:r>
     </w:p>
@@ -8731,6 +8580,7 @@
         <w:pStyle w:val="Level2"/>
       </w:pPr>
       <w:r>
+        <w:lastRenderedPageBreak/>
         <w:t>COMPLETE:   All six faces have been captured, and we seem to have valid color.</w:t>
       </w:r>
     </w:p>

</xml_diff>

<commit_message>
Brought Pilot Cube alive.
</commit_message>
<xml_diff>
--- a/Rubik Solver/docs/Design.docx
+++ b/Rubik Solver/docs/Design.docx
@@ -230,16 +230,15 @@
         <w:pStyle w:val="Level2"/>
       </w:pPr>
       <w:r>
-        <w:t>Nearly all code is executed on the OpenCV Frame thread.</w:t>
+        <w:t>Main Thread:  - That which constructs the app?</w:t>
       </w:r>
     </w:p>
     <w:p>
       <w:pPr>
-        <w:pStyle w:val="Heading2"/>
-      </w:pPr>
-      <w:r>
-        <w:lastRenderedPageBreak/>
-        <w:t>Tracking and Feedback</w:t>
+        <w:pStyle w:val="Level2"/>
+      </w:pPr>
+      <w:r>
+        <w:t>UI Thread: - Menu events are handled here</w:t>
       </w:r>
     </w:p>
     <w:p>
@@ -247,84 +246,74 @@
         <w:pStyle w:val="Level2"/>
       </w:pPr>
       <w:r>
-        <w:t xml:space="preserve">For simplicity, no frame to frame information path exists.  That is, each frame is processed without any information from the previous frame. </w:t>
+        <w:t>OpenCV Frame Thread:  - Camera Frame image is provided and processed.</w:t>
       </w:r>
     </w:p>
     <w:p>
       <w:pPr>
-        <w:pStyle w:val="Heading1"/>
-      </w:pPr>
-      <w:r>
-        <w:t>Architecture</w:t>
+        <w:pStyle w:val="Level2"/>
+      </w:pPr>
+      <w:r>
+        <w:lastRenderedPageBreak/>
+        <w:t>OpenGL Thread: - Separate thread on which OpenGL renderers are</w:t>
+      </w:r>
+      <w:bookmarkStart w:id="0" w:name="_GoBack"/>
+      <w:bookmarkEnd w:id="0"/>
+      <w:r>
+        <w:t xml:space="preserve"> executed.</w:t>
       </w:r>
     </w:p>
     <w:p>
       <w:pPr>
-        <w:pStyle w:val="Heading2"/>
-      </w:pPr>
-      <w:r>
-        <w:t>Image Processing</w:t>
-      </w:r>
+        <w:pStyle w:val="Level2"/>
+      </w:pPr>
     </w:p>
     <w:p>
       <w:pPr>
         <w:pStyle w:val="Heading2"/>
       </w:pPr>
       <w:r>
-        <w:t>Face Recognition</w:t>
+        <w:t>Tracking and Feedback</w:t>
       </w:r>
     </w:p>
     <w:p>
       <w:pPr>
-        <w:pStyle w:val="Heading2"/>
-      </w:pPr>
-      <w:r>
-        <w:t>Cube Model (i.e., State)</w:t>
+        <w:pStyle w:val="Level2"/>
+      </w:pPr>
+      <w:r>
+        <w:t xml:space="preserve">For simplicity, no frame to frame information path exists.  That is, each frame is processed without any information from the previous frame. </w:t>
       </w:r>
     </w:p>
     <w:p>
       <w:pPr>
-        <w:pStyle w:val="Heading2"/>
-      </w:pPr>
-      <w:r>
-        <w:t>Gesture Recognition</w:t>
+        <w:pStyle w:val="Heading1"/>
+      </w:pPr>
+      <w:r>
+        <w:t>Architecture</w:t>
       </w:r>
     </w:p>
     <w:p>
       <w:pPr>
-        <w:pStyle w:val="Heading1"/>
-      </w:pPr>
-      <w:r>
-        <w:t>Im</w:t>
-      </w:r>
-      <w:r>
-        <w:t xml:space="preserve">age Analysis Design </w:t>
+        <w:pStyle w:val="Heading2"/>
+      </w:pPr>
+      <w:r>
+        <w:t>Image Processing</w:t>
       </w:r>
     </w:p>
     <w:p>
-      <w:r>
-        <w:t>The main part of this application is image recognition</w:t>
+      <w:pPr>
+        <w:pStyle w:val="Heading2"/>
+      </w:pPr>
+      <w:r>
+        <w:t>Face Recognition</w:t>
       </w:r>
     </w:p>
     <w:p>
-      <w:r>
-        <w:t xml:space="preserve">The top-level design description is according to the </w:t>
-      </w:r>
-      <w:proofErr w:type="spellStart"/>
-      <w:r>
-        <w:t>Sonka</w:t>
-      </w:r>
-      <w:proofErr w:type="spellEnd"/>
-      <w:r>
-        <w:t xml:space="preserve">, </w:t>
-      </w:r>
-      <w:proofErr w:type="spellStart"/>
-      <w:r>
-        <w:t>Hlavac</w:t>
-      </w:r>
-      <w:proofErr w:type="spellEnd"/>
-      <w:r>
-        <w:t xml:space="preserve"> and Boyle text.</w:t>
+      <w:pPr>
+        <w:pStyle w:val="Heading2"/>
+      </w:pPr>
+      <w:r>
+        <w:t>Cube Model (i.e., State)</w:t>
       </w:r>
     </w:p>
     <w:p>
@@ -332,31 +321,44 @@
         <w:pStyle w:val="Heading2"/>
       </w:pPr>
       <w:r>
-        <w:t>Boarders</w:t>
+        <w:t>Gesture Recognition</w:t>
       </w:r>
     </w:p>
     <w:p>
       <w:pPr>
-        <w:pStyle w:val="Level2"/>
-      </w:pPr>
-      <w:r>
-        <w:t>More specifically, in this application, “contours” are obtained and used.</w:t>
+        <w:pStyle w:val="Heading1"/>
+      </w:pPr>
+      <w:r>
+        <w:t>Im</w:t>
+      </w:r>
+      <w:r>
+        <w:t xml:space="preserve">age Analysis Design </w:t>
       </w:r>
     </w:p>
     <w:p>
-      <w:pPr>
-        <w:pStyle w:val="Heading2"/>
-      </w:pPr>
-      <w:r>
-        <w:t>Curves</w:t>
+      <w:r>
+        <w:t>The main part of this application is image recognition</w:t>
       </w:r>
     </w:p>
     <w:p>
-      <w:pPr>
-        <w:pStyle w:val="Heading2"/>
-      </w:pPr>
-      <w:r>
-        <w:t>Segments</w:t>
+      <w:r>
+        <w:t xml:space="preserve">The top-level design description is according to the </w:t>
+      </w:r>
+      <w:proofErr w:type="spellStart"/>
+      <w:r>
+        <w:t>Sonka</w:t>
+      </w:r>
+      <w:proofErr w:type="spellEnd"/>
+      <w:r>
+        <w:t xml:space="preserve">, </w:t>
+      </w:r>
+      <w:proofErr w:type="spellStart"/>
+      <w:r>
+        <w:t>Hlavac</w:t>
+      </w:r>
+      <w:proofErr w:type="spellEnd"/>
+      <w:r>
+        <w:t xml:space="preserve"> and Boyle text.</w:t>
       </w:r>
     </w:p>
     <w:p>
@@ -364,15 +366,15 @@
         <w:pStyle w:val="Heading2"/>
       </w:pPr>
       <w:r>
-        <w:t>Syntactic Description</w:t>
+        <w:t>Boarders</w:t>
       </w:r>
     </w:p>
     <w:p>
       <w:pPr>
-        <w:pStyle w:val="Heading2"/>
-      </w:pPr>
-      <w:r>
-        <w:t>Syntactic Recognition</w:t>
+        <w:pStyle w:val="Level2"/>
+      </w:pPr>
+      <w:r>
+        <w:t>More specifically, in this application, “contours” are obtained and used.</w:t>
       </w:r>
     </w:p>
     <w:p>
@@ -380,7 +382,7 @@
         <w:pStyle w:val="Heading2"/>
       </w:pPr>
       <w:r>
-        <w:t>High Level Image Representation</w:t>
+        <w:t>Curves</w:t>
       </w:r>
     </w:p>
     <w:p>
@@ -388,21 +390,53 @@
         <w:pStyle w:val="Heading2"/>
       </w:pPr>
       <w:r>
-        <w:t>Image Understanding</w:t>
+        <w:t>Segments</w:t>
       </w:r>
     </w:p>
     <w:p>
       <w:pPr>
-        <w:pStyle w:val="Level2"/>
-      </w:pPr>
+        <w:pStyle w:val="Heading2"/>
+      </w:pPr>
+      <w:r>
+        <w:t>Syntactic Description</w:t>
+      </w:r>
     </w:p>
     <w:p>
       <w:pPr>
-        <w:pStyle w:val="NoSpacing"/>
-      </w:pPr>
+        <w:pStyle w:val="Heading2"/>
+      </w:pPr>
+      <w:r>
+        <w:t>Syntactic Recognition</w:t>
+      </w:r>
     </w:p>
     <w:p>
       <w:pPr>
+        <w:pStyle w:val="Heading2"/>
+      </w:pPr>
+      <w:r>
+        <w:t>High Level Image Representation</w:t>
+      </w:r>
+    </w:p>
+    <w:p>
+      <w:pPr>
+        <w:pStyle w:val="Heading2"/>
+      </w:pPr>
+      <w:r>
+        <w:t>Image Understanding</w:t>
+      </w:r>
+    </w:p>
+    <w:p>
+      <w:pPr>
+        <w:pStyle w:val="Level2"/>
+      </w:pPr>
+    </w:p>
+    <w:p>
+      <w:pPr>
+        <w:pStyle w:val="NoSpacing"/>
+      </w:pPr>
+    </w:p>
+    <w:p>
+      <w:pPr>
         <w:pStyle w:val="Heading1"/>
         <w:pageBreakBefore/>
       </w:pPr>
@@ -415,7 +449,6 @@
       </w:r>
     </w:p>
     <w:p>
-      <w:bookmarkStart w:id="0" w:name="_GoBack"/>
       <w:r>
         <w:rPr>
           <w:noProof/>
@@ -1734,7 +1767,6 @@
           </mc:Fallback>
         </mc:AlternateContent>
       </w:r>
-      <w:bookmarkEnd w:id="0"/>
     </w:p>
     <w:p/>
     <w:p>

</xml_diff>

<commit_message>
Reset and Recall Cube now proprly operating.
</commit_message>
<xml_diff>
--- a/Rubik Solver/docs/Design.docx
+++ b/Rubik Solver/docs/Design.docx
@@ -211,6 +211,18 @@
     </w:p>
     <w:p>
       <w:pPr>
+        <w:pStyle w:val="NoSpacing"/>
+        <w:numPr>
+          <w:ilvl w:val="0"/>
+          <w:numId w:val="2"/>
+        </w:numPr>
+      </w:pPr>
+      <w:r>
+        <w:t>Inter UI vs Frame thread contention handled by use of simple Boolean variables: i.e., atomic by nature.</w:t>
+      </w:r>
+    </w:p>
+    <w:p>
+      <w:pPr>
         <w:pStyle w:val="Heading1"/>
       </w:pPr>
       <w:r>
@@ -254,13 +266,7 @@
         <w:pStyle w:val="Level2"/>
       </w:pPr>
       <w:r>
-        <w:lastRenderedPageBreak/>
-        <w:t>OpenGL Thread: - Separate thread on which OpenGL renderers are</w:t>
-      </w:r>
-      <w:bookmarkStart w:id="0" w:name="_GoBack"/>
-      <w:bookmarkEnd w:id="0"/>
-      <w:r>
-        <w:t xml:space="preserve"> executed.</w:t>
+        <w:t>OpenGL Thread: - Separate thread on which OpenGL renderers are executed.</w:t>
       </w:r>
     </w:p>
     <w:p>
@@ -441,7 +447,6 @@
         <w:pageBreakBefore/>
       </w:pPr>
       <w:r>
-        <w:lastRenderedPageBreak/>
         <w:t>Class Diagram</w:t>
       </w:r>
       <w:r>
@@ -1775,7 +1780,6 @@
         <w:pageBreakBefore/>
       </w:pPr>
       <w:r>
-        <w:lastRenderedPageBreak/>
         <w:t>Class Diagram of Per-Frame Objects</w:t>
       </w:r>
     </w:p>
@@ -2816,12 +2820,12 @@
           </mc:Choice>
           <mc:Fallback>
             <w:pict>
-              <v:group id="Canvas 54" o:spid="_x0000_s1049" editas="canvas" style="width:6in;height:373.65pt;mso-position-horizontal-relative:char;mso-position-vertical-relative:line" coordsize="54864,47447" o:gfxdata="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">
-                <v:shape id="_x0000_s1050" type="#_x0000_t75" style="position:absolute;width:54864;height:47447;visibility:visible;mso-wrap-style:square">
+              <v:group id="Canvas 54" o:spid="_x0000_s1045" editas="canvas" style="width:6in;height:373.65pt;mso-position-horizontal-relative:char;mso-position-vertical-relative:line" coordsize="54864,47447" o:gfxdata="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">
+                <v:shape id="_x0000_s1046" type="#_x0000_t75" style="position:absolute;width:54864;height:47447;visibility:visible;mso-wrap-style:square">
                   <v:fill o:detectmouseclick="t"/>
                   <v:path o:connecttype="none"/>
                 </v:shape>
-                <v:shape id="Text Box 10" o:spid="_x0000_s1051" type="#_x0000_t202" style="position:absolute;left:37156;top:9534;width:2667;height:3379;visibility:visible;mso-wrap-style:square;v-text-anchor:top" o:gfxdata="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" fillcolor="white [3201]" stroked="f" strokeweight=".5pt">
+                <v:shape id="Text Box 10" o:spid="_x0000_s1047" type="#_x0000_t202" style="position:absolute;left:37156;top:9534;width:2667;height:3379;visibility:visible;mso-wrap-style:square;v-text-anchor:top" o:gfxdata="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" fillcolor="white [3201]" stroked="f" strokeweight=".5pt">
                   <v:textbox>
                     <w:txbxContent>
                       <w:p>
@@ -2843,7 +2847,7 @@
                     </w:txbxContent>
                   </v:textbox>
                 </v:shape>
-                <v:shape id="Text Box 10" o:spid="_x0000_s1052" type="#_x0000_t202" style="position:absolute;left:37156;top:1763;width:2667;height:3378;visibility:visible;mso-wrap-style:square;v-text-anchor:top" o:gfxdata="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" fillcolor="white [3201]" stroked="f" strokeweight=".5pt">
+                <v:shape id="Text Box 10" o:spid="_x0000_s1048" type="#_x0000_t202" style="position:absolute;left:37156;top:1763;width:2667;height:3378;visibility:visible;mso-wrap-style:square;v-text-anchor:top" o:gfxdata="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" fillcolor="white [3201]" stroked="f" strokeweight=".5pt">
                   <v:textbox>
                     <w:txbxContent>
                       <w:p>
@@ -2868,7 +2872,7 @@
                     </w:txbxContent>
                   </v:textbox>
                 </v:shape>
-                <v:shape id="Text Box 10" o:spid="_x0000_s1053" type="#_x0000_t202" style="position:absolute;left:18134;top:1007;width:2667;height:3383;visibility:visible;mso-wrap-style:square;v-text-anchor:top" o:gfxdata="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" fillcolor="white [3201]" stroked="f" strokeweight=".5pt">
+                <v:shape id="Text Box 10" o:spid="_x0000_s1049" type="#_x0000_t202" style="position:absolute;left:18134;top:1007;width:2667;height:3383;visibility:visible;mso-wrap-style:square;v-text-anchor:top" o:gfxdata="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" fillcolor="white [3201]" stroked="f" strokeweight=".5pt">
                   <v:textbox>
                     <w:txbxContent>
                       <w:p>
@@ -2889,7 +2893,7 @@
                     </w:txbxContent>
                   </v:textbox>
                 </v:shape>
-                <v:rect id="Rectangle 34" o:spid="_x0000_s1054" style="position:absolute;left:2866;top:10617;width:13716;height:4572;visibility:visible;mso-wrap-style:square;v-text-anchor:middle" o:gfxdata="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" filled="f" strokecolor="black [3213]" strokeweight="2pt">
+                <v:rect id="Rectangle 34" o:spid="_x0000_s1050" style="position:absolute;left:2866;top:10617;width:13716;height:4572;visibility:visible;mso-wrap-style:square;v-text-anchor:middle" o:gfxdata="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" filled="f" strokecolor="black [3213]" strokeweight="2pt">
                   <v:textbox>
                     <w:txbxContent>
                       <w:p>
@@ -2920,7 +2924,7 @@
                     </w:txbxContent>
                   </v:textbox>
                 </v:rect>
-                <v:rect id="Rectangle 48" o:spid="_x0000_s1055" style="position:absolute;left:39366;top:10506;width:13716;height:4572;visibility:visible;mso-wrap-style:square;v-text-anchor:middle" o:gfxdata="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" filled="f" strokecolor="black [3213]" strokeweight="2pt">
+                <v:rect id="Rectangle 48" o:spid="_x0000_s1051" style="position:absolute;left:39366;top:10506;width:13716;height:4572;visibility:visible;mso-wrap-style:square;v-text-anchor:middle" o:gfxdata="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" filled="f" strokecolor="black [3213]" strokeweight="2pt">
                   <v:textbox>
                     <w:txbxContent>
                       <w:p>
@@ -2942,7 +2946,7 @@
                     </w:txbxContent>
                   </v:textbox>
                 </v:rect>
-                <v:rect id="Rectangle 50" o:spid="_x0000_s1056" style="position:absolute;left:39366;top:2219;width:13716;height:4572;visibility:visible;mso-wrap-style:square;v-text-anchor:middle" o:gfxdata="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" filled="f" strokecolor="black [3213]" strokeweight="2pt">
+                <v:rect id="Rectangle 50" o:spid="_x0000_s1052" style="position:absolute;left:39366;top:2219;width:13716;height:4572;visibility:visible;mso-wrap-style:square;v-text-anchor:middle" o:gfxdata="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" filled="f" strokecolor="black [3213]" strokeweight="2pt">
                   <v:textbox>
                     <w:txbxContent>
                       <w:p>
@@ -2964,7 +2968,7 @@
                     </w:txbxContent>
                   </v:textbox>
                 </v:rect>
-                <v:rect id="Rectangle 51" o:spid="_x0000_s1057" style="position:absolute;left:20801;top:2219;width:13716;height:4572;visibility:visible;mso-wrap-style:square;v-text-anchor:middle" o:gfxdata="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" filled="f" strokecolor="black [3213]" strokeweight="2pt">
+                <v:rect id="Rectangle 51" o:spid="_x0000_s1053" style="position:absolute;left:20801;top:2219;width:13716;height:4572;visibility:visible;mso-wrap-style:square;v-text-anchor:middle" o:gfxdata="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" filled="f" strokecolor="black [3213]" strokeweight="2pt">
                   <v:textbox>
                     <w:txbxContent>
                       <w:p>
@@ -2986,7 +2990,7 @@
                     </w:txbxContent>
                   </v:textbox>
                 </v:rect>
-                <v:rect id="Rectangle 55" o:spid="_x0000_s1058" style="position:absolute;left:21916;top:25983;width:13716;height:4572;visibility:visible;mso-wrap-style:square;v-text-anchor:middle" o:gfxdata="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" filled="f" strokecolor="black [3213]" strokeweight="2pt">
+                <v:rect id="Rectangle 55" o:spid="_x0000_s1054" style="position:absolute;left:21916;top:25983;width:13716;height:4572;visibility:visible;mso-wrap-style:square;v-text-anchor:middle" o:gfxdata="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" filled="f" strokecolor="black [3213]" strokeweight="2pt">
                   <v:textbox>
                     <w:txbxContent>
                       <w:p>
@@ -3008,7 +3012,7 @@
                     </w:txbxContent>
                   </v:textbox>
                 </v:rect>
-                <v:rect id="Rectangle 57" o:spid="_x0000_s1059" style="position:absolute;left:39366;top:18036;width:13716;height:4572;visibility:visible;mso-wrap-style:square;v-text-anchor:middle" o:gfxdata="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" filled="f" strokecolor="black [3213]" strokeweight="2pt">
+                <v:rect id="Rectangle 57" o:spid="_x0000_s1055" style="position:absolute;left:39366;top:18036;width:13716;height:4572;visibility:visible;mso-wrap-style:square;v-text-anchor:middle" o:gfxdata="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" filled="f" strokecolor="black [3213]" strokeweight="2pt">
                   <v:textbox>
                     <w:txbxContent>
                       <w:p>
@@ -3030,7 +3034,7 @@
                     </w:txbxContent>
                   </v:textbox>
                 </v:rect>
-                <v:rect id="Rectangle 58" o:spid="_x0000_s1060" style="position:absolute;left:3275;top:26111;width:13716;height:4572;visibility:visible;mso-wrap-style:square;v-text-anchor:middle" o:gfxdata="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" filled="f" strokecolor="black [3213]" strokeweight="2pt">
+                <v:rect id="Rectangle 58" o:spid="_x0000_s1056" style="position:absolute;left:3275;top:26111;width:13716;height:4572;visibility:visible;mso-wrap-style:square;v-text-anchor:middle" o:gfxdata="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" filled="f" strokecolor="black [3213]" strokeweight="2pt">
                   <v:textbox>
                     <w:txbxContent>
                       <w:p>
@@ -3052,7 +3056,7 @@
                     </w:txbxContent>
                   </v:textbox>
                 </v:rect>
-                <v:rect id="Rectangle 59" o:spid="_x0000_s1061" style="position:absolute;left:2485;top:2249;width:13716;height:4572;visibility:visible;mso-wrap-style:square;v-text-anchor:middle" o:gfxdata="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" filled="f" strokecolor="black [3213]" strokeweight="2pt">
+                <v:rect id="Rectangle 59" o:spid="_x0000_s1057" style="position:absolute;left:2485;top:2249;width:13716;height:4572;visibility:visible;mso-wrap-style:square;v-text-anchor:middle" o:gfxdata="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" filled="f" strokecolor="black [3213]" strokeweight="2pt">
                   <v:textbox>
                     <w:txbxContent>
                       <w:p>
@@ -3074,7 +3078,7 @@
                     </w:txbxContent>
                   </v:textbox>
                 </v:rect>
-                <v:rect id="Rectangle 42" o:spid="_x0000_s1062" style="position:absolute;left:39366;top:25875;width:13716;height:4566;visibility:visible;mso-wrap-style:square;v-text-anchor:middle" o:gfxdata="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" filled="f" strokecolor="black [3213]" strokeweight="2pt">
+                <v:rect id="Rectangle 42" o:spid="_x0000_s1058" style="position:absolute;left:39366;top:25875;width:13716;height:4566;visibility:visible;mso-wrap-style:square;v-text-anchor:middle" o:gfxdata="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" filled="f" strokecolor="black [3213]" strokeweight="2pt">
                   <v:textbox>
                     <w:txbxContent>
                       <w:p>
@@ -3096,19 +3100,19 @@
                     </w:txbxContent>
                   </v:textbox>
                 </v:rect>
-                <v:shape id="Elbow Connector 11" o:spid="_x0000_s1063" type="#_x0000_t34" style="position:absolute;left:16582;top:4505;width:4219;height:8398;flip:y;visibility:visible;mso-wrap-style:square" o:connectortype="elbow" o:gfxdata="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" strokecolor="black [3213]" strokeweight="1pt">
+                <v:shape id="Elbow Connector 11" o:spid="_x0000_s1059" type="#_x0000_t34" style="position:absolute;left:16582;top:4505;width:4219;height:8398;flip:y;visibility:visible;mso-wrap-style:square" o:connectortype="elbow" o:gfxdata="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" strokecolor="black [3213]" strokeweight="1pt">
                   <v:stroke endarrow="open"/>
                 </v:shape>
-                <v:shape id="Elbow Connector 18" o:spid="_x0000_s1064" type="#_x0000_t34" style="position:absolute;left:16582;top:4505;width:22784;height:8398;flip:y;visibility:visible;mso-wrap-style:square" o:connectortype="elbow" o:gfxdata="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" adj="19397" strokecolor="black [3213]" strokeweight="1pt">
+                <v:shape id="Elbow Connector 18" o:spid="_x0000_s1060" type="#_x0000_t34" style="position:absolute;left:16582;top:4505;width:22784;height:8398;flip:y;visibility:visible;mso-wrap-style:square" o:connectortype="elbow" o:gfxdata="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" adj="19397" strokecolor="black [3213]" strokeweight="1pt">
                   <v:stroke endarrow="open"/>
                 </v:shape>
-                <v:shape id="Straight Arrow Connector 32" o:spid="_x0000_s1065" type="#_x0000_t32" style="position:absolute;left:16582;top:12792;width:22784;height:111;flip:y;visibility:visible;mso-wrap-style:square" o:connectortype="straight" o:gfxdata="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" strokecolor="black [3213]" strokeweight="1pt">
+                <v:shape id="Straight Arrow Connector 32" o:spid="_x0000_s1061" type="#_x0000_t32" style="position:absolute;left:16582;top:12792;width:22784;height:111;flip:y;visibility:visible;mso-wrap-style:square" o:connectortype="straight" o:gfxdata="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" strokecolor="black [3213]" strokeweight="1pt">
                   <v:stroke endarrow="open"/>
                 </v:shape>
-                <v:shape id="Elbow Connector 33" o:spid="_x0000_s1066" type="#_x0000_t34" style="position:absolute;left:16582;top:12903;width:22784;height:7419;visibility:visible;mso-wrap-style:square" o:connectortype="elbow" o:gfxdata="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" adj="19397" strokecolor="black [3213]" strokeweight="1pt">
+                <v:shape id="Elbow Connector 33" o:spid="_x0000_s1062" type="#_x0000_t34" style="position:absolute;left:16582;top:12903;width:22784;height:7419;visibility:visible;mso-wrap-style:square" o:connectortype="elbow" o:gfxdata="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" adj="19397" strokecolor="black [3213]" strokeweight="1pt">
                   <v:stroke endarrow="open"/>
                 </v:shape>
-                <v:shape id="Elbow Connector 35" o:spid="_x0000_s1067" type="#_x0000_t34" style="position:absolute;left:16582;top:12903;width:22784;height:15255;visibility:visible;mso-wrap-style:square" o:connectortype="elbow" o:gfxdata="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" adj="19397" strokecolor="black [3213]" strokeweight="1pt">
+                <v:shape id="Elbow Connector 35" o:spid="_x0000_s1063" type="#_x0000_t34" style="position:absolute;left:16582;top:12903;width:22784;height:15255;visibility:visible;mso-wrap-style:square" o:connectortype="elbow" o:gfxdata="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" adj="19397" strokecolor="black [3213]" strokeweight="1pt">
                   <v:stroke endarrow="open"/>
                 </v:shape>
                 <v:shapetype id="_x0000_t33" coordsize="21600,21600" o:spt="33" o:oned="t" path="m,l21600,r,21600e" filled="f">
@@ -3116,10 +3120,10 @@
                   <v:path arrowok="t" fillok="f" o:connecttype="none"/>
                   <o:lock v:ext="edit" shapetype="t"/>
                 </v:shapetype>
-                <v:shape id="Elbow Connector 36" o:spid="_x0000_s1068" type="#_x0000_t33" style="position:absolute;left:16582;top:12903;width:12192;height:13080;visibility:visible;mso-wrap-style:square" o:connectortype="elbow" o:gfxdata="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" strokecolor="black [3213]" strokeweight="1pt">
+                <v:shape id="Elbow Connector 36" o:spid="_x0000_s1064" type="#_x0000_t33" style="position:absolute;left:16582;top:12903;width:12192;height:13080;visibility:visible;mso-wrap-style:square" o:connectortype="elbow" o:gfxdata="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" strokecolor="black [3213]" strokeweight="1pt">
                   <v:stroke endarrow="open"/>
                 </v:shape>
-                <v:shape id="Elbow Connector 37" o:spid="_x0000_s1069" type="#_x0000_t34" style="position:absolute;left:16582;top:12903;width:409;height:15494;visibility:visible;mso-wrap-style:square" o:connectortype="elbow" o:gfxdata="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" adj="114224" strokecolor="black [3213]" strokeweight="1pt">
+                <v:shape id="Elbow Connector 37" o:spid="_x0000_s1065" type="#_x0000_t34" style="position:absolute;left:16582;top:12903;width:409;height:15494;visibility:visible;mso-wrap-style:square" o:connectortype="elbow" o:gfxdata="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" adj="114224" strokecolor="black [3213]" strokeweight="1pt">
                   <v:stroke endarrow="open"/>
                 </v:shape>
                 <w10:anchorlock/>
@@ -3213,7 +3217,6 @@
         <w:pStyle w:val="Heading2"/>
       </w:pPr>
       <w:r>
-        <w:lastRenderedPageBreak/>
         <w:t xml:space="preserve">Canny </w:t>
       </w:r>
       <w:r>
@@ -3356,7 +3359,6 @@
         <w:pageBreakBefore/>
       </w:pPr>
       <w:r>
-        <w:lastRenderedPageBreak/>
         <w:t>Stable Face Recognizer</w:t>
       </w:r>
       <w:r>
@@ -3383,14 +3385,7 @@
       </w:pPr>
       <w:r>
         <w:tab/>
-      </w:r>
-      <w:proofErr w:type="gramStart"/>
-      <w:r>
-        <w:t>Last :=</w:t>
-      </w:r>
-      <w:proofErr w:type="gramEnd"/>
-      <w:r>
-        <w:t>= Last Valid Face Object</w:t>
+        <w:t>Last :== Last Valid Face Object</w:t>
       </w:r>
     </w:p>
     <w:p>
@@ -5194,12 +5189,12 @@
           </mc:Choice>
           <mc:Fallback>
             <w:pict>
-              <v:group id="Canvas 38" o:spid="_x0000_s1070" editas="canvas" style="width:6in;height:252pt;mso-position-horizontal-relative:char;mso-position-vertical-relative:line" coordsize="54864,32004" o:gfxdata="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">
-                <v:shape id="_x0000_s1071" type="#_x0000_t75" style="position:absolute;width:54864;height:32004;visibility:visible;mso-wrap-style:square" stroked="t" strokecolor="black [3213]">
+              <v:group id="Canvas 38" o:spid="_x0000_s1066" editas="canvas" style="width:6in;height:252pt;mso-position-horizontal-relative:char;mso-position-vertical-relative:line" coordsize="54864,32004" o:gfxdata="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">
+                <v:shape id="_x0000_s1067" type="#_x0000_t75" style="position:absolute;width:54864;height:32004;visibility:visible;mso-wrap-style:square" stroked="t" strokecolor="black [3213]">
                   <v:fill o:detectmouseclick="t"/>
                   <v:path o:connecttype="none"/>
                 </v:shape>
-                <v:oval id="Oval 39" o:spid="_x0000_s1072" style="position:absolute;left:19964;top:5319;width:13411;height:4496;visibility:visible;mso-wrap-style:square;v-text-anchor:middle" o:gfxdata="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" filled="f" strokecolor="black [3213]" strokeweight="2.25pt">
+                <v:oval id="Oval 39" o:spid="_x0000_s1068" style="position:absolute;left:19964;top:5319;width:13411;height:4496;visibility:visible;mso-wrap-style:square;v-text-anchor:middle" o:gfxdata="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" filled="f" strokecolor="black [3213]" strokeweight="2.25pt">
                   <v:textbox>
                     <w:txbxContent>
                       <w:p>
@@ -5221,7 +5216,7 @@
                     </w:txbxContent>
                   </v:textbox>
                 </v:oval>
-                <v:oval id="Oval 62" o:spid="_x0000_s1073" style="position:absolute;left:37965;top:12072;width:13411;height:4496;visibility:visible;mso-wrap-style:square;v-text-anchor:middle" o:gfxdata="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" filled="f" strokecolor="black [3213]" strokeweight="2.25pt">
+                <v:oval id="Oval 62" o:spid="_x0000_s1069" style="position:absolute;left:37965;top:12072;width:13411;height:4496;visibility:visible;mso-wrap-style:square;v-text-anchor:middle" o:gfxdata="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" filled="f" strokecolor="black [3213]" strokeweight="2.25pt">
                   <v:textbox>
                     <w:txbxContent>
                       <w:p>
@@ -5244,7 +5239,7 @@
                     </w:txbxContent>
                   </v:textbox>
                 </v:oval>
-                <v:oval id="Oval 64" o:spid="_x0000_s1074" style="position:absolute;left:3030;top:12072;width:13412;height:4496;visibility:visible;mso-wrap-style:square;v-text-anchor:middle" o:gfxdata="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" filled="f" strokecolor="black [3213]" strokeweight="2.25pt">
+                <v:oval id="Oval 64" o:spid="_x0000_s1070" style="position:absolute;left:3030;top:12072;width:13412;height:4496;visibility:visible;mso-wrap-style:square;v-text-anchor:middle" o:gfxdata="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" filled="f" strokecolor="black [3213]" strokeweight="2.25pt">
                   <v:textbox>
                     <w:txbxContent>
                       <w:p>
@@ -5267,7 +5262,7 @@
                     </w:txbxContent>
                   </v:textbox>
                 </v:oval>
-                <v:oval id="Oval 65" o:spid="_x0000_s1075" style="position:absolute;left:20732;top:18485;width:13411;height:4496;visibility:visible;mso-wrap-style:square;v-text-anchor:middle" o:gfxdata="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" filled="f" strokecolor="black [3213]" strokeweight="2.25pt">
+                <v:oval id="Oval 65" o:spid="_x0000_s1071" style="position:absolute;left:20732;top:18485;width:13411;height:4496;visibility:visible;mso-wrap-style:square;v-text-anchor:middle" o:gfxdata="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" filled="f" strokecolor="black [3213]" strokeweight="2.25pt">
                   <v:textbox>
                     <w:txbxContent>
                       <w:p>
@@ -5291,11 +5286,11 @@
                     </w:txbxContent>
                   </v:textbox>
                 </v:oval>
-                <v:shape id="Arc 69" o:spid="_x0000_s1076" style="position:absolute;left:44445;top:11870;width:12291;height:4794;rotation:90;flip:x y;visibility:visible;mso-wrap-style:square;v-text-anchor:middle" coordsize="1229162,479424" o:gfxdata="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" path="m812832,12814nsc1236025,69067,1368502,277136,1061946,404074,946611,451832,786130,479064,617922,479421,456286,479764,300812,455256,185173,411206,-139302,287604,-20498,74190,406178,14203l614581,239712,812832,12814xem812832,12814nfc1236025,69067,1368502,277136,1061946,404074,946611,451832,786130,479064,617922,479421,456286,479764,300812,455256,185173,411206,-139302,287604,-20498,74190,406178,14203e" filled="f" strokecolor="#9e0000" strokeweight="1.5pt">
+                <v:shape id="Arc 69" o:spid="_x0000_s1072" style="position:absolute;left:44445;top:11870;width:12291;height:4794;rotation:90;flip:x y;visibility:visible;mso-wrap-style:square;v-text-anchor:middle" coordsize="1229162,479424" o:gfxdata="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" path="m812832,12814nsc1236025,69067,1368502,277136,1061946,404074,946611,451832,786130,479064,617922,479421,456286,479764,300812,455256,185173,411206,-139302,287604,-20498,74190,406178,14203l614581,239712,812832,12814xem812832,12814nfc1236025,69067,1368502,277136,1061946,404074,946611,451832,786130,479064,617922,479421,456286,479764,300812,455256,185173,411206,-139302,287604,-20498,74190,406178,14203e" filled="f" strokecolor="#9e0000" strokeweight="1.5pt">
                   <v:stroke endarrow="open"/>
                   <v:path arrowok="t" o:connecttype="custom" o:connectlocs="812832,12814;1061946,404074;617922,479421;185173,411206;406178,14203" o:connectangles="0,0,0,0,0"/>
                 </v:shape>
-                <v:shape id="Arc 70" o:spid="_x0000_s1077" style="position:absolute;left:-2801;top:11922;width:12287;height:4685;rotation:-90;flip:x;visibility:visible;mso-wrap-style:square;v-text-anchor:middle" coordsize="1228725,468482" o:spt="100" o:gfxdata="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" adj="-11796480,,5400" path="m808538,12007nsc1237171,66451,1370248,272737,1056757,396777,941743,442285,783379,468143,617627,468479,458490,468801,305234,445567,190127,403669,-141409,282991,-22117,71391,410193,13313l614363,234241,808538,12007xem808538,12007nfc1237171,66451,1370248,272737,1056757,396777,941743,442285,783379,468143,617627,468479,458490,468801,305234,445567,190127,403669,-141409,282991,-22117,71391,410193,13313e" filled="f" strokecolor="#9e0000" strokeweight="1.5pt">
+                <v:shape id="Arc 70" o:spid="_x0000_s1073" style="position:absolute;left:-2801;top:11922;width:12287;height:4685;rotation:-90;flip:x;visibility:visible;mso-wrap-style:square;v-text-anchor:middle" coordsize="1228725,468482" o:spt="100" o:gfxdata="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" adj="-11796480,,5400" path="m808538,12007nsc1237171,66451,1370248,272737,1056757,396777,941743,442285,783379,468143,617627,468479,458490,468801,305234,445567,190127,403669,-141409,282991,-22117,71391,410193,13313l614363,234241,808538,12007xem808538,12007nfc1237171,66451,1370248,272737,1056757,396777,941743,442285,783379,468143,617627,468479,458490,468801,305234,445567,190127,403669,-141409,282991,-22117,71391,410193,13313e" filled="f" strokecolor="#9e0000" strokeweight="1.5pt">
                   <v:stroke endarrow="open" joinstyle="miter"/>
                   <v:formulas/>
                   <v:path arrowok="t" o:connecttype="custom" o:connectlocs="808538,12007;1056757,396777;617627,468479;190127,403669;410193,13313" o:connectangles="0,0,0,0,0" textboxrect="0,0,1228725,468482"/>
@@ -5311,7 +5306,7 @@
                     </w:txbxContent>
                   </v:textbox>
                 </v:shape>
-                <v:shape id="Arc 71" o:spid="_x0000_s1078" style="position:absolute;left:21088;top:22521;width:12287;height:4064;rotation:180;flip:x y;visibility:visible;mso-wrap-style:square;v-text-anchor:middle" coordsize="1228725,406322" o:spt="100" o:gfxdata="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" adj="-11796480,,5400" path="m1012896,48545nsc1394287,156046,1246976,361193,760152,400519v-98984,7996,-202428,7725,-301016,-789c-33764,357166,-164878,146130,237350,42752l614363,203161,1012896,48545xem1012896,48545nfc1394287,156046,1246976,361193,760152,400519v-98984,7996,-202428,7725,-301016,-789c-33764,357166,-164878,146130,237350,42752e" filled="f" strokecolor="#9e0000" strokeweight="1.5pt">
+                <v:shape id="Arc 71" o:spid="_x0000_s1074" style="position:absolute;left:21088;top:22521;width:12287;height:4064;rotation:180;flip:x y;visibility:visible;mso-wrap-style:square;v-text-anchor:middle" coordsize="1228725,406322" o:spt="100" o:gfxdata="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" adj="-11796480,,5400" path="m1012896,48545nsc1394287,156046,1246976,361193,760152,400519v-98984,7996,-202428,7725,-301016,-789c-33764,357166,-164878,146130,237350,42752l614363,203161,1012896,48545xem1012896,48545nfc1394287,156046,1246976,361193,760152,400519v-98984,7996,-202428,7725,-301016,-789c-33764,357166,-164878,146130,237350,42752e" filled="f" strokecolor="#9e0000" strokeweight="1.5pt">
                   <v:stroke endarrow="open" joinstyle="miter"/>
                   <v:formulas/>
                   <v:path arrowok="t" o:connecttype="custom" o:connectlocs="1012896,48545;760152,400519;459136,399730;237350,42752" o:connectangles="0,0,0,0" textboxrect="0,0,1228725,406322"/>
@@ -5327,11 +5322,11 @@
                     </w:txbxContent>
                   </v:textbox>
                 </v:shape>
-                <v:shape id="Arc 21" o:spid="_x0000_s1079" style="position:absolute;left:22936;top:7434;width:21183;height:8629;visibility:visible;mso-wrap-style:square;v-text-anchor:middle" coordsize="2118360,862936" o:gfxdata="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" path="m1059180,nsc1644149,,2118360,193175,2118360,431468r-1059180,l1059180,xem1059180,nfc1644149,,2118360,193175,2118360,431468e" filled="f" strokecolor="#9e0000" strokeweight="1.5pt">
+                <v:shape id="Arc 21" o:spid="_x0000_s1075" style="position:absolute;left:22936;top:7434;width:21183;height:8629;visibility:visible;mso-wrap-style:square;v-text-anchor:middle" coordsize="2118360,862936" o:gfxdata="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" path="m1059180,nsc1644149,,2118360,193175,2118360,431468r-1059180,l1059180,xem1059180,nfc1644149,,2118360,193175,2118360,431468e" filled="f" strokecolor="#9e0000" strokeweight="1.5pt">
                   <v:stroke startarrow="open"/>
                   <v:path arrowok="t" o:connecttype="custom" o:connectlocs="1059180,0;2118360,431468" o:connectangles="0,0"/>
                 </v:shape>
-                <v:shape id="Arc 52" o:spid="_x0000_s1080" style="position:absolute;left:23679;top:12072;width:21183;height:8340;flip:y;visibility:visible;mso-wrap-style:square;v-text-anchor:middle" coordsize="2118360,834049" o:spt="100" o:gfxdata="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" adj="-11796480,,5400" path="m1059180,nsc1644149,,2118360,186708,2118360,417025r-1059180,l1059180,xem1059180,nfc1644149,,2118360,186708,2118360,417025e" filled="f" strokecolor="#c00000" strokeweight="1.5pt">
+                <v:shape id="Arc 52" o:spid="_x0000_s1076" style="position:absolute;left:23679;top:12072;width:21183;height:8340;flip:y;visibility:visible;mso-wrap-style:square;v-text-anchor:middle" coordsize="2118360,834049" o:spt="100" o:gfxdata="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" adj="-11796480,,5400" path="m1059180,nsc1644149,,2118360,186708,2118360,417025r-1059180,l1059180,xem1059180,nfc1644149,,2118360,186708,2118360,417025e" filled="f" strokecolor="#c00000" strokeweight="1.5pt">
                   <v:stroke endarrow="open" joinstyle="miter"/>
                   <v:formulas/>
                   <v:path arrowok="t" o:connecttype="custom" o:connectlocs="1059180,0;2118360,417025" o:connectangles="0,0" textboxrect="0,0,2118360,834049"/>
@@ -5347,7 +5342,7 @@
                     </w:txbxContent>
                   </v:textbox>
                 </v:shape>
-                <v:shape id="Arc 53" o:spid="_x0000_s1081" style="position:absolute;left:9220;top:7434;width:21793;height:8623;flip:x;visibility:visible;mso-wrap-style:square;v-text-anchor:middle" coordsize="2179321,862330" o:spt="100" o:gfxdata="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" adj="-11796480,,5400" path="m1089660,nsc1691463,,2179321,193039,2179321,431165r-1089660,c1089661,287443,1089660,143722,1089660,xem1089660,nfc1691463,,2179321,193039,2179321,431165e" filled="f" strokecolor="#c00000" strokeweight="1.5pt">
+                <v:shape id="Arc 53" o:spid="_x0000_s1077" style="position:absolute;left:9220;top:7434;width:21793;height:8623;flip:x;visibility:visible;mso-wrap-style:square;v-text-anchor:middle" coordsize="2179321,862330" o:spt="100" o:gfxdata="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" adj="-11796480,,5400" path="m1089660,nsc1691463,,2179321,193039,2179321,431165r-1089660,c1089661,287443,1089660,143722,1089660,xem1089660,nfc1691463,,2179321,193039,2179321,431165e" filled="f" strokecolor="#c00000" strokeweight="1.5pt">
                   <v:stroke endarrow="open" joinstyle="miter"/>
                   <v:formulas/>
                   <v:path arrowok="t" o:connecttype="custom" o:connectlocs="1089660,0;2179321,431165" o:connectangles="0,0" textboxrect="0,0,2179321,862330"/>
@@ -5363,7 +5358,7 @@
                     </w:txbxContent>
                   </v:textbox>
                 </v:shape>
-                <v:shape id="Arc 63" o:spid="_x0000_s1082" style="position:absolute;left:9692;top:12072;width:21793;height:9062;flip:x y;visibility:visible;mso-wrap-style:square;v-text-anchor:middle" coordsize="2179320,906213" o:spt="100" o:gfxdata="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" adj="-11796480,,5400" path="m1089660,nsc1691463,,2179320,202863,2179320,453107r-1089660,l1089660,xem1089660,nfc1691463,,2179320,202863,2179320,453107e" filled="f" strokecolor="#9e0000" strokeweight="1.5pt">
+                <v:shape id="Arc 63" o:spid="_x0000_s1078" style="position:absolute;left:9692;top:12072;width:21793;height:9062;flip:x y;visibility:visible;mso-wrap-style:square;v-text-anchor:middle" coordsize="2179320,906213" o:spt="100" o:gfxdata="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" adj="-11796480,,5400" path="m1089660,nsc1691463,,2179320,202863,2179320,453107r-1089660,l1089660,xem1089660,nfc1691463,,2179320,202863,2179320,453107e" filled="f" strokecolor="#9e0000" strokeweight="1.5pt">
                   <v:stroke startarrow="open" joinstyle="miter"/>
                   <v:formulas/>
                   <v:path arrowok="t" o:connecttype="custom" o:connectlocs="1089660,0;2179320,453107" o:connectangles="0,0" textboxrect="0,0,2179320,906213"/>
@@ -5386,7 +5381,7 @@
                     </w:txbxContent>
                   </v:textbox>
                 </v:shape>
-                <v:shape id="Arc 66" o:spid="_x0000_s1083" style="position:absolute;left:6099;top:6161;width:21184;height:8338;flip:y;visibility:visible;mso-wrap-style:square;v-text-anchor:middle" coordsize="2118360,833755" o:spt="100" o:gfxdata="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" adj="-11796480,,5400" path="m1059180,nsc1644149,,2118360,186643,2118360,416878r-1059180,l1059180,xem1059180,nfc1644149,,2118360,186643,2118360,416878e" filled="f" strokecolor="#c00000" strokeweight="1.5pt">
+                <v:shape id="Arc 66" o:spid="_x0000_s1079" style="position:absolute;left:6099;top:6161;width:21184;height:8338;flip:y;visibility:visible;mso-wrap-style:square;v-text-anchor:middle" coordsize="2118360,833755" o:spt="100" o:gfxdata="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" adj="-11796480,,5400" path="m1059180,nsc1644149,,2118360,186643,2118360,416878r-1059180,l1059180,xem1059180,nfc1644149,,2118360,186643,2118360,416878e" filled="f" strokecolor="#c00000" strokeweight="1.5pt">
                   <v:stroke endarrow="open" joinstyle="miter"/>
                   <v:formulas/>
                   <v:path arrowok="t" o:connecttype="custom" o:connectlocs="1059180,0;2118360,416878" o:connectangles="0,0" textboxrect="0,0,2118360,833755"/>
@@ -5409,7 +5404,7 @@
                     </w:txbxContent>
                   </v:textbox>
                 </v:shape>
-                <v:shape id="Arc 67" o:spid="_x0000_s1084" style="position:absolute;left:27283;top:14120;width:21793;height:8623;flip:x;visibility:visible;mso-wrap-style:square;v-text-anchor:middle" coordsize="2179320,862330" o:spt="100" o:gfxdata="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" adj="-11796480,,5400" path="m1089660,nsc1691463,,2179320,193039,2179320,431165r-1089660,l1089660,xem1089660,nfc1691463,,2179320,193039,2179320,431165e" filled="f" strokecolor="#c00000" strokeweight="1.5pt">
+                <v:shape id="Arc 67" o:spid="_x0000_s1080" style="position:absolute;left:27283;top:14120;width:21793;height:8623;flip:x;visibility:visible;mso-wrap-style:square;v-text-anchor:middle" coordsize="2179320,862330" o:spt="100" o:gfxdata="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" adj="-11796480,,5400" path="m1089660,nsc1691463,,2179320,193039,2179320,431165r-1089660,l1089660,xem1089660,nfc1691463,,2179320,193039,2179320,431165e" filled="f" strokecolor="#c00000" strokeweight="1.5pt">
                   <v:stroke endarrow="open" joinstyle="miter"/>
                   <v:formulas/>
                   <v:path arrowok="t" o:connecttype="custom" o:connectlocs="1089660,0;2179320,431165" o:connectangles="0,0" textboxrect="0,0,2179320,862330"/>
@@ -5432,10 +5427,10 @@
                     </w:txbxContent>
                   </v:textbox>
                 </v:shape>
-                <v:shape id="Straight Arrow Connector 28" o:spid="_x0000_s1085" type="#_x0000_t32" style="position:absolute;left:1905;top:2122;width:6368;height:55;visibility:visible;mso-wrap-style:square" o:connectortype="straight" o:gfxdata="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" strokecolor="#9e0000" strokeweight="1pt">
+                <v:shape id="Straight Arrow Connector 28" o:spid="_x0000_s1081" type="#_x0000_t32" style="position:absolute;left:1905;top:2122;width:6368;height:55;visibility:visible;mso-wrap-style:square" o:connectortype="straight" o:gfxdata="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" strokecolor="#9e0000" strokeweight="1pt">
                   <v:stroke endarrow="open"/>
                 </v:shape>
-                <v:shape id="Text Box 29" o:spid="_x0000_s1086" type="#_x0000_t202" style="position:absolute;left:8549;top:1034;width:11040;height:2558;visibility:visible;mso-wrap-style:square;v-text-anchor:top" o:gfxdata="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" fillcolor="white [3201]" stroked="f" strokeweight=".5pt">
+                <v:shape id="Text Box 29" o:spid="_x0000_s1082" type="#_x0000_t202" style="position:absolute;left:8549;top:1034;width:11040;height:2558;visibility:visible;mso-wrap-style:square;v-text-anchor:top" o:gfxdata="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" fillcolor="white [3201]" stroked="f" strokeweight=".5pt">
                   <v:textbox>
                     <w:txbxContent>
                       <w:p>
@@ -5446,7 +5441,7 @@
                     </w:txbxContent>
                   </v:textbox>
                 </v:shape>
-                <v:shape id="Arc 68" o:spid="_x0000_s1087" style="position:absolute;left:20464;top:2047;width:12287;height:3831;rotation:180;flip:x;visibility:visible;mso-wrap-style:square;v-text-anchor:middle" coordsize="1228725,383063" o:spt="100" o:gfxdata="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" adj="-11796480,,5400" path="m999195,42231nsc1399151,142428,1252239,342280,752238,378178v-93771,6732,-191304,6504,-284741,-668c-38927,338641,-169454,133136,251243,37034l614363,191532,999195,42231xem999195,42231nfc1399151,142428,1252239,342280,752238,378178v-93771,6732,-191304,6504,-284741,-668c-38927,338641,-169454,133136,251243,37034e" filled="f" strokecolor="#9e0000" strokeweight="1.5pt">
+                <v:shape id="Arc 68" o:spid="_x0000_s1083" style="position:absolute;left:20464;top:2047;width:12287;height:3831;rotation:180;flip:x;visibility:visible;mso-wrap-style:square;v-text-anchor:middle" coordsize="1228725,383063" o:spt="100" o:gfxdata="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" adj="-11796480,,5400" path="m999195,42231nsc1399151,142428,1252239,342280,752238,378178v-93771,6732,-191304,6504,-284741,-668c-38927,338641,-169454,133136,251243,37034l614363,191532,999195,42231xem999195,42231nfc1399151,142428,1252239,342280,752238,378178v-93771,6732,-191304,6504,-284741,-668c-38927,338641,-169454,133136,251243,37034e" filled="f" strokecolor="#9e0000" strokeweight="1.5pt">
                   <v:stroke endarrow="open" joinstyle="miter"/>
                   <v:formulas/>
                   <v:path arrowok="t" o:connecttype="custom" o:connectlocs="999195,42231;752238,378178;467497,377510;251243,37034" o:connectangles="0,0,0,0" textboxrect="0,0,1228725,383063"/>
@@ -5469,7 +5464,7 @@
                     </w:txbxContent>
                   </v:textbox>
                 </v:shape>
-                <v:shape id="Text Box 30" o:spid="_x0000_s1088" type="#_x0000_t202" style="position:absolute;left:32352;top:326;width:10439;height:3919;visibility:visible;mso-wrap-style:square;v-text-anchor:top" o:gfxdata="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" filled="f" stroked="f" strokeweight=".5pt">
+                <v:shape id="Text Box 30" o:spid="_x0000_s1084" type="#_x0000_t202" style="position:absolute;left:32352;top:326;width:10439;height:3919;visibility:visible;mso-wrap-style:square;v-text-anchor:top" o:gfxdata="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" filled="f" stroked="f" strokeweight=".5pt">
                   <v:textbox inset=",0,,0">
                     <w:txbxContent>
                       <w:p>
@@ -5502,7 +5497,7 @@
                     </w:txbxContent>
                   </v:textbox>
                 </v:shape>
-                <v:shape id="Text Box 31" o:spid="_x0000_s1089" type="#_x0000_t202" style="position:absolute;left:5831;top:3632;width:10171;height:5040;visibility:visible;mso-wrap-style:square;v-text-anchor:top" o:gfxdata="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" filled="f" stroked="f" strokeweight=".5pt">
+                <v:shape id="Text Box 31" o:spid="_x0000_s1085" type="#_x0000_t202" style="position:absolute;left:5831;top:3632;width:10171;height:5040;visibility:visible;mso-wrap-style:square;v-text-anchor:top" o:gfxdata="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" filled="f" stroked="f" strokeweight=".5pt">
                   <v:textbox inset=",0,,0">
                     <w:txbxContent>
                       <w:p>
@@ -5537,7 +5532,7 @@
                     </w:txbxContent>
                   </v:textbox>
                 </v:shape>
-                <v:shape id="Text Box 31" o:spid="_x0000_s1090" type="#_x0000_t202" style="position:absolute;left:674;top:21134;width:11518;height:5036;visibility:visible;mso-wrap-style:square;v-text-anchor:top" o:gfxdata="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" filled="f" stroked="f" strokeweight=".5pt">
+                <v:shape id="Text Box 31" o:spid="_x0000_s1086" type="#_x0000_t202" style="position:absolute;left:674;top:21134;width:11518;height:5036;visibility:visible;mso-wrap-style:square;v-text-anchor:top" o:gfxdata="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" filled="f" stroked="f" strokeweight=".5pt">
                   <v:textbox inset=",0,,0">
                     <w:txbxContent>
                       <w:p>
@@ -5581,7 +5576,7 @@
                     </w:txbxContent>
                   </v:textbox>
                 </v:shape>
-                <v:shape id="Text Box 31" o:spid="_x0000_s1091" type="#_x0000_t202" style="position:absolute;left:10668;top:16710;width:12430;height:3831;visibility:visible;mso-wrap-style:square;v-text-anchor:top" o:gfxdata="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" filled="f" stroked="f" strokeweight=".5pt">
+                <v:shape id="Text Box 31" o:spid="_x0000_s1087" type="#_x0000_t202" style="position:absolute;left:10668;top:16710;width:12430;height:3831;visibility:visible;mso-wrap-style:square;v-text-anchor:top" o:gfxdata="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" filled="f" stroked="f" strokeweight=".5pt">
                   <v:textbox inset=",0,,0">
                     <w:txbxContent>
                       <w:p>
@@ -5611,7 +5606,7 @@
                     </w:txbxContent>
                   </v:textbox>
                 </v:shape>
-                <v:shape id="Text Box 31" o:spid="_x0000_s1092" type="#_x0000_t202" style="position:absolute;left:21863;top:26643;width:11512;height:2258;visibility:visible;mso-wrap-style:square;v-text-anchor:top" o:gfxdata="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" filled="f" stroked="f" strokeweight=".5pt">
+                <v:shape id="Text Box 31" o:spid="_x0000_s1088" type="#_x0000_t202" style="position:absolute;left:21863;top:26643;width:11512;height:2258;visibility:visible;mso-wrap-style:square;v-text-anchor:top" o:gfxdata="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" filled="f" stroked="f" strokeweight=".5pt">
                   <v:textbox inset=",0,,0">
                     <w:txbxContent>
                       <w:p>
@@ -5641,7 +5636,7 @@
                     </w:txbxContent>
                   </v:textbox>
                 </v:shape>
-                <v:shape id="Text Box 31" o:spid="_x0000_s1093" type="#_x0000_t202" style="position:absolute;left:15189;top:10903;width:11512;height:2258;visibility:visible;mso-wrap-style:square;v-text-anchor:top" o:gfxdata="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" filled="f" stroked="f" strokeweight=".5pt">
+                <v:shape id="Text Box 31" o:spid="_x0000_s1089" type="#_x0000_t202" style="position:absolute;left:15189;top:10903;width:11512;height:2258;visibility:visible;mso-wrap-style:square;v-text-anchor:top" o:gfxdata="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" filled="f" stroked="f" strokeweight=".5pt">
                   <v:textbox inset=",0,,0">
                     <w:txbxContent>
                       <w:p>
@@ -5671,7 +5666,7 @@
                     </w:txbxContent>
                   </v:textbox>
                 </v:shape>
-                <v:shape id="Text Box 31" o:spid="_x0000_s1094" type="#_x0000_t202" style="position:absolute;left:32843;top:16431;width:10508;height:3975;visibility:visible;mso-wrap-style:square;v-text-anchor:top" o:gfxdata="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" filled="f" stroked="f" strokeweight=".5pt">
+                <v:shape id="Text Box 31" o:spid="_x0000_s1090" type="#_x0000_t202" style="position:absolute;left:32843;top:16431;width:10508;height:3975;visibility:visible;mso-wrap-style:square;v-text-anchor:top" o:gfxdata="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" filled="f" stroked="f" strokeweight=".5pt">
                   <v:textbox inset=",0,,0">
                     <w:txbxContent>
                       <w:p>
@@ -5715,7 +5710,7 @@
                     </w:txbxContent>
                   </v:textbox>
                 </v:shape>
-                <v:shape id="Text Box 31" o:spid="_x0000_s1095" type="#_x0000_t202" style="position:absolute;left:26453;top:12087;width:11512;height:2254;visibility:visible;mso-wrap-style:square;v-text-anchor:top" o:gfxdata="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" filled="f" stroked="f" strokeweight=".5pt">
+                <v:shape id="Text Box 31" o:spid="_x0000_s1091" type="#_x0000_t202" style="position:absolute;left:26453;top:12087;width:11512;height:2254;visibility:visible;mso-wrap-style:square;v-text-anchor:top" o:gfxdata="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" filled="f" stroked="f" strokeweight=".5pt">
                   <v:textbox inset=",0,,0">
                     <w:txbxContent>
                       <w:p>
@@ -5745,7 +5740,7 @@
                     </w:txbxContent>
                   </v:textbox>
                 </v:shape>
-                <v:shape id="Text Box 31" o:spid="_x0000_s1096" type="#_x0000_t202" style="position:absolute;left:43351;top:20541;width:11513;height:5036;visibility:visible;mso-wrap-style:square;v-text-anchor:top" o:gfxdata="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" filled="f" stroked="f" strokeweight=".5pt">
+                <v:shape id="Text Box 31" o:spid="_x0000_s1092" type="#_x0000_t202" style="position:absolute;left:43351;top:20541;width:11513;height:5036;visibility:visible;mso-wrap-style:square;v-text-anchor:top" o:gfxdata="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" filled="f" stroked="f" strokeweight=".5pt">
                   <v:textbox inset=",0,,0">
                     <w:txbxContent>
                       <w:p>
@@ -5789,7 +5784,7 @@
                     </w:txbxContent>
                   </v:textbox>
                 </v:shape>
-                <v:shape id="Text Box 31" o:spid="_x0000_s1097" type="#_x0000_t202" style="position:absolute;left:35767;top:4245;width:12427;height:3829;visibility:visible;mso-wrap-style:square;v-text-anchor:top" o:gfxdata="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" filled="f" stroked="f" strokeweight=".5pt">
+                <v:shape id="Text Box 31" o:spid="_x0000_s1093" type="#_x0000_t202" style="position:absolute;left:35767;top:4245;width:12427;height:3829;visibility:visible;mso-wrap-style:square;v-text-anchor:top" o:gfxdata="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" filled="f" stroked="f" strokeweight=".5pt">
                   <v:textbox inset=",0,,0">
                     <w:txbxContent>
                       <w:p>
@@ -5819,10 +5814,10 @@
                     </w:txbxContent>
                   </v:textbox>
                 </v:shape>
-                <v:shape id="Straight Arrow Connector 23" o:spid="_x0000_s1098" type="#_x0000_t32" style="position:absolute;left:14695;top:21134;width:218;height:9509;flip:x;visibility:visible;mso-wrap-style:square" o:connectortype="straight" o:gfxdata="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" strokecolor="#00b050" strokeweight="1pt">
+                <v:shape id="Straight Arrow Connector 23" o:spid="_x0000_s1094" type="#_x0000_t32" style="position:absolute;left:14695;top:21134;width:218;height:9509;flip:x;visibility:visible;mso-wrap-style:square" o:connectortype="straight" o:gfxdata="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" strokecolor="#00b050" strokeweight="1pt">
                   <v:stroke dashstyle="dash" endarrow="open"/>
                 </v:shape>
-                <v:shape id="Text Box 40" o:spid="_x0000_s1099" type="#_x0000_t202" style="position:absolute;left:14695;top:28901;width:14571;height:2232;visibility:visible;mso-wrap-style:square;v-text-anchor:top" o:gfxdata="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" filled="f" stroked="f" strokeweight=".5pt">
+                <v:shape id="Text Box 40" o:spid="_x0000_s1095" type="#_x0000_t202" style="position:absolute;left:14695;top:28901;width:14571;height:2232;visibility:visible;mso-wrap-style:square;v-text-anchor:top" o:gfxdata="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" filled="f" stroked="f" strokeweight=".5pt">
                   <v:textbox inset=",0,,0">
                     <w:txbxContent>
                       <w:p>
@@ -5841,10 +5836,10 @@
                     </w:txbxContent>
                   </v:textbox>
                 </v:shape>
-                <v:shape id="Straight Arrow Connector 72" o:spid="_x0000_s1100" type="#_x0000_t32" style="position:absolute;left:41966;top:5319;width:11755;height:3353;flip:y;visibility:visible;mso-wrap-style:square" o:connectortype="straight" o:gfxdata="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" strokecolor="red" strokeweight="1pt">
+                <v:shape id="Straight Arrow Connector 72" o:spid="_x0000_s1096" type="#_x0000_t32" style="position:absolute;left:41966;top:5319;width:11755;height:3353;flip:y;visibility:visible;mso-wrap-style:square" o:connectortype="straight" o:gfxdata="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" strokecolor="red" strokeweight="1pt">
                   <v:stroke dashstyle="dash" endarrow="open"/>
                 </v:shape>
-                <v:shape id="Text Box 40" o:spid="_x0000_s1101" type="#_x0000_t202" style="position:absolute;left:45250;top:689;width:8471;height:4111;visibility:visible;mso-wrap-style:square;v-text-anchor:top" o:gfxdata="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" filled="f" stroked="f" strokeweight=".5pt">
+                <v:shape id="Text Box 40" o:spid="_x0000_s1097" type="#_x0000_t202" style="position:absolute;left:45250;top:689;width:8471;height:4111;visibility:visible;mso-wrap-style:square;v-text-anchor:top" o:gfxdata="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" filled="f" stroked="f" strokeweight=".5pt">
                   <v:textbox inset=",0,,0">
                     <w:txbxContent>
                       <w:p>
@@ -5881,7 +5876,6 @@
         <w:pageBreakBefore/>
       </w:pPr>
       <w:r>
-        <w:lastRenderedPageBreak/>
         <w:t>Application State Machine State Diagram</w:t>
       </w:r>
     </w:p>
@@ -7836,12 +7830,12 @@
           </mc:Choice>
           <mc:Fallback>
             <w:pict>
-              <v:group id="Canvas 104" o:spid="_x0000_s1102" editas="canvas" style="width:6in;height:551.15pt;mso-position-horizontal-relative:char;mso-position-vertical-relative:line" coordsize="54864,69989" o:gfxdata="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">
-                <v:shape id="_x0000_s1103" type="#_x0000_t75" style="position:absolute;width:54864;height:69989;visibility:visible;mso-wrap-style:square" stroked="t" strokecolor="black [3213]">
+              <v:group id="Canvas 104" o:spid="_x0000_s1098" editas="canvas" style="width:6in;height:551.15pt;mso-position-horizontal-relative:char;mso-position-vertical-relative:line" coordsize="54864,69989" o:gfxdata="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">
+                <v:shape id="_x0000_s1099" type="#_x0000_t75" style="position:absolute;width:54864;height:69989;visibility:visible;mso-wrap-style:square" stroked="t" strokecolor="black [3213]">
                   <v:fill o:detectmouseclick="t"/>
                   <v:path o:connecttype="none"/>
                 </v:shape>
-                <v:oval id="Oval 41" o:spid="_x0000_s1104" style="position:absolute;left:19340;top:8726;width:13411;height:4496;visibility:visible;mso-wrap-style:square;v-text-anchor:middle" o:gfxdata="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" filled="f" strokecolor="black [3213]" strokeweight="2.25pt">
+                <v:oval id="Oval 41" o:spid="_x0000_s1100" style="position:absolute;left:19340;top:8726;width:13411;height:4496;visibility:visible;mso-wrap-style:square;v-text-anchor:middle" o:gfxdata="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" filled="f" strokecolor="black [3213]" strokeweight="2.25pt">
                   <v:textbox inset="0,,0">
                     <w:txbxContent>
                       <w:p>
@@ -7863,7 +7857,7 @@
                     </w:txbxContent>
                   </v:textbox>
                 </v:oval>
-                <v:oval id="Oval 43" o:spid="_x0000_s1105" style="position:absolute;left:36519;top:15264;width:13411;height:4496;visibility:visible;mso-wrap-style:square;v-text-anchor:middle" o:gfxdata="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" filled="f" strokecolor="black [3213]" strokeweight="2.25pt">
+                <v:oval id="Oval 43" o:spid="_x0000_s1101" style="position:absolute;left:36519;top:15264;width:13411;height:4496;visibility:visible;mso-wrap-style:square;v-text-anchor:middle" o:gfxdata="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" filled="f" strokecolor="black [3213]" strokeweight="2.25pt">
                   <v:textbox inset="0,,0">
                     <w:txbxContent>
                       <w:p>
@@ -7886,7 +7880,7 @@
                     </w:txbxContent>
                   </v:textbox>
                 </v:oval>
-                <v:oval id="Oval 44" o:spid="_x0000_s1106" style="position:absolute;left:1502;top:15173;width:13411;height:4495;visibility:visible;mso-wrap-style:square;v-text-anchor:middle" o:gfxdata="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" filled="f" strokecolor="black [3213]" strokeweight="2.25pt">
+                <v:oval id="Oval 44" o:spid="_x0000_s1102" style="position:absolute;left:1502;top:15173;width:13411;height:4495;visibility:visible;mso-wrap-style:square;v-text-anchor:middle" o:gfxdata="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" filled="f" strokecolor="black [3213]" strokeweight="2.25pt">
                   <v:textbox inset="0,,0">
                     <w:txbxContent>
                       <w:p>
@@ -7909,7 +7903,7 @@
                     </w:txbxContent>
                   </v:textbox>
                 </v:oval>
-                <v:shape id="Arc 83" o:spid="_x0000_s1107" style="position:absolute;left:8273;top:10792;width:21793;height:8623;flip:x;visibility:visible;mso-wrap-style:square;v-text-anchor:middle" coordsize="2179321,862330" o:spt="100" o:gfxdata="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" adj="-11796480,,5400" path="m1089660,nsc1691463,,2179321,193039,2179321,431165r-1089660,c1089661,287443,1089660,143722,1089660,xem1089660,nfc1691463,,2179321,193039,2179321,431165e" filled="f" strokecolor="#00b050" strokeweight="1.5pt">
+                <v:shape id="Arc 83" o:spid="_x0000_s1103" style="position:absolute;left:8273;top:10792;width:21793;height:8623;flip:x;visibility:visible;mso-wrap-style:square;v-text-anchor:middle" coordsize="2179321,862330" o:spt="100" o:gfxdata="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" adj="-11796480,,5400" path="m1089660,nsc1691463,,2179321,193039,2179321,431165r-1089660,c1089661,287443,1089660,143722,1089660,xem1089660,nfc1691463,,2179321,193039,2179321,431165e" filled="f" strokecolor="#00b050" strokeweight="1.5pt">
                   <v:stroke endarrow="open" joinstyle="miter"/>
                   <v:formulas/>
                   <v:path arrowok="t" o:connecttype="custom" o:connectlocs="1089660,0;2179321,431165" o:connectangles="0,0" textboxrect="0,0,2179321,862330"/>
@@ -7925,16 +7919,16 @@
                     </w:txbxContent>
                   </v:textbox>
                 </v:shape>
-                <v:shape id="Straight Arrow Connector 105" o:spid="_x0000_s1108" type="#_x0000_t32" style="position:absolute;left:1800;top:1800;width:6362;height:50;visibility:visible;mso-wrap-style:square" o:connectortype="straight" o:gfxdata="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" strokecolor="#9e0000" strokeweight="1pt">
+                <v:shape id="Straight Arrow Connector 105" o:spid="_x0000_s1104" type="#_x0000_t32" style="position:absolute;left:1800;top:1800;width:6362;height:50;visibility:visible;mso-wrap-style:square" o:connectortype="straight" o:gfxdata="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" strokecolor="#9e0000" strokeweight="1pt">
                   <v:stroke endarrow="open"/>
                 </v:shape>
-                <v:shape id="Straight Arrow Connector 106" o:spid="_x0000_s1109" type="#_x0000_t32" style="position:absolute;left:1800;top:3922;width:6362;height:51;visibility:visible;mso-wrap-style:square" o:connectortype="straight" o:gfxdata="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" strokecolor="#00b050" strokeweight="1pt">
+                <v:shape id="Straight Arrow Connector 106" o:spid="_x0000_s1105" type="#_x0000_t32" style="position:absolute;left:1800;top:3922;width:6362;height:51;visibility:visible;mso-wrap-style:square" o:connectortype="straight" o:gfxdata="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" strokecolor="#00b050" strokeweight="1pt">
                   <v:stroke endarrow="open"/>
                 </v:shape>
-                <v:shape id="Straight Arrow Connector 107" o:spid="_x0000_s1110" type="#_x0000_t32" style="position:absolute;left:1910;top:6045;width:6363;height:51;visibility:visible;mso-wrap-style:square" o:connectortype="straight" o:gfxdata="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" strokecolor="red" strokeweight="1pt">
+                <v:shape id="Straight Arrow Connector 107" o:spid="_x0000_s1106" type="#_x0000_t32" style="position:absolute;left:1910;top:6045;width:6363;height:51;visibility:visible;mso-wrap-style:square" o:connectortype="straight" o:gfxdata="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" strokecolor="red" strokeweight="1pt">
                   <v:stroke endarrow="open"/>
                 </v:shape>
-                <v:shape id="Text Box 88" o:spid="_x0000_s1111" type="#_x0000_t202" style="position:absolute;left:10052;top:716;width:11036;height:2553;visibility:visible;mso-wrap-style:square;v-text-anchor:top" o:gfxdata="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" filled="f" stroked="f" strokeweight=".5pt">
+                <v:shape id="Text Box 88" o:spid="_x0000_s1107" type="#_x0000_t202" style="position:absolute;left:10052;top:716;width:11036;height:2553;visibility:visible;mso-wrap-style:square;v-text-anchor:top" o:gfxdata="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" filled="f" stroked="f" strokeweight=".5pt">
                   <v:textbox>
                     <w:txbxContent>
                       <w:p>
@@ -7954,7 +7948,7 @@
                     </w:txbxContent>
                   </v:textbox>
                 </v:shape>
-                <v:shape id="Text Box 88" o:spid="_x0000_s1112" type="#_x0000_t202" style="position:absolute;left:10052;top:4793;width:15945;height:2552;visibility:visible;mso-wrap-style:square;v-text-anchor:top" o:gfxdata="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" filled="f" stroked="f" strokeweight=".5pt">
+                <v:shape id="Text Box 88" o:spid="_x0000_s1108" type="#_x0000_t202" style="position:absolute;left:10052;top:4793;width:15945;height:2552;visibility:visible;mso-wrap-style:square;v-text-anchor:top" o:gfxdata="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" filled="f" stroked="f" strokeweight=".5pt">
                   <v:textbox>
                     <w:txbxContent>
                       <w:p>
@@ -7974,7 +7968,7 @@
                     </w:txbxContent>
                   </v:textbox>
                 </v:shape>
-                <v:shape id="Text Box 88" o:spid="_x0000_s1113" type="#_x0000_t202" style="position:absolute;left:10052;top:2779;width:14314;height:2553;visibility:visible;mso-wrap-style:square;v-text-anchor:top" o:gfxdata="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" filled="f" stroked="f" strokeweight=".5pt">
+                <v:shape id="Text Box 88" o:spid="_x0000_s1109" type="#_x0000_t202" style="position:absolute;left:10052;top:2779;width:14314;height:2553;visibility:visible;mso-wrap-style:square;v-text-anchor:top" o:gfxdata="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" filled="f" stroked="f" strokeweight=".5pt">
                   <v:textbox>
                     <w:txbxContent>
                       <w:p>
@@ -7994,7 +7988,7 @@
                     </w:txbxContent>
                   </v:textbox>
                 </v:shape>
-                <v:oval id="Oval 114" o:spid="_x0000_s1114" style="position:absolute;left:19340;top:22256;width:13411;height:4489;visibility:visible;mso-wrap-style:square;v-text-anchor:middle" o:gfxdata="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" filled="f" strokecolor="black [3213]" strokeweight="2.25pt">
+                <v:oval id="Oval 114" o:spid="_x0000_s1110" style="position:absolute;left:19340;top:22256;width:13411;height:4489;visibility:visible;mso-wrap-style:square;v-text-anchor:middle" o:gfxdata="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" filled="f" strokecolor="black [3213]" strokeweight="2.25pt">
                   <v:textbox inset="0,,0">
                     <w:txbxContent>
                       <w:p>
@@ -8018,7 +8012,7 @@
                     </w:txbxContent>
                   </v:textbox>
                 </v:oval>
-                <v:shape id="Arc 113" o:spid="_x0000_s1115" style="position:absolute;left:2993;top:14476;width:4413;height:12357;rotation:180;flip:x y;visibility:visible;mso-wrap-style:square;v-text-anchor:middle" coordsize="441258,1235663" o:spt="100" o:gfxdata="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" adj="-11796480,,5400" path="m439171,533046nsc445947,670014,436120,809389,411261,928866,315029,1391376,68604,1315695,10456,805773,-2616,691140,-3449,568311,8060,452371l220629,617832,439171,533046xem439171,533046nfc445947,670014,436120,809389,411261,928866,315029,1391376,68604,1315695,10456,805773,-2616,691140,-3449,568311,8060,452371e" filled="f" strokecolor="#9e0000" strokeweight="1.5pt">
+                <v:shape id="Arc 113" o:spid="_x0000_s1111" style="position:absolute;left:2993;top:14476;width:4413;height:12357;rotation:180;flip:x y;visibility:visible;mso-wrap-style:square;v-text-anchor:middle" coordsize="441258,1235663" o:spt="100" o:gfxdata="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" adj="-11796480,,5400" path="m439171,533046nsc445947,670014,436120,809389,411261,928866,315029,1391376,68604,1315695,10456,805773,-2616,691140,-3449,568311,8060,452371l220629,617832,439171,533046xem439171,533046nfc445947,670014,436120,809389,411261,928866,315029,1391376,68604,1315695,10456,805773,-2616,691140,-3449,568311,8060,452371e" filled="f" strokecolor="#9e0000" strokeweight="1.5pt">
                   <v:stroke endarrow="open" joinstyle="miter"/>
                   <v:formulas/>
                   <v:path arrowok="t" o:connecttype="custom" o:connectlocs="439171,533046;411261,928866;10456,805773;8060,452371" o:connectangles="0,0,0,0" textboxrect="0,0,441258,1235663"/>
@@ -8041,7 +8035,7 @@
                     </w:txbxContent>
                   </v:textbox>
                 </v:shape>
-                <v:shape id="Arc 117" o:spid="_x0000_s1116" style="position:absolute;left:22167;top:15861;width:21184;height:8338;flip:y;visibility:visible;mso-wrap-style:square;v-text-anchor:middle" coordsize="2118360,833755" o:spt="100" o:gfxdata="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" adj="-11796480,,5400" path="m1059180,nsc1644149,,2118360,186643,2118360,416878r-1059180,l1059180,xem1059180,nfc1644149,,2118360,186643,2118360,416878e" filled="f" strokecolor="red" strokeweight="1.5pt">
+                <v:shape id="Arc 117" o:spid="_x0000_s1112" style="position:absolute;left:22167;top:15861;width:21184;height:8338;flip:y;visibility:visible;mso-wrap-style:square;v-text-anchor:middle" coordsize="2118360,833755" o:spt="100" o:gfxdata="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" adj="-11796480,,5400" path="m1059180,nsc1644149,,2118360,186643,2118360,416878r-1059180,l1059180,xem1059180,nfc1644149,,2118360,186643,2118360,416878e" filled="f" strokecolor="red" strokeweight="1.5pt">
                   <v:stroke startarrow="open" joinstyle="miter"/>
                   <v:formulas/>
                   <v:path arrowok="t" o:connecttype="custom" o:connectlocs="1059180,0;2118360,416878" o:connectangles="0,0" textboxrect="0,0,2118360,833755"/>
@@ -8064,10 +8058,10 @@
                     </w:txbxContent>
                   </v:textbox>
                 </v:shape>
-                <v:shape id="Straight Arrow Connector 45" o:spid="_x0000_s1117" type="#_x0000_t32" style="position:absolute;left:15189;top:17580;width:21330;height:218;visibility:visible;mso-wrap-style:square" o:connectortype="straight" o:gfxdata="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" strokecolor="#c00000" strokeweight="1.5pt">
+                <v:shape id="Straight Arrow Connector 45" o:spid="_x0000_s1113" type="#_x0000_t32" style="position:absolute;left:15189;top:17580;width:21330;height:218;visibility:visible;mso-wrap-style:square" o:connectortype="straight" o:gfxdata="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" strokecolor="#c00000" strokeweight="1.5pt">
                   <v:stroke endarrow="open"/>
                 </v:shape>
-                <v:shape id="Arc 118" o:spid="_x0000_s1118" style="position:absolute;left:8658;top:14475;width:21793;height:9932;flip:x y;visibility:visible;mso-wrap-style:square;v-text-anchor:middle" coordsize="2179320,993241" o:spt="100" o:gfxdata="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" adj="-11796480,,5400" path="m1089660,nsc1691463,,2179320,222345,2179320,496621r-1089660,l1089660,xem1089660,nfc1691463,,2179320,222345,2179320,496621e" filled="f" strokecolor="#00b050" strokeweight="1.5pt">
+                <v:shape id="Arc 118" o:spid="_x0000_s1114" style="position:absolute;left:8658;top:14475;width:21793;height:9932;flip:x y;visibility:visible;mso-wrap-style:square;v-text-anchor:middle" coordsize="2179320,993241" o:spt="100" o:gfxdata="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" adj="-11796480,,5400" path="m1089660,nsc1691463,,2179320,222345,2179320,496621r-1089660,l1089660,xem1089660,nfc1691463,,2179320,222345,2179320,496621e" filled="f" strokecolor="#00b050" strokeweight="1.5pt">
                   <v:stroke endarrow="open" joinstyle="miter"/>
                   <v:formulas/>
                   <v:path arrowok="t" o:connecttype="custom" o:connectlocs="1089660,0;2179320,496621" o:connectangles="0,0" textboxrect="0,0,2179320,993241"/>
@@ -8090,7 +8084,7 @@
                     </w:txbxContent>
                   </v:textbox>
                 </v:shape>
-                <v:oval id="Oval 119" o:spid="_x0000_s1119" style="position:absolute;left:1889;top:28633;width:13412;height:4489;visibility:visible;mso-wrap-style:square;v-text-anchor:middle" o:gfxdata="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" filled="f" strokecolor="black [3213]" strokeweight="2.25pt">
+                <v:oval id="Oval 119" o:spid="_x0000_s1115" style="position:absolute;left:1889;top:28633;width:13412;height:4489;visibility:visible;mso-wrap-style:square;v-text-anchor:middle" o:gfxdata="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" filled="f" strokecolor="black [3213]" strokeweight="2.25pt">
                   <v:textbox inset="0,,0">
                     <w:txbxContent>
                       <w:p>
@@ -8114,7 +8108,7 @@
                     </w:txbxContent>
                   </v:textbox>
                 </v:oval>
-                <v:oval id="Oval 120" o:spid="_x0000_s1120" style="position:absolute;left:37590;top:29322;width:13411;height:4490;visibility:visible;mso-wrap-style:square;v-text-anchor:middle" o:gfxdata="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" filled="f" strokecolor="black [3213]" strokeweight="2.25pt">
+                <v:oval id="Oval 120" o:spid="_x0000_s1116" style="position:absolute;left:37590;top:29322;width:13411;height:4490;visibility:visible;mso-wrap-style:square;v-text-anchor:middle" o:gfxdata="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" filled="f" strokecolor="black [3213]" strokeweight="2.25pt">
                   <v:textbox inset="0,,0">
                     <w:txbxContent>
                       <w:p>
@@ -8138,7 +8132,7 @@
                     </w:txbxContent>
                   </v:textbox>
                 </v:oval>
-                <v:shape id="Arc 121" o:spid="_x0000_s1121" style="position:absolute;left:4814;top:22646;width:21183;height:8331;flip:y;visibility:visible;mso-wrap-style:square;v-text-anchor:middle" coordsize="2118360,833120" o:spt="100" o:gfxdata="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" adj="-11796480,,5400" path="m1059180,nsc1644149,,2118360,186500,2118360,416560r-1059180,l1059180,xem1059180,nfc1644149,,2118360,186500,2118360,416560e" filled="f" strokecolor="#00b050" strokeweight="1.5pt">
+                <v:shape id="Arc 121" o:spid="_x0000_s1117" style="position:absolute;left:4814;top:22646;width:21183;height:8331;flip:y;visibility:visible;mso-wrap-style:square;v-text-anchor:middle" coordsize="2118360,833120" o:spt="100" o:gfxdata="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" adj="-11796480,,5400" path="m1059180,nsc1644149,,2118360,186500,2118360,416560r-1059180,l1059180,xem1059180,nfc1644149,,2118360,186500,2118360,416560e" filled="f" strokecolor="#00b050" strokeweight="1.5pt">
                   <v:stroke startarrow="open" joinstyle="miter"/>
                   <v:formulas/>
                   <v:path arrowok="t" o:connecttype="custom" o:connectlocs="1059180,0;2118360,416560" o:connectangles="0,0" textboxrect="0,0,2118360,833120"/>
@@ -8161,7 +8155,7 @@
                     </w:txbxContent>
                   </v:textbox>
                 </v:shape>
-                <v:shape id="Arc 123" o:spid="_x0000_s1122" style="position:absolute;left:26813;top:21713;width:21793;height:9932;flip:x y;visibility:visible;mso-wrap-style:square;v-text-anchor:middle" coordsize="2179320,993140" o:spt="100" o:gfxdata="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" adj="-11796480,,5400" path="m1089660,nsc1691463,,2179320,222322,2179320,496570r-1089660,l1089660,xem1089660,nfc1691463,,2179320,222322,2179320,496570e" filled="f" strokecolor="#00b050" strokeweight="1.5pt">
+                <v:shape id="Arc 123" o:spid="_x0000_s1118" style="position:absolute;left:26813;top:21713;width:21793;height:9932;flip:x y;visibility:visible;mso-wrap-style:square;v-text-anchor:middle" coordsize="2179320,993140" o:spt="100" o:gfxdata="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" adj="-11796480,,5400" path="m1089660,nsc1691463,,2179320,222322,2179320,496570r-1089660,l1089660,xem1089660,nfc1691463,,2179320,222322,2179320,496570e" filled="f" strokecolor="#00b050" strokeweight="1.5pt">
                   <v:stroke startarrow="open" joinstyle="miter"/>
                   <v:formulas/>
                   <v:path arrowok="t" o:connecttype="custom" o:connectlocs="1089660,0;2179320,496570" o:connectangles="0,0" textboxrect="0,0,2179320,993140"/>
@@ -8184,7 +8178,7 @@
                     </w:txbxContent>
                   </v:textbox>
                 </v:shape>
-                <v:shape id="Text Box 31" o:spid="_x0000_s1123" type="#_x0000_t202" style="position:absolute;left:6913;top:9399;width:12427;height:3823;visibility:visible;mso-wrap-style:square;v-text-anchor:top" o:gfxdata="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" filled="f" stroked="f" strokeweight=".5pt">
+                <v:shape id="Text Box 31" o:spid="_x0000_s1119" type="#_x0000_t202" style="position:absolute;left:6913;top:9399;width:12427;height:3823;visibility:visible;mso-wrap-style:square;v-text-anchor:top" o:gfxdata="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" filled="f" stroked="f" strokeweight=".5pt">
                   <v:textbox inset=",0,,0">
                     <w:txbxContent>
                       <w:p>
@@ -8204,7 +8198,7 @@
                     </w:txbxContent>
                   </v:textbox>
                 </v:shape>
-                <v:shape id="Text Box 31" o:spid="_x0000_s1124" type="#_x0000_t202" style="position:absolute;left:19170;top:15342;width:12427;height:3816;visibility:visible;mso-wrap-style:square;v-text-anchor:top" o:gfxdata="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" filled="f" stroked="f" strokeweight=".5pt">
+                <v:shape id="Text Box 31" o:spid="_x0000_s1120" type="#_x0000_t202" style="position:absolute;left:19170;top:15342;width:12427;height:3816;visibility:visible;mso-wrap-style:square;v-text-anchor:top" o:gfxdata="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" filled="f" stroked="f" strokeweight=".5pt">
                   <v:textbox inset=",0,,0">
                     <w:txbxContent>
                       <w:p>
@@ -8224,7 +8218,7 @@
                     </w:txbxContent>
                   </v:textbox>
                 </v:shape>
-                <v:shape id="Text Box 31" o:spid="_x0000_s1125" type="#_x0000_t202" style="position:absolute;left:5943;top:24197;width:12427;height:3810;visibility:visible;mso-wrap-style:square;v-text-anchor:top" o:gfxdata="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" filled="f" stroked="f" strokeweight=".5pt">
+                <v:shape id="Text Box 31" o:spid="_x0000_s1121" type="#_x0000_t202" style="position:absolute;left:5943;top:24197;width:12427;height:3810;visibility:visible;mso-wrap-style:square;v-text-anchor:top" o:gfxdata="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" filled="f" stroked="f" strokeweight=".5pt">
                   <v:textbox inset=",0,,0">
                     <w:txbxContent>
                       <w:p>
@@ -8273,7 +8267,7 @@
                     </w:txbxContent>
                   </v:textbox>
                 </v:shape>
-                <v:shape id="Text Box 31" o:spid="_x0000_s1126" type="#_x0000_t202" style="position:absolute;left:10807;top:19905;width:12427;height:3810;visibility:visible;mso-wrap-style:square;v-text-anchor:top" o:gfxdata="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" filled="f" stroked="f" strokeweight=".5pt">
+                <v:shape id="Text Box 31" o:spid="_x0000_s1122" type="#_x0000_t202" style="position:absolute;left:10807;top:19905;width:12427;height:3810;visibility:visible;mso-wrap-style:square;v-text-anchor:top" o:gfxdata="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" filled="f" stroked="f" strokeweight=".5pt">
                   <v:textbox inset=",0,,0">
                     <w:txbxContent>
                       <w:p>
@@ -8322,7 +8316,7 @@
                     </w:txbxContent>
                   </v:textbox>
                 </v:shape>
-                <v:shape id="Text Box 31" o:spid="_x0000_s1127" type="#_x0000_t202" style="position:absolute;left:16338;top:30647;width:12427;height:3803;visibility:visible;mso-wrap-style:square;v-text-anchor:top" o:gfxdata="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" filled="f" stroked="f" strokeweight=".5pt">
+                <v:shape id="Text Box 31" o:spid="_x0000_s1123" type="#_x0000_t202" style="position:absolute;left:16338;top:30647;width:12427;height:3803;visibility:visible;mso-wrap-style:square;v-text-anchor:top" o:gfxdata="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" filled="f" stroked="f" strokeweight=".5pt">
                   <v:textbox inset=",0,,0">
                     <w:txbxContent>
                       <w:p>
@@ -8352,7 +8346,7 @@
                     </w:txbxContent>
                   </v:textbox>
                 </v:shape>
-                <v:shape id="Text Box 31" o:spid="_x0000_s1128" type="#_x0000_t202" style="position:absolute;left:28765;top:26833;width:12427;height:3797;visibility:visible;mso-wrap-style:square;v-text-anchor:top" o:gfxdata="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" filled="f" stroked="f" strokeweight=".5pt">
+                <v:shape id="Text Box 31" o:spid="_x0000_s1124" type="#_x0000_t202" style="position:absolute;left:28765;top:26833;width:12427;height:3797;visibility:visible;mso-wrap-style:square;v-text-anchor:top" o:gfxdata="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" filled="f" stroked="f" strokeweight=".5pt">
                   <v:textbox inset=",0,,0">
                     <w:txbxContent>
                       <w:p>
@@ -8392,7 +8386,7 @@
                     </w:txbxContent>
                   </v:textbox>
                 </v:shape>
-                <v:oval id="Oval 100" o:spid="_x0000_s1129" style="position:absolute;left:1655;top:36416;width:13411;height:4483;visibility:visible;mso-wrap-style:square;v-text-anchor:middle" o:gfxdata="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" filled="f" strokecolor="black [3213]" strokeweight="2.25pt">
+                <v:oval id="Oval 100" o:spid="_x0000_s1125" style="position:absolute;left:1655;top:36416;width:13411;height:4483;visibility:visible;mso-wrap-style:square;v-text-anchor:middle" o:gfxdata="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" filled="f" strokecolor="black [3213]" strokeweight="2.25pt">
                   <v:textbox inset="0,,0">
                     <w:txbxContent>
                       <w:p>
@@ -8416,7 +8410,7 @@
                     </w:txbxContent>
                   </v:textbox>
                 </v:oval>
-                <v:oval id="Oval 101" o:spid="_x0000_s1130" style="position:absolute;left:19870;top:36491;width:13411;height:4483;visibility:visible;mso-wrap-style:square;v-text-anchor:middle" o:gfxdata="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" filled="f" strokecolor="black [3213]" strokeweight="2.25pt">
+                <v:oval id="Oval 101" o:spid="_x0000_s1126" style="position:absolute;left:19870;top:36491;width:13411;height:4483;visibility:visible;mso-wrap-style:square;v-text-anchor:middle" o:gfxdata="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" filled="f" strokecolor="black [3213]" strokeweight="2.25pt">
                   <v:textbox inset="0,,0">
                     <w:txbxContent>
                       <w:p>
@@ -8440,7 +8434,7 @@
                     </w:txbxContent>
                   </v:textbox>
                 </v:oval>
-                <v:oval id="Oval 102" o:spid="_x0000_s1131" style="position:absolute;left:38430;top:36512;width:13411;height:4483;visibility:visible;mso-wrap-style:square;v-text-anchor:middle" o:gfxdata="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" filled="f" strokecolor="black [3213]" strokeweight="2.25pt">
+                <v:oval id="Oval 102" o:spid="_x0000_s1127" style="position:absolute;left:38430;top:36512;width:13411;height:4483;visibility:visible;mso-wrap-style:square;v-text-anchor:middle" o:gfxdata="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" filled="f" strokecolor="black [3213]" strokeweight="2.25pt">
                   <v:textbox inset="0,,0">
                     <w:txbxContent>
                       <w:p>
@@ -8464,7 +8458,7 @@
                     </w:txbxContent>
                   </v:textbox>
                 </v:oval>
-                <v:oval id="Oval 103" o:spid="_x0000_s1132" style="position:absolute;left:1539;top:44580;width:13411;height:4483;visibility:visible;mso-wrap-style:square;v-text-anchor:middle" o:gfxdata="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" filled="f" strokecolor="black [3213]" strokeweight="2.25pt">
+                <v:oval id="Oval 103" o:spid="_x0000_s1128" style="position:absolute;left:1539;top:44580;width:13411;height:4483;visibility:visible;mso-wrap-style:square;v-text-anchor:middle" o:gfxdata="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" filled="f" strokecolor="black [3213]" strokeweight="2.25pt">
                   <v:textbox inset="0,,0">
                     <w:txbxContent>
                       <w:p>
@@ -8488,7 +8482,7 @@
                     </w:txbxContent>
                   </v:textbox>
                 </v:oval>
-                <v:oval id="Oval 109" o:spid="_x0000_s1133" style="position:absolute;left:20548;top:44580;width:13412;height:4483;visibility:visible;mso-wrap-style:square;v-text-anchor:middle" o:gfxdata="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" filled="f" strokecolor="black [3213]" strokeweight="2.25pt">
+                <v:oval id="Oval 109" o:spid="_x0000_s1129" style="position:absolute;left:20548;top:44580;width:13412;height:4483;visibility:visible;mso-wrap-style:square;v-text-anchor:middle" o:gfxdata="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" filled="f" strokecolor="black [3213]" strokeweight="2.25pt">
                   <v:textbox inset="0,,0">
                     <w:txbxContent>
                       <w:p>
@@ -8512,7 +8506,7 @@
                     </w:txbxContent>
                   </v:textbox>
                 </v:oval>
-                <v:oval id="Oval 110" o:spid="_x0000_s1134" style="position:absolute;left:38430;top:44483;width:13411;height:4483;visibility:visible;mso-wrap-style:square;v-text-anchor:middle" o:gfxdata="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" filled="f" strokecolor="black [3213]" strokeweight="2.25pt">
+                <v:oval id="Oval 110" o:spid="_x0000_s1130" style="position:absolute;left:38430;top:44483;width:13411;height:4483;visibility:visible;mso-wrap-style:square;v-text-anchor:middle" o:gfxdata="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" filled="f" strokecolor="black [3213]" strokeweight="2.25pt">
                   <v:textbox inset="0,,0">
                     <w:txbxContent>
                       <w:p>
@@ -8536,7 +8530,7 @@
                     </w:txbxContent>
                   </v:textbox>
                 </v:oval>
-                <v:oval id="Oval 115" o:spid="_x0000_s1135" style="position:absolute;left:20548;top:52230;width:13412;height:4483;visibility:visible;mso-wrap-style:square;v-text-anchor:middle" o:gfxdata="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" filled="f" strokecolor="black [3213]" strokeweight="2.25pt">
+                <v:oval id="Oval 115" o:spid="_x0000_s1131" style="position:absolute;left:20548;top:52230;width:13412;height:4483;visibility:visible;mso-wrap-style:square;v-text-anchor:middle" o:gfxdata="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" filled="f" strokecolor="black [3213]" strokeweight="2.25pt">
                   <v:textbox inset="0,,0">
                     <w:txbxContent>
                       <w:p>
@@ -8612,7 +8606,6 @@
         <w:pStyle w:val="Level2"/>
       </w:pPr>
       <w:r>
-        <w:lastRenderedPageBreak/>
         <w:t>COMPLETE:   All six faces have been captured, and we seem to have valid color.</w:t>
       </w:r>
     </w:p>

</xml_diff>

<commit_message>
A number of bug fixes.  Now full functionalty as before the major refactoring effort is restored.
</commit_message>
<xml_diff>
--- a/Rubik Solver/docs/Design.docx
+++ b/Rubik Solver/docs/Design.docx
@@ -54,6 +54,9 @@
         <w:t>TwoPhase</w:t>
       </w:r>
       <w:proofErr w:type="spellEnd"/>
+      <w:r>
+        <w:t>[]</w:t>
+      </w:r>
       <w:r>
         <w:t xml:space="preserve"> Rubik Cube Logic solution is called. </w:t>
       </w:r>
@@ -313,6 +316,27 @@
       <w:r>
         <w:t>Face Recognition</w:t>
       </w:r>
+    </w:p>
+    <w:p>
+      <w:pPr>
+        <w:pStyle w:val="Heading2"/>
+      </w:pPr>
+      <w:r>
+        <w:t>3D Pose E</w:t>
+      </w:r>
+      <w:r>
+        <w:t>stimation</w:t>
+      </w:r>
+    </w:p>
+    <w:p>
+      <w:pPr>
+        <w:pStyle w:val="Level2"/>
+      </w:pPr>
+      <w:proofErr w:type="gramStart"/>
+      <w:r>
+        <w:t>2D to 3D reconstruction.</w:t>
+      </w:r>
+      <w:proofErr w:type="gramEnd"/>
     </w:p>
     <w:p>
       <w:pPr>

</xml_diff>

<commit_message>
Initial implementation of cube location using OpenCV Pose Estimator, but not yet intgrated and operational: needs intrinsic camera calibration data.
</commit_message>
<xml_diff>
--- a/Rubik Solver/docs/Design.docx
+++ b/Rubik Solver/docs/Design.docx
@@ -11,6 +11,27 @@
           <w:sz w:val="40"/>
         </w:rPr>
       </w:pPr>
+      <w:r>
+        <w:rPr>
+          <w:b/>
+          <w:sz w:val="40"/>
+        </w:rPr>
+        <w:softHyphen/>
+      </w:r>
+      <w:r>
+        <w:rPr>
+          <w:b/>
+          <w:sz w:val="40"/>
+        </w:rPr>
+        <w:softHyphen/>
+      </w:r>
+      <w:r>
+        <w:rPr>
+          <w:b/>
+          <w:sz w:val="40"/>
+        </w:rPr>
+        <w:softHyphen/>
+      </w:r>
       <w:r>
         <w:rPr>
           <w:b/>
@@ -1347,7 +1368,11 @@
         <w:t xml:space="preserve"> centric devices</w:t>
       </w:r>
       <w:r>
-        <w:t xml:space="preserve">, are in their infancy and little standardization has yet occurred.  In all probability, Augmented Reality application like this will need to be hand ported to each and every Smart Glasses device for some time to come. </w:t>
+        <w:t xml:space="preserve">, are in </w:t>
+      </w:r>
+      <w:r>
+        <w:lastRenderedPageBreak/>
+        <w:t xml:space="preserve">their infancy and little standardization has yet occurred.  In all probability, Augmented Reality application like this will need to be hand ported to each and every Smart Glasses device for some time to come. </w:t>
       </w:r>
     </w:p>
     <w:p>
@@ -1535,6 +1560,7 @@
         <w:pStyle w:val="Heading3"/>
       </w:pPr>
       <w:r>
+        <w:lastRenderedPageBreak/>
         <w:t>Grey Scale</w:t>
       </w:r>
     </w:p>
@@ -1800,6 +1826,7 @@
       </w:pPr>
       <w:bookmarkStart w:id="5" w:name="_Toc405303416"/>
       <w:r>
+        <w:lastRenderedPageBreak/>
         <w:t>Class Diagram</w:t>
       </w:r>
       <w:r>
@@ -1996,25 +2023,7 @@
                                   <w:sz w:val="22"/>
                                   <w:szCs w:val="22"/>
                                 </w:rPr>
-                                <w:t>Menu a</w:t>
-                              </w:r>
-                              <w:r>
-                                <w:rPr>
-                                  <w:rFonts w:eastAsia="Calibri"/>
-                                  <w:color w:val="000000"/>
-                                  <w:sz w:val="22"/>
-                                  <w:szCs w:val="22"/>
-                                </w:rPr>
-                                <w:t>nd</w:t>
-                              </w:r>
-                              <w:r>
-                                <w:rPr>
-                                  <w:rFonts w:eastAsia="Calibri"/>
-                                  <w:color w:val="000000"/>
-                                  <w:sz w:val="22"/>
-                                  <w:szCs w:val="22"/>
-                                </w:rPr>
-                                <w:t xml:space="preserve"> </w:t>
+                                <w:t xml:space="preserve">Menu and </w:t>
                               </w:r>
                               <w:proofErr w:type="spellStart"/>
                               <w:r>
@@ -2086,25 +2095,7 @@
                                   <w:sz w:val="22"/>
                                   <w:szCs w:val="22"/>
                                 </w:rPr>
-                                <w:t>Image</w:t>
-                              </w:r>
-                              <w:r>
-                                <w:rPr>
-                                  <w:rFonts w:eastAsia="Calibri"/>
-                                  <w:color w:val="000000"/>
-                                  <w:sz w:val="22"/>
-                                  <w:szCs w:val="22"/>
-                                </w:rPr>
-                                <w:t xml:space="preserve"> </w:t>
-                              </w:r>
-                              <w:r>
-                                <w:rPr>
-                                  <w:rFonts w:eastAsia="Calibri"/>
-                                  <w:color w:val="000000"/>
-                                  <w:sz w:val="22"/>
-                                  <w:szCs w:val="22"/>
-                                </w:rPr>
-                                <w:t>Recognizer</w:t>
+                                <w:t>Image Recognizer</w:t>
                               </w:r>
                             </w:p>
                           </w:txbxContent>
@@ -2226,25 +2217,7 @@
                                   <w:sz w:val="22"/>
                                   <w:szCs w:val="22"/>
                                 </w:rPr>
-                                <w:t>State</w:t>
-                              </w:r>
-                              <w:r>
-                                <w:rPr>
-                                  <w:rFonts w:eastAsia="Calibri"/>
-                                  <w:color w:val="000000"/>
-                                  <w:sz w:val="22"/>
-                                  <w:szCs w:val="22"/>
-                                </w:rPr>
-                                <w:t xml:space="preserve"> </w:t>
-                              </w:r>
-                              <w:r>
-                                <w:rPr>
-                                  <w:rFonts w:eastAsia="Calibri"/>
-                                  <w:color w:val="000000"/>
-                                  <w:sz w:val="22"/>
-                                  <w:szCs w:val="22"/>
-                                </w:rPr>
-                                <w:t>Model</w:t>
+                                <w:t>State Model</w:t>
                               </w:r>
                             </w:p>
                           </w:txbxContent>
@@ -2859,25 +2832,7 @@
                             <w:sz w:val="22"/>
                             <w:szCs w:val="22"/>
                           </w:rPr>
-                          <w:t>Menu a</w:t>
-                        </w:r>
-                        <w:r>
-                          <w:rPr>
-                            <w:rFonts w:eastAsia="Calibri"/>
-                            <w:color w:val="000000"/>
-                            <w:sz w:val="22"/>
-                            <w:szCs w:val="22"/>
-                          </w:rPr>
-                          <w:t>nd</w:t>
-                        </w:r>
-                        <w:r>
-                          <w:rPr>
-                            <w:rFonts w:eastAsia="Calibri"/>
-                            <w:color w:val="000000"/>
-                            <w:sz w:val="22"/>
-                            <w:szCs w:val="22"/>
-                          </w:rPr>
-                          <w:t xml:space="preserve"> </w:t>
+                          <w:t xml:space="preserve">Menu and </w:t>
                         </w:r>
                         <w:proofErr w:type="spellStart"/>
                         <w:r>
@@ -2910,25 +2865,7 @@
                             <w:sz w:val="22"/>
                             <w:szCs w:val="22"/>
                           </w:rPr>
-                          <w:t>Image</w:t>
-                        </w:r>
-                        <w:r>
-                          <w:rPr>
-                            <w:rFonts w:eastAsia="Calibri"/>
-                            <w:color w:val="000000"/>
-                            <w:sz w:val="22"/>
-                            <w:szCs w:val="22"/>
-                          </w:rPr>
-                          <w:t xml:space="preserve"> </w:t>
-                        </w:r>
-                        <w:r>
-                          <w:rPr>
-                            <w:rFonts w:eastAsia="Calibri"/>
-                            <w:color w:val="000000"/>
-                            <w:sz w:val="22"/>
-                            <w:szCs w:val="22"/>
-                          </w:rPr>
-                          <w:t>Recognizer</w:t>
+                          <w:t>Image Recognizer</w:t>
                         </w:r>
                       </w:p>
                     </w:txbxContent>
@@ -2972,25 +2909,7 @@
                             <w:sz w:val="22"/>
                             <w:szCs w:val="22"/>
                           </w:rPr>
-                          <w:t>State</w:t>
-                        </w:r>
-                        <w:r>
-                          <w:rPr>
-                            <w:rFonts w:eastAsia="Calibri"/>
-                            <w:color w:val="000000"/>
-                            <w:sz w:val="22"/>
-                            <w:szCs w:val="22"/>
-                          </w:rPr>
-                          <w:t xml:space="preserve"> </w:t>
-                        </w:r>
-                        <w:r>
-                          <w:rPr>
-                            <w:rFonts w:eastAsia="Calibri"/>
-                            <w:color w:val="000000"/>
-                            <w:sz w:val="22"/>
-                            <w:szCs w:val="22"/>
-                          </w:rPr>
-                          <w:t>Model</w:t>
+                          <w:t>State Model</w:t>
                         </w:r>
                       </w:p>
                     </w:txbxContent>
@@ -3134,6 +3053,7 @@
       </w:pPr>
       <w:bookmarkStart w:id="6" w:name="_Toc405303417"/>
       <w:r>
+        <w:lastRenderedPageBreak/>
         <w:t>Class Diagram of Per-Frame Objects</w:t>
       </w:r>
       <w:bookmarkEnd w:id="6"/>
@@ -3389,16 +3309,7 @@
                                   <w:sz w:val="22"/>
                                   <w:szCs w:val="22"/>
                                 </w:rPr>
-                                <w:t xml:space="preserve">Rubik </w:t>
-                              </w:r>
-                              <w:r>
-                                <w:rPr>
-                                  <w:rFonts w:eastAsia="Calibri"/>
-                                  <w:color w:val="000000"/>
-                                  <w:sz w:val="22"/>
-                                  <w:szCs w:val="22"/>
-                                </w:rPr>
-                                <w:t>Face</w:t>
+                                <w:t>Rubik Face</w:t>
                               </w:r>
                             </w:p>
                           </w:txbxContent>
@@ -4264,16 +4175,7 @@
                             <w:sz w:val="22"/>
                             <w:szCs w:val="22"/>
                           </w:rPr>
-                          <w:t xml:space="preserve">Rubik </w:t>
-                        </w:r>
-                        <w:r>
-                          <w:rPr>
-                            <w:rFonts w:eastAsia="Calibri"/>
-                            <w:color w:val="000000"/>
-                            <w:sz w:val="22"/>
-                            <w:szCs w:val="22"/>
-                          </w:rPr>
-                          <w:t>Face</w:t>
+                          <w:t>Rubik Face</w:t>
                         </w:r>
                       </w:p>
                     </w:txbxContent>
@@ -4574,6 +4476,7 @@
         <w:pStyle w:val="Heading2"/>
       </w:pPr>
       <w:r>
+        <w:lastRenderedPageBreak/>
         <w:t xml:space="preserve">Canny </w:t>
       </w:r>
       <w:r>
@@ -4838,6 +4741,7 @@
         <w:rPr>
           <w:noProof/>
         </w:rPr>
+        <w:lastRenderedPageBreak/>
         <mc:AlternateContent>
           <mc:Choice Requires="wpc">
             <w:drawing>
@@ -5749,17 +5653,11 @@
                               </w:pPr>
                               <w:proofErr w:type="gramStart"/>
                               <w:r>
-                                <w:t xml:space="preserve">[ </w:t>
-                              </w:r>
-                              <w:r>
-                                <w:t>Face</w:t>
+                                <w:t>[ Face</w:t>
                               </w:r>
                               <w:proofErr w:type="gramEnd"/>
                               <w:r>
-                                <w:t xml:space="preserve"> == null</w:t>
-                              </w:r>
-                              <w:r>
-                                <w:t xml:space="preserve"> ]</w:t>
+                                <w:t xml:space="preserve"> == null ]</w:t>
                               </w:r>
                             </w:p>
                             <w:p>
@@ -6897,17 +6795,11 @@
                         </w:pPr>
                         <w:proofErr w:type="gramStart"/>
                         <w:r>
-                          <w:t xml:space="preserve">[ </w:t>
-                        </w:r>
-                        <w:r>
-                          <w:t>Face</w:t>
+                          <w:t>[ Face</w:t>
                         </w:r>
                         <w:proofErr w:type="gramEnd"/>
                         <w:r>
-                          <w:t xml:space="preserve"> == null</w:t>
-                        </w:r>
-                        <w:r>
-                          <w:t xml:space="preserve"> ]</w:t>
+                          <w:t xml:space="preserve"> == null ]</w:t>
                         </w:r>
                       </w:p>
                       <w:p>
@@ -7342,6 +7234,7 @@
         <w:rPr>
           <w:noProof/>
         </w:rPr>
+        <w:lastRenderedPageBreak/>
         <mc:AlternateContent>
           <mc:Choice Requires="wpc">
             <w:drawing>
@@ -10107,6 +10000,7 @@
         <w:pStyle w:val="Level2"/>
       </w:pPr>
       <w:r>
+        <w:lastRenderedPageBreak/>
         <w:t>DO_MOVE:    Inform user to perform a face rotation</w:t>
       </w:r>
     </w:p>
@@ -10124,6 +10018,3899 @@
       </w:pPr>
       <w:r>
         <w:t>DONE        Cube should be completely physically solved.</w:t>
+      </w:r>
+    </w:p>
+    <w:p>
+      <w:pPr>
+        <w:pStyle w:val="Level2"/>
+      </w:pPr>
+    </w:p>
+    <w:p>
+      <w:pPr>
+        <w:pStyle w:val="Heading1"/>
+      </w:pPr>
+      <w:r>
+        <w:t>2D to 3D Reconstruction</w:t>
+      </w:r>
+    </w:p>
+    <w:p>
+      <w:r>
+        <w:t>Since the shape of the Rubik Cube is well defined, from simply one face (always the up face) tile location in 2D space, the position and orientation of the cube in 3D space can be calculated.</w:t>
+      </w:r>
+    </w:p>
+    <w:p>
+      <w:pPr>
+        <w:pStyle w:val="Heading2"/>
+      </w:pPr>
+      <w:r>
+        <w:t>Rubik Cube definition in Real World Coordinates</w:t>
+      </w:r>
+    </w:p>
+    <w:p>
+      <w:pPr>
+        <w:pStyle w:val="Level2"/>
+      </w:pPr>
+      <w:r>
+        <w:t xml:space="preserve">By convention, the top face is the face that is recognized by the system.  </w:t>
+      </w:r>
+    </w:p>
+    <w:p>
+      <w:pPr>
+        <w:pStyle w:val="Level2"/>
+      </w:pPr>
+      <w:r>
+        <w:rPr>
+          <w:noProof/>
+        </w:rPr>
+        <mc:AlternateContent>
+          <mc:Choice Requires="wpc">
+            <w:drawing>
+              <wp:inline distT="0" distB="0" distL="0" distR="0">
+                <wp:extent cx="5486400" cy="2299447"/>
+                <wp:effectExtent l="0" t="0" r="0" b="0"/>
+                <wp:docPr id="19" name="Canvas 19"/>
+                <wp:cNvGraphicFramePr>
+                  <a:graphicFrameLocks xmlns:a="http://schemas.openxmlformats.org/drawingml/2006/main" noChangeAspect="1"/>
+                </wp:cNvGraphicFramePr>
+                <a:graphic xmlns:a="http://schemas.openxmlformats.org/drawingml/2006/main">
+                  <a:graphicData uri="http://schemas.microsoft.com/office/word/2010/wordprocessingCanvas">
+                    <wpc:wpc>
+                      <wpc:bg/>
+                      <wpc:whole/>
+                      <wps:wsp>
+                        <wps:cNvPr id="20" name="Straight Arrow Connector 20"/>
+                        <wps:cNvCnPr/>
+                        <wps:spPr>
+                          <a:xfrm>
+                            <a:off x="2414956" y="1205737"/>
+                            <a:ext cx="1330569" cy="0"/>
+                          </a:xfrm>
+                          <a:prstGeom prst="straightConnector1">
+                            <a:avLst/>
+                          </a:prstGeom>
+                          <a:ln w="28575">
+                            <a:solidFill>
+                              <a:schemeClr val="tx1"/>
+                            </a:solidFill>
+                            <a:tailEnd type="arrow"/>
+                          </a:ln>
+                        </wps:spPr>
+                        <wps:style>
+                          <a:lnRef idx="1">
+                            <a:schemeClr val="accent1"/>
+                          </a:lnRef>
+                          <a:fillRef idx="0">
+                            <a:schemeClr val="accent1"/>
+                          </a:fillRef>
+                          <a:effectRef idx="0">
+                            <a:schemeClr val="accent1"/>
+                          </a:effectRef>
+                          <a:fontRef idx="minor">
+                            <a:schemeClr val="tx1"/>
+                          </a:fontRef>
+                        </wps:style>
+                        <wps:bodyPr/>
+                      </wps:wsp>
+                      <wps:wsp>
+                        <wps:cNvPr id="24" name="Straight Arrow Connector 24"/>
+                        <wps:cNvCnPr/>
+                        <wps:spPr>
+                          <a:xfrm flipV="1">
+                            <a:off x="2409094" y="80322"/>
+                            <a:ext cx="0" cy="1125415"/>
+                          </a:xfrm>
+                          <a:prstGeom prst="straightConnector1">
+                            <a:avLst/>
+                          </a:prstGeom>
+                          <a:ln w="28575">
+                            <a:solidFill>
+                              <a:schemeClr val="tx1"/>
+                            </a:solidFill>
+                            <a:tailEnd type="arrow"/>
+                          </a:ln>
+                        </wps:spPr>
+                        <wps:style>
+                          <a:lnRef idx="1">
+                            <a:schemeClr val="accent1"/>
+                          </a:lnRef>
+                          <a:fillRef idx="0">
+                            <a:schemeClr val="accent1"/>
+                          </a:fillRef>
+                          <a:effectRef idx="0">
+                            <a:schemeClr val="accent1"/>
+                          </a:effectRef>
+                          <a:fontRef idx="minor">
+                            <a:schemeClr val="tx1"/>
+                          </a:fontRef>
+                        </wps:style>
+                        <wps:bodyPr/>
+                      </wps:wsp>
+                      <wps:wsp>
+                        <wps:cNvPr id="26" name="Straight Arrow Connector 26"/>
+                        <wps:cNvCnPr/>
+                        <wps:spPr>
+                          <a:xfrm flipH="1">
+                            <a:off x="1565033" y="1205737"/>
+                            <a:ext cx="844064" cy="1002323"/>
+                          </a:xfrm>
+                          <a:prstGeom prst="straightConnector1">
+                            <a:avLst/>
+                          </a:prstGeom>
+                          <a:ln w="28575">
+                            <a:solidFill>
+                              <a:schemeClr val="tx1"/>
+                            </a:solidFill>
+                            <a:tailEnd type="arrow"/>
+                          </a:ln>
+                        </wps:spPr>
+                        <wps:style>
+                          <a:lnRef idx="1">
+                            <a:schemeClr val="accent1"/>
+                          </a:lnRef>
+                          <a:fillRef idx="0">
+                            <a:schemeClr val="accent1"/>
+                          </a:fillRef>
+                          <a:effectRef idx="0">
+                            <a:schemeClr val="accent1"/>
+                          </a:effectRef>
+                          <a:fontRef idx="minor">
+                            <a:schemeClr val="tx1"/>
+                          </a:fontRef>
+                        </wps:style>
+                        <wps:bodyPr/>
+                      </wps:wsp>
+                      <wps:wsp>
+                        <wps:cNvPr id="46" name="Straight Connector 46"/>
+                        <wps:cNvCnPr/>
+                        <wps:spPr>
+                          <a:xfrm>
+                            <a:off x="1738344" y="961359"/>
+                            <a:ext cx="931984" cy="0"/>
+                          </a:xfrm>
+                          <a:prstGeom prst="line">
+                            <a:avLst/>
+                          </a:prstGeom>
+                          <a:ln w="12700">
+                            <a:solidFill>
+                              <a:schemeClr val="tx1"/>
+                            </a:solidFill>
+                            <a:headEnd type="none" w="med" len="med"/>
+                            <a:tailEnd type="none" w="med" len="med"/>
+                          </a:ln>
+                        </wps:spPr>
+                        <wps:style>
+                          <a:lnRef idx="1">
+                            <a:schemeClr val="accent1"/>
+                          </a:lnRef>
+                          <a:fillRef idx="0">
+                            <a:schemeClr val="accent1"/>
+                          </a:fillRef>
+                          <a:effectRef idx="0">
+                            <a:schemeClr val="accent1"/>
+                          </a:effectRef>
+                          <a:fontRef idx="minor">
+                            <a:schemeClr val="tx1"/>
+                          </a:fontRef>
+                        </wps:style>
+                        <wps:bodyPr/>
+                      </wps:wsp>
+                      <wps:wsp>
+                        <wps:cNvPr id="116" name="Straight Connector 116"/>
+                        <wps:cNvCnPr/>
+                        <wps:spPr>
+                          <a:xfrm>
+                            <a:off x="2058728" y="607567"/>
+                            <a:ext cx="931545" cy="0"/>
+                          </a:xfrm>
+                          <a:prstGeom prst="line">
+                            <a:avLst/>
+                          </a:prstGeom>
+                          <a:ln w="12700">
+                            <a:solidFill>
+                              <a:schemeClr val="tx1"/>
+                            </a:solidFill>
+                            <a:headEnd type="none" w="med" len="med"/>
+                            <a:tailEnd type="none" w="med" len="med"/>
+                          </a:ln>
+                        </wps:spPr>
+                        <wps:style>
+                          <a:lnRef idx="1">
+                            <a:schemeClr val="accent1"/>
+                          </a:lnRef>
+                          <a:fillRef idx="0">
+                            <a:schemeClr val="accent1"/>
+                          </a:fillRef>
+                          <a:effectRef idx="0">
+                            <a:schemeClr val="accent1"/>
+                          </a:effectRef>
+                          <a:fontRef idx="minor">
+                            <a:schemeClr val="tx1"/>
+                          </a:fontRef>
+                        </wps:style>
+                        <wps:bodyPr/>
+                      </wps:wsp>
+                      <wps:wsp>
+                        <wps:cNvPr id="49" name="Straight Connector 49"/>
+                        <wps:cNvCnPr/>
+                        <wps:spPr>
+                          <a:xfrm flipV="1">
+                            <a:off x="1738344" y="607567"/>
+                            <a:ext cx="320384" cy="353792"/>
+                          </a:xfrm>
+                          <a:prstGeom prst="line">
+                            <a:avLst/>
+                          </a:prstGeom>
+                          <a:ln w="12700">
+                            <a:solidFill>
+                              <a:schemeClr val="tx1"/>
+                            </a:solidFill>
+                            <a:headEnd type="oval" w="med" len="med"/>
+                            <a:tailEnd type="oval" w="med" len="med"/>
+                          </a:ln>
+                        </wps:spPr>
+                        <wps:style>
+                          <a:lnRef idx="1">
+                            <a:schemeClr val="accent1"/>
+                          </a:lnRef>
+                          <a:fillRef idx="0">
+                            <a:schemeClr val="accent1"/>
+                          </a:fillRef>
+                          <a:effectRef idx="0">
+                            <a:schemeClr val="accent1"/>
+                          </a:effectRef>
+                          <a:fontRef idx="minor">
+                            <a:schemeClr val="tx1"/>
+                          </a:fontRef>
+                        </wps:style>
+                        <wps:bodyPr/>
+                      </wps:wsp>
+                      <wps:wsp>
+                        <wps:cNvPr id="122" name="Straight Connector 122"/>
+                        <wps:cNvCnPr/>
+                        <wps:spPr>
+                          <a:xfrm flipV="1">
+                            <a:off x="2670233" y="607664"/>
+                            <a:ext cx="320040" cy="353695"/>
+                          </a:xfrm>
+                          <a:prstGeom prst="line">
+                            <a:avLst/>
+                          </a:prstGeom>
+                          <a:ln w="12700">
+                            <a:solidFill>
+                              <a:schemeClr val="tx1"/>
+                            </a:solidFill>
+                            <a:headEnd type="oval" w="med" len="med"/>
+                            <a:tailEnd type="oval" w="med" len="med"/>
+                          </a:ln>
+                        </wps:spPr>
+                        <wps:style>
+                          <a:lnRef idx="1">
+                            <a:schemeClr val="accent1"/>
+                          </a:lnRef>
+                          <a:fillRef idx="0">
+                            <a:schemeClr val="accent1"/>
+                          </a:fillRef>
+                          <a:effectRef idx="0">
+                            <a:schemeClr val="accent1"/>
+                          </a:effectRef>
+                          <a:fontRef idx="minor">
+                            <a:schemeClr val="tx1"/>
+                          </a:fontRef>
+                        </wps:style>
+                        <wps:bodyPr/>
+                      </wps:wsp>
+                      <wps:wsp>
+                        <wps:cNvPr id="134" name="Straight Connector 134"/>
+                        <wps:cNvCnPr/>
+                        <wps:spPr>
+                          <a:xfrm>
+                            <a:off x="1738053" y="1873260"/>
+                            <a:ext cx="931545" cy="0"/>
+                          </a:xfrm>
+                          <a:prstGeom prst="line">
+                            <a:avLst/>
+                          </a:prstGeom>
+                          <a:ln w="12700">
+                            <a:solidFill>
+                              <a:schemeClr val="tx1"/>
+                            </a:solidFill>
+                            <a:headEnd type="none" w="med" len="med"/>
+                            <a:tailEnd type="none" w="med" len="med"/>
+                          </a:ln>
+                        </wps:spPr>
+                        <wps:style>
+                          <a:lnRef idx="1">
+                            <a:schemeClr val="accent1"/>
+                          </a:lnRef>
+                          <a:fillRef idx="0">
+                            <a:schemeClr val="accent1"/>
+                          </a:fillRef>
+                          <a:effectRef idx="0">
+                            <a:schemeClr val="accent1"/>
+                          </a:effectRef>
+                          <a:fontRef idx="minor">
+                            <a:schemeClr val="tx1"/>
+                          </a:fontRef>
+                        </wps:style>
+                        <wps:bodyPr/>
+                      </wps:wsp>
+                      <wps:wsp>
+                        <wps:cNvPr id="135" name="Straight Connector 135"/>
+                        <wps:cNvCnPr/>
+                        <wps:spPr>
+                          <a:xfrm>
+                            <a:off x="2058728" y="1519565"/>
+                            <a:ext cx="931545" cy="0"/>
+                          </a:xfrm>
+                          <a:prstGeom prst="line">
+                            <a:avLst/>
+                          </a:prstGeom>
+                          <a:ln w="12700">
+                            <a:solidFill>
+                              <a:schemeClr val="bg1">
+                                <a:lumMod val="65000"/>
+                              </a:schemeClr>
+                            </a:solidFill>
+                            <a:prstDash val="sysDash"/>
+                            <a:headEnd type="none" w="med" len="med"/>
+                            <a:tailEnd type="none" w="med" len="med"/>
+                          </a:ln>
+                        </wps:spPr>
+                        <wps:style>
+                          <a:lnRef idx="1">
+                            <a:schemeClr val="accent1"/>
+                          </a:lnRef>
+                          <a:fillRef idx="0">
+                            <a:schemeClr val="accent1"/>
+                          </a:fillRef>
+                          <a:effectRef idx="0">
+                            <a:schemeClr val="accent1"/>
+                          </a:effectRef>
+                          <a:fontRef idx="minor">
+                            <a:schemeClr val="tx1"/>
+                          </a:fontRef>
+                        </wps:style>
+                        <wps:bodyPr/>
+                      </wps:wsp>
+                      <wps:wsp>
+                        <wps:cNvPr id="136" name="Straight Connector 136"/>
+                        <wps:cNvCnPr/>
+                        <wps:spPr>
+                          <a:xfrm flipV="1">
+                            <a:off x="1738053" y="1519565"/>
+                            <a:ext cx="320040" cy="353695"/>
+                          </a:xfrm>
+                          <a:prstGeom prst="line">
+                            <a:avLst/>
+                          </a:prstGeom>
+                          <a:ln w="12700">
+                            <a:solidFill>
+                              <a:schemeClr val="bg1">
+                                <a:lumMod val="65000"/>
+                              </a:schemeClr>
+                            </a:solidFill>
+                            <a:prstDash val="sysDash"/>
+                            <a:headEnd type="oval" w="med" len="med"/>
+                            <a:tailEnd type="oval" w="med" len="med"/>
+                          </a:ln>
+                        </wps:spPr>
+                        <wps:style>
+                          <a:lnRef idx="1">
+                            <a:schemeClr val="accent1"/>
+                          </a:lnRef>
+                          <a:fillRef idx="0">
+                            <a:schemeClr val="accent1"/>
+                          </a:fillRef>
+                          <a:effectRef idx="0">
+                            <a:schemeClr val="accent1"/>
+                          </a:effectRef>
+                          <a:fontRef idx="minor">
+                            <a:schemeClr val="tx1"/>
+                          </a:fontRef>
+                        </wps:style>
+                        <wps:bodyPr/>
+                      </wps:wsp>
+                      <wps:wsp>
+                        <wps:cNvPr id="137" name="Straight Connector 137"/>
+                        <wps:cNvCnPr/>
+                        <wps:spPr>
+                          <a:xfrm flipV="1">
+                            <a:off x="2670233" y="1519565"/>
+                            <a:ext cx="320040" cy="353695"/>
+                          </a:xfrm>
+                          <a:prstGeom prst="line">
+                            <a:avLst/>
+                          </a:prstGeom>
+                          <a:ln w="12700">
+                            <a:solidFill>
+                              <a:schemeClr val="tx1"/>
+                            </a:solidFill>
+                            <a:headEnd type="oval" w="med" len="med"/>
+                            <a:tailEnd type="oval" w="med" len="med"/>
+                          </a:ln>
+                        </wps:spPr>
+                        <wps:style>
+                          <a:lnRef idx="1">
+                            <a:schemeClr val="accent1"/>
+                          </a:lnRef>
+                          <a:fillRef idx="0">
+                            <a:schemeClr val="accent1"/>
+                          </a:fillRef>
+                          <a:effectRef idx="0">
+                            <a:schemeClr val="accent1"/>
+                          </a:effectRef>
+                          <a:fontRef idx="minor">
+                            <a:schemeClr val="tx1"/>
+                          </a:fontRef>
+                        </wps:style>
+                        <wps:bodyPr/>
+                      </wps:wsp>
+                      <wps:wsp>
+                        <wps:cNvPr id="138" name="Straight Connector 138"/>
+                        <wps:cNvCnPr/>
+                        <wps:spPr>
+                          <a:xfrm>
+                            <a:off x="1738344" y="936419"/>
+                            <a:ext cx="0" cy="932688"/>
+                          </a:xfrm>
+                          <a:prstGeom prst="line">
+                            <a:avLst/>
+                          </a:prstGeom>
+                          <a:ln w="12700">
+                            <a:solidFill>
+                              <a:schemeClr val="tx1"/>
+                            </a:solidFill>
+                            <a:headEnd type="none" w="med" len="med"/>
+                            <a:tailEnd type="none" w="med" len="med"/>
+                          </a:ln>
+                        </wps:spPr>
+                        <wps:style>
+                          <a:lnRef idx="1">
+                            <a:schemeClr val="accent1"/>
+                          </a:lnRef>
+                          <a:fillRef idx="0">
+                            <a:schemeClr val="accent1"/>
+                          </a:fillRef>
+                          <a:effectRef idx="0">
+                            <a:schemeClr val="accent1"/>
+                          </a:effectRef>
+                          <a:fontRef idx="minor">
+                            <a:schemeClr val="tx1"/>
+                          </a:fontRef>
+                        </wps:style>
+                        <wps:bodyPr/>
+                      </wps:wsp>
+                      <wps:wsp>
+                        <wps:cNvPr id="139" name="Straight Connector 139"/>
+                        <wps:cNvCnPr/>
+                        <wps:spPr>
+                          <a:xfrm>
+                            <a:off x="2058728" y="607567"/>
+                            <a:ext cx="0" cy="932180"/>
+                          </a:xfrm>
+                          <a:prstGeom prst="line">
+                            <a:avLst/>
+                          </a:prstGeom>
+                          <a:ln w="12700">
+                            <a:solidFill>
+                              <a:schemeClr val="bg1">
+                                <a:lumMod val="65000"/>
+                              </a:schemeClr>
+                            </a:solidFill>
+                            <a:prstDash val="sysDash"/>
+                            <a:headEnd type="none" w="med" len="med"/>
+                            <a:tailEnd type="none" w="med" len="med"/>
+                          </a:ln>
+                        </wps:spPr>
+                        <wps:style>
+                          <a:lnRef idx="1">
+                            <a:schemeClr val="accent1"/>
+                          </a:lnRef>
+                          <a:fillRef idx="0">
+                            <a:schemeClr val="accent1"/>
+                          </a:fillRef>
+                          <a:effectRef idx="0">
+                            <a:schemeClr val="accent1"/>
+                          </a:effectRef>
+                          <a:fontRef idx="minor">
+                            <a:schemeClr val="tx1"/>
+                          </a:fontRef>
+                        </wps:style>
+                        <wps:bodyPr/>
+                      </wps:wsp>
+                      <wps:wsp>
+                        <wps:cNvPr id="140" name="Straight Connector 140"/>
+                        <wps:cNvCnPr/>
+                        <wps:spPr>
+                          <a:xfrm>
+                            <a:off x="2990273" y="607664"/>
+                            <a:ext cx="0" cy="932180"/>
+                          </a:xfrm>
+                          <a:prstGeom prst="line">
+                            <a:avLst/>
+                          </a:prstGeom>
+                          <a:ln w="12700">
+                            <a:solidFill>
+                              <a:schemeClr val="tx1"/>
+                            </a:solidFill>
+                            <a:headEnd type="none" w="med" len="med"/>
+                            <a:tailEnd type="none" w="med" len="med"/>
+                          </a:ln>
+                        </wps:spPr>
+                        <wps:style>
+                          <a:lnRef idx="1">
+                            <a:schemeClr val="accent1"/>
+                          </a:lnRef>
+                          <a:fillRef idx="0">
+                            <a:schemeClr val="accent1"/>
+                          </a:fillRef>
+                          <a:effectRef idx="0">
+                            <a:schemeClr val="accent1"/>
+                          </a:effectRef>
+                          <a:fontRef idx="minor">
+                            <a:schemeClr val="tx1"/>
+                          </a:fontRef>
+                        </wps:style>
+                        <wps:bodyPr/>
+                      </wps:wsp>
+                      <wps:wsp>
+                        <wps:cNvPr id="141" name="Straight Connector 141"/>
+                        <wps:cNvCnPr/>
+                        <wps:spPr>
+                          <a:xfrm>
+                            <a:off x="2668083" y="977872"/>
+                            <a:ext cx="0" cy="932180"/>
+                          </a:xfrm>
+                          <a:prstGeom prst="line">
+                            <a:avLst/>
+                          </a:prstGeom>
+                          <a:ln w="12700">
+                            <a:solidFill>
+                              <a:schemeClr val="tx1"/>
+                            </a:solidFill>
+                            <a:headEnd type="none" w="med" len="med"/>
+                            <a:tailEnd type="none" w="med" len="med"/>
+                          </a:ln>
+                        </wps:spPr>
+                        <wps:style>
+                          <a:lnRef idx="1">
+                            <a:schemeClr val="accent1"/>
+                          </a:lnRef>
+                          <a:fillRef idx="0">
+                            <a:schemeClr val="accent1"/>
+                          </a:fillRef>
+                          <a:effectRef idx="0">
+                            <a:schemeClr val="accent1"/>
+                          </a:effectRef>
+                          <a:fontRef idx="minor">
+                            <a:schemeClr val="tx1"/>
+                          </a:fontRef>
+                        </wps:style>
+                        <wps:bodyPr/>
+                      </wps:wsp>
+                      <wps:wsp>
+                        <wps:cNvPr id="84" name="Text Box 84"/>
+                        <wps:cNvSpPr txBox="1"/>
+                        <wps:spPr>
+                          <a:xfrm>
+                            <a:off x="3531579" y="937722"/>
+                            <a:ext cx="310662" cy="240323"/>
+                          </a:xfrm>
+                          <a:prstGeom prst="rect">
+                            <a:avLst/>
+                          </a:prstGeom>
+                          <a:noFill/>
+                          <a:ln w="6350">
+                            <a:noFill/>
+                          </a:ln>
+                          <a:effectLst/>
+                        </wps:spPr>
+                        <wps:style>
+                          <a:lnRef idx="0">
+                            <a:schemeClr val="accent1"/>
+                          </a:lnRef>
+                          <a:fillRef idx="0">
+                            <a:schemeClr val="accent1"/>
+                          </a:fillRef>
+                          <a:effectRef idx="0">
+                            <a:schemeClr val="accent1"/>
+                          </a:effectRef>
+                          <a:fontRef idx="minor">
+                            <a:schemeClr val="dk1"/>
+                          </a:fontRef>
+                        </wps:style>
+                        <wps:txbx>
+                          <w:txbxContent>
+                            <w:p>
+                              <w:pPr>
+                                <w:rPr>
+                                  <w:b/>
+                                </w:rPr>
+                              </w:pPr>
+                              <w:r>
+                                <w:rPr>
+                                  <w:b/>
+                                </w:rPr>
+                                <w:t>X</w:t>
+                              </w:r>
+                            </w:p>
+                          </w:txbxContent>
+                        </wps:txbx>
+                        <wps:bodyPr rot="0" spcFirstLastPara="0" vertOverflow="overflow" horzOverflow="overflow" vert="horz" wrap="square" lIns="91440" tIns="0" rIns="91440" bIns="0" numCol="1" spcCol="0" rtlCol="0" fromWordArt="0" anchor="t" anchorCtr="0" forceAA="0" compatLnSpc="1">
+                          <a:prstTxWarp prst="textNoShape">
+                            <a:avLst/>
+                          </a:prstTxWarp>
+                          <a:noAutofit/>
+                        </wps:bodyPr>
+                      </wps:wsp>
+                      <wps:wsp>
+                        <wps:cNvPr id="142" name="Text Box 84"/>
+                        <wps:cNvSpPr txBox="1"/>
+                        <wps:spPr>
+                          <a:xfrm>
+                            <a:off x="2487975" y="80321"/>
+                            <a:ext cx="310515" cy="240030"/>
+                          </a:xfrm>
+                          <a:prstGeom prst="rect">
+                            <a:avLst/>
+                          </a:prstGeom>
+                          <a:noFill/>
+                          <a:ln w="6350">
+                            <a:noFill/>
+                          </a:ln>
+                          <a:effectLst/>
+                        </wps:spPr>
+                        <wps:style>
+                          <a:lnRef idx="0">
+                            <a:schemeClr val="accent1"/>
+                          </a:lnRef>
+                          <a:fillRef idx="0">
+                            <a:schemeClr val="accent1"/>
+                          </a:fillRef>
+                          <a:effectRef idx="0">
+                            <a:schemeClr val="accent1"/>
+                          </a:effectRef>
+                          <a:fontRef idx="minor">
+                            <a:schemeClr val="dk1"/>
+                          </a:fontRef>
+                        </wps:style>
+                        <wps:txbx>
+                          <w:txbxContent>
+                            <w:p>
+                              <w:pPr>
+                                <w:pStyle w:val="NormalWeb"/>
+                                <w:spacing w:before="0" w:beforeAutospacing="0" w:after="200" w:afterAutospacing="0" w:line="276" w:lineRule="auto"/>
+                              </w:pPr>
+                              <w:r>
+                                <w:rPr>
+                                  <w:rFonts w:eastAsia="Calibri"/>
+                                  <w:b/>
+                                  <w:bCs/>
+                                  <w:sz w:val="22"/>
+                                  <w:szCs w:val="22"/>
+                                </w:rPr>
+                                <w:t>Y</w:t>
+                              </w:r>
+                            </w:p>
+                          </w:txbxContent>
+                        </wps:txbx>
+                        <wps:bodyPr rot="0" spcFirstLastPara="0" vert="horz" wrap="square" lIns="91440" tIns="0" rIns="91440" bIns="0" numCol="1" spcCol="0" rtlCol="0" fromWordArt="0" anchor="t" anchorCtr="0" forceAA="0" compatLnSpc="1">
+                          <a:prstTxWarp prst="textNoShape">
+                            <a:avLst/>
+                          </a:prstTxWarp>
+                          <a:noAutofit/>
+                        </wps:bodyPr>
+                      </wps:wsp>
+                      <wps:wsp>
+                        <wps:cNvPr id="143" name="Text Box 84"/>
+                        <wps:cNvSpPr txBox="1"/>
+                        <wps:spPr>
+                          <a:xfrm>
+                            <a:off x="1254518" y="1873264"/>
+                            <a:ext cx="310515" cy="240030"/>
+                          </a:xfrm>
+                          <a:prstGeom prst="rect">
+                            <a:avLst/>
+                          </a:prstGeom>
+                          <a:noFill/>
+                          <a:ln w="6350">
+                            <a:noFill/>
+                          </a:ln>
+                          <a:effectLst/>
+                        </wps:spPr>
+                        <wps:style>
+                          <a:lnRef idx="0">
+                            <a:schemeClr val="accent1"/>
+                          </a:lnRef>
+                          <a:fillRef idx="0">
+                            <a:schemeClr val="accent1"/>
+                          </a:fillRef>
+                          <a:effectRef idx="0">
+                            <a:schemeClr val="accent1"/>
+                          </a:effectRef>
+                          <a:fontRef idx="minor">
+                            <a:schemeClr val="dk1"/>
+                          </a:fontRef>
+                        </wps:style>
+                        <wps:txbx>
+                          <w:txbxContent>
+                            <w:p>
+                              <w:pPr>
+                                <w:pStyle w:val="NormalWeb"/>
+                                <w:spacing w:before="0" w:beforeAutospacing="0" w:after="200" w:afterAutospacing="0" w:line="276" w:lineRule="auto"/>
+                              </w:pPr>
+                              <w:r>
+                                <w:rPr>
+                                  <w:rFonts w:eastAsia="Calibri"/>
+                                  <w:b/>
+                                  <w:bCs/>
+                                  <w:sz w:val="22"/>
+                                  <w:szCs w:val="22"/>
+                                </w:rPr>
+                                <w:t>Z</w:t>
+                              </w:r>
+                            </w:p>
+                          </w:txbxContent>
+                        </wps:txbx>
+                        <wps:bodyPr rot="0" spcFirstLastPara="0" vert="horz" wrap="square" lIns="91440" tIns="0" rIns="91440" bIns="0" numCol="1" spcCol="0" rtlCol="0" fromWordArt="0" anchor="t" anchorCtr="0" forceAA="0" compatLnSpc="1">
+                          <a:prstTxWarp prst="textNoShape">
+                            <a:avLst/>
+                          </a:prstTxWarp>
+                          <a:noAutofit/>
+                        </wps:bodyPr>
+                      </wps:wsp>
+                      <wps:wsp>
+                        <wps:cNvPr id="86" name="Parallelogram 86"/>
+                        <wps:cNvSpPr/>
+                        <wps:spPr>
+                          <a:xfrm>
+                            <a:off x="1960563" y="602381"/>
+                            <a:ext cx="415905" cy="118867"/>
+                          </a:xfrm>
+                          <a:prstGeom prst="parallelogram">
+                            <a:avLst>
+                              <a:gd name="adj" fmla="val 86683"/>
+                            </a:avLst>
+                          </a:prstGeom>
+                          <a:solidFill>
+                            <a:srgbClr val="FF0000"/>
+                          </a:solidFill>
+                          <a:ln w="9525">
+                            <a:solidFill>
+                              <a:schemeClr val="tx1"/>
+                            </a:solidFill>
+                          </a:ln>
+                        </wps:spPr>
+                        <wps:style>
+                          <a:lnRef idx="2">
+                            <a:schemeClr val="accent1">
+                              <a:shade val="50000"/>
+                            </a:schemeClr>
+                          </a:lnRef>
+                          <a:fillRef idx="1">
+                            <a:schemeClr val="accent1"/>
+                          </a:fillRef>
+                          <a:effectRef idx="0">
+                            <a:schemeClr val="accent1"/>
+                          </a:effectRef>
+                          <a:fontRef idx="minor">
+                            <a:schemeClr val="lt1"/>
+                          </a:fontRef>
+                        </wps:style>
+                        <wps:bodyPr rot="0" spcFirstLastPara="0" vertOverflow="overflow" horzOverflow="overflow" vert="horz" wrap="square" lIns="91440" tIns="45720" rIns="91440" bIns="45720" numCol="1" spcCol="0" rtlCol="0" fromWordArt="0" anchor="ctr" anchorCtr="0" forceAA="0" compatLnSpc="1">
+                          <a:prstTxWarp prst="textNoShape">
+                            <a:avLst/>
+                          </a:prstTxWarp>
+                          <a:noAutofit/>
+                        </wps:bodyPr>
+                      </wps:wsp>
+                      <wps:wsp>
+                        <wps:cNvPr id="148" name="Parallelogram 148"/>
+                        <wps:cNvSpPr/>
+                        <wps:spPr>
+                          <a:xfrm>
+                            <a:off x="2272040" y="602381"/>
+                            <a:ext cx="415290" cy="118745"/>
+                          </a:xfrm>
+                          <a:prstGeom prst="parallelogram">
+                            <a:avLst>
+                              <a:gd name="adj" fmla="val 86683"/>
+                            </a:avLst>
+                          </a:prstGeom>
+                          <a:solidFill>
+                            <a:srgbClr val="FFC000"/>
+                          </a:solidFill>
+                          <a:ln w="9525">
+                            <a:solidFill>
+                              <a:schemeClr val="tx1"/>
+                            </a:solidFill>
+                          </a:ln>
+                        </wps:spPr>
+                        <wps:style>
+                          <a:lnRef idx="2">
+                            <a:schemeClr val="accent1">
+                              <a:shade val="50000"/>
+                            </a:schemeClr>
+                          </a:lnRef>
+                          <a:fillRef idx="1">
+                            <a:schemeClr val="accent1"/>
+                          </a:fillRef>
+                          <a:effectRef idx="0">
+                            <a:schemeClr val="accent1"/>
+                          </a:effectRef>
+                          <a:fontRef idx="minor">
+                            <a:schemeClr val="lt1"/>
+                          </a:fontRef>
+                        </wps:style>
+                        <wps:txbx>
+                          <w:txbxContent>
+                            <w:p>
+                              <w:pPr>
+                                <w:rPr>
+                                  <w:rFonts w:eastAsia="Times New Roman"/>
+                                </w:rPr>
+                              </w:pPr>
+                            </w:p>
+                          </w:txbxContent>
+                        </wps:txbx>
+                        <wps:bodyPr rot="0" spcFirstLastPara="0" vert="horz" wrap="square" lIns="91440" tIns="45720" rIns="91440" bIns="45720" numCol="1" spcCol="0" rtlCol="0" fromWordArt="0" anchor="ctr" anchorCtr="0" forceAA="0" compatLnSpc="1">
+                          <a:prstTxWarp prst="textNoShape">
+                            <a:avLst/>
+                          </a:prstTxWarp>
+                          <a:noAutofit/>
+                        </wps:bodyPr>
+                      </wps:wsp>
+                      <wps:wsp>
+                        <wps:cNvPr id="149" name="Parallelogram 149"/>
+                        <wps:cNvSpPr/>
+                        <wps:spPr>
+                          <a:xfrm>
+                            <a:off x="1852312" y="719702"/>
+                            <a:ext cx="415290" cy="118745"/>
+                          </a:xfrm>
+                          <a:prstGeom prst="parallelogram">
+                            <a:avLst>
+                              <a:gd name="adj" fmla="val 86683"/>
+                            </a:avLst>
+                          </a:prstGeom>
+                          <a:solidFill>
+                            <a:srgbClr val="92D050"/>
+                          </a:solidFill>
+                          <a:ln w="9525">
+                            <a:solidFill>
+                              <a:schemeClr val="tx1"/>
+                            </a:solidFill>
+                          </a:ln>
+                        </wps:spPr>
+                        <wps:style>
+                          <a:lnRef idx="2">
+                            <a:schemeClr val="accent1">
+                              <a:shade val="50000"/>
+                            </a:schemeClr>
+                          </a:lnRef>
+                          <a:fillRef idx="1">
+                            <a:schemeClr val="accent1"/>
+                          </a:fillRef>
+                          <a:effectRef idx="0">
+                            <a:schemeClr val="accent1"/>
+                          </a:effectRef>
+                          <a:fontRef idx="minor">
+                            <a:schemeClr val="lt1"/>
+                          </a:fontRef>
+                        </wps:style>
+                        <wps:txbx>
+                          <w:txbxContent>
+                            <w:p>
+                              <w:pPr>
+                                <w:rPr>
+                                  <w:rFonts w:eastAsia="Times New Roman"/>
+                                </w:rPr>
+                              </w:pPr>
+                            </w:p>
+                          </w:txbxContent>
+                        </wps:txbx>
+                        <wps:bodyPr rot="0" spcFirstLastPara="0" vert="horz" wrap="square" lIns="91440" tIns="45720" rIns="91440" bIns="45720" numCol="1" spcCol="0" rtlCol="0" fromWordArt="0" anchor="ctr" anchorCtr="0" forceAA="0" compatLnSpc="1">
+                          <a:prstTxWarp prst="textNoShape">
+                            <a:avLst/>
+                          </a:prstTxWarp>
+                          <a:noAutofit/>
+                        </wps:bodyPr>
+                      </wps:wsp>
+                      <wps:wsp>
+                        <wps:cNvPr id="150" name="Parallelogram 150"/>
+                        <wps:cNvSpPr/>
+                        <wps:spPr>
+                          <a:xfrm>
+                            <a:off x="1746507" y="839745"/>
+                            <a:ext cx="415290" cy="118745"/>
+                          </a:xfrm>
+                          <a:prstGeom prst="parallelogram">
+                            <a:avLst>
+                              <a:gd name="adj" fmla="val 86683"/>
+                            </a:avLst>
+                          </a:prstGeom>
+                          <a:solidFill>
+                            <a:srgbClr val="00B0F0"/>
+                          </a:solidFill>
+                          <a:ln w="9525">
+                            <a:solidFill>
+                              <a:schemeClr val="tx1"/>
+                            </a:solidFill>
+                          </a:ln>
+                        </wps:spPr>
+                        <wps:style>
+                          <a:lnRef idx="2">
+                            <a:schemeClr val="accent1">
+                              <a:shade val="50000"/>
+                            </a:schemeClr>
+                          </a:lnRef>
+                          <a:fillRef idx="1">
+                            <a:schemeClr val="accent1"/>
+                          </a:fillRef>
+                          <a:effectRef idx="0">
+                            <a:schemeClr val="accent1"/>
+                          </a:effectRef>
+                          <a:fontRef idx="minor">
+                            <a:schemeClr val="lt1"/>
+                          </a:fontRef>
+                        </wps:style>
+                        <wps:txbx>
+                          <w:txbxContent>
+                            <w:p>
+                              <w:pPr>
+                                <w:rPr>
+                                  <w:rFonts w:eastAsia="Times New Roman"/>
+                                </w:rPr>
+                              </w:pPr>
+                            </w:p>
+                          </w:txbxContent>
+                        </wps:txbx>
+                        <wps:bodyPr rot="0" spcFirstLastPara="0" vert="horz" wrap="square" lIns="91440" tIns="45720" rIns="91440" bIns="45720" numCol="1" spcCol="0" rtlCol="0" fromWordArt="0" anchor="ctr" anchorCtr="0" forceAA="0" compatLnSpc="1">
+                          <a:prstTxWarp prst="textNoShape">
+                            <a:avLst/>
+                          </a:prstTxWarp>
+                          <a:noAutofit/>
+                        </wps:bodyPr>
+                      </wps:wsp>
+                      <wps:wsp>
+                        <wps:cNvPr id="151" name="Parallelogram 151"/>
+                        <wps:cNvSpPr/>
+                        <wps:spPr>
+                          <a:xfrm>
+                            <a:off x="2058728" y="839745"/>
+                            <a:ext cx="415290" cy="118745"/>
+                          </a:xfrm>
+                          <a:prstGeom prst="parallelogram">
+                            <a:avLst>
+                              <a:gd name="adj" fmla="val 86683"/>
+                            </a:avLst>
+                          </a:prstGeom>
+                          <a:solidFill>
+                            <a:srgbClr val="FFFF00"/>
+                          </a:solidFill>
+                          <a:ln w="9525">
+                            <a:solidFill>
+                              <a:schemeClr val="tx1"/>
+                            </a:solidFill>
+                          </a:ln>
+                        </wps:spPr>
+                        <wps:style>
+                          <a:lnRef idx="2">
+                            <a:schemeClr val="accent1">
+                              <a:shade val="50000"/>
+                            </a:schemeClr>
+                          </a:lnRef>
+                          <a:fillRef idx="1">
+                            <a:schemeClr val="accent1"/>
+                          </a:fillRef>
+                          <a:effectRef idx="0">
+                            <a:schemeClr val="accent1"/>
+                          </a:effectRef>
+                          <a:fontRef idx="minor">
+                            <a:schemeClr val="lt1"/>
+                          </a:fontRef>
+                        </wps:style>
+                        <wps:txbx>
+                          <w:txbxContent>
+                            <w:p>
+                              <w:pPr>
+                                <w:pStyle w:val="NormalWeb"/>
+                                <w:spacing w:before="0" w:beforeAutospacing="0" w:after="200" w:afterAutospacing="0" w:line="276" w:lineRule="auto"/>
+                              </w:pPr>
+                              <w:r>
+                                <w:rPr>
+                                  <w:rFonts w:eastAsia="Times New Roman"/>
+                                  <w:sz w:val="22"/>
+                                  <w:szCs w:val="22"/>
+                                </w:rPr>
+                                <w:t> </w:t>
+                              </w:r>
+                            </w:p>
+                          </w:txbxContent>
+                        </wps:txbx>
+                        <wps:bodyPr rot="0" spcFirstLastPara="0" vert="horz" wrap="square" lIns="91440" tIns="45720" rIns="91440" bIns="45720" numCol="1" spcCol="0" rtlCol="0" fromWordArt="0" anchor="ctr" anchorCtr="0" forceAA="0" compatLnSpc="1">
+                          <a:prstTxWarp prst="textNoShape">
+                            <a:avLst/>
+                          </a:prstTxWarp>
+                          <a:noAutofit/>
+                        </wps:bodyPr>
+                      </wps:wsp>
+                      <wps:wsp>
+                        <wps:cNvPr id="152" name="Parallelogram 152"/>
+                        <wps:cNvSpPr/>
+                        <wps:spPr>
+                          <a:xfrm>
+                            <a:off x="2586867" y="602503"/>
+                            <a:ext cx="415290" cy="118745"/>
+                          </a:xfrm>
+                          <a:prstGeom prst="parallelogram">
+                            <a:avLst>
+                              <a:gd name="adj" fmla="val 86683"/>
+                            </a:avLst>
+                          </a:prstGeom>
+                          <a:solidFill>
+                            <a:srgbClr val="92D050"/>
+                          </a:solidFill>
+                          <a:ln w="9525">
+                            <a:solidFill>
+                              <a:schemeClr val="tx1"/>
+                            </a:solidFill>
+                          </a:ln>
+                        </wps:spPr>
+                        <wps:style>
+                          <a:lnRef idx="2">
+                            <a:schemeClr val="accent1">
+                              <a:shade val="50000"/>
+                            </a:schemeClr>
+                          </a:lnRef>
+                          <a:fillRef idx="1">
+                            <a:schemeClr val="accent1"/>
+                          </a:fillRef>
+                          <a:effectRef idx="0">
+                            <a:schemeClr val="accent1"/>
+                          </a:effectRef>
+                          <a:fontRef idx="minor">
+                            <a:schemeClr val="lt1"/>
+                          </a:fontRef>
+                        </wps:style>
+                        <wps:txbx>
+                          <w:txbxContent>
+                            <w:p>
+                              <w:pPr>
+                                <w:pStyle w:val="NormalWeb"/>
+                                <w:spacing w:before="0" w:beforeAutospacing="0" w:after="200" w:afterAutospacing="0" w:line="276" w:lineRule="auto"/>
+                              </w:pPr>
+                              <w:r>
+                                <w:rPr>
+                                  <w:rFonts w:eastAsia="Times New Roman"/>
+                                  <w:sz w:val="22"/>
+                                  <w:szCs w:val="22"/>
+                                </w:rPr>
+                                <w:t> </w:t>
+                              </w:r>
+                            </w:p>
+                          </w:txbxContent>
+                        </wps:txbx>
+                        <wps:bodyPr rot="0" spcFirstLastPara="0" vert="horz" wrap="square" lIns="91440" tIns="45720" rIns="91440" bIns="45720" numCol="1" spcCol="0" rtlCol="0" fromWordArt="0" anchor="ctr" anchorCtr="0" forceAA="0" compatLnSpc="1">
+                          <a:prstTxWarp prst="textNoShape">
+                            <a:avLst/>
+                          </a:prstTxWarp>
+                          <a:noAutofit/>
+                        </wps:bodyPr>
+                      </wps:wsp>
+                      <wps:wsp>
+                        <wps:cNvPr id="153" name="Parallelogram 153"/>
+                        <wps:cNvSpPr/>
+                        <wps:spPr>
+                          <a:xfrm>
+                            <a:off x="2171577" y="721248"/>
+                            <a:ext cx="415290" cy="118745"/>
+                          </a:xfrm>
+                          <a:prstGeom prst="parallelogram">
+                            <a:avLst>
+                              <a:gd name="adj" fmla="val 86683"/>
+                            </a:avLst>
+                          </a:prstGeom>
+                          <a:solidFill>
+                            <a:srgbClr val="FF0000"/>
+                          </a:solidFill>
+                          <a:ln w="9525">
+                            <a:solidFill>
+                              <a:schemeClr val="tx1"/>
+                            </a:solidFill>
+                          </a:ln>
+                        </wps:spPr>
+                        <wps:style>
+                          <a:lnRef idx="2">
+                            <a:schemeClr val="accent1">
+                              <a:shade val="50000"/>
+                            </a:schemeClr>
+                          </a:lnRef>
+                          <a:fillRef idx="1">
+                            <a:schemeClr val="accent1"/>
+                          </a:fillRef>
+                          <a:effectRef idx="0">
+                            <a:schemeClr val="accent1"/>
+                          </a:effectRef>
+                          <a:fontRef idx="minor">
+                            <a:schemeClr val="lt1"/>
+                          </a:fontRef>
+                        </wps:style>
+                        <wps:txbx>
+                          <w:txbxContent>
+                            <w:p>
+                              <w:pPr>
+                                <w:pStyle w:val="NormalWeb"/>
+                                <w:spacing w:before="0" w:beforeAutospacing="0" w:after="200" w:afterAutospacing="0" w:line="276" w:lineRule="auto"/>
+                              </w:pPr>
+                              <w:r>
+                                <w:rPr>
+                                  <w:rFonts w:eastAsia="Times New Roman"/>
+                                  <w:sz w:val="22"/>
+                                  <w:szCs w:val="22"/>
+                                </w:rPr>
+                                <w:t> </w:t>
+                              </w:r>
+                            </w:p>
+                          </w:txbxContent>
+                        </wps:txbx>
+                        <wps:bodyPr rot="0" spcFirstLastPara="0" vert="horz" wrap="square" lIns="91440" tIns="45720" rIns="91440" bIns="45720" numCol="1" spcCol="0" rtlCol="0" fromWordArt="0" anchor="ctr" anchorCtr="0" forceAA="0" compatLnSpc="1">
+                          <a:prstTxWarp prst="textNoShape">
+                            <a:avLst/>
+                          </a:prstTxWarp>
+                          <a:noAutofit/>
+                        </wps:bodyPr>
+                      </wps:wsp>
+                      <wps:wsp>
+                        <wps:cNvPr id="154" name="Parallelogram 154"/>
+                        <wps:cNvSpPr/>
+                        <wps:spPr>
+                          <a:xfrm>
+                            <a:off x="2376468" y="839993"/>
+                            <a:ext cx="415290" cy="118745"/>
+                          </a:xfrm>
+                          <a:prstGeom prst="parallelogram">
+                            <a:avLst>
+                              <a:gd name="adj" fmla="val 86683"/>
+                            </a:avLst>
+                          </a:prstGeom>
+                          <a:solidFill>
+                            <a:srgbClr val="FF0000"/>
+                          </a:solidFill>
+                          <a:ln w="9525">
+                            <a:solidFill>
+                              <a:schemeClr val="tx1"/>
+                            </a:solidFill>
+                          </a:ln>
+                        </wps:spPr>
+                        <wps:style>
+                          <a:lnRef idx="2">
+                            <a:schemeClr val="accent1">
+                              <a:shade val="50000"/>
+                            </a:schemeClr>
+                          </a:lnRef>
+                          <a:fillRef idx="1">
+                            <a:schemeClr val="accent1"/>
+                          </a:fillRef>
+                          <a:effectRef idx="0">
+                            <a:schemeClr val="accent1"/>
+                          </a:effectRef>
+                          <a:fontRef idx="minor">
+                            <a:schemeClr val="lt1"/>
+                          </a:fontRef>
+                        </wps:style>
+                        <wps:txbx>
+                          <w:txbxContent>
+                            <w:p>
+                              <w:pPr>
+                                <w:pStyle w:val="NormalWeb"/>
+                                <w:spacing w:before="0" w:beforeAutospacing="0" w:after="200" w:afterAutospacing="0" w:line="276" w:lineRule="auto"/>
+                              </w:pPr>
+                              <w:r>
+                                <w:rPr>
+                                  <w:rFonts w:eastAsia="Times New Roman"/>
+                                  <w:sz w:val="22"/>
+                                  <w:szCs w:val="22"/>
+                                </w:rPr>
+                                <w:t> </w:t>
+                              </w:r>
+                            </w:p>
+                          </w:txbxContent>
+                        </wps:txbx>
+                        <wps:bodyPr rot="0" spcFirstLastPara="0" vert="horz" wrap="square" lIns="91440" tIns="45720" rIns="91440" bIns="45720" numCol="1" spcCol="0" rtlCol="0" fromWordArt="0" anchor="ctr" anchorCtr="0" forceAA="0" compatLnSpc="1">
+                          <a:prstTxWarp prst="textNoShape">
+                            <a:avLst/>
+                          </a:prstTxWarp>
+                          <a:noAutofit/>
+                        </wps:bodyPr>
+                      </wps:wsp>
+                      <wps:wsp>
+                        <wps:cNvPr id="155" name="Parallelogram 155"/>
+                        <wps:cNvSpPr/>
+                        <wps:spPr>
+                          <a:xfrm>
+                            <a:off x="2484598" y="719702"/>
+                            <a:ext cx="415290" cy="118745"/>
+                          </a:xfrm>
+                          <a:prstGeom prst="parallelogram">
+                            <a:avLst>
+                              <a:gd name="adj" fmla="val 86683"/>
+                            </a:avLst>
+                          </a:prstGeom>
+                          <a:solidFill>
+                            <a:srgbClr val="00B0F0"/>
+                          </a:solidFill>
+                          <a:ln w="9525">
+                            <a:solidFill>
+                              <a:schemeClr val="tx1"/>
+                            </a:solidFill>
+                          </a:ln>
+                        </wps:spPr>
+                        <wps:style>
+                          <a:lnRef idx="2">
+                            <a:schemeClr val="accent1">
+                              <a:shade val="50000"/>
+                            </a:schemeClr>
+                          </a:lnRef>
+                          <a:fillRef idx="1">
+                            <a:schemeClr val="accent1"/>
+                          </a:fillRef>
+                          <a:effectRef idx="0">
+                            <a:schemeClr val="accent1"/>
+                          </a:effectRef>
+                          <a:fontRef idx="minor">
+                            <a:schemeClr val="lt1"/>
+                          </a:fontRef>
+                        </wps:style>
+                        <wps:txbx>
+                          <w:txbxContent>
+                            <w:p>
+                              <w:pPr>
+                                <w:pStyle w:val="NormalWeb"/>
+                                <w:spacing w:before="0" w:beforeAutospacing="0" w:after="200" w:afterAutospacing="0" w:line="276" w:lineRule="auto"/>
+                              </w:pPr>
+                              <w:r>
+                                <w:rPr>
+                                  <w:rFonts w:eastAsia="Times New Roman"/>
+                                  <w:sz w:val="22"/>
+                                  <w:szCs w:val="22"/>
+                                </w:rPr>
+                                <w:t> </w:t>
+                              </w:r>
+                            </w:p>
+                          </w:txbxContent>
+                        </wps:txbx>
+                        <wps:bodyPr rot="0" spcFirstLastPara="0" vert="horz" wrap="square" lIns="91440" tIns="45720" rIns="91440" bIns="45720" numCol="1" spcCol="0" rtlCol="0" fromWordArt="0" anchor="ctr" anchorCtr="0" forceAA="0" compatLnSpc="1">
+                          <a:prstTxWarp prst="textNoShape">
+                            <a:avLst/>
+                          </a:prstTxWarp>
+                          <a:noAutofit/>
+                        </wps:bodyPr>
+                      </wps:wsp>
+                      <wps:wsp>
+                        <wps:cNvPr id="156" name="Straight Arrow Connector 156"/>
+                        <wps:cNvCnPr/>
+                        <wps:spPr>
+                          <a:xfrm flipV="1">
+                            <a:off x="2409094" y="307379"/>
+                            <a:ext cx="0" cy="480154"/>
+                          </a:xfrm>
+                          <a:prstGeom prst="straightConnector1">
+                            <a:avLst/>
+                          </a:prstGeom>
+                          <a:ln w="28575">
+                            <a:solidFill>
+                              <a:schemeClr val="tx1"/>
+                            </a:solidFill>
+                            <a:headEnd type="none" w="med" len="med"/>
+                            <a:tailEnd type="none" w="med" len="med"/>
+                          </a:ln>
+                        </wps:spPr>
+                        <wps:style>
+                          <a:lnRef idx="1">
+                            <a:schemeClr val="accent1"/>
+                          </a:lnRef>
+                          <a:fillRef idx="0">
+                            <a:schemeClr val="accent1"/>
+                          </a:fillRef>
+                          <a:effectRef idx="0">
+                            <a:schemeClr val="accent1"/>
+                          </a:effectRef>
+                          <a:fontRef idx="minor">
+                            <a:schemeClr val="tx1"/>
+                          </a:fontRef>
+                        </wps:style>
+                        <wps:bodyPr/>
+                      </wps:wsp>
+                    </wpc:wpc>
+                  </a:graphicData>
+                </a:graphic>
+              </wp:inline>
+            </w:drawing>
+          </mc:Choice>
+          <mc:Fallback>
+            <w:pict>
+              <v:group id="Canvas 19" o:spid="_x0000_s1132" editas="canvas" style="width:6in;height:181.05pt;mso-position-horizontal-relative:char;mso-position-vertical-relative:line" coordsize="54864,22993" o:gfxdata="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">
+                <v:shape id="_x0000_s1133" type="#_x0000_t75" style="position:absolute;width:54864;height:22993;visibility:visible;mso-wrap-style:square">
+                  <v:fill o:detectmouseclick="t"/>
+                  <v:path o:connecttype="none"/>
+                </v:shape>
+                <v:shape id="Straight Arrow Connector 20" o:spid="_x0000_s1134" type="#_x0000_t32" style="position:absolute;left:24149;top:12057;width:13306;height:0;visibility:visible;mso-wrap-style:square" o:connectortype="straight" o:gfxdata="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" strokecolor="black [3213]" strokeweight="2.25pt">
+                  <v:stroke endarrow="open"/>
+                </v:shape>
+                <v:shape id="Straight Arrow Connector 24" o:spid="_x0000_s1135" type="#_x0000_t32" style="position:absolute;left:24090;top:803;width:0;height:11254;flip:y;visibility:visible;mso-wrap-style:square" o:connectortype="straight" o:gfxdata="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" strokecolor="black [3213]" strokeweight="2.25pt">
+                  <v:stroke endarrow="open"/>
+                </v:shape>
+                <v:shape id="Straight Arrow Connector 26" o:spid="_x0000_s1136" type="#_x0000_t32" style="position:absolute;left:15650;top:12057;width:8440;height:10023;flip:x;visibility:visible;mso-wrap-style:square" o:connectortype="straight" o:gfxdata="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" strokecolor="black [3213]" strokeweight="2.25pt">
+                  <v:stroke endarrow="open"/>
+                </v:shape>
+                <v:line id="Straight Connector 46" o:spid="_x0000_s1137" style="position:absolute;visibility:visible;mso-wrap-style:square" from="17383,9613" to="26703,9613" o:connectortype="straight" o:gfxdata="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" strokecolor="black [3213]" strokeweight="1pt"/>
+                <v:line id="Straight Connector 116" o:spid="_x0000_s1138" style="position:absolute;visibility:visible;mso-wrap-style:square" from="20587,6075" to="29902,6075" o:connectortype="straight" o:gfxdata="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" strokecolor="black [3213]" strokeweight="1pt"/>
+                <v:line id="Straight Connector 49" o:spid="_x0000_s1139" style="position:absolute;flip:y;visibility:visible;mso-wrap-style:square" from="17383,6075" to="20587,9613" o:connectortype="straight" o:gfxdata="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" strokecolor="black [3213]" strokeweight="1pt">
+                  <v:stroke startarrow="oval" endarrow="oval"/>
+                </v:line>
+                <v:line id="Straight Connector 122" o:spid="_x0000_s1140" style="position:absolute;flip:y;visibility:visible;mso-wrap-style:square" from="26702,6076" to="29902,9613" o:connectortype="straight" o:gfxdata="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" strokecolor="black [3213]" strokeweight="1pt">
+                  <v:stroke startarrow="oval" endarrow="oval"/>
+                </v:line>
+                <v:line id="Straight Connector 134" o:spid="_x0000_s1141" style="position:absolute;visibility:visible;mso-wrap-style:square" from="17380,18732" to="26695,18732" o:connectortype="straight" o:gfxdata="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" strokecolor="black [3213]" strokeweight="1pt"/>
+                <v:line id="Straight Connector 135" o:spid="_x0000_s1142" style="position:absolute;visibility:visible;mso-wrap-style:square" from="20587,15195" to="29902,15195" o:connectortype="straight" o:gfxdata="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" strokecolor="#a5a5a5 [2092]" strokeweight="1pt">
+                  <v:stroke dashstyle="3 1"/>
+                </v:line>
+                <v:line id="Straight Connector 136" o:spid="_x0000_s1143" style="position:absolute;flip:y;visibility:visible;mso-wrap-style:square" from="17380,15195" to="20580,18732" o:connectortype="straight" o:gfxdata="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" strokecolor="#a5a5a5 [2092]" strokeweight="1pt">
+                  <v:stroke dashstyle="3 1" startarrow="oval" endarrow="oval"/>
+                </v:line>
+                <v:line id="Straight Connector 137" o:spid="_x0000_s1144" style="position:absolute;flip:y;visibility:visible;mso-wrap-style:square" from="26702,15195" to="29902,18732" o:connectortype="straight" o:gfxdata="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" strokecolor="black [3213]" strokeweight="1pt">
+                  <v:stroke startarrow="oval" endarrow="oval"/>
+                </v:line>
+                <v:line id="Straight Connector 138" o:spid="_x0000_s1145" style="position:absolute;visibility:visible;mso-wrap-style:square" from="17383,9364" to="17383,18691" o:connectortype="straight" o:gfxdata="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" strokecolor="black [3213]" strokeweight="1pt"/>
+                <v:line id="Straight Connector 139" o:spid="_x0000_s1146" style="position:absolute;visibility:visible;mso-wrap-style:square" from="20587,6075" to="20587,15397" o:connectortype="straight" o:gfxdata="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" strokecolor="#a5a5a5 [2092]" strokeweight="1pt">
+                  <v:stroke dashstyle="3 1"/>
+                </v:line>
+                <v:line id="Straight Connector 140" o:spid="_x0000_s1147" style="position:absolute;visibility:visible;mso-wrap-style:square" from="29902,6076" to="29902,15398" o:connectortype="straight" o:gfxdata="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" strokecolor="black [3213]" strokeweight="1pt"/>
+                <v:line id="Straight Connector 141" o:spid="_x0000_s1148" style="position:absolute;visibility:visible;mso-wrap-style:square" from="26680,9778" to="26680,19100" o:connectortype="straight" o:gfxdata="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" strokecolor="black [3213]" strokeweight="1pt"/>
+                <v:shape id="Text Box 84" o:spid="_x0000_s1149" type="#_x0000_t202" style="position:absolute;left:35315;top:9377;width:3107;height:2403;visibility:visible;mso-wrap-style:square;v-text-anchor:top" o:gfxdata="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" filled="f" stroked="f" strokeweight=".5pt">
+                  <v:textbox inset=",0,,0">
+                    <w:txbxContent>
+                      <w:p>
+                        <w:pPr>
+                          <w:rPr>
+                            <w:b/>
+                          </w:rPr>
+                        </w:pPr>
+                        <w:r>
+                          <w:rPr>
+                            <w:b/>
+                          </w:rPr>
+                          <w:t>X</w:t>
+                        </w:r>
+                      </w:p>
+                    </w:txbxContent>
+                  </v:textbox>
+                </v:shape>
+                <v:shape id="Text Box 84" o:spid="_x0000_s1150" type="#_x0000_t202" style="position:absolute;left:24879;top:803;width:3105;height:2400;visibility:visible;mso-wrap-style:square;v-text-anchor:top" o:gfxdata="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" filled="f" stroked="f" strokeweight=".5pt">
+                  <v:textbox inset=",0,,0">
+                    <w:txbxContent>
+                      <w:p>
+                        <w:pPr>
+                          <w:pStyle w:val="NormalWeb"/>
+                          <w:spacing w:before="0" w:beforeAutospacing="0" w:after="200" w:afterAutospacing="0" w:line="276" w:lineRule="auto"/>
+                        </w:pPr>
+                        <w:r>
+                          <w:rPr>
+                            <w:rFonts w:eastAsia="Calibri"/>
+                            <w:b/>
+                            <w:bCs/>
+                            <w:sz w:val="22"/>
+                            <w:szCs w:val="22"/>
+                          </w:rPr>
+                          <w:t>Y</w:t>
+                        </w:r>
+                      </w:p>
+                    </w:txbxContent>
+                  </v:textbox>
+                </v:shape>
+                <v:shape id="Text Box 84" o:spid="_x0000_s1151" type="#_x0000_t202" style="position:absolute;left:12545;top:18732;width:3105;height:2400;visibility:visible;mso-wrap-style:square;v-text-anchor:top" o:gfxdata="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" filled="f" stroked="f" strokeweight=".5pt">
+                  <v:textbox inset=",0,,0">
+                    <w:txbxContent>
+                      <w:p>
+                        <w:pPr>
+                          <w:pStyle w:val="NormalWeb"/>
+                          <w:spacing w:before="0" w:beforeAutospacing="0" w:after="200" w:afterAutospacing="0" w:line="276" w:lineRule="auto"/>
+                        </w:pPr>
+                        <w:r>
+                          <w:rPr>
+                            <w:rFonts w:eastAsia="Calibri"/>
+                            <w:b/>
+                            <w:bCs/>
+                            <w:sz w:val="22"/>
+                            <w:szCs w:val="22"/>
+                          </w:rPr>
+                          <w:t>Z</w:t>
+                        </w:r>
+                      </w:p>
+                    </w:txbxContent>
+                  </v:textbox>
+                </v:shape>
+                <v:shapetype id="_x0000_t7" coordsize="21600,21600" o:spt="7" adj="5400" path="m@0,l,21600@1,21600,21600,xe">
+                  <v:stroke joinstyle="miter"/>
+                  <v:formulas>
+                    <v:f eqn="val #0"/>
+                    <v:f eqn="sum width 0 #0"/>
+                    <v:f eqn="prod #0 1 2"/>
+                    <v:f eqn="sum width 0 @2"/>
+                    <v:f eqn="mid #0 width"/>
+                    <v:f eqn="mid @1 0"/>
+                    <v:f eqn="prod height width #0"/>
+                    <v:f eqn="prod @6 1 2"/>
+                    <v:f eqn="sum height 0 @7"/>
+                    <v:f eqn="prod width 1 2"/>
+                    <v:f eqn="sum #0 0 @9"/>
+                    <v:f eqn="if @10 @8 0"/>
+                    <v:f eqn="if @10 @7 height"/>
+                  </v:formulas>
+                  <v:path gradientshapeok="t" o:connecttype="custom" o:connectlocs="@4,0;10800,@11;@3,10800;@5,21600;10800,@12;@2,10800" textboxrect="1800,1800,19800,19800;8100,8100,13500,13500;10800,10800,10800,10800"/>
+                  <v:handles>
+                    <v:h position="#0,topLeft" xrange="0,21600"/>
+                  </v:handles>
+                </v:shapetype>
+                <v:shape id="Parallelogram 86" o:spid="_x0000_s1152" type="#_x0000_t7" style="position:absolute;left:19605;top:6023;width:4159;height:1189;visibility:visible;mso-wrap-style:square;v-text-anchor:middle" o:gfxdata="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" adj="5351" fillcolor="red" strokecolor="black [3213]"/>
+                <v:shape id="Parallelogram 148" o:spid="_x0000_s1153" type="#_x0000_t7" style="position:absolute;left:22720;top:6023;width:4153;height:1188;visibility:visible;mso-wrap-style:square;v-text-anchor:middle" o:gfxdata="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" adj="5354" fillcolor="#ffc000" strokecolor="black [3213]">
+                  <v:textbox>
+                    <w:txbxContent>
+                      <w:p>
+                        <w:pPr>
+                          <w:rPr>
+                            <w:rFonts w:eastAsia="Times New Roman"/>
+                          </w:rPr>
+                        </w:pPr>
+                      </w:p>
+                    </w:txbxContent>
+                  </v:textbox>
+                </v:shape>
+                <v:shape id="Parallelogram 149" o:spid="_x0000_s1154" type="#_x0000_t7" style="position:absolute;left:18523;top:7197;width:4153;height:1187;visibility:visible;mso-wrap-style:square;v-text-anchor:middle" o:gfxdata="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" adj="5354" fillcolor="#92d050" strokecolor="black [3213]">
+                  <v:textbox>
+                    <w:txbxContent>
+                      <w:p>
+                        <w:pPr>
+                          <w:rPr>
+                            <w:rFonts w:eastAsia="Times New Roman"/>
+                          </w:rPr>
+                        </w:pPr>
+                      </w:p>
+                    </w:txbxContent>
+                  </v:textbox>
+                </v:shape>
+                <v:shape id="Parallelogram 150" o:spid="_x0000_s1155" type="#_x0000_t7" style="position:absolute;left:17465;top:8397;width:4152;height:1187;visibility:visible;mso-wrap-style:square;v-text-anchor:middle" o:gfxdata="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" adj="5354" fillcolor="#00b0f0" strokecolor="black [3213]">
+                  <v:textbox>
+                    <w:txbxContent>
+                      <w:p>
+                        <w:pPr>
+                          <w:rPr>
+                            <w:rFonts w:eastAsia="Times New Roman"/>
+                          </w:rPr>
+                        </w:pPr>
+                      </w:p>
+                    </w:txbxContent>
+                  </v:textbox>
+                </v:shape>
+                <v:shape id="Parallelogram 151" o:spid="_x0000_s1156" type="#_x0000_t7" style="position:absolute;left:20587;top:8397;width:4153;height:1187;visibility:visible;mso-wrap-style:square;v-text-anchor:middle" o:gfxdata="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" adj="5354" fillcolor="yellow" strokecolor="black [3213]">
+                  <v:textbox>
+                    <w:txbxContent>
+                      <w:p>
+                        <w:pPr>
+                          <w:pStyle w:val="NormalWeb"/>
+                          <w:spacing w:before="0" w:beforeAutospacing="0" w:after="200" w:afterAutospacing="0" w:line="276" w:lineRule="auto"/>
+                        </w:pPr>
+                        <w:r>
+                          <w:rPr>
+                            <w:rFonts w:eastAsia="Times New Roman"/>
+                            <w:sz w:val="22"/>
+                            <w:szCs w:val="22"/>
+                          </w:rPr>
+                          <w:t> </w:t>
+                        </w:r>
+                      </w:p>
+                    </w:txbxContent>
+                  </v:textbox>
+                </v:shape>
+                <v:shape id="Parallelogram 152" o:spid="_x0000_s1157" type="#_x0000_t7" style="position:absolute;left:25868;top:6025;width:4153;height:1187;visibility:visible;mso-wrap-style:square;v-text-anchor:middle" o:gfxdata="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" adj="5354" fillcolor="#92d050" strokecolor="black [3213]">
+                  <v:textbox>
+                    <w:txbxContent>
+                      <w:p>
+                        <w:pPr>
+                          <w:pStyle w:val="NormalWeb"/>
+                          <w:spacing w:before="0" w:beforeAutospacing="0" w:after="200" w:afterAutospacing="0" w:line="276" w:lineRule="auto"/>
+                        </w:pPr>
+                        <w:r>
+                          <w:rPr>
+                            <w:rFonts w:eastAsia="Times New Roman"/>
+                            <w:sz w:val="22"/>
+                            <w:szCs w:val="22"/>
+                          </w:rPr>
+                          <w:t> </w:t>
+                        </w:r>
+                      </w:p>
+                    </w:txbxContent>
+                  </v:textbox>
+                </v:shape>
+                <v:shape id="Parallelogram 153" o:spid="_x0000_s1158" type="#_x0000_t7" style="position:absolute;left:21715;top:7212;width:4153;height:1187;visibility:visible;mso-wrap-style:square;v-text-anchor:middle" o:gfxdata="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" adj="5354" fillcolor="red" strokecolor="black [3213]">
+                  <v:textbox>
+                    <w:txbxContent>
+                      <w:p>
+                        <w:pPr>
+                          <w:pStyle w:val="NormalWeb"/>
+                          <w:spacing w:before="0" w:beforeAutospacing="0" w:after="200" w:afterAutospacing="0" w:line="276" w:lineRule="auto"/>
+                        </w:pPr>
+                        <w:r>
+                          <w:rPr>
+                            <w:rFonts w:eastAsia="Times New Roman"/>
+                            <w:sz w:val="22"/>
+                            <w:szCs w:val="22"/>
+                          </w:rPr>
+                          <w:t> </w:t>
+                        </w:r>
+                      </w:p>
+                    </w:txbxContent>
+                  </v:textbox>
+                </v:shape>
+                <v:shape id="Parallelogram 154" o:spid="_x0000_s1159" type="#_x0000_t7" style="position:absolute;left:23764;top:8399;width:4153;height:1188;visibility:visible;mso-wrap-style:square;v-text-anchor:middle" o:gfxdata="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" adj="5354" fillcolor="red" strokecolor="black [3213]">
+                  <v:textbox>
+                    <w:txbxContent>
+                      <w:p>
+                        <w:pPr>
+                          <w:pStyle w:val="NormalWeb"/>
+                          <w:spacing w:before="0" w:beforeAutospacing="0" w:after="200" w:afterAutospacing="0" w:line="276" w:lineRule="auto"/>
+                        </w:pPr>
+                        <w:r>
+                          <w:rPr>
+                            <w:rFonts w:eastAsia="Times New Roman"/>
+                            <w:sz w:val="22"/>
+                            <w:szCs w:val="22"/>
+                          </w:rPr>
+                          <w:t> </w:t>
+                        </w:r>
+                      </w:p>
+                    </w:txbxContent>
+                  </v:textbox>
+                </v:shape>
+                <v:shape id="Parallelogram 155" o:spid="_x0000_s1160" type="#_x0000_t7" style="position:absolute;left:24845;top:7197;width:4153;height:1187;visibility:visible;mso-wrap-style:square;v-text-anchor:middle" o:gfxdata="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" adj="5354" fillcolor="#00b0f0" strokecolor="black [3213]">
+                  <v:textbox>
+                    <w:txbxContent>
+                      <w:p>
+                        <w:pPr>
+                          <w:pStyle w:val="NormalWeb"/>
+                          <w:spacing w:before="0" w:beforeAutospacing="0" w:after="200" w:afterAutospacing="0" w:line="276" w:lineRule="auto"/>
+                        </w:pPr>
+                        <w:r>
+                          <w:rPr>
+                            <w:rFonts w:eastAsia="Times New Roman"/>
+                            <w:sz w:val="22"/>
+                            <w:szCs w:val="22"/>
+                          </w:rPr>
+                          <w:t> </w:t>
+                        </w:r>
+                      </w:p>
+                    </w:txbxContent>
+                  </v:textbox>
+                </v:shape>
+                <v:shape id="Straight Arrow Connector 156" o:spid="_x0000_s1161" type="#_x0000_t32" style="position:absolute;left:24090;top:3073;width:0;height:4802;flip:y;visibility:visible;mso-wrap-style:square" o:connectortype="straight" o:gfxdata="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" strokecolor="black [3213]" strokeweight="2.25pt"/>
+                <w10:anchorlock/>
+              </v:group>
+            </w:pict>
+          </mc:Fallback>
+        </mc:AlternateContent>
+      </w:r>
+    </w:p>
+    <w:p>
+      <w:pPr>
+        <w:pStyle w:val="Level2"/>
+      </w:pPr>
+      <w:bookmarkStart w:id="11" w:name="_GoBack"/>
+      <w:bookmarkEnd w:id="11"/>
+      <w:r>
+        <w:t>The four corners of the top face are defined</w:t>
+      </w:r>
+      <w:r>
+        <w:t>, in OpenGL Space,</w:t>
+      </w:r>
+      <w:r>
+        <w:t xml:space="preserve"> to be </w:t>
+      </w:r>
+      <w:r>
+        <w:t>at locations</w:t>
+      </w:r>
+      <w:r>
+        <w:t xml:space="preserve">: </w:t>
+      </w:r>
+    </w:p>
+    <w:p>
+      <w:pPr>
+        <w:pStyle w:val="Level2"/>
+        <w:rPr>
+          <w:rFonts w:ascii="Courier New" w:hAnsi="Courier New" w:cs="Courier New"/>
+        </w:rPr>
+      </w:pPr>
+      <w:r>
+        <w:rPr>
+          <w:rFonts w:ascii="Courier New" w:hAnsi="Courier New" w:cs="Courier New"/>
+        </w:rPr>
+        <w:tab/>
+      </w:r>
+      <w:r>
+        <w:rPr>
+          <w:rFonts w:ascii="Courier New" w:hAnsi="Courier New" w:cs="Courier New"/>
+        </w:rPr>
+        <w:tab/>
+      </w:r>
+      <w:r>
+        <w:rPr>
+          <w:rFonts w:ascii="Courier New" w:hAnsi="Courier New" w:cs="Courier New"/>
+        </w:rPr>
+        <w:tab/>
+        <w:t>{+1.0</w:t>
+      </w:r>
+      <w:proofErr w:type="gramStart"/>
+      <w:r>
+        <w:rPr>
+          <w:rFonts w:ascii="Courier New" w:hAnsi="Courier New" w:cs="Courier New"/>
+        </w:rPr>
+        <w:t>,  +</w:t>
+      </w:r>
+      <w:proofErr w:type="gramEnd"/>
+      <w:r>
+        <w:rPr>
+          <w:rFonts w:ascii="Courier New" w:hAnsi="Courier New" w:cs="Courier New"/>
+        </w:rPr>
+        <w:t>1.0,  +1.0}</w:t>
+      </w:r>
+    </w:p>
+    <w:p>
+      <w:pPr>
+        <w:pStyle w:val="Level2"/>
+        <w:rPr>
+          <w:rFonts w:ascii="Courier New" w:hAnsi="Courier New" w:cs="Courier New"/>
+        </w:rPr>
+      </w:pPr>
+      <w:r>
+        <w:rPr>
+          <w:rFonts w:ascii="Courier New" w:hAnsi="Courier New" w:cs="Courier New"/>
+        </w:rPr>
+        <w:tab/>
+      </w:r>
+      <w:r>
+        <w:rPr>
+          <w:rFonts w:ascii="Courier New" w:hAnsi="Courier New" w:cs="Courier New"/>
+        </w:rPr>
+        <w:tab/>
+      </w:r>
+      <w:r>
+        <w:rPr>
+          <w:rFonts w:ascii="Courier New" w:hAnsi="Courier New" w:cs="Courier New"/>
+        </w:rPr>
+        <w:tab/>
+        <w:t>{-1.0</w:t>
+      </w:r>
+      <w:proofErr w:type="gramStart"/>
+      <w:r>
+        <w:rPr>
+          <w:rFonts w:ascii="Courier New" w:hAnsi="Courier New" w:cs="Courier New"/>
+        </w:rPr>
+        <w:t>,  +</w:t>
+      </w:r>
+      <w:proofErr w:type="gramEnd"/>
+      <w:r>
+        <w:rPr>
+          <w:rFonts w:ascii="Courier New" w:hAnsi="Courier New" w:cs="Courier New"/>
+        </w:rPr>
+        <w:t>1.0,  +1.0}</w:t>
+      </w:r>
+    </w:p>
+    <w:p>
+      <w:pPr>
+        <w:pStyle w:val="Level2"/>
+        <w:rPr>
+          <w:rFonts w:ascii="Courier New" w:hAnsi="Courier New" w:cs="Courier New"/>
+        </w:rPr>
+      </w:pPr>
+      <w:r>
+        <w:rPr>
+          <w:rFonts w:ascii="Courier New" w:hAnsi="Courier New" w:cs="Courier New"/>
+        </w:rPr>
+        <w:tab/>
+      </w:r>
+      <w:r>
+        <w:rPr>
+          <w:rFonts w:ascii="Courier New" w:hAnsi="Courier New" w:cs="Courier New"/>
+        </w:rPr>
+        <w:tab/>
+      </w:r>
+      <w:r>
+        <w:rPr>
+          <w:rFonts w:ascii="Courier New" w:hAnsi="Courier New" w:cs="Courier New"/>
+        </w:rPr>
+        <w:tab/>
+        <w:t>{+1.0</w:t>
+      </w:r>
+      <w:proofErr w:type="gramStart"/>
+      <w:r>
+        <w:rPr>
+          <w:rFonts w:ascii="Courier New" w:hAnsi="Courier New" w:cs="Courier New"/>
+        </w:rPr>
+        <w:t>,  +</w:t>
+      </w:r>
+      <w:proofErr w:type="gramEnd"/>
+      <w:r>
+        <w:rPr>
+          <w:rFonts w:ascii="Courier New" w:hAnsi="Courier New" w:cs="Courier New"/>
+        </w:rPr>
+        <w:t>1.0,  -1.0}</w:t>
+      </w:r>
+    </w:p>
+    <w:p>
+      <w:pPr>
+        <w:pStyle w:val="Level2"/>
+        <w:rPr>
+          <w:rFonts w:ascii="Courier New" w:hAnsi="Courier New" w:cs="Courier New"/>
+        </w:rPr>
+      </w:pPr>
+      <w:r>
+        <w:rPr>
+          <w:rFonts w:ascii="Courier New" w:hAnsi="Courier New" w:cs="Courier New"/>
+        </w:rPr>
+        <w:tab/>
+      </w:r>
+      <w:r>
+        <w:rPr>
+          <w:rFonts w:ascii="Courier New" w:hAnsi="Courier New" w:cs="Courier New"/>
+        </w:rPr>
+        <w:tab/>
+      </w:r>
+      <w:r>
+        <w:rPr>
+          <w:rFonts w:ascii="Courier New" w:hAnsi="Courier New" w:cs="Courier New"/>
+        </w:rPr>
+        <w:tab/>
+        <w:t>{-1.0</w:t>
+      </w:r>
+      <w:proofErr w:type="gramStart"/>
+      <w:r>
+        <w:rPr>
+          <w:rFonts w:ascii="Courier New" w:hAnsi="Courier New" w:cs="Courier New"/>
+        </w:rPr>
+        <w:t>,  +</w:t>
+      </w:r>
+      <w:proofErr w:type="gramEnd"/>
+      <w:r>
+        <w:rPr>
+          <w:rFonts w:ascii="Courier New" w:hAnsi="Courier New" w:cs="Courier New"/>
+        </w:rPr>
+        <w:t>1.0,  -1.0}</w:t>
+      </w:r>
+    </w:p>
+    <w:p>
+      <w:pPr>
+        <w:pStyle w:val="Level2"/>
+      </w:pPr>
+      <w:r>
+        <w:t>The center of the nine tiles on the top face a defined</w:t>
+      </w:r>
+      <w:r>
+        <w:t>, in OpenGL Space,</w:t>
+      </w:r>
+      <w:r>
+        <w:t xml:space="preserve"> to be at locations:</w:t>
+      </w:r>
+      <w:r>
+        <w:t xml:space="preserve"> </w:t>
+      </w:r>
+    </w:p>
+    <w:p>
+      <w:pPr>
+        <w:pStyle w:val="Level2"/>
+        <w:rPr>
+          <w:rFonts w:ascii="Courier New" w:hAnsi="Courier New" w:cs="Courier New"/>
+        </w:rPr>
+      </w:pPr>
+      <w:r>
+        <w:rPr>
+          <w:rFonts w:ascii="Courier New" w:hAnsi="Courier New" w:cs="Courier New"/>
+        </w:rPr>
+        <w:tab/>
+      </w:r>
+      <w:r>
+        <w:rPr>
+          <w:rFonts w:ascii="Courier New" w:hAnsi="Courier New" w:cs="Courier New"/>
+        </w:rPr>
+        <w:tab/>
+      </w:r>
+      <w:r>
+        <w:rPr>
+          <w:rFonts w:ascii="Courier New" w:hAnsi="Courier New" w:cs="Courier New"/>
+        </w:rPr>
+        <w:tab/>
+        <w:t>{+</w:t>
+      </w:r>
+      <w:r>
+        <w:rPr>
+          <w:rFonts w:ascii="Courier New" w:hAnsi="Courier New" w:cs="Courier New"/>
+        </w:rPr>
+        <w:t>0.666</w:t>
+      </w:r>
+      <w:proofErr w:type="gramStart"/>
+      <w:r>
+        <w:rPr>
+          <w:rFonts w:ascii="Courier New" w:hAnsi="Courier New" w:cs="Courier New"/>
+        </w:rPr>
+        <w:t>,  +</w:t>
+      </w:r>
+      <w:proofErr w:type="gramEnd"/>
+      <w:r>
+        <w:rPr>
+          <w:rFonts w:ascii="Courier New" w:hAnsi="Courier New" w:cs="Courier New"/>
+        </w:rPr>
+        <w:t>1.0,  +</w:t>
+      </w:r>
+      <w:r>
+        <w:rPr>
+          <w:rFonts w:ascii="Courier New" w:hAnsi="Courier New" w:cs="Courier New"/>
+        </w:rPr>
+        <w:t>0.666</w:t>
+      </w:r>
+      <w:r>
+        <w:rPr>
+          <w:rFonts w:ascii="Courier New" w:hAnsi="Courier New" w:cs="Courier New"/>
+        </w:rPr>
+        <w:t>}</w:t>
+      </w:r>
+    </w:p>
+    <w:p>
+      <w:pPr>
+        <w:pStyle w:val="Level2"/>
+        <w:rPr>
+          <w:rFonts w:ascii="Courier New" w:hAnsi="Courier New" w:cs="Courier New"/>
+        </w:rPr>
+      </w:pPr>
+      <w:r>
+        <w:rPr>
+          <w:rFonts w:ascii="Courier New" w:hAnsi="Courier New" w:cs="Courier New"/>
+        </w:rPr>
+        <w:tab/>
+      </w:r>
+      <w:r>
+        <w:rPr>
+          <w:rFonts w:ascii="Courier New" w:hAnsi="Courier New" w:cs="Courier New"/>
+        </w:rPr>
+        <w:tab/>
+      </w:r>
+      <w:r>
+        <w:rPr>
+          <w:rFonts w:ascii="Courier New" w:hAnsi="Courier New" w:cs="Courier New"/>
+        </w:rPr>
+        <w:tab/>
+      </w:r>
+      <w:proofErr w:type="gramStart"/>
+      <w:r>
+        <w:rPr>
+          <w:rFonts w:ascii="Courier New" w:hAnsi="Courier New" w:cs="Courier New"/>
+        </w:rPr>
+        <w:t>{</w:t>
+      </w:r>
+      <w:r>
+        <w:rPr>
+          <w:rFonts w:ascii="Courier New" w:hAnsi="Courier New" w:cs="Courier New"/>
+        </w:rPr>
+        <w:t xml:space="preserve"> 0.000</w:t>
+      </w:r>
+      <w:proofErr w:type="gramEnd"/>
+      <w:r>
+        <w:rPr>
+          <w:rFonts w:ascii="Courier New" w:hAnsi="Courier New" w:cs="Courier New"/>
+        </w:rPr>
+        <w:t>,  +1.0,  +</w:t>
+      </w:r>
+      <w:r>
+        <w:rPr>
+          <w:rFonts w:ascii="Courier New" w:hAnsi="Courier New" w:cs="Courier New"/>
+        </w:rPr>
+        <w:t>0.666</w:t>
+      </w:r>
+      <w:r>
+        <w:rPr>
+          <w:rFonts w:ascii="Courier New" w:hAnsi="Courier New" w:cs="Courier New"/>
+        </w:rPr>
+        <w:t>}</w:t>
+      </w:r>
+    </w:p>
+    <w:p>
+      <w:pPr>
+        <w:pStyle w:val="Level2"/>
+        <w:rPr>
+          <w:rFonts w:ascii="Courier New" w:hAnsi="Courier New" w:cs="Courier New"/>
+        </w:rPr>
+      </w:pPr>
+      <w:r>
+        <w:rPr>
+          <w:rFonts w:ascii="Courier New" w:hAnsi="Courier New" w:cs="Courier New"/>
+        </w:rPr>
+        <w:tab/>
+      </w:r>
+      <w:r>
+        <w:rPr>
+          <w:rFonts w:ascii="Courier New" w:hAnsi="Courier New" w:cs="Courier New"/>
+        </w:rPr>
+        <w:tab/>
+      </w:r>
+      <w:r>
+        <w:rPr>
+          <w:rFonts w:ascii="Courier New" w:hAnsi="Courier New" w:cs="Courier New"/>
+        </w:rPr>
+        <w:tab/>
+        <w:t>{</w:t>
+      </w:r>
+      <w:r>
+        <w:rPr>
+          <w:rFonts w:ascii="Courier New" w:hAnsi="Courier New" w:cs="Courier New"/>
+        </w:rPr>
+        <w:t>-0.666</w:t>
+      </w:r>
+      <w:proofErr w:type="gramStart"/>
+      <w:r>
+        <w:rPr>
+          <w:rFonts w:ascii="Courier New" w:hAnsi="Courier New" w:cs="Courier New"/>
+        </w:rPr>
+        <w:t>,  +</w:t>
+      </w:r>
+      <w:proofErr w:type="gramEnd"/>
+      <w:r>
+        <w:rPr>
+          <w:rFonts w:ascii="Courier New" w:hAnsi="Courier New" w:cs="Courier New"/>
+        </w:rPr>
+        <w:t>1.0</w:t>
+      </w:r>
+      <w:r>
+        <w:rPr>
+          <w:rFonts w:ascii="Courier New" w:hAnsi="Courier New" w:cs="Courier New"/>
+        </w:rPr>
+        <w:t>,  +0.666</w:t>
+      </w:r>
+      <w:r>
+        <w:rPr>
+          <w:rFonts w:ascii="Courier New" w:hAnsi="Courier New" w:cs="Courier New"/>
+        </w:rPr>
+        <w:t>}</w:t>
+      </w:r>
+    </w:p>
+    <w:p>
+      <w:pPr>
+        <w:pStyle w:val="Level2"/>
+        <w:rPr>
+          <w:rFonts w:ascii="Courier New" w:hAnsi="Courier New" w:cs="Courier New"/>
+        </w:rPr>
+      </w:pPr>
+      <w:r>
+        <w:rPr>
+          <w:rFonts w:ascii="Courier New" w:hAnsi="Courier New" w:cs="Courier New"/>
+        </w:rPr>
+        <w:tab/>
+      </w:r>
+      <w:r>
+        <w:rPr>
+          <w:rFonts w:ascii="Courier New" w:hAnsi="Courier New" w:cs="Courier New"/>
+        </w:rPr>
+        <w:tab/>
+      </w:r>
+      <w:r>
+        <w:rPr>
+          <w:rFonts w:ascii="Courier New" w:hAnsi="Courier New" w:cs="Courier New"/>
+        </w:rPr>
+        <w:tab/>
+        <w:t>{+</w:t>
+      </w:r>
+      <w:r>
+        <w:rPr>
+          <w:rFonts w:ascii="Courier New" w:hAnsi="Courier New" w:cs="Courier New"/>
+        </w:rPr>
+        <w:t>0.666</w:t>
+      </w:r>
+      <w:proofErr w:type="gramStart"/>
+      <w:r>
+        <w:rPr>
+          <w:rFonts w:ascii="Courier New" w:hAnsi="Courier New" w:cs="Courier New"/>
+        </w:rPr>
+        <w:t>,  +</w:t>
+      </w:r>
+      <w:proofErr w:type="gramEnd"/>
+      <w:r>
+        <w:rPr>
+          <w:rFonts w:ascii="Courier New" w:hAnsi="Courier New" w:cs="Courier New"/>
+        </w:rPr>
+        <w:t>1.0,  +</w:t>
+      </w:r>
+      <w:r>
+        <w:rPr>
+          <w:rFonts w:ascii="Courier New" w:hAnsi="Courier New" w:cs="Courier New"/>
+        </w:rPr>
+        <w:t>0.000</w:t>
+      </w:r>
+      <w:r>
+        <w:rPr>
+          <w:rFonts w:ascii="Courier New" w:hAnsi="Courier New" w:cs="Courier New"/>
+        </w:rPr>
+        <w:t>}</w:t>
+      </w:r>
+    </w:p>
+    <w:p>
+      <w:pPr>
+        <w:pStyle w:val="Level2"/>
+        <w:rPr>
+          <w:rFonts w:ascii="Courier New" w:hAnsi="Courier New" w:cs="Courier New"/>
+        </w:rPr>
+      </w:pPr>
+      <w:r>
+        <w:rPr>
+          <w:rFonts w:ascii="Courier New" w:hAnsi="Courier New" w:cs="Courier New"/>
+        </w:rPr>
+        <w:tab/>
+      </w:r>
+      <w:r>
+        <w:rPr>
+          <w:rFonts w:ascii="Courier New" w:hAnsi="Courier New" w:cs="Courier New"/>
+        </w:rPr>
+        <w:tab/>
+      </w:r>
+      <w:r>
+        <w:rPr>
+          <w:rFonts w:ascii="Courier New" w:hAnsi="Courier New" w:cs="Courier New"/>
+        </w:rPr>
+        <w:tab/>
+      </w:r>
+      <w:proofErr w:type="gramStart"/>
+      <w:r>
+        <w:rPr>
+          <w:rFonts w:ascii="Courier New" w:hAnsi="Courier New" w:cs="Courier New"/>
+        </w:rPr>
+        <w:t>{</w:t>
+      </w:r>
+      <w:r>
+        <w:rPr>
+          <w:rFonts w:ascii="Courier New" w:hAnsi="Courier New" w:cs="Courier New"/>
+        </w:rPr>
+        <w:t xml:space="preserve"> 0.000</w:t>
+      </w:r>
+      <w:proofErr w:type="gramEnd"/>
+      <w:r>
+        <w:rPr>
+          <w:rFonts w:ascii="Courier New" w:hAnsi="Courier New" w:cs="Courier New"/>
+        </w:rPr>
+        <w:t>,  +1.0,  +</w:t>
+      </w:r>
+      <w:r>
+        <w:rPr>
+          <w:rFonts w:ascii="Courier New" w:hAnsi="Courier New" w:cs="Courier New"/>
+        </w:rPr>
+        <w:t>0.000</w:t>
+      </w:r>
+      <w:r>
+        <w:rPr>
+          <w:rFonts w:ascii="Courier New" w:hAnsi="Courier New" w:cs="Courier New"/>
+        </w:rPr>
+        <w:t>}</w:t>
+      </w:r>
+    </w:p>
+    <w:p>
+      <w:pPr>
+        <w:pStyle w:val="Level2"/>
+        <w:rPr>
+          <w:rFonts w:ascii="Courier New" w:hAnsi="Courier New" w:cs="Courier New"/>
+        </w:rPr>
+      </w:pPr>
+      <w:r>
+        <w:rPr>
+          <w:rFonts w:ascii="Courier New" w:hAnsi="Courier New" w:cs="Courier New"/>
+        </w:rPr>
+        <w:tab/>
+      </w:r>
+      <w:r>
+        <w:rPr>
+          <w:rFonts w:ascii="Courier New" w:hAnsi="Courier New" w:cs="Courier New"/>
+        </w:rPr>
+        <w:tab/>
+      </w:r>
+      <w:r>
+        <w:rPr>
+          <w:rFonts w:ascii="Courier New" w:hAnsi="Courier New" w:cs="Courier New"/>
+        </w:rPr>
+        <w:tab/>
+        <w:t>{</w:t>
+      </w:r>
+      <w:r>
+        <w:rPr>
+          <w:rFonts w:ascii="Courier New" w:hAnsi="Courier New" w:cs="Courier New"/>
+        </w:rPr>
+        <w:t>-0.666</w:t>
+      </w:r>
+      <w:proofErr w:type="gramStart"/>
+      <w:r>
+        <w:rPr>
+          <w:rFonts w:ascii="Courier New" w:hAnsi="Courier New" w:cs="Courier New"/>
+        </w:rPr>
+        <w:t>,  +</w:t>
+      </w:r>
+      <w:proofErr w:type="gramEnd"/>
+      <w:r>
+        <w:rPr>
+          <w:rFonts w:ascii="Courier New" w:hAnsi="Courier New" w:cs="Courier New"/>
+        </w:rPr>
+        <w:t>1.0</w:t>
+      </w:r>
+      <w:r>
+        <w:rPr>
+          <w:rFonts w:ascii="Courier New" w:hAnsi="Courier New" w:cs="Courier New"/>
+        </w:rPr>
+        <w:t>,  +0.000</w:t>
+      </w:r>
+      <w:r>
+        <w:rPr>
+          <w:rFonts w:ascii="Courier New" w:hAnsi="Courier New" w:cs="Courier New"/>
+        </w:rPr>
+        <w:t>}</w:t>
+      </w:r>
+    </w:p>
+    <w:p>
+      <w:pPr>
+        <w:pStyle w:val="Level2"/>
+        <w:rPr>
+          <w:rFonts w:ascii="Courier New" w:hAnsi="Courier New" w:cs="Courier New"/>
+        </w:rPr>
+      </w:pPr>
+      <w:r>
+        <w:rPr>
+          <w:rFonts w:ascii="Courier New" w:hAnsi="Courier New" w:cs="Courier New"/>
+        </w:rPr>
+        <w:tab/>
+      </w:r>
+      <w:r>
+        <w:rPr>
+          <w:rFonts w:ascii="Courier New" w:hAnsi="Courier New" w:cs="Courier New"/>
+        </w:rPr>
+        <w:tab/>
+      </w:r>
+      <w:r>
+        <w:rPr>
+          <w:rFonts w:ascii="Courier New" w:hAnsi="Courier New" w:cs="Courier New"/>
+        </w:rPr>
+        <w:tab/>
+        <w:t>{+</w:t>
+      </w:r>
+      <w:r>
+        <w:rPr>
+          <w:rFonts w:ascii="Courier New" w:hAnsi="Courier New" w:cs="Courier New"/>
+        </w:rPr>
+        <w:t>0.666</w:t>
+      </w:r>
+      <w:proofErr w:type="gramStart"/>
+      <w:r>
+        <w:rPr>
+          <w:rFonts w:ascii="Courier New" w:hAnsi="Courier New" w:cs="Courier New"/>
+        </w:rPr>
+        <w:t>,  +</w:t>
+      </w:r>
+      <w:proofErr w:type="gramEnd"/>
+      <w:r>
+        <w:rPr>
+          <w:rFonts w:ascii="Courier New" w:hAnsi="Courier New" w:cs="Courier New"/>
+        </w:rPr>
+        <w:t>1.0</w:t>
+      </w:r>
+      <w:r>
+        <w:rPr>
+          <w:rFonts w:ascii="Courier New" w:hAnsi="Courier New" w:cs="Courier New"/>
+        </w:rPr>
+        <w:t>,  -0.666</w:t>
+      </w:r>
+      <w:r>
+        <w:rPr>
+          <w:rFonts w:ascii="Courier New" w:hAnsi="Courier New" w:cs="Courier New"/>
+        </w:rPr>
+        <w:t>}</w:t>
+      </w:r>
+    </w:p>
+    <w:p>
+      <w:pPr>
+        <w:pStyle w:val="Level2"/>
+        <w:rPr>
+          <w:rFonts w:ascii="Courier New" w:hAnsi="Courier New" w:cs="Courier New"/>
+        </w:rPr>
+      </w:pPr>
+      <w:r>
+        <w:rPr>
+          <w:rFonts w:ascii="Courier New" w:hAnsi="Courier New" w:cs="Courier New"/>
+        </w:rPr>
+        <w:tab/>
+      </w:r>
+      <w:r>
+        <w:rPr>
+          <w:rFonts w:ascii="Courier New" w:hAnsi="Courier New" w:cs="Courier New"/>
+        </w:rPr>
+        <w:tab/>
+      </w:r>
+      <w:r>
+        <w:rPr>
+          <w:rFonts w:ascii="Courier New" w:hAnsi="Courier New" w:cs="Courier New"/>
+        </w:rPr>
+        <w:tab/>
+      </w:r>
+      <w:proofErr w:type="gramStart"/>
+      <w:r>
+        <w:rPr>
+          <w:rFonts w:ascii="Courier New" w:hAnsi="Courier New" w:cs="Courier New"/>
+        </w:rPr>
+        <w:t>{</w:t>
+      </w:r>
+      <w:r>
+        <w:rPr>
+          <w:rFonts w:ascii="Courier New" w:hAnsi="Courier New" w:cs="Courier New"/>
+        </w:rPr>
+        <w:t xml:space="preserve"> 0.000</w:t>
+      </w:r>
+      <w:proofErr w:type="gramEnd"/>
+      <w:r>
+        <w:rPr>
+          <w:rFonts w:ascii="Courier New" w:hAnsi="Courier New" w:cs="Courier New"/>
+        </w:rPr>
+        <w:t>,  +1.0</w:t>
+      </w:r>
+      <w:r>
+        <w:rPr>
+          <w:rFonts w:ascii="Courier New" w:hAnsi="Courier New" w:cs="Courier New"/>
+        </w:rPr>
+        <w:t>,  -0.666</w:t>
+      </w:r>
+      <w:r>
+        <w:rPr>
+          <w:rFonts w:ascii="Courier New" w:hAnsi="Courier New" w:cs="Courier New"/>
+        </w:rPr>
+        <w:t>}</w:t>
+      </w:r>
+    </w:p>
+    <w:p>
+      <w:pPr>
+        <w:pStyle w:val="Level2"/>
+        <w:rPr>
+          <w:rFonts w:ascii="Courier New" w:hAnsi="Courier New" w:cs="Courier New"/>
+        </w:rPr>
+      </w:pPr>
+      <w:r>
+        <w:rPr>
+          <w:rFonts w:ascii="Courier New" w:hAnsi="Courier New" w:cs="Courier New"/>
+        </w:rPr>
+        <w:tab/>
+      </w:r>
+      <w:r>
+        <w:rPr>
+          <w:rFonts w:ascii="Courier New" w:hAnsi="Courier New" w:cs="Courier New"/>
+        </w:rPr>
+        <w:tab/>
+      </w:r>
+      <w:r>
+        <w:rPr>
+          <w:rFonts w:ascii="Courier New" w:hAnsi="Courier New" w:cs="Courier New"/>
+        </w:rPr>
+        <w:tab/>
+        <w:t>{</w:t>
+      </w:r>
+      <w:r>
+        <w:rPr>
+          <w:rFonts w:ascii="Courier New" w:hAnsi="Courier New" w:cs="Courier New"/>
+        </w:rPr>
+        <w:t>-0.666</w:t>
+      </w:r>
+      <w:proofErr w:type="gramStart"/>
+      <w:r>
+        <w:rPr>
+          <w:rFonts w:ascii="Courier New" w:hAnsi="Courier New" w:cs="Courier New"/>
+        </w:rPr>
+        <w:t>,  +</w:t>
+      </w:r>
+      <w:proofErr w:type="gramEnd"/>
+      <w:r>
+        <w:rPr>
+          <w:rFonts w:ascii="Courier New" w:hAnsi="Courier New" w:cs="Courier New"/>
+        </w:rPr>
+        <w:t>1.0</w:t>
+      </w:r>
+      <w:r>
+        <w:rPr>
+          <w:rFonts w:ascii="Courier New" w:hAnsi="Courier New" w:cs="Courier New"/>
+        </w:rPr>
+        <w:t>,  -0.666</w:t>
+      </w:r>
+      <w:r>
+        <w:rPr>
+          <w:rFonts w:ascii="Courier New" w:hAnsi="Courier New" w:cs="Courier New"/>
+        </w:rPr>
+        <w:t>}</w:t>
+      </w:r>
+    </w:p>
+    <w:p>
+      <w:pPr>
+        <w:pStyle w:val="Level2"/>
+      </w:pPr>
+    </w:p>
+    <w:p>
+      <w:r>
+        <w:rPr>
+          <w:noProof/>
+        </w:rPr>
+        <mc:AlternateContent>
+          <mc:Choice Requires="wpc">
+            <w:drawing>
+              <wp:inline distT="0" distB="0" distL="0" distR="0" wp14:anchorId="1E6E3FDA" wp14:editId="06945B60">
+                <wp:extent cx="5486400" cy="1631577"/>
+                <wp:effectExtent l="0" t="0" r="0" b="6985"/>
+                <wp:docPr id="173" name="Canvas 173"/>
+                <wp:cNvGraphicFramePr>
+                  <a:graphicFrameLocks xmlns:a="http://schemas.openxmlformats.org/drawingml/2006/main" noChangeAspect="1"/>
+                </wp:cNvGraphicFramePr>
+                <a:graphic xmlns:a="http://schemas.openxmlformats.org/drawingml/2006/main">
+                  <a:graphicData uri="http://schemas.microsoft.com/office/word/2010/wordprocessingCanvas">
+                    <wpc:wpc>
+                      <wpc:bg>
+                        <a:solidFill>
+                          <a:schemeClr val="bg1">
+                            <a:lumMod val="95000"/>
+                          </a:schemeClr>
+                        </a:solidFill>
+                      </wpc:bg>
+                      <wpc:whole/>
+                      <wps:wsp>
+                        <wps:cNvPr id="88" name="Straight Arrow Connector 88"/>
+                        <wps:cNvCnPr/>
+                        <wps:spPr>
+                          <a:xfrm flipH="1">
+                            <a:off x="1492624" y="1232571"/>
+                            <a:ext cx="1194706" cy="0"/>
+                          </a:xfrm>
+                          <a:prstGeom prst="straightConnector1">
+                            <a:avLst/>
+                          </a:prstGeom>
+                          <a:ln w="28575">
+                            <a:solidFill>
+                              <a:schemeClr val="tx1"/>
+                            </a:solidFill>
+                            <a:tailEnd type="arrow"/>
+                          </a:ln>
+                        </wps:spPr>
+                        <wps:style>
+                          <a:lnRef idx="1">
+                            <a:schemeClr val="accent1"/>
+                          </a:lnRef>
+                          <a:fillRef idx="0">
+                            <a:schemeClr val="accent1"/>
+                          </a:fillRef>
+                          <a:effectRef idx="0">
+                            <a:schemeClr val="accent1"/>
+                          </a:effectRef>
+                          <a:fontRef idx="minor">
+                            <a:schemeClr val="tx1"/>
+                          </a:fontRef>
+                        </wps:style>
+                        <wps:bodyPr/>
+                      </wps:wsp>
+                      <wps:wsp>
+                        <wps:cNvPr id="90" name="Straight Arrow Connector 90"/>
+                        <wps:cNvCnPr/>
+                        <wps:spPr>
+                          <a:xfrm flipV="1">
+                            <a:off x="2711824" y="389927"/>
+                            <a:ext cx="744070" cy="842524"/>
+                          </a:xfrm>
+                          <a:prstGeom prst="straightConnector1">
+                            <a:avLst/>
+                          </a:prstGeom>
+                          <a:ln w="28575">
+                            <a:solidFill>
+                              <a:schemeClr val="tx1"/>
+                            </a:solidFill>
+                            <a:tailEnd type="arrow"/>
+                          </a:ln>
+                        </wps:spPr>
+                        <wps:style>
+                          <a:lnRef idx="1">
+                            <a:schemeClr val="accent1"/>
+                          </a:lnRef>
+                          <a:fillRef idx="0">
+                            <a:schemeClr val="accent1"/>
+                          </a:fillRef>
+                          <a:effectRef idx="0">
+                            <a:schemeClr val="accent1"/>
+                          </a:effectRef>
+                          <a:fontRef idx="minor">
+                            <a:schemeClr val="tx1"/>
+                          </a:fontRef>
+                        </wps:style>
+                        <wps:bodyPr/>
+                      </wps:wsp>
+                      <wps:wsp>
+                        <wps:cNvPr id="91" name="Straight Connector 91"/>
+                        <wps:cNvCnPr/>
+                        <wps:spPr>
+                          <a:xfrm>
+                            <a:off x="1738344" y="961359"/>
+                            <a:ext cx="931984" cy="0"/>
+                          </a:xfrm>
+                          <a:prstGeom prst="line">
+                            <a:avLst/>
+                          </a:prstGeom>
+                          <a:ln w="12700">
+                            <a:solidFill>
+                              <a:schemeClr val="tx1"/>
+                            </a:solidFill>
+                            <a:headEnd type="none" w="med" len="med"/>
+                            <a:tailEnd type="none" w="med" len="med"/>
+                          </a:ln>
+                        </wps:spPr>
+                        <wps:style>
+                          <a:lnRef idx="1">
+                            <a:schemeClr val="accent1"/>
+                          </a:lnRef>
+                          <a:fillRef idx="0">
+                            <a:schemeClr val="accent1"/>
+                          </a:fillRef>
+                          <a:effectRef idx="0">
+                            <a:schemeClr val="accent1"/>
+                          </a:effectRef>
+                          <a:fontRef idx="minor">
+                            <a:schemeClr val="tx1"/>
+                          </a:fontRef>
+                        </wps:style>
+                        <wps:bodyPr/>
+                      </wps:wsp>
+                      <wps:wsp>
+                        <wps:cNvPr id="92" name="Straight Connector 92"/>
+                        <wps:cNvCnPr/>
+                        <wps:spPr>
+                          <a:xfrm>
+                            <a:off x="2058728" y="607567"/>
+                            <a:ext cx="931545" cy="0"/>
+                          </a:xfrm>
+                          <a:prstGeom prst="line">
+                            <a:avLst/>
+                          </a:prstGeom>
+                          <a:ln w="12700">
+                            <a:solidFill>
+                              <a:schemeClr val="tx1"/>
+                            </a:solidFill>
+                            <a:headEnd type="none" w="med" len="med"/>
+                            <a:tailEnd type="none" w="med" len="med"/>
+                          </a:ln>
+                        </wps:spPr>
+                        <wps:style>
+                          <a:lnRef idx="1">
+                            <a:schemeClr val="accent1"/>
+                          </a:lnRef>
+                          <a:fillRef idx="0">
+                            <a:schemeClr val="accent1"/>
+                          </a:fillRef>
+                          <a:effectRef idx="0">
+                            <a:schemeClr val="accent1"/>
+                          </a:effectRef>
+                          <a:fontRef idx="minor">
+                            <a:schemeClr val="tx1"/>
+                          </a:fontRef>
+                        </wps:style>
+                        <wps:bodyPr/>
+                      </wps:wsp>
+                      <wps:wsp>
+                        <wps:cNvPr id="93" name="Straight Connector 93"/>
+                        <wps:cNvCnPr/>
+                        <wps:spPr>
+                          <a:xfrm flipV="1">
+                            <a:off x="1738344" y="607567"/>
+                            <a:ext cx="320384" cy="353792"/>
+                          </a:xfrm>
+                          <a:prstGeom prst="line">
+                            <a:avLst/>
+                          </a:prstGeom>
+                          <a:ln w="12700">
+                            <a:solidFill>
+                              <a:schemeClr val="tx1"/>
+                            </a:solidFill>
+                            <a:headEnd type="oval" w="med" len="med"/>
+                            <a:tailEnd type="oval" w="med" len="med"/>
+                          </a:ln>
+                        </wps:spPr>
+                        <wps:style>
+                          <a:lnRef idx="1">
+                            <a:schemeClr val="accent1"/>
+                          </a:lnRef>
+                          <a:fillRef idx="0">
+                            <a:schemeClr val="accent1"/>
+                          </a:fillRef>
+                          <a:effectRef idx="0">
+                            <a:schemeClr val="accent1"/>
+                          </a:effectRef>
+                          <a:fontRef idx="minor">
+                            <a:schemeClr val="tx1"/>
+                          </a:fontRef>
+                        </wps:style>
+                        <wps:bodyPr/>
+                      </wps:wsp>
+                      <wps:wsp>
+                        <wps:cNvPr id="94" name="Straight Connector 94"/>
+                        <wps:cNvCnPr/>
+                        <wps:spPr>
+                          <a:xfrm flipV="1">
+                            <a:off x="2670233" y="607664"/>
+                            <a:ext cx="320040" cy="353695"/>
+                          </a:xfrm>
+                          <a:prstGeom prst="line">
+                            <a:avLst/>
+                          </a:prstGeom>
+                          <a:ln w="12700">
+                            <a:solidFill>
+                              <a:schemeClr val="tx1"/>
+                            </a:solidFill>
+                            <a:headEnd type="oval" w="med" len="med"/>
+                            <a:tailEnd type="oval" w="med" len="med"/>
+                          </a:ln>
+                        </wps:spPr>
+                        <wps:style>
+                          <a:lnRef idx="1">
+                            <a:schemeClr val="accent1"/>
+                          </a:lnRef>
+                          <a:fillRef idx="0">
+                            <a:schemeClr val="accent1"/>
+                          </a:fillRef>
+                          <a:effectRef idx="0">
+                            <a:schemeClr val="accent1"/>
+                          </a:effectRef>
+                          <a:fontRef idx="minor">
+                            <a:schemeClr val="tx1"/>
+                          </a:fontRef>
+                        </wps:style>
+                        <wps:bodyPr/>
+                      </wps:wsp>
+                      <wps:wsp>
+                        <wps:cNvPr id="160" name="Text Box 160"/>
+                        <wps:cNvSpPr txBox="1"/>
+                        <wps:spPr>
+                          <a:xfrm>
+                            <a:off x="609085" y="146025"/>
+                            <a:ext cx="310662" cy="240323"/>
+                          </a:xfrm>
+                          <a:prstGeom prst="rect">
+                            <a:avLst/>
+                          </a:prstGeom>
+                          <a:noFill/>
+                          <a:ln w="6350">
+                            <a:noFill/>
+                          </a:ln>
+                          <a:effectLst/>
+                        </wps:spPr>
+                        <wps:style>
+                          <a:lnRef idx="0">
+                            <a:schemeClr val="accent1"/>
+                          </a:lnRef>
+                          <a:fillRef idx="0">
+                            <a:schemeClr val="accent1"/>
+                          </a:fillRef>
+                          <a:effectRef idx="0">
+                            <a:schemeClr val="accent1"/>
+                          </a:effectRef>
+                          <a:fontRef idx="minor">
+                            <a:schemeClr val="dk1"/>
+                          </a:fontRef>
+                        </wps:style>
+                        <wps:txbx>
+                          <w:txbxContent>
+                            <w:p>
+                              <w:pPr>
+                                <w:rPr>
+                                  <w:b/>
+                                </w:rPr>
+                              </w:pPr>
+                              <w:r>
+                                <w:rPr>
+                                  <w:b/>
+                                </w:rPr>
+                                <w:t>X</w:t>
+                              </w:r>
+                            </w:p>
+                          </w:txbxContent>
+                        </wps:txbx>
+                        <wps:bodyPr rot="0" spcFirstLastPara="0" vertOverflow="overflow" horzOverflow="overflow" vert="horz" wrap="square" lIns="91440" tIns="0" rIns="91440" bIns="0" numCol="1" spcCol="0" rtlCol="0" fromWordArt="0" anchor="t" anchorCtr="0" forceAA="0" compatLnSpc="1">
+                          <a:prstTxWarp prst="textNoShape">
+                            <a:avLst/>
+                          </a:prstTxWarp>
+                          <a:noAutofit/>
+                        </wps:bodyPr>
+                      </wps:wsp>
+                      <wps:wsp>
+                        <wps:cNvPr id="161" name="Text Box 84"/>
+                        <wps:cNvSpPr txBox="1"/>
+                        <wps:spPr>
+                          <a:xfrm>
+                            <a:off x="98880" y="598392"/>
+                            <a:ext cx="310515" cy="240030"/>
+                          </a:xfrm>
+                          <a:prstGeom prst="rect">
+                            <a:avLst/>
+                          </a:prstGeom>
+                          <a:noFill/>
+                          <a:ln w="6350">
+                            <a:noFill/>
+                          </a:ln>
+                          <a:effectLst/>
+                        </wps:spPr>
+                        <wps:style>
+                          <a:lnRef idx="0">
+                            <a:schemeClr val="accent1"/>
+                          </a:lnRef>
+                          <a:fillRef idx="0">
+                            <a:schemeClr val="accent1"/>
+                          </a:fillRef>
+                          <a:effectRef idx="0">
+                            <a:schemeClr val="accent1"/>
+                          </a:effectRef>
+                          <a:fontRef idx="minor">
+                            <a:schemeClr val="dk1"/>
+                          </a:fontRef>
+                        </wps:style>
+                        <wps:txbx>
+                          <w:txbxContent>
+                            <w:p>
+                              <w:pPr>
+                                <w:pStyle w:val="NormalWeb"/>
+                                <w:spacing w:before="0" w:beforeAutospacing="0" w:after="200" w:afterAutospacing="0" w:line="276" w:lineRule="auto"/>
+                              </w:pPr>
+                              <w:r>
+                                <w:rPr>
+                                  <w:rFonts w:eastAsia="Calibri"/>
+                                  <w:b/>
+                                  <w:bCs/>
+                                  <w:sz w:val="22"/>
+                                  <w:szCs w:val="22"/>
+                                </w:rPr>
+                                <w:t>Y</w:t>
+                              </w:r>
+                            </w:p>
+                          </w:txbxContent>
+                        </wps:txbx>
+                        <wps:bodyPr rot="0" spcFirstLastPara="0" vert="horz" wrap="square" lIns="91440" tIns="0" rIns="91440" bIns="0" numCol="1" spcCol="0" rtlCol="0" fromWordArt="0" anchor="t" anchorCtr="0" forceAA="0" compatLnSpc="1">
+                          <a:prstTxWarp prst="textNoShape">
+                            <a:avLst/>
+                          </a:prstTxWarp>
+                          <a:noAutofit/>
+                        </wps:bodyPr>
+                      </wps:wsp>
+                      <wps:wsp>
+                        <wps:cNvPr id="162" name="Text Box 84"/>
+                        <wps:cNvSpPr txBox="1"/>
+                        <wps:spPr>
+                          <a:xfrm>
+                            <a:off x="1339683" y="1295041"/>
+                            <a:ext cx="310515" cy="240030"/>
+                          </a:xfrm>
+                          <a:prstGeom prst="rect">
+                            <a:avLst/>
+                          </a:prstGeom>
+                          <a:noFill/>
+                          <a:ln w="6350">
+                            <a:noFill/>
+                          </a:ln>
+                          <a:effectLst/>
+                        </wps:spPr>
+                        <wps:style>
+                          <a:lnRef idx="0">
+                            <a:schemeClr val="accent1"/>
+                          </a:lnRef>
+                          <a:fillRef idx="0">
+                            <a:schemeClr val="accent1"/>
+                          </a:fillRef>
+                          <a:effectRef idx="0">
+                            <a:schemeClr val="accent1"/>
+                          </a:effectRef>
+                          <a:fontRef idx="minor">
+                            <a:schemeClr val="dk1"/>
+                          </a:fontRef>
+                        </wps:style>
+                        <wps:txbx>
+                          <w:txbxContent>
+                            <w:p>
+                              <w:pPr>
+                                <w:pStyle w:val="NormalWeb"/>
+                                <w:spacing w:before="0" w:beforeAutospacing="0" w:after="200" w:afterAutospacing="0" w:line="276" w:lineRule="auto"/>
+                              </w:pPr>
+                              <w:r>
+                                <w:rPr>
+                                  <w:rFonts w:eastAsia="Calibri"/>
+                                  <w:b/>
+                                  <w:bCs/>
+                                  <w:sz w:val="22"/>
+                                  <w:szCs w:val="22"/>
+                                </w:rPr>
+                                <w:t>M</w:t>
+                              </w:r>
+                            </w:p>
+                          </w:txbxContent>
+                        </wps:txbx>
+                        <wps:bodyPr rot="0" spcFirstLastPara="0" vert="horz" wrap="square" lIns="91440" tIns="0" rIns="91440" bIns="0" numCol="1" spcCol="0" rtlCol="0" fromWordArt="0" anchor="t" anchorCtr="0" forceAA="0" compatLnSpc="1">
+                          <a:prstTxWarp prst="textNoShape">
+                            <a:avLst/>
+                          </a:prstTxWarp>
+                          <a:noAutofit/>
+                        </wps:bodyPr>
+                      </wps:wsp>
+                      <wps:wsp>
+                        <wps:cNvPr id="163" name="Parallelogram 163"/>
+                        <wps:cNvSpPr/>
+                        <wps:spPr>
+                          <a:xfrm>
+                            <a:off x="1960563" y="602381"/>
+                            <a:ext cx="415905" cy="118867"/>
+                          </a:xfrm>
+                          <a:prstGeom prst="parallelogram">
+                            <a:avLst>
+                              <a:gd name="adj" fmla="val 86683"/>
+                            </a:avLst>
+                          </a:prstGeom>
+                          <a:solidFill>
+                            <a:srgbClr val="FF0000"/>
+                          </a:solidFill>
+                          <a:ln w="9525">
+                            <a:solidFill>
+                              <a:schemeClr val="tx1"/>
+                            </a:solidFill>
+                          </a:ln>
+                        </wps:spPr>
+                        <wps:style>
+                          <a:lnRef idx="2">
+                            <a:schemeClr val="accent1">
+                              <a:shade val="50000"/>
+                            </a:schemeClr>
+                          </a:lnRef>
+                          <a:fillRef idx="1">
+                            <a:schemeClr val="accent1"/>
+                          </a:fillRef>
+                          <a:effectRef idx="0">
+                            <a:schemeClr val="accent1"/>
+                          </a:effectRef>
+                          <a:fontRef idx="minor">
+                            <a:schemeClr val="lt1"/>
+                          </a:fontRef>
+                        </wps:style>
+                        <wps:bodyPr rot="0" spcFirstLastPara="0" vertOverflow="overflow" horzOverflow="overflow" vert="horz" wrap="square" lIns="91440" tIns="45720" rIns="91440" bIns="45720" numCol="1" spcCol="0" rtlCol="0" fromWordArt="0" anchor="ctr" anchorCtr="0" forceAA="0" compatLnSpc="1">
+                          <a:prstTxWarp prst="textNoShape">
+                            <a:avLst/>
+                          </a:prstTxWarp>
+                          <a:noAutofit/>
+                        </wps:bodyPr>
+                      </wps:wsp>
+                      <wps:wsp>
+                        <wps:cNvPr id="164" name="Parallelogram 164"/>
+                        <wps:cNvSpPr/>
+                        <wps:spPr>
+                          <a:xfrm>
+                            <a:off x="2272040" y="602381"/>
+                            <a:ext cx="415290" cy="118745"/>
+                          </a:xfrm>
+                          <a:prstGeom prst="parallelogram">
+                            <a:avLst>
+                              <a:gd name="adj" fmla="val 86683"/>
+                            </a:avLst>
+                          </a:prstGeom>
+                          <a:solidFill>
+                            <a:srgbClr val="FFC000"/>
+                          </a:solidFill>
+                          <a:ln w="9525">
+                            <a:solidFill>
+                              <a:schemeClr val="tx1"/>
+                            </a:solidFill>
+                          </a:ln>
+                        </wps:spPr>
+                        <wps:style>
+                          <a:lnRef idx="2">
+                            <a:schemeClr val="accent1">
+                              <a:shade val="50000"/>
+                            </a:schemeClr>
+                          </a:lnRef>
+                          <a:fillRef idx="1">
+                            <a:schemeClr val="accent1"/>
+                          </a:fillRef>
+                          <a:effectRef idx="0">
+                            <a:schemeClr val="accent1"/>
+                          </a:effectRef>
+                          <a:fontRef idx="minor">
+                            <a:schemeClr val="lt1"/>
+                          </a:fontRef>
+                        </wps:style>
+                        <wps:txbx>
+                          <w:txbxContent>
+                            <w:p>
+                              <w:pPr>
+                                <w:rPr>
+                                  <w:rFonts w:eastAsia="Times New Roman"/>
+                                </w:rPr>
+                              </w:pPr>
+                            </w:p>
+                          </w:txbxContent>
+                        </wps:txbx>
+                        <wps:bodyPr rot="0" spcFirstLastPara="0" vert="horz" wrap="square" lIns="91440" tIns="45720" rIns="91440" bIns="45720" numCol="1" spcCol="0" rtlCol="0" fromWordArt="0" anchor="ctr" anchorCtr="0" forceAA="0" compatLnSpc="1">
+                          <a:prstTxWarp prst="textNoShape">
+                            <a:avLst/>
+                          </a:prstTxWarp>
+                          <a:noAutofit/>
+                        </wps:bodyPr>
+                      </wps:wsp>
+                      <wps:wsp>
+                        <wps:cNvPr id="165" name="Parallelogram 165"/>
+                        <wps:cNvSpPr/>
+                        <wps:spPr>
+                          <a:xfrm>
+                            <a:off x="1852312" y="719702"/>
+                            <a:ext cx="415290" cy="118745"/>
+                          </a:xfrm>
+                          <a:prstGeom prst="parallelogram">
+                            <a:avLst>
+                              <a:gd name="adj" fmla="val 86683"/>
+                            </a:avLst>
+                          </a:prstGeom>
+                          <a:solidFill>
+                            <a:srgbClr val="92D050"/>
+                          </a:solidFill>
+                          <a:ln w="9525">
+                            <a:solidFill>
+                              <a:schemeClr val="tx1"/>
+                            </a:solidFill>
+                          </a:ln>
+                        </wps:spPr>
+                        <wps:style>
+                          <a:lnRef idx="2">
+                            <a:schemeClr val="accent1">
+                              <a:shade val="50000"/>
+                            </a:schemeClr>
+                          </a:lnRef>
+                          <a:fillRef idx="1">
+                            <a:schemeClr val="accent1"/>
+                          </a:fillRef>
+                          <a:effectRef idx="0">
+                            <a:schemeClr val="accent1"/>
+                          </a:effectRef>
+                          <a:fontRef idx="minor">
+                            <a:schemeClr val="lt1"/>
+                          </a:fontRef>
+                        </wps:style>
+                        <wps:txbx>
+                          <w:txbxContent>
+                            <w:p>
+                              <w:pPr>
+                                <w:rPr>
+                                  <w:rFonts w:eastAsia="Times New Roman"/>
+                                </w:rPr>
+                              </w:pPr>
+                            </w:p>
+                          </w:txbxContent>
+                        </wps:txbx>
+                        <wps:bodyPr rot="0" spcFirstLastPara="0" vert="horz" wrap="square" lIns="91440" tIns="45720" rIns="91440" bIns="45720" numCol="1" spcCol="0" rtlCol="0" fromWordArt="0" anchor="ctr" anchorCtr="0" forceAA="0" compatLnSpc="1">
+                          <a:prstTxWarp prst="textNoShape">
+                            <a:avLst/>
+                          </a:prstTxWarp>
+                          <a:noAutofit/>
+                        </wps:bodyPr>
+                      </wps:wsp>
+                      <wps:wsp>
+                        <wps:cNvPr id="166" name="Parallelogram 166"/>
+                        <wps:cNvSpPr/>
+                        <wps:spPr>
+                          <a:xfrm>
+                            <a:off x="1746507" y="839745"/>
+                            <a:ext cx="415290" cy="118745"/>
+                          </a:xfrm>
+                          <a:prstGeom prst="parallelogram">
+                            <a:avLst>
+                              <a:gd name="adj" fmla="val 86683"/>
+                            </a:avLst>
+                          </a:prstGeom>
+                          <a:solidFill>
+                            <a:srgbClr val="00B0F0"/>
+                          </a:solidFill>
+                          <a:ln w="9525">
+                            <a:solidFill>
+                              <a:schemeClr val="tx1"/>
+                            </a:solidFill>
+                          </a:ln>
+                        </wps:spPr>
+                        <wps:style>
+                          <a:lnRef idx="2">
+                            <a:schemeClr val="accent1">
+                              <a:shade val="50000"/>
+                            </a:schemeClr>
+                          </a:lnRef>
+                          <a:fillRef idx="1">
+                            <a:schemeClr val="accent1"/>
+                          </a:fillRef>
+                          <a:effectRef idx="0">
+                            <a:schemeClr val="accent1"/>
+                          </a:effectRef>
+                          <a:fontRef idx="minor">
+                            <a:schemeClr val="lt1"/>
+                          </a:fontRef>
+                        </wps:style>
+                        <wps:txbx>
+                          <w:txbxContent>
+                            <w:p>
+                              <w:pPr>
+                                <w:rPr>
+                                  <w:rFonts w:eastAsia="Times New Roman"/>
+                                </w:rPr>
+                              </w:pPr>
+                            </w:p>
+                          </w:txbxContent>
+                        </wps:txbx>
+                        <wps:bodyPr rot="0" spcFirstLastPara="0" vert="horz" wrap="square" lIns="91440" tIns="45720" rIns="91440" bIns="45720" numCol="1" spcCol="0" rtlCol="0" fromWordArt="0" anchor="ctr" anchorCtr="0" forceAA="0" compatLnSpc="1">
+                          <a:prstTxWarp prst="textNoShape">
+                            <a:avLst/>
+                          </a:prstTxWarp>
+                          <a:noAutofit/>
+                        </wps:bodyPr>
+                      </wps:wsp>
+                      <wps:wsp>
+                        <wps:cNvPr id="167" name="Parallelogram 167"/>
+                        <wps:cNvSpPr/>
+                        <wps:spPr>
+                          <a:xfrm>
+                            <a:off x="2058728" y="839745"/>
+                            <a:ext cx="415290" cy="118745"/>
+                          </a:xfrm>
+                          <a:prstGeom prst="parallelogram">
+                            <a:avLst>
+                              <a:gd name="adj" fmla="val 86683"/>
+                            </a:avLst>
+                          </a:prstGeom>
+                          <a:solidFill>
+                            <a:srgbClr val="FFFF00"/>
+                          </a:solidFill>
+                          <a:ln w="9525">
+                            <a:solidFill>
+                              <a:schemeClr val="tx1"/>
+                            </a:solidFill>
+                          </a:ln>
+                        </wps:spPr>
+                        <wps:style>
+                          <a:lnRef idx="2">
+                            <a:schemeClr val="accent1">
+                              <a:shade val="50000"/>
+                            </a:schemeClr>
+                          </a:lnRef>
+                          <a:fillRef idx="1">
+                            <a:schemeClr val="accent1"/>
+                          </a:fillRef>
+                          <a:effectRef idx="0">
+                            <a:schemeClr val="accent1"/>
+                          </a:effectRef>
+                          <a:fontRef idx="minor">
+                            <a:schemeClr val="lt1"/>
+                          </a:fontRef>
+                        </wps:style>
+                        <wps:txbx>
+                          <w:txbxContent>
+                            <w:p>
+                              <w:pPr>
+                                <w:pStyle w:val="NormalWeb"/>
+                                <w:spacing w:before="0" w:beforeAutospacing="0" w:after="200" w:afterAutospacing="0" w:line="276" w:lineRule="auto"/>
+                              </w:pPr>
+                              <w:r>
+                                <w:rPr>
+                                  <w:rFonts w:eastAsia="Times New Roman"/>
+                                  <w:sz w:val="22"/>
+                                  <w:szCs w:val="22"/>
+                                </w:rPr>
+                                <w:t> </w:t>
+                              </w:r>
+                            </w:p>
+                          </w:txbxContent>
+                        </wps:txbx>
+                        <wps:bodyPr rot="0" spcFirstLastPara="0" vert="horz" wrap="square" lIns="91440" tIns="45720" rIns="91440" bIns="45720" numCol="1" spcCol="0" rtlCol="0" fromWordArt="0" anchor="ctr" anchorCtr="0" forceAA="0" compatLnSpc="1">
+                          <a:prstTxWarp prst="textNoShape">
+                            <a:avLst/>
+                          </a:prstTxWarp>
+                          <a:noAutofit/>
+                        </wps:bodyPr>
+                      </wps:wsp>
+                      <wps:wsp>
+                        <wps:cNvPr id="168" name="Parallelogram 168"/>
+                        <wps:cNvSpPr/>
+                        <wps:spPr>
+                          <a:xfrm>
+                            <a:off x="2586867" y="602503"/>
+                            <a:ext cx="415290" cy="118745"/>
+                          </a:xfrm>
+                          <a:prstGeom prst="parallelogram">
+                            <a:avLst>
+                              <a:gd name="adj" fmla="val 86683"/>
+                            </a:avLst>
+                          </a:prstGeom>
+                          <a:solidFill>
+                            <a:srgbClr val="92D050"/>
+                          </a:solidFill>
+                          <a:ln w="9525">
+                            <a:solidFill>
+                              <a:schemeClr val="tx1"/>
+                            </a:solidFill>
+                          </a:ln>
+                        </wps:spPr>
+                        <wps:style>
+                          <a:lnRef idx="2">
+                            <a:schemeClr val="accent1">
+                              <a:shade val="50000"/>
+                            </a:schemeClr>
+                          </a:lnRef>
+                          <a:fillRef idx="1">
+                            <a:schemeClr val="accent1"/>
+                          </a:fillRef>
+                          <a:effectRef idx="0">
+                            <a:schemeClr val="accent1"/>
+                          </a:effectRef>
+                          <a:fontRef idx="minor">
+                            <a:schemeClr val="lt1"/>
+                          </a:fontRef>
+                        </wps:style>
+                        <wps:txbx>
+                          <w:txbxContent>
+                            <w:p>
+                              <w:pPr>
+                                <w:pStyle w:val="NormalWeb"/>
+                                <w:spacing w:before="0" w:beforeAutospacing="0" w:after="200" w:afterAutospacing="0" w:line="276" w:lineRule="auto"/>
+                              </w:pPr>
+                              <w:r>
+                                <w:rPr>
+                                  <w:rFonts w:eastAsia="Times New Roman"/>
+                                  <w:sz w:val="22"/>
+                                  <w:szCs w:val="22"/>
+                                </w:rPr>
+                                <w:t> </w:t>
+                              </w:r>
+                            </w:p>
+                          </w:txbxContent>
+                        </wps:txbx>
+                        <wps:bodyPr rot="0" spcFirstLastPara="0" vert="horz" wrap="square" lIns="91440" tIns="45720" rIns="91440" bIns="45720" numCol="1" spcCol="0" rtlCol="0" fromWordArt="0" anchor="ctr" anchorCtr="0" forceAA="0" compatLnSpc="1">
+                          <a:prstTxWarp prst="textNoShape">
+                            <a:avLst/>
+                          </a:prstTxWarp>
+                          <a:noAutofit/>
+                        </wps:bodyPr>
+                      </wps:wsp>
+                      <wps:wsp>
+                        <wps:cNvPr id="169" name="Parallelogram 169"/>
+                        <wps:cNvSpPr/>
+                        <wps:spPr>
+                          <a:xfrm>
+                            <a:off x="2171577" y="721248"/>
+                            <a:ext cx="415290" cy="118745"/>
+                          </a:xfrm>
+                          <a:prstGeom prst="parallelogram">
+                            <a:avLst>
+                              <a:gd name="adj" fmla="val 86683"/>
+                            </a:avLst>
+                          </a:prstGeom>
+                          <a:solidFill>
+                            <a:srgbClr val="FF0000"/>
+                          </a:solidFill>
+                          <a:ln w="9525">
+                            <a:solidFill>
+                              <a:schemeClr val="tx1"/>
+                            </a:solidFill>
+                          </a:ln>
+                        </wps:spPr>
+                        <wps:style>
+                          <a:lnRef idx="2">
+                            <a:schemeClr val="accent1">
+                              <a:shade val="50000"/>
+                            </a:schemeClr>
+                          </a:lnRef>
+                          <a:fillRef idx="1">
+                            <a:schemeClr val="accent1"/>
+                          </a:fillRef>
+                          <a:effectRef idx="0">
+                            <a:schemeClr val="accent1"/>
+                          </a:effectRef>
+                          <a:fontRef idx="minor">
+                            <a:schemeClr val="lt1"/>
+                          </a:fontRef>
+                        </wps:style>
+                        <wps:txbx>
+                          <w:txbxContent>
+                            <w:p>
+                              <w:pPr>
+                                <w:pStyle w:val="NormalWeb"/>
+                                <w:spacing w:before="0" w:beforeAutospacing="0" w:after="200" w:afterAutospacing="0" w:line="276" w:lineRule="auto"/>
+                              </w:pPr>
+                              <w:r>
+                                <w:rPr>
+                                  <w:rFonts w:eastAsia="Times New Roman"/>
+                                  <w:sz w:val="22"/>
+                                  <w:szCs w:val="22"/>
+                                </w:rPr>
+                                <w:t> </w:t>
+                              </w:r>
+                            </w:p>
+                          </w:txbxContent>
+                        </wps:txbx>
+                        <wps:bodyPr rot="0" spcFirstLastPara="0" vert="horz" wrap="square" lIns="91440" tIns="45720" rIns="91440" bIns="45720" numCol="1" spcCol="0" rtlCol="0" fromWordArt="0" anchor="ctr" anchorCtr="0" forceAA="0" compatLnSpc="1">
+                          <a:prstTxWarp prst="textNoShape">
+                            <a:avLst/>
+                          </a:prstTxWarp>
+                          <a:noAutofit/>
+                        </wps:bodyPr>
+                      </wps:wsp>
+                      <wps:wsp>
+                        <wps:cNvPr id="170" name="Parallelogram 170"/>
+                        <wps:cNvSpPr/>
+                        <wps:spPr>
+                          <a:xfrm>
+                            <a:off x="2376468" y="839993"/>
+                            <a:ext cx="415290" cy="118745"/>
+                          </a:xfrm>
+                          <a:prstGeom prst="parallelogram">
+                            <a:avLst>
+                              <a:gd name="adj" fmla="val 86683"/>
+                            </a:avLst>
+                          </a:prstGeom>
+                          <a:solidFill>
+                            <a:srgbClr val="FF0000"/>
+                          </a:solidFill>
+                          <a:ln w="9525">
+                            <a:solidFill>
+                              <a:schemeClr val="tx1"/>
+                            </a:solidFill>
+                          </a:ln>
+                        </wps:spPr>
+                        <wps:style>
+                          <a:lnRef idx="2">
+                            <a:schemeClr val="accent1">
+                              <a:shade val="50000"/>
+                            </a:schemeClr>
+                          </a:lnRef>
+                          <a:fillRef idx="1">
+                            <a:schemeClr val="accent1"/>
+                          </a:fillRef>
+                          <a:effectRef idx="0">
+                            <a:schemeClr val="accent1"/>
+                          </a:effectRef>
+                          <a:fontRef idx="minor">
+                            <a:schemeClr val="lt1"/>
+                          </a:fontRef>
+                        </wps:style>
+                        <wps:txbx>
+                          <w:txbxContent>
+                            <w:p>
+                              <w:pPr>
+                                <w:pStyle w:val="NormalWeb"/>
+                                <w:spacing w:before="0" w:beforeAutospacing="0" w:after="200" w:afterAutospacing="0" w:line="276" w:lineRule="auto"/>
+                              </w:pPr>
+                              <w:r>
+                                <w:rPr>
+                                  <w:rFonts w:eastAsia="Times New Roman"/>
+                                  <w:sz w:val="22"/>
+                                  <w:szCs w:val="22"/>
+                                </w:rPr>
+                                <w:t> </w:t>
+                              </w:r>
+                            </w:p>
+                          </w:txbxContent>
+                        </wps:txbx>
+                        <wps:bodyPr rot="0" spcFirstLastPara="0" vert="horz" wrap="square" lIns="91440" tIns="45720" rIns="91440" bIns="45720" numCol="1" spcCol="0" rtlCol="0" fromWordArt="0" anchor="ctr" anchorCtr="0" forceAA="0" compatLnSpc="1">
+                          <a:prstTxWarp prst="textNoShape">
+                            <a:avLst/>
+                          </a:prstTxWarp>
+                          <a:noAutofit/>
+                        </wps:bodyPr>
+                      </wps:wsp>
+                      <wps:wsp>
+                        <wps:cNvPr id="171" name="Parallelogram 171"/>
+                        <wps:cNvSpPr/>
+                        <wps:spPr>
+                          <a:xfrm>
+                            <a:off x="2484598" y="719702"/>
+                            <a:ext cx="415290" cy="118745"/>
+                          </a:xfrm>
+                          <a:prstGeom prst="parallelogram">
+                            <a:avLst>
+                              <a:gd name="adj" fmla="val 86683"/>
+                            </a:avLst>
+                          </a:prstGeom>
+                          <a:solidFill>
+                            <a:srgbClr val="00B0F0"/>
+                          </a:solidFill>
+                          <a:ln w="9525">
+                            <a:solidFill>
+                              <a:schemeClr val="tx1"/>
+                            </a:solidFill>
+                          </a:ln>
+                        </wps:spPr>
+                        <wps:style>
+                          <a:lnRef idx="2">
+                            <a:schemeClr val="accent1">
+                              <a:shade val="50000"/>
+                            </a:schemeClr>
+                          </a:lnRef>
+                          <a:fillRef idx="1">
+                            <a:schemeClr val="accent1"/>
+                          </a:fillRef>
+                          <a:effectRef idx="0">
+                            <a:schemeClr val="accent1"/>
+                          </a:effectRef>
+                          <a:fontRef idx="minor">
+                            <a:schemeClr val="lt1"/>
+                          </a:fontRef>
+                        </wps:style>
+                        <wps:txbx>
+                          <w:txbxContent>
+                            <w:p>
+                              <w:pPr>
+                                <w:pStyle w:val="NormalWeb"/>
+                                <w:spacing w:before="0" w:beforeAutospacing="0" w:after="200" w:afterAutospacing="0" w:line="276" w:lineRule="auto"/>
+                              </w:pPr>
+                              <w:r>
+                                <w:rPr>
+                                  <w:rFonts w:eastAsia="Times New Roman"/>
+                                  <w:sz w:val="22"/>
+                                  <w:szCs w:val="22"/>
+                                </w:rPr>
+                                <w:t> </w:t>
+                              </w:r>
+                            </w:p>
+                          </w:txbxContent>
+                        </wps:txbx>
+                        <wps:bodyPr rot="0" spcFirstLastPara="0" vert="horz" wrap="square" lIns="91440" tIns="45720" rIns="91440" bIns="45720" numCol="1" spcCol="0" rtlCol="0" fromWordArt="0" anchor="ctr" anchorCtr="0" forceAA="0" compatLnSpc="1">
+                          <a:prstTxWarp prst="textNoShape">
+                            <a:avLst/>
+                          </a:prstTxWarp>
+                          <a:noAutofit/>
+                        </wps:bodyPr>
+                      </wps:wsp>
+                      <wps:wsp>
+                        <wps:cNvPr id="174" name="Straight Arrow Connector 174"/>
+                        <wps:cNvCnPr/>
+                        <wps:spPr>
+                          <a:xfrm>
+                            <a:off x="129988" y="190359"/>
+                            <a:ext cx="443753" cy="9"/>
+                          </a:xfrm>
+                          <a:prstGeom prst="straightConnector1">
+                            <a:avLst/>
+                          </a:prstGeom>
+                          <a:ln w="12700">
+                            <a:solidFill>
+                              <a:schemeClr val="tx1"/>
+                            </a:solidFill>
+                            <a:tailEnd type="arrow"/>
+                          </a:ln>
+                        </wps:spPr>
+                        <wps:style>
+                          <a:lnRef idx="1">
+                            <a:schemeClr val="accent1"/>
+                          </a:lnRef>
+                          <a:fillRef idx="0">
+                            <a:schemeClr val="accent1"/>
+                          </a:fillRef>
+                          <a:effectRef idx="0">
+                            <a:schemeClr val="accent1"/>
+                          </a:effectRef>
+                          <a:fontRef idx="minor">
+                            <a:schemeClr val="tx1"/>
+                          </a:fontRef>
+                        </wps:style>
+                        <wps:bodyPr/>
+                      </wps:wsp>
+                      <wps:wsp>
+                        <wps:cNvPr id="196" name="Straight Arrow Connector 196"/>
+                        <wps:cNvCnPr/>
+                        <wps:spPr>
+                          <a:xfrm>
+                            <a:off x="129988" y="190377"/>
+                            <a:ext cx="0" cy="351366"/>
+                          </a:xfrm>
+                          <a:prstGeom prst="straightConnector1">
+                            <a:avLst/>
+                          </a:prstGeom>
+                          <a:ln w="12700">
+                            <a:solidFill>
+                              <a:schemeClr val="tx1"/>
+                            </a:solidFill>
+                            <a:tailEnd type="arrow"/>
+                          </a:ln>
+                        </wps:spPr>
+                        <wps:style>
+                          <a:lnRef idx="1">
+                            <a:schemeClr val="accent1"/>
+                          </a:lnRef>
+                          <a:fillRef idx="0">
+                            <a:schemeClr val="accent1"/>
+                          </a:fillRef>
+                          <a:effectRef idx="0">
+                            <a:schemeClr val="accent1"/>
+                          </a:effectRef>
+                          <a:fontRef idx="minor">
+                            <a:schemeClr val="tx1"/>
+                          </a:fontRef>
+                        </wps:style>
+                        <wps:bodyPr/>
+                      </wps:wsp>
+                      <wps:wsp>
+                        <wps:cNvPr id="198" name="Text Box 84"/>
+                        <wps:cNvSpPr txBox="1"/>
+                        <wps:spPr>
+                          <a:xfrm>
+                            <a:off x="3448430" y="144060"/>
+                            <a:ext cx="310515" cy="239395"/>
+                          </a:xfrm>
+                          <a:prstGeom prst="rect">
+                            <a:avLst/>
+                          </a:prstGeom>
+                          <a:noFill/>
+                          <a:ln w="6350">
+                            <a:noFill/>
+                          </a:ln>
+                          <a:effectLst/>
+                        </wps:spPr>
+                        <wps:style>
+                          <a:lnRef idx="0">
+                            <a:schemeClr val="accent1"/>
+                          </a:lnRef>
+                          <a:fillRef idx="0">
+                            <a:schemeClr val="accent1"/>
+                          </a:fillRef>
+                          <a:effectRef idx="0">
+                            <a:schemeClr val="accent1"/>
+                          </a:effectRef>
+                          <a:fontRef idx="minor">
+                            <a:schemeClr val="dk1"/>
+                          </a:fontRef>
+                        </wps:style>
+                        <wps:txbx>
+                          <w:txbxContent>
+                            <w:p>
+                              <w:pPr>
+                                <w:pStyle w:val="NormalWeb"/>
+                                <w:spacing w:before="0" w:beforeAutospacing="0" w:after="200" w:afterAutospacing="0" w:line="276" w:lineRule="auto"/>
+                              </w:pPr>
+                              <w:r>
+                                <w:rPr>
+                                  <w:rFonts w:eastAsia="Calibri"/>
+                                  <w:b/>
+                                  <w:bCs/>
+                                  <w:sz w:val="22"/>
+                                  <w:szCs w:val="22"/>
+                                </w:rPr>
+                                <w:t>N</w:t>
+                              </w:r>
+                            </w:p>
+                          </w:txbxContent>
+                        </wps:txbx>
+                        <wps:bodyPr rot="0" spcFirstLastPara="0" vert="horz" wrap="square" lIns="91440" tIns="0" rIns="91440" bIns="0" numCol="1" spcCol="0" rtlCol="0" fromWordArt="0" anchor="t" anchorCtr="0" forceAA="0" compatLnSpc="1">
+                          <a:prstTxWarp prst="textNoShape">
+                            <a:avLst/>
+                          </a:prstTxWarp>
+                          <a:noAutofit/>
+                        </wps:bodyPr>
+                      </wps:wsp>
+                      <wps:wsp>
+                        <wps:cNvPr id="199" name="Text Box 84"/>
+                        <wps:cNvSpPr txBox="1"/>
+                        <wps:spPr>
+                          <a:xfrm>
+                            <a:off x="341366" y="300301"/>
+                            <a:ext cx="936106" cy="661011"/>
+                          </a:xfrm>
+                          <a:prstGeom prst="rect">
+                            <a:avLst/>
+                          </a:prstGeom>
+                          <a:noFill/>
+                          <a:ln w="6350">
+                            <a:noFill/>
+                          </a:ln>
+                          <a:effectLst/>
+                        </wps:spPr>
+                        <wps:style>
+                          <a:lnRef idx="0">
+                            <a:schemeClr val="accent1"/>
+                          </a:lnRef>
+                          <a:fillRef idx="0">
+                            <a:schemeClr val="accent1"/>
+                          </a:fillRef>
+                          <a:effectRef idx="0">
+                            <a:schemeClr val="accent1"/>
+                          </a:effectRef>
+                          <a:fontRef idx="minor">
+                            <a:schemeClr val="dk1"/>
+                          </a:fontRef>
+                        </wps:style>
+                        <wps:txbx>
+                          <w:txbxContent>
+                            <w:p>
+                              <w:pPr>
+                                <w:pStyle w:val="NoSpacing"/>
+                              </w:pPr>
+                              <w:r>
+                                <w:t>Image</w:t>
+                              </w:r>
+                            </w:p>
+                            <w:p>
+                              <w:pPr>
+                                <w:pStyle w:val="NoSpacing"/>
+                              </w:pPr>
+                              <w:r>
+                                <w:t>Space</w:t>
+                              </w:r>
+                            </w:p>
+                            <w:p>
+                              <w:pPr>
+                                <w:pStyle w:val="NoSpacing"/>
+                              </w:pPr>
+                              <w:r>
+                                <w:t>Coordinates</w:t>
+                              </w:r>
+                            </w:p>
+                          </w:txbxContent>
+                        </wps:txbx>
+                        <wps:bodyPr rot="0" spcFirstLastPara="0" vert="horz" wrap="square" lIns="91440" tIns="0" rIns="91440" bIns="0" numCol="1" spcCol="0" rtlCol="0" fromWordArt="0" anchor="t" anchorCtr="0" forceAA="0" compatLnSpc="1">
+                          <a:prstTxWarp prst="textNoShape">
+                            <a:avLst/>
+                          </a:prstTxWarp>
+                          <a:noAutofit/>
+                        </wps:bodyPr>
+                      </wps:wsp>
+                      <wps:wsp>
+                        <wps:cNvPr id="200" name="Text Box 84"/>
+                        <wps:cNvSpPr txBox="1"/>
+                        <wps:spPr>
+                          <a:xfrm>
+                            <a:off x="3485728" y="498223"/>
+                            <a:ext cx="1261083" cy="660400"/>
+                          </a:xfrm>
+                          <a:prstGeom prst="rect">
+                            <a:avLst/>
+                          </a:prstGeom>
+                          <a:noFill/>
+                          <a:ln w="6350">
+                            <a:noFill/>
+                          </a:ln>
+                          <a:effectLst/>
+                        </wps:spPr>
+                        <wps:style>
+                          <a:lnRef idx="0">
+                            <a:schemeClr val="accent1"/>
+                          </a:lnRef>
+                          <a:fillRef idx="0">
+                            <a:schemeClr val="accent1"/>
+                          </a:fillRef>
+                          <a:effectRef idx="0">
+                            <a:schemeClr val="accent1"/>
+                          </a:effectRef>
+                          <a:fontRef idx="minor">
+                            <a:schemeClr val="dk1"/>
+                          </a:fontRef>
+                        </wps:style>
+                        <wps:txbx>
+                          <w:txbxContent>
+                            <w:p>
+                              <w:pPr>
+                                <w:pStyle w:val="NormalWeb"/>
+                                <w:spacing w:before="0" w:beforeAutospacing="0" w:after="0" w:afterAutospacing="0"/>
+                              </w:pPr>
+                              <w:r>
+                                <w:rPr>
+                                  <w:rFonts w:eastAsia="Calibri"/>
+                                  <w:sz w:val="22"/>
+                                  <w:szCs w:val="22"/>
+                                </w:rPr>
+                                <w:t>Face</w:t>
+                              </w:r>
+                            </w:p>
+                            <w:p>
+                              <w:pPr>
+                                <w:pStyle w:val="NormalWeb"/>
+                                <w:spacing w:before="0" w:beforeAutospacing="0" w:after="0" w:afterAutospacing="0"/>
+                              </w:pPr>
+                              <w:proofErr w:type="spellStart"/>
+                              <w:r>
+                                <w:rPr>
+                                  <w:rFonts w:eastAsia="Calibri"/>
+                                  <w:sz w:val="22"/>
+                                  <w:szCs w:val="22"/>
+                                </w:rPr>
+                                <w:t>Indicie</w:t>
+                              </w:r>
+                              <w:proofErr w:type="spellEnd"/>
+                            </w:p>
+                            <w:p>
+                              <w:pPr>
+                                <w:pStyle w:val="NormalWeb"/>
+                                <w:spacing w:before="0" w:beforeAutospacing="0" w:after="0" w:afterAutospacing="0"/>
+                              </w:pPr>
+                              <w:r>
+                                <w:rPr>
+                                  <w:rFonts w:eastAsia="Calibri"/>
+                                  <w:sz w:val="22"/>
+                                  <w:szCs w:val="22"/>
+                                </w:rPr>
+                                <w:t>Coordinates</w:t>
+                              </w:r>
+                            </w:p>
+                          </w:txbxContent>
+                        </wps:txbx>
+                        <wps:bodyPr rot="0" spcFirstLastPara="0" vert="horz" wrap="square" lIns="91440" tIns="0" rIns="91440" bIns="0" numCol="1" spcCol="0" rtlCol="0" fromWordArt="0" anchor="t" anchorCtr="0" forceAA="0" compatLnSpc="1">
+                          <a:prstTxWarp prst="textNoShape">
+                            <a:avLst/>
+                          </a:prstTxWarp>
+                          <a:noAutofit/>
+                        </wps:bodyPr>
+                      </wps:wsp>
+                    </wpc:wpc>
+                  </a:graphicData>
+                </a:graphic>
+              </wp:inline>
+            </w:drawing>
+          </mc:Choice>
+          <mc:Fallback>
+            <w:pict>
+              <v:group id="Canvas 173" o:spid="_x0000_s1162" editas="canvas" style="width:6in;height:128.45pt;mso-position-horizontal-relative:char;mso-position-vertical-relative:line" coordsize="54864,16313" o:gfxdata="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">
+                <v:shape id="_x0000_s1163" type="#_x0000_t75" style="position:absolute;width:54864;height:16313;visibility:visible;mso-wrap-style:square" filled="t" fillcolor="#f2f2f2 [3052]">
+                  <v:fill o:detectmouseclick="t"/>
+                  <v:path o:connecttype="none"/>
+                </v:shape>
+                <v:shape id="Straight Arrow Connector 88" o:spid="_x0000_s1164" type="#_x0000_t32" style="position:absolute;left:14926;top:12325;width:11947;height:0;flip:x;visibility:visible;mso-wrap-style:square" o:connectortype="straight" o:gfxdata="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" strokecolor="black [3213]" strokeweight="2.25pt">
+                  <v:stroke endarrow="open"/>
+                </v:shape>
+                <v:shape id="Straight Arrow Connector 90" o:spid="_x0000_s1165" type="#_x0000_t32" style="position:absolute;left:27118;top:3899;width:7440;height:8425;flip:y;visibility:visible;mso-wrap-style:square" o:connectortype="straight" o:gfxdata="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" strokecolor="black [3213]" strokeweight="2.25pt">
+                  <v:stroke endarrow="open"/>
+                </v:shape>
+                <v:line id="Straight Connector 91" o:spid="_x0000_s1166" style="position:absolute;visibility:visible;mso-wrap-style:square" from="17383,9613" to="26703,9613" o:connectortype="straight" o:gfxdata="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" strokecolor="black [3213]" strokeweight="1pt"/>
+                <v:line id="Straight Connector 92" o:spid="_x0000_s1167" style="position:absolute;visibility:visible;mso-wrap-style:square" from="20587,6075" to="29902,6075" o:connectortype="straight" o:gfxdata="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" strokecolor="black [3213]" strokeweight="1pt"/>
+                <v:line id="Straight Connector 93" o:spid="_x0000_s1168" style="position:absolute;flip:y;visibility:visible;mso-wrap-style:square" from="17383,6075" to="20587,9613" o:connectortype="straight" o:gfxdata="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" strokecolor="black [3213]" strokeweight="1pt">
+                  <v:stroke startarrow="oval" endarrow="oval"/>
+                </v:line>
+                <v:line id="Straight Connector 94" o:spid="_x0000_s1169" style="position:absolute;flip:y;visibility:visible;mso-wrap-style:square" from="26702,6076" to="29902,9613" o:connectortype="straight" o:gfxdata="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" strokecolor="black [3213]" strokeweight="1pt">
+                  <v:stroke startarrow="oval" endarrow="oval"/>
+                </v:line>
+                <v:shape id="Text Box 160" o:spid="_x0000_s1170" type="#_x0000_t202" style="position:absolute;left:6090;top:1460;width:3107;height:2403;visibility:visible;mso-wrap-style:square;v-text-anchor:top" o:gfxdata="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" filled="f" stroked="f" strokeweight=".5pt">
+                  <v:textbox inset=",0,,0">
+                    <w:txbxContent>
+                      <w:p>
+                        <w:pPr>
+                          <w:rPr>
+                            <w:b/>
+                          </w:rPr>
+                        </w:pPr>
+                        <w:r>
+                          <w:rPr>
+                            <w:b/>
+                          </w:rPr>
+                          <w:t>X</w:t>
+                        </w:r>
+                      </w:p>
+                    </w:txbxContent>
+                  </v:textbox>
+                </v:shape>
+                <v:shape id="Text Box 84" o:spid="_x0000_s1171" type="#_x0000_t202" style="position:absolute;left:988;top:5983;width:3105;height:2401;visibility:visible;mso-wrap-style:square;v-text-anchor:top" o:gfxdata="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" filled="f" stroked="f" strokeweight=".5pt">
+                  <v:textbox inset=",0,,0">
+                    <w:txbxContent>
+                      <w:p>
+                        <w:pPr>
+                          <w:pStyle w:val="NormalWeb"/>
+                          <w:spacing w:before="0" w:beforeAutospacing="0" w:after="200" w:afterAutospacing="0" w:line="276" w:lineRule="auto"/>
+                        </w:pPr>
+                        <w:r>
+                          <w:rPr>
+                            <w:rFonts w:eastAsia="Calibri"/>
+                            <w:b/>
+                            <w:bCs/>
+                            <w:sz w:val="22"/>
+                            <w:szCs w:val="22"/>
+                          </w:rPr>
+                          <w:t>Y</w:t>
+                        </w:r>
+                      </w:p>
+                    </w:txbxContent>
+                  </v:textbox>
+                </v:shape>
+                <v:shape id="Text Box 84" o:spid="_x0000_s1172" type="#_x0000_t202" style="position:absolute;left:13396;top:12950;width:3105;height:2400;visibility:visible;mso-wrap-style:square;v-text-anchor:top" o:gfxdata="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" filled="f" stroked="f" strokeweight=".5pt">
+                  <v:textbox inset=",0,,0">
+                    <w:txbxContent>
+                      <w:p>
+                        <w:pPr>
+                          <w:pStyle w:val="NormalWeb"/>
+                          <w:spacing w:before="0" w:beforeAutospacing="0" w:after="200" w:afterAutospacing="0" w:line="276" w:lineRule="auto"/>
+                        </w:pPr>
+                        <w:r>
+                          <w:rPr>
+                            <w:rFonts w:eastAsia="Calibri"/>
+                            <w:b/>
+                            <w:bCs/>
+                            <w:sz w:val="22"/>
+                            <w:szCs w:val="22"/>
+                          </w:rPr>
+                          <w:t>M</w:t>
+                        </w:r>
+                      </w:p>
+                    </w:txbxContent>
+                  </v:textbox>
+                </v:shape>
+                <v:shape id="Parallelogram 163" o:spid="_x0000_s1173" type="#_x0000_t7" style="position:absolute;left:19605;top:6023;width:4159;height:1189;visibility:visible;mso-wrap-style:square;v-text-anchor:middle" o:gfxdata="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" adj="5351" fillcolor="red" strokecolor="black [3213]"/>
+                <v:shape id="Parallelogram 164" o:spid="_x0000_s1174" type="#_x0000_t7" style="position:absolute;left:22720;top:6023;width:4153;height:1188;visibility:visible;mso-wrap-style:square;v-text-anchor:middle" o:gfxdata="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" adj="5354" fillcolor="#ffc000" strokecolor="black [3213]">
+                  <v:textbox>
+                    <w:txbxContent>
+                      <w:p>
+                        <w:pPr>
+                          <w:rPr>
+                            <w:rFonts w:eastAsia="Times New Roman"/>
+                          </w:rPr>
+                        </w:pPr>
+                      </w:p>
+                    </w:txbxContent>
+                  </v:textbox>
+                </v:shape>
+                <v:shape id="Parallelogram 165" o:spid="_x0000_s1175" type="#_x0000_t7" style="position:absolute;left:18523;top:7197;width:4153;height:1187;visibility:visible;mso-wrap-style:square;v-text-anchor:middle" o:gfxdata="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" adj="5354" fillcolor="#92d050" strokecolor="black [3213]">
+                  <v:textbox>
+                    <w:txbxContent>
+                      <w:p>
+                        <w:pPr>
+                          <w:rPr>
+                            <w:rFonts w:eastAsia="Times New Roman"/>
+                          </w:rPr>
+                        </w:pPr>
+                      </w:p>
+                    </w:txbxContent>
+                  </v:textbox>
+                </v:shape>
+                <v:shape id="Parallelogram 166" o:spid="_x0000_s1176" type="#_x0000_t7" style="position:absolute;left:17465;top:8397;width:4152;height:1187;visibility:visible;mso-wrap-style:square;v-text-anchor:middle" o:gfxdata="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" adj="5354" fillcolor="#00b0f0" strokecolor="black [3213]">
+                  <v:textbox>
+                    <w:txbxContent>
+                      <w:p>
+                        <w:pPr>
+                          <w:rPr>
+                            <w:rFonts w:eastAsia="Times New Roman"/>
+                          </w:rPr>
+                        </w:pPr>
+                      </w:p>
+                    </w:txbxContent>
+                  </v:textbox>
+                </v:shape>
+                <v:shape id="Parallelogram 167" o:spid="_x0000_s1177" type="#_x0000_t7" style="position:absolute;left:20587;top:8397;width:4153;height:1187;visibility:visible;mso-wrap-style:square;v-text-anchor:middle" o:gfxdata="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" adj="5354" fillcolor="yellow" strokecolor="black [3213]">
+                  <v:textbox>
+                    <w:txbxContent>
+                      <w:p>
+                        <w:pPr>
+                          <w:pStyle w:val="NormalWeb"/>
+                          <w:spacing w:before="0" w:beforeAutospacing="0" w:after="200" w:afterAutospacing="0" w:line="276" w:lineRule="auto"/>
+                        </w:pPr>
+                        <w:r>
+                          <w:rPr>
+                            <w:rFonts w:eastAsia="Times New Roman"/>
+                            <w:sz w:val="22"/>
+                            <w:szCs w:val="22"/>
+                          </w:rPr>
+                          <w:t> </w:t>
+                        </w:r>
+                      </w:p>
+                    </w:txbxContent>
+                  </v:textbox>
+                </v:shape>
+                <v:shape id="Parallelogram 168" o:spid="_x0000_s1178" type="#_x0000_t7" style="position:absolute;left:25868;top:6025;width:4153;height:1187;visibility:visible;mso-wrap-style:square;v-text-anchor:middle" o:gfxdata="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" adj="5354" fillcolor="#92d050" strokecolor="black [3213]">
+                  <v:textbox>
+                    <w:txbxContent>
+                      <w:p>
+                        <w:pPr>
+                          <w:pStyle w:val="NormalWeb"/>
+                          <w:spacing w:before="0" w:beforeAutospacing="0" w:after="200" w:afterAutospacing="0" w:line="276" w:lineRule="auto"/>
+                        </w:pPr>
+                        <w:r>
+                          <w:rPr>
+                            <w:rFonts w:eastAsia="Times New Roman"/>
+                            <w:sz w:val="22"/>
+                            <w:szCs w:val="22"/>
+                          </w:rPr>
+                          <w:t> </w:t>
+                        </w:r>
+                      </w:p>
+                    </w:txbxContent>
+                  </v:textbox>
+                </v:shape>
+                <v:shape id="Parallelogram 169" o:spid="_x0000_s1179" type="#_x0000_t7" style="position:absolute;left:21715;top:7212;width:4153;height:1187;visibility:visible;mso-wrap-style:square;v-text-anchor:middle" o:gfxdata="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" adj="5354" fillcolor="red" strokecolor="black [3213]">
+                  <v:textbox>
+                    <w:txbxContent>
+                      <w:p>
+                        <w:pPr>
+                          <w:pStyle w:val="NormalWeb"/>
+                          <w:spacing w:before="0" w:beforeAutospacing="0" w:after="200" w:afterAutospacing="0" w:line="276" w:lineRule="auto"/>
+                        </w:pPr>
+                        <w:r>
+                          <w:rPr>
+                            <w:rFonts w:eastAsia="Times New Roman"/>
+                            <w:sz w:val="22"/>
+                            <w:szCs w:val="22"/>
+                          </w:rPr>
+                          <w:t> </w:t>
+                        </w:r>
+                      </w:p>
+                    </w:txbxContent>
+                  </v:textbox>
+                </v:shape>
+                <v:shape id="Parallelogram 170" o:spid="_x0000_s1180" type="#_x0000_t7" style="position:absolute;left:23764;top:8399;width:4153;height:1188;visibility:visible;mso-wrap-style:square;v-text-anchor:middle" o:gfxdata="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" adj="5354" fillcolor="red" strokecolor="black [3213]">
+                  <v:textbox>
+                    <w:txbxContent>
+                      <w:p>
+                        <w:pPr>
+                          <w:pStyle w:val="NormalWeb"/>
+                          <w:spacing w:before="0" w:beforeAutospacing="0" w:after="200" w:afterAutospacing="0" w:line="276" w:lineRule="auto"/>
+                        </w:pPr>
+                        <w:r>
+                          <w:rPr>
+                            <w:rFonts w:eastAsia="Times New Roman"/>
+                            <w:sz w:val="22"/>
+                            <w:szCs w:val="22"/>
+                          </w:rPr>
+                          <w:t> </w:t>
+                        </w:r>
+                      </w:p>
+                    </w:txbxContent>
+                  </v:textbox>
+                </v:shape>
+                <v:shape id="Parallelogram 171" o:spid="_x0000_s1181" type="#_x0000_t7" style="position:absolute;left:24845;top:7197;width:4153;height:1187;visibility:visible;mso-wrap-style:square;v-text-anchor:middle" o:gfxdata="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" adj="5354" fillcolor="#00b0f0" strokecolor="black [3213]">
+                  <v:textbox>
+                    <w:txbxContent>
+                      <w:p>
+                        <w:pPr>
+                          <w:pStyle w:val="NormalWeb"/>
+                          <w:spacing w:before="0" w:beforeAutospacing="0" w:after="200" w:afterAutospacing="0" w:line="276" w:lineRule="auto"/>
+                        </w:pPr>
+                        <w:r>
+                          <w:rPr>
+                            <w:rFonts w:eastAsia="Times New Roman"/>
+                            <w:sz w:val="22"/>
+                            <w:szCs w:val="22"/>
+                          </w:rPr>
+                          <w:t> </w:t>
+                        </w:r>
+                      </w:p>
+                    </w:txbxContent>
+                  </v:textbox>
+                </v:shape>
+                <v:shape id="Straight Arrow Connector 174" o:spid="_x0000_s1182" type="#_x0000_t32" style="position:absolute;left:1299;top:1903;width:4438;height:0;visibility:visible;mso-wrap-style:square" o:connectortype="straight" o:gfxdata="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" strokecolor="black [3213]" strokeweight="1pt">
+                  <v:stroke endarrow="open"/>
+                </v:shape>
+                <v:shape id="Straight Arrow Connector 196" o:spid="_x0000_s1183" type="#_x0000_t32" style="position:absolute;left:1299;top:1903;width:0;height:3514;visibility:visible;mso-wrap-style:square" o:connectortype="straight" o:gfxdata="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" strokecolor="black [3213]" strokeweight="1pt">
+                  <v:stroke endarrow="open"/>
+                </v:shape>
+                <v:shape id="Text Box 84" o:spid="_x0000_s1184" type="#_x0000_t202" style="position:absolute;left:34484;top:1440;width:3105;height:2394;visibility:visible;mso-wrap-style:square;v-text-anchor:top" o:gfxdata="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" filled="f" stroked="f" strokeweight=".5pt">
+                  <v:textbox inset=",0,,0">
+                    <w:txbxContent>
+                      <w:p>
+                        <w:pPr>
+                          <w:pStyle w:val="NormalWeb"/>
+                          <w:spacing w:before="0" w:beforeAutospacing="0" w:after="200" w:afterAutospacing="0" w:line="276" w:lineRule="auto"/>
+                        </w:pPr>
+                        <w:r>
+                          <w:rPr>
+                            <w:rFonts w:eastAsia="Calibri"/>
+                            <w:b/>
+                            <w:bCs/>
+                            <w:sz w:val="22"/>
+                            <w:szCs w:val="22"/>
+                          </w:rPr>
+                          <w:t>N</w:t>
+                        </w:r>
+                      </w:p>
+                    </w:txbxContent>
+                  </v:textbox>
+                </v:shape>
+                <v:shape id="Text Box 84" o:spid="_x0000_s1185" type="#_x0000_t202" style="position:absolute;left:3413;top:3003;width:9361;height:6610;visibility:visible;mso-wrap-style:square;v-text-anchor:top" o:gfxdata="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" filled="f" stroked="f" strokeweight=".5pt">
+                  <v:textbox inset=",0,,0">
+                    <w:txbxContent>
+                      <w:p>
+                        <w:pPr>
+                          <w:pStyle w:val="NoSpacing"/>
+                        </w:pPr>
+                        <w:r>
+                          <w:t>Image</w:t>
+                        </w:r>
+                      </w:p>
+                      <w:p>
+                        <w:pPr>
+                          <w:pStyle w:val="NoSpacing"/>
+                        </w:pPr>
+                        <w:r>
+                          <w:t>Space</w:t>
+                        </w:r>
+                      </w:p>
+                      <w:p>
+                        <w:pPr>
+                          <w:pStyle w:val="NoSpacing"/>
+                        </w:pPr>
+                        <w:r>
+                          <w:t>Coordinates</w:t>
+                        </w:r>
+                      </w:p>
+                    </w:txbxContent>
+                  </v:textbox>
+                </v:shape>
+                <v:shape id="Text Box 84" o:spid="_x0000_s1186" type="#_x0000_t202" style="position:absolute;left:34857;top:4982;width:12611;height:6604;visibility:visible;mso-wrap-style:square;v-text-anchor:top" o:gfxdata="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" filled="f" stroked="f" strokeweight=".5pt">
+                  <v:textbox inset=",0,,0">
+                    <w:txbxContent>
+                      <w:p>
+                        <w:pPr>
+                          <w:pStyle w:val="NormalWeb"/>
+                          <w:spacing w:before="0" w:beforeAutospacing="0" w:after="0" w:afterAutospacing="0"/>
+                        </w:pPr>
+                        <w:r>
+                          <w:rPr>
+                            <w:rFonts w:eastAsia="Calibri"/>
+                            <w:sz w:val="22"/>
+                            <w:szCs w:val="22"/>
+                          </w:rPr>
+                          <w:t>Face</w:t>
+                        </w:r>
+                      </w:p>
+                      <w:p>
+                        <w:pPr>
+                          <w:pStyle w:val="NormalWeb"/>
+                          <w:spacing w:before="0" w:beforeAutospacing="0" w:after="0" w:afterAutospacing="0"/>
+                        </w:pPr>
+                        <w:proofErr w:type="spellStart"/>
+                        <w:r>
+                          <w:rPr>
+                            <w:rFonts w:eastAsia="Calibri"/>
+                            <w:sz w:val="22"/>
+                            <w:szCs w:val="22"/>
+                          </w:rPr>
+                          <w:t>Indicie</w:t>
+                        </w:r>
+                        <w:proofErr w:type="spellEnd"/>
+                      </w:p>
+                      <w:p>
+                        <w:pPr>
+                          <w:pStyle w:val="NormalWeb"/>
+                          <w:spacing w:before="0" w:beforeAutospacing="0" w:after="0" w:afterAutospacing="0"/>
+                        </w:pPr>
+                        <w:r>
+                          <w:rPr>
+                            <w:rFonts w:eastAsia="Calibri"/>
+                            <w:sz w:val="22"/>
+                            <w:szCs w:val="22"/>
+                          </w:rPr>
+                          <w:t>Coordinates</w:t>
+                        </w:r>
+                      </w:p>
+                    </w:txbxContent>
+                  </v:textbox>
+                </v:shape>
+                <w10:anchorlock/>
+              </v:group>
+            </w:pict>
+          </mc:Fallback>
+        </mc:AlternateContent>
       </w:r>
     </w:p>
     <w:sectPr>
@@ -12543,7 +16330,7 @@
 </file>
 
 <file path=customXml/itemProps1.xml><?xml version="1.0" encoding="utf-8"?>
-<ds:datastoreItem xmlns:ds="http://schemas.openxmlformats.org/officeDocument/2006/customXml" ds:itemID="{00845A56-1688-4636-8745-BC10A6297D66}">
+<ds:datastoreItem xmlns:ds="http://schemas.openxmlformats.org/officeDocument/2006/customXml" ds:itemID="{6A95CEA4-B685-4F14-91A4-20325F68A9D0}">
   <ds:schemaRefs>
     <ds:schemaRef ds:uri="http://schemas.openxmlformats.org/officeDocument/2006/bibliography"/>
   </ds:schemaRefs>

</xml_diff>

<commit_message>
First Pass Rough cut of use of Pose Estimator on OpenGL objects. Only Pilot Cube operational.  Also,  use of new perspective and view control methods.
</commit_message>
<xml_diff>
--- a/Rubik Solver/docs/Design.docx
+++ b/Rubik Solver/docs/Design.docx
@@ -4683,27 +4683,16 @@
       <w:pPr>
         <w:pStyle w:val="Heading1"/>
       </w:pPr>
-      <w:bookmarkStart w:id="9" w:name="_Toc405303420"/>
-      <w:r>
-        <w:t>Stable Face Recognizer</w:t>
-      </w:r>
-      <w:r>
-        <w:t xml:space="preserve"> State Diagram</w:t>
-      </w:r>
-      <w:bookmarkEnd w:id="9"/>
+      <w:bookmarkStart w:id="9" w:name="_Toc405303421"/>
+      <w:bookmarkStart w:id="10" w:name="_Toc405303420"/>
+      <w:r>
+        <w:t>Stable Face Event State Diagram</w:t>
+      </w:r>
+      <w:bookmarkEnd w:id="10"/>
     </w:p>
     <w:p>
-      <w:pPr>
-        <w:pStyle w:val="NoSpacing"/>
-      </w:pPr>
-      <w:r>
-        <w:t xml:space="preserve">Other State </w:t>
-      </w:r>
-      <w:r>
-        <w:t>Member Data</w:t>
-      </w:r>
-      <w:r>
-        <w:t>:</w:t>
+      <w:r>
+        <w:t xml:space="preserve">The purpose of this state machine is to determine when a stable Rubik face is present. Stable is defined by the observance of four consecutive faces that have the identical tiles. </w:t>
       </w:r>
     </w:p>
     <w:p>
@@ -4711,8 +4700,7 @@
         <w:pStyle w:val="NoSpacing"/>
       </w:pPr>
       <w:r>
-        <w:tab/>
-        <w:t>Last :== Last Valid Face Object</w:t>
+        <w:t>Other State Member Data:</w:t>
       </w:r>
     </w:p>
     <w:p>
@@ -4724,19 +4712,33 @@
       </w:r>
       <w:proofErr w:type="gramStart"/>
       <w:r>
-        <w:t>Count :=</w:t>
+        <w:t>Last :=</w:t>
       </w:r>
       <w:proofErr w:type="gramEnd"/>
       <w:r>
-        <w:t>= Integer for counting</w:t>
+        <w:t>= Last Valid Face Object</w:t>
       </w:r>
     </w:p>
     <w:p>
       <w:pPr>
         <w:pStyle w:val="NoSpacing"/>
       </w:pPr>
+      <w:r>
+        <w:tab/>
+      </w:r>
+      <w:proofErr w:type="gramStart"/>
+      <w:r>
+        <w:t>Count :=</w:t>
+      </w:r>
+      <w:proofErr w:type="gramEnd"/>
+      <w:r>
+        <w:t>= Integer for counting</w:t>
+      </w:r>
     </w:p>
     <w:p>
+      <w:pPr>
+        <w:pStyle w:val="NoSpacing"/>
+      </w:pPr>
       <w:r>
         <w:rPr>
           <w:noProof/>
@@ -4745,10 +4747,10 @@
         <mc:AlternateContent>
           <mc:Choice Requires="wpc">
             <w:drawing>
-              <wp:inline distT="0" distB="0" distL="0" distR="0" wp14:anchorId="60242B16" wp14:editId="6695E520">
+              <wp:inline distT="0" distB="0" distL="0" distR="0" wp14:anchorId="44E12F68" wp14:editId="0DE47403">
                 <wp:extent cx="5486400" cy="3200400"/>
                 <wp:effectExtent l="0" t="0" r="19050" b="19050"/>
-                <wp:docPr id="38" name="Canvas 38"/>
+                <wp:docPr id="223" name="Canvas 223"/>
                 <wp:cNvGraphicFramePr>
                   <a:graphicFrameLocks xmlns:a="http://schemas.openxmlformats.org/drawingml/2006/main" noChangeAspect="1"/>
                 </wp:cNvGraphicFramePr>
@@ -4764,7 +4766,7 @@
                         </a:ln>
                       </wpc:whole>
                       <wps:wsp>
-                        <wps:cNvPr id="39" name="Oval 39"/>
+                        <wps:cNvPr id="184" name="Oval 184"/>
                         <wps:cNvSpPr/>
                         <wps:spPr>
                           <a:xfrm>
@@ -4825,7 +4827,7 @@
                         </wps:bodyPr>
                       </wps:wsp>
                       <wps:wsp>
-                        <wps:cNvPr id="62" name="Oval 62"/>
+                        <wps:cNvPr id="185" name="Oval 185"/>
                         <wps:cNvSpPr/>
                         <wps:spPr>
                           <a:xfrm>
@@ -4887,7 +4889,7 @@
                         </wps:bodyPr>
                       </wps:wsp>
                       <wps:wsp>
-                        <wps:cNvPr id="64" name="Oval 64"/>
+                        <wps:cNvPr id="186" name="Oval 186"/>
                         <wps:cNvSpPr/>
                         <wps:spPr>
                           <a:xfrm>
@@ -4949,7 +4951,7 @@
                         </wps:bodyPr>
                       </wps:wsp>
                       <wps:wsp>
-                        <wps:cNvPr id="65" name="Oval 65"/>
+                        <wps:cNvPr id="190" name="Oval 190"/>
                         <wps:cNvSpPr/>
                         <wps:spPr>
                           <a:xfrm>
@@ -5012,7 +5014,7 @@
                         </wps:bodyPr>
                       </wps:wsp>
                       <wps:wsp>
-                        <wps:cNvPr id="69" name="Arc 69"/>
+                        <wps:cNvPr id="193" name="Arc 193"/>
                         <wps:cNvSpPr/>
                         <wps:spPr>
                           <a:xfrm rot="5400000" flipH="1" flipV="1">
@@ -5054,7 +5056,7 @@
                         </wps:bodyPr>
                       </wps:wsp>
                       <wps:wsp>
-                        <wps:cNvPr id="70" name="Arc 70"/>
+                        <wps:cNvPr id="194" name="Arc 194"/>
                         <wps:cNvSpPr/>
                         <wps:spPr>
                           <a:xfrm rot="5400000" flipH="1">
@@ -5107,7 +5109,7 @@
                         </wps:bodyPr>
                       </wps:wsp>
                       <wps:wsp>
-                        <wps:cNvPr id="71" name="Arc 71"/>
+                        <wps:cNvPr id="195" name="Arc 195"/>
                         <wps:cNvSpPr/>
                         <wps:spPr>
                           <a:xfrm rot="10800000" flipH="1" flipV="1">
@@ -5160,7 +5162,7 @@
                         </wps:bodyPr>
                       </wps:wsp>
                       <wps:wsp>
-                        <wps:cNvPr id="21" name="Arc 21"/>
+                        <wps:cNvPr id="197" name="Arc 197"/>
                         <wps:cNvSpPr/>
                         <wps:spPr>
                           <a:xfrm>
@@ -5200,7 +5202,7 @@
                         </wps:bodyPr>
                       </wps:wsp>
                       <wps:wsp>
-                        <wps:cNvPr id="52" name="Arc 52"/>
+                        <wps:cNvPr id="201" name="Arc 201"/>
                         <wps:cNvSpPr/>
                         <wps:spPr>
                           <a:xfrm flipV="1">
@@ -5250,7 +5252,7 @@
                         </wps:bodyPr>
                       </wps:wsp>
                       <wps:wsp>
-                        <wps:cNvPr id="53" name="Arc 53"/>
+                        <wps:cNvPr id="202" name="Arc 202"/>
                         <wps:cNvSpPr/>
                         <wps:spPr>
                           <a:xfrm flipH="1">
@@ -5300,7 +5302,7 @@
                         </wps:bodyPr>
                       </wps:wsp>
                       <wps:wsp>
-                        <wps:cNvPr id="63" name="Arc 63"/>
+                        <wps:cNvPr id="203" name="Arc 203"/>
                         <wps:cNvSpPr/>
                         <wps:spPr>
                           <a:xfrm flipH="1" flipV="1">
@@ -5358,7 +5360,7 @@
                         </wps:bodyPr>
                       </wps:wsp>
                       <wps:wsp>
-                        <wps:cNvPr id="66" name="Arc 66"/>
+                        <wps:cNvPr id="204" name="Arc 204"/>
                         <wps:cNvSpPr/>
                         <wps:spPr>
                           <a:xfrm flipV="1">
@@ -5415,7 +5417,7 @@
                         </wps:bodyPr>
                       </wps:wsp>
                       <wps:wsp>
-                        <wps:cNvPr id="67" name="Arc 67"/>
+                        <wps:cNvPr id="205" name="Arc 205"/>
                         <wps:cNvSpPr/>
                         <wps:spPr>
                           <a:xfrm flipH="1">
@@ -5472,7 +5474,7 @@
                         </wps:bodyPr>
                       </wps:wsp>
                       <wps:wsp>
-                        <wps:cNvPr id="28" name="Straight Arrow Connector 28"/>
+                        <wps:cNvPr id="206" name="Straight Arrow Connector 206"/>
                         <wps:cNvCnPr/>
                         <wps:spPr>
                           <a:xfrm>
@@ -5506,7 +5508,7 @@
                         <wps:bodyPr/>
                       </wps:wsp>
                       <wps:wsp>
-                        <wps:cNvPr id="29" name="Text Box 29"/>
+                        <wps:cNvPr id="207" name="Text Box 207"/>
                         <wps:cNvSpPr txBox="1"/>
                         <wps:spPr>
                           <a:xfrm>
@@ -5555,7 +5557,7 @@
                         </wps:bodyPr>
                       </wps:wsp>
                       <wps:wsp>
-                        <wps:cNvPr id="68" name="Arc 68"/>
+                        <wps:cNvPr id="208" name="Arc 208"/>
                         <wps:cNvSpPr/>
                         <wps:spPr>
                           <a:xfrm rot="10800000" flipH="1">
@@ -5615,7 +5617,7 @@
                         </wps:bodyPr>
                       </wps:wsp>
                       <wps:wsp>
-                        <wps:cNvPr id="30" name="Text Box 30"/>
+                        <wps:cNvPr id="209" name="Text Box 209"/>
                         <wps:cNvSpPr txBox="1"/>
                         <wps:spPr>
                           <a:xfrm>
@@ -5678,7 +5680,7 @@
                         </wps:bodyPr>
                       </wps:wsp>
                       <wps:wsp>
-                        <wps:cNvPr id="31" name="Text Box 31"/>
+                        <wps:cNvPr id="210" name="Text Box 210"/>
                         <wps:cNvSpPr txBox="1"/>
                         <wps:spPr>
                           <a:xfrm>
@@ -5749,7 +5751,7 @@
                         </wps:bodyPr>
                       </wps:wsp>
                       <wps:wsp>
-                        <wps:cNvPr id="73" name="Text Box 31"/>
+                        <wps:cNvPr id="211" name="Text Box 31"/>
                         <wps:cNvSpPr txBox="1"/>
                         <wps:spPr>
                           <a:xfrm>
@@ -5829,7 +5831,7 @@
                         </wps:bodyPr>
                       </wps:wsp>
                       <wps:wsp>
-                        <wps:cNvPr id="74" name="Text Box 31"/>
+                        <wps:cNvPr id="212" name="Text Box 31"/>
                         <wps:cNvSpPr txBox="1"/>
                         <wps:spPr>
                           <a:xfrm>
@@ -5895,7 +5897,7 @@
                         </wps:bodyPr>
                       </wps:wsp>
                       <wps:wsp>
-                        <wps:cNvPr id="75" name="Text Box 31"/>
+                        <wps:cNvPr id="213" name="Text Box 31"/>
                         <wps:cNvSpPr txBox="1"/>
                         <wps:spPr>
                           <a:xfrm>
@@ -5961,7 +5963,7 @@
                         </wps:bodyPr>
                       </wps:wsp>
                       <wps:wsp>
-                        <wps:cNvPr id="76" name="Text Box 31"/>
+                        <wps:cNvPr id="214" name="Text Box 31"/>
                         <wps:cNvSpPr txBox="1"/>
                         <wps:spPr>
                           <a:xfrm>
@@ -6027,7 +6029,7 @@
                         </wps:bodyPr>
                       </wps:wsp>
                       <wps:wsp>
-                        <wps:cNvPr id="77" name="Text Box 31"/>
+                        <wps:cNvPr id="215" name="Text Box 31"/>
                         <wps:cNvSpPr txBox="1"/>
                         <wps:spPr>
                           <a:xfrm>
@@ -6107,7 +6109,7 @@
                         </wps:bodyPr>
                       </wps:wsp>
                       <wps:wsp>
-                        <wps:cNvPr id="79" name="Text Box 31"/>
+                        <wps:cNvPr id="216" name="Text Box 31"/>
                         <wps:cNvSpPr txBox="1"/>
                         <wps:spPr>
                           <a:xfrm>
@@ -6173,7 +6175,7 @@
                         </wps:bodyPr>
                       </wps:wsp>
                       <wps:wsp>
-                        <wps:cNvPr id="80" name="Text Box 31"/>
+                        <wps:cNvPr id="217" name="Text Box 31"/>
                         <wps:cNvSpPr txBox="1"/>
                         <wps:spPr>
                           <a:xfrm>
@@ -6253,7 +6255,7 @@
                         </wps:bodyPr>
                       </wps:wsp>
                       <wps:wsp>
-                        <wps:cNvPr id="81" name="Text Box 31"/>
+                        <wps:cNvPr id="218" name="Text Box 31"/>
                         <wps:cNvSpPr txBox="1"/>
                         <wps:spPr>
                           <a:xfrm>
@@ -6319,7 +6321,7 @@
                         </wps:bodyPr>
                       </wps:wsp>
                       <wps:wsp>
-                        <wps:cNvPr id="23" name="Straight Arrow Connector 23"/>
+                        <wps:cNvPr id="219" name="Straight Arrow Connector 219"/>
                         <wps:cNvCnPr/>
                         <wps:spPr>
                           <a:xfrm flipH="1">
@@ -6354,7 +6356,7 @@
                         <wps:bodyPr/>
                       </wps:wsp>
                       <wps:wsp>
-                        <wps:cNvPr id="40" name="Text Box 40"/>
+                        <wps:cNvPr id="220" name="Text Box 220"/>
                         <wps:cNvSpPr txBox="1"/>
                         <wps:spPr>
                           <a:xfrm>
@@ -6409,7 +6411,7 @@
                         </wps:bodyPr>
                       </wps:wsp>
                       <wps:wsp>
-                        <wps:cNvPr id="72" name="Straight Arrow Connector 72"/>
+                        <wps:cNvPr id="221" name="Straight Arrow Connector 221"/>
                         <wps:cNvCnPr/>
                         <wps:spPr>
                           <a:xfrm flipV="1">
@@ -6444,7 +6446,7 @@
                         <wps:bodyPr/>
                       </wps:wsp>
                       <wps:wsp>
-                        <wps:cNvPr id="78" name="Text Box 40"/>
+                        <wps:cNvPr id="222" name="Text Box 40"/>
                         <wps:cNvSpPr txBox="1"/>
                         <wps:spPr>
                           <a:xfrm>
@@ -6511,12 +6513,12 @@
           </mc:Choice>
           <mc:Fallback>
             <w:pict>
-              <v:group id="Canvas 38" o:spid="_x0000_s1066" editas="canvas" style="width:6in;height:252pt;mso-position-horizontal-relative:char;mso-position-vertical-relative:line" coordsize="54864,32004" o:gfxdata="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">
+              <v:group id="Canvas 223" o:spid="_x0000_s1066" editas="canvas" style="width:6in;height:252pt;mso-position-horizontal-relative:char;mso-position-vertical-relative:line" coordsize="54864,32004" o:gfxdata="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">
                 <v:shape id="_x0000_s1067" type="#_x0000_t75" style="position:absolute;width:54864;height:32004;visibility:visible;mso-wrap-style:square" stroked="t" strokecolor="black [3213]">
                   <v:fill o:detectmouseclick="t"/>
                   <v:path o:connecttype="none"/>
                 </v:shape>
-                <v:oval id="Oval 39" o:spid="_x0000_s1068" style="position:absolute;left:19964;top:5319;width:13411;height:4496;visibility:visible;mso-wrap-style:square;v-text-anchor:middle" o:gfxdata="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" filled="f" strokecolor="black [3213]" strokeweight="2.25pt">
+                <v:oval id="Oval 184" o:spid="_x0000_s1068" style="position:absolute;left:19964;top:5319;width:13411;height:4496;visibility:visible;mso-wrap-style:square;v-text-anchor:middle" o:gfxdata="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" filled="f" strokecolor="black [3213]" strokeweight="2.25pt">
                   <v:textbox>
                     <w:txbxContent>
                       <w:p>
@@ -6538,7 +6540,7 @@
                     </w:txbxContent>
                   </v:textbox>
                 </v:oval>
-                <v:oval id="Oval 62" o:spid="_x0000_s1069" style="position:absolute;left:37965;top:12072;width:13411;height:4496;visibility:visible;mso-wrap-style:square;v-text-anchor:middle" o:gfxdata="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" filled="f" strokecolor="black [3213]" strokeweight="2.25pt">
+                <v:oval id="Oval 185" o:spid="_x0000_s1069" style="position:absolute;left:37965;top:12072;width:13411;height:4496;visibility:visible;mso-wrap-style:square;v-text-anchor:middle" o:gfxdata="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" filled="f" strokecolor="black [3213]" strokeweight="2.25pt">
                   <v:textbox>
                     <w:txbxContent>
                       <w:p>
@@ -6561,7 +6563,7 @@
                     </w:txbxContent>
                   </v:textbox>
                 </v:oval>
-                <v:oval id="Oval 64" o:spid="_x0000_s1070" style="position:absolute;left:3030;top:12072;width:13412;height:4496;visibility:visible;mso-wrap-style:square;v-text-anchor:middle" o:gfxdata="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" filled="f" strokecolor="black [3213]" strokeweight="2.25pt">
+                <v:oval id="Oval 186" o:spid="_x0000_s1070" style="position:absolute;left:3030;top:12072;width:13412;height:4496;visibility:visible;mso-wrap-style:square;v-text-anchor:middle" o:gfxdata="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" filled="f" strokecolor="black [3213]" strokeweight="2.25pt">
                   <v:textbox>
                     <w:txbxContent>
                       <w:p>
@@ -6584,7 +6586,7 @@
                     </w:txbxContent>
                   </v:textbox>
                 </v:oval>
-                <v:oval id="Oval 65" o:spid="_x0000_s1071" style="position:absolute;left:20732;top:18485;width:13411;height:4496;visibility:visible;mso-wrap-style:square;v-text-anchor:middle" o:gfxdata="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" filled="f" strokecolor="black [3213]" strokeweight="2.25pt">
+                <v:oval id="Oval 190" o:spid="_x0000_s1071" style="position:absolute;left:20732;top:18485;width:13411;height:4496;visibility:visible;mso-wrap-style:square;v-text-anchor:middle" o:gfxdata="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" filled="f" strokecolor="black [3213]" strokeweight="2.25pt">
                   <v:textbox>
                     <w:txbxContent>
                       <w:p>
@@ -6608,11 +6610,11 @@
                     </w:txbxContent>
                   </v:textbox>
                 </v:oval>
-                <v:shape id="Arc 69" o:spid="_x0000_s1072" style="position:absolute;left:44445;top:11870;width:12291;height:4794;rotation:90;flip:x y;visibility:visible;mso-wrap-style:square;v-text-anchor:middle" coordsize="1229162,479424" o:gfxdata="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" path="m812832,12814nsc1236025,69067,1368502,277136,1061946,404074,946611,451832,786130,479064,617922,479421,456286,479764,300812,455256,185173,411206,-139302,287604,-20498,74190,406178,14203l614581,239712,812832,12814xem812832,12814nfc1236025,69067,1368502,277136,1061946,404074,946611,451832,786130,479064,617922,479421,456286,479764,300812,455256,185173,411206,-139302,287604,-20498,74190,406178,14203e" filled="f" strokecolor="#9e0000" strokeweight="1.5pt">
+                <v:shape id="Arc 193" o:spid="_x0000_s1072" style="position:absolute;left:44445;top:11870;width:12291;height:4794;rotation:90;flip:x y;visibility:visible;mso-wrap-style:square;v-text-anchor:middle" coordsize="1229162,479424" o:gfxdata="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" path="m812832,12814nsc1236025,69067,1368502,277136,1061946,404074,946611,451832,786130,479064,617922,479421,456286,479764,300812,455256,185173,411206,-139302,287604,-20498,74190,406178,14203l614581,239712,812832,12814xem812832,12814nfc1236025,69067,1368502,277136,1061946,404074,946611,451832,786130,479064,617922,479421,456286,479764,300812,455256,185173,411206,-139302,287604,-20498,74190,406178,14203e" filled="f" strokecolor="#9e0000" strokeweight="1.5pt">
                   <v:stroke endarrow="open"/>
                   <v:path arrowok="t" o:connecttype="custom" o:connectlocs="812832,12814;1061946,404074;617922,479421;185173,411206;406178,14203" o:connectangles="0,0,0,0,0"/>
                 </v:shape>
-                <v:shape id="Arc 70" o:spid="_x0000_s1073" style="position:absolute;left:-2801;top:11922;width:12287;height:4685;rotation:-90;flip:x;visibility:visible;mso-wrap-style:square;v-text-anchor:middle" coordsize="1228725,468482" o:spt="100" o:gfxdata="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" adj="-11796480,,5400" path="m808538,12007nsc1237171,66451,1370248,272737,1056757,396777,941743,442285,783379,468143,617627,468479,458490,468801,305234,445567,190127,403669,-141409,282991,-22117,71391,410193,13313l614363,234241,808538,12007xem808538,12007nfc1237171,66451,1370248,272737,1056757,396777,941743,442285,783379,468143,617627,468479,458490,468801,305234,445567,190127,403669,-141409,282991,-22117,71391,410193,13313e" filled="f" strokecolor="#9e0000" strokeweight="1.5pt">
+                <v:shape id="Arc 194" o:spid="_x0000_s1073" style="position:absolute;left:-2801;top:11922;width:12287;height:4685;rotation:-90;flip:x;visibility:visible;mso-wrap-style:square;v-text-anchor:middle" coordsize="1228725,468482" o:spt="100" o:gfxdata="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" adj="-11796480,,5400" path="m808538,12007nsc1237171,66451,1370248,272737,1056757,396777,941743,442285,783379,468143,617627,468479,458490,468801,305234,445567,190127,403669,-141409,282991,-22117,71391,410193,13313l614363,234241,808538,12007xem808538,12007nfc1237171,66451,1370248,272737,1056757,396777,941743,442285,783379,468143,617627,468479,458490,468801,305234,445567,190127,403669,-141409,282991,-22117,71391,410193,13313e" filled="f" strokecolor="#9e0000" strokeweight="1.5pt">
                   <v:stroke endarrow="open" joinstyle="miter"/>
                   <v:formulas/>
                   <v:path arrowok="t" o:connecttype="custom" o:connectlocs="808538,12007;1056757,396777;617627,468479;190127,403669;410193,13313" o:connectangles="0,0,0,0,0" textboxrect="0,0,1228725,468482"/>
@@ -6628,7 +6630,7 @@
                     </w:txbxContent>
                   </v:textbox>
                 </v:shape>
-                <v:shape id="Arc 71" o:spid="_x0000_s1074" style="position:absolute;left:21088;top:22521;width:12287;height:4064;rotation:180;flip:x y;visibility:visible;mso-wrap-style:square;v-text-anchor:middle" coordsize="1228725,406322" o:spt="100" o:gfxdata="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" adj="-11796480,,5400" path="m1012896,48545nsc1394287,156046,1246976,361193,760152,400519v-98984,7996,-202428,7725,-301016,-789c-33764,357166,-164878,146130,237350,42752l614363,203161,1012896,48545xem1012896,48545nfc1394287,156046,1246976,361193,760152,400519v-98984,7996,-202428,7725,-301016,-789c-33764,357166,-164878,146130,237350,42752e" filled="f" strokecolor="#9e0000" strokeweight="1.5pt">
+                <v:shape id="Arc 195" o:spid="_x0000_s1074" style="position:absolute;left:21088;top:22521;width:12287;height:4064;rotation:180;flip:x y;visibility:visible;mso-wrap-style:square;v-text-anchor:middle" coordsize="1228725,406322" o:spt="100" o:gfxdata="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" adj="-11796480,,5400" path="m1012896,48545nsc1394287,156046,1246976,361193,760152,400519v-98984,7996,-202428,7725,-301016,-789c-33764,357166,-164878,146130,237350,42752l614363,203161,1012896,48545xem1012896,48545nfc1394287,156046,1246976,361193,760152,400519v-98984,7996,-202428,7725,-301016,-789c-33764,357166,-164878,146130,237350,42752e" filled="f" strokecolor="#9e0000" strokeweight="1.5pt">
                   <v:stroke endarrow="open" joinstyle="miter"/>
                   <v:formulas/>
                   <v:path arrowok="t" o:connecttype="custom" o:connectlocs="1012896,48545;760152,400519;459136,399730;237350,42752" o:connectangles="0,0,0,0" textboxrect="0,0,1228725,406322"/>
@@ -6644,11 +6646,11 @@
                     </w:txbxContent>
                   </v:textbox>
                 </v:shape>
-                <v:shape id="Arc 21" o:spid="_x0000_s1075" style="position:absolute;left:22936;top:7434;width:21183;height:8629;visibility:visible;mso-wrap-style:square;v-text-anchor:middle" coordsize="2118360,862936" o:gfxdata="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" path="m1059180,nsc1644149,,2118360,193175,2118360,431468r-1059180,l1059180,xem1059180,nfc1644149,,2118360,193175,2118360,431468e" filled="f" strokecolor="#9e0000" strokeweight="1.5pt">
+                <v:shape id="Arc 197" o:spid="_x0000_s1075" style="position:absolute;left:22936;top:7434;width:21183;height:8629;visibility:visible;mso-wrap-style:square;v-text-anchor:middle" coordsize="2118360,862936" o:gfxdata="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" path="m1059180,nsc1644149,,2118360,193175,2118360,431468r-1059180,l1059180,xem1059180,nfc1644149,,2118360,193175,2118360,431468e" filled="f" strokecolor="#9e0000" strokeweight="1.5pt">
                   <v:stroke startarrow="open"/>
                   <v:path arrowok="t" o:connecttype="custom" o:connectlocs="1059180,0;2118360,431468" o:connectangles="0,0"/>
                 </v:shape>
-                <v:shape id="Arc 52" o:spid="_x0000_s1076" style="position:absolute;left:23679;top:12072;width:21183;height:8340;flip:y;visibility:visible;mso-wrap-style:square;v-text-anchor:middle" coordsize="2118360,834049" o:spt="100" o:gfxdata="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" adj="-11796480,,5400" path="m1059180,nsc1644149,,2118360,186708,2118360,417025r-1059180,l1059180,xem1059180,nfc1644149,,2118360,186708,2118360,417025e" filled="f" strokecolor="#c00000" strokeweight="1.5pt">
+                <v:shape id="Arc 201" o:spid="_x0000_s1076" style="position:absolute;left:23679;top:12072;width:21183;height:8340;flip:y;visibility:visible;mso-wrap-style:square;v-text-anchor:middle" coordsize="2118360,834049" o:spt="100" o:gfxdata="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" adj="-11796480,,5400" path="m1059180,nsc1644149,,2118360,186708,2118360,417025r-1059180,l1059180,xem1059180,nfc1644149,,2118360,186708,2118360,417025e" filled="f" strokecolor="#c00000" strokeweight="1.5pt">
                   <v:stroke endarrow="open" joinstyle="miter"/>
                   <v:formulas/>
                   <v:path arrowok="t" o:connecttype="custom" o:connectlocs="1059180,0;2118360,417025" o:connectangles="0,0" textboxrect="0,0,2118360,834049"/>
@@ -6664,7 +6666,7 @@
                     </w:txbxContent>
                   </v:textbox>
                 </v:shape>
-                <v:shape id="Arc 53" o:spid="_x0000_s1077" style="position:absolute;left:9220;top:7434;width:21793;height:8623;flip:x;visibility:visible;mso-wrap-style:square;v-text-anchor:middle" coordsize="2179321,862330" o:spt="100" o:gfxdata="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" adj="-11796480,,5400" path="m1089660,nsc1691463,,2179321,193039,2179321,431165r-1089660,c1089661,287443,1089660,143722,1089660,xem1089660,nfc1691463,,2179321,193039,2179321,431165e" filled="f" strokecolor="#c00000" strokeweight="1.5pt">
+                <v:shape id="Arc 202" o:spid="_x0000_s1077" style="position:absolute;left:9220;top:7434;width:21793;height:8623;flip:x;visibility:visible;mso-wrap-style:square;v-text-anchor:middle" coordsize="2179321,862330" o:spt="100" o:gfxdata="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" adj="-11796480,,5400" path="m1089660,nsc1691463,,2179321,193039,2179321,431165r-1089660,c1089661,287443,1089660,143722,1089660,xem1089660,nfc1691463,,2179321,193039,2179321,431165e" filled="f" strokecolor="#c00000" strokeweight="1.5pt">
                   <v:stroke endarrow="open" joinstyle="miter"/>
                   <v:formulas/>
                   <v:path arrowok="t" o:connecttype="custom" o:connectlocs="1089660,0;2179321,431165" o:connectangles="0,0" textboxrect="0,0,2179321,862330"/>
@@ -6680,7 +6682,7 @@
                     </w:txbxContent>
                   </v:textbox>
                 </v:shape>
-                <v:shape id="Arc 63" o:spid="_x0000_s1078" style="position:absolute;left:9692;top:12072;width:21793;height:9062;flip:x y;visibility:visible;mso-wrap-style:square;v-text-anchor:middle" coordsize="2179320,906213" o:spt="100" o:gfxdata="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" adj="-11796480,,5400" path="m1089660,nsc1691463,,2179320,202863,2179320,453107r-1089660,l1089660,xem1089660,nfc1691463,,2179320,202863,2179320,453107e" filled="f" strokecolor="#9e0000" strokeweight="1.5pt">
+                <v:shape id="Arc 203" o:spid="_x0000_s1078" style="position:absolute;left:9692;top:12072;width:21793;height:9062;flip:x y;visibility:visible;mso-wrap-style:square;v-text-anchor:middle" coordsize="2179320,906213" o:spt="100" o:gfxdata="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" adj="-11796480,,5400" path="m1089660,nsc1691463,,2179320,202863,2179320,453107r-1089660,l1089660,xem1089660,nfc1691463,,2179320,202863,2179320,453107e" filled="f" strokecolor="#9e0000" strokeweight="1.5pt">
                   <v:stroke startarrow="open" joinstyle="miter"/>
                   <v:formulas/>
                   <v:path arrowok="t" o:connecttype="custom" o:connectlocs="1089660,0;2179320,453107" o:connectangles="0,0" textboxrect="0,0,2179320,906213"/>
@@ -6703,7 +6705,7 @@
                     </w:txbxContent>
                   </v:textbox>
                 </v:shape>
-                <v:shape id="Arc 66" o:spid="_x0000_s1079" style="position:absolute;left:6099;top:6161;width:21184;height:8338;flip:y;visibility:visible;mso-wrap-style:square;v-text-anchor:middle" coordsize="2118360,833755" o:spt="100" o:gfxdata="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" adj="-11796480,,5400" path="m1059180,nsc1644149,,2118360,186643,2118360,416878r-1059180,l1059180,xem1059180,nfc1644149,,2118360,186643,2118360,416878e" filled="f" strokecolor="#c00000" strokeweight="1.5pt">
+                <v:shape id="Arc 204" o:spid="_x0000_s1079" style="position:absolute;left:6099;top:6161;width:21184;height:8338;flip:y;visibility:visible;mso-wrap-style:square;v-text-anchor:middle" coordsize="2118360,833755" o:spt="100" o:gfxdata="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" adj="-11796480,,5400" path="m1059180,nsc1644149,,2118360,186643,2118360,416878r-1059180,l1059180,xem1059180,nfc1644149,,2118360,186643,2118360,416878e" filled="f" strokecolor="#c00000" strokeweight="1.5pt">
                   <v:stroke endarrow="open" joinstyle="miter"/>
                   <v:formulas/>
                   <v:path arrowok="t" o:connecttype="custom" o:connectlocs="1059180,0;2118360,416878" o:connectangles="0,0" textboxrect="0,0,2118360,833755"/>
@@ -6726,7 +6728,7 @@
                     </w:txbxContent>
                   </v:textbox>
                 </v:shape>
-                <v:shape id="Arc 67" o:spid="_x0000_s1080" style="position:absolute;left:27283;top:14120;width:21793;height:8623;flip:x;visibility:visible;mso-wrap-style:square;v-text-anchor:middle" coordsize="2179320,862330" o:spt="100" o:gfxdata="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" adj="-11796480,,5400" path="m1089660,nsc1691463,,2179320,193039,2179320,431165r-1089660,l1089660,xem1089660,nfc1691463,,2179320,193039,2179320,431165e" filled="f" strokecolor="#c00000" strokeweight="1.5pt">
+                <v:shape id="Arc 205" o:spid="_x0000_s1080" style="position:absolute;left:27283;top:14120;width:21793;height:8623;flip:x;visibility:visible;mso-wrap-style:square;v-text-anchor:middle" coordsize="2179320,862330" o:spt="100" o:gfxdata="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" adj="-11796480,,5400" path="m1089660,nsc1691463,,2179320,193039,2179320,431165r-1089660,l1089660,xem1089660,nfc1691463,,2179320,193039,2179320,431165e" filled="f" strokecolor="#c00000" strokeweight="1.5pt">
                   <v:stroke endarrow="open" joinstyle="miter"/>
                   <v:formulas/>
                   <v:path arrowok="t" o:connecttype="custom" o:connectlocs="1089660,0;2179320,431165" o:connectangles="0,0" textboxrect="0,0,2179320,862330"/>
@@ -6749,10 +6751,10 @@
                     </w:txbxContent>
                   </v:textbox>
                 </v:shape>
-                <v:shape id="Straight Arrow Connector 28" o:spid="_x0000_s1081" type="#_x0000_t32" style="position:absolute;left:1905;top:2122;width:6368;height:55;visibility:visible;mso-wrap-style:square" o:connectortype="straight" o:gfxdata="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" strokecolor="#9e0000" strokeweight="1pt">
+                <v:shape id="Straight Arrow Connector 206" o:spid="_x0000_s1081" type="#_x0000_t32" style="position:absolute;left:1905;top:2122;width:6368;height:55;visibility:visible;mso-wrap-style:square" o:connectortype="straight" o:gfxdata="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" strokecolor="#9e0000" strokeweight="1pt">
                   <v:stroke endarrow="open"/>
                 </v:shape>
-                <v:shape id="Text Box 29" o:spid="_x0000_s1082" type="#_x0000_t202" style="position:absolute;left:8549;top:1034;width:11040;height:2558;visibility:visible;mso-wrap-style:square;v-text-anchor:top" o:gfxdata="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" fillcolor="white [3201]" stroked="f" strokeweight=".5pt">
+                <v:shape id="Text Box 207" o:spid="_x0000_s1082" type="#_x0000_t202" style="position:absolute;left:8549;top:1034;width:11040;height:2558;visibility:visible;mso-wrap-style:square;v-text-anchor:top" o:gfxdata="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" fillcolor="white [3201]" stroked="f" strokeweight=".5pt">
                   <v:textbox>
                     <w:txbxContent>
                       <w:p>
@@ -6763,7 +6765,7 @@
                     </w:txbxContent>
                   </v:textbox>
                 </v:shape>
-                <v:shape id="Arc 68" o:spid="_x0000_s1083" style="position:absolute;left:20464;top:2047;width:12287;height:3831;rotation:180;flip:x;visibility:visible;mso-wrap-style:square;v-text-anchor:middle" coordsize="1228725,383063" o:spt="100" o:gfxdata="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" adj="-11796480,,5400" path="m999195,42231nsc1399151,142428,1252239,342280,752238,378178v-93771,6732,-191304,6504,-284741,-668c-38927,338641,-169454,133136,251243,37034l614363,191532,999195,42231xem999195,42231nfc1399151,142428,1252239,342280,752238,378178v-93771,6732,-191304,6504,-284741,-668c-38927,338641,-169454,133136,251243,37034e" filled="f" strokecolor="#9e0000" strokeweight="1.5pt">
+                <v:shape id="Arc 208" o:spid="_x0000_s1083" style="position:absolute;left:20464;top:2047;width:12287;height:3831;rotation:180;flip:x;visibility:visible;mso-wrap-style:square;v-text-anchor:middle" coordsize="1228725,383063" o:spt="100" o:gfxdata="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" adj="-11796480,,5400" path="m999195,42231nsc1399151,142428,1252239,342280,752238,378178v-93771,6732,-191304,6504,-284741,-668c-38927,338641,-169454,133136,251243,37034l614363,191532,999195,42231xem999195,42231nfc1399151,142428,1252239,342280,752238,378178v-93771,6732,-191304,6504,-284741,-668c-38927,338641,-169454,133136,251243,37034e" filled="f" strokecolor="#9e0000" strokeweight="1.5pt">
                   <v:stroke endarrow="open" joinstyle="miter"/>
                   <v:formulas/>
                   <v:path arrowok="t" o:connecttype="custom" o:connectlocs="999195,42231;752238,378178;467497,377510;251243,37034" o:connectangles="0,0,0,0" textboxrect="0,0,1228725,383063"/>
@@ -6786,7 +6788,7 @@
                     </w:txbxContent>
                   </v:textbox>
                 </v:shape>
-                <v:shape id="Text Box 30" o:spid="_x0000_s1084" type="#_x0000_t202" style="position:absolute;left:32352;top:326;width:10439;height:3919;visibility:visible;mso-wrap-style:square;v-text-anchor:top" o:gfxdata="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" filled="f" stroked="f" strokeweight=".5pt">
+                <v:shape id="Text Box 209" o:spid="_x0000_s1084" type="#_x0000_t202" style="position:absolute;left:32352;top:326;width:10439;height:3919;visibility:visible;mso-wrap-style:square;v-text-anchor:top" o:gfxdata="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" filled="f" stroked="f" strokeweight=".5pt">
                   <v:textbox inset=",0,,0">
                     <w:txbxContent>
                       <w:p>
@@ -6813,7 +6815,7 @@
                     </w:txbxContent>
                   </v:textbox>
                 </v:shape>
-                <v:shape id="Text Box 31" o:spid="_x0000_s1085" type="#_x0000_t202" style="position:absolute;left:5831;top:3632;width:10171;height:5040;visibility:visible;mso-wrap-style:square;v-text-anchor:top" o:gfxdata="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" filled="f" stroked="f" strokeweight=".5pt">
+                <v:shape id="Text Box 210" o:spid="_x0000_s1085" type="#_x0000_t202" style="position:absolute;left:5831;top:3632;width:10171;height:5040;visibility:visible;mso-wrap-style:square;v-text-anchor:top" o:gfxdata="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" filled="f" stroked="f" strokeweight=".5pt">
                   <v:textbox inset=",0,,0">
                     <w:txbxContent>
                       <w:p>
@@ -6848,7 +6850,7 @@
                     </w:txbxContent>
                   </v:textbox>
                 </v:shape>
-                <v:shape id="Text Box 31" o:spid="_x0000_s1086" type="#_x0000_t202" style="position:absolute;left:674;top:21134;width:11518;height:5036;visibility:visible;mso-wrap-style:square;v-text-anchor:top" o:gfxdata="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" filled="f" stroked="f" strokeweight=".5pt">
+                <v:shape id="Text Box 31" o:spid="_x0000_s1086" type="#_x0000_t202" style="position:absolute;left:674;top:21134;width:11518;height:5036;visibility:visible;mso-wrap-style:square;v-text-anchor:top" o:gfxdata="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" filled="f" stroked="f" strokeweight=".5pt">
                   <v:textbox inset=",0,,0">
                     <w:txbxContent>
                       <w:p>
@@ -6892,7 +6894,7 @@
                     </w:txbxContent>
                   </v:textbox>
                 </v:shape>
-                <v:shape id="Text Box 31" o:spid="_x0000_s1087" type="#_x0000_t202" style="position:absolute;left:10668;top:16710;width:12430;height:3831;visibility:visible;mso-wrap-style:square;v-text-anchor:top" o:gfxdata="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" filled="f" stroked="f" strokeweight=".5pt">
+                <v:shape id="Text Box 31" o:spid="_x0000_s1087" type="#_x0000_t202" style="position:absolute;left:10668;top:16710;width:12430;height:3831;visibility:visible;mso-wrap-style:square;v-text-anchor:top" o:gfxdata="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" filled="f" stroked="f" strokeweight=".5pt">
                   <v:textbox inset=",0,,0">
                     <w:txbxContent>
                       <w:p>
@@ -6922,7 +6924,7 @@
                     </w:txbxContent>
                   </v:textbox>
                 </v:shape>
-                <v:shape id="Text Box 31" o:spid="_x0000_s1088" type="#_x0000_t202" style="position:absolute;left:21863;top:26643;width:11512;height:2258;visibility:visible;mso-wrap-style:square;v-text-anchor:top" o:gfxdata="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" filled="f" stroked="f" strokeweight=".5pt">
+                <v:shape id="Text Box 31" o:spid="_x0000_s1088" type="#_x0000_t202" style="position:absolute;left:21863;top:26643;width:11512;height:2258;visibility:visible;mso-wrap-style:square;v-text-anchor:top" o:gfxdata="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" filled="f" stroked="f" strokeweight=".5pt">
                   <v:textbox inset=",0,,0">
                     <w:txbxContent>
                       <w:p>
@@ -6952,7 +6954,7 @@
                     </w:txbxContent>
                   </v:textbox>
                 </v:shape>
-                <v:shape id="Text Box 31" o:spid="_x0000_s1089" type="#_x0000_t202" style="position:absolute;left:15189;top:10903;width:11512;height:2258;visibility:visible;mso-wrap-style:square;v-text-anchor:top" o:gfxdata="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" filled="f" stroked="f" strokeweight=".5pt">
+                <v:shape id="Text Box 31" o:spid="_x0000_s1089" type="#_x0000_t202" style="position:absolute;left:15189;top:10903;width:11512;height:2258;visibility:visible;mso-wrap-style:square;v-text-anchor:top" o:gfxdata="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" filled="f" stroked="f" strokeweight=".5pt">
                   <v:textbox inset=",0,,0">
                     <w:txbxContent>
                       <w:p>
@@ -6982,7 +6984,7 @@
                     </w:txbxContent>
                   </v:textbox>
                 </v:shape>
-                <v:shape id="Text Box 31" o:spid="_x0000_s1090" type="#_x0000_t202" style="position:absolute;left:32843;top:16431;width:10508;height:3975;visibility:visible;mso-wrap-style:square;v-text-anchor:top" o:gfxdata="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" filled="f" stroked="f" strokeweight=".5pt">
+                <v:shape id="Text Box 31" o:spid="_x0000_s1090" type="#_x0000_t202" style="position:absolute;left:32843;top:16431;width:10508;height:3975;visibility:visible;mso-wrap-style:square;v-text-anchor:top" o:gfxdata="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" filled="f" stroked="f" strokeweight=".5pt">
                   <v:textbox inset=",0,,0">
                     <w:txbxContent>
                       <w:p>
@@ -7026,7 +7028,7 @@
                     </w:txbxContent>
                   </v:textbox>
                 </v:shape>
-                <v:shape id="Text Box 31" o:spid="_x0000_s1091" type="#_x0000_t202" style="position:absolute;left:26453;top:12087;width:11512;height:2254;visibility:visible;mso-wrap-style:square;v-text-anchor:top" o:gfxdata="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" filled="f" stroked="f" strokeweight=".5pt">
+                <v:shape id="Text Box 31" o:spid="_x0000_s1091" type="#_x0000_t202" style="position:absolute;left:26453;top:12087;width:11512;height:2254;visibility:visible;mso-wrap-style:square;v-text-anchor:top" o:gfxdata="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" filled="f" stroked="f" strokeweight=".5pt">
                   <v:textbox inset=",0,,0">
                     <w:txbxContent>
                       <w:p>
@@ -7056,7 +7058,7 @@
                     </w:txbxContent>
                   </v:textbox>
                 </v:shape>
-                <v:shape id="Text Box 31" o:spid="_x0000_s1092" type="#_x0000_t202" style="position:absolute;left:43351;top:20541;width:11513;height:5036;visibility:visible;mso-wrap-style:square;v-text-anchor:top" o:gfxdata="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" filled="f" stroked="f" strokeweight=".5pt">
+                <v:shape id="Text Box 31" o:spid="_x0000_s1092" type="#_x0000_t202" style="position:absolute;left:43351;top:20541;width:11513;height:5036;visibility:visible;mso-wrap-style:square;v-text-anchor:top" o:gfxdata="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" filled="f" stroked="f" strokeweight=".5pt">
                   <v:textbox inset=",0,,0">
                     <w:txbxContent>
                       <w:p>
@@ -7100,7 +7102,7 @@
                     </w:txbxContent>
                   </v:textbox>
                 </v:shape>
-                <v:shape id="Text Box 31" o:spid="_x0000_s1093" type="#_x0000_t202" style="position:absolute;left:35767;top:4245;width:12427;height:3829;visibility:visible;mso-wrap-style:square;v-text-anchor:top" o:gfxdata="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" filled="f" stroked="f" strokeweight=".5pt">
+                <v:shape id="Text Box 31" o:spid="_x0000_s1093" type="#_x0000_t202" style="position:absolute;left:35767;top:4245;width:12427;height:3829;visibility:visible;mso-wrap-style:square;v-text-anchor:top" o:gfxdata="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" filled="f" stroked="f" strokeweight=".5pt">
                   <v:textbox inset=",0,,0">
                     <w:txbxContent>
                       <w:p>
@@ -7130,10 +7132,10 @@
                     </w:txbxContent>
                   </v:textbox>
                 </v:shape>
-                <v:shape id="Straight Arrow Connector 23" o:spid="_x0000_s1094" type="#_x0000_t32" style="position:absolute;left:14695;top:21134;width:218;height:9509;flip:x;visibility:visible;mso-wrap-style:square" o:connectortype="straight" o:gfxdata="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" strokecolor="#00b050" strokeweight="1pt">
+                <v:shape id="Straight Arrow Connector 219" o:spid="_x0000_s1094" type="#_x0000_t32" style="position:absolute;left:14695;top:21134;width:218;height:9509;flip:x;visibility:visible;mso-wrap-style:square" o:connectortype="straight" o:gfxdata="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" strokecolor="#00b050" strokeweight="1pt">
                   <v:stroke dashstyle="dash" endarrow="open"/>
                 </v:shape>
-                <v:shape id="Text Box 40" o:spid="_x0000_s1095" type="#_x0000_t202" style="position:absolute;left:14695;top:28901;width:14571;height:2232;visibility:visible;mso-wrap-style:square;v-text-anchor:top" o:gfxdata="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" filled="f" stroked="f" strokeweight=".5pt">
+                <v:shape id="Text Box 220" o:spid="_x0000_s1095" type="#_x0000_t202" style="position:absolute;left:14695;top:28901;width:14571;height:2232;visibility:visible;mso-wrap-style:square;v-text-anchor:top" o:gfxdata="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" filled="f" stroked="f" strokeweight=".5pt">
                   <v:textbox inset=",0,,0">
                     <w:txbxContent>
                       <w:p>
@@ -7152,10 +7154,10 @@
                     </w:txbxContent>
                   </v:textbox>
                 </v:shape>
-                <v:shape id="Straight Arrow Connector 72" o:spid="_x0000_s1096" type="#_x0000_t32" style="position:absolute;left:41966;top:5319;width:11755;height:3353;flip:y;visibility:visible;mso-wrap-style:square" o:connectortype="straight" o:gfxdata="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" strokecolor="red" strokeweight="1pt">
+                <v:shape id="Straight Arrow Connector 221" o:spid="_x0000_s1096" type="#_x0000_t32" style="position:absolute;left:41966;top:5319;width:11755;height:3353;flip:y;visibility:visible;mso-wrap-style:square" o:connectortype="straight" o:gfxdata="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" strokecolor="red" strokeweight="1pt">
                   <v:stroke dashstyle="dash" endarrow="open"/>
                 </v:shape>
-                <v:shape id="Text Box 40" o:spid="_x0000_s1097" type="#_x0000_t202" style="position:absolute;left:45250;top:689;width:8471;height:4111;visibility:visible;mso-wrap-style:square;v-text-anchor:top" o:gfxdata="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" filled="f" stroked="f" strokeweight=".5pt">
+                <v:shape id="Text Box 40" o:spid="_x0000_s1097" type="#_x0000_t202" style="position:absolute;left:45250;top:689;width:8471;height:4111;visibility:visible;mso-wrap-style:square;v-text-anchor:top" o:gfxdata="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" filled="f" stroked="f" strokeweight=".5pt">
                   <v:textbox inset=",0,,0">
                     <w:txbxContent>
                       <w:p>
@@ -7188,20 +7190,24 @@
     </w:p>
     <w:p>
       <w:pPr>
+        <w:pStyle w:val="NoSpacing"/>
+      </w:pPr>
+    </w:p>
+    <w:p/>
+    <w:p>
+      <w:pPr>
         <w:pStyle w:val="Heading1"/>
       </w:pPr>
-      <w:bookmarkStart w:id="10" w:name="_Toc405303421"/>
-      <w:r>
-        <w:t>Application State Machine State Diagram</w:t>
-      </w:r>
-      <w:bookmarkEnd w:id="10"/>
+      <w:r>
+        <w:t xml:space="preserve">New </w:t>
+      </w:r>
+      <w:r>
+        <w:t>Stable Face Event State Diagram</w:t>
+      </w:r>
     </w:p>
     <w:p>
-      <w:pPr>
-        <w:pStyle w:val="NoSpacing"/>
-      </w:pPr>
-      <w:r>
-        <w:t>Other State Member Data:</w:t>
+      <w:r>
+        <w:t>The purpose of this state machine is to determine when a new and different stable face is observed.</w:t>
       </w:r>
     </w:p>
     <w:p>
@@ -7209,15 +7215,7 @@
         <w:pStyle w:val="NoSpacing"/>
       </w:pPr>
       <w:r>
-        <w:tab/>
-      </w:r>
-      <w:proofErr w:type="gramStart"/>
-      <w:r>
-        <w:t>Status :=</w:t>
-      </w:r>
-      <w:proofErr w:type="gramEnd"/>
-      <w:r>
-        <w:t>= True if all six sides of Rubik Cube have been observed</w:t>
+        <w:t>Other State Member Data:</w:t>
       </w:r>
     </w:p>
     <w:p>
@@ -7226,10 +7224,2815 @@
       </w:pPr>
       <w:r>
         <w:tab/>
-        <w:t>Count :== Integer for counting</w:t>
+      </w:r>
+      <w:proofErr w:type="gramStart"/>
+      <w:r>
+        <w:t>Last :=</w:t>
+      </w:r>
+      <w:proofErr w:type="gramEnd"/>
+      <w:r>
+        <w:t>= Last Valid Face Object</w:t>
       </w:r>
     </w:p>
     <w:p>
+      <w:pPr>
+        <w:pStyle w:val="NoSpacing"/>
+      </w:pPr>
+      <w:r>
+        <w:tab/>
+      </w:r>
+      <w:proofErr w:type="gramStart"/>
+      <w:r>
+        <w:t>Count :=</w:t>
+      </w:r>
+      <w:proofErr w:type="gramEnd"/>
+      <w:r>
+        <w:t>= Integer for counting</w:t>
+      </w:r>
+    </w:p>
+    <w:p>
+      <w:pPr>
+        <w:pStyle w:val="NoSpacing"/>
+      </w:pPr>
+      <w:r>
+        <w:rPr>
+          <w:noProof/>
+        </w:rPr>
+        <w:lastRenderedPageBreak/>
+        <mc:AlternateContent>
+          <mc:Choice Requires="wpc">
+            <w:drawing>
+              <wp:inline distT="0" distB="0" distL="0" distR="0" wp14:anchorId="57B33FD6" wp14:editId="12A4D447">
+                <wp:extent cx="5486400" cy="5854700"/>
+                <wp:effectExtent l="0" t="0" r="19050" b="50800"/>
+                <wp:docPr id="38" name="Canvas 38"/>
+                <wp:cNvGraphicFramePr>
+                  <a:graphicFrameLocks xmlns:a="http://schemas.openxmlformats.org/drawingml/2006/main" noChangeAspect="1"/>
+                </wp:cNvGraphicFramePr>
+                <a:graphic xmlns:a="http://schemas.openxmlformats.org/drawingml/2006/main">
+                  <a:graphicData uri="http://schemas.microsoft.com/office/word/2010/wordprocessingCanvas">
+                    <wpc:wpc>
+                      <wpc:bg/>
+                      <wpc:whole>
+                        <a:ln>
+                          <a:solidFill>
+                            <a:schemeClr val="tx1"/>
+                          </a:solidFill>
+                        </a:ln>
+                      </wpc:whole>
+                      <wps:wsp>
+                        <wps:cNvPr id="39" name="Oval 39"/>
+                        <wps:cNvSpPr/>
+                        <wps:spPr>
+                          <a:xfrm>
+                            <a:off x="922019" y="987332"/>
+                            <a:ext cx="3164635" cy="449580"/>
+                          </a:xfrm>
+                          <a:prstGeom prst="ellipse">
+                            <a:avLst/>
+                          </a:prstGeom>
+                          <a:noFill/>
+                          <a:ln w="28575">
+                            <a:solidFill>
+                              <a:schemeClr val="tx1"/>
+                            </a:solidFill>
+                          </a:ln>
+                        </wps:spPr>
+                        <wps:style>
+                          <a:lnRef idx="2">
+                            <a:schemeClr val="accent1">
+                              <a:shade val="50000"/>
+                            </a:schemeClr>
+                          </a:lnRef>
+                          <a:fillRef idx="1">
+                            <a:schemeClr val="accent1"/>
+                          </a:fillRef>
+                          <a:effectRef idx="0">
+                            <a:schemeClr val="accent1"/>
+                          </a:effectRef>
+                          <a:fontRef idx="minor">
+                            <a:schemeClr val="lt1"/>
+                          </a:fontRef>
+                        </wps:style>
+                        <wps:txbx>
+                          <w:txbxContent>
+                            <w:p>
+                              <w:pPr>
+                                <w:jc w:val="center"/>
+                                <w:rPr>
+                                  <w:b/>
+                                  <w:color w:val="000000" w:themeColor="text1"/>
+                                </w:rPr>
+                              </w:pPr>
+                              <w:r>
+                                <w:rPr>
+                                  <w:b/>
+                                  <w:color w:val="000000" w:themeColor="text1"/>
+                                </w:rPr>
+                                <w:t>WAITING_FOR_MOVE_COMPLETE</w:t>
+                              </w:r>
+                            </w:p>
+                          </w:txbxContent>
+                        </wps:txbx>
+                        <wps:bodyPr rot="0" spcFirstLastPara="0" vertOverflow="overflow" horzOverflow="overflow" vert="horz" wrap="square" lIns="91440" tIns="45720" rIns="91440" bIns="45720" numCol="1" spcCol="0" rtlCol="0" fromWordArt="0" anchor="ctr" anchorCtr="0" forceAA="0" compatLnSpc="1">
+                          <a:prstTxWarp prst="textNoShape">
+                            <a:avLst/>
+                          </a:prstTxWarp>
+                          <a:noAutofit/>
+                        </wps:bodyPr>
+                      </wps:wsp>
+                      <wps:wsp>
+                        <wps:cNvPr id="62" name="Oval 62"/>
+                        <wps:cNvSpPr/>
+                        <wps:spPr>
+                          <a:xfrm>
+                            <a:off x="3796569" y="3948632"/>
+                            <a:ext cx="1341120" cy="449580"/>
+                          </a:xfrm>
+                          <a:prstGeom prst="ellipse">
+                            <a:avLst/>
+                          </a:prstGeom>
+                          <a:noFill/>
+                          <a:ln w="28575">
+                            <a:solidFill>
+                              <a:schemeClr val="tx1"/>
+                            </a:solidFill>
+                          </a:ln>
+                        </wps:spPr>
+                        <wps:style>
+                          <a:lnRef idx="2">
+                            <a:schemeClr val="accent1">
+                              <a:shade val="50000"/>
+                            </a:schemeClr>
+                          </a:lnRef>
+                          <a:fillRef idx="1">
+                            <a:schemeClr val="accent1"/>
+                          </a:fillRef>
+                          <a:effectRef idx="0">
+                            <a:schemeClr val="accent1"/>
+                          </a:effectRef>
+                          <a:fontRef idx="minor">
+                            <a:schemeClr val="lt1"/>
+                          </a:fontRef>
+                        </wps:style>
+                        <wps:txbx>
+                          <w:txbxContent>
+                            <w:p>
+                              <w:pPr>
+                                <w:pStyle w:val="NormalWeb"/>
+                                <w:spacing w:before="0" w:beforeAutospacing="0" w:after="200" w:afterAutospacing="0" w:line="276" w:lineRule="auto"/>
+                              </w:pPr>
+                              <w:r>
+                                <w:rPr>
+                                  <w:rFonts w:eastAsia="Calibri"/>
+                                  <w:b/>
+                                  <w:bCs/>
+                                  <w:color w:val="000000"/>
+                                  <w:sz w:val="22"/>
+                                  <w:szCs w:val="22"/>
+                                </w:rPr>
+                                <w:t>PARTIAL</w:t>
+                              </w:r>
+                            </w:p>
+                          </w:txbxContent>
+                        </wps:txbx>
+                        <wps:bodyPr rot="0" spcFirstLastPara="0" vert="horz" wrap="square" lIns="91440" tIns="45720" rIns="91440" bIns="45720" numCol="1" spcCol="0" rtlCol="0" fromWordArt="0" anchor="ctr" anchorCtr="0" forceAA="0" compatLnSpc="1">
+                          <a:prstTxWarp prst="textNoShape">
+                            <a:avLst/>
+                          </a:prstTxWarp>
+                          <a:noAutofit/>
+                        </wps:bodyPr>
+                      </wps:wsp>
+                      <wps:wsp>
+                        <wps:cNvPr id="64" name="Oval 64"/>
+                        <wps:cNvSpPr/>
+                        <wps:spPr>
+                          <a:xfrm>
+                            <a:off x="705326" y="2046739"/>
+                            <a:ext cx="1341120" cy="449580"/>
+                          </a:xfrm>
+                          <a:prstGeom prst="ellipse">
+                            <a:avLst/>
+                          </a:prstGeom>
+                          <a:noFill/>
+                          <a:ln w="28575">
+                            <a:solidFill>
+                              <a:schemeClr val="tx1"/>
+                            </a:solidFill>
+                          </a:ln>
+                        </wps:spPr>
+                        <wps:style>
+                          <a:lnRef idx="2">
+                            <a:schemeClr val="accent1">
+                              <a:shade val="50000"/>
+                            </a:schemeClr>
+                          </a:lnRef>
+                          <a:fillRef idx="1">
+                            <a:schemeClr val="accent1"/>
+                          </a:fillRef>
+                          <a:effectRef idx="0">
+                            <a:schemeClr val="accent1"/>
+                          </a:effectRef>
+                          <a:fontRef idx="minor">
+                            <a:schemeClr val="lt1"/>
+                          </a:fontRef>
+                        </wps:style>
+                        <wps:txbx>
+                          <w:txbxContent>
+                            <w:p>
+                              <w:pPr>
+                                <w:pStyle w:val="NormalWeb"/>
+                                <w:spacing w:before="0" w:beforeAutospacing="0" w:after="200" w:afterAutospacing="0" w:line="276" w:lineRule="auto"/>
+                              </w:pPr>
+                              <w:r>
+                                <w:rPr>
+                                  <w:rFonts w:eastAsia="Calibri"/>
+                                  <w:b/>
+                                  <w:bCs/>
+                                  <w:color w:val="000000"/>
+                                  <w:sz w:val="22"/>
+                                  <w:szCs w:val="22"/>
+                                </w:rPr>
+                                <w:t>DO_MOVE</w:t>
+                              </w:r>
+                            </w:p>
+                          </w:txbxContent>
+                        </wps:txbx>
+                        <wps:bodyPr rot="0" spcFirstLastPara="0" vert="horz" wrap="square" lIns="91440" tIns="45720" rIns="91440" bIns="45720" numCol="1" spcCol="0" rtlCol="0" fromWordArt="0" anchor="ctr" anchorCtr="0" forceAA="0" compatLnSpc="1">
+                          <a:prstTxWarp prst="textNoShape">
+                            <a:avLst/>
+                          </a:prstTxWarp>
+                          <a:noAutofit/>
+                        </wps:bodyPr>
+                      </wps:wsp>
+                      <wps:wsp>
+                        <wps:cNvPr id="65" name="Oval 65"/>
+                        <wps:cNvSpPr/>
+                        <wps:spPr>
+                          <a:xfrm>
+                            <a:off x="2073276" y="4589935"/>
+                            <a:ext cx="1341120" cy="449580"/>
+                          </a:xfrm>
+                          <a:prstGeom prst="ellipse">
+                            <a:avLst/>
+                          </a:prstGeom>
+                          <a:noFill/>
+                          <a:ln w="28575">
+                            <a:solidFill>
+                              <a:schemeClr val="tx1"/>
+                            </a:solidFill>
+                          </a:ln>
+                        </wps:spPr>
+                        <wps:style>
+                          <a:lnRef idx="2">
+                            <a:schemeClr val="accent1">
+                              <a:shade val="50000"/>
+                            </a:schemeClr>
+                          </a:lnRef>
+                          <a:fillRef idx="1">
+                            <a:schemeClr val="accent1"/>
+                          </a:fillRef>
+                          <a:effectRef idx="0">
+                            <a:schemeClr val="accent1"/>
+                          </a:effectRef>
+                          <a:fontRef idx="minor">
+                            <a:schemeClr val="lt1"/>
+                          </a:fontRef>
+                        </wps:style>
+                        <wps:txbx>
+                          <w:txbxContent>
+                            <w:p>
+                              <w:pPr>
+                                <w:pStyle w:val="NormalWeb"/>
+                                <w:spacing w:before="0" w:beforeAutospacing="0" w:after="200" w:afterAutospacing="0" w:line="276" w:lineRule="auto"/>
+                                <w:jc w:val="center"/>
+                              </w:pPr>
+                              <w:r>
+                                <w:rPr>
+                                  <w:rFonts w:eastAsia="Calibri"/>
+                                  <w:b/>
+                                  <w:bCs/>
+                                  <w:color w:val="000000"/>
+                                  <w:sz w:val="22"/>
+                                  <w:szCs w:val="22"/>
+                                </w:rPr>
+                                <w:t>STABLE</w:t>
+                              </w:r>
+                            </w:p>
+                          </w:txbxContent>
+                        </wps:txbx>
+                        <wps:bodyPr rot="0" spcFirstLastPara="0" vert="horz" wrap="square" lIns="91440" tIns="45720" rIns="91440" bIns="45720" numCol="1" spcCol="0" rtlCol="0" fromWordArt="0" anchor="ctr" anchorCtr="0" forceAA="0" compatLnSpc="1">
+                          <a:prstTxWarp prst="textNoShape">
+                            <a:avLst/>
+                          </a:prstTxWarp>
+                          <a:noAutofit/>
+                        </wps:bodyPr>
+                      </wps:wsp>
+                      <wps:wsp>
+                        <wps:cNvPr id="69" name="Arc 69"/>
+                        <wps:cNvSpPr/>
+                        <wps:spPr>
+                          <a:xfrm rot="5400000" flipH="1" flipV="1">
+                            <a:off x="4444542" y="3928388"/>
+                            <a:ext cx="1229162" cy="479424"/>
+                          </a:xfrm>
+                          <a:prstGeom prst="arc">
+                            <a:avLst>
+                              <a:gd name="adj1" fmla="val 18668714"/>
+                              <a:gd name="adj2" fmla="val 13635462"/>
+                            </a:avLst>
+                          </a:prstGeom>
+                          <a:ln w="19050">
+                            <a:solidFill>
+                              <a:srgbClr val="9E0000"/>
+                            </a:solidFill>
+                            <a:tailEnd type="arrow"/>
+                          </a:ln>
+                        </wps:spPr>
+                        <wps:style>
+                          <a:lnRef idx="1">
+                            <a:schemeClr val="accent1"/>
+                          </a:lnRef>
+                          <a:fillRef idx="0">
+                            <a:schemeClr val="accent1"/>
+                          </a:fillRef>
+                          <a:effectRef idx="0">
+                            <a:schemeClr val="accent1"/>
+                          </a:effectRef>
+                          <a:fontRef idx="minor">
+                            <a:schemeClr val="tx1"/>
+                          </a:fontRef>
+                        </wps:style>
+                        <wps:bodyPr rot="0" spcFirstLastPara="0" vertOverflow="overflow" horzOverflow="overflow" vert="horz" wrap="square" lIns="91440" tIns="45720" rIns="91440" bIns="45720" numCol="1" spcCol="0" rtlCol="0" fromWordArt="0" anchor="ctr" anchorCtr="0" forceAA="0" compatLnSpc="1">
+                          <a:prstTxWarp prst="textNoShape">
+                            <a:avLst/>
+                          </a:prstTxWarp>
+                          <a:noAutofit/>
+                        </wps:bodyPr>
+                      </wps:wsp>
+                      <wps:wsp>
+                        <wps:cNvPr id="70" name="Arc 70"/>
+                        <wps:cNvSpPr/>
+                        <wps:spPr>
+                          <a:xfrm rot="5400000" flipH="1">
+                            <a:off x="-280032" y="3933640"/>
+                            <a:ext cx="1228725" cy="468482"/>
+                          </a:xfrm>
+                          <a:prstGeom prst="arc">
+                            <a:avLst>
+                              <a:gd name="adj1" fmla="val 18668714"/>
+                              <a:gd name="adj2" fmla="val 13635462"/>
+                            </a:avLst>
+                          </a:prstGeom>
+                          <a:ln w="19050">
+                            <a:solidFill>
+                              <a:srgbClr val="9E0000"/>
+                            </a:solidFill>
+                            <a:tailEnd type="arrow"/>
+                          </a:ln>
+                        </wps:spPr>
+                        <wps:style>
+                          <a:lnRef idx="1">
+                            <a:schemeClr val="accent1"/>
+                          </a:lnRef>
+                          <a:fillRef idx="0">
+                            <a:schemeClr val="accent1"/>
+                          </a:fillRef>
+                          <a:effectRef idx="0">
+                            <a:schemeClr val="accent1"/>
+                          </a:effectRef>
+                          <a:fontRef idx="minor">
+                            <a:schemeClr val="tx1"/>
+                          </a:fontRef>
+                        </wps:style>
+                        <wps:txbx>
+                          <w:txbxContent>
+                            <w:p>
+                              <w:pPr>
+                                <w:rPr>
+                                  <w:rFonts w:eastAsia="Times New Roman"/>
+                                </w:rPr>
+                              </w:pPr>
+                            </w:p>
+                          </w:txbxContent>
+                        </wps:txbx>
+                        <wps:bodyPr rot="0" spcFirstLastPara="0" vert="horz" wrap="square" lIns="91440" tIns="45720" rIns="91440" bIns="45720" numCol="1" spcCol="0" rtlCol="0" fromWordArt="0" anchor="ctr" anchorCtr="0" forceAA="0" compatLnSpc="1">
+                          <a:prstTxWarp prst="textNoShape">
+                            <a:avLst/>
+                          </a:prstTxWarp>
+                          <a:noAutofit/>
+                        </wps:bodyPr>
+                      </wps:wsp>
+                      <wps:wsp>
+                        <wps:cNvPr id="71" name="Arc 71"/>
+                        <wps:cNvSpPr/>
+                        <wps:spPr>
+                          <a:xfrm rot="10800000" flipH="1" flipV="1">
+                            <a:off x="2108835" y="4993576"/>
+                            <a:ext cx="1228725" cy="406322"/>
+                          </a:xfrm>
+                          <a:prstGeom prst="arc">
+                            <a:avLst>
+                              <a:gd name="adj1" fmla="val 20327739"/>
+                              <a:gd name="adj2" fmla="val 12182906"/>
+                            </a:avLst>
+                          </a:prstGeom>
+                          <a:ln w="19050">
+                            <a:solidFill>
+                              <a:srgbClr val="9E0000"/>
+                            </a:solidFill>
+                            <a:tailEnd type="arrow"/>
+                          </a:ln>
+                        </wps:spPr>
+                        <wps:style>
+                          <a:lnRef idx="1">
+                            <a:schemeClr val="accent1"/>
+                          </a:lnRef>
+                          <a:fillRef idx="0">
+                            <a:schemeClr val="accent1"/>
+                          </a:fillRef>
+                          <a:effectRef idx="0">
+                            <a:schemeClr val="accent1"/>
+                          </a:effectRef>
+                          <a:fontRef idx="minor">
+                            <a:schemeClr val="tx1"/>
+                          </a:fontRef>
+                        </wps:style>
+                        <wps:txbx>
+                          <w:txbxContent>
+                            <w:p>
+                              <w:pPr>
+                                <w:rPr>
+                                  <w:rFonts w:eastAsia="Times New Roman"/>
+                                </w:rPr>
+                              </w:pPr>
+                            </w:p>
+                          </w:txbxContent>
+                        </wps:txbx>
+                        <wps:bodyPr rot="0" spcFirstLastPara="0" vert="horz" wrap="square" lIns="91440" tIns="45720" rIns="91440" bIns="45720" numCol="1" spcCol="0" rtlCol="0" fromWordArt="0" anchor="ctr" anchorCtr="0" forceAA="0" compatLnSpc="1">
+                          <a:prstTxWarp prst="textNoShape">
+                            <a:avLst/>
+                          </a:prstTxWarp>
+                          <a:noAutofit/>
+                        </wps:bodyPr>
+                      </wps:wsp>
+                      <wps:wsp>
+                        <wps:cNvPr id="21" name="Arc 21"/>
+                        <wps:cNvSpPr/>
+                        <wps:spPr>
+                          <a:xfrm>
+                            <a:off x="2293620" y="3484816"/>
+                            <a:ext cx="2118360" cy="862936"/>
+                          </a:xfrm>
+                          <a:prstGeom prst="arc">
+                            <a:avLst/>
+                          </a:prstGeom>
+                          <a:ln w="19050">
+                            <a:solidFill>
+                              <a:srgbClr val="9E0000"/>
+                            </a:solidFill>
+                            <a:headEnd type="arrow" w="med" len="med"/>
+                            <a:tailEnd type="none" w="med" len="med"/>
+                          </a:ln>
+                        </wps:spPr>
+                        <wps:style>
+                          <a:lnRef idx="1">
+                            <a:schemeClr val="accent1"/>
+                          </a:lnRef>
+                          <a:fillRef idx="0">
+                            <a:schemeClr val="accent1"/>
+                          </a:fillRef>
+                          <a:effectRef idx="0">
+                            <a:schemeClr val="accent1"/>
+                          </a:effectRef>
+                          <a:fontRef idx="minor">
+                            <a:schemeClr val="tx1"/>
+                          </a:fontRef>
+                        </wps:style>
+                        <wps:bodyPr rot="0" spcFirstLastPara="0" vertOverflow="overflow" horzOverflow="overflow" vert="horz" wrap="square" lIns="91440" tIns="45720" rIns="91440" bIns="45720" numCol="1" spcCol="0" rtlCol="0" fromWordArt="0" anchor="ctr" anchorCtr="0" forceAA="0" compatLnSpc="1">
+                          <a:prstTxWarp prst="textNoShape">
+                            <a:avLst/>
+                          </a:prstTxWarp>
+                          <a:noAutofit/>
+                        </wps:bodyPr>
+                      </wps:wsp>
+                      <wps:wsp>
+                        <wps:cNvPr id="52" name="Arc 52"/>
+                        <wps:cNvSpPr/>
+                        <wps:spPr>
+                          <a:xfrm flipV="1">
+                            <a:off x="2367914" y="3948631"/>
+                            <a:ext cx="2118360" cy="834049"/>
+                          </a:xfrm>
+                          <a:prstGeom prst="arc">
+                            <a:avLst/>
+                          </a:prstGeom>
+                          <a:ln w="19050">
+                            <a:solidFill>
+                              <a:srgbClr val="C00000"/>
+                            </a:solidFill>
+                            <a:tailEnd type="arrow"/>
+                          </a:ln>
+                        </wps:spPr>
+                        <wps:style>
+                          <a:lnRef idx="1">
+                            <a:schemeClr val="accent1"/>
+                          </a:lnRef>
+                          <a:fillRef idx="0">
+                            <a:schemeClr val="accent1"/>
+                          </a:fillRef>
+                          <a:effectRef idx="0">
+                            <a:schemeClr val="accent1"/>
+                          </a:effectRef>
+                          <a:fontRef idx="minor">
+                            <a:schemeClr val="tx1"/>
+                          </a:fontRef>
+                        </wps:style>
+                        <wps:txbx>
+                          <w:txbxContent>
+                            <w:p>
+                              <w:pPr>
+                                <w:rPr>
+                                  <w:rFonts w:eastAsia="Times New Roman"/>
+                                </w:rPr>
+                              </w:pPr>
+                            </w:p>
+                          </w:txbxContent>
+                        </wps:txbx>
+                        <wps:bodyPr rot="0" spcFirstLastPara="0" vert="horz" wrap="square" lIns="91440" tIns="45720" rIns="91440" bIns="45720" numCol="1" spcCol="0" rtlCol="0" fromWordArt="0" anchor="ctr" anchorCtr="0" forceAA="0" compatLnSpc="1">
+                          <a:prstTxWarp prst="textNoShape">
+                            <a:avLst/>
+                          </a:prstTxWarp>
+                          <a:noAutofit/>
+                        </wps:bodyPr>
+                      </wps:wsp>
+                      <wps:wsp>
+                        <wps:cNvPr id="53" name="Arc 53"/>
+                        <wps:cNvSpPr/>
+                        <wps:spPr>
+                          <a:xfrm flipH="1">
+                            <a:off x="100089" y="1196842"/>
+                            <a:ext cx="2193530" cy="1038357"/>
+                          </a:xfrm>
+                          <a:prstGeom prst="arc">
+                            <a:avLst>
+                              <a:gd name="adj1" fmla="val 17945592"/>
+                              <a:gd name="adj2" fmla="val 2811324"/>
+                            </a:avLst>
+                          </a:prstGeom>
+                          <a:ln w="19050">
+                            <a:solidFill>
+                              <a:srgbClr val="00B050"/>
+                            </a:solidFill>
+                            <a:tailEnd type="arrow"/>
+                          </a:ln>
+                        </wps:spPr>
+                        <wps:style>
+                          <a:lnRef idx="1">
+                            <a:schemeClr val="accent1"/>
+                          </a:lnRef>
+                          <a:fillRef idx="0">
+                            <a:schemeClr val="accent1"/>
+                          </a:fillRef>
+                          <a:effectRef idx="0">
+                            <a:schemeClr val="accent1"/>
+                          </a:effectRef>
+                          <a:fontRef idx="minor">
+                            <a:schemeClr val="tx1"/>
+                          </a:fontRef>
+                        </wps:style>
+                        <wps:txbx>
+                          <w:txbxContent>
+                            <w:p>
+                              <w:pPr>
+                                <w:rPr>
+                                  <w:rFonts w:eastAsia="Times New Roman"/>
+                                </w:rPr>
+                              </w:pPr>
+                            </w:p>
+                          </w:txbxContent>
+                        </wps:txbx>
+                        <wps:bodyPr rot="0" spcFirstLastPara="0" vert="horz" wrap="square" lIns="91440" tIns="45720" rIns="91440" bIns="45720" numCol="1" spcCol="0" rtlCol="0" fromWordArt="0" anchor="ctr" anchorCtr="0" forceAA="0" compatLnSpc="1">
+                          <a:prstTxWarp prst="textNoShape">
+                            <a:avLst/>
+                          </a:prstTxWarp>
+                          <a:noAutofit/>
+                        </wps:bodyPr>
+                      </wps:wsp>
+                      <wps:wsp>
+                        <wps:cNvPr id="63" name="Arc 63"/>
+                        <wps:cNvSpPr/>
+                        <wps:spPr>
+                          <a:xfrm flipH="1" flipV="1">
+                            <a:off x="969214" y="3948631"/>
+                            <a:ext cx="2179320" cy="906213"/>
+                          </a:xfrm>
+                          <a:prstGeom prst="arc">
+                            <a:avLst/>
+                          </a:prstGeom>
+                          <a:ln w="19050">
+                            <a:solidFill>
+                              <a:srgbClr val="9E0000"/>
+                            </a:solidFill>
+                            <a:headEnd type="arrow" w="med" len="med"/>
+                            <a:tailEnd type="none" w="med" len="med"/>
+                          </a:ln>
+                        </wps:spPr>
+                        <wps:style>
+                          <a:lnRef idx="1">
+                            <a:schemeClr val="accent1"/>
+                          </a:lnRef>
+                          <a:fillRef idx="0">
+                            <a:schemeClr val="accent1"/>
+                          </a:fillRef>
+                          <a:effectRef idx="0">
+                            <a:schemeClr val="accent1"/>
+                          </a:effectRef>
+                          <a:fontRef idx="minor">
+                            <a:schemeClr val="tx1"/>
+                          </a:fontRef>
+                        </wps:style>
+                        <wps:txbx>
+                          <w:txbxContent>
+                            <w:p>
+                              <w:pPr>
+                                <w:pStyle w:val="NormalWeb"/>
+                                <w:spacing w:before="0" w:beforeAutospacing="0" w:after="200" w:afterAutospacing="0" w:line="276" w:lineRule="auto"/>
+                              </w:pPr>
+                              <w:r>
+                                <w:rPr>
+                                  <w:rFonts w:eastAsia="Times New Roman"/>
+                                  <w:sz w:val="22"/>
+                                  <w:szCs w:val="22"/>
+                                </w:rPr>
+                                <w:t> </w:t>
+                              </w:r>
+                            </w:p>
+                          </w:txbxContent>
+                        </wps:txbx>
+                        <wps:bodyPr rot="0" spcFirstLastPara="0" vert="horz" wrap="square" lIns="91440" tIns="45720" rIns="91440" bIns="45720" numCol="1" spcCol="0" rtlCol="0" fromWordArt="0" anchor="ctr" anchorCtr="0" forceAA="0" compatLnSpc="1">
+                          <a:prstTxWarp prst="textNoShape">
+                            <a:avLst/>
+                          </a:prstTxWarp>
+                          <a:noAutofit/>
+                        </wps:bodyPr>
+                      </wps:wsp>
+                      <wps:wsp>
+                        <wps:cNvPr id="66" name="Arc 66"/>
+                        <wps:cNvSpPr/>
+                        <wps:spPr>
+                          <a:xfrm flipV="1">
+                            <a:off x="609986" y="3357538"/>
+                            <a:ext cx="2118360" cy="833755"/>
+                          </a:xfrm>
+                          <a:prstGeom prst="arc">
+                            <a:avLst/>
+                          </a:prstGeom>
+                          <a:ln w="19050">
+                            <a:solidFill>
+                              <a:srgbClr val="C00000"/>
+                            </a:solidFill>
+                            <a:tailEnd type="arrow"/>
+                          </a:ln>
+                        </wps:spPr>
+                        <wps:style>
+                          <a:lnRef idx="1">
+                            <a:schemeClr val="accent1"/>
+                          </a:lnRef>
+                          <a:fillRef idx="0">
+                            <a:schemeClr val="accent1"/>
+                          </a:fillRef>
+                          <a:effectRef idx="0">
+                            <a:schemeClr val="accent1"/>
+                          </a:effectRef>
+                          <a:fontRef idx="minor">
+                            <a:schemeClr val="tx1"/>
+                          </a:fontRef>
+                        </wps:style>
+                        <wps:txbx>
+                          <w:txbxContent>
+                            <w:p>
+                              <w:pPr>
+                                <w:pStyle w:val="NormalWeb"/>
+                                <w:spacing w:before="0" w:beforeAutospacing="0" w:after="200" w:afterAutospacing="0" w:line="276" w:lineRule="auto"/>
+                              </w:pPr>
+                              <w:r>
+                                <w:rPr>
+                                  <w:rFonts w:eastAsia="Times New Roman"/>
+                                  <w:sz w:val="22"/>
+                                  <w:szCs w:val="22"/>
+                                </w:rPr>
+                                <w:t> </w:t>
+                              </w:r>
+                            </w:p>
+                          </w:txbxContent>
+                        </wps:txbx>
+                        <wps:bodyPr rot="0" spcFirstLastPara="0" vert="horz" wrap="square" lIns="91440" tIns="45720" rIns="91440" bIns="45720" numCol="1" spcCol="0" rtlCol="0" fromWordArt="0" anchor="ctr" anchorCtr="0" forceAA="0" compatLnSpc="1">
+                          <a:prstTxWarp prst="textNoShape">
+                            <a:avLst/>
+                          </a:prstTxWarp>
+                          <a:noAutofit/>
+                        </wps:bodyPr>
+                      </wps:wsp>
+                      <wps:wsp>
+                        <wps:cNvPr id="67" name="Arc 67"/>
+                        <wps:cNvSpPr/>
+                        <wps:spPr>
+                          <a:xfrm flipH="1">
+                            <a:off x="2728346" y="4153403"/>
+                            <a:ext cx="2179320" cy="862330"/>
+                          </a:xfrm>
+                          <a:prstGeom prst="arc">
+                            <a:avLst/>
+                          </a:prstGeom>
+                          <a:ln w="19050">
+                            <a:solidFill>
+                              <a:srgbClr val="C00000"/>
+                            </a:solidFill>
+                            <a:tailEnd type="arrow"/>
+                          </a:ln>
+                        </wps:spPr>
+                        <wps:style>
+                          <a:lnRef idx="1">
+                            <a:schemeClr val="accent1"/>
+                          </a:lnRef>
+                          <a:fillRef idx="0">
+                            <a:schemeClr val="accent1"/>
+                          </a:fillRef>
+                          <a:effectRef idx="0">
+                            <a:schemeClr val="accent1"/>
+                          </a:effectRef>
+                          <a:fontRef idx="minor">
+                            <a:schemeClr val="tx1"/>
+                          </a:fontRef>
+                        </wps:style>
+                        <wps:txbx>
+                          <w:txbxContent>
+                            <w:p>
+                              <w:pPr>
+                                <w:pStyle w:val="NormalWeb"/>
+                                <w:spacing w:before="0" w:beforeAutospacing="0" w:after="200" w:afterAutospacing="0" w:line="276" w:lineRule="auto"/>
+                              </w:pPr>
+                              <w:r>
+                                <w:rPr>
+                                  <w:rFonts w:eastAsia="Times New Roman"/>
+                                  <w:sz w:val="22"/>
+                                  <w:szCs w:val="22"/>
+                                </w:rPr>
+                                <w:t> </w:t>
+                              </w:r>
+                            </w:p>
+                          </w:txbxContent>
+                        </wps:txbx>
+                        <wps:bodyPr rot="0" spcFirstLastPara="0" vert="horz" wrap="square" lIns="91440" tIns="45720" rIns="91440" bIns="45720" numCol="1" spcCol="0" rtlCol="0" fromWordArt="0" anchor="ctr" anchorCtr="0" forceAA="0" compatLnSpc="1">
+                          <a:prstTxWarp prst="textNoShape">
+                            <a:avLst/>
+                          </a:prstTxWarp>
+                          <a:noAutofit/>
+                        </wps:bodyPr>
+                      </wps:wsp>
+                      <wps:wsp>
+                        <wps:cNvPr id="28" name="Straight Arrow Connector 28"/>
+                        <wps:cNvCnPr/>
+                        <wps:spPr>
+                          <a:xfrm>
+                            <a:off x="139700" y="254906"/>
+                            <a:ext cx="636814" cy="5443"/>
+                          </a:xfrm>
+                          <a:prstGeom prst="straightConnector1">
+                            <a:avLst/>
+                          </a:prstGeom>
+                          <a:ln w="12700">
+                            <a:solidFill>
+                              <a:srgbClr val="00B050"/>
+                            </a:solidFill>
+                            <a:tailEnd type="arrow"/>
+                          </a:ln>
+                        </wps:spPr>
+                        <wps:style>
+                          <a:lnRef idx="1">
+                            <a:schemeClr val="accent1"/>
+                          </a:lnRef>
+                          <a:fillRef idx="0">
+                            <a:schemeClr val="accent1"/>
+                          </a:fillRef>
+                          <a:effectRef idx="0">
+                            <a:schemeClr val="accent1"/>
+                          </a:effectRef>
+                          <a:fontRef idx="minor">
+                            <a:schemeClr val="tx1"/>
+                          </a:fontRef>
+                        </wps:style>
+                        <wps:bodyPr/>
+                      </wps:wsp>
+                      <wps:wsp>
+                        <wps:cNvPr id="29" name="Text Box 29"/>
+                        <wps:cNvSpPr txBox="1"/>
+                        <wps:spPr>
+                          <a:xfrm>
+                            <a:off x="894284" y="136977"/>
+                            <a:ext cx="1399336" cy="255815"/>
+                          </a:xfrm>
+                          <a:prstGeom prst="rect">
+                            <a:avLst/>
+                          </a:prstGeom>
+                          <a:solidFill>
+                            <a:schemeClr val="lt1"/>
+                          </a:solidFill>
+                          <a:ln w="6350">
+                            <a:noFill/>
+                          </a:ln>
+                          <a:effectLst/>
+                        </wps:spPr>
+                        <wps:style>
+                          <a:lnRef idx="0">
+                            <a:schemeClr val="accent1"/>
+                          </a:lnRef>
+                          <a:fillRef idx="0">
+                            <a:schemeClr val="accent1"/>
+                          </a:fillRef>
+                          <a:effectRef idx="0">
+                            <a:schemeClr val="accent1"/>
+                          </a:effectRef>
+                          <a:fontRef idx="minor">
+                            <a:schemeClr val="dk1"/>
+                          </a:fontRef>
+                        </wps:style>
+                        <wps:txbx>
+                          <w:txbxContent>
+                            <w:p>
+                              <w:r>
+                                <w:t>On Stable Face Event</w:t>
+                              </w:r>
+                            </w:p>
+                          </w:txbxContent>
+                        </wps:txbx>
+                        <wps:bodyPr rot="0" spcFirstLastPara="0" vertOverflow="overflow" horzOverflow="overflow" vert="horz" wrap="square" lIns="91440" tIns="45720" rIns="91440" bIns="45720" numCol="1" spcCol="0" rtlCol="0" fromWordArt="0" anchor="t" anchorCtr="0" forceAA="0" compatLnSpc="1">
+                          <a:prstTxWarp prst="textNoShape">
+                            <a:avLst/>
+                          </a:prstTxWarp>
+                          <a:noAutofit/>
+                        </wps:bodyPr>
+                      </wps:wsp>
+                      <wps:wsp>
+                        <wps:cNvPr id="68" name="Arc 68"/>
+                        <wps:cNvSpPr/>
+                        <wps:spPr>
+                          <a:xfrm rot="10800000" flipH="1">
+                            <a:off x="2046447" y="2946149"/>
+                            <a:ext cx="1228725" cy="383063"/>
+                          </a:xfrm>
+                          <a:prstGeom prst="arc">
+                            <a:avLst>
+                              <a:gd name="adj1" fmla="val 20327739"/>
+                              <a:gd name="adj2" fmla="val 12182906"/>
+                            </a:avLst>
+                          </a:prstGeom>
+                          <a:ln w="19050">
+                            <a:solidFill>
+                              <a:srgbClr val="9E0000"/>
+                            </a:solidFill>
+                            <a:tailEnd type="arrow"/>
+                          </a:ln>
+                        </wps:spPr>
+                        <wps:style>
+                          <a:lnRef idx="1">
+                            <a:schemeClr val="accent1"/>
+                          </a:lnRef>
+                          <a:fillRef idx="0">
+                            <a:schemeClr val="accent1"/>
+                          </a:fillRef>
+                          <a:effectRef idx="0">
+                            <a:schemeClr val="accent1"/>
+                          </a:effectRef>
+                          <a:fontRef idx="minor">
+                            <a:schemeClr val="tx1"/>
+                          </a:fontRef>
+                        </wps:style>
+                        <wps:txbx>
+                          <w:txbxContent>
+                            <w:p>
+                              <w:pPr>
+                                <w:pStyle w:val="NormalWeb"/>
+                                <w:spacing w:before="0" w:beforeAutospacing="0" w:after="200" w:afterAutospacing="0" w:line="276" w:lineRule="auto"/>
+                              </w:pPr>
+                              <w:r>
+                                <w:rPr>
+                                  <w:rFonts w:eastAsia="Times New Roman"/>
+                                  <w:sz w:val="22"/>
+                                  <w:szCs w:val="22"/>
+                                </w:rPr>
+                                <w:t> </w:t>
+                              </w:r>
+                            </w:p>
+                          </w:txbxContent>
+                        </wps:txbx>
+                        <wps:bodyPr rot="0" spcFirstLastPara="0" vert="horz" wrap="square" lIns="91440" tIns="45720" rIns="91440" bIns="45720" numCol="1" spcCol="0" rtlCol="0" fromWordArt="0" anchor="ctr" anchorCtr="0" forceAA="0" compatLnSpc="1">
+                          <a:prstTxWarp prst="textNoShape">
+                            <a:avLst/>
+                          </a:prstTxWarp>
+                          <a:noAutofit/>
+                        </wps:bodyPr>
+                      </wps:wsp>
+                      <wps:wsp>
+                        <wps:cNvPr id="30" name="Text Box 30"/>
+                        <wps:cNvSpPr txBox="1"/>
+                        <wps:spPr>
+                          <a:xfrm>
+                            <a:off x="3235234" y="32657"/>
+                            <a:ext cx="1043940" cy="391886"/>
+                          </a:xfrm>
+                          <a:prstGeom prst="rect">
+                            <a:avLst/>
+                          </a:prstGeom>
+                          <a:noFill/>
+                          <a:ln w="6350">
+                            <a:noFill/>
+                          </a:ln>
+                          <a:effectLst/>
+                        </wps:spPr>
+                        <wps:style>
+                          <a:lnRef idx="0">
+                            <a:schemeClr val="accent1"/>
+                          </a:lnRef>
+                          <a:fillRef idx="0">
+                            <a:schemeClr val="accent1"/>
+                          </a:fillRef>
+                          <a:effectRef idx="0">
+                            <a:schemeClr val="accent1"/>
+                          </a:effectRef>
+                          <a:fontRef idx="minor">
+                            <a:schemeClr val="dk1"/>
+                          </a:fontRef>
+                        </wps:style>
+                        <wps:txbx>
+                          <w:txbxContent>
+                            <w:p>
+                              <w:pPr>
+                                <w:pStyle w:val="NoSpacing"/>
+                              </w:pPr>
+                              <w:proofErr w:type="gramStart"/>
+                              <w:r>
+                                <w:t>[ Face</w:t>
+                              </w:r>
+                              <w:proofErr w:type="gramEnd"/>
+                              <w:r>
+                                <w:t xml:space="preserve"> == null ]</w:t>
+                              </w:r>
+                            </w:p>
+                            <w:p>
+                              <w:pPr>
+                                <w:pStyle w:val="NoSpacing"/>
+                              </w:pPr>
+                              <w:r>
+                                <w:t>Count = 0</w:t>
+                              </w:r>
+                            </w:p>
+                          </w:txbxContent>
+                        </wps:txbx>
+                        <wps:bodyPr rot="0" spcFirstLastPara="0" vertOverflow="overflow" horzOverflow="overflow" vert="horz" wrap="square" lIns="91440" tIns="0" rIns="91440" bIns="0" numCol="1" spcCol="0" rtlCol="0" fromWordArt="0" anchor="t" anchorCtr="0" forceAA="0" compatLnSpc="1">
+                          <a:prstTxWarp prst="textNoShape">
+                            <a:avLst/>
+                          </a:prstTxWarp>
+                          <a:noAutofit/>
+                        </wps:bodyPr>
+                      </wps:wsp>
+                      <wps:wsp>
+                        <wps:cNvPr id="31" name="Text Box 31"/>
+                        <wps:cNvSpPr txBox="1"/>
+                        <wps:spPr>
+                          <a:xfrm>
+                            <a:off x="583157" y="3104604"/>
+                            <a:ext cx="1017043" cy="504009"/>
+                          </a:xfrm>
+                          <a:prstGeom prst="rect">
+                            <a:avLst/>
+                          </a:prstGeom>
+                          <a:noFill/>
+                          <a:ln w="6350">
+                            <a:noFill/>
+                          </a:ln>
+                          <a:effectLst/>
+                        </wps:spPr>
+                        <wps:style>
+                          <a:lnRef idx="0">
+                            <a:schemeClr val="accent1"/>
+                          </a:lnRef>
+                          <a:fillRef idx="0">
+                            <a:schemeClr val="accent1"/>
+                          </a:fillRef>
+                          <a:effectRef idx="0">
+                            <a:schemeClr val="accent1"/>
+                          </a:effectRef>
+                          <a:fontRef idx="minor">
+                            <a:schemeClr val="dk1"/>
+                          </a:fontRef>
+                        </wps:style>
+                        <wps:txbx>
+                          <w:txbxContent>
+                            <w:p>
+                              <w:pPr>
+                                <w:pStyle w:val="NoSpacing"/>
+                              </w:pPr>
+                              <w:proofErr w:type="gramStart"/>
+                              <w:r>
+                                <w:t>[ Face</w:t>
+                              </w:r>
+                              <w:proofErr w:type="gramEnd"/>
+                              <w:r>
+                                <w:t xml:space="preserve"> != null ]</w:t>
+                              </w:r>
+                            </w:p>
+                            <w:p>
+                              <w:pPr>
+                                <w:pStyle w:val="NoSpacing"/>
+                              </w:pPr>
+                              <w:r>
+                                <w:t>Last = Face</w:t>
+                              </w:r>
+                            </w:p>
+                            <w:p>
+                              <w:pPr>
+                                <w:pStyle w:val="NoSpacing"/>
+                              </w:pPr>
+                              <w:r>
+                                <w:t>Count ++</w:t>
+                              </w:r>
+                            </w:p>
+                          </w:txbxContent>
+                        </wps:txbx>
+                        <wps:bodyPr rot="0" spcFirstLastPara="0" vertOverflow="overflow" horzOverflow="overflow" vert="horz" wrap="square" lIns="91440" tIns="0" rIns="91440" bIns="0" numCol="1" spcCol="0" rtlCol="0" fromWordArt="0" anchor="t" anchorCtr="0" forceAA="0" compatLnSpc="1">
+                          <a:prstTxWarp prst="textNoShape">
+                            <a:avLst/>
+                          </a:prstTxWarp>
+                          <a:noAutofit/>
+                        </wps:bodyPr>
+                      </wps:wsp>
+                      <wps:wsp>
+                        <wps:cNvPr id="73" name="Text Box 31"/>
+                        <wps:cNvSpPr txBox="1"/>
+                        <wps:spPr>
+                          <a:xfrm>
+                            <a:off x="67432" y="4854844"/>
+                            <a:ext cx="1151768" cy="503555"/>
+                          </a:xfrm>
+                          <a:prstGeom prst="rect">
+                            <a:avLst/>
+                          </a:prstGeom>
+                          <a:noFill/>
+                          <a:ln w="6350">
+                            <a:noFill/>
+                          </a:ln>
+                          <a:effectLst/>
+                        </wps:spPr>
+                        <wps:style>
+                          <a:lnRef idx="0">
+                            <a:schemeClr val="accent1"/>
+                          </a:lnRef>
+                          <a:fillRef idx="0">
+                            <a:schemeClr val="accent1"/>
+                          </a:fillRef>
+                          <a:effectRef idx="0">
+                            <a:schemeClr val="accent1"/>
+                          </a:effectRef>
+                          <a:fontRef idx="minor">
+                            <a:schemeClr val="dk1"/>
+                          </a:fontRef>
+                        </wps:style>
+                        <wps:txbx>
+                          <w:txbxContent>
+                            <w:p>
+                              <w:pPr>
+                                <w:pStyle w:val="NormalWeb"/>
+                                <w:spacing w:before="0" w:beforeAutospacing="0" w:after="0" w:afterAutospacing="0"/>
+                              </w:pPr>
+                              <w:proofErr w:type="gramStart"/>
+                              <w:r>
+                                <w:rPr>
+                                  <w:rFonts w:eastAsia="Calibri"/>
+                                  <w:sz w:val="22"/>
+                                  <w:szCs w:val="22"/>
+                                </w:rPr>
+                                <w:t>[ Face</w:t>
+                              </w:r>
+                              <w:proofErr w:type="gramEnd"/>
+                              <w:r>
+                                <w:rPr>
+                                  <w:rFonts w:eastAsia="Calibri"/>
+                                  <w:sz w:val="22"/>
+                                  <w:szCs w:val="22"/>
+                                </w:rPr>
+                                <w:t xml:space="preserve"> == Last &amp;&amp; Count &lt; 4 ]</w:t>
+                              </w:r>
+                            </w:p>
+                            <w:p>
+                              <w:pPr>
+                                <w:pStyle w:val="NormalWeb"/>
+                                <w:spacing w:before="0" w:beforeAutospacing="0" w:after="0" w:afterAutospacing="0"/>
+                              </w:pPr>
+                              <w:r>
+                                <w:rPr>
+                                  <w:rFonts w:eastAsia="Calibri"/>
+                                  <w:sz w:val="22"/>
+                                  <w:szCs w:val="22"/>
+                                </w:rPr>
+                                <w:t>Count ++</w:t>
+                              </w:r>
+                            </w:p>
+                          </w:txbxContent>
+                        </wps:txbx>
+                        <wps:bodyPr rot="0" spcFirstLastPara="0" vert="horz" wrap="square" lIns="91440" tIns="0" rIns="91440" bIns="0" numCol="1" spcCol="0" rtlCol="0" fromWordArt="0" anchor="t" anchorCtr="0" forceAA="0" compatLnSpc="1">
+                          <a:prstTxWarp prst="textNoShape">
+                            <a:avLst/>
+                          </a:prstTxWarp>
+                          <a:noAutofit/>
+                        </wps:bodyPr>
+                      </wps:wsp>
+                      <wps:wsp>
+                        <wps:cNvPr id="74" name="Text Box 31"/>
+                        <wps:cNvSpPr txBox="1"/>
+                        <wps:spPr>
+                          <a:xfrm>
+                            <a:off x="1066800" y="4412458"/>
+                            <a:ext cx="1243081" cy="383084"/>
+                          </a:xfrm>
+                          <a:prstGeom prst="rect">
+                            <a:avLst/>
+                          </a:prstGeom>
+                          <a:noFill/>
+                          <a:ln w="6350">
+                            <a:noFill/>
+                          </a:ln>
+                          <a:effectLst/>
+                        </wps:spPr>
+                        <wps:style>
+                          <a:lnRef idx="0">
+                            <a:schemeClr val="accent1"/>
+                          </a:lnRef>
+                          <a:fillRef idx="0">
+                            <a:schemeClr val="accent1"/>
+                          </a:fillRef>
+                          <a:effectRef idx="0">
+                            <a:schemeClr val="accent1"/>
+                          </a:effectRef>
+                          <a:fontRef idx="minor">
+                            <a:schemeClr val="dk1"/>
+                          </a:fontRef>
+                        </wps:style>
+                        <wps:txbx>
+                          <w:txbxContent>
+                            <w:p>
+                              <w:pPr>
+                                <w:pStyle w:val="NormalWeb"/>
+                                <w:spacing w:before="0" w:beforeAutospacing="0" w:after="0" w:afterAutospacing="0"/>
+                              </w:pPr>
+                              <w:proofErr w:type="gramStart"/>
+                              <w:r>
+                                <w:rPr>
+                                  <w:rFonts w:eastAsia="Calibri"/>
+                                  <w:sz w:val="22"/>
+                                  <w:szCs w:val="22"/>
+                                </w:rPr>
+                                <w:t>[ Face</w:t>
+                              </w:r>
+                              <w:proofErr w:type="gramEnd"/>
+                              <w:r>
+                                <w:rPr>
+                                  <w:rFonts w:eastAsia="Calibri"/>
+                                  <w:sz w:val="22"/>
+                                  <w:szCs w:val="22"/>
+                                </w:rPr>
+                                <w:t xml:space="preserve"> == Last &amp;&amp; Count &gt;= 4 ]</w:t>
+                              </w:r>
+                            </w:p>
+                          </w:txbxContent>
+                        </wps:txbx>
+                        <wps:bodyPr rot="0" spcFirstLastPara="0" vert="horz" wrap="square" lIns="91440" tIns="0" rIns="91440" bIns="0" numCol="1" spcCol="0" rtlCol="0" fromWordArt="0" anchor="t" anchorCtr="0" forceAA="0" compatLnSpc="1">
+                          <a:prstTxWarp prst="textNoShape">
+                            <a:avLst/>
+                          </a:prstTxWarp>
+                          <a:noAutofit/>
+                        </wps:bodyPr>
+                      </wps:wsp>
+                      <wps:wsp>
+                        <wps:cNvPr id="75" name="Text Box 31"/>
+                        <wps:cNvSpPr txBox="1"/>
+                        <wps:spPr>
+                          <a:xfrm>
+                            <a:off x="2186305" y="5405729"/>
+                            <a:ext cx="1151255" cy="225814"/>
+                          </a:xfrm>
+                          <a:prstGeom prst="rect">
+                            <a:avLst/>
+                          </a:prstGeom>
+                          <a:noFill/>
+                          <a:ln w="6350">
+                            <a:noFill/>
+                          </a:ln>
+                          <a:effectLst/>
+                        </wps:spPr>
+                        <wps:style>
+                          <a:lnRef idx="0">
+                            <a:schemeClr val="accent1"/>
+                          </a:lnRef>
+                          <a:fillRef idx="0">
+                            <a:schemeClr val="accent1"/>
+                          </a:fillRef>
+                          <a:effectRef idx="0">
+                            <a:schemeClr val="accent1"/>
+                          </a:effectRef>
+                          <a:fontRef idx="minor">
+                            <a:schemeClr val="dk1"/>
+                          </a:fontRef>
+                        </wps:style>
+                        <wps:txbx>
+                          <w:txbxContent>
+                            <w:p>
+                              <w:pPr>
+                                <w:pStyle w:val="NormalWeb"/>
+                                <w:spacing w:before="0" w:beforeAutospacing="0" w:after="0" w:afterAutospacing="0"/>
+                              </w:pPr>
+                              <w:proofErr w:type="gramStart"/>
+                              <w:r>
+                                <w:rPr>
+                                  <w:rFonts w:eastAsia="Calibri"/>
+                                  <w:sz w:val="22"/>
+                                  <w:szCs w:val="22"/>
+                                </w:rPr>
+                                <w:t>[ Face</w:t>
+                              </w:r>
+                              <w:proofErr w:type="gramEnd"/>
+                              <w:r>
+                                <w:rPr>
+                                  <w:rFonts w:eastAsia="Calibri"/>
+                                  <w:sz w:val="22"/>
+                                  <w:szCs w:val="22"/>
+                                </w:rPr>
+                                <w:t xml:space="preserve"> == Last ]</w:t>
+                              </w:r>
+                            </w:p>
+                          </w:txbxContent>
+                        </wps:txbx>
+                        <wps:bodyPr rot="0" spcFirstLastPara="0" vert="horz" wrap="square" lIns="91440" tIns="0" rIns="91440" bIns="0" numCol="1" spcCol="0" rtlCol="0" fromWordArt="0" anchor="t" anchorCtr="0" forceAA="0" compatLnSpc="1">
+                          <a:prstTxWarp prst="textNoShape">
+                            <a:avLst/>
+                          </a:prstTxWarp>
+                          <a:noAutofit/>
+                        </wps:bodyPr>
+                      </wps:wsp>
+                      <wps:wsp>
+                        <wps:cNvPr id="76" name="Text Box 31"/>
+                        <wps:cNvSpPr txBox="1"/>
+                        <wps:spPr>
+                          <a:xfrm>
+                            <a:off x="1518943" y="3831770"/>
+                            <a:ext cx="1151255" cy="225720"/>
+                          </a:xfrm>
+                          <a:prstGeom prst="rect">
+                            <a:avLst/>
+                          </a:prstGeom>
+                          <a:noFill/>
+                          <a:ln w="6350">
+                            <a:noFill/>
+                          </a:ln>
+                          <a:effectLst/>
+                        </wps:spPr>
+                        <wps:style>
+                          <a:lnRef idx="0">
+                            <a:schemeClr val="accent1"/>
+                          </a:lnRef>
+                          <a:fillRef idx="0">
+                            <a:schemeClr val="accent1"/>
+                          </a:fillRef>
+                          <a:effectRef idx="0">
+                            <a:schemeClr val="accent1"/>
+                          </a:effectRef>
+                          <a:fontRef idx="minor">
+                            <a:schemeClr val="dk1"/>
+                          </a:fontRef>
+                        </wps:style>
+                        <wps:txbx>
+                          <w:txbxContent>
+                            <w:p>
+                              <w:pPr>
+                                <w:pStyle w:val="NormalWeb"/>
+                                <w:spacing w:before="0" w:beforeAutospacing="0" w:after="0" w:afterAutospacing="0"/>
+                              </w:pPr>
+                              <w:proofErr w:type="gramStart"/>
+                              <w:r>
+                                <w:rPr>
+                                  <w:rFonts w:eastAsia="Calibri"/>
+                                  <w:sz w:val="22"/>
+                                  <w:szCs w:val="22"/>
+                                </w:rPr>
+                                <w:t>[ Face</w:t>
+                              </w:r>
+                              <w:proofErr w:type="gramEnd"/>
+                              <w:r>
+                                <w:rPr>
+                                  <w:rFonts w:eastAsia="Calibri"/>
+                                  <w:sz w:val="22"/>
+                                  <w:szCs w:val="22"/>
+                                </w:rPr>
+                                <w:t xml:space="preserve"> != Last ]</w:t>
+                              </w:r>
+                            </w:p>
+                          </w:txbxContent>
+                        </wps:txbx>
+                        <wps:bodyPr rot="0" spcFirstLastPara="0" vert="horz" wrap="square" lIns="91440" tIns="0" rIns="91440" bIns="0" numCol="1" spcCol="0" rtlCol="0" fromWordArt="0" anchor="t" anchorCtr="0" forceAA="0" compatLnSpc="1">
+                          <a:prstTxWarp prst="textNoShape">
+                            <a:avLst/>
+                          </a:prstTxWarp>
+                          <a:noAutofit/>
+                        </wps:bodyPr>
+                      </wps:wsp>
+                      <wps:wsp>
+                        <wps:cNvPr id="77" name="Text Box 31"/>
+                        <wps:cNvSpPr txBox="1"/>
+                        <wps:spPr>
+                          <a:xfrm>
+                            <a:off x="3284344" y="4384491"/>
+                            <a:ext cx="1050801" cy="397541"/>
+                          </a:xfrm>
+                          <a:prstGeom prst="rect">
+                            <a:avLst/>
+                          </a:prstGeom>
+                          <a:noFill/>
+                          <a:ln w="6350">
+                            <a:noFill/>
+                          </a:ln>
+                          <a:effectLst/>
+                        </wps:spPr>
+                        <wps:style>
+                          <a:lnRef idx="0">
+                            <a:schemeClr val="accent1"/>
+                          </a:lnRef>
+                          <a:fillRef idx="0">
+                            <a:schemeClr val="accent1"/>
+                          </a:fillRef>
+                          <a:effectRef idx="0">
+                            <a:schemeClr val="accent1"/>
+                          </a:effectRef>
+                          <a:fontRef idx="minor">
+                            <a:schemeClr val="dk1"/>
+                          </a:fontRef>
+                        </wps:style>
+                        <wps:txbx>
+                          <w:txbxContent>
+                            <w:p>
+                              <w:pPr>
+                                <w:pStyle w:val="NormalWeb"/>
+                                <w:spacing w:before="0" w:beforeAutospacing="0" w:after="0" w:afterAutospacing="0"/>
+                              </w:pPr>
+                              <w:proofErr w:type="gramStart"/>
+                              <w:r>
+                                <w:rPr>
+                                  <w:rFonts w:eastAsia="Calibri"/>
+                                  <w:sz w:val="22"/>
+                                  <w:szCs w:val="22"/>
+                                </w:rPr>
+                                <w:t>[ Face</w:t>
+                              </w:r>
+                              <w:proofErr w:type="gramEnd"/>
+                              <w:r>
+                                <w:rPr>
+                                  <w:rFonts w:eastAsia="Calibri"/>
+                                  <w:sz w:val="22"/>
+                                  <w:szCs w:val="22"/>
+                                </w:rPr>
+                                <w:t xml:space="preserve"> != Last]</w:t>
+                              </w:r>
+                            </w:p>
+                            <w:p>
+                              <w:pPr>
+                                <w:pStyle w:val="NormalWeb"/>
+                                <w:spacing w:before="0" w:beforeAutospacing="0" w:after="0" w:afterAutospacing="0"/>
+                              </w:pPr>
+                              <w:r>
+                                <w:rPr>
+                                  <w:rFonts w:eastAsia="Calibri"/>
+                                  <w:sz w:val="22"/>
+                                  <w:szCs w:val="22"/>
+                                </w:rPr>
+                                <w:t>Count = 0</w:t>
+                              </w:r>
+                            </w:p>
+                          </w:txbxContent>
+                        </wps:txbx>
+                        <wps:bodyPr rot="0" spcFirstLastPara="0" vert="horz" wrap="square" lIns="91440" tIns="0" rIns="91440" bIns="0" numCol="1" spcCol="0" rtlCol="0" fromWordArt="0" anchor="t" anchorCtr="0" forceAA="0" compatLnSpc="1">
+                          <a:prstTxWarp prst="textNoShape">
+                            <a:avLst/>
+                          </a:prstTxWarp>
+                          <a:noAutofit/>
+                        </wps:bodyPr>
+                      </wps:wsp>
+                      <wps:wsp>
+                        <wps:cNvPr id="79" name="Text Box 31"/>
+                        <wps:cNvSpPr txBox="1"/>
+                        <wps:spPr>
+                          <a:xfrm>
+                            <a:off x="2645314" y="3950137"/>
+                            <a:ext cx="1151255" cy="225425"/>
+                          </a:xfrm>
+                          <a:prstGeom prst="rect">
+                            <a:avLst/>
+                          </a:prstGeom>
+                          <a:noFill/>
+                          <a:ln w="6350">
+                            <a:noFill/>
+                          </a:ln>
+                          <a:effectLst/>
+                        </wps:spPr>
+                        <wps:style>
+                          <a:lnRef idx="0">
+                            <a:schemeClr val="accent1"/>
+                          </a:lnRef>
+                          <a:fillRef idx="0">
+                            <a:schemeClr val="accent1"/>
+                          </a:fillRef>
+                          <a:effectRef idx="0">
+                            <a:schemeClr val="accent1"/>
+                          </a:effectRef>
+                          <a:fontRef idx="minor">
+                            <a:schemeClr val="dk1"/>
+                          </a:fontRef>
+                        </wps:style>
+                        <wps:txbx>
+                          <w:txbxContent>
+                            <w:p>
+                              <w:pPr>
+                                <w:pStyle w:val="NormalWeb"/>
+                                <w:spacing w:before="0" w:beforeAutospacing="0" w:after="0" w:afterAutospacing="0"/>
+                              </w:pPr>
+                              <w:proofErr w:type="gramStart"/>
+                              <w:r>
+                                <w:rPr>
+                                  <w:rFonts w:eastAsia="Calibri"/>
+                                  <w:sz w:val="22"/>
+                                  <w:szCs w:val="22"/>
+                                </w:rPr>
+                                <w:t>[ Face</w:t>
+                              </w:r>
+                              <w:proofErr w:type="gramEnd"/>
+                              <w:r>
+                                <w:rPr>
+                                  <w:rFonts w:eastAsia="Calibri"/>
+                                  <w:sz w:val="22"/>
+                                  <w:szCs w:val="22"/>
+                                </w:rPr>
+                                <w:t xml:space="preserve"> == Last ]</w:t>
+                              </w:r>
+                            </w:p>
+                          </w:txbxContent>
+                        </wps:txbx>
+                        <wps:bodyPr rot="0" spcFirstLastPara="0" vert="horz" wrap="square" lIns="91440" tIns="0" rIns="91440" bIns="0" numCol="1" spcCol="0" rtlCol="0" fromWordArt="0" anchor="t" anchorCtr="0" forceAA="0" compatLnSpc="1">
+                          <a:prstTxWarp prst="textNoShape">
+                            <a:avLst/>
+                          </a:prstTxWarp>
+                          <a:noAutofit/>
+                        </wps:bodyPr>
+                      </wps:wsp>
+                      <wps:wsp>
+                        <wps:cNvPr id="80" name="Text Box 31"/>
+                        <wps:cNvSpPr txBox="1"/>
+                        <wps:spPr>
+                          <a:xfrm>
+                            <a:off x="3576716" y="3357538"/>
+                            <a:ext cx="1151255" cy="503555"/>
+                          </a:xfrm>
+                          <a:prstGeom prst="rect">
+                            <a:avLst/>
+                          </a:prstGeom>
+                          <a:noFill/>
+                          <a:ln w="6350">
+                            <a:noFill/>
+                          </a:ln>
+                          <a:effectLst/>
+                        </wps:spPr>
+                        <wps:style>
+                          <a:lnRef idx="0">
+                            <a:schemeClr val="accent1"/>
+                          </a:lnRef>
+                          <a:fillRef idx="0">
+                            <a:schemeClr val="accent1"/>
+                          </a:fillRef>
+                          <a:effectRef idx="0">
+                            <a:schemeClr val="accent1"/>
+                          </a:effectRef>
+                          <a:fontRef idx="minor">
+                            <a:schemeClr val="dk1"/>
+                          </a:fontRef>
+                        </wps:style>
+                        <wps:txbx>
+                          <w:txbxContent>
+                            <w:p>
+                              <w:pPr>
+                                <w:pStyle w:val="NormalWeb"/>
+                                <w:spacing w:before="0" w:beforeAutospacing="0" w:after="0" w:afterAutospacing="0"/>
+                              </w:pPr>
+                              <w:proofErr w:type="gramStart"/>
+                              <w:r>
+                                <w:rPr>
+                                  <w:rFonts w:eastAsia="Calibri"/>
+                                  <w:sz w:val="22"/>
+                                  <w:szCs w:val="22"/>
+                                </w:rPr>
+                                <w:t>[ Face</w:t>
+                              </w:r>
+                              <w:proofErr w:type="gramEnd"/>
+                              <w:r>
+                                <w:rPr>
+                                  <w:rFonts w:eastAsia="Calibri"/>
+                                  <w:sz w:val="22"/>
+                                  <w:szCs w:val="22"/>
+                                </w:rPr>
+                                <w:t xml:space="preserve"> != Last &amp;&amp; Count &lt; 4 ]</w:t>
+                              </w:r>
+                            </w:p>
+                            <w:p>
+                              <w:pPr>
+                                <w:pStyle w:val="NormalWeb"/>
+                                <w:spacing w:before="0" w:beforeAutospacing="0" w:after="0" w:afterAutospacing="0"/>
+                              </w:pPr>
+                              <w:r>
+                                <w:rPr>
+                                  <w:rFonts w:eastAsia="Calibri"/>
+                                  <w:sz w:val="22"/>
+                                  <w:szCs w:val="22"/>
+                                </w:rPr>
+                                <w:t>Count ++</w:t>
+                              </w:r>
+                            </w:p>
+                          </w:txbxContent>
+                        </wps:txbx>
+                        <wps:bodyPr rot="0" spcFirstLastPara="0" vert="horz" wrap="square" lIns="91440" tIns="0" rIns="91440" bIns="0" numCol="1" spcCol="0" rtlCol="0" fromWordArt="0" anchor="t" anchorCtr="0" forceAA="0" compatLnSpc="1">
+                          <a:prstTxWarp prst="textNoShape">
+                            <a:avLst/>
+                          </a:prstTxWarp>
+                          <a:noAutofit/>
+                        </wps:bodyPr>
+                      </wps:wsp>
+                      <wps:wsp>
+                        <wps:cNvPr id="81" name="Text Box 31"/>
+                        <wps:cNvSpPr txBox="1"/>
+                        <wps:spPr>
+                          <a:xfrm>
+                            <a:off x="3576716" y="3165928"/>
+                            <a:ext cx="1242695" cy="382905"/>
+                          </a:xfrm>
+                          <a:prstGeom prst="rect">
+                            <a:avLst/>
+                          </a:prstGeom>
+                          <a:noFill/>
+                          <a:ln w="6350">
+                            <a:noFill/>
+                          </a:ln>
+                          <a:effectLst/>
+                        </wps:spPr>
+                        <wps:style>
+                          <a:lnRef idx="0">
+                            <a:schemeClr val="accent1"/>
+                          </a:lnRef>
+                          <a:fillRef idx="0">
+                            <a:schemeClr val="accent1"/>
+                          </a:fillRef>
+                          <a:effectRef idx="0">
+                            <a:schemeClr val="accent1"/>
+                          </a:effectRef>
+                          <a:fontRef idx="minor">
+                            <a:schemeClr val="dk1"/>
+                          </a:fontRef>
+                        </wps:style>
+                        <wps:txbx>
+                          <w:txbxContent>
+                            <w:p>
+                              <w:pPr>
+                                <w:pStyle w:val="NormalWeb"/>
+                                <w:spacing w:before="0" w:beforeAutospacing="0" w:after="0" w:afterAutospacing="0"/>
+                              </w:pPr>
+                              <w:proofErr w:type="gramStart"/>
+                              <w:r>
+                                <w:rPr>
+                                  <w:rFonts w:eastAsia="Calibri"/>
+                                  <w:sz w:val="22"/>
+                                  <w:szCs w:val="22"/>
+                                </w:rPr>
+                                <w:t>[ Face</w:t>
+                              </w:r>
+                              <w:proofErr w:type="gramEnd"/>
+                              <w:r>
+                                <w:rPr>
+                                  <w:rFonts w:eastAsia="Calibri"/>
+                                  <w:sz w:val="22"/>
+                                  <w:szCs w:val="22"/>
+                                </w:rPr>
+                                <w:t xml:space="preserve"> != Last &amp;&amp; Count &gt;= 4 ]</w:t>
+                              </w:r>
+                            </w:p>
+                          </w:txbxContent>
+                        </wps:txbx>
+                        <wps:bodyPr rot="0" spcFirstLastPara="0" vert="horz" wrap="square" lIns="91440" tIns="0" rIns="91440" bIns="0" numCol="1" spcCol="0" rtlCol="0" fromWordArt="0" anchor="t" anchorCtr="0" forceAA="0" compatLnSpc="1">
+                          <a:prstTxWarp prst="textNoShape">
+                            <a:avLst/>
+                          </a:prstTxWarp>
+                          <a:noAutofit/>
+                        </wps:bodyPr>
+                      </wps:wsp>
+                      <wps:wsp>
+                        <wps:cNvPr id="23" name="Straight Arrow Connector 23"/>
+                        <wps:cNvCnPr/>
+                        <wps:spPr>
+                          <a:xfrm flipH="1">
+                            <a:off x="1469571" y="4854844"/>
+                            <a:ext cx="21772" cy="950870"/>
+                          </a:xfrm>
+                          <a:prstGeom prst="straightConnector1">
+                            <a:avLst/>
+                          </a:prstGeom>
+                          <a:ln w="12700">
+                            <a:solidFill>
+                              <a:srgbClr val="00B050"/>
+                            </a:solidFill>
+                            <a:prstDash val="dash"/>
+                            <a:tailEnd type="arrow"/>
+                          </a:ln>
+                        </wps:spPr>
+                        <wps:style>
+                          <a:lnRef idx="1">
+                            <a:schemeClr val="accent1"/>
+                          </a:lnRef>
+                          <a:fillRef idx="0">
+                            <a:schemeClr val="accent1"/>
+                          </a:fillRef>
+                          <a:effectRef idx="0">
+                            <a:schemeClr val="accent1"/>
+                          </a:effectRef>
+                          <a:fontRef idx="minor">
+                            <a:schemeClr val="tx1"/>
+                          </a:fontRef>
+                        </wps:style>
+                        <wps:bodyPr/>
+                      </wps:wsp>
+                      <wps:wsp>
+                        <wps:cNvPr id="40" name="Text Box 40"/>
+                        <wps:cNvSpPr txBox="1"/>
+                        <wps:spPr>
+                          <a:xfrm>
+                            <a:off x="1469571" y="5631543"/>
+                            <a:ext cx="1457128" cy="223157"/>
+                          </a:xfrm>
+                          <a:prstGeom prst="rect">
+                            <a:avLst/>
+                          </a:prstGeom>
+                          <a:noFill/>
+                          <a:ln w="6350">
+                            <a:noFill/>
+                          </a:ln>
+                          <a:effectLst/>
+                        </wps:spPr>
+                        <wps:style>
+                          <a:lnRef idx="0">
+                            <a:schemeClr val="accent1"/>
+                          </a:lnRef>
+                          <a:fillRef idx="0">
+                            <a:schemeClr val="accent1"/>
+                          </a:fillRef>
+                          <a:effectRef idx="0">
+                            <a:schemeClr val="accent1"/>
+                          </a:effectRef>
+                          <a:fontRef idx="minor">
+                            <a:schemeClr val="dk1"/>
+                          </a:fontRef>
+                        </wps:style>
+                        <wps:txbx>
+                          <w:txbxContent>
+                            <w:p>
+                              <w:pPr>
+                                <w:rPr>
+                                  <w:color w:val="00B050"/>
+                                </w:rPr>
+                              </w:pPr>
+                              <w:r>
+                                <w:rPr>
+                                  <w:color w:val="00B050"/>
+                                </w:rPr>
+                                <w:t>On Stable Face Event</w:t>
+                              </w:r>
+                            </w:p>
+                          </w:txbxContent>
+                        </wps:txbx>
+                        <wps:bodyPr rot="0" spcFirstLastPara="0" vertOverflow="overflow" horzOverflow="overflow" vert="horz" wrap="square" lIns="91440" tIns="0" rIns="91440" bIns="0" numCol="1" spcCol="0" rtlCol="0" fromWordArt="0" anchor="t" anchorCtr="0" forceAA="0" compatLnSpc="1">
+                          <a:prstTxWarp prst="textNoShape">
+                            <a:avLst/>
+                          </a:prstTxWarp>
+                          <a:noAutofit/>
+                        </wps:bodyPr>
+                      </wps:wsp>
+                      <wps:wsp>
+                        <wps:cNvPr id="72" name="Straight Arrow Connector 72"/>
+                        <wps:cNvCnPr/>
+                        <wps:spPr>
+                          <a:xfrm flipV="1">
+                            <a:off x="4196647" y="3273332"/>
+                            <a:ext cx="1175453" cy="335281"/>
+                          </a:xfrm>
+                          <a:prstGeom prst="straightConnector1">
+                            <a:avLst/>
+                          </a:prstGeom>
+                          <a:ln w="12700">
+                            <a:solidFill>
+                              <a:srgbClr val="FF0000"/>
+                            </a:solidFill>
+                            <a:prstDash val="dash"/>
+                            <a:tailEnd type="arrow"/>
+                          </a:ln>
+                        </wps:spPr>
+                        <wps:style>
+                          <a:lnRef idx="1">
+                            <a:schemeClr val="accent1"/>
+                          </a:lnRef>
+                          <a:fillRef idx="0">
+                            <a:schemeClr val="accent1"/>
+                          </a:fillRef>
+                          <a:effectRef idx="0">
+                            <a:schemeClr val="accent1"/>
+                          </a:effectRef>
+                          <a:fontRef idx="minor">
+                            <a:schemeClr val="tx1"/>
+                          </a:fontRef>
+                        </wps:style>
+                        <wps:bodyPr/>
+                      </wps:wsp>
+                      <wps:wsp>
+                        <wps:cNvPr id="78" name="Text Box 40"/>
+                        <wps:cNvSpPr txBox="1"/>
+                        <wps:spPr>
+                          <a:xfrm>
+                            <a:off x="4525010" y="2810349"/>
+                            <a:ext cx="847090" cy="411118"/>
+                          </a:xfrm>
+                          <a:prstGeom prst="rect">
+                            <a:avLst/>
+                          </a:prstGeom>
+                          <a:noFill/>
+                          <a:ln w="6350">
+                            <a:noFill/>
+                          </a:ln>
+                          <a:effectLst/>
+                        </wps:spPr>
+                        <wps:style>
+                          <a:lnRef idx="0">
+                            <a:schemeClr val="accent1"/>
+                          </a:lnRef>
+                          <a:fillRef idx="0">
+                            <a:schemeClr val="accent1"/>
+                          </a:fillRef>
+                          <a:effectRef idx="0">
+                            <a:schemeClr val="accent1"/>
+                          </a:effectRef>
+                          <a:fontRef idx="minor">
+                            <a:schemeClr val="dk1"/>
+                          </a:fontRef>
+                        </wps:style>
+                        <wps:txbx>
+                          <w:txbxContent>
+                            <w:p>
+                              <w:pPr>
+                                <w:pStyle w:val="NormalWeb"/>
+                                <w:spacing w:before="0" w:beforeAutospacing="0" w:after="200" w:afterAutospacing="0" w:line="276" w:lineRule="auto"/>
+                                <w:rPr>
+                                  <w:color w:val="FF0000"/>
+                                </w:rPr>
+                              </w:pPr>
+                              <w:r>
+                                <w:rPr>
+                                  <w:rFonts w:eastAsia="Calibri"/>
+                                  <w:color w:val="FF0000"/>
+                                  <w:sz w:val="22"/>
+                                  <w:szCs w:val="22"/>
+                                </w:rPr>
+                                <w:t>Off Stable Face Event</w:t>
+                              </w:r>
+                            </w:p>
+                          </w:txbxContent>
+                        </wps:txbx>
+                        <wps:bodyPr rot="0" spcFirstLastPara="0" vert="horz" wrap="square" lIns="91440" tIns="0" rIns="91440" bIns="0" numCol="1" spcCol="0" rtlCol="0" fromWordArt="0" anchor="t" anchorCtr="0" forceAA="0" compatLnSpc="1">
+                          <a:prstTxWarp prst="textNoShape">
+                            <a:avLst/>
+                          </a:prstTxWarp>
+                          <a:noAutofit/>
+                        </wps:bodyPr>
+                      </wps:wsp>
+                      <wps:wsp>
+                        <wps:cNvPr id="187" name="Straight Arrow Connector 187"/>
+                        <wps:cNvCnPr/>
+                        <wps:spPr>
+                          <a:xfrm>
+                            <a:off x="140244" y="508385"/>
+                            <a:ext cx="636270" cy="5080"/>
+                          </a:xfrm>
+                          <a:prstGeom prst="straightConnector1">
+                            <a:avLst/>
+                          </a:prstGeom>
+                          <a:ln w="12700">
+                            <a:solidFill>
+                              <a:srgbClr val="FF0000"/>
+                            </a:solidFill>
+                            <a:tailEnd type="arrow"/>
+                          </a:ln>
+                        </wps:spPr>
+                        <wps:style>
+                          <a:lnRef idx="1">
+                            <a:schemeClr val="accent1"/>
+                          </a:lnRef>
+                          <a:fillRef idx="0">
+                            <a:schemeClr val="accent1"/>
+                          </a:fillRef>
+                          <a:effectRef idx="0">
+                            <a:schemeClr val="accent1"/>
+                          </a:effectRef>
+                          <a:fontRef idx="minor">
+                            <a:schemeClr val="tx1"/>
+                          </a:fontRef>
+                        </wps:style>
+                        <wps:bodyPr/>
+                      </wps:wsp>
+                      <wps:wsp>
+                        <wps:cNvPr id="188" name="Text Box 29"/>
+                        <wps:cNvSpPr txBox="1"/>
+                        <wps:spPr>
+                          <a:xfrm>
+                            <a:off x="910976" y="379185"/>
+                            <a:ext cx="1398905" cy="255270"/>
+                          </a:xfrm>
+                          <a:prstGeom prst="rect">
+                            <a:avLst/>
+                          </a:prstGeom>
+                          <a:solidFill>
+                            <a:schemeClr val="lt1"/>
+                          </a:solidFill>
+                          <a:ln w="6350">
+                            <a:noFill/>
+                          </a:ln>
+                          <a:effectLst/>
+                        </wps:spPr>
+                        <wps:style>
+                          <a:lnRef idx="0">
+                            <a:schemeClr val="accent1"/>
+                          </a:lnRef>
+                          <a:fillRef idx="0">
+                            <a:schemeClr val="accent1"/>
+                          </a:fillRef>
+                          <a:effectRef idx="0">
+                            <a:schemeClr val="accent1"/>
+                          </a:effectRef>
+                          <a:fontRef idx="minor">
+                            <a:schemeClr val="dk1"/>
+                          </a:fontRef>
+                        </wps:style>
+                        <wps:txbx>
+                          <w:txbxContent>
+                            <w:p>
+                              <w:pPr>
+                                <w:pStyle w:val="NormalWeb"/>
+                                <w:spacing w:before="0" w:beforeAutospacing="0" w:after="200" w:afterAutospacing="0" w:line="276" w:lineRule="auto"/>
+                              </w:pPr>
+                              <w:r>
+                                <w:rPr>
+                                  <w:rFonts w:eastAsia="Calibri"/>
+                                  <w:sz w:val="22"/>
+                                  <w:szCs w:val="22"/>
+                                </w:rPr>
+                                <w:t>Off Stable Face Event</w:t>
+                              </w:r>
+                            </w:p>
+                          </w:txbxContent>
+                        </wps:txbx>
+                        <wps:bodyPr rot="0" spcFirstLastPara="0" vert="horz" wrap="square" lIns="91440" tIns="45720" rIns="91440" bIns="45720" numCol="1" spcCol="0" rtlCol="0" fromWordArt="0" anchor="t" anchorCtr="0" forceAA="0" compatLnSpc="1">
+                          <a:prstTxWarp prst="textNoShape">
+                            <a:avLst/>
+                          </a:prstTxWarp>
+                          <a:noAutofit/>
+                        </wps:bodyPr>
+                      </wps:wsp>
+                      <wps:wsp>
+                        <wps:cNvPr id="189" name="Oval 189"/>
+                        <wps:cNvSpPr/>
+                        <wps:spPr>
+                          <a:xfrm>
+                            <a:off x="2994025" y="2015296"/>
+                            <a:ext cx="1341120" cy="449580"/>
+                          </a:xfrm>
+                          <a:prstGeom prst="ellipse">
+                            <a:avLst/>
+                          </a:prstGeom>
+                          <a:noFill/>
+                          <a:ln w="28575">
+                            <a:solidFill>
+                              <a:schemeClr val="tx1"/>
+                            </a:solidFill>
+                          </a:ln>
+                        </wps:spPr>
+                        <wps:style>
+                          <a:lnRef idx="2">
+                            <a:schemeClr val="accent1">
+                              <a:shade val="50000"/>
+                            </a:schemeClr>
+                          </a:lnRef>
+                          <a:fillRef idx="1">
+                            <a:schemeClr val="accent1"/>
+                          </a:fillRef>
+                          <a:effectRef idx="0">
+                            <a:schemeClr val="accent1"/>
+                          </a:effectRef>
+                          <a:fontRef idx="minor">
+                            <a:schemeClr val="lt1"/>
+                          </a:fontRef>
+                        </wps:style>
+                        <wps:txbx>
+                          <w:txbxContent>
+                            <w:p>
+                              <w:pPr>
+                                <w:pStyle w:val="NormalWeb"/>
+                                <w:spacing w:before="0" w:beforeAutospacing="0" w:after="200" w:afterAutospacing="0" w:line="276" w:lineRule="auto"/>
+                              </w:pPr>
+                              <w:r>
+                                <w:rPr>
+                                  <w:rFonts w:eastAsia="Calibri"/>
+                                  <w:b/>
+                                  <w:bCs/>
+                                  <w:color w:val="000000"/>
+                                  <w:sz w:val="22"/>
+                                  <w:szCs w:val="22"/>
+                                </w:rPr>
+                                <w:t>DONE</w:t>
+                              </w:r>
+                            </w:p>
+                          </w:txbxContent>
+                        </wps:txbx>
+                        <wps:bodyPr rot="0" spcFirstLastPara="0" vert="horz" wrap="square" lIns="91440" tIns="45720" rIns="91440" bIns="45720" numCol="1" spcCol="0" rtlCol="0" fromWordArt="0" anchor="ctr" anchorCtr="0" forceAA="0" compatLnSpc="1">
+                          <a:prstTxWarp prst="textNoShape">
+                            <a:avLst/>
+                          </a:prstTxWarp>
+                          <a:noAutofit/>
+                        </wps:bodyPr>
+                      </wps:wsp>
+                      <wps:wsp>
+                        <wps:cNvPr id="192" name="Arc 192"/>
+                        <wps:cNvSpPr/>
+                        <wps:spPr>
+                          <a:xfrm>
+                            <a:off x="2544762" y="1196842"/>
+                            <a:ext cx="2579072" cy="1038225"/>
+                          </a:xfrm>
+                          <a:prstGeom prst="arc">
+                            <a:avLst>
+                              <a:gd name="adj1" fmla="val 17945592"/>
+                              <a:gd name="adj2" fmla="val 2811324"/>
+                            </a:avLst>
+                          </a:prstGeom>
+                          <a:ln w="19050">
+                            <a:solidFill>
+                              <a:srgbClr val="00B050"/>
+                            </a:solidFill>
+                            <a:tailEnd type="arrow"/>
+                          </a:ln>
+                        </wps:spPr>
+                        <wps:style>
+                          <a:lnRef idx="1">
+                            <a:schemeClr val="accent1"/>
+                          </a:lnRef>
+                          <a:fillRef idx="0">
+                            <a:schemeClr val="accent1"/>
+                          </a:fillRef>
+                          <a:effectRef idx="0">
+                            <a:schemeClr val="accent1"/>
+                          </a:effectRef>
+                          <a:fontRef idx="minor">
+                            <a:schemeClr val="tx1"/>
+                          </a:fontRef>
+                        </wps:style>
+                        <wps:txbx>
+                          <w:txbxContent>
+                            <w:p>
+                              <w:pPr>
+                                <w:pStyle w:val="NormalWeb"/>
+                                <w:spacing w:before="0" w:beforeAutospacing="0" w:after="200" w:afterAutospacing="0" w:line="276" w:lineRule="auto"/>
+                              </w:pPr>
+                              <w:r>
+                                <w:rPr>
+                                  <w:rFonts w:eastAsia="Times New Roman"/>
+                                  <w:sz w:val="22"/>
+                                  <w:szCs w:val="22"/>
+                                </w:rPr>
+                                <w:t> </w:t>
+                              </w:r>
+                            </w:p>
+                          </w:txbxContent>
+                        </wps:txbx>
+                        <wps:bodyPr rot="0" spcFirstLastPara="0" vert="horz" wrap="square" lIns="91440" tIns="45720" rIns="91440" bIns="45720" numCol="1" spcCol="0" rtlCol="0" fromWordArt="0" anchor="ctr" anchorCtr="0" forceAA="0" compatLnSpc="1">
+                          <a:prstTxWarp prst="textNoShape">
+                            <a:avLst/>
+                          </a:prstTxWarp>
+                          <a:noAutofit/>
+                        </wps:bodyPr>
+                      </wps:wsp>
+                    </wpc:wpc>
+                  </a:graphicData>
+                </a:graphic>
+              </wp:inline>
+            </w:drawing>
+          </mc:Choice>
+          <mc:Fallback>
+            <w:pict>
+              <v:group id="Canvas 38" o:spid="_x0000_s1098" editas="canvas" style="width:6in;height:461pt;mso-position-horizontal-relative:char;mso-position-vertical-relative:line" coordsize="54864,58547" o:gfxdata="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">
+                <v:shape id="_x0000_s1099" type="#_x0000_t75" style="position:absolute;width:54864;height:58547;visibility:visible;mso-wrap-style:square" stroked="t" strokecolor="black [3213]">
+                  <v:fill o:detectmouseclick="t"/>
+                  <v:path o:connecttype="none"/>
+                </v:shape>
+                <v:oval id="Oval 39" o:spid="_x0000_s1100" style="position:absolute;left:9220;top:9873;width:31646;height:4496;visibility:visible;mso-wrap-style:square;v-text-anchor:middle" o:gfxdata="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" filled="f" strokecolor="black [3213]" strokeweight="2.25pt">
+                  <v:textbox>
+                    <w:txbxContent>
+                      <w:p>
+                        <w:pPr>
+                          <w:jc w:val="center"/>
+                          <w:rPr>
+                            <w:b/>
+                            <w:color w:val="000000" w:themeColor="text1"/>
+                          </w:rPr>
+                        </w:pPr>
+                        <w:r>
+                          <w:rPr>
+                            <w:b/>
+                            <w:color w:val="000000" w:themeColor="text1"/>
+                          </w:rPr>
+                          <w:t>WAITING_FOR_MOVE_COMPLETE</w:t>
+                        </w:r>
+                      </w:p>
+                    </w:txbxContent>
+                  </v:textbox>
+                </v:oval>
+                <v:oval id="Oval 62" o:spid="_x0000_s1101" style="position:absolute;left:37965;top:39486;width:13411;height:4496;visibility:visible;mso-wrap-style:square;v-text-anchor:middle" o:gfxdata="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" filled="f" strokecolor="black [3213]" strokeweight="2.25pt">
+                  <v:textbox>
+                    <w:txbxContent>
+                      <w:p>
+                        <w:pPr>
+                          <w:pStyle w:val="NormalWeb"/>
+                          <w:spacing w:before="0" w:beforeAutospacing="0" w:after="200" w:afterAutospacing="0" w:line="276" w:lineRule="auto"/>
+                        </w:pPr>
+                        <w:r>
+                          <w:rPr>
+                            <w:rFonts w:eastAsia="Calibri"/>
+                            <w:b/>
+                            <w:bCs/>
+                            <w:color w:val="000000"/>
+                            <w:sz w:val="22"/>
+                            <w:szCs w:val="22"/>
+                          </w:rPr>
+                          <w:t>PARTIAL</w:t>
+                        </w:r>
+                      </w:p>
+                    </w:txbxContent>
+                  </v:textbox>
+                </v:oval>
+                <v:oval id="Oval 64" o:spid="_x0000_s1102" style="position:absolute;left:7053;top:20467;width:13411;height:4496;visibility:visible;mso-wrap-style:square;v-text-anchor:middle" o:gfxdata="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" filled="f" strokecolor="black [3213]" strokeweight="2.25pt">
+                  <v:textbox>
+                    <w:txbxContent>
+                      <w:p>
+                        <w:pPr>
+                          <w:pStyle w:val="NormalWeb"/>
+                          <w:spacing w:before="0" w:beforeAutospacing="0" w:after="200" w:afterAutospacing="0" w:line="276" w:lineRule="auto"/>
+                        </w:pPr>
+                        <w:r>
+                          <w:rPr>
+                            <w:rFonts w:eastAsia="Calibri"/>
+                            <w:b/>
+                            <w:bCs/>
+                            <w:color w:val="000000"/>
+                            <w:sz w:val="22"/>
+                            <w:szCs w:val="22"/>
+                          </w:rPr>
+                          <w:t>DO_MOVE</w:t>
+                        </w:r>
+                      </w:p>
+                    </w:txbxContent>
+                  </v:textbox>
+                </v:oval>
+                <v:oval id="Oval 65" o:spid="_x0000_s1103" style="position:absolute;left:20732;top:45899;width:13411;height:4496;visibility:visible;mso-wrap-style:square;v-text-anchor:middle" o:gfxdata="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" filled="f" strokecolor="black [3213]" strokeweight="2.25pt">
+                  <v:textbox>
+                    <w:txbxContent>
+                      <w:p>
+                        <w:pPr>
+                          <w:pStyle w:val="NormalWeb"/>
+                          <w:spacing w:before="0" w:beforeAutospacing="0" w:after="200" w:afterAutospacing="0" w:line="276" w:lineRule="auto"/>
+                          <w:jc w:val="center"/>
+                        </w:pPr>
+                        <w:r>
+                          <w:rPr>
+                            <w:rFonts w:eastAsia="Calibri"/>
+                            <w:b/>
+                            <w:bCs/>
+                            <w:color w:val="000000"/>
+                            <w:sz w:val="22"/>
+                            <w:szCs w:val="22"/>
+                          </w:rPr>
+                          <w:t>STABLE</w:t>
+                        </w:r>
+                      </w:p>
+                    </w:txbxContent>
+                  </v:textbox>
+                </v:oval>
+                <v:shape id="Arc 69" o:spid="_x0000_s1104" style="position:absolute;left:44445;top:39284;width:12291;height:4794;rotation:90;flip:x y;visibility:visible;mso-wrap-style:square;v-text-anchor:middle" coordsize="1229162,479424" o:gfxdata="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" path="m812832,12814nsc1236025,69067,1368502,277136,1061946,404074,946611,451832,786130,479064,617922,479421,456286,479764,300812,455256,185173,411206,-139302,287604,-20498,74190,406178,14203l614581,239712,812832,12814xem812832,12814nfc1236025,69067,1368502,277136,1061946,404074,946611,451832,786130,479064,617922,479421,456286,479764,300812,455256,185173,411206,-139302,287604,-20498,74190,406178,14203e" filled="f" strokecolor="#9e0000" strokeweight="1.5pt">
+                  <v:stroke endarrow="open"/>
+                  <v:path arrowok="t" o:connecttype="custom" o:connectlocs="812832,12814;1061946,404074;617922,479421;185173,411206;406178,14203" o:connectangles="0,0,0,0,0"/>
+                </v:shape>
+                <v:shape id="Arc 70" o:spid="_x0000_s1105" style="position:absolute;left:-2801;top:39336;width:12287;height:4685;rotation:-90;flip:x;visibility:visible;mso-wrap-style:square;v-text-anchor:middle" coordsize="1228725,468482" o:spt="100" o:gfxdata="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" adj="-11796480,,5400" path="m808538,12007nsc1237171,66451,1370248,272737,1056757,396777,941743,442285,783379,468143,617627,468479,458490,468801,305234,445567,190127,403669,-141409,282991,-22117,71391,410193,13313l614363,234241,808538,12007xem808538,12007nfc1237171,66451,1370248,272737,1056757,396777,941743,442285,783379,468143,617627,468479,458490,468801,305234,445567,190127,403669,-141409,282991,-22117,71391,410193,13313e" filled="f" strokecolor="#9e0000" strokeweight="1.5pt">
+                  <v:stroke endarrow="open" joinstyle="miter"/>
+                  <v:formulas/>
+                  <v:path arrowok="t" o:connecttype="custom" o:connectlocs="808538,12007;1056757,396777;617627,468479;190127,403669;410193,13313" o:connectangles="0,0,0,0,0" textboxrect="0,0,1228725,468482"/>
+                  <v:textbox>
+                    <w:txbxContent>
+                      <w:p>
+                        <w:pPr>
+                          <w:rPr>
+                            <w:rFonts w:eastAsia="Times New Roman"/>
+                          </w:rPr>
+                        </w:pPr>
+                      </w:p>
+                    </w:txbxContent>
+                  </v:textbox>
+                </v:shape>
+                <v:shape id="Arc 71" o:spid="_x0000_s1106" style="position:absolute;left:21088;top:49935;width:12287;height:4063;rotation:180;flip:x y;visibility:visible;mso-wrap-style:square;v-text-anchor:middle" coordsize="1228725,406322" o:spt="100" o:gfxdata="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" adj="-11796480,,5400" path="m1012896,48545nsc1394287,156046,1246976,361193,760152,400519v-98984,7996,-202428,7725,-301016,-789c-33764,357166,-164878,146130,237350,42752l614363,203161,1012896,48545xem1012896,48545nfc1394287,156046,1246976,361193,760152,400519v-98984,7996,-202428,7725,-301016,-789c-33764,357166,-164878,146130,237350,42752e" filled="f" strokecolor="#9e0000" strokeweight="1.5pt">
+                  <v:stroke endarrow="open" joinstyle="miter"/>
+                  <v:formulas/>
+                  <v:path arrowok="t" o:connecttype="custom" o:connectlocs="1012896,48545;760152,400519;459136,399730;237350,42752" o:connectangles="0,0,0,0" textboxrect="0,0,1228725,406322"/>
+                  <v:textbox>
+                    <w:txbxContent>
+                      <w:p>
+                        <w:pPr>
+                          <w:rPr>
+                            <w:rFonts w:eastAsia="Times New Roman"/>
+                          </w:rPr>
+                        </w:pPr>
+                      </w:p>
+                    </w:txbxContent>
+                  </v:textbox>
+                </v:shape>
+                <v:shape id="Arc 21" o:spid="_x0000_s1107" style="position:absolute;left:22936;top:34848;width:21183;height:8629;visibility:visible;mso-wrap-style:square;v-text-anchor:middle" coordsize="2118360,862936" o:gfxdata="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" path="m1059180,nsc1644149,,2118360,193175,2118360,431468r-1059180,l1059180,xem1059180,nfc1644149,,2118360,193175,2118360,431468e" filled="f" strokecolor="#9e0000" strokeweight="1.5pt">
+                  <v:stroke startarrow="open"/>
+                  <v:path arrowok="t" o:connecttype="custom" o:connectlocs="1059180,0;2118360,431468" o:connectangles="0,0"/>
+                </v:shape>
+                <v:shape id="Arc 52" o:spid="_x0000_s1108" style="position:absolute;left:23679;top:39486;width:21183;height:8340;flip:y;visibility:visible;mso-wrap-style:square;v-text-anchor:middle" coordsize="2118360,834049" o:spt="100" o:gfxdata="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" adj="-11796480,,5400" path="m1059180,nsc1644149,,2118360,186708,2118360,417025r-1059180,l1059180,xem1059180,nfc1644149,,2118360,186708,2118360,417025e" filled="f" strokecolor="#c00000" strokeweight="1.5pt">
+                  <v:stroke endarrow="open" joinstyle="miter"/>
+                  <v:formulas/>
+                  <v:path arrowok="t" o:connecttype="custom" o:connectlocs="1059180,0;2118360,417025" o:connectangles="0,0" textboxrect="0,0,2118360,834049"/>
+                  <v:textbox>
+                    <w:txbxContent>
+                      <w:p>
+                        <w:pPr>
+                          <w:rPr>
+                            <w:rFonts w:eastAsia="Times New Roman"/>
+                          </w:rPr>
+                        </w:pPr>
+                      </w:p>
+                    </w:txbxContent>
+                  </v:textbox>
+                </v:shape>
+                <v:shape id="Arc 53" o:spid="_x0000_s1109" style="position:absolute;left:1000;top:11968;width:21936;height:10383;flip:x;visibility:visible;mso-wrap-style:square;v-text-anchor:middle" coordsize="2193530,1038357" o:spt="100" o:gfxdata="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" adj="-11796480,,5400" path="m1376127,17124nsc1759345,64907,2058306,206832,2158150,388374v135315,246038,-125665,502268,-616598,605374l1096765,519179,1376127,17124xem1376127,17124nfc1759345,64907,2058306,206832,2158150,388374v135315,246038,-125665,502268,-616598,605374e" filled="f" strokecolor="#00b050" strokeweight="1.5pt">
+                  <v:stroke endarrow="open" joinstyle="miter"/>
+                  <v:formulas/>
+                  <v:path arrowok="t" o:connecttype="custom" o:connectlocs="1376127,17124;2158150,388374;1541552,993748" o:connectangles="0,0,0" textboxrect="0,0,2193530,1038357"/>
+                  <v:textbox>
+                    <w:txbxContent>
+                      <w:p>
+                        <w:pPr>
+                          <w:rPr>
+                            <w:rFonts w:eastAsia="Times New Roman"/>
+                          </w:rPr>
+                        </w:pPr>
+                      </w:p>
+                    </w:txbxContent>
+                  </v:textbox>
+                </v:shape>
+                <v:shape id="Arc 63" o:spid="_x0000_s1110" style="position:absolute;left:9692;top:39486;width:21793;height:9062;flip:x y;visibility:visible;mso-wrap-style:square;v-text-anchor:middle" coordsize="2179320,906213" o:spt="100" o:gfxdata="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" adj="-11796480,,5400" path="m1089660,nsc1691463,,2179320,202863,2179320,453107r-1089660,l1089660,xem1089660,nfc1691463,,2179320,202863,2179320,453107e" filled="f" strokecolor="#9e0000" strokeweight="1.5pt">
+                  <v:stroke startarrow="open" joinstyle="miter"/>
+                  <v:formulas/>
+                  <v:path arrowok="t" o:connecttype="custom" o:connectlocs="1089660,0;2179320,453107" o:connectangles="0,0" textboxrect="0,0,2179320,906213"/>
+                  <v:textbox>
+                    <w:txbxContent>
+                      <w:p>
+                        <w:pPr>
+                          <w:pStyle w:val="NormalWeb"/>
+                          <w:spacing w:before="0" w:beforeAutospacing="0" w:after="200" w:afterAutospacing="0" w:line="276" w:lineRule="auto"/>
+                        </w:pPr>
+                        <w:r>
+                          <w:rPr>
+                            <w:rFonts w:eastAsia="Times New Roman"/>
+                            <w:sz w:val="22"/>
+                            <w:szCs w:val="22"/>
+                          </w:rPr>
+                          <w:t> </w:t>
+                        </w:r>
+                      </w:p>
+                    </w:txbxContent>
+                  </v:textbox>
+                </v:shape>
+                <v:shape id="Arc 66" o:spid="_x0000_s1111" style="position:absolute;left:6099;top:33575;width:21184;height:8337;flip:y;visibility:visible;mso-wrap-style:square;v-text-anchor:middle" coordsize="2118360,833755" o:spt="100" o:gfxdata="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" adj="-11796480,,5400" path="m1059180,nsc1644149,,2118360,186643,2118360,416878r-1059180,l1059180,xem1059180,nfc1644149,,2118360,186643,2118360,416878e" filled="f" strokecolor="#c00000" strokeweight="1.5pt">
+                  <v:stroke endarrow="open" joinstyle="miter"/>
+                  <v:formulas/>
+                  <v:path arrowok="t" o:connecttype="custom" o:connectlocs="1059180,0;2118360,416878" o:connectangles="0,0" textboxrect="0,0,2118360,833755"/>
+                  <v:textbox>
+                    <w:txbxContent>
+                      <w:p>
+                        <w:pPr>
+                          <w:pStyle w:val="NormalWeb"/>
+                          <w:spacing w:before="0" w:beforeAutospacing="0" w:after="200" w:afterAutospacing="0" w:line="276" w:lineRule="auto"/>
+                        </w:pPr>
+                        <w:r>
+                          <w:rPr>
+                            <w:rFonts w:eastAsia="Times New Roman"/>
+                            <w:sz w:val="22"/>
+                            <w:szCs w:val="22"/>
+                          </w:rPr>
+                          <w:t> </w:t>
+                        </w:r>
+                      </w:p>
+                    </w:txbxContent>
+                  </v:textbox>
+                </v:shape>
+                <v:shape id="Arc 67" o:spid="_x0000_s1112" style="position:absolute;left:27283;top:41534;width:21793;height:8623;flip:x;visibility:visible;mso-wrap-style:square;v-text-anchor:middle" coordsize="2179320,862330" o:spt="100" o:gfxdata="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" adj="-11796480,,5400" path="m1089660,nsc1691463,,2179320,193039,2179320,431165r-1089660,l1089660,xem1089660,nfc1691463,,2179320,193039,2179320,431165e" filled="f" strokecolor="#c00000" strokeweight="1.5pt">
+                  <v:stroke endarrow="open" joinstyle="miter"/>
+                  <v:formulas/>
+                  <v:path arrowok="t" o:connecttype="custom" o:connectlocs="1089660,0;2179320,431165" o:connectangles="0,0" textboxrect="0,0,2179320,862330"/>
+                  <v:textbox>
+                    <w:txbxContent>
+                      <w:p>
+                        <w:pPr>
+                          <w:pStyle w:val="NormalWeb"/>
+                          <w:spacing w:before="0" w:beforeAutospacing="0" w:after="200" w:afterAutospacing="0" w:line="276" w:lineRule="auto"/>
+                        </w:pPr>
+                        <w:r>
+                          <w:rPr>
+                            <w:rFonts w:eastAsia="Times New Roman"/>
+                            <w:sz w:val="22"/>
+                            <w:szCs w:val="22"/>
+                          </w:rPr>
+                          <w:t> </w:t>
+                        </w:r>
+                      </w:p>
+                    </w:txbxContent>
+                  </v:textbox>
+                </v:shape>
+                <v:shape id="Straight Arrow Connector 28" o:spid="_x0000_s1113" type="#_x0000_t32" style="position:absolute;left:1397;top:2549;width:6368;height:54;visibility:visible;mso-wrap-style:square" o:connectortype="straight" o:gfxdata="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" strokecolor="#00b050" strokeweight="1pt">
+                  <v:stroke endarrow="open"/>
+                </v:shape>
+                <v:shape id="Text Box 29" o:spid="_x0000_s1114" type="#_x0000_t202" style="position:absolute;left:8942;top:1369;width:13994;height:2558;visibility:visible;mso-wrap-style:square;v-text-anchor:top" o:gfxdata="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" fillcolor="white [3201]" stroked="f" strokeweight=".5pt">
+                  <v:textbox>
+                    <w:txbxContent>
+                      <w:p>
+                        <w:r>
+                          <w:t>On Stable Face Event</w:t>
+                        </w:r>
+                      </w:p>
+                    </w:txbxContent>
+                  </v:textbox>
+                </v:shape>
+                <v:shape id="Arc 68" o:spid="_x0000_s1115" style="position:absolute;left:20464;top:29461;width:12287;height:3831;rotation:180;flip:x;visibility:visible;mso-wrap-style:square;v-text-anchor:middle" coordsize="1228725,383063" o:spt="100" o:gfxdata="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" adj="-11796480,,5400" path="m999195,42231nsc1399151,142428,1252239,342280,752238,378178v-93771,6732,-191304,6504,-284741,-668c-38927,338641,-169454,133136,251243,37034l614363,191532,999195,42231xem999195,42231nfc1399151,142428,1252239,342280,752238,378178v-93771,6732,-191304,6504,-284741,-668c-38927,338641,-169454,133136,251243,37034e" filled="f" strokecolor="#9e0000" strokeweight="1.5pt">
+                  <v:stroke endarrow="open" joinstyle="miter"/>
+                  <v:formulas/>
+                  <v:path arrowok="t" o:connecttype="custom" o:connectlocs="999195,42231;752238,378178;467497,377510;251243,37034" o:connectangles="0,0,0,0" textboxrect="0,0,1228725,383063"/>
+                  <v:textbox>
+                    <w:txbxContent>
+                      <w:p>
+                        <w:pPr>
+                          <w:pStyle w:val="NormalWeb"/>
+                          <w:spacing w:before="0" w:beforeAutospacing="0" w:after="200" w:afterAutospacing="0" w:line="276" w:lineRule="auto"/>
+                        </w:pPr>
+                        <w:r>
+                          <w:rPr>
+                            <w:rFonts w:eastAsia="Times New Roman"/>
+                            <w:sz w:val="22"/>
+                            <w:szCs w:val="22"/>
+                          </w:rPr>
+                          <w:t> </w:t>
+                        </w:r>
+                      </w:p>
+                    </w:txbxContent>
+                  </v:textbox>
+                </v:shape>
+                <v:shape id="Text Box 30" o:spid="_x0000_s1116" type="#_x0000_t202" style="position:absolute;left:32352;top:326;width:10439;height:3919;visibility:visible;mso-wrap-style:square;v-text-anchor:top" o:gfxdata="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" filled="f" stroked="f" strokeweight=".5pt">
+                  <v:textbox inset=",0,,0">
+                    <w:txbxContent>
+                      <w:p>
+                        <w:pPr>
+                          <w:pStyle w:val="NoSpacing"/>
+                        </w:pPr>
+                        <w:proofErr w:type="gramStart"/>
+                        <w:r>
+                          <w:t>[ Face</w:t>
+                        </w:r>
+                        <w:proofErr w:type="gramEnd"/>
+                        <w:r>
+                          <w:t xml:space="preserve"> == null ]</w:t>
+                        </w:r>
+                      </w:p>
+                      <w:p>
+                        <w:pPr>
+                          <w:pStyle w:val="NoSpacing"/>
+                        </w:pPr>
+                        <w:r>
+                          <w:t>Count = 0</w:t>
+                        </w:r>
+                      </w:p>
+                    </w:txbxContent>
+                  </v:textbox>
+                </v:shape>
+                <v:shape id="Text Box 31" o:spid="_x0000_s1117" type="#_x0000_t202" style="position:absolute;left:5831;top:31046;width:10171;height:5040;visibility:visible;mso-wrap-style:square;v-text-anchor:top" o:gfxdata="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" filled="f" stroked="f" strokeweight=".5pt">
+                  <v:textbox inset=",0,,0">
+                    <w:txbxContent>
+                      <w:p>
+                        <w:pPr>
+                          <w:pStyle w:val="NoSpacing"/>
+                        </w:pPr>
+                        <w:proofErr w:type="gramStart"/>
+                        <w:r>
+                          <w:t>[ Face</w:t>
+                        </w:r>
+                        <w:proofErr w:type="gramEnd"/>
+                        <w:r>
+                          <w:t xml:space="preserve"> != null ]</w:t>
+                        </w:r>
+                      </w:p>
+                      <w:p>
+                        <w:pPr>
+                          <w:pStyle w:val="NoSpacing"/>
+                        </w:pPr>
+                        <w:r>
+                          <w:t>Last = Face</w:t>
+                        </w:r>
+                      </w:p>
+                      <w:p>
+                        <w:pPr>
+                          <w:pStyle w:val="NoSpacing"/>
+                        </w:pPr>
+                        <w:r>
+                          <w:t>Count ++</w:t>
+                        </w:r>
+                      </w:p>
+                    </w:txbxContent>
+                  </v:textbox>
+                </v:shape>
+                <v:shape id="Text Box 31" o:spid="_x0000_s1118" type="#_x0000_t202" style="position:absolute;left:674;top:48548;width:11518;height:5035;visibility:visible;mso-wrap-style:square;v-text-anchor:top" o:gfxdata="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" filled="f" stroked="f" strokeweight=".5pt">
+                  <v:textbox inset=",0,,0">
+                    <w:txbxContent>
+                      <w:p>
+                        <w:pPr>
+                          <w:pStyle w:val="NormalWeb"/>
+                          <w:spacing w:before="0" w:beforeAutospacing="0" w:after="0" w:afterAutospacing="0"/>
+                        </w:pPr>
+                        <w:proofErr w:type="gramStart"/>
+                        <w:r>
+                          <w:rPr>
+                            <w:rFonts w:eastAsia="Calibri"/>
+                            <w:sz w:val="22"/>
+                            <w:szCs w:val="22"/>
+                          </w:rPr>
+                          <w:t>[ Face</w:t>
+                        </w:r>
+                        <w:proofErr w:type="gramEnd"/>
+                        <w:r>
+                          <w:rPr>
+                            <w:rFonts w:eastAsia="Calibri"/>
+                            <w:sz w:val="22"/>
+                            <w:szCs w:val="22"/>
+                          </w:rPr>
+                          <w:t xml:space="preserve"> == Last &amp;&amp; Count &lt; 4 ]</w:t>
+                        </w:r>
+                      </w:p>
+                      <w:p>
+                        <w:pPr>
+                          <w:pStyle w:val="NormalWeb"/>
+                          <w:spacing w:before="0" w:beforeAutospacing="0" w:after="0" w:afterAutospacing="0"/>
+                        </w:pPr>
+                        <w:r>
+                          <w:rPr>
+                            <w:rFonts w:eastAsia="Calibri"/>
+                            <w:sz w:val="22"/>
+                            <w:szCs w:val="22"/>
+                          </w:rPr>
+                          <w:t>Count ++</w:t>
+                        </w:r>
+                      </w:p>
+                    </w:txbxContent>
+                  </v:textbox>
+                </v:shape>
+                <v:shape id="Text Box 31" o:spid="_x0000_s1119" type="#_x0000_t202" style="position:absolute;left:10668;top:44124;width:12430;height:3831;visibility:visible;mso-wrap-style:square;v-text-anchor:top" o:gfxdata="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" filled="f" stroked="f" strokeweight=".5pt">
+                  <v:textbox inset=",0,,0">
+                    <w:txbxContent>
+                      <w:p>
+                        <w:pPr>
+                          <w:pStyle w:val="NormalWeb"/>
+                          <w:spacing w:before="0" w:beforeAutospacing="0" w:after="0" w:afterAutospacing="0"/>
+                        </w:pPr>
+                        <w:proofErr w:type="gramStart"/>
+                        <w:r>
+                          <w:rPr>
+                            <w:rFonts w:eastAsia="Calibri"/>
+                            <w:sz w:val="22"/>
+                            <w:szCs w:val="22"/>
+                          </w:rPr>
+                          <w:t>[ Face</w:t>
+                        </w:r>
+                        <w:proofErr w:type="gramEnd"/>
+                        <w:r>
+                          <w:rPr>
+                            <w:rFonts w:eastAsia="Calibri"/>
+                            <w:sz w:val="22"/>
+                            <w:szCs w:val="22"/>
+                          </w:rPr>
+                          <w:t xml:space="preserve"> == Last &amp;&amp; Count &gt;= 4 ]</w:t>
+                        </w:r>
+                      </w:p>
+                    </w:txbxContent>
+                  </v:textbox>
+                </v:shape>
+                <v:shape id="Text Box 31" o:spid="_x0000_s1120" type="#_x0000_t202" style="position:absolute;left:21863;top:54057;width:11512;height:2258;visibility:visible;mso-wrap-style:square;v-text-anchor:top" o:gfxdata="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" filled="f" stroked="f" strokeweight=".5pt">
+                  <v:textbox inset=",0,,0">
+                    <w:txbxContent>
+                      <w:p>
+                        <w:pPr>
+                          <w:pStyle w:val="NormalWeb"/>
+                          <w:spacing w:before="0" w:beforeAutospacing="0" w:after="0" w:afterAutospacing="0"/>
+                        </w:pPr>
+                        <w:proofErr w:type="gramStart"/>
+                        <w:r>
+                          <w:rPr>
+                            <w:rFonts w:eastAsia="Calibri"/>
+                            <w:sz w:val="22"/>
+                            <w:szCs w:val="22"/>
+                          </w:rPr>
+                          <w:t>[ Face</w:t>
+                        </w:r>
+                        <w:proofErr w:type="gramEnd"/>
+                        <w:r>
+                          <w:rPr>
+                            <w:rFonts w:eastAsia="Calibri"/>
+                            <w:sz w:val="22"/>
+                            <w:szCs w:val="22"/>
+                          </w:rPr>
+                          <w:t xml:space="preserve"> == Last ]</w:t>
+                        </w:r>
+                      </w:p>
+                    </w:txbxContent>
+                  </v:textbox>
+                </v:shape>
+                <v:shape id="Text Box 31" o:spid="_x0000_s1121" type="#_x0000_t202" style="position:absolute;left:15189;top:38317;width:11512;height:2257;visibility:visible;mso-wrap-style:square;v-text-anchor:top" o:gfxdata="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" filled="f" stroked="f" strokeweight=".5pt">
+                  <v:textbox inset=",0,,0">
+                    <w:txbxContent>
+                      <w:p>
+                        <w:pPr>
+                          <w:pStyle w:val="NormalWeb"/>
+                          <w:spacing w:before="0" w:beforeAutospacing="0" w:after="0" w:afterAutospacing="0"/>
+                        </w:pPr>
+                        <w:proofErr w:type="gramStart"/>
+                        <w:r>
+                          <w:rPr>
+                            <w:rFonts w:eastAsia="Calibri"/>
+                            <w:sz w:val="22"/>
+                            <w:szCs w:val="22"/>
+                          </w:rPr>
+                          <w:t>[ Face</w:t>
+                        </w:r>
+                        <w:proofErr w:type="gramEnd"/>
+                        <w:r>
+                          <w:rPr>
+                            <w:rFonts w:eastAsia="Calibri"/>
+                            <w:sz w:val="22"/>
+                            <w:szCs w:val="22"/>
+                          </w:rPr>
+                          <w:t xml:space="preserve"> != Last ]</w:t>
+                        </w:r>
+                      </w:p>
+                    </w:txbxContent>
+                  </v:textbox>
+                </v:shape>
+                <v:shape id="Text Box 31" o:spid="_x0000_s1122" type="#_x0000_t202" style="position:absolute;left:32843;top:43844;width:10508;height:3976;visibility:visible;mso-wrap-style:square;v-text-anchor:top" o:gfxdata="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" filled="f" stroked="f" strokeweight=".5pt">
+                  <v:textbox inset=",0,,0">
+                    <w:txbxContent>
+                      <w:p>
+                        <w:pPr>
+                          <w:pStyle w:val="NormalWeb"/>
+                          <w:spacing w:before="0" w:beforeAutospacing="0" w:after="0" w:afterAutospacing="0"/>
+                        </w:pPr>
+                        <w:proofErr w:type="gramStart"/>
+                        <w:r>
+                          <w:rPr>
+                            <w:rFonts w:eastAsia="Calibri"/>
+                            <w:sz w:val="22"/>
+                            <w:szCs w:val="22"/>
+                          </w:rPr>
+                          <w:t>[ Face</w:t>
+                        </w:r>
+                        <w:proofErr w:type="gramEnd"/>
+                        <w:r>
+                          <w:rPr>
+                            <w:rFonts w:eastAsia="Calibri"/>
+                            <w:sz w:val="22"/>
+                            <w:szCs w:val="22"/>
+                          </w:rPr>
+                          <w:t xml:space="preserve"> != Last]</w:t>
+                        </w:r>
+                      </w:p>
+                      <w:p>
+                        <w:pPr>
+                          <w:pStyle w:val="NormalWeb"/>
+                          <w:spacing w:before="0" w:beforeAutospacing="0" w:after="0" w:afterAutospacing="0"/>
+                        </w:pPr>
+                        <w:r>
+                          <w:rPr>
+                            <w:rFonts w:eastAsia="Calibri"/>
+                            <w:sz w:val="22"/>
+                            <w:szCs w:val="22"/>
+                          </w:rPr>
+                          <w:t>Count = 0</w:t>
+                        </w:r>
+                      </w:p>
+                    </w:txbxContent>
+                  </v:textbox>
+                </v:shape>
+                <v:shape id="Text Box 31" o:spid="_x0000_s1123" type="#_x0000_t202" style="position:absolute;left:26453;top:39501;width:11512;height:2254;visibility:visible;mso-wrap-style:square;v-text-anchor:top" o:gfxdata="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" filled="f" stroked="f" strokeweight=".5pt">
+                  <v:textbox inset=",0,,0">
+                    <w:txbxContent>
+                      <w:p>
+                        <w:pPr>
+                          <w:pStyle w:val="NormalWeb"/>
+                          <w:spacing w:before="0" w:beforeAutospacing="0" w:after="0" w:afterAutospacing="0"/>
+                        </w:pPr>
+                        <w:proofErr w:type="gramStart"/>
+                        <w:r>
+                          <w:rPr>
+                            <w:rFonts w:eastAsia="Calibri"/>
+                            <w:sz w:val="22"/>
+                            <w:szCs w:val="22"/>
+                          </w:rPr>
+                          <w:t>[ Face</w:t>
+                        </w:r>
+                        <w:proofErr w:type="gramEnd"/>
+                        <w:r>
+                          <w:rPr>
+                            <w:rFonts w:eastAsia="Calibri"/>
+                            <w:sz w:val="22"/>
+                            <w:szCs w:val="22"/>
+                          </w:rPr>
+                          <w:t xml:space="preserve"> == Last ]</w:t>
+                        </w:r>
+                      </w:p>
+                    </w:txbxContent>
+                  </v:textbox>
+                </v:shape>
+                <v:shape id="Text Box 31" o:spid="_x0000_s1124" type="#_x0000_t202" style="position:absolute;left:35767;top:33575;width:11512;height:5035;visibility:visible;mso-wrap-style:square;v-text-anchor:top" o:gfxdata="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" filled="f" stroked="f" strokeweight=".5pt">
+                  <v:textbox inset=",0,,0">
+                    <w:txbxContent>
+                      <w:p>
+                        <w:pPr>
+                          <w:pStyle w:val="NormalWeb"/>
+                          <w:spacing w:before="0" w:beforeAutospacing="0" w:after="0" w:afterAutospacing="0"/>
+                        </w:pPr>
+                        <w:proofErr w:type="gramStart"/>
+                        <w:r>
+                          <w:rPr>
+                            <w:rFonts w:eastAsia="Calibri"/>
+                            <w:sz w:val="22"/>
+                            <w:szCs w:val="22"/>
+                          </w:rPr>
+                          <w:t>[ Face</w:t>
+                        </w:r>
+                        <w:proofErr w:type="gramEnd"/>
+                        <w:r>
+                          <w:rPr>
+                            <w:rFonts w:eastAsia="Calibri"/>
+                            <w:sz w:val="22"/>
+                            <w:szCs w:val="22"/>
+                          </w:rPr>
+                          <w:t xml:space="preserve"> != Last &amp;&amp; Count &lt; 4 ]</w:t>
+                        </w:r>
+                      </w:p>
+                      <w:p>
+                        <w:pPr>
+                          <w:pStyle w:val="NormalWeb"/>
+                          <w:spacing w:before="0" w:beforeAutospacing="0" w:after="0" w:afterAutospacing="0"/>
+                        </w:pPr>
+                        <w:r>
+                          <w:rPr>
+                            <w:rFonts w:eastAsia="Calibri"/>
+                            <w:sz w:val="22"/>
+                            <w:szCs w:val="22"/>
+                          </w:rPr>
+                          <w:t>Count ++</w:t>
+                        </w:r>
+                      </w:p>
+                    </w:txbxContent>
+                  </v:textbox>
+                </v:shape>
+                <v:shape id="Text Box 31" o:spid="_x0000_s1125" type="#_x0000_t202" style="position:absolute;left:35767;top:31659;width:12427;height:3829;visibility:visible;mso-wrap-style:square;v-text-anchor:top" o:gfxdata="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" filled="f" stroked="f" strokeweight=".5pt">
+                  <v:textbox inset=",0,,0">
+                    <w:txbxContent>
+                      <w:p>
+                        <w:pPr>
+                          <w:pStyle w:val="NormalWeb"/>
+                          <w:spacing w:before="0" w:beforeAutospacing="0" w:after="0" w:afterAutospacing="0"/>
+                        </w:pPr>
+                        <w:proofErr w:type="gramStart"/>
+                        <w:r>
+                          <w:rPr>
+                            <w:rFonts w:eastAsia="Calibri"/>
+                            <w:sz w:val="22"/>
+                            <w:szCs w:val="22"/>
+                          </w:rPr>
+                          <w:t>[ Face</w:t>
+                        </w:r>
+                        <w:proofErr w:type="gramEnd"/>
+                        <w:r>
+                          <w:rPr>
+                            <w:rFonts w:eastAsia="Calibri"/>
+                            <w:sz w:val="22"/>
+                            <w:szCs w:val="22"/>
+                          </w:rPr>
+                          <w:t xml:space="preserve"> != Last &amp;&amp; Count &gt;= 4 ]</w:t>
+                        </w:r>
+                      </w:p>
+                    </w:txbxContent>
+                  </v:textbox>
+                </v:shape>
+                <v:shape id="Straight Arrow Connector 23" o:spid="_x0000_s1126" type="#_x0000_t32" style="position:absolute;left:14695;top:48548;width:218;height:9509;flip:x;visibility:visible;mso-wrap-style:square" o:connectortype="straight" o:gfxdata="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" strokecolor="#00b050" strokeweight="1pt">
+                  <v:stroke dashstyle="dash" endarrow="open"/>
+                </v:shape>
+                <v:shape id="Text Box 40" o:spid="_x0000_s1127" type="#_x0000_t202" style="position:absolute;left:14695;top:56315;width:14571;height:2232;visibility:visible;mso-wrap-style:square;v-text-anchor:top" o:gfxdata="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" filled="f" stroked="f" strokeweight=".5pt">
+                  <v:textbox inset=",0,,0">
+                    <w:txbxContent>
+                      <w:p>
+                        <w:pPr>
+                          <w:rPr>
+                            <w:color w:val="00B050"/>
+                          </w:rPr>
+                        </w:pPr>
+                        <w:r>
+                          <w:rPr>
+                            <w:color w:val="00B050"/>
+                          </w:rPr>
+                          <w:t>On Stable Face Event</w:t>
+                        </w:r>
+                      </w:p>
+                    </w:txbxContent>
+                  </v:textbox>
+                </v:shape>
+                <v:shape id="Straight Arrow Connector 72" o:spid="_x0000_s1128" type="#_x0000_t32" style="position:absolute;left:41966;top:32733;width:11755;height:3353;flip:y;visibility:visible;mso-wrap-style:square" o:connectortype="straight" o:gfxdata="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" strokecolor="red" strokeweight="1pt">
+                  <v:stroke dashstyle="dash" endarrow="open"/>
+                </v:shape>
+                <v:shape id="Text Box 40" o:spid="_x0000_s1129" type="#_x0000_t202" style="position:absolute;left:45250;top:28103;width:8471;height:4111;visibility:visible;mso-wrap-style:square;v-text-anchor:top" o:gfxdata="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" filled="f" stroked="f" strokeweight=".5pt">
+                  <v:textbox inset=",0,,0">
+                    <w:txbxContent>
+                      <w:p>
+                        <w:pPr>
+                          <w:pStyle w:val="NormalWeb"/>
+                          <w:spacing w:before="0" w:beforeAutospacing="0" w:after="200" w:afterAutospacing="0" w:line="276" w:lineRule="auto"/>
+                          <w:rPr>
+                            <w:color w:val="FF0000"/>
+                          </w:rPr>
+                        </w:pPr>
+                        <w:r>
+                          <w:rPr>
+                            <w:rFonts w:eastAsia="Calibri"/>
+                            <w:color w:val="FF0000"/>
+                            <w:sz w:val="22"/>
+                            <w:szCs w:val="22"/>
+                          </w:rPr>
+                          <w:t>Off Stable Face Event</w:t>
+                        </w:r>
+                      </w:p>
+                    </w:txbxContent>
+                  </v:textbox>
+                </v:shape>
+                <v:shape id="Straight Arrow Connector 187" o:spid="_x0000_s1130" type="#_x0000_t32" style="position:absolute;left:1402;top:5083;width:6363;height:51;visibility:visible;mso-wrap-style:square" o:connectortype="straight" o:gfxdata="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" strokecolor="red" strokeweight="1pt">
+                  <v:stroke endarrow="open"/>
+                </v:shape>
+                <v:shape id="Text Box 29" o:spid="_x0000_s1131" type="#_x0000_t202" style="position:absolute;left:9109;top:3791;width:13989;height:2553;visibility:visible;mso-wrap-style:square;v-text-anchor:top" o:gfxdata="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" fillcolor="white [3201]" stroked="f" strokeweight=".5pt">
+                  <v:textbox>
+                    <w:txbxContent>
+                      <w:p>
+                        <w:pPr>
+                          <w:pStyle w:val="NormalWeb"/>
+                          <w:spacing w:before="0" w:beforeAutospacing="0" w:after="200" w:afterAutospacing="0" w:line="276" w:lineRule="auto"/>
+                        </w:pPr>
+                        <w:r>
+                          <w:rPr>
+                            <w:rFonts w:eastAsia="Calibri"/>
+                            <w:sz w:val="22"/>
+                            <w:szCs w:val="22"/>
+                          </w:rPr>
+                          <w:t>Off Stable Face Event</w:t>
+                        </w:r>
+                      </w:p>
+                    </w:txbxContent>
+                  </v:textbox>
+                </v:shape>
+                <v:oval id="Oval 189" o:spid="_x0000_s1132" style="position:absolute;left:29940;top:20152;width:13411;height:4496;visibility:visible;mso-wrap-style:square;v-text-anchor:middle" o:gfxdata="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" filled="f" strokecolor="black [3213]" strokeweight="2.25pt">
+                  <v:textbox>
+                    <w:txbxContent>
+                      <w:p>
+                        <w:pPr>
+                          <w:pStyle w:val="NormalWeb"/>
+                          <w:spacing w:before="0" w:beforeAutospacing="0" w:after="200" w:afterAutospacing="0" w:line="276" w:lineRule="auto"/>
+                        </w:pPr>
+                        <w:r>
+                          <w:rPr>
+                            <w:rFonts w:eastAsia="Calibri"/>
+                            <w:b/>
+                            <w:bCs/>
+                            <w:color w:val="000000"/>
+                            <w:sz w:val="22"/>
+                            <w:szCs w:val="22"/>
+                          </w:rPr>
+                          <w:t>DONE</w:t>
+                        </w:r>
+                      </w:p>
+                    </w:txbxContent>
+                  </v:textbox>
+                </v:oval>
+                <v:shape id="Arc 192" o:spid="_x0000_s1133" style="position:absolute;left:25447;top:11968;width:25791;height:10382;visibility:visible;mso-wrap-style:square;v-text-anchor:middle" coordsize="2579072,1038225" o:spt="100" o:gfxdata="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" adj="-11796480,,5400" path="m1571405,12553nsc2023740,53341,2386890,188723,2522584,367152v199151,261871,-141312,540977,-777834,637654l1289536,519113,1571405,12553xem1571405,12553nfc2023740,53341,2386890,188723,2522584,367152v199151,261871,-141312,540977,-777834,637654e" filled="f" strokecolor="#00b050" strokeweight="1.5pt">
+                  <v:stroke endarrow="open" joinstyle="miter"/>
+                  <v:formulas/>
+                  <v:path arrowok="t" o:connecttype="custom" o:connectlocs="1571405,12553;2522584,367152;1744750,1004806" o:connectangles="0,0,0" textboxrect="0,0,2579072,1038225"/>
+                  <v:textbox>
+                    <w:txbxContent>
+                      <w:p>
+                        <w:pPr>
+                          <w:pStyle w:val="NormalWeb"/>
+                          <w:spacing w:before="0" w:beforeAutospacing="0" w:after="200" w:afterAutospacing="0" w:line="276" w:lineRule="auto"/>
+                        </w:pPr>
+                        <w:r>
+                          <w:rPr>
+                            <w:rFonts w:eastAsia="Times New Roman"/>
+                            <w:sz w:val="22"/>
+                            <w:szCs w:val="22"/>
+                          </w:rPr>
+                          <w:t> </w:t>
+                        </w:r>
+                      </w:p>
+                    </w:txbxContent>
+                  </v:textbox>
+                </v:shape>
+                <w10:anchorlock/>
+              </v:group>
+            </w:pict>
+          </mc:Fallback>
+        </mc:AlternateContent>
+      </w:r>
+    </w:p>
+    <w:p>
+      <w:pPr>
+        <w:pStyle w:val="Heading1"/>
+      </w:pPr>
+      <w:r>
+        <w:t>Application State Machine State Diagram</w:t>
+      </w:r>
+      <w:bookmarkEnd w:id="9"/>
+    </w:p>
+    <w:p>
+      <w:pPr>
+        <w:pStyle w:val="NoSpacing"/>
+      </w:pPr>
+      <w:r>
+        <w:t>Other State Member Data:</w:t>
+      </w:r>
+    </w:p>
+    <w:p>
+      <w:pPr>
+        <w:pStyle w:val="NoSpacing"/>
+      </w:pPr>
+      <w:r>
+        <w:tab/>
+      </w:r>
+      <w:proofErr w:type="gramStart"/>
+      <w:r>
+        <w:t>Status :=</w:t>
+      </w:r>
+      <w:proofErr w:type="gramEnd"/>
+      <w:r>
+        <w:t>= True if all six sides of Rubik Cube have been observed</w:t>
+      </w:r>
+    </w:p>
+    <w:p>
+      <w:pPr>
+        <w:pStyle w:val="NoSpacing"/>
+      </w:pPr>
+      <w:r>
+        <w:tab/>
+        <w:t>Count :== Integer for counting</w:t>
+      </w:r>
+    </w:p>
+    <w:p>
+      <w:bookmarkStart w:id="11" w:name="_GoBack"/>
       <w:r>
         <w:rPr>
           <w:noProof/>
@@ -7261,7 +10064,7 @@
                         <wps:cNvSpPr/>
                         <wps:spPr>
                           <a:xfrm>
-                            <a:off x="1934052" y="872631"/>
+                            <a:off x="1949331" y="1328588"/>
                             <a:ext cx="1341120" cy="449580"/>
                           </a:xfrm>
                           <a:prstGeom prst="ellipse">
@@ -7322,7 +10125,7 @@
                         <wps:cNvSpPr/>
                         <wps:spPr>
                           <a:xfrm>
-                            <a:off x="3651969" y="1526493"/>
+                            <a:off x="3667248" y="1982450"/>
                             <a:ext cx="1341120" cy="449580"/>
                           </a:xfrm>
                           <a:prstGeom prst="ellipse">
@@ -7384,7 +10187,7 @@
                         <wps:cNvSpPr/>
                         <wps:spPr>
                           <a:xfrm>
-                            <a:off x="150223" y="1517316"/>
+                            <a:off x="165502" y="1973273"/>
                             <a:ext cx="1341120" cy="449580"/>
                           </a:xfrm>
                           <a:prstGeom prst="ellipse">
@@ -7446,7 +10249,7 @@
                         <wps:cNvSpPr/>
                         <wps:spPr>
                           <a:xfrm flipH="1">
-                            <a:off x="827314" y="1079246"/>
+                            <a:off x="842593" y="1535203"/>
                             <a:ext cx="2179321" cy="862330"/>
                           </a:xfrm>
                           <a:prstGeom prst="arc">
@@ -7540,6 +10343,7 @@
                             <a:solidFill>
                               <a:srgbClr val="00B050"/>
                             </a:solidFill>
+                            <a:prstDash val="sysDash"/>
                             <a:tailEnd type="arrow"/>
                           </a:ln>
                         </wps:spPr>
@@ -7574,6 +10378,7 @@
                             <a:solidFill>
                               <a:srgbClr val="FF0000"/>
                             </a:solidFill>
+                            <a:prstDash val="sysDash"/>
                             <a:tailEnd type="arrow"/>
                           </a:ln>
                         </wps:spPr>
@@ -7654,8 +10459,8 @@
                         <wps:cNvSpPr txBox="1"/>
                         <wps:spPr>
                           <a:xfrm>
-                            <a:off x="1005204" y="479302"/>
-                            <a:ext cx="1594576" cy="255270"/>
+                            <a:off x="1005204" y="479265"/>
+                            <a:ext cx="1495541" cy="255270"/>
                           </a:xfrm>
                           <a:prstGeom prst="rect">
                             <a:avLst/>
@@ -7766,7 +10571,7 @@
                         <wps:cNvSpPr/>
                         <wps:spPr>
                           <a:xfrm>
-                            <a:off x="1934052" y="2225640"/>
+                            <a:off x="1949331" y="2681597"/>
                             <a:ext cx="1341120" cy="448945"/>
                           </a:xfrm>
                           <a:prstGeom prst="ellipse">
@@ -7829,7 +10634,7 @@
                         <wps:cNvSpPr/>
                         <wps:spPr>
                           <a:xfrm rot="10800000" flipH="1" flipV="1">
-                            <a:off x="299357" y="1447665"/>
+                            <a:off x="314636" y="1903622"/>
                             <a:ext cx="441258" cy="1235663"/>
                           </a:xfrm>
                           <a:prstGeom prst="arc">
@@ -7889,7 +10694,7 @@
                         <wps:cNvSpPr/>
                         <wps:spPr>
                           <a:xfrm flipV="1">
-                            <a:off x="2216785" y="1586194"/>
+                            <a:off x="2232064" y="2042151"/>
                             <a:ext cx="2118360" cy="833755"/>
                           </a:xfrm>
                           <a:prstGeom prst="arc">
@@ -7947,7 +10752,7 @@
                         <wps:cNvCnPr/>
                         <wps:spPr>
                           <a:xfrm>
-                            <a:off x="1518943" y="1758043"/>
+                            <a:off x="1534222" y="2214000"/>
                             <a:ext cx="2133026" cy="21771"/>
                           </a:xfrm>
                           <a:prstGeom prst="straightConnector1">
@@ -7981,7 +10786,7 @@
                         <wps:cNvSpPr/>
                         <wps:spPr>
                           <a:xfrm flipH="1" flipV="1">
-                            <a:off x="865800" y="1447551"/>
+                            <a:off x="881079" y="1903508"/>
                             <a:ext cx="2179320" cy="993241"/>
                           </a:xfrm>
                           <a:prstGeom prst="arc">
@@ -8038,7 +10843,7 @@
                         <wps:cNvSpPr/>
                         <wps:spPr>
                           <a:xfrm>
-                            <a:off x="188998" y="2863329"/>
+                            <a:off x="204277" y="3319286"/>
                             <a:ext cx="1341120" cy="448945"/>
                           </a:xfrm>
                           <a:prstGeom prst="ellipse">
@@ -8101,7 +10906,7 @@
                         <wps:cNvSpPr/>
                         <wps:spPr>
                           <a:xfrm>
-                            <a:off x="3759043" y="2932271"/>
+                            <a:off x="3774322" y="3388228"/>
                             <a:ext cx="1341120" cy="448945"/>
                           </a:xfrm>
                           <a:prstGeom prst="ellipse">
@@ -8164,7 +10969,7 @@
                         <wps:cNvSpPr/>
                         <wps:spPr>
                           <a:xfrm flipV="1">
-                            <a:off x="481420" y="2264614"/>
+                            <a:off x="496699" y="2720571"/>
                             <a:ext cx="2118360" cy="833120"/>
                           </a:xfrm>
                           <a:prstGeom prst="arc">
@@ -8222,7 +11027,7 @@
                         <wps:cNvSpPr/>
                         <wps:spPr>
                           <a:xfrm flipH="1" flipV="1">
-                            <a:off x="2681373" y="2171360"/>
+                            <a:off x="2696652" y="2627317"/>
                             <a:ext cx="2179320" cy="993140"/>
                           </a:xfrm>
                           <a:prstGeom prst="arc">
@@ -8280,7 +11085,7 @@
                         <wps:cNvSpPr txBox="1"/>
                         <wps:spPr>
                           <a:xfrm>
-                            <a:off x="691357" y="939933"/>
+                            <a:off x="706636" y="1395890"/>
                             <a:ext cx="1242695" cy="382270"/>
                           </a:xfrm>
                           <a:prstGeom prst="rect">
@@ -8336,7 +11141,7 @@
                         <wps:cNvSpPr txBox="1"/>
                         <wps:spPr>
                           <a:xfrm>
-                            <a:off x="1917014" y="1534259"/>
+                            <a:off x="1932293" y="1990216"/>
                             <a:ext cx="1242695" cy="381635"/>
                           </a:xfrm>
                           <a:prstGeom prst="rect">
@@ -8402,7 +11207,7 @@
                         <wps:cNvSpPr txBox="1"/>
                         <wps:spPr>
                           <a:xfrm>
-                            <a:off x="594332" y="2419774"/>
+                            <a:off x="609611" y="2875731"/>
                             <a:ext cx="1242695" cy="381000"/>
                           </a:xfrm>
                           <a:prstGeom prst="rect">
@@ -8487,7 +11292,7 @@
                         <wps:cNvSpPr txBox="1"/>
                         <wps:spPr>
                           <a:xfrm>
-                            <a:off x="1080782" y="1990587"/>
+                            <a:off x="1096061" y="2446544"/>
                             <a:ext cx="1242695" cy="381000"/>
                           </a:xfrm>
                           <a:prstGeom prst="rect">
@@ -8572,7 +11377,7 @@
                         <wps:cNvSpPr txBox="1"/>
                         <wps:spPr>
                           <a:xfrm>
-                            <a:off x="1633821" y="3064714"/>
+                            <a:off x="1649100" y="3520671"/>
                             <a:ext cx="1242695" cy="380365"/>
                           </a:xfrm>
                           <a:prstGeom prst="rect">
@@ -8638,7 +11443,7 @@
                         <wps:cNvSpPr txBox="1"/>
                         <wps:spPr>
                           <a:xfrm>
-                            <a:off x="2876516" y="2683327"/>
+                            <a:off x="2891795" y="3139284"/>
                             <a:ext cx="1242695" cy="379730"/>
                           </a:xfrm>
                           <a:prstGeom prst="rect">
@@ -8714,7 +11519,7 @@
                         <wps:cNvSpPr/>
                         <wps:spPr>
                           <a:xfrm>
-                            <a:off x="165502" y="3641657"/>
+                            <a:off x="180781" y="4097614"/>
                             <a:ext cx="1341120" cy="448310"/>
                           </a:xfrm>
                           <a:prstGeom prst="ellipse">
@@ -8777,7 +11582,7 @@
                         <wps:cNvSpPr/>
                         <wps:spPr>
                           <a:xfrm>
-                            <a:off x="1987028" y="3649162"/>
+                            <a:off x="2002307" y="4105119"/>
                             <a:ext cx="1341120" cy="448310"/>
                           </a:xfrm>
                           <a:prstGeom prst="ellipse">
@@ -8840,7 +11645,7 @@
                         <wps:cNvSpPr/>
                         <wps:spPr>
                           <a:xfrm>
-                            <a:off x="3843043" y="3651224"/>
+                            <a:off x="3858322" y="4107181"/>
                             <a:ext cx="1341120" cy="448310"/>
                           </a:xfrm>
                           <a:prstGeom prst="ellipse">
@@ -8903,7 +11708,7 @@
                         <wps:cNvSpPr/>
                         <wps:spPr>
                           <a:xfrm>
-                            <a:off x="153941" y="4458086"/>
+                            <a:off x="169220" y="4914043"/>
                             <a:ext cx="1341120" cy="448310"/>
                           </a:xfrm>
                           <a:prstGeom prst="ellipse">
@@ -8966,7 +11771,7 @@
                         <wps:cNvSpPr/>
                         <wps:spPr>
                           <a:xfrm>
-                            <a:off x="2054899" y="4458086"/>
+                            <a:off x="2070178" y="4914043"/>
                             <a:ext cx="1341120" cy="448310"/>
                           </a:xfrm>
                           <a:prstGeom prst="ellipse">
@@ -9029,7 +11834,7 @@
                         <wps:cNvSpPr/>
                         <wps:spPr>
                           <a:xfrm>
-                            <a:off x="3843043" y="4448348"/>
+                            <a:off x="3858322" y="4904305"/>
                             <a:ext cx="1341120" cy="448310"/>
                           </a:xfrm>
                           <a:prstGeom prst="ellipse">
@@ -9092,7 +11897,7 @@
                         <wps:cNvSpPr/>
                         <wps:spPr>
                           <a:xfrm>
-                            <a:off x="2054899" y="5223055"/>
+                            <a:off x="2070178" y="5679012"/>
                             <a:ext cx="1341120" cy="448310"/>
                           </a:xfrm>
                           <a:prstGeom prst="ellipse">
@@ -9150,6 +11955,186 @@
                           <a:noAutofit/>
                         </wps:bodyPr>
                       </wps:wsp>
+                      <wps:wsp>
+                        <wps:cNvPr id="224" name="Straight Arrow Connector 224"/>
+                        <wps:cNvCnPr/>
+                        <wps:spPr>
+                          <a:xfrm>
+                            <a:off x="204277" y="795639"/>
+                            <a:ext cx="636270" cy="5080"/>
+                          </a:xfrm>
+                          <a:prstGeom prst="straightConnector1">
+                            <a:avLst/>
+                          </a:prstGeom>
+                          <a:ln w="12700">
+                            <a:solidFill>
+                              <a:srgbClr val="00B050"/>
+                            </a:solidFill>
+                            <a:tailEnd type="arrow"/>
+                          </a:ln>
+                        </wps:spPr>
+                        <wps:style>
+                          <a:lnRef idx="1">
+                            <a:schemeClr val="accent1"/>
+                          </a:lnRef>
+                          <a:fillRef idx="0">
+                            <a:schemeClr val="accent1"/>
+                          </a:fillRef>
+                          <a:effectRef idx="0">
+                            <a:schemeClr val="accent1"/>
+                          </a:effectRef>
+                          <a:fontRef idx="minor">
+                            <a:schemeClr val="tx1"/>
+                          </a:fontRef>
+                        </wps:style>
+                        <wps:bodyPr/>
+                      </wps:wsp>
+                      <wps:wsp>
+                        <wps:cNvPr id="225" name="Straight Arrow Connector 225"/>
+                        <wps:cNvCnPr/>
+                        <wps:spPr>
+                          <a:xfrm>
+                            <a:off x="215072" y="1007729"/>
+                            <a:ext cx="636270" cy="5080"/>
+                          </a:xfrm>
+                          <a:prstGeom prst="straightConnector1">
+                            <a:avLst/>
+                          </a:prstGeom>
+                          <a:ln w="12700">
+                            <a:solidFill>
+                              <a:srgbClr val="FF0000"/>
+                            </a:solidFill>
+                            <a:tailEnd type="arrow"/>
+                          </a:ln>
+                        </wps:spPr>
+                        <wps:style>
+                          <a:lnRef idx="1">
+                            <a:schemeClr val="accent1"/>
+                          </a:lnRef>
+                          <a:fillRef idx="0">
+                            <a:schemeClr val="accent1"/>
+                          </a:fillRef>
+                          <a:effectRef idx="0">
+                            <a:schemeClr val="accent1"/>
+                          </a:effectRef>
+                          <a:fontRef idx="minor">
+                            <a:schemeClr val="tx1"/>
+                          </a:fontRef>
+                        </wps:style>
+                        <wps:bodyPr/>
+                      </wps:wsp>
+                      <wps:wsp>
+                        <wps:cNvPr id="226" name="Text Box 88"/>
+                        <wps:cNvSpPr txBox="1"/>
+                        <wps:spPr>
+                          <a:xfrm>
+                            <a:off x="1029142" y="882565"/>
+                            <a:ext cx="1734840" cy="254635"/>
+                          </a:xfrm>
+                          <a:prstGeom prst="rect">
+                            <a:avLst/>
+                          </a:prstGeom>
+                          <a:noFill/>
+                          <a:ln w="6350">
+                            <a:noFill/>
+                          </a:ln>
+                          <a:effectLst/>
+                        </wps:spPr>
+                        <wps:style>
+                          <a:lnRef idx="0">
+                            <a:schemeClr val="accent1"/>
+                          </a:lnRef>
+                          <a:fillRef idx="0">
+                            <a:schemeClr val="accent1"/>
+                          </a:fillRef>
+                          <a:effectRef idx="0">
+                            <a:schemeClr val="accent1"/>
+                          </a:effectRef>
+                          <a:fontRef idx="minor">
+                            <a:schemeClr val="dk1"/>
+                          </a:fontRef>
+                        </wps:style>
+                        <wps:txbx>
+                          <w:txbxContent>
+                            <w:p>
+                              <w:pPr>
+                                <w:pStyle w:val="NormalWeb"/>
+                                <w:spacing w:before="0" w:beforeAutospacing="0" w:after="200" w:afterAutospacing="0" w:line="276" w:lineRule="auto"/>
+                              </w:pPr>
+                              <w:r>
+                                <w:rPr>
+                                  <w:rFonts w:eastAsia="Calibri"/>
+                                  <w:sz w:val="22"/>
+                                  <w:szCs w:val="22"/>
+                                </w:rPr>
+                                <w:t>Off New Stable Face Event</w:t>
+                              </w:r>
+                            </w:p>
+                          </w:txbxContent>
+                        </wps:txbx>
+                        <wps:bodyPr rot="0" spcFirstLastPara="0" vert="horz" wrap="square" lIns="91440" tIns="45720" rIns="91440" bIns="45720" numCol="1" spcCol="0" rtlCol="0" fromWordArt="0" anchor="t" anchorCtr="0" forceAA="0" compatLnSpc="1">
+                          <a:prstTxWarp prst="textNoShape">
+                            <a:avLst/>
+                          </a:prstTxWarp>
+                          <a:noAutofit/>
+                        </wps:bodyPr>
+                      </wps:wsp>
+                      <wps:wsp>
+                        <wps:cNvPr id="227" name="Text Box 88"/>
+                        <wps:cNvSpPr txBox="1"/>
+                        <wps:spPr>
+                          <a:xfrm>
+                            <a:off x="1029141" y="681233"/>
+                            <a:ext cx="1734841" cy="254635"/>
+                          </a:xfrm>
+                          <a:prstGeom prst="rect">
+                            <a:avLst/>
+                          </a:prstGeom>
+                          <a:noFill/>
+                          <a:ln w="6350">
+                            <a:noFill/>
+                          </a:ln>
+                          <a:effectLst/>
+                        </wps:spPr>
+                        <wps:style>
+                          <a:lnRef idx="0">
+                            <a:schemeClr val="accent1"/>
+                          </a:lnRef>
+                          <a:fillRef idx="0">
+                            <a:schemeClr val="accent1"/>
+                          </a:fillRef>
+                          <a:effectRef idx="0">
+                            <a:schemeClr val="accent1"/>
+                          </a:effectRef>
+                          <a:fontRef idx="minor">
+                            <a:schemeClr val="dk1"/>
+                          </a:fontRef>
+                        </wps:style>
+                        <wps:txbx>
+                          <w:txbxContent>
+                            <w:p>
+                              <w:pPr>
+                                <w:pStyle w:val="NormalWeb"/>
+                                <w:spacing w:before="0" w:beforeAutospacing="0" w:after="200" w:afterAutospacing="0" w:line="276" w:lineRule="auto"/>
+                              </w:pPr>
+                              <w:r>
+                                <w:rPr>
+                                  <w:rFonts w:eastAsia="Calibri"/>
+                                  <w:sz w:val="22"/>
+                                  <w:szCs w:val="22"/>
+                                </w:rPr>
+                                <w:t>On New Stable Face Event</w:t>
+                              </w:r>
+                            </w:p>
+                          </w:txbxContent>
+                        </wps:txbx>
+                        <wps:bodyPr rot="0" spcFirstLastPara="0" vert="horz" wrap="square" lIns="91440" tIns="45720" rIns="91440" bIns="45720" numCol="1" spcCol="0" rtlCol="0" fromWordArt="0" anchor="t" anchorCtr="0" forceAA="0" compatLnSpc="1">
+                          <a:prstTxWarp prst="textNoShape">
+                            <a:avLst/>
+                          </a:prstTxWarp>
+                          <a:noAutofit/>
+                        </wps:bodyPr>
+                      </wps:wsp>
                     </wpc:wpc>
                   </a:graphicData>
                 </a:graphic>
@@ -9158,12 +12143,12 @@
           </mc:Choice>
           <mc:Fallback>
             <w:pict>
-              <v:group id="Canvas 104" o:spid="_x0000_s1098" editas="canvas" style="width:6in;height:551.15pt;mso-position-horizontal-relative:char;mso-position-vertical-relative:line" coordsize="54864,69989" o:gfxdata="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">
-                <v:shape id="_x0000_s1099" type="#_x0000_t75" style="position:absolute;width:54864;height:69989;visibility:visible;mso-wrap-style:square" stroked="t" strokecolor="black [3213]">
+              <v:group id="Canvas 104" o:spid="_x0000_s1134" editas="canvas" style="width:6in;height:551.15pt;mso-position-horizontal-relative:char;mso-position-vertical-relative:line" coordsize="54864,69989" o:gfxdata="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">
+                <v:shape id="_x0000_s1135" type="#_x0000_t75" style="position:absolute;width:54864;height:69989;visibility:visible;mso-wrap-style:square" stroked="t" strokecolor="black [3213]">
                   <v:fill o:detectmouseclick="t"/>
                   <v:path o:connecttype="none"/>
                 </v:shape>
-                <v:oval id="Oval 41" o:spid="_x0000_s1100" style="position:absolute;left:19340;top:8726;width:13411;height:4496;visibility:visible;mso-wrap-style:square;v-text-anchor:middle" o:gfxdata="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" filled="f" strokecolor="black [3213]" strokeweight="2.25pt">
+                <v:oval id="Oval 41" o:spid="_x0000_s1136" style="position:absolute;left:19493;top:13285;width:13411;height:4496;visibility:visible;mso-wrap-style:square;v-text-anchor:middle" o:gfxdata="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" filled="f" strokecolor="black [3213]" strokeweight="2.25pt">
                   <v:textbox inset="0,,0">
                     <w:txbxContent>
                       <w:p>
@@ -9185,7 +12170,7 @@
                     </w:txbxContent>
                   </v:textbox>
                 </v:oval>
-                <v:oval id="Oval 43" o:spid="_x0000_s1101" style="position:absolute;left:36519;top:15264;width:13411;height:4496;visibility:visible;mso-wrap-style:square;v-text-anchor:middle" o:gfxdata="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" filled="f" strokecolor="black [3213]" strokeweight="2.25pt">
+                <v:oval id="Oval 43" o:spid="_x0000_s1137" style="position:absolute;left:36672;top:19824;width:13411;height:4496;visibility:visible;mso-wrap-style:square;v-text-anchor:middle" o:gfxdata="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" filled="f" strokecolor="black [3213]" strokeweight="2.25pt">
                   <v:textbox inset="0,,0">
                     <w:txbxContent>
                       <w:p>
@@ -9208,7 +12193,7 @@
                     </w:txbxContent>
                   </v:textbox>
                 </v:oval>
-                <v:oval id="Oval 44" o:spid="_x0000_s1102" style="position:absolute;left:1502;top:15173;width:13411;height:4495;visibility:visible;mso-wrap-style:square;v-text-anchor:middle" o:gfxdata="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" filled="f" strokecolor="black [3213]" strokeweight="2.25pt">
+                <v:oval id="Oval 44" o:spid="_x0000_s1138" style="position:absolute;left:1655;top:19732;width:13411;height:4496;visibility:visible;mso-wrap-style:square;v-text-anchor:middle" o:gfxdata="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" filled="f" strokecolor="black [3213]" strokeweight="2.25pt">
                   <v:textbox inset="0,,0">
                     <w:txbxContent>
                       <w:p>
@@ -9231,7 +12216,7 @@
                     </w:txbxContent>
                   </v:textbox>
                 </v:oval>
-                <v:shape id="Arc 83" o:spid="_x0000_s1103" style="position:absolute;left:8273;top:10792;width:21793;height:8623;flip:x;visibility:visible;mso-wrap-style:square;v-text-anchor:middle" coordsize="2179321,862330" o:spt="100" o:gfxdata="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" adj="-11796480,,5400" path="m1089660,nsc1691463,,2179321,193039,2179321,431165r-1089660,c1089661,287443,1089660,143722,1089660,xem1089660,nfc1691463,,2179321,193039,2179321,431165e" filled="f" strokecolor="#00b050" strokeweight="1.5pt">
+                <v:shape id="Arc 83" o:spid="_x0000_s1139" style="position:absolute;left:8425;top:15352;width:21794;height:8623;flip:x;visibility:visible;mso-wrap-style:square;v-text-anchor:middle" coordsize="2179321,862330" o:spt="100" o:gfxdata="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" adj="-11796480,,5400" path="m1089660,nsc1691463,,2179321,193039,2179321,431165r-1089660,c1089661,287443,1089660,143722,1089660,xem1089660,nfc1691463,,2179321,193039,2179321,431165e" filled="f" strokecolor="#00b050" strokeweight="1.5pt">
                   <v:stroke endarrow="open" joinstyle="miter"/>
                   <v:formulas/>
                   <v:path arrowok="t" o:connecttype="custom" o:connectlocs="1089660,0;2179321,431165" o:connectangles="0,0" textboxrect="0,0,2179321,862330"/>
@@ -9247,16 +12232,16 @@
                     </w:txbxContent>
                   </v:textbox>
                 </v:shape>
-                <v:shape id="Straight Arrow Connector 105" o:spid="_x0000_s1104" type="#_x0000_t32" style="position:absolute;left:1800;top:1800;width:6362;height:50;visibility:visible;mso-wrap-style:square" o:connectortype="straight" o:gfxdata="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" strokecolor="#9e0000" strokeweight="1pt">
+                <v:shape id="Straight Arrow Connector 105" o:spid="_x0000_s1140" type="#_x0000_t32" style="position:absolute;left:1800;top:1800;width:6362;height:50;visibility:visible;mso-wrap-style:square" o:connectortype="straight" o:gfxdata="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" strokecolor="#9e0000" strokeweight="1pt">
                   <v:stroke endarrow="open"/>
                 </v:shape>
-                <v:shape id="Straight Arrow Connector 106" o:spid="_x0000_s1105" type="#_x0000_t32" style="position:absolute;left:1800;top:3922;width:6362;height:51;visibility:visible;mso-wrap-style:square" o:connectortype="straight" o:gfxdata="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" strokecolor="#00b050" strokeweight="1pt">
-                  <v:stroke endarrow="open"/>
+                <v:shape id="Straight Arrow Connector 106" o:spid="_x0000_s1141" type="#_x0000_t32" style="position:absolute;left:1800;top:3922;width:6362;height:51;visibility:visible;mso-wrap-style:square" o:connectortype="straight" o:gfxdata="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" strokecolor="#00b050" strokeweight="1pt">
+                  <v:stroke dashstyle="3 1" endarrow="open"/>
                 </v:shape>
-                <v:shape id="Straight Arrow Connector 107" o:spid="_x0000_s1106" type="#_x0000_t32" style="position:absolute;left:1910;top:6045;width:6363;height:51;visibility:visible;mso-wrap-style:square" o:connectortype="straight" o:gfxdata="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" strokecolor="red" strokeweight="1pt">
-                  <v:stroke endarrow="open"/>
+                <v:shape id="Straight Arrow Connector 107" o:spid="_x0000_s1142" type="#_x0000_t32" style="position:absolute;left:1910;top:6045;width:6363;height:51;visibility:visible;mso-wrap-style:square" o:connectortype="straight" o:gfxdata="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" strokecolor="red" strokeweight="1pt">
+                  <v:stroke dashstyle="3 1" endarrow="open"/>
                 </v:shape>
-                <v:shape id="Text Box 88" o:spid="_x0000_s1107" type="#_x0000_t202" style="position:absolute;left:10052;top:716;width:11036;height:2553;visibility:visible;mso-wrap-style:square;v-text-anchor:top" o:gfxdata="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" filled="f" stroked="f" strokeweight=".5pt">
+                <v:shape id="Text Box 88" o:spid="_x0000_s1143" type="#_x0000_t202" style="position:absolute;left:10052;top:716;width:11036;height:2553;visibility:visible;mso-wrap-style:square;v-text-anchor:top" o:gfxdata="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" filled="f" stroked="f" strokeweight=".5pt">
                   <v:textbox>
                     <w:txbxContent>
                       <w:p>
@@ -9276,7 +12261,7 @@
                     </w:txbxContent>
                   </v:textbox>
                 </v:shape>
-                <v:shape id="Text Box 88" o:spid="_x0000_s1108" type="#_x0000_t202" style="position:absolute;left:10052;top:4793;width:15945;height:2552;visibility:visible;mso-wrap-style:square;v-text-anchor:top" o:gfxdata="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" filled="f" stroked="f" strokeweight=".5pt">
+                <v:shape id="Text Box 88" o:spid="_x0000_s1144" type="#_x0000_t202" style="position:absolute;left:10052;top:4792;width:14955;height:2553;visibility:visible;mso-wrap-style:square;v-text-anchor:top" o:gfxdata="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" filled="f" stroked="f" strokeweight=".5pt">
                   <v:textbox>
                     <w:txbxContent>
                       <w:p>
@@ -9296,7 +12281,7 @@
                     </w:txbxContent>
                   </v:textbox>
                 </v:shape>
-                <v:shape id="Text Box 88" o:spid="_x0000_s1109" type="#_x0000_t202" style="position:absolute;left:10052;top:2779;width:14314;height:2553;visibility:visible;mso-wrap-style:square;v-text-anchor:top" o:gfxdata="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" filled="f" stroked="f" strokeweight=".5pt">
+                <v:shape id="Text Box 88" o:spid="_x0000_s1145" type="#_x0000_t202" style="position:absolute;left:10052;top:2779;width:14314;height:2553;visibility:visible;mso-wrap-style:square;v-text-anchor:top" o:gfxdata="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" filled="f" stroked="f" strokeweight=".5pt">
                   <v:textbox>
                     <w:txbxContent>
                       <w:p>
@@ -9316,7 +12301,7 @@
                     </w:txbxContent>
                   </v:textbox>
                 </v:shape>
-                <v:oval id="Oval 114" o:spid="_x0000_s1110" style="position:absolute;left:19340;top:22256;width:13411;height:4489;visibility:visible;mso-wrap-style:square;v-text-anchor:middle" o:gfxdata="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" filled="f" strokecolor="black [3213]" strokeweight="2.25pt">
+                <v:oval id="Oval 114" o:spid="_x0000_s1146" style="position:absolute;left:19493;top:26815;width:13411;height:4490;visibility:visible;mso-wrap-style:square;v-text-anchor:middle" o:gfxdata="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" filled="f" strokecolor="black [3213]" strokeweight="2.25pt">
                   <v:textbox inset="0,,0">
                     <w:txbxContent>
                       <w:p>
@@ -9340,7 +12325,7 @@
                     </w:txbxContent>
                   </v:textbox>
                 </v:oval>
-                <v:shape id="Arc 113" o:spid="_x0000_s1111" style="position:absolute;left:2993;top:14476;width:4413;height:12357;rotation:180;flip:x y;visibility:visible;mso-wrap-style:square;v-text-anchor:middle" coordsize="441258,1235663" o:spt="100" o:gfxdata="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" adj="-11796480,,5400" path="m439171,533046nsc445947,670014,436120,809389,411261,928866,315029,1391376,68604,1315695,10456,805773,-2616,691140,-3449,568311,8060,452371l220629,617832,439171,533046xem439171,533046nfc445947,670014,436120,809389,411261,928866,315029,1391376,68604,1315695,10456,805773,-2616,691140,-3449,568311,8060,452371e" filled="f" strokecolor="#9e0000" strokeweight="1.5pt">
+                <v:shape id="Arc 113" o:spid="_x0000_s1147" style="position:absolute;left:3146;top:19036;width:4412;height:12356;rotation:180;flip:x y;visibility:visible;mso-wrap-style:square;v-text-anchor:middle" coordsize="441258,1235663" o:spt="100" o:gfxdata="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" adj="-11796480,,5400" path="m439171,533046nsc445947,670014,436120,809389,411261,928866,315029,1391376,68604,1315695,10456,805773,-2616,691140,-3449,568311,8060,452371l220629,617832,439171,533046xem439171,533046nfc445947,670014,436120,809389,411261,928866,315029,1391376,68604,1315695,10456,805773,-2616,691140,-3449,568311,8060,452371e" filled="f" strokecolor="#9e0000" strokeweight="1.5pt">
                   <v:stroke endarrow="open" joinstyle="miter"/>
                   <v:formulas/>
                   <v:path arrowok="t" o:connecttype="custom" o:connectlocs="439171,533046;411261,928866;10456,805773;8060,452371" o:connectangles="0,0,0,0" textboxrect="0,0,441258,1235663"/>
@@ -9363,7 +12348,7 @@
                     </w:txbxContent>
                   </v:textbox>
                 </v:shape>
-                <v:shape id="Arc 117" o:spid="_x0000_s1112" style="position:absolute;left:22167;top:15861;width:21184;height:8338;flip:y;visibility:visible;mso-wrap-style:square;v-text-anchor:middle" coordsize="2118360,833755" o:spt="100" o:gfxdata="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" adj="-11796480,,5400" path="m1059180,nsc1644149,,2118360,186643,2118360,416878r-1059180,l1059180,xem1059180,nfc1644149,,2118360,186643,2118360,416878e" filled="f" strokecolor="red" strokeweight="1.5pt">
+                <v:shape id="Arc 117" o:spid="_x0000_s1148" style="position:absolute;left:22320;top:20421;width:21184;height:8338;flip:y;visibility:visible;mso-wrap-style:square;v-text-anchor:middle" coordsize="2118360,833755" o:spt="100" o:gfxdata="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" adj="-11796480,,5400" path="m1059180,nsc1644149,,2118360,186643,2118360,416878r-1059180,l1059180,xem1059180,nfc1644149,,2118360,186643,2118360,416878e" filled="f" strokecolor="red" strokeweight="1.5pt">
                   <v:stroke startarrow="open" joinstyle="miter"/>
                   <v:formulas/>
                   <v:path arrowok="t" o:connecttype="custom" o:connectlocs="1059180,0;2118360,416878" o:connectangles="0,0" textboxrect="0,0,2118360,833755"/>
@@ -9386,10 +12371,10 @@
                     </w:txbxContent>
                   </v:textbox>
                 </v:shape>
-                <v:shape id="Straight Arrow Connector 45" o:spid="_x0000_s1113" type="#_x0000_t32" style="position:absolute;left:15189;top:17580;width:21330;height:218;visibility:visible;mso-wrap-style:square" o:connectortype="straight" o:gfxdata="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" strokecolor="#c00000" strokeweight="1.5pt">
+                <v:shape id="Straight Arrow Connector 45" o:spid="_x0000_s1149" type="#_x0000_t32" style="position:absolute;left:15342;top:22140;width:21330;height:217;visibility:visible;mso-wrap-style:square" o:connectortype="straight" o:gfxdata="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" strokecolor="#c00000" strokeweight="1.5pt">
                   <v:stroke endarrow="open"/>
                 </v:shape>
-                <v:shape id="Arc 118" o:spid="_x0000_s1114" style="position:absolute;left:8658;top:14475;width:21793;height:9932;flip:x y;visibility:visible;mso-wrap-style:square;v-text-anchor:middle" coordsize="2179320,993241" o:spt="100" o:gfxdata="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" adj="-11796480,,5400" path="m1089660,nsc1691463,,2179320,222345,2179320,496621r-1089660,l1089660,xem1089660,nfc1691463,,2179320,222345,2179320,496621e" filled="f" strokecolor="#00b050" strokeweight="1.5pt">
+                <v:shape id="Arc 118" o:spid="_x0000_s1150" style="position:absolute;left:8810;top:19035;width:21793;height:9932;flip:x y;visibility:visible;mso-wrap-style:square;v-text-anchor:middle" coordsize="2179320,993241" o:spt="100" o:gfxdata="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" adj="-11796480,,5400" path="m1089660,nsc1691463,,2179320,222345,2179320,496621r-1089660,l1089660,xem1089660,nfc1691463,,2179320,222345,2179320,496621e" filled="f" strokecolor="#00b050" strokeweight="1.5pt">
                   <v:stroke endarrow="open" joinstyle="miter"/>
                   <v:formulas/>
                   <v:path arrowok="t" o:connecttype="custom" o:connectlocs="1089660,0;2179320,496621" o:connectangles="0,0" textboxrect="0,0,2179320,993241"/>
@@ -9412,7 +12397,7 @@
                     </w:txbxContent>
                   </v:textbox>
                 </v:shape>
-                <v:oval id="Oval 119" o:spid="_x0000_s1115" style="position:absolute;left:1889;top:28633;width:13412;height:4489;visibility:visible;mso-wrap-style:square;v-text-anchor:middle" o:gfxdata="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" filled="f" strokecolor="black [3213]" strokeweight="2.25pt">
+                <v:oval id="Oval 119" o:spid="_x0000_s1151" style="position:absolute;left:2042;top:33192;width:13411;height:4490;visibility:visible;mso-wrap-style:square;v-text-anchor:middle" o:gfxdata="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" filled="f" strokecolor="black [3213]" strokeweight="2.25pt">
                   <v:textbox inset="0,,0">
                     <w:txbxContent>
                       <w:p>
@@ -9436,7 +12421,7 @@
                     </w:txbxContent>
                   </v:textbox>
                 </v:oval>
-                <v:oval id="Oval 120" o:spid="_x0000_s1116" style="position:absolute;left:37590;top:29322;width:13411;height:4490;visibility:visible;mso-wrap-style:square;v-text-anchor:middle" o:gfxdata="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" filled="f" strokecolor="black [3213]" strokeweight="2.25pt">
+                <v:oval id="Oval 120" o:spid="_x0000_s1152" style="position:absolute;left:37743;top:33882;width:13411;height:4489;visibility:visible;mso-wrap-style:square;v-text-anchor:middle" o:gfxdata="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" filled="f" strokecolor="black [3213]" strokeweight="2.25pt">
                   <v:textbox inset="0,,0">
                     <w:txbxContent>
                       <w:p>
@@ -9460,7 +12445,7 @@
                     </w:txbxContent>
                   </v:textbox>
                 </v:oval>
-                <v:shape id="Arc 121" o:spid="_x0000_s1117" style="position:absolute;left:4814;top:22646;width:21183;height:8331;flip:y;visibility:visible;mso-wrap-style:square;v-text-anchor:middle" coordsize="2118360,833120" o:spt="100" o:gfxdata="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" adj="-11796480,,5400" path="m1059180,nsc1644149,,2118360,186500,2118360,416560r-1059180,l1059180,xem1059180,nfc1644149,,2118360,186500,2118360,416560e" filled="f" strokecolor="#00b050" strokeweight="1.5pt">
+                <v:shape id="Arc 121" o:spid="_x0000_s1153" style="position:absolute;left:4966;top:27205;width:21184;height:8331;flip:y;visibility:visible;mso-wrap-style:square;v-text-anchor:middle" coordsize="2118360,833120" o:spt="100" o:gfxdata="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" adj="-11796480,,5400" path="m1059180,nsc1644149,,2118360,186500,2118360,416560r-1059180,l1059180,xem1059180,nfc1644149,,2118360,186500,2118360,416560e" filled="f" strokecolor="#00b050" strokeweight="1.5pt">
                   <v:stroke startarrow="open" joinstyle="miter"/>
                   <v:formulas/>
                   <v:path arrowok="t" o:connecttype="custom" o:connectlocs="1059180,0;2118360,416560" o:connectangles="0,0" textboxrect="0,0,2118360,833120"/>
@@ -9483,7 +12468,7 @@
                     </w:txbxContent>
                   </v:textbox>
                 </v:shape>
-                <v:shape id="Arc 123" o:spid="_x0000_s1118" style="position:absolute;left:26813;top:21713;width:21793;height:9932;flip:x y;visibility:visible;mso-wrap-style:square;v-text-anchor:middle" coordsize="2179320,993140" o:spt="100" o:gfxdata="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" adj="-11796480,,5400" path="m1089660,nsc1691463,,2179320,222322,2179320,496570r-1089660,l1089660,xem1089660,nfc1691463,,2179320,222322,2179320,496570e" filled="f" strokecolor="#00b050" strokeweight="1.5pt">
+                <v:shape id="Arc 123" o:spid="_x0000_s1154" style="position:absolute;left:26966;top:26273;width:21793;height:9931;flip:x y;visibility:visible;mso-wrap-style:square;v-text-anchor:middle" coordsize="2179320,993140" o:spt="100" o:gfxdata="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" adj="-11796480,,5400" path="m1089660,nsc1691463,,2179320,222322,2179320,496570r-1089660,l1089660,xem1089660,nfc1691463,,2179320,222322,2179320,496570e" filled="f" strokecolor="#00b050" strokeweight="1.5pt">
                   <v:stroke startarrow="open" joinstyle="miter"/>
                   <v:formulas/>
                   <v:path arrowok="t" o:connecttype="custom" o:connectlocs="1089660,0;2179320,496570" o:connectangles="0,0" textboxrect="0,0,2179320,993140"/>
@@ -9506,7 +12491,7 @@
                     </w:txbxContent>
                   </v:textbox>
                 </v:shape>
-                <v:shape id="Text Box 31" o:spid="_x0000_s1119" type="#_x0000_t202" style="position:absolute;left:6913;top:9399;width:12427;height:3823;visibility:visible;mso-wrap-style:square;v-text-anchor:top" o:gfxdata="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" filled="f" stroked="f" strokeweight=".5pt">
+                <v:shape id="Text Box 31" o:spid="_x0000_s1155" type="#_x0000_t202" style="position:absolute;left:7066;top:13958;width:12427;height:3823;visibility:visible;mso-wrap-style:square;v-text-anchor:top" o:gfxdata="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" filled="f" stroked="f" strokeweight=".5pt">
                   <v:textbox inset=",0,,0">
                     <w:txbxContent>
                       <w:p>
@@ -9526,7 +12511,7 @@
                     </w:txbxContent>
                   </v:textbox>
                 </v:shape>
-                <v:shape id="Text Box 31" o:spid="_x0000_s1120" type="#_x0000_t202" style="position:absolute;left:19170;top:15342;width:12427;height:3816;visibility:visible;mso-wrap-style:square;v-text-anchor:top" o:gfxdata="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" filled="f" stroked="f" strokeweight=".5pt">
+                <v:shape id="Text Box 31" o:spid="_x0000_s1156" type="#_x0000_t202" style="position:absolute;left:19322;top:19902;width:12427;height:3816;visibility:visible;mso-wrap-style:square;v-text-anchor:top" o:gfxdata="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" filled="f" stroked="f" strokeweight=".5pt">
                   <v:textbox inset=",0,,0">
                     <w:txbxContent>
                       <w:p>
@@ -9556,7 +12541,7 @@
                     </w:txbxContent>
                   </v:textbox>
                 </v:shape>
-                <v:shape id="Text Box 31" o:spid="_x0000_s1121" type="#_x0000_t202" style="position:absolute;left:5943;top:24197;width:12427;height:3810;visibility:visible;mso-wrap-style:square;v-text-anchor:top" o:gfxdata="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" filled="f" stroked="f" strokeweight=".5pt">
+                <v:shape id="Text Box 31" o:spid="_x0000_s1157" type="#_x0000_t202" style="position:absolute;left:6096;top:28757;width:12427;height:3810;visibility:visible;mso-wrap-style:square;v-text-anchor:top" o:gfxdata="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" filled="f" stroked="f" strokeweight=".5pt">
                   <v:textbox inset=",0,,0">
                     <w:txbxContent>
                       <w:p>
@@ -9605,7 +12590,7 @@
                     </w:txbxContent>
                   </v:textbox>
                 </v:shape>
-                <v:shape id="Text Box 31" o:spid="_x0000_s1122" type="#_x0000_t202" style="position:absolute;left:10807;top:19905;width:12427;height:3810;visibility:visible;mso-wrap-style:square;v-text-anchor:top" o:gfxdata="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" filled="f" stroked="f" strokeweight=".5pt">
+                <v:shape id="Text Box 31" o:spid="_x0000_s1158" type="#_x0000_t202" style="position:absolute;left:10960;top:24465;width:12427;height:3810;visibility:visible;mso-wrap-style:square;v-text-anchor:top" o:gfxdata="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" filled="f" stroked="f" strokeweight=".5pt">
                   <v:textbox inset=",0,,0">
                     <w:txbxContent>
                       <w:p>
@@ -9654,7 +12639,7 @@
                     </w:txbxContent>
                   </v:textbox>
                 </v:shape>
-                <v:shape id="Text Box 31" o:spid="_x0000_s1123" type="#_x0000_t202" style="position:absolute;left:16338;top:30647;width:12427;height:3803;visibility:visible;mso-wrap-style:square;v-text-anchor:top" o:gfxdata="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" filled="f" stroked="f" strokeweight=".5pt">
+                <v:shape id="Text Box 31" o:spid="_x0000_s1159" type="#_x0000_t202" style="position:absolute;left:16491;top:35206;width:12426;height:3804;visibility:visible;mso-wrap-style:square;v-text-anchor:top" o:gfxdata="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" filled="f" stroked="f" strokeweight=".5pt">
                   <v:textbox inset=",0,,0">
                     <w:txbxContent>
                       <w:p>
@@ -9684,7 +12669,7 @@
                     </w:txbxContent>
                   </v:textbox>
                 </v:shape>
-                <v:shape id="Text Box 31" o:spid="_x0000_s1124" type="#_x0000_t202" style="position:absolute;left:28765;top:26833;width:12427;height:3797;visibility:visible;mso-wrap-style:square;v-text-anchor:top" o:gfxdata="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" filled="f" stroked="f" strokeweight=".5pt">
+                <v:shape id="Text Box 31" o:spid="_x0000_s1160" type="#_x0000_t202" style="position:absolute;left:28917;top:31392;width:12427;height:3798;visibility:visible;mso-wrap-style:square;v-text-anchor:top" o:gfxdata="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" filled="f" stroked="f" strokeweight=".5pt">
                   <v:textbox inset=",0,,0">
                     <w:txbxContent>
                       <w:p>
@@ -9724,7 +12709,7 @@
                     </w:txbxContent>
                   </v:textbox>
                 </v:shape>
-                <v:oval id="Oval 100" o:spid="_x0000_s1125" style="position:absolute;left:1655;top:36416;width:13411;height:4483;visibility:visible;mso-wrap-style:square;v-text-anchor:middle" o:gfxdata="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" filled="f" strokecolor="black [3213]" strokeweight="2.25pt">
+                <v:oval id="Oval 100" o:spid="_x0000_s1161" style="position:absolute;left:1807;top:40976;width:13412;height:4483;visibility:visible;mso-wrap-style:square;v-text-anchor:middle" o:gfxdata="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" filled="f" strokecolor="black [3213]" strokeweight="2.25pt">
                   <v:textbox inset="0,,0">
                     <w:txbxContent>
                       <w:p>
@@ -9748,7 +12733,7 @@
                     </w:txbxContent>
                   </v:textbox>
                 </v:oval>
-                <v:oval id="Oval 101" o:spid="_x0000_s1126" style="position:absolute;left:19870;top:36491;width:13411;height:4483;visibility:visible;mso-wrap-style:square;v-text-anchor:middle" o:gfxdata="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" filled="f" strokecolor="black [3213]" strokeweight="2.25pt">
+                <v:oval id="Oval 101" o:spid="_x0000_s1162" style="position:absolute;left:20023;top:41051;width:13411;height:4483;visibility:visible;mso-wrap-style:square;v-text-anchor:middle" o:gfxdata="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" filled="f" strokecolor="black [3213]" strokeweight="2.25pt">
                   <v:textbox inset="0,,0">
                     <w:txbxContent>
                       <w:p>
@@ -9772,7 +12757,7 @@
                     </w:txbxContent>
                   </v:textbox>
                 </v:oval>
-                <v:oval id="Oval 102" o:spid="_x0000_s1127" style="position:absolute;left:38430;top:36512;width:13411;height:4483;visibility:visible;mso-wrap-style:square;v-text-anchor:middle" o:gfxdata="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" filled="f" strokecolor="black [3213]" strokeweight="2.25pt">
+                <v:oval id="Oval 102" o:spid="_x0000_s1163" style="position:absolute;left:38583;top:41071;width:13411;height:4483;visibility:visible;mso-wrap-style:square;v-text-anchor:middle" o:gfxdata="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" filled="f" strokecolor="black [3213]" strokeweight="2.25pt">
                   <v:textbox inset="0,,0">
                     <w:txbxContent>
                       <w:p>
@@ -9796,7 +12781,7 @@
                     </w:txbxContent>
                   </v:textbox>
                 </v:oval>
-                <v:oval id="Oval 103" o:spid="_x0000_s1128" style="position:absolute;left:1539;top:44580;width:13411;height:4483;visibility:visible;mso-wrap-style:square;v-text-anchor:middle" o:gfxdata="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" filled="f" strokecolor="black [3213]" strokeweight="2.25pt">
+                <v:oval id="Oval 103" o:spid="_x0000_s1164" style="position:absolute;left:1692;top:49140;width:13411;height:4483;visibility:visible;mso-wrap-style:square;v-text-anchor:middle" o:gfxdata="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" filled="f" strokecolor="black [3213]" strokeweight="2.25pt">
                   <v:textbox inset="0,,0">
                     <w:txbxContent>
                       <w:p>
@@ -9820,7 +12805,7 @@
                     </w:txbxContent>
                   </v:textbox>
                 </v:oval>
-                <v:oval id="Oval 109" o:spid="_x0000_s1129" style="position:absolute;left:20548;top:44580;width:13412;height:4483;visibility:visible;mso-wrap-style:square;v-text-anchor:middle" o:gfxdata="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" filled="f" strokecolor="black [3213]" strokeweight="2.25pt">
+                <v:oval id="Oval 109" o:spid="_x0000_s1165" style="position:absolute;left:20701;top:49140;width:13411;height:4483;visibility:visible;mso-wrap-style:square;v-text-anchor:middle" o:gfxdata="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" filled="f" strokecolor="black [3213]" strokeweight="2.25pt">
                   <v:textbox inset="0,,0">
                     <w:txbxContent>
                       <w:p>
@@ -9844,7 +12829,7 @@
                     </w:txbxContent>
                   </v:textbox>
                 </v:oval>
-                <v:oval id="Oval 110" o:spid="_x0000_s1130" style="position:absolute;left:38430;top:44483;width:13411;height:4483;visibility:visible;mso-wrap-style:square;v-text-anchor:middle" o:gfxdata="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" filled="f" strokecolor="black [3213]" strokeweight="2.25pt">
+                <v:oval id="Oval 110" o:spid="_x0000_s1166" style="position:absolute;left:38583;top:49043;width:13411;height:4483;visibility:visible;mso-wrap-style:square;v-text-anchor:middle" o:gfxdata="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" filled="f" strokecolor="black [3213]" strokeweight="2.25pt">
                   <v:textbox inset="0,,0">
                     <w:txbxContent>
                       <w:p>
@@ -9868,7 +12853,7 @@
                     </w:txbxContent>
                   </v:textbox>
                 </v:oval>
-                <v:oval id="Oval 115" o:spid="_x0000_s1131" style="position:absolute;left:20548;top:52230;width:13412;height:4483;visibility:visible;mso-wrap-style:square;v-text-anchor:middle" o:gfxdata="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" filled="f" strokecolor="black [3213]" strokeweight="2.25pt">
+                <v:oval id="Oval 115" o:spid="_x0000_s1167" style="position:absolute;left:20701;top:56790;width:13411;height:4483;visibility:visible;mso-wrap-style:square;v-text-anchor:middle" o:gfxdata="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" filled="f" strokecolor="black [3213]" strokeweight="2.25pt">
                   <v:textbox inset="0,,0">
                     <w:txbxContent>
                       <w:p>
@@ -9892,12 +12877,59 @@
                     </w:txbxContent>
                   </v:textbox>
                 </v:oval>
+                <v:shape id="Straight Arrow Connector 224" o:spid="_x0000_s1168" type="#_x0000_t32" style="position:absolute;left:2042;top:7956;width:6363;height:51;visibility:visible;mso-wrap-style:square" o:connectortype="straight" o:gfxdata="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" strokecolor="#00b050" strokeweight="1pt">
+                  <v:stroke endarrow="open"/>
+                </v:shape>
+                <v:shape id="Straight Arrow Connector 225" o:spid="_x0000_s1169" type="#_x0000_t32" style="position:absolute;left:2150;top:10077;width:6363;height:51;visibility:visible;mso-wrap-style:square" o:connectortype="straight" o:gfxdata="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" strokecolor="red" strokeweight="1pt">
+                  <v:stroke endarrow="open"/>
+                </v:shape>
+                <v:shape id="Text Box 88" o:spid="_x0000_s1170" type="#_x0000_t202" style="position:absolute;left:10291;top:8825;width:17348;height:2547;visibility:visible;mso-wrap-style:square;v-text-anchor:top" o:gfxdata="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" filled="f" stroked="f" strokeweight=".5pt">
+                  <v:textbox>
+                    <w:txbxContent>
+                      <w:p>
+                        <w:pPr>
+                          <w:pStyle w:val="NormalWeb"/>
+                          <w:spacing w:before="0" w:beforeAutospacing="0" w:after="200" w:afterAutospacing="0" w:line="276" w:lineRule="auto"/>
+                        </w:pPr>
+                        <w:r>
+                          <w:rPr>
+                            <w:rFonts w:eastAsia="Calibri"/>
+                            <w:sz w:val="22"/>
+                            <w:szCs w:val="22"/>
+                          </w:rPr>
+                          <w:t>Off New Stable Face Event</w:t>
+                        </w:r>
+                      </w:p>
+                    </w:txbxContent>
+                  </v:textbox>
+                </v:shape>
+                <v:shape id="Text Box 88" o:spid="_x0000_s1171" type="#_x0000_t202" style="position:absolute;left:10291;top:6812;width:17348;height:2546;visibility:visible;mso-wrap-style:square;v-text-anchor:top" o:gfxdata="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" filled="f" stroked="f" strokeweight=".5pt">
+                  <v:textbox>
+                    <w:txbxContent>
+                      <w:p>
+                        <w:pPr>
+                          <w:pStyle w:val="NormalWeb"/>
+                          <w:spacing w:before="0" w:beforeAutospacing="0" w:after="200" w:afterAutospacing="0" w:line="276" w:lineRule="auto"/>
+                        </w:pPr>
+                        <w:r>
+                          <w:rPr>
+                            <w:rFonts w:eastAsia="Calibri"/>
+                            <w:sz w:val="22"/>
+                            <w:szCs w:val="22"/>
+                          </w:rPr>
+                          <w:t>On New Stable Face Event</w:t>
+                        </w:r>
+                      </w:p>
+                    </w:txbxContent>
+                  </v:textbox>
+                </v:shape>
                 <w10:anchorlock/>
               </v:group>
             </w:pict>
           </mc:Fallback>
         </mc:AlternateContent>
       </w:r>
+      <w:bookmarkEnd w:id="11"/>
     </w:p>
     <w:p>
       <w:pPr>
@@ -11625,8 +14657,6 @@
       <w:pPr>
         <w:pStyle w:val="Level2"/>
       </w:pPr>
-      <w:bookmarkStart w:id="11" w:name="_GoBack"/>
-      <w:bookmarkEnd w:id="11"/>
       <w:r>
         <w:t>The four corners of the top face are defined</w:t>
       </w:r>
@@ -16330,7 +19360,7 @@
 </file>
 
 <file path=customXml/itemProps1.xml><?xml version="1.0" encoding="utf-8"?>
-<ds:datastoreItem xmlns:ds="http://schemas.openxmlformats.org/officeDocument/2006/customXml" ds:itemID="{6A95CEA4-B685-4F14-91A4-20325F68A9D0}">
+<ds:datastoreItem xmlns:ds="http://schemas.openxmlformats.org/officeDocument/2006/customXml" ds:itemID="{6D9E5730-041C-4170-B1AC-48B234B5C4C4}">
   <ds:schemaRefs>
     <ds:schemaRef ds:uri="http://schemas.openxmlformats.org/officeDocument/2006/bibliography"/>
   </ds:schemaRefs>

</xml_diff>

<commit_message>
A collection of small cleanup, clarification, code beautification and bug fixes.
</commit_message>
<xml_diff>
--- a/Rubik Solver/docs/Design.docx
+++ b/Rubik Solver/docs/Design.docx
@@ -14474,14 +14474,27 @@
         <w:t>By convention, the top face is the face tha</w:t>
       </w:r>
       <w:r>
-        <w:t>t is recognized by the system.</w:t>
+        <w:t xml:space="preserve">t is </w:t>
+      </w:r>
+      <w:r>
+        <w:t>observed</w:t>
+      </w:r>
+      <w:r>
+        <w:t xml:space="preserve"> by </w:t>
+      </w:r>
+      <w:r>
+        <w:t>the application</w:t>
+      </w:r>
+      <w:bookmarkStart w:id="13" w:name="_GoBack"/>
+      <w:bookmarkEnd w:id="13"/>
+      <w:r>
+        <w:t>.</w:t>
       </w:r>
     </w:p>
     <w:p>
       <w:pPr>
         <w:pStyle w:val="Level2"/>
       </w:pPr>
-      <w:bookmarkStart w:id="13" w:name="_GoBack"/>
       <w:r>
         <w:rPr>
           <w:noProof/>
@@ -17741,7 +17754,6 @@
           </mc:Fallback>
         </mc:AlternateContent>
       </w:r>
-      <w:bookmarkEnd w:id="13"/>
     </w:p>
     <w:p>
       <w:pPr>
@@ -22453,7 +22465,7 @@
 </file>
 
 <file path=customXml/itemProps1.xml><?xml version="1.0" encoding="utf-8"?>
-<ds:datastoreItem xmlns:ds="http://schemas.openxmlformats.org/officeDocument/2006/customXml" ds:itemID="{70FB8E22-3315-402B-8CA7-14C76E2E526E}">
+<ds:datastoreItem xmlns:ds="http://schemas.openxmlformats.org/officeDocument/2006/customXml" ds:itemID="{54D217A6-FE93-4007-ACE1-E21F5DF6B029}">
   <ds:schemaRefs>
     <ds:schemaRef ds:uri="http://schemas.openxmlformats.org/officeDocument/2006/bibliography"/>
   </ds:schemaRefs>

</xml_diff>

<commit_message>
Achieve reasonable operation of opencv pose esitmator, however manual corrections params provided for.  Only active on overlay cube.
</commit_message>
<xml_diff>
--- a/Rubik Solver/docs/Design.docx
+++ b/Rubik Solver/docs/Design.docx
@@ -13894,17 +13894,11 @@
         <w:t xml:space="preserve">=+= </w:t>
       </w:r>
       <w:r>
-        <w:t>Which is</w:t>
-      </w:r>
-      <w:r>
-        <w:t xml:space="preserve"> correct?</w:t>
-      </w:r>
-      <w:r>
-        <w:t xml:space="preserve">  </w:t>
+        <w:t>Screen</w:t>
       </w:r>
       <w:proofErr w:type="gramStart"/>
       <w:r>
-        <w:t>Screen or Image?</w:t>
+        <w:t>,  Image</w:t>
       </w:r>
       <w:proofErr w:type="gramEnd"/>
     </w:p>
@@ -14193,9 +14187,9 @@
                         <wps:cNvPr id="229" name="Straight Arrow Connector 229"/>
                         <wps:cNvCnPr/>
                         <wps:spPr>
-                          <a:xfrm>
-                            <a:off x="2532075" y="146969"/>
-                            <a:ext cx="3175" cy="408940"/>
+                          <a:xfrm flipV="1">
+                            <a:off x="2531440" y="549624"/>
+                            <a:ext cx="0" cy="345726"/>
                           </a:xfrm>
                           <a:prstGeom prst="straightConnector1">
                             <a:avLst/>
@@ -14348,18 +14342,45 @@
           </mc:Choice>
           <mc:Fallback>
             <w:pict>
-              <v:group id="Canvas 266" o:spid="_x0000_s1188" editas="canvas" style="width:6in;height:90.85pt;mso-position-horizontal-relative:char;mso-position-vertical-relative:line" coordsize="54864,11537" o:gfxdata="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">
+              <v:group id="Canvas 266" o:spid="_x0000_s1188" editas="canvas" style="width:6in;height:90.85pt;mso-position-horizontal-relative:char;mso-position-vertical-relative:line" coordsize="54864,11537" o:gfxdata="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">
+                <v:shapetype id="_x0000_t75" coordsize="21600,21600" o:spt="75" o:preferrelative="t" path="m@4@5l@4@11@9@11@9@5xe" filled="f" stroked="f">
+                  <v:stroke joinstyle="miter"/>
+                  <v:formulas>
+                    <v:f eqn="if lineDrawn pixelLineWidth 0"/>
+                    <v:f eqn="sum @0 1 0"/>
+                    <v:f eqn="sum 0 0 @1"/>
+                    <v:f eqn="prod @2 1 2"/>
+                    <v:f eqn="prod @3 21600 pixelWidth"/>
+                    <v:f eqn="prod @3 21600 pixelHeight"/>
+                    <v:f eqn="sum @0 0 1"/>
+                    <v:f eqn="prod @6 1 2"/>
+                    <v:f eqn="prod @7 21600 pixelWidth"/>
+                    <v:f eqn="sum @8 21600 0"/>
+                    <v:f eqn="prod @7 21600 pixelHeight"/>
+                    <v:f eqn="sum @10 21600 0"/>
+                  </v:formulas>
+                  <v:path o:extrusionok="f" gradientshapeok="t" o:connecttype="rect"/>
+                  <o:lock v:ext="edit" aspectratio="t"/>
+                </v:shapetype>
                 <v:shape id="_x0000_s1189" type="#_x0000_t75" style="position:absolute;width:54864;height:11537;visibility:visible;mso-wrap-style:square">
                   <v:fill o:detectmouseclick="t"/>
                   <v:path o:connecttype="none"/>
                 </v:shape>
                 <v:rect id="Rectangle 232" o:spid="_x0000_s1190" style="position:absolute;left:6530;top:789;width:38863;height:9225;visibility:visible;mso-wrap-style:square;v-text-anchor:middle" o:gfxdata="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" fillcolor="#f2f2f2 [3052]" stroked="f" strokeweight="2pt"/>
+                <v:shapetype id="_x0000_t32" coordsize="21600,21600" o:spt="32" o:oned="t" path="m,l21600,21600e" filled="f">
+                  <v:path arrowok="t" fillok="f" o:connecttype="none"/>
+                  <o:lock v:ext="edit" shapetype="t"/>
+                </v:shapetype>
                 <v:shape id="Straight Arrow Connector 260" o:spid="_x0000_s1191" type="#_x0000_t32" style="position:absolute;left:6551;top:791;width:4565;height:0;visibility:visible;mso-wrap-style:square" o:connectortype="straight" o:gfxdata="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" strokecolor="black [3213]" strokeweight="2.25pt">
                   <v:stroke endarrow="open"/>
                 </v:shape>
                 <v:shape id="Straight Arrow Connector 261" o:spid="_x0000_s1192" type="#_x0000_t32" style="position:absolute;left:6492;top:789;width:38;height:4096;visibility:visible;mso-wrap-style:square" o:connectortype="straight" o:gfxdata="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" strokecolor="black [3213]" strokeweight="2.25pt">
                   <v:stroke endarrow="open"/>
                 </v:shape>
+                <v:shapetype id="_x0000_t202" coordsize="21600,21600" o:spt="202" path="m,l,21600r21600,l21600,xe">
+                  <v:stroke joinstyle="miter"/>
+                  <v:path gradientshapeok="t" o:connecttype="rect"/>
+                </v:shapetype>
                 <v:shape id="Text Box 263" o:spid="_x0000_s1193" type="#_x0000_t202" style="position:absolute;left:9716;top:1422;width:3107;height:2403;visibility:visible;mso-wrap-style:square;v-text-anchor:top" o:gfxdata="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" filled="f" stroked="f" strokeweight=".5pt">
                   <v:textbox inset=",0,,0">
                     <w:txbxContent>
@@ -14404,7 +14425,7 @@
                 <v:shape id="Straight Arrow Connector 228" o:spid="_x0000_s1195" type="#_x0000_t32" style="position:absolute;left:25314;top:5497;width:4559;height:0;visibility:visible;mso-wrap-style:square" o:connectortype="straight" o:gfxdata="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" strokecolor="black [3213]" strokeweight="2.25pt">
                   <v:stroke endarrow="open"/>
                 </v:shape>
-                <v:shape id="Straight Arrow Connector 229" o:spid="_x0000_s1196" type="#_x0000_t32" style="position:absolute;left:25320;top:1469;width:32;height:4090;visibility:visible;mso-wrap-style:square" o:connectortype="straight" o:gfxdata="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" strokecolor="black [3213]" strokeweight="2.25pt">
+                <v:shape id="Straight Arrow Connector 229" o:spid="_x0000_s1196" type="#_x0000_t32" style="position:absolute;left:25314;top:5496;width:0;height:3457;flip:y;visibility:visible;mso-wrap-style:square" o:connectortype="straight" o:gfxdata="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" strokecolor="black [3213]" strokeweight="2.25pt">
                   <v:stroke startarrow="open"/>
                 </v:shape>
                 <v:shape id="Text Box 263" o:spid="_x0000_s1197" type="#_x0000_t202" style="position:absolute;left:30340;top:4284;width:3105;height:2401;visibility:visible;mso-wrap-style:square;v-text-anchor:top" o:gfxdata="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" filled="f" stroked="f" strokeweight=".5pt">
@@ -14485,8 +14506,6 @@
       <w:r>
         <w:t>the application</w:t>
       </w:r>
-      <w:bookmarkStart w:id="13" w:name="_GoBack"/>
-      <w:bookmarkEnd w:id="13"/>
       <w:r>
         <w:t>.</w:t>
       </w:r>
@@ -14495,6 +14514,7 @@
       <w:pPr>
         <w:pStyle w:val="Level2"/>
       </w:pPr>
+      <w:bookmarkStart w:id="13" w:name="_GoBack"/>
       <w:r>
         <w:rPr>
           <w:noProof/>
@@ -14514,6 +14534,48 @@
                     <wpc:wpc>
                       <wpc:bg/>
                       <wpc:whole/>
+                      <wps:wsp>
+                        <wps:cNvPr id="47" name="Arc 47"/>
+                        <wps:cNvSpPr/>
+                        <wps:spPr>
+                          <a:xfrm flipH="1">
+                            <a:off x="955788" y="234575"/>
+                            <a:ext cx="787033" cy="254375"/>
+                          </a:xfrm>
+                          <a:prstGeom prst="arc">
+                            <a:avLst>
+                              <a:gd name="adj1" fmla="val 20002512"/>
+                              <a:gd name="adj2" fmla="val 10145083"/>
+                            </a:avLst>
+                          </a:prstGeom>
+                          <a:ln w="28575">
+                            <a:solidFill>
+                              <a:srgbClr val="7030A0"/>
+                            </a:solidFill>
+                            <a:tailEnd type="arrow"/>
+                          </a:ln>
+                        </wps:spPr>
+                        <wps:style>
+                          <a:lnRef idx="1">
+                            <a:schemeClr val="accent1"/>
+                          </a:lnRef>
+                          <a:fillRef idx="0">
+                            <a:schemeClr val="accent1"/>
+                          </a:fillRef>
+                          <a:effectRef idx="0">
+                            <a:schemeClr val="accent1"/>
+                          </a:effectRef>
+                          <a:fontRef idx="minor">
+                            <a:schemeClr val="tx1"/>
+                          </a:fontRef>
+                        </wps:style>
+                        <wps:bodyPr rot="0" spcFirstLastPara="0" vertOverflow="overflow" horzOverflow="overflow" vert="horz" wrap="square" lIns="91440" tIns="45720" rIns="91440" bIns="45720" numCol="1" spcCol="0" rtlCol="0" fromWordArt="0" anchor="ctr" anchorCtr="0" forceAA="0" compatLnSpc="1">
+                          <a:prstTxWarp prst="textNoShape">
+                            <a:avLst/>
+                          </a:prstTxWarp>
+                          <a:noAutofit/>
+                        </wps:bodyPr>
+                      </wps:wsp>
                       <wps:wsp>
                         <wps:cNvPr id="97" name="Straight Arrow Connector 97"/>
                         <wps:cNvCnPr/>
@@ -15569,7 +15631,7 @@
                             </a:avLst>
                           </a:prstGeom>
                           <a:solidFill>
-                            <a:srgbClr val="FF0000"/>
+                            <a:schemeClr val="bg1"/>
                           </a:solidFill>
                           <a:ln w="9525">
                             <a:solidFill>
@@ -16869,7 +16931,7 @@
                             </a:avLst>
                           </a:prstGeom>
                           <a:solidFill>
-                            <a:srgbClr val="FF0000"/>
+                            <a:schemeClr val="bg1"/>
                           </a:solidFill>
                           <a:ln w="9525">
                             <a:solidFill>
@@ -17160,6 +17222,101 @@
                           <a:noAutofit/>
                         </wps:bodyPr>
                       </wps:wsp>
+                      <wps:wsp>
+                        <wps:cNvPr id="46" name="Arc 46"/>
+                        <wps:cNvSpPr/>
+                        <wps:spPr>
+                          <a:xfrm flipH="1">
+                            <a:off x="2039160" y="961266"/>
+                            <a:ext cx="317500" cy="577777"/>
+                          </a:xfrm>
+                          <a:prstGeom prst="arc">
+                            <a:avLst>
+                              <a:gd name="adj1" fmla="val 16200000"/>
+                              <a:gd name="adj2" fmla="val 4721039"/>
+                            </a:avLst>
+                          </a:prstGeom>
+                          <a:ln w="28575">
+                            <a:solidFill>
+                              <a:srgbClr val="7030A0"/>
+                            </a:solidFill>
+                            <a:tailEnd type="arrow"/>
+                          </a:ln>
+                        </wps:spPr>
+                        <wps:style>
+                          <a:lnRef idx="1">
+                            <a:schemeClr val="accent1"/>
+                          </a:lnRef>
+                          <a:fillRef idx="0">
+                            <a:schemeClr val="accent1"/>
+                          </a:fillRef>
+                          <a:effectRef idx="0">
+                            <a:schemeClr val="accent1"/>
+                          </a:effectRef>
+                          <a:fontRef idx="minor">
+                            <a:schemeClr val="tx1"/>
+                          </a:fontRef>
+                        </wps:style>
+                        <wps:bodyPr rot="0" spcFirstLastPara="0" vertOverflow="overflow" horzOverflow="overflow" vert="horz" wrap="square" lIns="91440" tIns="45720" rIns="91440" bIns="45720" numCol="1" spcCol="0" rtlCol="0" fromWordArt="0" anchor="ctr" anchorCtr="0" forceAA="0" compatLnSpc="1">
+                          <a:prstTxWarp prst="textNoShape">
+                            <a:avLst/>
+                          </a:prstTxWarp>
+                          <a:noAutofit/>
+                        </wps:bodyPr>
+                      </wps:wsp>
+                      <wps:wsp>
+                        <wps:cNvPr id="269" name="Arc 269"/>
+                        <wps:cNvSpPr/>
+                        <wps:spPr>
+                          <a:xfrm flipH="1">
+                            <a:off x="116324" y="1868680"/>
+                            <a:ext cx="786765" cy="309697"/>
+                          </a:xfrm>
+                          <a:prstGeom prst="arc">
+                            <a:avLst>
+                              <a:gd name="adj1" fmla="val 6795724"/>
+                              <a:gd name="adj2" fmla="val 19828033"/>
+                            </a:avLst>
+                          </a:prstGeom>
+                          <a:ln w="28575">
+                            <a:solidFill>
+                              <a:srgbClr val="7030A0"/>
+                            </a:solidFill>
+                            <a:tailEnd type="arrow"/>
+                          </a:ln>
+                        </wps:spPr>
+                        <wps:style>
+                          <a:lnRef idx="1">
+                            <a:schemeClr val="accent1"/>
+                          </a:lnRef>
+                          <a:fillRef idx="0">
+                            <a:schemeClr val="accent1"/>
+                          </a:fillRef>
+                          <a:effectRef idx="0">
+                            <a:schemeClr val="accent1"/>
+                          </a:effectRef>
+                          <a:fontRef idx="minor">
+                            <a:schemeClr val="tx1"/>
+                          </a:fontRef>
+                        </wps:style>
+                        <wps:txbx>
+                          <w:txbxContent>
+                            <w:p>
+                              <w:pPr>
+                                <w:rPr>
+                                  <w:rFonts w:eastAsia="Times New Roman"/>
+                                </w:rPr>
+                              </w:pPr>
+                            </w:p>
+                          </w:txbxContent>
+                        </wps:txbx>
+                        <wps:bodyPr rot="0" spcFirstLastPara="0" vert="horz" wrap="square" lIns="91440" tIns="45720" rIns="91440" bIns="45720" numCol="1" spcCol="0" rtlCol="0" fromWordArt="0" anchor="ctr" anchorCtr="0" forceAA="0" compatLnSpc="1">
+                          <a:prstTxWarp prst="textNoShape">
+                            <a:avLst/>
+                          </a:prstTxWarp>
+                          <a:noAutofit/>
+                        </wps:bodyPr>
+                      </wps:wsp>
                     </wpc:wpc>
                   </a:graphicData>
                 </a:graphic>
@@ -17168,45 +17325,49 @@
           </mc:Choice>
           <mc:Fallback>
             <w:pict>
-              <v:group id="Canvas 259" o:spid="_x0000_s1199" editas="canvas" style="width:6in;height:181.05pt;mso-position-horizontal-relative:char;mso-position-vertical-relative:line" coordsize="54864,22993" o:gfxdata="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">
+              <v:group id="Canvas 259" o:spid="_x0000_s1199" editas="canvas" style="width:6in;height:181.05pt;mso-position-horizontal-relative:char;mso-position-vertical-relative:line" coordsize="54864,22993" o:gfxdata="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">
                 <v:shape id="_x0000_s1200" type="#_x0000_t75" style="position:absolute;width:54864;height:22993;visibility:visible;mso-wrap-style:square">
                   <v:fill o:detectmouseclick="t"/>
                   <v:path o:connecttype="none"/>
                 </v:shape>
-                <v:shape id="Straight Arrow Connector 97" o:spid="_x0000_s1201" type="#_x0000_t32" style="position:absolute;left:12593;top:12057;width:13305;height:0;visibility:visible;mso-wrap-style:square" o:connectortype="straight" o:gfxdata="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" strokecolor="black [3213]" strokeweight="2.25pt">
+                <v:shape id="Arc 47" o:spid="_x0000_s1201" style="position:absolute;left:9557;top:2345;width:7871;height:2544;flip:x;visibility:visible;mso-wrap-style:square;v-text-anchor:middle" coordsize="787033,254375" o:gfxdata="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" path="m606752,20291nsc874754,76138,836729,206422,541143,245086v-56681,7414,-117928,10457,-178882,8887c235191,250701,120897,227737,55581,192356l393517,127188,606752,20291xem606752,20291nfc874754,76138,836729,206422,541143,245086v-56681,7414,-117928,10457,-178882,8887c235191,250701,120897,227737,55581,192356e" filled="f" strokecolor="#7030a0" strokeweight="2.25pt">
+                  <v:stroke endarrow="open"/>
+                  <v:path arrowok="t" o:connecttype="custom" o:connectlocs="606752,20291;541143,245086;362261,253973;55581,192356" o:connectangles="0,0,0,0"/>
+                </v:shape>
+                <v:shape id="Straight Arrow Connector 97" o:spid="_x0000_s1202" type="#_x0000_t32" style="position:absolute;left:12593;top:12057;width:13305;height:0;visibility:visible;mso-wrap-style:square" o:connectortype="straight" o:gfxdata="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" strokecolor="black [3213]" strokeweight="2.25pt">
                   <v:stroke endarrow="open"/>
                 </v:shape>
-                <v:shape id="Straight Arrow Connector 98" o:spid="_x0000_s1202" type="#_x0000_t32" style="position:absolute;left:12534;top:803;width:0;height:11254;flip:y;visibility:visible;mso-wrap-style:square" o:connectortype="straight" o:gfxdata="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" strokecolor="black [3213]" strokeweight="2.25pt">
+                <v:shape id="Straight Arrow Connector 98" o:spid="_x0000_s1203" type="#_x0000_t32" style="position:absolute;left:12534;top:803;width:0;height:11254;flip:y;visibility:visible;mso-wrap-style:square" o:connectortype="straight" o:gfxdata="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" strokecolor="black [3213]" strokeweight="2.25pt">
                   <v:stroke endarrow="open"/>
                 </v:shape>
-                <v:shape id="Straight Arrow Connector 99" o:spid="_x0000_s1203" type="#_x0000_t32" style="position:absolute;left:4093;top:12057;width:8441;height:10023;flip:x;visibility:visible;mso-wrap-style:square" o:connectortype="straight" o:gfxdata="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" strokecolor="black [3213]" strokeweight="2.25pt">
+                <v:shape id="Straight Arrow Connector 99" o:spid="_x0000_s1204" type="#_x0000_t32" style="position:absolute;left:4093;top:12057;width:8441;height:10023;flip:x;visibility:visible;mso-wrap-style:square" o:connectortype="straight" o:gfxdata="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" strokecolor="black [3213]" strokeweight="2.25pt">
                   <v:stroke endarrow="open"/>
                 </v:shape>
-                <v:line id="Straight Connector 126" o:spid="_x0000_s1204" style="position:absolute;visibility:visible;mso-wrap-style:square" from="5827,9613" to="15146,9613" o:connectortype="straight" o:gfxdata="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" strokecolor="black [3213]" strokeweight="1pt"/>
-                <v:line id="Straight Connector 131" o:spid="_x0000_s1205" style="position:absolute;visibility:visible;mso-wrap-style:square" from="9030,6075" to="18346,6075" o:connectortype="straight" o:gfxdata="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" strokecolor="black [3213]" strokeweight="1pt"/>
-                <v:line id="Straight Connector 132" o:spid="_x0000_s1206" style="position:absolute;flip:y;visibility:visible;mso-wrap-style:square" from="5827,6075" to="9030,9613" o:connectortype="straight" o:gfxdata="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" strokecolor="black [3213]" strokeweight="1pt">
+                <v:line id="Straight Connector 126" o:spid="_x0000_s1205" style="position:absolute;visibility:visible;mso-wrap-style:square" from="5827,9613" to="15146,9613" o:connectortype="straight" o:gfxdata="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" strokecolor="black [3213]" strokeweight="1pt"/>
+                <v:line id="Straight Connector 131" o:spid="_x0000_s1206" style="position:absolute;visibility:visible;mso-wrap-style:square" from="9030,6075" to="18346,6075" o:connectortype="straight" o:gfxdata="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" strokecolor="black [3213]" strokeweight="1pt"/>
+                <v:line id="Straight Connector 132" o:spid="_x0000_s1207" style="position:absolute;flip:y;visibility:visible;mso-wrap-style:square" from="5827,6075" to="9030,9613" o:connectortype="straight" o:gfxdata="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" strokecolor="black [3213]" strokeweight="1pt">
                   <v:stroke startarrow="oval" endarrow="oval"/>
                 </v:line>
-                <v:line id="Straight Connector 133" o:spid="_x0000_s1207" style="position:absolute;flip:y;visibility:visible;mso-wrap-style:square" from="15145,6076" to="18346,9613" o:connectortype="straight" o:gfxdata="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" strokecolor="black [3213]" strokeweight="1pt">
+                <v:line id="Straight Connector 133" o:spid="_x0000_s1208" style="position:absolute;flip:y;visibility:visible;mso-wrap-style:square" from="15145,6076" to="18346,9613" o:connectortype="straight" o:gfxdata="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" strokecolor="black [3213]" strokeweight="1pt">
                   <v:stroke startarrow="oval" endarrow="oval"/>
                 </v:line>
-                <v:line id="Straight Connector 144" o:spid="_x0000_s1208" style="position:absolute;visibility:visible;mso-wrap-style:square" from="5824,18732" to="15139,18732" o:connectortype="straight" o:gfxdata="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" strokecolor="black [3213]" strokeweight="1pt"/>
-                <v:line id="Straight Connector 145" o:spid="_x0000_s1209" style="position:absolute;visibility:visible;mso-wrap-style:square" from="9030,15195" to="18346,15195" o:connectortype="straight" o:gfxdata="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" strokecolor="#a5a5a5 [2092]" strokeweight="1pt">
+                <v:line id="Straight Connector 144" o:spid="_x0000_s1209" style="position:absolute;visibility:visible;mso-wrap-style:square" from="5824,18732" to="15139,18732" o:connectortype="straight" o:gfxdata="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" strokecolor="black [3213]" strokeweight="1pt"/>
+                <v:line id="Straight Connector 145" o:spid="_x0000_s1210" style="position:absolute;visibility:visible;mso-wrap-style:square" from="9030,15195" to="18346,15195" o:connectortype="straight" o:gfxdata="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" strokecolor="#a5a5a5 [2092]" strokeweight="1pt">
                   <v:stroke dashstyle="3 1"/>
                 </v:line>
-                <v:line id="Straight Connector 146" o:spid="_x0000_s1210" style="position:absolute;flip:y;visibility:visible;mso-wrap-style:square" from="5824,15195" to="9024,18732" o:connectortype="straight" o:gfxdata="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" strokecolor="#a5a5a5 [2092]" strokeweight="1pt">
+                <v:line id="Straight Connector 146" o:spid="_x0000_s1211" style="position:absolute;flip:y;visibility:visible;mso-wrap-style:square" from="5824,15195" to="9024,18732" o:connectortype="straight" o:gfxdata="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" strokecolor="#a5a5a5 [2092]" strokeweight="1pt">
                   <v:stroke dashstyle="3 1" startarrow="oval" endarrow="oval"/>
                 </v:line>
-                <v:line id="Straight Connector 147" o:spid="_x0000_s1211" style="position:absolute;flip:y;visibility:visible;mso-wrap-style:square" from="15145,15195" to="18346,18732" o:connectortype="straight" o:gfxdata="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" strokecolor="black [3213]" strokeweight="1pt">
+                <v:line id="Straight Connector 147" o:spid="_x0000_s1212" style="position:absolute;flip:y;visibility:visible;mso-wrap-style:square" from="15145,15195" to="18346,18732" o:connectortype="straight" o:gfxdata="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" strokecolor="black [3213]" strokeweight="1pt">
                   <v:stroke startarrow="oval" endarrow="oval"/>
                 </v:line>
-                <v:line id="Straight Connector 157" o:spid="_x0000_s1212" style="position:absolute;visibility:visible;mso-wrap-style:square" from="5827,9364" to="5827,18691" o:connectortype="straight" o:gfxdata="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" strokecolor="black [3213]" strokeweight="1pt"/>
-                <v:line id="Straight Connector 158" o:spid="_x0000_s1213" style="position:absolute;visibility:visible;mso-wrap-style:square" from="9030,6075" to="9030,15397" o:connectortype="straight" o:gfxdata="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" strokecolor="#a5a5a5 [2092]" strokeweight="1pt">
+                <v:line id="Straight Connector 157" o:spid="_x0000_s1213" style="position:absolute;visibility:visible;mso-wrap-style:square" from="5827,9364" to="5827,18691" o:connectortype="straight" o:gfxdata="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" strokecolor="black [3213]" strokeweight="1pt"/>
+                <v:line id="Straight Connector 158" o:spid="_x0000_s1214" style="position:absolute;visibility:visible;mso-wrap-style:square" from="9030,6075" to="9030,15397" o:connectortype="straight" o:gfxdata="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" strokecolor="#a5a5a5 [2092]" strokeweight="1pt">
                   <v:stroke dashstyle="3 1"/>
                 </v:line>
-                <v:line id="Straight Connector 159" o:spid="_x0000_s1214" style="position:absolute;visibility:visible;mso-wrap-style:square" from="18346,6076" to="18346,15398" o:connectortype="straight" o:gfxdata="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" strokecolor="black [3213]" strokeweight="1pt"/>
-                <v:line id="Straight Connector 172" o:spid="_x0000_s1215" style="position:absolute;visibility:visible;mso-wrap-style:square" from="15124,9778" to="15124,19100" o:connectortype="straight" o:gfxdata="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" strokecolor="black [3213]" strokeweight="1pt"/>
-                <v:shape id="Text Box 175" o:spid="_x0000_s1216" type="#_x0000_t202" style="position:absolute;left:23759;top:9377;width:3107;height:2403;visibility:visible;mso-wrap-style:square;v-text-anchor:top" o:gfxdata="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" filled="f" stroked="f" strokeweight=".5pt">
+                <v:line id="Straight Connector 159" o:spid="_x0000_s1215" style="position:absolute;visibility:visible;mso-wrap-style:square" from="18346,6076" to="18346,15398" o:connectortype="straight" o:gfxdata="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" strokecolor="black [3213]" strokeweight="1pt"/>
+                <v:line id="Straight Connector 172" o:spid="_x0000_s1216" style="position:absolute;visibility:visible;mso-wrap-style:square" from="15124,9778" to="15124,19100" o:connectortype="straight" o:gfxdata="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" strokecolor="black [3213]" strokeweight="1pt"/>
+                <v:shape id="Text Box 175" o:spid="_x0000_s1217" type="#_x0000_t202" style="position:absolute;left:23759;top:9377;width:3107;height:2403;visibility:visible;mso-wrap-style:square;v-text-anchor:top" o:gfxdata="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" filled="f" stroked="f" strokeweight=".5pt">
                   <v:textbox inset=",0,,0">
                     <w:txbxContent>
                       <w:p>
@@ -17225,7 +17386,7 @@
                     </w:txbxContent>
                   </v:textbox>
                 </v:shape>
-                <v:shape id="Text Box 84" o:spid="_x0000_s1217" type="#_x0000_t202" style="position:absolute;left:13323;top:803;width:3105;height:2400;visibility:visible;mso-wrap-style:square;v-text-anchor:top" o:gfxdata="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" filled="f" stroked="f" strokeweight=".5pt">
+                <v:shape id="Text Box 84" o:spid="_x0000_s1218" type="#_x0000_t202" style="position:absolute;left:13323;top:803;width:3105;height:2400;visibility:visible;mso-wrap-style:square;v-text-anchor:top" o:gfxdata="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" filled="f" stroked="f" strokeweight=".5pt">
                   <v:textbox inset=",0,,0">
                     <w:txbxContent>
                       <w:p>
@@ -17247,7 +17408,7 @@
                     </w:txbxContent>
                   </v:textbox>
                 </v:shape>
-                <v:shape id="Text Box 84" o:spid="_x0000_s1218" type="#_x0000_t202" style="position:absolute;left:988;top:18732;width:3105;height:2400;visibility:visible;mso-wrap-style:square;v-text-anchor:top" o:gfxdata="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" filled="f" stroked="f" strokeweight=".5pt">
+                <v:shape id="Text Box 84" o:spid="_x0000_s1219" type="#_x0000_t202" style="position:absolute;left:988;top:18732;width:3105;height:2400;visibility:visible;mso-wrap-style:square;v-text-anchor:top" o:gfxdata="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" filled="f" stroked="f" strokeweight=".5pt">
                   <v:textbox inset=",0,,0">
                     <w:txbxContent>
                       <w:p>
@@ -17291,8 +17452,8 @@
                     <v:h position="#0,topLeft" xrange="0,21600"/>
                   </v:handles>
                 </v:shapetype>
-                <v:shape id="Parallelogram 178" o:spid="_x0000_s1219" type="#_x0000_t7" style="position:absolute;left:8049;top:6023;width:4159;height:1189;visibility:visible;mso-wrap-style:square;v-text-anchor:middle" o:gfxdata="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" adj="5351" fillcolor="red" strokecolor="black [3213]"/>
-                <v:shape id="Parallelogram 179" o:spid="_x0000_s1220" type="#_x0000_t7" style="position:absolute;left:11164;top:6023;width:4152;height:1188;visibility:visible;mso-wrap-style:square;v-text-anchor:middle" o:gfxdata="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" adj="5354" fillcolor="#ffc000" strokecolor="black [3213]">
+                <v:shape id="Parallelogram 178" o:spid="_x0000_s1220" type="#_x0000_t7" style="position:absolute;left:8049;top:6023;width:4159;height:1189;visibility:visible;mso-wrap-style:square;v-text-anchor:middle" o:gfxdata="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" adj="5351" fillcolor="red" strokecolor="black [3213]"/>
+                <v:shape id="Parallelogram 179" o:spid="_x0000_s1221" type="#_x0000_t7" style="position:absolute;left:11164;top:6023;width:4152;height:1188;visibility:visible;mso-wrap-style:square;v-text-anchor:middle" o:gfxdata="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" adj="5354" fillcolor="#ffc000" strokecolor="black [3213]">
                   <v:textbox>
                     <w:txbxContent>
                       <w:p>
@@ -17305,7 +17466,7 @@
                     </w:txbxContent>
                   </v:textbox>
                 </v:shape>
-                <v:shape id="Parallelogram 180" o:spid="_x0000_s1221" type="#_x0000_t7" style="position:absolute;left:6966;top:7197;width:4153;height:1187;visibility:visible;mso-wrap-style:square;v-text-anchor:middle" o:gfxdata="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" adj="5354" fillcolor="#92d050" strokecolor="black [3213]">
+                <v:shape id="Parallelogram 180" o:spid="_x0000_s1222" type="#_x0000_t7" style="position:absolute;left:6966;top:7197;width:4153;height:1187;visibility:visible;mso-wrap-style:square;v-text-anchor:middle" o:gfxdata="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" adj="5354" fillcolor="#92d050" strokecolor="black [3213]">
                   <v:textbox>
                     <w:txbxContent>
                       <w:p>
@@ -17318,7 +17479,7 @@
                     </w:txbxContent>
                   </v:textbox>
                 </v:shape>
-                <v:shape id="Parallelogram 181" o:spid="_x0000_s1222" type="#_x0000_t7" style="position:absolute;left:5908;top:8397;width:4153;height:1187;visibility:visible;mso-wrap-style:square;v-text-anchor:middle" o:gfxdata="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" adj="5354" fillcolor="#00b0f0" strokecolor="black [3213]">
+                <v:shape id="Parallelogram 181" o:spid="_x0000_s1223" type="#_x0000_t7" style="position:absolute;left:5908;top:8397;width:4153;height:1187;visibility:visible;mso-wrap-style:square;v-text-anchor:middle" o:gfxdata="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" adj="5354" fillcolor="#00b0f0" strokecolor="black [3213]">
                   <v:textbox>
                     <w:txbxContent>
                       <w:p>
@@ -17331,7 +17492,7 @@
                     </w:txbxContent>
                   </v:textbox>
                 </v:shape>
-                <v:shape id="Parallelogram 182" o:spid="_x0000_s1223" type="#_x0000_t7" style="position:absolute;left:9030;top:8397;width:4153;height:1187;visibility:visible;mso-wrap-style:square;v-text-anchor:middle" o:gfxdata="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" adj="5354" fillcolor="yellow" strokecolor="black [3213]">
+                <v:shape id="Parallelogram 182" o:spid="_x0000_s1224" type="#_x0000_t7" style="position:absolute;left:9030;top:8397;width:4153;height:1187;visibility:visible;mso-wrap-style:square;v-text-anchor:middle" o:gfxdata="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" adj="5354" fillcolor="yellow" strokecolor="black [3213]">
                   <v:textbox>
                     <w:txbxContent>
                       <w:p>
@@ -17351,7 +17512,7 @@
                     </w:txbxContent>
                   </v:textbox>
                 </v:shape>
-                <v:shape id="Parallelogram 183" o:spid="_x0000_s1224" type="#_x0000_t7" style="position:absolute;left:14312;top:6025;width:4153;height:1187;visibility:visible;mso-wrap-style:square;v-text-anchor:middle" o:gfxdata="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" adj="5354" fillcolor="#92d050" strokecolor="black [3213]">
+                <v:shape id="Parallelogram 183" o:spid="_x0000_s1225" type="#_x0000_t7" style="position:absolute;left:14312;top:6025;width:4153;height:1187;visibility:visible;mso-wrap-style:square;v-text-anchor:middle" o:gfxdata="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" adj="5354" fillcolor="#92d050" strokecolor="black [3213]">
                   <v:textbox>
                     <w:txbxContent>
                       <w:p>
@@ -17371,7 +17532,7 @@
                     </w:txbxContent>
                   </v:textbox>
                 </v:shape>
-                <v:shape id="Parallelogram 191" o:spid="_x0000_s1225" type="#_x0000_t7" style="position:absolute;left:10159;top:7212;width:4153;height:1187;visibility:visible;mso-wrap-style:square;v-text-anchor:middle" o:gfxdata="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" adj="5354" fillcolor="red" strokecolor="black [3213]">
+                <v:shape id="Parallelogram 191" o:spid="_x0000_s1226" type="#_x0000_t7" style="position:absolute;left:10159;top:7212;width:4153;height:1187;visibility:visible;mso-wrap-style:square;v-text-anchor:middle" o:gfxdata="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" adj="5354" fillcolor="white [3212]" strokecolor="black [3213]">
                   <v:textbox>
                     <w:txbxContent>
                       <w:p>
@@ -17391,7 +17552,7 @@
                     </w:txbxContent>
                   </v:textbox>
                 </v:shape>
-                <v:shape id="Parallelogram 256" o:spid="_x0000_s1226" type="#_x0000_t7" style="position:absolute;left:12208;top:8399;width:4153;height:1188;visibility:visible;mso-wrap-style:square;v-text-anchor:middle" o:gfxdata="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" adj="5354" fillcolor="red" strokecolor="black [3213]">
+                <v:shape id="Parallelogram 256" o:spid="_x0000_s1227" type="#_x0000_t7" style="position:absolute;left:12208;top:8399;width:4153;height:1188;visibility:visible;mso-wrap-style:square;v-text-anchor:middle" o:gfxdata="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" adj="5354" fillcolor="red" strokecolor="black [3213]">
                   <v:textbox>
                     <w:txbxContent>
                       <w:p>
@@ -17411,7 +17572,7 @@
                     </w:txbxContent>
                   </v:textbox>
                 </v:shape>
-                <v:shape id="Parallelogram 257" o:spid="_x0000_s1227" type="#_x0000_t7" style="position:absolute;left:13289;top:7197;width:4153;height:1187;visibility:visible;mso-wrap-style:square;v-text-anchor:middle" o:gfxdata="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" adj="5354" fillcolor="#00b0f0" strokecolor="black [3213]">
+                <v:shape id="Parallelogram 257" o:spid="_x0000_s1228" type="#_x0000_t7" style="position:absolute;left:13289;top:7197;width:4153;height:1187;visibility:visible;mso-wrap-style:square;v-text-anchor:middle" o:gfxdata="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" adj="5354" fillcolor="#00b0f0" strokecolor="black [3213]">
                   <v:textbox>
                     <w:txbxContent>
                       <w:p>
@@ -17431,41 +17592,41 @@
                     </w:txbxContent>
                   </v:textbox>
                 </v:shape>
-                <v:shape id="Straight Arrow Connector 258" o:spid="_x0000_s1228" type="#_x0000_t32" style="position:absolute;left:12534;top:3073;width:0;height:4802;flip:y;visibility:visible;mso-wrap-style:square" o:connectortype="straight" o:gfxdata="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" strokecolor="black [3213]" strokeweight="2.25pt"/>
-                <v:shape id="Straight Arrow Connector 233" o:spid="_x0000_s1229" type="#_x0000_t32" style="position:absolute;left:40595;top:12057;width:13303;height:0;visibility:visible;mso-wrap-style:square" o:connectortype="straight" o:gfxdata="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" strokecolor="black [3213]" strokeweight="2.25pt">
+                <v:shape id="Straight Arrow Connector 258" o:spid="_x0000_s1229" type="#_x0000_t32" style="position:absolute;left:12534;top:3073;width:0;height:4802;flip:y;visibility:visible;mso-wrap-style:square" o:connectortype="straight" o:gfxdata="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" strokecolor="black [3213]" strokeweight="2.25pt"/>
+                <v:shape id="Straight Arrow Connector 233" o:spid="_x0000_s1230" type="#_x0000_t32" style="position:absolute;left:40595;top:12057;width:13303;height:0;visibility:visible;mso-wrap-style:square" o:connectortype="straight" o:gfxdata="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" strokecolor="black [3213]" strokeweight="2.25pt">
                   <v:stroke endarrow="open"/>
                 </v:shape>
-                <v:shape id="Straight Arrow Connector 234" o:spid="_x0000_s1230" type="#_x0000_t32" style="position:absolute;left:40532;top:12056;width:0;height:9075;visibility:visible;mso-wrap-style:square" o:connectortype="straight" o:gfxdata="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" strokecolor="black [3213]" strokeweight="2.25pt">
+                <v:shape id="Straight Arrow Connector 234" o:spid="_x0000_s1231" type="#_x0000_t32" style="position:absolute;left:40532;top:12056;width:0;height:9075;visibility:visible;mso-wrap-style:square" o:connectortype="straight" o:gfxdata="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" strokecolor="black [3213]" strokeweight="2.25pt">
                   <v:stroke endarrow="open"/>
                 </v:shape>
-                <v:shape id="Straight Arrow Connector 235" o:spid="_x0000_s1231" type="#_x0000_t32" style="position:absolute;left:40532;top:3810;width:7404;height:8246;flip:y;visibility:visible;mso-wrap-style:square" o:connectortype="straight" o:gfxdata="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" strokecolor="black [3213]" strokeweight="2.25pt">
+                <v:shape id="Straight Arrow Connector 235" o:spid="_x0000_s1232" type="#_x0000_t32" style="position:absolute;left:40532;top:3810;width:7404;height:8246;flip:y;visibility:visible;mso-wrap-style:square" o:connectortype="straight" o:gfxdata="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" strokecolor="black [3213]" strokeweight="2.25pt">
                   <v:stroke endarrow="open"/>
                 </v:shape>
-                <v:line id="Straight Connector 236" o:spid="_x0000_s1232" style="position:absolute;visibility:visible;mso-wrap-style:square" from="33826,9612" to="43141,9612" o:connectortype="straight" o:gfxdata="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" strokecolor="black [3213]" strokeweight="1pt"/>
-                <v:line id="Straight Connector 237" o:spid="_x0000_s1233" style="position:absolute;visibility:visible;mso-wrap-style:square" from="37033,6075" to="46348,6075" o:connectortype="straight" o:gfxdata="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" strokecolor="black [3213]" strokeweight="1pt"/>
-                <v:line id="Straight Connector 238" o:spid="_x0000_s1234" style="position:absolute;flip:y;visibility:visible;mso-wrap-style:square" from="33826,6075" to="37026,9612" o:connectortype="straight" o:gfxdata="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" strokecolor="black [3213]" strokeweight="1pt">
+                <v:line id="Straight Connector 236" o:spid="_x0000_s1233" style="position:absolute;visibility:visible;mso-wrap-style:square" from="33826,9612" to="43141,9612" o:connectortype="straight" o:gfxdata="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" strokecolor="black [3213]" strokeweight="1pt"/>
+                <v:line id="Straight Connector 237" o:spid="_x0000_s1234" style="position:absolute;visibility:visible;mso-wrap-style:square" from="37033,6075" to="46348,6075" o:connectortype="straight" o:gfxdata="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" strokecolor="black [3213]" strokeweight="1pt"/>
+                <v:line id="Straight Connector 238" o:spid="_x0000_s1235" style="position:absolute;flip:y;visibility:visible;mso-wrap-style:square" from="33826,6075" to="37026,9612" o:connectortype="straight" o:gfxdata="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" strokecolor="black [3213]" strokeweight="1pt">
                   <v:stroke startarrow="oval" endarrow="oval"/>
                 </v:line>
-                <v:line id="Straight Connector 239" o:spid="_x0000_s1235" style="position:absolute;flip:y;visibility:visible;mso-wrap-style:square" from="43148,6075" to="46348,9606" o:connectortype="straight" o:gfxdata="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" strokecolor="black [3213]" strokeweight="1pt">
+                <v:line id="Straight Connector 239" o:spid="_x0000_s1236" style="position:absolute;flip:y;visibility:visible;mso-wrap-style:square" from="43148,6075" to="46348,9606" o:connectortype="straight" o:gfxdata="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" strokecolor="black [3213]" strokeweight="1pt">
                   <v:stroke startarrow="oval" endarrow="oval"/>
                 </v:line>
-                <v:line id="Straight Connector 240" o:spid="_x0000_s1236" style="position:absolute;visibility:visible;mso-wrap-style:square" from="33826,18731" to="43141,18731" o:connectortype="straight" o:gfxdata="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" strokecolor="black [3213]" strokeweight="1pt"/>
-                <v:line id="Straight Connector 241" o:spid="_x0000_s1237" style="position:absolute;visibility:visible;mso-wrap-style:square" from="37033,15194" to="46348,15194" o:connectortype="straight" o:gfxdata="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" strokecolor="#a5a5a5 [2092]" strokeweight="1pt">
+                <v:line id="Straight Connector 240" o:spid="_x0000_s1237" style="position:absolute;visibility:visible;mso-wrap-style:square" from="33826,18731" to="43141,18731" o:connectortype="straight" o:gfxdata="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" strokecolor="black [3213]" strokeweight="1pt"/>
+                <v:line id="Straight Connector 241" o:spid="_x0000_s1238" style="position:absolute;visibility:visible;mso-wrap-style:square" from="37033,15194" to="46348,15194" o:connectortype="straight" o:gfxdata="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" strokecolor="#a5a5a5 [2092]" strokeweight="1pt">
                   <v:stroke dashstyle="3 1"/>
                 </v:line>
-                <v:line id="Straight Connector 242" o:spid="_x0000_s1238" style="position:absolute;flip:y;visibility:visible;mso-wrap-style:square" from="33826,15194" to="37026,18724" o:connectortype="straight" o:gfxdata="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" strokecolor="#a5a5a5 [2092]" strokeweight="1pt">
+                <v:line id="Straight Connector 242" o:spid="_x0000_s1239" style="position:absolute;flip:y;visibility:visible;mso-wrap-style:square" from="33826,15194" to="37026,18724" o:connectortype="straight" o:gfxdata="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" strokecolor="#a5a5a5 [2092]" strokeweight="1pt">
                   <v:stroke dashstyle="3 1" startarrow="oval" endarrow="oval"/>
                 </v:line>
-                <v:line id="Straight Connector 243" o:spid="_x0000_s1239" style="position:absolute;flip:y;visibility:visible;mso-wrap-style:square" from="43148,15194" to="46348,18724" o:connectortype="straight" o:gfxdata="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" strokecolor="black [3213]" strokeweight="1pt">
+                <v:line id="Straight Connector 243" o:spid="_x0000_s1240" style="position:absolute;flip:y;visibility:visible;mso-wrap-style:square" from="43148,15194" to="46348,18724" o:connectortype="straight" o:gfxdata="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" strokecolor="black [3213]" strokeweight="1pt">
                   <v:stroke startarrow="oval" endarrow="oval"/>
                 </v:line>
-                <v:line id="Straight Connector 244" o:spid="_x0000_s1240" style="position:absolute;visibility:visible;mso-wrap-style:square" from="33826,9365" to="33826,18686" o:connectortype="straight" o:gfxdata="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" strokecolor="black [3213]" strokeweight="1pt"/>
-                <v:line id="Straight Connector 245" o:spid="_x0000_s1241" style="position:absolute;visibility:visible;mso-wrap-style:square" from="37033,6075" to="37033,15391" o:connectortype="straight" o:gfxdata="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" strokecolor="#a5a5a5 [2092]" strokeweight="1pt">
+                <v:line id="Straight Connector 244" o:spid="_x0000_s1241" style="position:absolute;visibility:visible;mso-wrap-style:square" from="33826,9365" to="33826,18686" o:connectortype="straight" o:gfxdata="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" strokecolor="black [3213]" strokeweight="1pt"/>
+                <v:line id="Straight Connector 245" o:spid="_x0000_s1242" style="position:absolute;visibility:visible;mso-wrap-style:square" from="37033,6075" to="37033,15391" o:connectortype="straight" o:gfxdata="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" strokecolor="#a5a5a5 [2092]" strokeweight="1pt">
                   <v:stroke dashstyle="3 1"/>
                 </v:line>
-                <v:line id="Straight Connector 246" o:spid="_x0000_s1242" style="position:absolute;visibility:visible;mso-wrap-style:square" from="46348,6075" to="46348,15391" o:connectortype="straight" o:gfxdata="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" strokecolor="black [3213]" strokeweight="1pt"/>
-                <v:line id="Straight Connector 247" o:spid="_x0000_s1243" style="position:absolute;visibility:visible;mso-wrap-style:square" from="43122,9777" to="43122,19093" o:connectortype="straight" o:gfxdata="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" strokecolor="black [3213]" strokeweight="1pt"/>
-                <v:shape id="Text Box 175" o:spid="_x0000_s1244" type="#_x0000_t202" style="position:absolute;left:51758;top:9377;width:3106;height:2401;visibility:visible;mso-wrap-style:square;v-text-anchor:top" o:gfxdata="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" filled="f" stroked="f" strokeweight=".5pt">
+                <v:line id="Straight Connector 246" o:spid="_x0000_s1243" style="position:absolute;visibility:visible;mso-wrap-style:square" from="46348,6075" to="46348,15391" o:connectortype="straight" o:gfxdata="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" strokecolor="black [3213]" strokeweight="1pt"/>
+                <v:line id="Straight Connector 247" o:spid="_x0000_s1244" style="position:absolute;visibility:visible;mso-wrap-style:square" from="43122,9777" to="43122,19093" o:connectortype="straight" o:gfxdata="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" strokecolor="black [3213]" strokeweight="1pt"/>
+                <v:shape id="Text Box 175" o:spid="_x0000_s1245" type="#_x0000_t202" style="position:absolute;left:51758;top:9377;width:3106;height:2401;visibility:visible;mso-wrap-style:square;v-text-anchor:top" o:gfxdata="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" filled="f" stroked="f" strokeweight=".5pt">
                   <v:textbox inset=",0,,0">
                     <w:txbxContent>
                       <w:p>
@@ -17487,7 +17648,7 @@
                     </w:txbxContent>
                   </v:textbox>
                 </v:shape>
-                <v:shape id="Text Box 84" o:spid="_x0000_s1245" type="#_x0000_t202" style="position:absolute;left:41141;top:19793;width:3105;height:2394;visibility:visible;mso-wrap-style:square;v-text-anchor:top" o:gfxdata="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" filled="f" stroked="f" strokeweight=".5pt">
+                <v:shape id="Text Box 84" o:spid="_x0000_s1246" type="#_x0000_t202" style="position:absolute;left:41141;top:19793;width:3105;height:2394;visibility:visible;mso-wrap-style:square;v-text-anchor:top" o:gfxdata="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" filled="f" stroked="f" strokeweight=".5pt">
                   <v:textbox inset=",0,,0">
                     <w:txbxContent>
                       <w:p>
@@ -17509,7 +17670,7 @@
                     </w:txbxContent>
                   </v:textbox>
                 </v:shape>
-                <v:shape id="Text Box 84" o:spid="_x0000_s1246" type="#_x0000_t202" style="position:absolute;left:48500;top:3074;width:3105;height:2394;visibility:visible;mso-wrap-style:square;v-text-anchor:top" o:gfxdata="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" filled="f" stroked="f" strokeweight=".5pt">
+                <v:shape id="Text Box 84" o:spid="_x0000_s1247" type="#_x0000_t202" style="position:absolute;left:48500;top:3074;width:3105;height:2394;visibility:visible;mso-wrap-style:square;v-text-anchor:top" o:gfxdata="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" filled="f" stroked="f" strokeweight=".5pt">
                   <v:textbox inset=",0,,0">
                     <w:txbxContent>
                       <w:p>
@@ -17531,7 +17692,7 @@
                     </w:txbxContent>
                   </v:textbox>
                 </v:shape>
-                <v:shape id="Parallelogram 251" o:spid="_x0000_s1247" type="#_x0000_t7" style="position:absolute;left:36048;top:6024;width:4153;height:1188;visibility:visible;mso-wrap-style:square;v-text-anchor:middle" o:gfxdata="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" adj="5354" fillcolor="red" strokecolor="black [3213]">
+                <v:shape id="Parallelogram 251" o:spid="_x0000_s1248" type="#_x0000_t7" style="position:absolute;left:36048;top:6024;width:4153;height:1188;visibility:visible;mso-wrap-style:square;v-text-anchor:middle" o:gfxdata="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" adj="5354" fillcolor="red" strokecolor="black [3213]">
                   <v:textbox>
                     <w:txbxContent>
                       <w:p>
@@ -17544,7 +17705,7 @@
                     </w:txbxContent>
                   </v:textbox>
                 </v:shape>
-                <v:shape id="Parallelogram 252" o:spid="_x0000_s1248" type="#_x0000_t7" style="position:absolute;left:39166;top:6024;width:4153;height:1182;visibility:visible;mso-wrap-style:square;v-text-anchor:middle" o:gfxdata="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" adj="5325" fillcolor="#ffc000" strokecolor="black [3213]">
+                <v:shape id="Parallelogram 252" o:spid="_x0000_s1249" type="#_x0000_t7" style="position:absolute;left:39166;top:6024;width:4153;height:1182;visibility:visible;mso-wrap-style:square;v-text-anchor:middle" o:gfxdata="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" adj="5325" fillcolor="#ffc000" strokecolor="black [3213]">
                   <v:textbox>
                     <w:txbxContent>
                       <w:p>
@@ -17564,7 +17725,7 @@
                     </w:txbxContent>
                   </v:textbox>
                 </v:shape>
-                <v:shape id="Parallelogram 253" o:spid="_x0000_s1249" type="#_x0000_t7" style="position:absolute;left:34969;top:7199;width:4153;height:1181;visibility:visible;mso-wrap-style:square;v-text-anchor:middle" o:gfxdata="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" adj="5325" fillcolor="#92d050" strokecolor="black [3213]">
+                <v:shape id="Parallelogram 253" o:spid="_x0000_s1250" type="#_x0000_t7" style="position:absolute;left:34969;top:7199;width:4153;height:1181;visibility:visible;mso-wrap-style:square;v-text-anchor:middle" o:gfxdata="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" adj="5325" fillcolor="#92d050" strokecolor="black [3213]">
                   <v:textbox>
                     <w:txbxContent>
                       <w:p>
@@ -17584,7 +17745,7 @@
                     </w:txbxContent>
                   </v:textbox>
                 </v:shape>
-                <v:shape id="Parallelogram 254" o:spid="_x0000_s1250" type="#_x0000_t7" style="position:absolute;left:33909;top:8399;width:4152;height:1181;visibility:visible;mso-wrap-style:square;v-text-anchor:middle" o:gfxdata="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" adj="5325" fillcolor="#00b0f0" strokecolor="black [3213]">
+                <v:shape id="Parallelogram 254" o:spid="_x0000_s1251" type="#_x0000_t7" style="position:absolute;left:33909;top:8399;width:4152;height:1181;visibility:visible;mso-wrap-style:square;v-text-anchor:middle" o:gfxdata="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" adj="5325" fillcolor="#00b0f0" strokecolor="black [3213]">
                   <v:textbox>
                     <w:txbxContent>
                       <w:p>
@@ -17604,7 +17765,7 @@
                     </w:txbxContent>
                   </v:textbox>
                 </v:shape>
-                <v:shape id="Parallelogram 255" o:spid="_x0000_s1251" type="#_x0000_t7" style="position:absolute;left:37033;top:8399;width:4153;height:1181;visibility:visible;mso-wrap-style:square;v-text-anchor:middle" o:gfxdata="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" adj="5325" fillcolor="yellow" strokecolor="black [3213]">
+                <v:shape id="Parallelogram 255" o:spid="_x0000_s1252" type="#_x0000_t7" style="position:absolute;left:37033;top:8399;width:4153;height:1181;visibility:visible;mso-wrap-style:square;v-text-anchor:middle" o:gfxdata="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" adj="5325" fillcolor="yellow" strokecolor="black [3213]">
                   <v:textbox>
                     <w:txbxContent>
                       <w:p>
@@ -17624,7 +17785,7 @@
                     </w:txbxContent>
                   </v:textbox>
                 </v:shape>
-                <v:shape id="Parallelogram 262" o:spid="_x0000_s1252" type="#_x0000_t7" style="position:absolute;left:42310;top:6024;width:4152;height:1182;visibility:visible;mso-wrap-style:square;v-text-anchor:middle" o:gfxdata="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" adj="5325" fillcolor="#92d050" strokecolor="black [3213]">
+                <v:shape id="Parallelogram 262" o:spid="_x0000_s1253" type="#_x0000_t7" style="position:absolute;left:42310;top:6024;width:4152;height:1182;visibility:visible;mso-wrap-style:square;v-text-anchor:middle" o:gfxdata="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" adj="5325" fillcolor="#92d050" strokecolor="black [3213]">
                   <v:textbox>
                     <w:txbxContent>
                       <w:p>
@@ -17644,7 +17805,7 @@
                     </w:txbxContent>
                   </v:textbox>
                 </v:shape>
-                <v:shape id="Parallelogram 265" o:spid="_x0000_s1253" type="#_x0000_t7" style="position:absolute;left:38157;top:7212;width:4153;height:1181;visibility:visible;mso-wrap-style:square;v-text-anchor:middle" o:gfxdata="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" adj="5325" fillcolor="red" strokecolor="black [3213]">
+                <v:shape id="Parallelogram 265" o:spid="_x0000_s1254" type="#_x0000_t7" style="position:absolute;left:38157;top:7212;width:4153;height:1181;visibility:visible;mso-wrap-style:square;v-text-anchor:middle" o:gfxdata="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" adj="5325" fillcolor="white [3212]" strokecolor="black [3213]">
                   <v:textbox>
                     <w:txbxContent>
                       <w:p>
@@ -17664,7 +17825,7 @@
                     </w:txbxContent>
                   </v:textbox>
                 </v:shape>
-                <v:shape id="Parallelogram 267" o:spid="_x0000_s1254" type="#_x0000_t7" style="position:absolute;left:40208;top:8399;width:4153;height:1181;visibility:visible;mso-wrap-style:square;v-text-anchor:middle" o:gfxdata="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" adj="5325" fillcolor="red" strokecolor="black [3213]">
+                <v:shape id="Parallelogram 267" o:spid="_x0000_s1255" type="#_x0000_t7" style="position:absolute;left:40208;top:8399;width:4153;height:1181;visibility:visible;mso-wrap-style:square;v-text-anchor:middle" o:gfxdata="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" adj="5325" fillcolor="red" strokecolor="black [3213]">
                   <v:textbox>
                     <w:txbxContent>
                       <w:p>
@@ -17684,7 +17845,7 @@
                     </w:txbxContent>
                   </v:textbox>
                 </v:shape>
-                <v:shape id="Parallelogram 268" o:spid="_x0000_s1255" type="#_x0000_t7" style="position:absolute;left:41287;top:7199;width:4153;height:1181;visibility:visible;mso-wrap-style:square;v-text-anchor:middle" o:gfxdata="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" adj="5325" fillcolor="#00b0f0" strokecolor="black [3213]">
+                <v:shape id="Parallelogram 268" o:spid="_x0000_s1256" type="#_x0000_t7" style="position:absolute;left:41287;top:7199;width:4153;height:1181;visibility:visible;mso-wrap-style:square;v-text-anchor:middle" o:gfxdata="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" adj="5325" fillcolor="#00b0f0" strokecolor="black [3213]">
                   <v:textbox>
                     <w:txbxContent>
                       <w:p>
@@ -17704,7 +17865,7 @@
                     </w:txbxContent>
                   </v:textbox>
                 </v:shape>
-                <v:shape id="Text Box 175" o:spid="_x0000_s1256" type="#_x0000_t202" style="position:absolute;left:11207;top:19677;width:8397;height:2400;visibility:visible;mso-wrap-style:square;v-text-anchor:top" o:gfxdata="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" filled="f" stroked="f" strokeweight=".5pt">
+                <v:shape id="Text Box 175" o:spid="_x0000_s1257" type="#_x0000_t202" style="position:absolute;left:11207;top:19677;width:8397;height:2400;visibility:visible;mso-wrap-style:square;v-text-anchor:top" o:gfxdata="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" filled="f" stroked="f" strokeweight=".5pt">
                   <v:textbox inset=",0,,0">
                     <w:txbxContent>
                       <w:p>
@@ -17726,7 +17887,7 @@
                     </w:txbxContent>
                   </v:textbox>
                 </v:shape>
-                <v:shape id="Text Box 175" o:spid="_x0000_s1257" type="#_x0000_t202" style="position:absolute;left:30718;top:19676;width:8395;height:2394;visibility:visible;mso-wrap-style:square;v-text-anchor:top" o:gfxdata="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" filled="f" stroked="f" strokeweight=".5pt">
+                <v:shape id="Text Box 175" o:spid="_x0000_s1258" type="#_x0000_t202" style="position:absolute;left:30718;top:19676;width:8395;height:2394;visibility:visible;mso-wrap-style:square;v-text-anchor:top" o:gfxdata="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" filled="f" stroked="f" strokeweight=".5pt">
                   <v:textbox inset=",0,,0">
                     <w:txbxContent>
                       <w:p>
@@ -17748,12 +17909,33 @@
                     </w:txbxContent>
                   </v:textbox>
                 </v:shape>
+                <v:shape id="Arc 46" o:spid="_x0000_s1259" style="position:absolute;left:20391;top:9612;width:3175;height:5778;flip:x;visibility:visible;mso-wrap-style:square;v-text-anchor:middle" coordsize="317500,577777" o:gfxdata="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" path="m158750,nsc243072,,312681,119964,317265,273184v3800,127026,-38508,243626,-104195,287155l158750,288889,158750,xem158750,nfc243072,,312681,119964,317265,273184v3800,127026,-38508,243626,-104195,287155e" filled="f" strokecolor="#7030a0" strokeweight="2.25pt">
+                  <v:stroke endarrow="open"/>
+                  <v:path arrowok="t" o:connecttype="custom" o:connectlocs="158750,0;317265,273184;213070,560339" o:connectangles="0,0,0"/>
+                </v:shape>
+                <v:shape id="Arc 269" o:spid="_x0000_s1260" style="position:absolute;left:1163;top:18686;width:7867;height:3097;flip:x;visibility:visible;mso-wrap-style:square;v-text-anchor:middle" coordsize="786765,309697" o:spt="100" o:gfxdata="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" adj="-11796480,,5400" path="m327749,307527nsc101440,292453,-44155,204628,11921,117017,53004,52831,193189,6021,360767,533v91105,-2984,182006,6616,257082,27150l393383,154849,327749,307527xem327749,307527nfc101440,292453,-44155,204628,11921,117017,53004,52831,193189,6021,360767,533v91105,-2984,182006,6616,257082,27150e" filled="f" strokecolor="#7030a0" strokeweight="2.25pt">
+                  <v:stroke endarrow="open" joinstyle="miter"/>
+                  <v:formulas/>
+                  <v:path arrowok="t" o:connecttype="custom" o:connectlocs="327749,307527;11921,117017;360767,533;617849,27683" o:connectangles="0,0,0,0" textboxrect="0,0,786765,309697"/>
+                  <v:textbox>
+                    <w:txbxContent>
+                      <w:p>
+                        <w:pPr>
+                          <w:rPr>
+                            <w:rFonts w:eastAsia="Times New Roman"/>
+                          </w:rPr>
+                        </w:pPr>
+                      </w:p>
+                    </w:txbxContent>
+                  </v:textbox>
+                </v:shape>
                 <w10:anchorlock/>
               </v:group>
             </w:pict>
           </mc:Fallback>
         </mc:AlternateContent>
       </w:r>
+      <w:bookmarkEnd w:id="13"/>
     </w:p>
     <w:p>
       <w:pPr>
@@ -22465,7 +22647,7 @@
 </file>
 
 <file path=customXml/itemProps1.xml><?xml version="1.0" encoding="utf-8"?>
-<ds:datastoreItem xmlns:ds="http://schemas.openxmlformats.org/officeDocument/2006/customXml" ds:itemID="{54D217A6-FE93-4007-ACE1-E21F5DF6B029}">
+<ds:datastoreItem xmlns:ds="http://schemas.openxmlformats.org/officeDocument/2006/customXml" ds:itemID="{A39E384A-4EAD-498C-8641-FDC1A4BB2E5E}">
   <ds:schemaRefs>
     <ds:schemaRef ds:uri="http://schemas.openxmlformats.org/officeDocument/2006/bibliography"/>
   </ds:schemaRefs>

</xml_diff>

<commit_message>
Documentation and small changes.
</commit_message>
<xml_diff>
--- a/Rubik Solver/docs/Design.docx
+++ b/Rubik Solver/docs/Design.docx
@@ -8175,83 +8175,138 @@
       <w:r>
         <w:t>)) algorithms.  Additional offsets can be applied through these six parameters before these values are passed to the OpenGL render.</w:t>
       </w:r>
-      <w:bookmarkStart w:id="43" w:name="_GoBack"/>
-      <w:bookmarkEnd w:id="43"/>
     </w:p>
     <w:p>
       <w:pPr>
         <w:pStyle w:val="Heading1"/>
       </w:pPr>
-      <w:bookmarkStart w:id="44" w:name="_Toc407205180"/>
-      <w:bookmarkStart w:id="45" w:name="_Toc407298586"/>
+      <w:bookmarkStart w:id="43" w:name="_Toc407205180"/>
+      <w:bookmarkStart w:id="44" w:name="_Toc407298586"/>
       <w:r>
         <w:t>State Machines</w:t>
       </w:r>
+      <w:bookmarkEnd w:id="44"/>
+    </w:p>
+    <w:p>
+      <w:pPr>
+        <w:pStyle w:val="Heading2"/>
+      </w:pPr>
+      <w:bookmarkStart w:id="45" w:name="_Toc407298587"/>
+      <w:r>
+        <w:t>Stable Face Event State Diagram</w:t>
+      </w:r>
+      <w:bookmarkEnd w:id="43"/>
       <w:bookmarkEnd w:id="45"/>
     </w:p>
     <w:p>
       <w:pPr>
-        <w:pStyle w:val="Heading2"/>
-      </w:pPr>
-      <w:bookmarkStart w:id="46" w:name="_Toc407298587"/>
-      <w:r>
-        <w:t>Stable Face Event State Diagram</w:t>
-      </w:r>
-      <w:bookmarkEnd w:id="44"/>
-      <w:bookmarkEnd w:id="46"/>
+        <w:pStyle w:val="Level2"/>
+      </w:pPr>
+      <w:r>
+        <w:t xml:space="preserve">The purpose of this state machine is to determine when a stable Rubik face is present. </w:t>
+      </w:r>
     </w:p>
     <w:p>
       <w:pPr>
         <w:pStyle w:val="Level2"/>
       </w:pPr>
-      <w:r>
-        <w:t xml:space="preserve">The purpose of this state machine is to determine when a stable Rubik face is present. Stable is defined by the observance of four consecutive faces that have the identical tiles. </w:t>
-      </w:r>
     </w:p>
     <w:p>
       <w:pPr>
         <w:pStyle w:val="Level2"/>
       </w:pPr>
       <w:r>
-        <w:t>Other State Member Data:</w:t>
+        <w:t>Stable is defined by the observance of four consecutive faces</w:t>
+      </w:r>
+      <w:r>
+        <w:t xml:space="preserve"> that have the identical tiles.</w:t>
       </w:r>
     </w:p>
     <w:p>
       <w:pPr>
         <w:pStyle w:val="Level2"/>
       </w:pPr>
-      <w:r>
-        <w:tab/>
-      </w:r>
-      <w:proofErr w:type="gramStart"/>
-      <w:r>
-        <w:t>Last :=</w:t>
-      </w:r>
-      <w:proofErr w:type="gramEnd"/>
-      <w:r>
-        <w:t>= Last Valid Face Object</w:t>
-      </w:r>
     </w:p>
     <w:p>
       <w:pPr>
         <w:pStyle w:val="Level2"/>
       </w:pPr>
       <w:r>
-        <w:tab/>
-      </w:r>
-      <w:proofErr w:type="gramStart"/>
-      <w:r>
-        <w:t>Count :=</w:t>
-      </w:r>
-      <w:proofErr w:type="gramEnd"/>
-      <w:r>
-        <w:t>= Integer for counting</w:t>
+        <w:t xml:space="preserve">Furthermore, a Stable Face and a New Stable Face are differentiated.  </w:t>
       </w:r>
     </w:p>
     <w:p>
       <w:pPr>
+        <w:pStyle w:val="Level2"/>
+      </w:pPr>
+    </w:p>
+    <w:p>
+      <w:pPr>
+        <w:pStyle w:val="Level2"/>
+      </w:pPr>
+      <w:r>
+        <w:t>Other State Member Data:</w:t>
+      </w:r>
+    </w:p>
+    <w:p>
+      <w:pPr>
+        <w:pStyle w:val="Level2"/>
+      </w:pPr>
+      <w:r>
+        <w:tab/>
+      </w:r>
+      <w:proofErr w:type="gramStart"/>
+      <w:r>
+        <w:t>Last :=</w:t>
+      </w:r>
+      <w:proofErr w:type="gramEnd"/>
+      <w:r>
+        <w:t xml:space="preserve">= </w:t>
+      </w:r>
+      <w:r>
+        <w:t xml:space="preserve">Hash Code of </w:t>
+      </w:r>
+      <w:r>
+        <w:t>Last Valid Face Object</w:t>
+      </w:r>
+    </w:p>
+    <w:p>
+      <w:pPr>
+        <w:pStyle w:val="Level2"/>
+      </w:pPr>
+      <w:r>
+        <w:tab/>
+      </w:r>
+      <w:proofErr w:type="gramStart"/>
+      <w:r>
+        <w:t>Previous :=</w:t>
+      </w:r>
+      <w:proofErr w:type="gramEnd"/>
+      <w:r>
+        <w:t>= Hash Code of Last Stable Face Object</w:t>
+      </w:r>
+    </w:p>
+    <w:p>
+      <w:pPr>
+        <w:pStyle w:val="Level2"/>
+      </w:pPr>
+      <w:r>
+        <w:tab/>
+      </w:r>
+      <w:proofErr w:type="gramStart"/>
+      <w:r>
+        <w:t>Count :=</w:t>
+      </w:r>
+      <w:proofErr w:type="gramEnd"/>
+      <w:r>
+        <w:t>= Integer for counting</w:t>
+      </w:r>
+    </w:p>
+    <w:p>
+      <w:pPr>
         <w:pStyle w:val="NoSpacing"/>
       </w:pPr>
+      <w:bookmarkStart w:id="46" w:name="_GoBack"/>
       <w:r>
         <w:rPr>
           <w:noProof/>
@@ -8261,7 +8316,7 @@
           <mc:Choice Requires="wpc">
             <w:drawing>
               <wp:inline distT="0" distB="0" distL="0" distR="0" wp14:anchorId="44E12F68" wp14:editId="0DE47403">
-                <wp:extent cx="5486400" cy="3200400"/>
+                <wp:extent cx="5486400" cy="4972050"/>
                 <wp:effectExtent l="0" t="0" r="19050" b="19050"/>
                 <wp:docPr id="223" name="Canvas 223"/>
                 <wp:cNvGraphicFramePr>
@@ -9268,7 +9323,7 @@
                         <wps:cNvSpPr txBox="1"/>
                         <wps:spPr>
                           <a:xfrm>
-                            <a:off x="67432" y="2113459"/>
+                            <a:off x="28822" y="2054452"/>
                             <a:ext cx="1151768" cy="503555"/>
                           </a:xfrm>
                           <a:prstGeom prst="rect">
@@ -9344,72 +9399,6 @@
                         </wps:bodyPr>
                       </wps:wsp>
                       <wps:wsp>
-                        <wps:cNvPr id="212" name="Text Box 31"/>
-                        <wps:cNvSpPr txBox="1"/>
-                        <wps:spPr>
-                          <a:xfrm>
-                            <a:off x="1066800" y="1671073"/>
-                            <a:ext cx="1243081" cy="383084"/>
-                          </a:xfrm>
-                          <a:prstGeom prst="rect">
-                            <a:avLst/>
-                          </a:prstGeom>
-                          <a:noFill/>
-                          <a:ln w="6350">
-                            <a:noFill/>
-                          </a:ln>
-                          <a:effectLst/>
-                        </wps:spPr>
-                        <wps:style>
-                          <a:lnRef idx="0">
-                            <a:schemeClr val="accent1"/>
-                          </a:lnRef>
-                          <a:fillRef idx="0">
-                            <a:schemeClr val="accent1"/>
-                          </a:fillRef>
-                          <a:effectRef idx="0">
-                            <a:schemeClr val="accent1"/>
-                          </a:effectRef>
-                          <a:fontRef idx="minor">
-                            <a:schemeClr val="dk1"/>
-                          </a:fontRef>
-                        </wps:style>
-                        <wps:txbx>
-                          <w:txbxContent>
-                            <w:p>
-                              <w:pPr>
-                                <w:pStyle w:val="NormalWeb"/>
-                                <w:spacing w:before="0" w:beforeAutospacing="0" w:after="0" w:afterAutospacing="0"/>
-                              </w:pPr>
-                              <w:proofErr w:type="gramStart"/>
-                              <w:r>
-                                <w:rPr>
-                                  <w:rFonts w:eastAsia="Calibri"/>
-                                  <w:sz w:val="22"/>
-                                  <w:szCs w:val="22"/>
-                                </w:rPr>
-                                <w:t>[ Face</w:t>
-                              </w:r>
-                              <w:proofErr w:type="gramEnd"/>
-                              <w:r>
-                                <w:rPr>
-                                  <w:rFonts w:eastAsia="Calibri"/>
-                                  <w:sz w:val="22"/>
-                                  <w:szCs w:val="22"/>
-                                </w:rPr>
-                                <w:t xml:space="preserve"> == Last &amp;&amp; Count &gt;= 4 ]</w:t>
-                              </w:r>
-                            </w:p>
-                          </w:txbxContent>
-                        </wps:txbx>
-                        <wps:bodyPr rot="0" spcFirstLastPara="0" vert="horz" wrap="square" lIns="91440" tIns="0" rIns="91440" bIns="0" numCol="1" spcCol="0" rtlCol="0" fromWordArt="0" anchor="t" anchorCtr="0" forceAA="0" compatLnSpc="1">
-                          <a:prstTxWarp prst="textNoShape">
-                            <a:avLst/>
-                          </a:prstTxWarp>
-                          <a:noAutofit/>
-                        </wps:bodyPr>
-                      </wps:wsp>
-                      <wps:wsp>
                         <wps:cNvPr id="213" name="Text Box 31"/>
                         <wps:cNvSpPr txBox="1"/>
                         <wps:spPr>
@@ -9626,8 +9615,8 @@
                         <wps:cNvSpPr txBox="1"/>
                         <wps:spPr>
                           <a:xfrm>
-                            <a:off x="2645314" y="1208752"/>
-                            <a:ext cx="1151255" cy="225425"/>
+                            <a:off x="2484120" y="1208752"/>
+                            <a:ext cx="1312449" cy="397615"/>
                           </a:xfrm>
                           <a:prstGeom prst="rect">
                             <a:avLst/>
@@ -9658,6 +9647,11 @@
                               <w:pPr>
                                 <w:pStyle w:val="NormalWeb"/>
                                 <w:spacing w:before="0" w:beforeAutospacing="0" w:after="0" w:afterAutospacing="0"/>
+                                <w:rPr>
+                                  <w:rFonts w:eastAsia="Calibri"/>
+                                  <w:sz w:val="22"/>
+                                  <w:szCs w:val="22"/>
+                                </w:rPr>
                               </w:pPr>
                               <w:proofErr w:type="gramStart"/>
                               <w:r>
@@ -9675,7 +9669,39 @@
                                   <w:sz w:val="22"/>
                                   <w:szCs w:val="22"/>
                                 </w:rPr>
-                                <w:t xml:space="preserve"> == Last ]</w:t>
+                                <w:t xml:space="preserve"> == Last &amp;&amp;</w:t>
+                              </w:r>
+                            </w:p>
+                            <w:p>
+                              <w:pPr>
+                                <w:pStyle w:val="NormalWeb"/>
+                                <w:spacing w:before="0" w:beforeAutospacing="0" w:after="0" w:afterAutospacing="0"/>
+                              </w:pPr>
+                              <w:proofErr w:type="gramStart"/>
+                              <w:r>
+                                <w:rPr>
+                                  <w:rFonts w:eastAsia="Calibri"/>
+                                  <w:sz w:val="22"/>
+                                  <w:szCs w:val="22"/>
+                                </w:rPr>
+                                <w:t>Face !</w:t>
+                              </w:r>
+                              <w:proofErr w:type="gramEnd"/>
+                              <w:r>
+                                <w:rPr>
+                                  <w:rFonts w:eastAsia="Calibri"/>
+                                  <w:sz w:val="22"/>
+                                  <w:szCs w:val="22"/>
+                                </w:rPr>
+                                <w:t>= Previous</w:t>
+                              </w:r>
+                              <w:r>
+                                <w:rPr>
+                                  <w:rFonts w:eastAsia="Calibri"/>
+                                  <w:sz w:val="22"/>
+                                  <w:szCs w:val="22"/>
+                                </w:rPr>
+                                <w:t>]</w:t>
                               </w:r>
                             </w:p>
                           </w:txbxContent>
@@ -9692,8 +9718,8 @@
                         <wps:cNvSpPr txBox="1"/>
                         <wps:spPr>
                           <a:xfrm>
-                            <a:off x="4335145" y="2054157"/>
-                            <a:ext cx="1151255" cy="503555"/>
+                            <a:off x="4375785" y="2054157"/>
+                            <a:ext cx="1110615" cy="503555"/>
                           </a:xfrm>
                           <a:prstGeom prst="rect">
                             <a:avLst/>
@@ -9838,7 +9864,7 @@
                         <wps:cNvCnPr/>
                         <wps:spPr>
                           <a:xfrm flipH="1">
-                            <a:off x="1469571" y="2113459"/>
+                            <a:off x="396421" y="2989759"/>
                             <a:ext cx="21772" cy="950870"/>
                           </a:xfrm>
                           <a:prstGeom prst="straightConnector1">
@@ -9873,7 +9899,7 @@
                         <wps:cNvSpPr txBox="1"/>
                         <wps:spPr>
                           <a:xfrm>
-                            <a:off x="1469571" y="2890158"/>
+                            <a:off x="143072" y="4388758"/>
                             <a:ext cx="1457128" cy="223157"/>
                           </a:xfrm>
                           <a:prstGeom prst="rect">
@@ -10018,6 +10044,795 @@
                           <a:noAutofit/>
                         </wps:bodyPr>
                       </wps:wsp>
+                      <wps:wsp>
+                        <wps:cNvPr id="260" name="Oval 260"/>
+                        <wps:cNvSpPr/>
+                        <wps:spPr>
+                          <a:xfrm>
+                            <a:off x="2108834" y="3253400"/>
+                            <a:ext cx="1341120" cy="449580"/>
+                          </a:xfrm>
+                          <a:prstGeom prst="ellipse">
+                            <a:avLst/>
+                          </a:prstGeom>
+                          <a:noFill/>
+                          <a:ln w="28575">
+                            <a:solidFill>
+                              <a:schemeClr val="tx1"/>
+                            </a:solidFill>
+                          </a:ln>
+                        </wps:spPr>
+                        <wps:style>
+                          <a:lnRef idx="2">
+                            <a:schemeClr val="accent1">
+                              <a:shade val="50000"/>
+                            </a:schemeClr>
+                          </a:lnRef>
+                          <a:fillRef idx="1">
+                            <a:schemeClr val="accent1"/>
+                          </a:fillRef>
+                          <a:effectRef idx="0">
+                            <a:schemeClr val="accent1"/>
+                          </a:effectRef>
+                          <a:fontRef idx="minor">
+                            <a:schemeClr val="lt1"/>
+                          </a:fontRef>
+                        </wps:style>
+                        <wps:txbx>
+                          <w:txbxContent>
+                            <w:p>
+                              <w:pPr>
+                                <w:pStyle w:val="NormalWeb"/>
+                                <w:spacing w:before="0" w:beforeAutospacing="0" w:after="200" w:afterAutospacing="0" w:line="276" w:lineRule="auto"/>
+                                <w:jc w:val="center"/>
+                                <w:rPr>
+                                  <w:sz w:val="22"/>
+                                </w:rPr>
+                              </w:pPr>
+                              <w:r>
+                                <w:rPr>
+                                  <w:rFonts w:eastAsia="Calibri"/>
+                                  <w:b/>
+                                  <w:bCs/>
+                                  <w:color w:val="000000"/>
+                                  <w:sz w:val="20"/>
+                                  <w:szCs w:val="22"/>
+                                </w:rPr>
+                                <w:t>NEW_STABLE</w:t>
+                              </w:r>
+                            </w:p>
+                          </w:txbxContent>
+                        </wps:txbx>
+                        <wps:bodyPr rot="0" spcFirstLastPara="0" vert="horz" wrap="square" lIns="0" tIns="45720" rIns="0" bIns="45720" numCol="1" spcCol="0" rtlCol="0" fromWordArt="0" anchor="ctr" anchorCtr="0" forceAA="0" compatLnSpc="1">
+                          <a:prstTxWarp prst="textNoShape">
+                            <a:avLst/>
+                          </a:prstTxWarp>
+                          <a:noAutofit/>
+                        </wps:bodyPr>
+                      </wps:wsp>
+                      <wps:wsp>
+                        <wps:cNvPr id="261" name="Arc 261"/>
+                        <wps:cNvSpPr/>
+                        <wps:spPr>
+                          <a:xfrm flipH="1" flipV="1">
+                            <a:off x="922018" y="0"/>
+                            <a:ext cx="2353153" cy="3464152"/>
+                          </a:xfrm>
+                          <a:prstGeom prst="arc">
+                            <a:avLst>
+                              <a:gd name="adj1" fmla="val 16200000"/>
+                              <a:gd name="adj2" fmla="val 29446"/>
+                            </a:avLst>
+                          </a:prstGeom>
+                          <a:ln w="19050">
+                            <a:solidFill>
+                              <a:srgbClr val="9E0000"/>
+                            </a:solidFill>
+                            <a:headEnd type="arrow" w="med" len="med"/>
+                            <a:tailEnd type="none" w="med" len="med"/>
+                          </a:ln>
+                        </wps:spPr>
+                        <wps:style>
+                          <a:lnRef idx="1">
+                            <a:schemeClr val="accent1"/>
+                          </a:lnRef>
+                          <a:fillRef idx="0">
+                            <a:schemeClr val="accent1"/>
+                          </a:fillRef>
+                          <a:effectRef idx="0">
+                            <a:schemeClr val="accent1"/>
+                          </a:effectRef>
+                          <a:fontRef idx="minor">
+                            <a:schemeClr val="tx1"/>
+                          </a:fontRef>
+                        </wps:style>
+                        <wps:txbx>
+                          <w:txbxContent>
+                            <w:p>
+                              <w:pPr>
+                                <w:pStyle w:val="NormalWeb"/>
+                                <w:spacing w:before="0" w:beforeAutospacing="0" w:after="200" w:afterAutospacing="0" w:line="276" w:lineRule="auto"/>
+                              </w:pPr>
+                              <w:r>
+                                <w:rPr>
+                                  <w:rFonts w:eastAsia="Times New Roman"/>
+                                  <w:sz w:val="22"/>
+                                  <w:szCs w:val="22"/>
+                                </w:rPr>
+                                <w:t> </w:t>
+                              </w:r>
+                            </w:p>
+                          </w:txbxContent>
+                        </wps:txbx>
+                        <wps:bodyPr rot="0" spcFirstLastPara="0" vert="horz" wrap="square" lIns="91440" tIns="45720" rIns="91440" bIns="45720" numCol="1" spcCol="0" rtlCol="0" fromWordArt="0" anchor="ctr" anchorCtr="0" forceAA="0" compatLnSpc="1">
+                          <a:prstTxWarp prst="textNoShape">
+                            <a:avLst/>
+                          </a:prstTxWarp>
+                          <a:noAutofit/>
+                        </wps:bodyPr>
+                      </wps:wsp>
+                      <wps:wsp>
+                        <wps:cNvPr id="263" name="Text Box 31"/>
+                        <wps:cNvSpPr txBox="1"/>
+                        <wps:spPr>
+                          <a:xfrm>
+                            <a:off x="653867" y="3207136"/>
+                            <a:ext cx="1454967" cy="518976"/>
+                          </a:xfrm>
+                          <a:prstGeom prst="rect">
+                            <a:avLst/>
+                          </a:prstGeom>
+                          <a:noFill/>
+                          <a:ln w="6350">
+                            <a:noFill/>
+                          </a:ln>
+                          <a:effectLst/>
+                        </wps:spPr>
+                        <wps:style>
+                          <a:lnRef idx="0">
+                            <a:schemeClr val="accent1"/>
+                          </a:lnRef>
+                          <a:fillRef idx="0">
+                            <a:schemeClr val="accent1"/>
+                          </a:fillRef>
+                          <a:effectRef idx="0">
+                            <a:schemeClr val="accent1"/>
+                          </a:effectRef>
+                          <a:fontRef idx="minor">
+                            <a:schemeClr val="dk1"/>
+                          </a:fontRef>
+                        </wps:style>
+                        <wps:txbx>
+                          <w:txbxContent>
+                            <w:p>
+                              <w:pPr>
+                                <w:pStyle w:val="NormalWeb"/>
+                                <w:spacing w:before="0" w:beforeAutospacing="0" w:after="0" w:afterAutospacing="0"/>
+                                <w:rPr>
+                                  <w:rFonts w:eastAsia="Calibri"/>
+                                  <w:sz w:val="22"/>
+                                  <w:szCs w:val="22"/>
+                                </w:rPr>
+                              </w:pPr>
+                              <w:proofErr w:type="gramStart"/>
+                              <w:r>
+                                <w:rPr>
+                                  <w:rFonts w:eastAsia="Calibri"/>
+                                  <w:sz w:val="22"/>
+                                  <w:szCs w:val="22"/>
+                                </w:rPr>
+                                <w:t>[ Face</w:t>
+                              </w:r>
+                              <w:proofErr w:type="gramEnd"/>
+                              <w:r>
+                                <w:rPr>
+                                  <w:rFonts w:eastAsia="Calibri"/>
+                                  <w:sz w:val="22"/>
+                                  <w:szCs w:val="22"/>
+                                </w:rPr>
+                                <w:t xml:space="preserve"> == Last </w:t>
+                              </w:r>
+                            </w:p>
+                            <w:p>
+                              <w:pPr>
+                                <w:pStyle w:val="NormalWeb"/>
+                                <w:spacing w:before="0" w:beforeAutospacing="0" w:after="0" w:afterAutospacing="0"/>
+                                <w:rPr>
+                                  <w:rFonts w:eastAsia="Calibri"/>
+                                  <w:sz w:val="22"/>
+                                  <w:szCs w:val="22"/>
+                                </w:rPr>
+                              </w:pPr>
+                              <w:r>
+                                <w:rPr>
+                                  <w:rFonts w:eastAsia="Calibri"/>
+                                  <w:sz w:val="22"/>
+                                  <w:szCs w:val="22"/>
+                                </w:rPr>
+                                <w:t>&amp;&amp; Face == Previous</w:t>
+                              </w:r>
+                            </w:p>
+                            <w:p>
+                              <w:pPr>
+                                <w:pStyle w:val="NormalWeb"/>
+                                <w:spacing w:before="0" w:beforeAutospacing="0" w:after="0" w:afterAutospacing="0"/>
+                              </w:pPr>
+                              <w:r>
+                                <w:rPr>
+                                  <w:rFonts w:eastAsia="Calibri"/>
+                                  <w:sz w:val="22"/>
+                                  <w:szCs w:val="22"/>
+                                </w:rPr>
+                                <w:t xml:space="preserve">&amp;&amp; Count &gt;= </w:t>
+                              </w:r>
+                              <w:proofErr w:type="gramStart"/>
+                              <w:r>
+                                <w:rPr>
+                                  <w:rFonts w:eastAsia="Calibri"/>
+                                  <w:sz w:val="22"/>
+                                  <w:szCs w:val="22"/>
+                                </w:rPr>
+                                <w:t>4 ]</w:t>
+                              </w:r>
+                              <w:proofErr w:type="gramEnd"/>
+                            </w:p>
+                          </w:txbxContent>
+                        </wps:txbx>
+                        <wps:bodyPr rot="0" spcFirstLastPara="0" vert="horz" wrap="square" lIns="91440" tIns="0" rIns="91440" bIns="0" numCol="1" spcCol="0" rtlCol="0" fromWordArt="0" anchor="t" anchorCtr="0" forceAA="0" compatLnSpc="1">
+                          <a:prstTxWarp prst="textNoShape">
+                            <a:avLst/>
+                          </a:prstTxWarp>
+                          <a:noAutofit/>
+                        </wps:bodyPr>
+                      </wps:wsp>
+                      <wps:wsp>
+                        <wps:cNvPr id="264" name="Text Box 31"/>
+                        <wps:cNvSpPr txBox="1"/>
+                        <wps:spPr>
+                          <a:xfrm>
+                            <a:off x="913129" y="1718149"/>
+                            <a:ext cx="1454785" cy="839858"/>
+                          </a:xfrm>
+                          <a:prstGeom prst="rect">
+                            <a:avLst/>
+                          </a:prstGeom>
+                          <a:noFill/>
+                          <a:ln w="6350">
+                            <a:noFill/>
+                          </a:ln>
+                          <a:effectLst/>
+                        </wps:spPr>
+                        <wps:style>
+                          <a:lnRef idx="0">
+                            <a:schemeClr val="accent1"/>
+                          </a:lnRef>
+                          <a:fillRef idx="0">
+                            <a:schemeClr val="accent1"/>
+                          </a:fillRef>
+                          <a:effectRef idx="0">
+                            <a:schemeClr val="accent1"/>
+                          </a:effectRef>
+                          <a:fontRef idx="minor">
+                            <a:schemeClr val="dk1"/>
+                          </a:fontRef>
+                        </wps:style>
+                        <wps:txbx>
+                          <w:txbxContent>
+                            <w:p>
+                              <w:pPr>
+                                <w:pStyle w:val="NormalWeb"/>
+                                <w:spacing w:before="0" w:beforeAutospacing="0" w:after="0" w:afterAutospacing="0"/>
+                              </w:pPr>
+                              <w:proofErr w:type="gramStart"/>
+                              <w:r>
+                                <w:rPr>
+                                  <w:rFonts w:eastAsia="Calibri"/>
+                                  <w:sz w:val="22"/>
+                                  <w:szCs w:val="22"/>
+                                </w:rPr>
+                                <w:t>[ Face</w:t>
+                              </w:r>
+                              <w:proofErr w:type="gramEnd"/>
+                              <w:r>
+                                <w:rPr>
+                                  <w:rFonts w:eastAsia="Calibri"/>
+                                  <w:sz w:val="22"/>
+                                  <w:szCs w:val="22"/>
+                                </w:rPr>
+                                <w:t xml:space="preserve"> == Last </w:t>
+                              </w:r>
+                            </w:p>
+                            <w:p>
+                              <w:pPr>
+                                <w:pStyle w:val="NormalWeb"/>
+                                <w:spacing w:before="0" w:beforeAutospacing="0" w:after="0" w:afterAutospacing="0"/>
+                              </w:pPr>
+                              <w:r>
+                                <w:rPr>
+                                  <w:rFonts w:eastAsia="Calibri"/>
+                                  <w:sz w:val="22"/>
+                                  <w:szCs w:val="22"/>
+                                </w:rPr>
+                                <w:t xml:space="preserve">&amp;&amp; </w:t>
+                              </w:r>
+                              <w:proofErr w:type="gramStart"/>
+                              <w:r>
+                                <w:rPr>
+                                  <w:rFonts w:eastAsia="Calibri"/>
+                                  <w:sz w:val="22"/>
+                                  <w:szCs w:val="22"/>
+                                </w:rPr>
+                                <w:t>Face !</w:t>
+                              </w:r>
+                              <w:proofErr w:type="gramEnd"/>
+                              <w:r>
+                                <w:rPr>
+                                  <w:rFonts w:eastAsia="Calibri"/>
+                                  <w:sz w:val="22"/>
+                                  <w:szCs w:val="22"/>
+                                </w:rPr>
+                                <w:t>= Previous</w:t>
+                              </w:r>
+                            </w:p>
+                            <w:p>
+                              <w:pPr>
+                                <w:pStyle w:val="NormalWeb"/>
+                                <w:spacing w:before="0" w:beforeAutospacing="0" w:after="0" w:afterAutospacing="0"/>
+                                <w:rPr>
+                                  <w:rFonts w:eastAsia="Calibri"/>
+                                  <w:sz w:val="22"/>
+                                  <w:szCs w:val="22"/>
+                                </w:rPr>
+                              </w:pPr>
+                              <w:r>
+                                <w:rPr>
+                                  <w:rFonts w:eastAsia="Calibri"/>
+                                  <w:sz w:val="22"/>
+                                  <w:szCs w:val="22"/>
+                                </w:rPr>
+                                <w:t xml:space="preserve">&amp;&amp; Count &gt;= </w:t>
+                              </w:r>
+                              <w:proofErr w:type="gramStart"/>
+                              <w:r>
+                                <w:rPr>
+                                  <w:rFonts w:eastAsia="Calibri"/>
+                                  <w:sz w:val="22"/>
+                                  <w:szCs w:val="22"/>
+                                </w:rPr>
+                                <w:t>4 ]</w:t>
+                              </w:r>
+                              <w:proofErr w:type="gramEnd"/>
+                            </w:p>
+                            <w:p>
+                              <w:pPr>
+                                <w:pStyle w:val="NormalWeb"/>
+                                <w:spacing w:before="0" w:beforeAutospacing="0" w:after="0" w:afterAutospacing="0"/>
+                              </w:pPr>
+                              <w:r>
+                                <w:rPr>
+                                  <w:rFonts w:eastAsia="Calibri"/>
+                                  <w:sz w:val="22"/>
+                                  <w:szCs w:val="22"/>
+                                </w:rPr>
+                                <w:t>Previous = Face</w:t>
+                              </w:r>
+                            </w:p>
+                          </w:txbxContent>
+                        </wps:txbx>
+                        <wps:bodyPr rot="0" spcFirstLastPara="0" vert="horz" wrap="square" lIns="91440" tIns="0" rIns="91440" bIns="0" numCol="1" spcCol="0" rtlCol="0" fromWordArt="0" anchor="t" anchorCtr="0" forceAA="0" compatLnSpc="1">
+                          <a:prstTxWarp prst="textNoShape">
+                            <a:avLst/>
+                          </a:prstTxWarp>
+                          <a:noAutofit/>
+                        </wps:bodyPr>
+                      </wps:wsp>
+                      <wps:wsp>
+                        <wps:cNvPr id="272" name="Arc 272"/>
+                        <wps:cNvSpPr/>
+                        <wps:spPr>
+                          <a:xfrm rot="10800000" flipH="1" flipV="1">
+                            <a:off x="2124957" y="3647100"/>
+                            <a:ext cx="1228725" cy="405765"/>
+                          </a:xfrm>
+                          <a:prstGeom prst="arc">
+                            <a:avLst>
+                              <a:gd name="adj1" fmla="val 20327739"/>
+                              <a:gd name="adj2" fmla="val 12182906"/>
+                            </a:avLst>
+                          </a:prstGeom>
+                          <a:ln w="19050">
+                            <a:solidFill>
+                              <a:srgbClr val="9E0000"/>
+                            </a:solidFill>
+                            <a:tailEnd type="arrow"/>
+                          </a:ln>
+                        </wps:spPr>
+                        <wps:style>
+                          <a:lnRef idx="1">
+                            <a:schemeClr val="accent1"/>
+                          </a:lnRef>
+                          <a:fillRef idx="0">
+                            <a:schemeClr val="accent1"/>
+                          </a:fillRef>
+                          <a:effectRef idx="0">
+                            <a:schemeClr val="accent1"/>
+                          </a:effectRef>
+                          <a:fontRef idx="minor">
+                            <a:schemeClr val="tx1"/>
+                          </a:fontRef>
+                        </wps:style>
+                        <wps:txbx>
+                          <w:txbxContent>
+                            <w:p>
+                              <w:pPr>
+                                <w:pStyle w:val="NormalWeb"/>
+                                <w:spacing w:before="0" w:beforeAutospacing="0" w:after="200" w:afterAutospacing="0" w:line="276" w:lineRule="auto"/>
+                              </w:pPr>
+                              <w:r>
+                                <w:rPr>
+                                  <w:rFonts w:eastAsia="Times New Roman"/>
+                                  <w:sz w:val="22"/>
+                                  <w:szCs w:val="22"/>
+                                </w:rPr>
+                                <w:t> </w:t>
+                              </w:r>
+                            </w:p>
+                          </w:txbxContent>
+                        </wps:txbx>
+                        <wps:bodyPr rot="0" spcFirstLastPara="0" vert="horz" wrap="square" lIns="91440" tIns="45720" rIns="91440" bIns="45720" numCol="1" spcCol="0" rtlCol="0" fromWordArt="0" anchor="ctr" anchorCtr="0" forceAA="0" compatLnSpc="1">
+                          <a:prstTxWarp prst="textNoShape">
+                            <a:avLst/>
+                          </a:prstTxWarp>
+                          <a:noAutofit/>
+                        </wps:bodyPr>
+                      </wps:wsp>
+                      <wps:wsp>
+                        <wps:cNvPr id="274" name="Text Box 31"/>
+                        <wps:cNvSpPr txBox="1"/>
+                        <wps:spPr>
+                          <a:xfrm>
+                            <a:off x="2204917" y="4104300"/>
+                            <a:ext cx="1151255" cy="225425"/>
+                          </a:xfrm>
+                          <a:prstGeom prst="rect">
+                            <a:avLst/>
+                          </a:prstGeom>
+                          <a:noFill/>
+                          <a:ln w="6350">
+                            <a:noFill/>
+                          </a:ln>
+                          <a:effectLst/>
+                        </wps:spPr>
+                        <wps:style>
+                          <a:lnRef idx="0">
+                            <a:schemeClr val="accent1"/>
+                          </a:lnRef>
+                          <a:fillRef idx="0">
+                            <a:schemeClr val="accent1"/>
+                          </a:fillRef>
+                          <a:effectRef idx="0">
+                            <a:schemeClr val="accent1"/>
+                          </a:effectRef>
+                          <a:fontRef idx="minor">
+                            <a:schemeClr val="dk1"/>
+                          </a:fontRef>
+                        </wps:style>
+                        <wps:txbx>
+                          <w:txbxContent>
+                            <w:p>
+                              <w:pPr>
+                                <w:pStyle w:val="NormalWeb"/>
+                                <w:spacing w:before="0" w:beforeAutospacing="0" w:after="0" w:afterAutospacing="0"/>
+                              </w:pPr>
+                              <w:proofErr w:type="gramStart"/>
+                              <w:r>
+                                <w:rPr>
+                                  <w:rFonts w:eastAsia="Calibri"/>
+                                  <w:sz w:val="22"/>
+                                  <w:szCs w:val="22"/>
+                                </w:rPr>
+                                <w:t>[ Face</w:t>
+                              </w:r>
+                              <w:proofErr w:type="gramEnd"/>
+                              <w:r>
+                                <w:rPr>
+                                  <w:rFonts w:eastAsia="Calibri"/>
+                                  <w:sz w:val="22"/>
+                                  <w:szCs w:val="22"/>
+                                </w:rPr>
+                                <w:t xml:space="preserve"> == Last ]</w:t>
+                              </w:r>
+                            </w:p>
+                          </w:txbxContent>
+                        </wps:txbx>
+                        <wps:bodyPr rot="0" spcFirstLastPara="0" vert="horz" wrap="square" lIns="91440" tIns="0" rIns="91440" bIns="0" numCol="1" spcCol="0" rtlCol="0" fromWordArt="0" anchor="t" anchorCtr="0" forceAA="0" compatLnSpc="1">
+                          <a:prstTxWarp prst="textNoShape">
+                            <a:avLst/>
+                          </a:prstTxWarp>
+                          <a:noAutofit/>
+                        </wps:bodyPr>
+                      </wps:wsp>
+                      <wps:wsp>
+                        <wps:cNvPr id="276" name="Arc 276"/>
+                        <wps:cNvSpPr/>
+                        <wps:spPr>
+                          <a:xfrm flipV="1">
+                            <a:off x="2210128" y="0"/>
+                            <a:ext cx="2477524" cy="3474606"/>
+                          </a:xfrm>
+                          <a:prstGeom prst="arc">
+                            <a:avLst>
+                              <a:gd name="adj1" fmla="val 16200000"/>
+                              <a:gd name="adj2" fmla="val 246039"/>
+                            </a:avLst>
+                          </a:prstGeom>
+                          <a:ln w="19050">
+                            <a:solidFill>
+                              <a:srgbClr val="C00000"/>
+                            </a:solidFill>
+                            <a:tailEnd type="arrow"/>
+                          </a:ln>
+                        </wps:spPr>
+                        <wps:style>
+                          <a:lnRef idx="1">
+                            <a:schemeClr val="accent1"/>
+                          </a:lnRef>
+                          <a:fillRef idx="0">
+                            <a:schemeClr val="accent1"/>
+                          </a:fillRef>
+                          <a:effectRef idx="0">
+                            <a:schemeClr val="accent1"/>
+                          </a:effectRef>
+                          <a:fontRef idx="minor">
+                            <a:schemeClr val="tx1"/>
+                          </a:fontRef>
+                        </wps:style>
+                        <wps:txbx>
+                          <w:txbxContent>
+                            <w:p>
+                              <w:pPr>
+                                <w:pStyle w:val="NormalWeb"/>
+                                <w:spacing w:before="0" w:beforeAutospacing="0" w:after="200" w:afterAutospacing="0" w:line="276" w:lineRule="auto"/>
+                              </w:pPr>
+                              <w:r>
+                                <w:rPr>
+                                  <w:rFonts w:eastAsia="Times New Roman"/>
+                                  <w:sz w:val="22"/>
+                                  <w:szCs w:val="22"/>
+                                </w:rPr>
+                                <w:t> </w:t>
+                              </w:r>
+                            </w:p>
+                          </w:txbxContent>
+                        </wps:txbx>
+                        <wps:bodyPr rot="0" spcFirstLastPara="0" vert="horz" wrap="square" lIns="91440" tIns="45720" rIns="91440" bIns="45720" numCol="1" spcCol="0" rtlCol="0" fromWordArt="0" anchor="ctr" anchorCtr="0" forceAA="0" compatLnSpc="1">
+                          <a:prstTxWarp prst="textNoShape">
+                            <a:avLst/>
+                          </a:prstTxWarp>
+                          <a:noAutofit/>
+                        </wps:bodyPr>
+                      </wps:wsp>
+                      <wps:wsp>
+                        <wps:cNvPr id="278" name="Text Box 31"/>
+                        <wps:cNvSpPr txBox="1"/>
+                        <wps:spPr>
+                          <a:xfrm>
+                            <a:off x="3857376" y="3328602"/>
+                            <a:ext cx="1050290" cy="397510"/>
+                          </a:xfrm>
+                          <a:prstGeom prst="rect">
+                            <a:avLst/>
+                          </a:prstGeom>
+                          <a:noFill/>
+                          <a:ln w="6350">
+                            <a:noFill/>
+                          </a:ln>
+                          <a:effectLst/>
+                        </wps:spPr>
+                        <wps:style>
+                          <a:lnRef idx="0">
+                            <a:schemeClr val="accent1"/>
+                          </a:lnRef>
+                          <a:fillRef idx="0">
+                            <a:schemeClr val="accent1"/>
+                          </a:fillRef>
+                          <a:effectRef idx="0">
+                            <a:schemeClr val="accent1"/>
+                          </a:effectRef>
+                          <a:fontRef idx="minor">
+                            <a:schemeClr val="dk1"/>
+                          </a:fontRef>
+                        </wps:style>
+                        <wps:txbx>
+                          <w:txbxContent>
+                            <w:p>
+                              <w:pPr>
+                                <w:pStyle w:val="NormalWeb"/>
+                                <w:spacing w:before="0" w:beforeAutospacing="0" w:after="0" w:afterAutospacing="0"/>
+                              </w:pPr>
+                              <w:proofErr w:type="gramStart"/>
+                              <w:r>
+                                <w:rPr>
+                                  <w:rFonts w:eastAsia="Calibri"/>
+                                  <w:sz w:val="22"/>
+                                  <w:szCs w:val="22"/>
+                                </w:rPr>
+                                <w:t>[ Face</w:t>
+                              </w:r>
+                              <w:proofErr w:type="gramEnd"/>
+                              <w:r>
+                                <w:rPr>
+                                  <w:rFonts w:eastAsia="Calibri"/>
+                                  <w:sz w:val="22"/>
+                                  <w:szCs w:val="22"/>
+                                </w:rPr>
+                                <w:t xml:space="preserve"> != Last]</w:t>
+                              </w:r>
+                            </w:p>
+                            <w:p>
+                              <w:pPr>
+                                <w:pStyle w:val="NormalWeb"/>
+                                <w:spacing w:before="0" w:beforeAutospacing="0" w:after="0" w:afterAutospacing="0"/>
+                              </w:pPr>
+                              <w:r>
+                                <w:rPr>
+                                  <w:rFonts w:eastAsia="Calibri"/>
+                                  <w:sz w:val="22"/>
+                                  <w:szCs w:val="22"/>
+                                </w:rPr>
+                                <w:t>Count = 0</w:t>
+                              </w:r>
+                            </w:p>
+                          </w:txbxContent>
+                        </wps:txbx>
+                        <wps:bodyPr rot="0" spcFirstLastPara="0" vert="horz" wrap="square" lIns="91440" tIns="0" rIns="91440" bIns="0" numCol="1" spcCol="0" rtlCol="0" fromWordArt="0" anchor="t" anchorCtr="0" forceAA="0" compatLnSpc="1">
+                          <a:prstTxWarp prst="textNoShape">
+                            <a:avLst/>
+                          </a:prstTxWarp>
+                          <a:noAutofit/>
+                        </wps:bodyPr>
+                      </wps:wsp>
+                      <wps:wsp>
+                        <wps:cNvPr id="280" name="Text Box 31"/>
+                        <wps:cNvSpPr txBox="1"/>
+                        <wps:spPr>
+                          <a:xfrm>
+                            <a:off x="2967264" y="2761136"/>
+                            <a:ext cx="1311910" cy="397510"/>
+                          </a:xfrm>
+                          <a:prstGeom prst="rect">
+                            <a:avLst/>
+                          </a:prstGeom>
+                          <a:noFill/>
+                          <a:ln w="6350">
+                            <a:noFill/>
+                          </a:ln>
+                          <a:effectLst/>
+                        </wps:spPr>
+                        <wps:style>
+                          <a:lnRef idx="0">
+                            <a:schemeClr val="accent1"/>
+                          </a:lnRef>
+                          <a:fillRef idx="0">
+                            <a:schemeClr val="accent1"/>
+                          </a:fillRef>
+                          <a:effectRef idx="0">
+                            <a:schemeClr val="accent1"/>
+                          </a:effectRef>
+                          <a:fontRef idx="minor">
+                            <a:schemeClr val="dk1"/>
+                          </a:fontRef>
+                        </wps:style>
+                        <wps:txbx>
+                          <w:txbxContent>
+                            <w:p>
+                              <w:pPr>
+                                <w:pStyle w:val="NormalWeb"/>
+                                <w:spacing w:before="0" w:beforeAutospacing="0" w:after="0" w:afterAutospacing="0"/>
+                              </w:pPr>
+                              <w:proofErr w:type="gramStart"/>
+                              <w:r>
+                                <w:rPr>
+                                  <w:rFonts w:eastAsia="Calibri"/>
+                                  <w:sz w:val="22"/>
+                                  <w:szCs w:val="22"/>
+                                </w:rPr>
+                                <w:t>[ Face</w:t>
+                              </w:r>
+                              <w:proofErr w:type="gramEnd"/>
+                              <w:r>
+                                <w:rPr>
+                                  <w:rFonts w:eastAsia="Calibri"/>
+                                  <w:sz w:val="22"/>
+                                  <w:szCs w:val="22"/>
+                                </w:rPr>
+                                <w:t xml:space="preserve"> == Last &amp;&amp;</w:t>
+                              </w:r>
+                            </w:p>
+                            <w:p>
+                              <w:pPr>
+                                <w:pStyle w:val="NormalWeb"/>
+                                <w:spacing w:before="0" w:beforeAutospacing="0" w:after="0" w:afterAutospacing="0"/>
+                              </w:pPr>
+                              <w:r>
+                                <w:rPr>
+                                  <w:rFonts w:eastAsia="Calibri"/>
+                                  <w:sz w:val="22"/>
+                                  <w:szCs w:val="22"/>
+                                </w:rPr>
+                                <w:t>Face == Previous]</w:t>
+                              </w:r>
+                            </w:p>
+                          </w:txbxContent>
+                        </wps:txbx>
+                        <wps:bodyPr rot="0" spcFirstLastPara="0" vert="horz" wrap="square" lIns="91440" tIns="0" rIns="91440" bIns="0" numCol="1" spcCol="0" rtlCol="0" fromWordArt="0" anchor="t" anchorCtr="0" forceAA="0" compatLnSpc="1">
+                          <a:prstTxWarp prst="textNoShape">
+                            <a:avLst/>
+                          </a:prstTxWarp>
+                          <a:noAutofit/>
+                        </wps:bodyPr>
+                      </wps:wsp>
+                      <wps:wsp>
+                        <wps:cNvPr id="282" name="Arc 282"/>
+                        <wps:cNvSpPr/>
+                        <wps:spPr>
+                          <a:xfrm flipV="1">
+                            <a:off x="2258984" y="100940"/>
+                            <a:ext cx="2308860" cy="3256371"/>
+                          </a:xfrm>
+                          <a:prstGeom prst="arc">
+                            <a:avLst>
+                              <a:gd name="adj1" fmla="val 16200000"/>
+                              <a:gd name="adj2" fmla="val 246039"/>
+                            </a:avLst>
+                          </a:prstGeom>
+                          <a:ln w="19050">
+                            <a:solidFill>
+                              <a:srgbClr val="C00000"/>
+                            </a:solidFill>
+                            <a:headEnd type="arrow" w="med" len="med"/>
+                            <a:tailEnd type="none" w="med" len="med"/>
+                          </a:ln>
+                        </wps:spPr>
+                        <wps:style>
+                          <a:lnRef idx="1">
+                            <a:schemeClr val="accent1"/>
+                          </a:lnRef>
+                          <a:fillRef idx="0">
+                            <a:schemeClr val="accent1"/>
+                          </a:fillRef>
+                          <a:effectRef idx="0">
+                            <a:schemeClr val="accent1"/>
+                          </a:effectRef>
+                          <a:fontRef idx="minor">
+                            <a:schemeClr val="tx1"/>
+                          </a:fontRef>
+                        </wps:style>
+                        <wps:txbx>
+                          <w:txbxContent>
+                            <w:p>
+                              <w:pPr>
+                                <w:pStyle w:val="NormalWeb"/>
+                                <w:spacing w:before="0" w:beforeAutospacing="0" w:after="200" w:afterAutospacing="0" w:line="276" w:lineRule="auto"/>
+                              </w:pPr>
+                              <w:r>
+                                <w:rPr>
+                                  <w:rFonts w:eastAsia="Times New Roman"/>
+                                  <w:sz w:val="22"/>
+                                  <w:szCs w:val="22"/>
+                                </w:rPr>
+                                <w:t> </w:t>
+                              </w:r>
+                            </w:p>
+                          </w:txbxContent>
+                        </wps:txbx>
+                        <wps:bodyPr rot="0" spcFirstLastPara="0" vert="horz" wrap="square" lIns="91440" tIns="45720" rIns="91440" bIns="45720" numCol="1" spcCol="0" rtlCol="0" fromWordArt="0" anchor="ctr" anchorCtr="0" forceAA="0" compatLnSpc="1">
+                          <a:prstTxWarp prst="textNoShape">
+                            <a:avLst/>
+                          </a:prstTxWarp>
+                          <a:noAutofit/>
+                        </wps:bodyPr>
+                      </wps:wsp>
                     </wpc:wpc>
                   </a:graphicData>
                 </a:graphic>
@@ -10026,8 +10841,8 @@
           </mc:Choice>
           <mc:Fallback>
             <w:pict>
-              <v:group id="Canvas 223" o:spid="_x0000_s1066" editas="canvas" style="width:6in;height:252pt;mso-position-horizontal-relative:char;mso-position-vertical-relative:line" coordsize="54864,32004" o:gfxdata="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">
-                <v:shape id="_x0000_s1067" type="#_x0000_t75" style="position:absolute;width:54864;height:32004;visibility:visible;mso-wrap-style:square" stroked="t" strokecolor="black [3213]">
+              <v:group id="Canvas 223" o:spid="_x0000_s1066" editas="canvas" style="width:6in;height:391.5pt;mso-position-horizontal-relative:char;mso-position-vertical-relative:line" coordsize="54864,49720" o:gfxdata="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">
+                <v:shape id="_x0000_s1067" type="#_x0000_t75" style="position:absolute;width:54864;height:49720;visibility:visible;mso-wrap-style:square" stroked="t" strokecolor="black [3213]">
                   <v:fill o:detectmouseclick="t"/>
                   <v:path o:connecttype="none"/>
                 </v:shape>
@@ -10363,7 +11178,7 @@
                     </w:txbxContent>
                   </v:textbox>
                 </v:shape>
-                <v:shape id="Text Box 31" o:spid="_x0000_s1086" type="#_x0000_t202" style="position:absolute;left:674;top:21134;width:11518;height:5036;visibility:visible;mso-wrap-style:square;v-text-anchor:top" o:gfxdata="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" filled="f" stroked="f" strokeweight=".5pt">
+                <v:shape id="Text Box 31" o:spid="_x0000_s1086" type="#_x0000_t202" style="position:absolute;left:288;top:20544;width:11517;height:5036;visibility:visible;mso-wrap-style:square;v-text-anchor:top" o:gfxdata="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" filled="f" stroked="f" strokeweight=".5pt">
                   <v:textbox inset=",0,,0">
                     <w:txbxContent>
                       <w:p>
@@ -10407,37 +11222,7 @@
                     </w:txbxContent>
                   </v:textbox>
                 </v:shape>
-                <v:shape id="Text Box 31" o:spid="_x0000_s1087" type="#_x0000_t202" style="position:absolute;left:10668;top:16710;width:12430;height:3831;visibility:visible;mso-wrap-style:square;v-text-anchor:top" o:gfxdata="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" filled="f" stroked="f" strokeweight=".5pt">
-                  <v:textbox inset=",0,,0">
-                    <w:txbxContent>
-                      <w:p>
-                        <w:pPr>
-                          <w:pStyle w:val="NormalWeb"/>
-                          <w:spacing w:before="0" w:beforeAutospacing="0" w:after="0" w:afterAutospacing="0"/>
-                        </w:pPr>
-                        <w:proofErr w:type="gramStart"/>
-                        <w:r>
-                          <w:rPr>
-                            <w:rFonts w:eastAsia="Calibri"/>
-                            <w:sz w:val="22"/>
-                            <w:szCs w:val="22"/>
-                          </w:rPr>
-                          <w:t>[ Face</w:t>
-                        </w:r>
-                        <w:proofErr w:type="gramEnd"/>
-                        <w:r>
-                          <w:rPr>
-                            <w:rFonts w:eastAsia="Calibri"/>
-                            <w:sz w:val="22"/>
-                            <w:szCs w:val="22"/>
-                          </w:rPr>
-                          <w:t xml:space="preserve"> == Last &amp;&amp; Count &gt;= 4 ]</w:t>
-                        </w:r>
-                      </w:p>
-                    </w:txbxContent>
-                  </v:textbox>
-                </v:shape>
-                <v:shape id="Text Box 31" o:spid="_x0000_s1088" type="#_x0000_t202" style="position:absolute;left:21863;top:26643;width:11512;height:2258;visibility:visible;mso-wrap-style:square;v-text-anchor:top" o:gfxdata="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" filled="f" stroked="f" strokeweight=".5pt">
+                <v:shape id="Text Box 31" o:spid="_x0000_s1087" type="#_x0000_t202" style="position:absolute;left:21863;top:26643;width:11512;height:2258;visibility:visible;mso-wrap-style:square;v-text-anchor:top" o:gfxdata="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" filled="f" stroked="f" strokeweight=".5pt">
                   <v:textbox inset=",0,,0">
                     <w:txbxContent>
                       <w:p>
@@ -10467,7 +11252,7 @@
                     </w:txbxContent>
                   </v:textbox>
                 </v:shape>
-                <v:shape id="Text Box 31" o:spid="_x0000_s1089" type="#_x0000_t202" style="position:absolute;left:15189;top:10903;width:11512;height:2258;visibility:visible;mso-wrap-style:square;v-text-anchor:top" o:gfxdata="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" filled="f" stroked="f" strokeweight=".5pt">
+                <v:shape id="Text Box 31" o:spid="_x0000_s1088" type="#_x0000_t202" style="position:absolute;left:15189;top:10903;width:11512;height:2258;visibility:visible;mso-wrap-style:square;v-text-anchor:top" o:gfxdata="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" filled="f" stroked="f" strokeweight=".5pt">
                   <v:textbox inset=",0,,0">
                     <w:txbxContent>
                       <w:p>
@@ -10497,7 +11282,7 @@
                     </w:txbxContent>
                   </v:textbox>
                 </v:shape>
-                <v:shape id="Text Box 31" o:spid="_x0000_s1090" type="#_x0000_t202" style="position:absolute;left:32843;top:16431;width:10508;height:3975;visibility:visible;mso-wrap-style:square;v-text-anchor:top" o:gfxdata="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" filled="f" stroked="f" strokeweight=".5pt">
+                <v:shape id="Text Box 31" o:spid="_x0000_s1089" type="#_x0000_t202" style="position:absolute;left:32843;top:16431;width:10508;height:3975;visibility:visible;mso-wrap-style:square;v-text-anchor:top" o:gfxdata="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" filled="f" stroked="f" strokeweight=".5pt">
                   <v:textbox inset=",0,,0">
                     <w:txbxContent>
                       <w:p>
@@ -10541,13 +11326,18 @@
                     </w:txbxContent>
                   </v:textbox>
                 </v:shape>
-                <v:shape id="Text Box 31" o:spid="_x0000_s1091" type="#_x0000_t202" style="position:absolute;left:26453;top:12087;width:11512;height:2254;visibility:visible;mso-wrap-style:square;v-text-anchor:top" o:gfxdata="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" filled="f" stroked="f" strokeweight=".5pt">
+                <v:shape id="Text Box 31" o:spid="_x0000_s1090" type="#_x0000_t202" style="position:absolute;left:24841;top:12087;width:13124;height:3976;visibility:visible;mso-wrap-style:square;v-text-anchor:top" o:gfxdata="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" filled="f" stroked="f" strokeweight=".5pt">
                   <v:textbox inset=",0,,0">
                     <w:txbxContent>
                       <w:p>
                         <w:pPr>
                           <w:pStyle w:val="NormalWeb"/>
                           <w:spacing w:before="0" w:beforeAutospacing="0" w:after="0" w:afterAutospacing="0"/>
+                          <w:rPr>
+                            <w:rFonts w:eastAsia="Calibri"/>
+                            <w:sz w:val="22"/>
+                            <w:szCs w:val="22"/>
+                          </w:rPr>
                         </w:pPr>
                         <w:proofErr w:type="gramStart"/>
                         <w:r>
@@ -10565,13 +11355,45 @@
                             <w:sz w:val="22"/>
                             <w:szCs w:val="22"/>
                           </w:rPr>
-                          <w:t xml:space="preserve"> == Last ]</w:t>
+                          <w:t xml:space="preserve"> == Last &amp;&amp;</w:t>
+                        </w:r>
+                      </w:p>
+                      <w:p>
+                        <w:pPr>
+                          <w:pStyle w:val="NormalWeb"/>
+                          <w:spacing w:before="0" w:beforeAutospacing="0" w:after="0" w:afterAutospacing="0"/>
+                        </w:pPr>
+                        <w:proofErr w:type="gramStart"/>
+                        <w:r>
+                          <w:rPr>
+                            <w:rFonts w:eastAsia="Calibri"/>
+                            <w:sz w:val="22"/>
+                            <w:szCs w:val="22"/>
+                          </w:rPr>
+                          <w:t>Face !</w:t>
+                        </w:r>
+                        <w:proofErr w:type="gramEnd"/>
+                        <w:r>
+                          <w:rPr>
+                            <w:rFonts w:eastAsia="Calibri"/>
+                            <w:sz w:val="22"/>
+                            <w:szCs w:val="22"/>
+                          </w:rPr>
+                          <w:t>= Previous</w:t>
+                        </w:r>
+                        <w:r>
+                          <w:rPr>
+                            <w:rFonts w:eastAsia="Calibri"/>
+                            <w:sz w:val="22"/>
+                            <w:szCs w:val="22"/>
+                          </w:rPr>
+                          <w:t>]</w:t>
                         </w:r>
                       </w:p>
                     </w:txbxContent>
                   </v:textbox>
                 </v:shape>
-                <v:shape id="Text Box 31" o:spid="_x0000_s1092" type="#_x0000_t202" style="position:absolute;left:43351;top:20541;width:11513;height:5036;visibility:visible;mso-wrap-style:square;v-text-anchor:top" o:gfxdata="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" filled="f" stroked="f" strokeweight=".5pt">
+                <v:shape id="Text Box 31" o:spid="_x0000_s1091" type="#_x0000_t202" style="position:absolute;left:43757;top:20541;width:11107;height:5036;visibility:visible;mso-wrap-style:square;v-text-anchor:top" o:gfxdata="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" filled="f" stroked="f" strokeweight=".5pt">
                   <v:textbox inset=",0,,0">
                     <w:txbxContent>
                       <w:p>
@@ -10615,7 +11437,7 @@
                     </w:txbxContent>
                   </v:textbox>
                 </v:shape>
-                <v:shape id="Text Box 31" o:spid="_x0000_s1093" type="#_x0000_t202" style="position:absolute;left:35767;top:4245;width:12427;height:3829;visibility:visible;mso-wrap-style:square;v-text-anchor:top" o:gfxdata="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" filled="f" stroked="f" strokeweight=".5pt">
+                <v:shape id="Text Box 31" o:spid="_x0000_s1092" type="#_x0000_t202" style="position:absolute;left:35767;top:4245;width:12427;height:3829;visibility:visible;mso-wrap-style:square;v-text-anchor:top" o:gfxdata="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" filled="f" stroked="f" strokeweight=".5pt">
                   <v:textbox inset=",0,,0">
                     <w:txbxContent>
                       <w:p>
@@ -10645,10 +11467,10 @@
                     </w:txbxContent>
                   </v:textbox>
                 </v:shape>
-                <v:shape id="Straight Arrow Connector 219" o:spid="_x0000_s1094" type="#_x0000_t32" style="position:absolute;left:14695;top:21134;width:218;height:9509;flip:x;visibility:visible;mso-wrap-style:square" o:connectortype="straight" o:gfxdata="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" strokecolor="#00b050" strokeweight="1pt">
+                <v:shape id="Straight Arrow Connector 219" o:spid="_x0000_s1093" type="#_x0000_t32" style="position:absolute;left:3964;top:29897;width:217;height:9509;flip:x;visibility:visible;mso-wrap-style:square" o:connectortype="straight" o:gfxdata="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" strokecolor="#00b050" strokeweight="1pt">
                   <v:stroke dashstyle="dash" endarrow="open"/>
                 </v:shape>
-                <v:shape id="Text Box 220" o:spid="_x0000_s1095" type="#_x0000_t202" style="position:absolute;left:14695;top:28901;width:14571;height:2232;visibility:visible;mso-wrap-style:square;v-text-anchor:top" o:gfxdata="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" filled="f" stroked="f" strokeweight=".5pt">
+                <v:shape id="Text Box 220" o:spid="_x0000_s1094" type="#_x0000_t202" style="position:absolute;left:1430;top:43887;width:14572;height:2232;visibility:visible;mso-wrap-style:square;v-text-anchor:top" o:gfxdata="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" filled="f" stroked="f" strokeweight=".5pt">
                   <v:textbox inset=",0,,0">
                     <w:txbxContent>
                       <w:p>
@@ -10667,10 +11489,10 @@
                     </w:txbxContent>
                   </v:textbox>
                 </v:shape>
-                <v:shape id="Straight Arrow Connector 221" o:spid="_x0000_s1096" type="#_x0000_t32" style="position:absolute;left:41966;top:5319;width:11755;height:3353;flip:y;visibility:visible;mso-wrap-style:square" o:connectortype="straight" o:gfxdata="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" strokecolor="red" strokeweight="1pt">
+                <v:shape id="Straight Arrow Connector 221" o:spid="_x0000_s1095" type="#_x0000_t32" style="position:absolute;left:41966;top:5319;width:11755;height:3353;flip:y;visibility:visible;mso-wrap-style:square" o:connectortype="straight" o:gfxdata="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" strokecolor="red" strokeweight="1pt">
                   <v:stroke dashstyle="dash" endarrow="open"/>
                 </v:shape>
-                <v:shape id="Text Box 40" o:spid="_x0000_s1097" type="#_x0000_t202" style="position:absolute;left:45250;top:689;width:8471;height:4111;visibility:visible;mso-wrap-style:square;v-text-anchor:top" o:gfxdata="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" filled="f" stroked="f" strokeweight=".5pt">
+                <v:shape id="Text Box 40" o:spid="_x0000_s1096" type="#_x0000_t202" style="position:absolute;left:45250;top:689;width:8471;height:4111;visibility:visible;mso-wrap-style:square;v-text-anchor:top" o:gfxdata="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" filled="f" stroked="f" strokeweight=".5pt">
                   <v:textbox inset=",0,,0">
                     <w:txbxContent>
                       <w:p>
@@ -10694,12 +11516,433 @@
                     </w:txbxContent>
                   </v:textbox>
                 </v:shape>
+                <v:oval id="Oval 260" o:spid="_x0000_s1097" style="position:absolute;left:21088;top:32534;width:13411;height:4495;visibility:visible;mso-wrap-style:square;v-text-anchor:middle" o:gfxdata="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&#